<commit_message>
En train de rédiger rule based
</commit_message>
<xml_diff>
--- a/documentation/rapport_semestre.docx
+++ b/documentation/rapport_semestre.docx
@@ -350,21 +350,7 @@
                               <w:rPr>
                                 <w:color w:val="999999"/>
                               </w:rPr>
-                              <w:t>(</w:t>
-                            </w:r>
-                            <w:proofErr w:type="gramStart"/>
-                            <w:r>
-                              <w:rPr>
-                                <w:color w:val="999999"/>
-                              </w:rPr>
-                              <w:t>non</w:t>
-                            </w:r>
-                            <w:proofErr w:type="gramEnd"/>
-                            <w:r>
-                              <w:rPr>
-                                <w:color w:val="999999"/>
-                              </w:rPr>
-                              <w:t xml:space="preserve"> obligatoire)</w:t>
+                              <w:t>(non obligatoire)</w:t>
                             </w:r>
                           </w:p>
                         </w:txbxContent>
@@ -459,21 +445,7 @@
                         <w:rPr>
                           <w:color w:val="999999"/>
                         </w:rPr>
-                        <w:t>(</w:t>
-                      </w:r>
-                      <w:proofErr w:type="gramStart"/>
-                      <w:r>
-                        <w:rPr>
-                          <w:color w:val="999999"/>
-                        </w:rPr>
-                        <w:t>non</w:t>
-                      </w:r>
-                      <w:proofErr w:type="gramEnd"/>
-                      <w:r>
-                        <w:rPr>
-                          <w:color w:val="999999"/>
-                        </w:rPr>
-                        <w:t xml:space="preserve"> obligatoire)</w:t>
+                        <w:t>(non obligatoire)</w:t>
                       </w:r>
                     </w:p>
                   </w:txbxContent>
@@ -899,19 +871,11 @@
                 <w:rFonts w:ascii="Arial" w:hAnsi="Arial" w:cs="Arial"/>
               </w:rPr>
             </w:pPr>
-            <w:proofErr w:type="spellStart"/>
             <w:r>
               <w:rPr>
                 <w:rFonts w:ascii="Arial" w:hAnsi="Arial" w:cs="Arial"/>
               </w:rPr>
-              <w:t>Professeur-e</w:t>
-            </w:r>
-            <w:proofErr w:type="spellEnd"/>
-            <w:r>
-              <w:rPr>
-                <w:rFonts w:ascii="Arial" w:hAnsi="Arial" w:cs="Arial"/>
-              </w:rPr>
-              <w:t xml:space="preserve"> HES responsable</w:t>
+              <w:t>Professeur-e HES responsable</w:t>
             </w:r>
           </w:p>
           <w:p>
@@ -1202,14 +1166,7 @@
           <w:iCs w:val="0"/>
         </w:rPr>
         <w:lastRenderedPageBreak/>
-        <w:t xml:space="preserve">Table des </w:t>
-      </w:r>
-      <w:proofErr w:type="spellStart"/>
-      <w:r>
-        <w:rPr>
-          <w:iCs w:val="0"/>
-        </w:rPr>
-        <w:t>mati</w:t>
+        <w:t>Table des mati</w:t>
       </w:r>
       <w:r>
         <w:rPr>
@@ -1224,27 +1181,13 @@
         <w:rPr>
           <w:iCs w:val="0"/>
         </w:rPr>
-        <w:t>res</w:t>
-      </w:r>
-      <w:proofErr w:type="spellEnd"/>
+        <w:t>res (style « Titre de table</w:t>
+      </w:r>
       <w:r>
         <w:rPr>
           <w:iCs w:val="0"/>
         </w:rPr>
-        <w:t xml:space="preserve"> (style « Titre de table</w:t>
-      </w:r>
-      <w:r>
-        <w:rPr>
-          <w:iCs w:val="0"/>
-        </w:rPr>
-        <w:t xml:space="preserve"> des </w:t>
-      </w:r>
-      <w:proofErr w:type="spellStart"/>
-      <w:r>
-        <w:rPr>
-          <w:iCs w:val="0"/>
-        </w:rPr>
-        <w:t>mati</w:t>
+        <w:t xml:space="preserve"> des mati</w:t>
       </w:r>
       <w:r>
         <w:rPr>
@@ -1259,14 +1202,7 @@
         <w:rPr>
           <w:iCs w:val="0"/>
         </w:rPr>
-        <w:t>res</w:t>
-      </w:r>
-      <w:proofErr w:type="spellEnd"/>
-      <w:r>
-        <w:rPr>
-          <w:iCs w:val="0"/>
-        </w:rPr>
-        <w:t> »</w:t>
+        <w:t>res »</w:t>
       </w:r>
       <w:r>
         <w:rPr>
@@ -2197,7 +2133,7 @@
                 <w:rFonts w:ascii="LM Roman 10" w:hAnsi="LM Roman 10"/>
                 <w:noProof/>
               </w:rPr>
-              <w:t>4</w:t>
+              <w:t>5</w:t>
             </w:r>
             <w:r>
               <w:rPr>
@@ -2291,7 +2227,7 @@
                 <w:rFonts w:ascii="LM Roman 10" w:hAnsi="LM Roman 10"/>
                 <w:noProof/>
               </w:rPr>
-              <w:t>4</w:t>
+              <w:t>5</w:t>
             </w:r>
             <w:r>
               <w:rPr>
@@ -2479,7 +2415,7 @@
                 <w:rFonts w:ascii="LM Roman 10" w:hAnsi="LM Roman 10"/>
                 <w:noProof/>
               </w:rPr>
-              <w:t>5</w:t>
+              <w:t>7</w:t>
             </w:r>
             <w:r>
               <w:rPr>
@@ -2573,7 +2509,7 @@
                 <w:rFonts w:ascii="LM Roman 10" w:hAnsi="LM Roman 10"/>
                 <w:noProof/>
               </w:rPr>
-              <w:t>6</w:t>
+              <w:t>8</w:t>
             </w:r>
             <w:r>
               <w:rPr>
@@ -2671,7 +2607,7 @@
                 <w:rFonts w:ascii="LM Roman 10" w:hAnsi="LM Roman 10"/>
                 <w:noProof/>
               </w:rPr>
-              <w:t>6</w:t>
+              <w:t>9</w:t>
             </w:r>
             <w:r>
               <w:rPr>
@@ -2765,7 +2701,7 @@
                 <w:rFonts w:ascii="LM Roman 10" w:hAnsi="LM Roman 10"/>
                 <w:noProof/>
               </w:rPr>
-              <w:t>7</w:t>
+              <w:t>10</w:t>
             </w:r>
             <w:r>
               <w:rPr>
@@ -2859,7 +2795,7 @@
                 <w:rFonts w:ascii="LM Roman 10" w:hAnsi="LM Roman 10"/>
                 <w:noProof/>
               </w:rPr>
-              <w:t>7</w:t>
+              <w:t>10</w:t>
             </w:r>
             <w:r>
               <w:rPr>
@@ -2957,7 +2893,7 @@
                 <w:rFonts w:ascii="LM Roman 10" w:hAnsi="LM Roman 10"/>
                 <w:noProof/>
               </w:rPr>
-              <w:t>8</w:t>
+              <w:t>10</w:t>
             </w:r>
             <w:r>
               <w:rPr>
@@ -3051,7 +2987,7 @@
                 <w:rFonts w:ascii="LM Roman 10" w:hAnsi="LM Roman 10"/>
                 <w:noProof/>
               </w:rPr>
-              <w:t>8</w:t>
+              <w:t>11</w:t>
             </w:r>
             <w:r>
               <w:rPr>
@@ -3145,7 +3081,7 @@
                 <w:rFonts w:ascii="LM Roman 10" w:hAnsi="LM Roman 10"/>
                 <w:noProof/>
               </w:rPr>
-              <w:t>9</w:t>
+              <w:t>11</w:t>
             </w:r>
             <w:r>
               <w:rPr>
@@ -3243,7 +3179,7 @@
                 <w:rFonts w:ascii="LM Roman 10" w:hAnsi="LM Roman 10"/>
                 <w:noProof/>
               </w:rPr>
-              <w:t>10</w:t>
+              <w:t>12</w:t>
             </w:r>
             <w:r>
               <w:rPr>
@@ -3341,7 +3277,7 @@
                 <w:rFonts w:ascii="LM Roman 10" w:hAnsi="LM Roman 10"/>
                 <w:noProof/>
               </w:rPr>
-              <w:t>10</w:t>
+              <w:t>12</w:t>
             </w:r>
             <w:r>
               <w:rPr>
@@ -3439,7 +3375,7 @@
                 <w:rFonts w:ascii="LM Roman 10" w:hAnsi="LM Roman 10"/>
                 <w:noProof/>
               </w:rPr>
-              <w:t>12</w:t>
+              <w:t>14</w:t>
             </w:r>
             <w:r>
               <w:rPr>
@@ -3537,7 +3473,7 @@
                 <w:rFonts w:ascii="LM Roman 10" w:hAnsi="LM Roman 10"/>
                 <w:noProof/>
               </w:rPr>
-              <w:t>12</w:t>
+              <w:t>14</w:t>
             </w:r>
             <w:r>
               <w:rPr>
@@ -3613,7 +3549,7 @@
                 <w:rFonts w:ascii="LM Roman 10" w:hAnsi="LM Roman 10"/>
                 <w:noProof/>
               </w:rPr>
-              <w:t>13</w:t>
+              <w:t>15</w:t>
             </w:r>
             <w:r>
               <w:rPr>
@@ -3689,7 +3625,7 @@
                 <w:rFonts w:ascii="LM Roman 10" w:hAnsi="LM Roman 10"/>
                 <w:noProof/>
               </w:rPr>
-              <w:t>14</w:t>
+              <w:t>16</w:t>
             </w:r>
             <w:r>
               <w:rPr>
@@ -3765,7 +3701,7 @@
                 <w:rFonts w:ascii="LM Roman 10" w:hAnsi="LM Roman 10"/>
                 <w:noProof/>
               </w:rPr>
-              <w:t>15</w:t>
+              <w:t>17</w:t>
             </w:r>
             <w:r>
               <w:rPr>
@@ -3841,7 +3777,7 @@
                 <w:rFonts w:ascii="LM Roman 10" w:hAnsi="LM Roman 10"/>
                 <w:noProof/>
               </w:rPr>
-              <w:t>16</w:t>
+              <w:t>18</w:t>
             </w:r>
             <w:r>
               <w:rPr>
@@ -3917,7 +3853,7 @@
                 <w:rFonts w:ascii="LM Roman 10" w:hAnsi="LM Roman 10"/>
                 <w:noProof/>
               </w:rPr>
-              <w:t>17</w:t>
+              <w:t>19</w:t>
             </w:r>
             <w:r>
               <w:rPr>
@@ -4025,7 +3961,7 @@
                 <w:rFonts w:ascii="LM Roman 10" w:hAnsi="LM Roman 10"/>
                 <w:noProof/>
               </w:rPr>
-              <w:t>18</w:t>
+              <w:t>20</w:t>
             </w:r>
             <w:r>
               <w:rPr>
@@ -4251,7 +4187,6 @@
         <w:pStyle w:val="Titre1non-numrot"/>
       </w:pPr>
       <w:bookmarkStart w:id="3" w:name="_Toc159947140"/>
-      <w:proofErr w:type="spellStart"/>
       <w:r>
         <w:lastRenderedPageBreak/>
         <w:t>R</w:t>
@@ -4273,7 +4208,6 @@
         </w:rPr>
         <w:t>É</w:t>
       </w:r>
-      <w:proofErr w:type="spellEnd"/>
       <w:r>
         <w:t xml:space="preserve"> (style « Titre 1 »)</w:t>
       </w:r>
@@ -4385,25 +4319,7 @@
           <w:sz w:val="32"/>
           <w:szCs w:val="32"/>
         </w:rPr>
-        <w:t>(</w:t>
-      </w:r>
-      <w:proofErr w:type="gramStart"/>
-      <w:r>
-        <w:rPr>
-          <w:rFonts w:ascii="Times New Roman" w:hAnsi="Times New Roman" w:cs="Times New Roman"/>
-          <w:sz w:val="32"/>
-          <w:szCs w:val="32"/>
-        </w:rPr>
-        <w:t>obligatoire</w:t>
-      </w:r>
-      <w:proofErr w:type="gramEnd"/>
-      <w:r>
-        <w:rPr>
-          <w:rFonts w:ascii="Times New Roman" w:hAnsi="Times New Roman" w:cs="Times New Roman"/>
-          <w:sz w:val="32"/>
-          <w:szCs w:val="32"/>
-        </w:rPr>
-        <w:t>)</w:t>
+        <w:t>(obligatoire)</w:t>
       </w:r>
     </w:p>
     <w:p>
@@ -4462,7 +4378,6 @@
               <w:jc w:val="both"/>
             </w:pPr>
             <w:bookmarkStart w:id="6" w:name="__Fieldmark__1657_1308450142"/>
-            <w:proofErr w:type="spellStart"/>
             <w:r>
               <w:rPr>
                 <w:rFonts w:cs="Liberation Serif"/>
@@ -4474,14 +4389,7 @@
               <w:rPr>
                 <w:rFonts w:cs="Liberation Serif"/>
               </w:rPr>
-              <w:t>-e</w:t>
-            </w:r>
-            <w:proofErr w:type="spellEnd"/>
-            <w:r>
-              <w:rPr>
-                <w:rFonts w:cs="Liberation Serif"/>
-              </w:rPr>
-              <w:t xml:space="preserve"> :</w:t>
+              <w:t>-e :</w:t>
             </w:r>
           </w:p>
           <w:p>
@@ -4557,19 +4465,11 @@
                 <w:rFonts w:cs="Liberation Serif"/>
               </w:rPr>
             </w:pPr>
-            <w:proofErr w:type="spellStart"/>
             <w:r>
               <w:rPr>
                 <w:rFonts w:cs="Liberation Serif"/>
               </w:rPr>
-              <w:t>Professeur-e</w:t>
-            </w:r>
-            <w:proofErr w:type="spellEnd"/>
-            <w:r>
-              <w:rPr>
-                <w:rFonts w:cs="Liberation Serif"/>
-              </w:rPr>
-              <w:t>(s) responsable(s) :</w:t>
+              <w:t>Professeur-e(s) responsable(s) :</w:t>
             </w:r>
           </w:p>
           <w:p>
@@ -4808,6 +4708,11 @@
     <w:p>
       <w:pPr>
         <w:pStyle w:val="Corpsdetexte15interligne"/>
+      </w:pPr>
+    </w:p>
+    <w:p>
+      <w:pPr>
+        <w:pStyle w:val="Indexlexicalsparateur"/>
         <w:sectPr>
           <w:headerReference w:type="default" r:id="rId18"/>
           <w:footerReference w:type="default" r:id="rId19"/>
@@ -4819,6 +4724,46 @@
           <w:docGrid w:linePitch="600" w:charSpace="32768"/>
         </w:sectPr>
       </w:pPr>
+      <w:r>
+        <w:rPr>
+          <w:b/>
+          <w:bCs/>
+        </w:rPr>
+        <w:t>NLP</w:t>
+      </w:r>
+      <w:r>
+        <w:tab/>
+      </w:r>
+      <w:r>
+        <w:rPr>
+          <w:b/>
+          <w:bCs/>
+        </w:rPr>
+        <w:t>N</w:t>
+      </w:r>
+      <w:r>
+        <w:t xml:space="preserve">atural </w:t>
+      </w:r>
+      <w:r>
+        <w:rPr>
+          <w:b/>
+          <w:bCs/>
+        </w:rPr>
+        <w:t>L</w:t>
+      </w:r>
+      <w:r>
+        <w:t xml:space="preserve">anguage </w:t>
+      </w:r>
+      <w:r>
+        <w:rPr>
+          <w:b/>
+          <w:bCs/>
+        </w:rPr>
+        <w:t>P</w:t>
+      </w:r>
+      <w:r>
+        <w:t>rocessing</w:t>
+      </w:r>
     </w:p>
     <w:p>
       <w:pPr>
@@ -4886,7 +4831,7 @@
         <w:rPr>
           <w:noProof/>
         </w:rPr>
-        <w:instrText>PAGEREF _Toc159950327 \h</w:instrText>
+        <w:instrText>PAGEREF _Toc159962219 \h</w:instrText>
       </w:r>
       <w:r>
         <w:rPr>
@@ -4967,7 +4912,7 @@
         <w:rPr>
           <w:noProof/>
         </w:rPr>
-        <w:instrText>PAGEREF _Toc159950328 \h</w:instrText>
+        <w:instrText>PAGEREF _Toc159962220 \h</w:instrText>
       </w:r>
       <w:r>
         <w:rPr>
@@ -5021,13 +4966,27 @@
           <w:rFonts w:hint="eastAsia"/>
           <w:noProof/>
         </w:rPr>
-        <w:t>Illustration 3: diagramme machin</w:t>
+        <w:t>Illustration 3: Arbre de d</w:t>
       </w:r>
       <w:r>
         <w:rPr>
           <w:rFonts w:hint="eastAsia"/>
           <w:noProof/>
         </w:rPr>
+        <w:t>é</w:t>
+      </w:r>
+      <w:r>
+        <w:rPr>
+          <w:rFonts w:hint="eastAsia"/>
+          <w:noProof/>
+        </w:rPr>
+        <w:t>cision d'un Chatbot de Menus</w:t>
+      </w:r>
+      <w:r>
+        <w:rPr>
+          <w:rFonts w:hint="eastAsia"/>
+          <w:noProof/>
+        </w:rPr>
         <w:tab/>
       </w:r>
       <w:r>
@@ -5048,7 +5007,7 @@
         <w:rPr>
           <w:noProof/>
         </w:rPr>
-        <w:instrText>PAGEREF _Toc159950329 \h</w:instrText>
+        <w:instrText>PAGEREF _Toc159962221 \h</w:instrText>
       </w:r>
       <w:r>
         <w:rPr>
@@ -5073,7 +5032,7 @@
         <w:rPr>
           <w:noProof/>
         </w:rPr>
-        <w:t>7</w:t>
+        <w:t>8</w:t>
       </w:r>
       <w:r>
         <w:rPr>
@@ -5102,7 +5061,7 @@
           <w:rFonts w:hint="eastAsia"/>
           <w:noProof/>
         </w:rPr>
-        <w:t>Illustration 4: sch</w:t>
+        <w:t>Illustration 4: Exemple de s</w:t>
       </w:r>
       <w:r>
         <w:rPr>
@@ -5116,13 +5075,41 @@
           <w:rFonts w:hint="eastAsia"/>
           <w:noProof/>
         </w:rPr>
-        <w:t>ma bidule</w:t>
+        <w:t>lection de r</w:t>
       </w:r>
       <w:r>
         <w:rPr>
           <w:rFonts w:hint="eastAsia"/>
           <w:noProof/>
         </w:rPr>
+        <w:t>è</w:t>
+      </w:r>
+      <w:r>
+        <w:rPr>
+          <w:rFonts w:hint="eastAsia"/>
+          <w:noProof/>
+        </w:rPr>
+        <w:t>gle pour Chatbot par r</w:t>
+      </w:r>
+      <w:r>
+        <w:rPr>
+          <w:rFonts w:hint="eastAsia"/>
+          <w:noProof/>
+        </w:rPr>
+        <w:t>è</w:t>
+      </w:r>
+      <w:r>
+        <w:rPr>
+          <w:rFonts w:hint="eastAsia"/>
+          <w:noProof/>
+        </w:rPr>
+        <w:t>gles</w:t>
+      </w:r>
+      <w:r>
+        <w:rPr>
+          <w:rFonts w:hint="eastAsia"/>
+          <w:noProof/>
+        </w:rPr>
         <w:tab/>
       </w:r>
       <w:r>
@@ -5143,7 +5130,7 @@
         <w:rPr>
           <w:noProof/>
         </w:rPr>
-        <w:instrText>PAGEREF _Toc159950330 \h</w:instrText>
+        <w:instrText>PAGEREF _Toc159962222 \h</w:instrText>
       </w:r>
       <w:r>
         <w:rPr>
@@ -5168,7 +5155,7 @@
         <w:rPr>
           <w:noProof/>
         </w:rPr>
-        <w:t>8</w:t>
+        <w:t>9</w:t>
       </w:r>
       <w:r>
         <w:rPr>
@@ -5197,7 +5184,7 @@
           <w:rFonts w:hint="eastAsia"/>
           <w:noProof/>
         </w:rPr>
-        <w:t>Illustration 5: Alice, Micro-ordinateur MATRA.</w:t>
+        <w:t>Illustration 5: diagramme machin</w:t>
       </w:r>
       <w:r>
         <w:rPr>
@@ -5224,7 +5211,7 @@
         <w:rPr>
           <w:noProof/>
         </w:rPr>
-        <w:instrText>PAGEREF _Toc159950331 \h</w:instrText>
+        <w:instrText>PAGEREF _Toc159962223 \h</w:instrText>
       </w:r>
       <w:r>
         <w:rPr>
@@ -5249,7 +5236,7 @@
         <w:rPr>
           <w:noProof/>
         </w:rPr>
-        <w:t>9</w:t>
+        <w:t>10</w:t>
       </w:r>
       <w:r>
         <w:rPr>
@@ -5278,13 +5265,27 @@
           <w:rFonts w:hint="eastAsia"/>
           <w:noProof/>
         </w:rPr>
-        <w:t>Illustration 6: diagramme Truc.</w:t>
+        <w:t>Illustration 6: sch</w:t>
       </w:r>
       <w:r>
         <w:rPr>
           <w:rFonts w:hint="eastAsia"/>
           <w:noProof/>
         </w:rPr>
+        <w:t>é</w:t>
+      </w:r>
+      <w:r>
+        <w:rPr>
+          <w:rFonts w:hint="eastAsia"/>
+          <w:noProof/>
+        </w:rPr>
+        <w:t>ma bidule</w:t>
+      </w:r>
+      <w:r>
+        <w:rPr>
+          <w:rFonts w:hint="eastAsia"/>
+          <w:noProof/>
+        </w:rPr>
         <w:tab/>
       </w:r>
       <w:r>
@@ -5305,7 +5306,7 @@
         <w:rPr>
           <w:noProof/>
         </w:rPr>
-        <w:instrText>PAGEREF _Toc159950332 \h</w:instrText>
+        <w:instrText>PAGEREF _Toc159962224 \h</w:instrText>
       </w:r>
       <w:r>
         <w:rPr>
@@ -5330,7 +5331,7 @@
         <w:rPr>
           <w:noProof/>
         </w:rPr>
-        <w:t>12</w:t>
+        <w:t>11</w:t>
       </w:r>
       <w:r>
         <w:rPr>
@@ -5359,7 +5360,7 @@
           <w:rFonts w:hint="eastAsia"/>
           <w:noProof/>
         </w:rPr>
-        <w:t>Illustration 7 : Mon autre diagramme</w:t>
+        <w:t>Illustration 7: Alice, Micro-ordinateur MATRA.</w:t>
       </w:r>
       <w:r>
         <w:rPr>
@@ -5386,7 +5387,7 @@
         <w:rPr>
           <w:noProof/>
         </w:rPr>
-        <w:instrText>PAGEREF _Toc159950333 \h</w:instrText>
+        <w:instrText>PAGEREF _Toc159962225 \h</w:instrText>
       </w:r>
       <w:r>
         <w:rPr>
@@ -5440,7 +5441,7 @@
           <w:rFonts w:hint="eastAsia"/>
           <w:noProof/>
         </w:rPr>
-        <w:t>Illustration 8: Test diagram</w:t>
+        <w:t>Illustration 8: diagramme Truc.</w:t>
       </w:r>
       <w:r>
         <w:rPr>
@@ -5467,7 +5468,7 @@
         <w:rPr>
           <w:noProof/>
         </w:rPr>
-        <w:instrText>PAGEREF _Toc159950334 \h</w:instrText>
+        <w:instrText>PAGEREF _Toc159962226 \h</w:instrText>
       </w:r>
       <w:r>
         <w:rPr>
@@ -5492,7 +5493,7 @@
         <w:rPr>
           <w:noProof/>
         </w:rPr>
-        <w:t>13</w:t>
+        <w:t>15</w:t>
       </w:r>
       <w:r>
         <w:rPr>
@@ -5521,7 +5522,7 @@
           <w:rFonts w:hint="eastAsia"/>
           <w:noProof/>
         </w:rPr>
-        <w:t>Illustration 9: diagramme Trucmuche.</w:t>
+        <w:t>Illustration 9 : Mon autre diagramme</w:t>
       </w:r>
       <w:r>
         <w:rPr>
@@ -5548,7 +5549,7 @@
         <w:rPr>
           <w:noProof/>
         </w:rPr>
-        <w:instrText>PAGEREF _Toc159950335 \h</w:instrText>
+        <w:instrText>PAGEREF _Toc159962227 \h</w:instrText>
       </w:r>
       <w:r>
         <w:rPr>
@@ -5573,7 +5574,7 @@
         <w:rPr>
           <w:noProof/>
         </w:rPr>
-        <w:t>14</w:t>
+        <w:t>15</w:t>
       </w:r>
       <w:r>
         <w:rPr>
@@ -5602,7 +5603,7 @@
           <w:rFonts w:hint="eastAsia"/>
           <w:noProof/>
         </w:rPr>
-        <w:t>Illustration 10 : digramem</w:t>
+        <w:t>Illustration 10: Test diagram</w:t>
       </w:r>
       <w:r>
         <w:rPr>
@@ -5629,7 +5630,7 @@
         <w:rPr>
           <w:noProof/>
         </w:rPr>
-        <w:instrText>PAGEREF _Toc159950336 \h</w:instrText>
+        <w:instrText>PAGEREF _Toc159962228 \h</w:instrText>
       </w:r>
       <w:r>
         <w:rPr>
@@ -5654,7 +5655,7 @@
         <w:rPr>
           <w:noProof/>
         </w:rPr>
-        <w:t>14</w:t>
+        <w:t>16</w:t>
       </w:r>
       <w:r>
         <w:rPr>
@@ -5683,7 +5684,7 @@
           <w:rFonts w:hint="eastAsia"/>
           <w:noProof/>
         </w:rPr>
-        <w:t>Illustration 11: Test 2</w:t>
+        <w:t>Illustration 11: diagramme Trucmuche.</w:t>
       </w:r>
       <w:r>
         <w:rPr>
@@ -5710,7 +5711,7 @@
         <w:rPr>
           <w:noProof/>
         </w:rPr>
-        <w:instrText>PAGEREF _Toc159950337 \h</w:instrText>
+        <w:instrText>PAGEREF _Toc159962229 \h</w:instrText>
       </w:r>
       <w:r>
         <w:rPr>
@@ -5735,7 +5736,169 @@
         <w:rPr>
           <w:noProof/>
         </w:rPr>
-        <w:t>14</w:t>
+        <w:t>17</w:t>
+      </w:r>
+      <w:r>
+        <w:rPr>
+          <w:rFonts w:hint="eastAsia"/>
+          <w:noProof/>
+        </w:rPr>
+        <w:fldChar w:fldCharType="end"/>
+      </w:r>
+    </w:p>
+    <w:p>
+      <w:pPr>
+        <w:pStyle w:val="Tabledesillustrations"/>
+        <w:tabs>
+          <w:tab w:val="right" w:leader="dot" w:pos="9345"/>
+        </w:tabs>
+        <w:rPr>
+          <w:rFonts w:asciiTheme="minorHAnsi" w:eastAsiaTheme="minorEastAsia" w:hAnsiTheme="minorHAnsi" w:cstheme="minorBidi" w:hint="eastAsia"/>
+          <w:noProof/>
+          <w:szCs w:val="24"/>
+          <w:lang w:val="fr-CH" w:eastAsia="ja-JP" w:bidi="ar-SA"/>
+          <w14:ligatures w14:val="standardContextual"/>
+        </w:rPr>
+      </w:pPr>
+      <w:r>
+        <w:rPr>
+          <w:rFonts w:hint="eastAsia"/>
+          <w:noProof/>
+        </w:rPr>
+        <w:t>Illustration 12 : digramem</w:t>
+      </w:r>
+      <w:r>
+        <w:rPr>
+          <w:rFonts w:hint="eastAsia"/>
+          <w:noProof/>
+        </w:rPr>
+        <w:tab/>
+      </w:r>
+      <w:r>
+        <w:rPr>
+          <w:rFonts w:hint="eastAsia"/>
+          <w:noProof/>
+        </w:rPr>
+        <w:fldChar w:fldCharType="begin"/>
+      </w:r>
+      <w:r>
+        <w:rPr>
+          <w:rFonts w:hint="eastAsia"/>
+          <w:noProof/>
+        </w:rPr>
+        <w:instrText xml:space="preserve"> </w:instrText>
+      </w:r>
+      <w:r>
+        <w:rPr>
+          <w:noProof/>
+        </w:rPr>
+        <w:instrText>PAGEREF _Toc159962230 \h</w:instrText>
+      </w:r>
+      <w:r>
+        <w:rPr>
+          <w:rFonts w:hint="eastAsia"/>
+          <w:noProof/>
+        </w:rPr>
+        <w:instrText xml:space="preserve"> </w:instrText>
+      </w:r>
+      <w:r>
+        <w:rPr>
+          <w:rFonts w:hint="eastAsia"/>
+          <w:noProof/>
+        </w:rPr>
+      </w:r>
+      <w:r>
+        <w:rPr>
+          <w:noProof/>
+        </w:rPr>
+        <w:fldChar w:fldCharType="separate"/>
+      </w:r>
+      <w:r>
+        <w:rPr>
+          <w:noProof/>
+        </w:rPr>
+        <w:t>17</w:t>
+      </w:r>
+      <w:r>
+        <w:rPr>
+          <w:rFonts w:hint="eastAsia"/>
+          <w:noProof/>
+        </w:rPr>
+        <w:fldChar w:fldCharType="end"/>
+      </w:r>
+    </w:p>
+    <w:p>
+      <w:pPr>
+        <w:pStyle w:val="Tabledesillustrations"/>
+        <w:tabs>
+          <w:tab w:val="right" w:leader="dot" w:pos="9345"/>
+        </w:tabs>
+        <w:rPr>
+          <w:rFonts w:asciiTheme="minorHAnsi" w:eastAsiaTheme="minorEastAsia" w:hAnsiTheme="minorHAnsi" w:cstheme="minorBidi" w:hint="eastAsia"/>
+          <w:noProof/>
+          <w:szCs w:val="24"/>
+          <w:lang w:val="fr-CH" w:eastAsia="ja-JP" w:bidi="ar-SA"/>
+          <w14:ligatures w14:val="standardContextual"/>
+        </w:rPr>
+      </w:pPr>
+      <w:r>
+        <w:rPr>
+          <w:rFonts w:hint="eastAsia"/>
+          <w:noProof/>
+        </w:rPr>
+        <w:t>Illustration 13: Test 2</w:t>
+      </w:r>
+      <w:r>
+        <w:rPr>
+          <w:rFonts w:hint="eastAsia"/>
+          <w:noProof/>
+        </w:rPr>
+        <w:tab/>
+      </w:r>
+      <w:r>
+        <w:rPr>
+          <w:rFonts w:hint="eastAsia"/>
+          <w:noProof/>
+        </w:rPr>
+        <w:fldChar w:fldCharType="begin"/>
+      </w:r>
+      <w:r>
+        <w:rPr>
+          <w:rFonts w:hint="eastAsia"/>
+          <w:noProof/>
+        </w:rPr>
+        <w:instrText xml:space="preserve"> </w:instrText>
+      </w:r>
+      <w:r>
+        <w:rPr>
+          <w:noProof/>
+        </w:rPr>
+        <w:instrText>PAGEREF _Toc159962231 \h</w:instrText>
+      </w:r>
+      <w:r>
+        <w:rPr>
+          <w:rFonts w:hint="eastAsia"/>
+          <w:noProof/>
+        </w:rPr>
+        <w:instrText xml:space="preserve"> </w:instrText>
+      </w:r>
+      <w:r>
+        <w:rPr>
+          <w:rFonts w:hint="eastAsia"/>
+          <w:noProof/>
+        </w:rPr>
+      </w:r>
+      <w:r>
+        <w:rPr>
+          <w:noProof/>
+        </w:rPr>
+        <w:fldChar w:fldCharType="separate"/>
+      </w:r>
+      <w:r>
+        <w:rPr>
+          <w:noProof/>
+        </w:rPr>
+        <w:t>17</w:t>
       </w:r>
       <w:r>
         <w:rPr>
@@ -5822,31 +5985,7 @@
       </w:r>
       <w:r>
         <w:tab/>
-        <w:t>ce-site.ch/</w:t>
-      </w:r>
-      <w:proofErr w:type="spellStart"/>
-      <w:r>
-        <w:t>bla</w:t>
-      </w:r>
-      <w:proofErr w:type="spellEnd"/>
-      <w:r>
-        <w:t>/</w:t>
-      </w:r>
-      <w:proofErr w:type="spellStart"/>
-      <w:r>
-        <w:t>bli</w:t>
-      </w:r>
-      <w:proofErr w:type="spellEnd"/>
-      <w:r>
-        <w:t>/</w:t>
-      </w:r>
-      <w:proofErr w:type="spellStart"/>
-      <w:r>
-        <w:t>blo</w:t>
-      </w:r>
-      <w:proofErr w:type="spellEnd"/>
-      <w:r>
-        <w:t>/blou.html</w:t>
+        <w:t>ce-site.ch/bla/bli/blo/blou.html</w:t>
       </w:r>
     </w:p>
     <w:p>
@@ -5858,23 +5997,7 @@
       </w:r>
       <w:r>
         <w:tab/>
-        <w:t>ce-site.ch/</w:t>
-      </w:r>
-      <w:proofErr w:type="spellStart"/>
-      <w:r>
-        <w:t>blou</w:t>
-      </w:r>
-      <w:proofErr w:type="spellEnd"/>
-      <w:r>
-        <w:t>/</w:t>
-      </w:r>
-      <w:proofErr w:type="spellStart"/>
-      <w:r>
-        <w:t>bli</w:t>
-      </w:r>
-      <w:proofErr w:type="spellEnd"/>
-      <w:r>
-        <w:t>/bla.html</w:t>
+        <w:t>ce-site.ch/blou/bli/bla.html</w:t>
       </w:r>
     </w:p>
     <w:p>
@@ -6005,7 +6128,7 @@
             <w:noProof/>
             <w:webHidden/>
           </w:rPr>
-          <w:t>5</w:t>
+          <w:t>8</w:t>
         </w:r>
         <w:r>
           <w:rPr>
@@ -6077,7 +6200,7 @@
             <w:noProof/>
             <w:webHidden/>
           </w:rPr>
-          <w:t>7</w:t>
+          <w:t>10</w:t>
         </w:r>
         <w:r>
           <w:rPr>
@@ -6143,37 +6266,8 @@
       </w:r>
       <w:r>
         <w:tab/>
-        <w:t>ce-site.ch/</w:t>
-      </w:r>
-      <w:proofErr w:type="spellStart"/>
-      <w:r>
-        <w:t>bli</w:t>
-      </w:r>
-      <w:proofErr w:type="spellEnd"/>
-      <w:r>
-        <w:t>/</w:t>
-      </w:r>
-      <w:proofErr w:type="spellStart"/>
-      <w:r>
-        <w:t>bla</w:t>
-      </w:r>
-      <w:proofErr w:type="spellEnd"/>
-      <w:r>
-        <w:t>/</w:t>
-      </w:r>
-      <w:proofErr w:type="spellStart"/>
-      <w:r>
-        <w:t>blo</w:t>
-      </w:r>
-      <w:proofErr w:type="spellEnd"/>
-      <w:r>
-        <w:t>/</w:t>
-      </w:r>
-      <w:proofErr w:type="spellStart"/>
-      <w:r>
-        <w:t>blou</w:t>
-      </w:r>
-      <w:proofErr w:type="spellEnd"/>
+        <w:t>ce-site.ch/bli/bla/blo/blou</w:t>
+      </w:r>
     </w:p>
     <w:p>
       <w:pPr>
@@ -6184,15 +6278,7 @@
       </w:r>
       <w:r>
         <w:tab/>
-        <w:t>ce-site.ch/publications/documents/ rapports/</w:t>
-      </w:r>
-      <w:proofErr w:type="spellStart"/>
-      <w:r>
-        <w:t>rapportsdestage</w:t>
-      </w:r>
-      <w:proofErr w:type="spellEnd"/>
-      <w:r>
-        <w:t>/ monrapportdestage.pdf</w:t>
+        <w:t>ce-site.ch/publications/documents/ rapports/rapportsdestage/ monrapportdestage.pdf</w:t>
       </w:r>
     </w:p>
     <w:p>
@@ -6301,7 +6387,7 @@
             <w:noProof/>
             <w:webHidden/>
           </w:rPr>
-          <w:t>14</w:t>
+          <w:t>17</w:t>
         </w:r>
         <w:r>
           <w:rPr>
@@ -6373,7 +6459,7 @@
             <w:noProof/>
             <w:webHidden/>
           </w:rPr>
-          <w:t>15</w:t>
+          <w:t>18</w:t>
         </w:r>
         <w:r>
           <w:rPr>
@@ -6445,7 +6531,7 @@
             <w:noProof/>
             <w:webHidden/>
           </w:rPr>
-          <w:t>16</w:t>
+          <w:t>19</w:t>
         </w:r>
         <w:r>
           <w:rPr>
@@ -6528,15 +6614,7 @@
         <w:t xml:space="preserve">Ces sites web permettant de prendre rendez-vous se présentent très régulièrement sous la forme de boutons cliquables et de quelques champs à remplir telle que la date du rendez-vous, le nom/prénom et autres informations. </w:t>
       </w:r>
       <w:r>
-        <w:t xml:space="preserve">Cependant, il est bien plus rare qu’une alternative à cela existe et ne nécessitant pas de devoir se rendre sur une page internet quelconque. Le projet qui sera réalisé a pour optique d’apporter un autre moyen de placer une réservation se trouvant à l’intersection d’un appel téléphonique et un simple formulaire cliquable : Un Chatbot servant à prendre des rendez-vous depuis des applications de messageries telles que What’s app ou Telegram ou alors pouvant être aisément </w:t>
-      </w:r>
-      <w:proofErr w:type="spellStart"/>
-      <w:r>
-        <w:t>inclu</w:t>
-      </w:r>
-      <w:proofErr w:type="spellEnd"/>
-      <w:r>
-        <w:t xml:space="preserve"> dans un site web existant et qui permettra de rendre plus fluide le processus de prise de rendez-vous. </w:t>
+        <w:t xml:space="preserve">Cependant, il est bien plus rare qu’une alternative à cela existe et ne nécessitant pas de devoir se rendre sur une page internet quelconque. Le projet qui sera réalisé a pour optique d’apporter un autre moyen de placer une réservation se trouvant à l’intersection d’un appel téléphonique et un simple formulaire cliquable : Un Chatbot servant à prendre des rendez-vous depuis des applications de messageries telles que What’s app ou Telegram ou alors pouvant être aisément inclu dans un site web existant et qui permettra de rendre plus fluide le processus de prise de rendez-vous. </w:t>
       </w:r>
     </w:p>
     <w:p>
@@ -6611,15 +6689,7 @@
         <w:t xml:space="preserve">Ce </w:t>
       </w:r>
       <w:r>
-        <w:t xml:space="preserve">rapport précède le travail de </w:t>
-      </w:r>
-      <w:proofErr w:type="spellStart"/>
-      <w:r>
-        <w:t>Bachelor</w:t>
-      </w:r>
-      <w:proofErr w:type="spellEnd"/>
-      <w:r>
-        <w:t xml:space="preserve"> Informatique et Systèmes de Communications à L’Haute Ecole du Paysage, d’Ingénierie et d’Architecture de Genève et a pour objectif d’expliciter les divers concepts proéminents dans le projet, l’étude des divers technologies existantes pouvant servir à la réalisation de ce projet, l’explicitation des choix technologiques découlant de cette étude, de montrer </w:t>
+        <w:t xml:space="preserve">rapport précède le travail de Bachelor Informatique et Systèmes de Communications à L’Haute Ecole du Paysage, d’Ingénierie et d’Architecture de Genève et a pour objectif d’expliciter les divers concepts proéminents dans le projet, l’étude des divers technologies existantes pouvant servir à la réalisation de ce projet, l’explicitation des choix technologiques découlant de cette étude, de montrer </w:t>
       </w:r>
       <w:r>
         <w:t>des</w:t>
@@ -6951,7 +7021,7 @@
                             <w:pPr>
                               <w:pStyle w:val="Lgende"/>
                             </w:pPr>
-                            <w:bookmarkStart w:id="18" w:name="_Toc159950327"/>
+                            <w:bookmarkStart w:id="18" w:name="_Toc159962219"/>
                             <w:r>
                               <w:t xml:space="preserve">Illustration </w:t>
                             </w:r>
@@ -6982,7 +7052,7 @@
                             <w:pPr>
                               <w:pStyle w:val="Lgende"/>
                               <w:rPr>
-                                <w:rFonts w:ascii="LM Roman 10" w:eastAsia="LM Roman 10" w:hAnsi="LM Roman 10" w:cs="LM Roman 10"/>
+                                <w:rFonts w:eastAsia="LM Roman 10" w:cs="LM Roman 10"/>
                                 <w:noProof/>
                               </w:rPr>
                             </w:pPr>
@@ -7016,7 +7086,7 @@
                       <w:pPr>
                         <w:pStyle w:val="Lgende"/>
                       </w:pPr>
-                      <w:bookmarkStart w:id="19" w:name="_Toc159950327"/>
+                      <w:bookmarkStart w:id="19" w:name="_Toc159962219"/>
                       <w:r>
                         <w:t xml:space="preserve">Illustration </w:t>
                       </w:r>
@@ -7047,7 +7117,7 @@
                       <w:pPr>
                         <w:pStyle w:val="Lgende"/>
                         <w:rPr>
-                          <w:rFonts w:ascii="LM Roman 10" w:eastAsia="LM Roman 10" w:hAnsi="LM Roman 10" w:cs="LM Roman 10"/>
+                          <w:rFonts w:eastAsia="LM Roman 10" w:cs="LM Roman 10"/>
                           <w:noProof/>
                         </w:rPr>
                       </w:pPr>
@@ -7248,7 +7318,6 @@
     <w:p>
       <w:pPr>
         <w:pStyle w:val="Corpsdetexte15interligne"/>
-        <w:ind w:firstLine="0"/>
       </w:pPr>
       <w:r>
         <w:tab/>
@@ -7262,13 +7331,19 @@
         <w:pStyle w:val="Titre3"/>
       </w:pPr>
       <w:r>
-        <w:t>Les Chatbots de Menus</w:t>
+        <w:t xml:space="preserve">Les </w:t>
+      </w:r>
+      <w:r>
+        <w:t>Chatbots</w:t>
+      </w:r>
+      <w:r>
+        <w:t xml:space="preserve"> de Menus</w:t>
       </w:r>
     </w:p>
     <w:p>
       <w:pPr>
         <w:pStyle w:val="Corpsdetexte15interligne"/>
-        <w:ind w:left="283" w:firstLine="0"/>
+        <w:ind w:left="283" w:firstLine="1"/>
         <w:rPr>
           <w:lang w:val="sq-AL"/>
         </w:rPr>
@@ -7280,16 +7355,16 @@
         <mc:AlternateContent>
           <mc:Choice Requires="wps">
             <w:drawing>
-              <wp:anchor distT="0" distB="0" distL="114300" distR="114300" simplePos="0" relativeHeight="251663360" behindDoc="0" locked="0" layoutInCell="1" allowOverlap="1" wp14:anchorId="5F335BAB" wp14:editId="4D5F7183">
+              <wp:anchor distT="0" distB="0" distL="114300" distR="114300" simplePos="0" relativeHeight="251663360" behindDoc="0" locked="0" layoutInCell="1" allowOverlap="1" wp14:anchorId="5F335BAB" wp14:editId="6CFA1A7D">
                 <wp:simplePos x="0" y="0"/>
-                <wp:positionH relativeFrom="column">
-                  <wp:posOffset>965200</wp:posOffset>
+                <wp:positionH relativeFrom="margin">
+                  <wp:align>center</wp:align>
                 </wp:positionH>
                 <wp:positionV relativeFrom="paragraph">
-                  <wp:posOffset>3150235</wp:posOffset>
+                  <wp:posOffset>3102610</wp:posOffset>
                 </wp:positionV>
                 <wp:extent cx="4010025" cy="635"/>
-                <wp:effectExtent l="0" t="0" r="0" b="0"/>
+                <wp:effectExtent l="0" t="0" r="9525" b="7620"/>
                 <wp:wrapTopAndBottom/>
                 <wp:docPr id="1009575069" name="Zone de texte 1"/>
                 <wp:cNvGraphicFramePr/>
@@ -7318,7 +7393,7 @@
                             <w:pPr>
                               <w:pStyle w:val="Lgende"/>
                             </w:pPr>
-                            <w:bookmarkStart w:id="23" w:name="_Toc159950328"/>
+                            <w:bookmarkStart w:id="23" w:name="_Toc159962220"/>
                             <w:r>
                               <w:t xml:space="preserve">Illustration </w:t>
                             </w:r>
@@ -7349,7 +7424,7 @@
                             <w:pPr>
                               <w:pStyle w:val="Lgende"/>
                               <w:rPr>
-                                <w:rFonts w:ascii="LM Roman 10" w:eastAsia="LM Roman 10" w:hAnsi="LM Roman 10" w:cs="LM Roman 10"/>
+                                <w:rFonts w:eastAsia="LM Roman 10" w:cs="LM Roman 10"/>
                                 <w:noProof/>
                                 <w:lang w:val="sq-AL"/>
                               </w:rPr>
@@ -7374,14 +7449,14 @@
           </mc:Choice>
           <mc:Fallback>
             <w:pict>
-              <v:shape w14:anchorId="5F335BAB" id="_x0000_s1028" type="#_x0000_t202" style="position:absolute;left:0;text-align:left;margin-left:76pt;margin-top:248.05pt;width:315.75pt;height:.05pt;z-index:251663360;visibility:visible;mso-wrap-style:square;mso-wrap-distance-left:9pt;mso-wrap-distance-top:0;mso-wrap-distance-right:9pt;mso-wrap-distance-bottom:0;mso-position-horizontal:absolute;mso-position-horizontal-relative:text;mso-position-vertical:absolute;mso-position-vertical-relative:text;v-text-anchor:top" o:gfxdata="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" stroked="f">
+              <v:shape w14:anchorId="5F335BAB" id="_x0000_s1028" type="#_x0000_t202" style="position:absolute;left:0;text-align:left;margin-left:0;margin-top:244.3pt;width:315.75pt;height:.05pt;z-index:251663360;visibility:visible;mso-wrap-style:square;mso-wrap-distance-left:9pt;mso-wrap-distance-top:0;mso-wrap-distance-right:9pt;mso-wrap-distance-bottom:0;mso-position-horizontal:center;mso-position-horizontal-relative:margin;mso-position-vertical:absolute;mso-position-vertical-relative:text;v-text-anchor:top" o:gfxdata="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" stroked="f">
                 <v:textbox style="mso-fit-shape-to-text:t" inset="0,0,0,0">
                   <w:txbxContent>
                     <w:p>
                       <w:pPr>
                         <w:pStyle w:val="Lgende"/>
                       </w:pPr>
-                      <w:bookmarkStart w:id="24" w:name="_Toc159950328"/>
+                      <w:bookmarkStart w:id="24" w:name="_Toc159962220"/>
                       <w:r>
                         <w:t xml:space="preserve">Illustration </w:t>
                       </w:r>
@@ -7412,7 +7487,7 @@
                       <w:pPr>
                         <w:pStyle w:val="Lgende"/>
                         <w:rPr>
-                          <w:rFonts w:ascii="LM Roman 10" w:eastAsia="LM Roman 10" w:hAnsi="LM Roman 10" w:cs="LM Roman 10"/>
+                          <w:rFonts w:eastAsia="LM Roman 10" w:cs="LM Roman 10"/>
                           <w:noProof/>
                           <w:lang w:val="sq-AL"/>
                         </w:rPr>
@@ -7423,7 +7498,7 @@
                     </w:p>
                   </w:txbxContent>
                 </v:textbox>
-                <w10:wrap type="topAndBottom"/>
+                <w10:wrap type="topAndBottom" anchorx="margin"/>
               </v:shape>
             </w:pict>
           </mc:Fallback>
@@ -7435,16 +7510,16 @@
           <w:lang w:val="sq-AL"/>
         </w:rPr>
         <w:drawing>
-          <wp:anchor distT="0" distB="0" distL="114300" distR="114300" simplePos="0" relativeHeight="251661312" behindDoc="0" locked="0" layoutInCell="1" allowOverlap="1" wp14:anchorId="04D6059C" wp14:editId="7498AA79">
+          <wp:anchor distT="0" distB="0" distL="114300" distR="114300" simplePos="0" relativeHeight="251661312" behindDoc="0" locked="0" layoutInCell="1" allowOverlap="1" wp14:anchorId="04D6059C" wp14:editId="516CD42D">
             <wp:simplePos x="0" y="0"/>
             <wp:positionH relativeFrom="margin">
               <wp:align>center</wp:align>
             </wp:positionH>
             <wp:positionV relativeFrom="margin">
-              <wp:posOffset>5153025</wp:posOffset>
+              <wp:posOffset>5133975</wp:posOffset>
             </wp:positionV>
-            <wp:extent cx="4010400" cy="2408400"/>
-            <wp:effectExtent l="0" t="0" r="0" b="0"/>
+            <wp:extent cx="4010025" cy="2407920"/>
+            <wp:effectExtent l="0" t="0" r="9525" b="0"/>
             <wp:wrapTopAndBottom/>
             <wp:docPr id="766673177" name="Image 2" descr="Une image contenant texte, capture d’écran, Police, mémoire flash&#10;&#10;Description générée automatiquement"/>
             <wp:cNvGraphicFramePr>
@@ -7472,7 +7547,7 @@
                   <pic:spPr>
                     <a:xfrm>
                       <a:off x="0" y="0"/>
-                      <a:ext cx="4010400" cy="2408400"/>
+                      <a:ext cx="4010025" cy="2407920"/>
                     </a:xfrm>
                     <a:prstGeom prst="rect">
                       <a:avLst/>
@@ -7500,205 +7575,994 @@
     <w:p>
       <w:pPr>
         <w:pStyle w:val="Corpsdetexte15interligne"/>
-        <w:ind w:left="283" w:firstLine="0"/>
-        <w:rPr>
-          <w:lang w:val="sq-AL"/>
-        </w:rPr>
-      </w:pPr>
-      <w:r>
-        <w:rPr>
-          <w:lang w:val="sq-AL"/>
-        </w:rPr>
-        <w:tab/>
-        <w:t xml:space="preserve">Les Chatbots de Menus, bien qu’étant factuellement très simplistes ne sont pour autant pas mis de coté de par leur aspect simpliste et parfois préféré par rapport à </w:t>
-      </w:r>
-      <w:r>
-        <w:rPr>
-          <w:lang w:val="sq-AL"/>
-        </w:rPr>
-        <w:lastRenderedPageBreak/>
-        <w:t>d’autres types de Chatbots. En effet, un Chatbot de Menus permet d’éviter tout soucis qui pourrait advenir de par l’implémentation des autres types de Chatbots plus bas. De par leur canal de communication on ne peut plus facile à utiliser pour l’utilisateur : Des boutons. L’intégralité de l’échange se fait de par les pressions successives des multiples boutons s’affichant à l’écran de l’utilisateur et ne nécessitant aucune autre forme d’intéraction de ce dernier.</w:t>
-      </w:r>
-    </w:p>
-    <w:p>
-      <w:pPr>
-        <w:pStyle w:val="Corpsdetexte15interligne"/>
-        <w:ind w:left="283" w:firstLine="0"/>
-        <w:rPr>
-          <w:lang w:val="sq-AL"/>
-        </w:rPr>
-      </w:pPr>
-      <w:r>
-        <w:rPr>
-          <w:lang w:val="sq-AL"/>
-        </w:rPr>
-        <w:t>Ce type de bots est notamment très prisé dans des scénarios où les requêtes pouvant être effectuées par l’utilisateur sont pré-définies comme pour un système de commande de plats en ligne, un système de support qui permet d’imiter un système similaire existant déjà au format téléphonique étant la demande à l’utilisateur de presser des boutons sur leur téléphone pour spécifier quel type d’aide ce dernier nécessite; ici représenté sous la forme de boutons et qui permets ensuite de donner des informations à l’opérateur humain avant même qu’il n’ait à demander quel type de soucis le client rencontre ou encore lors de placement de réservations.</w:t>
-      </w:r>
-    </w:p>
-    <w:p>
-      <w:pPr>
-        <w:pStyle w:val="Titre3"/>
-      </w:pPr>
-      <w:r>
-        <w:t>Les Chatbots de règles</w:t>
+      </w:pPr>
+      <w:r>
+        <w:t xml:space="preserve">Les Chatbots de Menus, bien qu’étant factuellement très simplistes ne sont pour autant pas mis de </w:t>
+      </w:r>
+      <w:r>
+        <w:t>côté</w:t>
+      </w:r>
+      <w:r>
+        <w:t xml:space="preserve"> </w:t>
+      </w:r>
+      <w:r>
+        <w:t>du fait de</w:t>
+      </w:r>
+      <w:r>
+        <w:t xml:space="preserve"> leur aspect simpliste et parfois préféré par rapport à d’autres types de Chatbots. En effet, un Chatbot de Menus permet d’éviter tout soucis qui pourrai</w:t>
+      </w:r>
+      <w:r>
+        <w:t xml:space="preserve">ent advenir lors de </w:t>
+      </w:r>
+      <w:r>
+        <w:t xml:space="preserve">l’implémentation des autres types de Chatbots plus bas. </w:t>
+      </w:r>
+      <w:r>
+        <w:t>Grâce à</w:t>
+      </w:r>
+      <w:r>
+        <w:t xml:space="preserve"> leur canal de communication on ne peut plus facile à utiliser pour l’utilisateur : Des boutons. L’intégralité de l’échange </w:t>
+      </w:r>
+      <w:r>
+        <w:t xml:space="preserve">est </w:t>
+      </w:r>
+      <w:r>
+        <w:t>réalisée</w:t>
+      </w:r>
+      <w:r>
+        <w:t xml:space="preserve"> grâce aux</w:t>
+      </w:r>
+      <w:r>
+        <w:t xml:space="preserve"> pressions successives des multiples boutons s’affichant à l’écran de l’utilisateur et ne nécessitant aucune autre forme d’</w:t>
+      </w:r>
+      <w:r>
+        <w:t>interaction</w:t>
+      </w:r>
+      <w:r>
+        <w:t xml:space="preserve"> de ce dernier.</w:t>
       </w:r>
     </w:p>
     <w:p>
       <w:pPr>
         <w:pStyle w:val="Corpsdetexte15interligne"/>
         <w:ind w:firstLine="0"/>
-        <w:rPr>
-          <w:lang w:val="sq-AL"/>
-        </w:rPr>
-      </w:pPr>
+      </w:pPr>
+      <w:r>
+        <w:t xml:space="preserve">Ce type de bots est notamment très prisé dans des scénarios où les requêtes pouvant être effectuées par l’utilisateur sont </w:t>
+      </w:r>
+      <w:r>
+        <w:t>prédéfinies</w:t>
+      </w:r>
+      <w:r>
+        <w:t xml:space="preserve"> comme pour un système de commande de plats en ligne, un système de support qui permet d’imiter un système similaire existant déjà au format téléphonique étant la demande à l’utilisateur de presser des boutons sur leur téléphone pour spécifier quel type d’aide ce dernier nécessite; ici représenté sous la forme de boutons et qui permets ensuite de donner des informations à l’opérateur humain avant même qu’il n’ait à demander quel type de soucis le client rencontre ou encore lors de placement de réservations.</w:t>
+      </w:r>
+    </w:p>
+    <w:p>
+      <w:pPr>
+        <w:pStyle w:val="Corpsdetexte15interligne"/>
+      </w:pPr>
+      <w:r>
+        <w:rPr>
+          <w:noProof/>
+        </w:rPr>
+        <mc:AlternateContent>
+          <mc:Choice Requires="wps">
+            <w:drawing>
+              <wp:anchor distT="0" distB="0" distL="114300" distR="114300" simplePos="0" relativeHeight="251666432" behindDoc="0" locked="0" layoutInCell="1" allowOverlap="1" wp14:anchorId="6E3F3C19" wp14:editId="684BD3AC">
+                <wp:simplePos x="0" y="0"/>
+                <wp:positionH relativeFrom="margin">
+                  <wp:align>center</wp:align>
+                </wp:positionH>
+                <wp:positionV relativeFrom="paragraph">
+                  <wp:posOffset>5624899</wp:posOffset>
+                </wp:positionV>
+                <wp:extent cx="3582670" cy="1066800"/>
+                <wp:effectExtent l="0" t="0" r="0" b="0"/>
+                <wp:wrapTopAndBottom/>
+                <wp:docPr id="1410107302" name="Zone de texte 1"/>
+                <wp:cNvGraphicFramePr/>
+                <a:graphic xmlns:a="http://schemas.openxmlformats.org/drawingml/2006/main">
+                  <a:graphicData uri="http://schemas.microsoft.com/office/word/2010/wordprocessingShape">
+                    <wps:wsp>
+                      <wps:cNvSpPr txBox="1"/>
+                      <wps:spPr>
+                        <a:xfrm>
+                          <a:off x="0" y="0"/>
+                          <a:ext cx="3582670" cy="1066800"/>
+                        </a:xfrm>
+                        <a:prstGeom prst="rect">
+                          <a:avLst/>
+                        </a:prstGeom>
+                        <a:solidFill>
+                          <a:prstClr val="white"/>
+                        </a:solidFill>
+                        <a:ln>
+                          <a:noFill/>
+                        </a:ln>
+                      </wps:spPr>
+                      <wps:txbx>
+                        <w:txbxContent>
+                          <w:p>
+                            <w:pPr>
+                              <w:pStyle w:val="Lgende"/>
+                            </w:pPr>
+                            <w:bookmarkStart w:id="25" w:name="_Toc159962221"/>
+                            <w:r>
+                              <w:t xml:space="preserve">Illustration </w:t>
+                            </w:r>
+                            <w:r>
+                              <w:fldChar w:fldCharType="begin"/>
+                            </w:r>
+                            <w:r>
+                              <w:instrText xml:space="preserve"> SEQ Illustration \* ARABIC </w:instrText>
+                            </w:r>
+                            <w:r>
+                              <w:fldChar w:fldCharType="separate"/>
+                            </w:r>
+                            <w:r>
+                              <w:rPr>
+                                <w:noProof/>
+                              </w:rPr>
+                              <w:t>3</w:t>
+                            </w:r>
+                            <w:r>
+                              <w:fldChar w:fldCharType="end"/>
+                            </w:r>
+                            <w:r>
+                              <w:t>: Arbre de décision d'un Chatbot de Menus</w:t>
+                            </w:r>
+                            <w:bookmarkEnd w:id="25"/>
+                          </w:p>
+                          <w:p>
+                            <w:pPr>
+                              <w:pStyle w:val="Lgende"/>
+                              <w:rPr>
+                                <w:rFonts w:eastAsia="LM Roman 10" w:cs="LM Roman 10"/>
+                                <w:noProof/>
+                              </w:rPr>
+                            </w:pPr>
+                            <w:r>
+                              <w:t>Source : Rodrigues dos Santos Fabio</w:t>
+                            </w:r>
+                          </w:p>
+                        </w:txbxContent>
+                      </wps:txbx>
+                      <wps:bodyPr rot="0" spcFirstLastPara="0" vertOverflow="overflow" horzOverflow="overflow" vert="horz" wrap="square" lIns="0" tIns="0" rIns="0" bIns="0" numCol="1" spcCol="0" rtlCol="0" fromWordArt="0" anchor="t" anchorCtr="0" forceAA="0" compatLnSpc="1">
+                        <a:prstTxWarp prst="textNoShape">
+                          <a:avLst/>
+                        </a:prstTxWarp>
+                        <a:noAutofit/>
+                      </wps:bodyPr>
+                    </wps:wsp>
+                  </a:graphicData>
+                </a:graphic>
+                <wp14:sizeRelV relativeFrom="margin">
+                  <wp14:pctHeight>0</wp14:pctHeight>
+                </wp14:sizeRelV>
+              </wp:anchor>
+            </w:drawing>
+          </mc:Choice>
+          <mc:Fallback>
+            <w:pict>
+              <v:shape w14:anchorId="6E3F3C19" id="_x0000_s1029" type="#_x0000_t202" style="position:absolute;left:0;text-align:left;margin-left:0;margin-top:442.9pt;width:282.1pt;height:84pt;z-index:251666432;visibility:visible;mso-wrap-style:square;mso-height-percent:0;mso-wrap-distance-left:9pt;mso-wrap-distance-top:0;mso-wrap-distance-right:9pt;mso-wrap-distance-bottom:0;mso-position-horizontal:center;mso-position-horizontal-relative:margin;mso-position-vertical:absolute;mso-position-vertical-relative:text;mso-height-percent:0;mso-height-relative:margin;v-text-anchor:top" o:gfxdata="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" stroked="f">
+                <v:textbox inset="0,0,0,0">
+                  <w:txbxContent>
+                    <w:p>
+                      <w:pPr>
+                        <w:pStyle w:val="Lgende"/>
+                      </w:pPr>
+                      <w:bookmarkStart w:id="26" w:name="_Toc159962221"/>
+                      <w:r>
+                        <w:t xml:space="preserve">Illustration </w:t>
+                      </w:r>
+                      <w:r>
+                        <w:fldChar w:fldCharType="begin"/>
+                      </w:r>
+                      <w:r>
+                        <w:instrText xml:space="preserve"> SEQ Illustration \* ARABIC </w:instrText>
+                      </w:r>
+                      <w:r>
+                        <w:fldChar w:fldCharType="separate"/>
+                      </w:r>
+                      <w:r>
+                        <w:rPr>
+                          <w:noProof/>
+                        </w:rPr>
+                        <w:t>3</w:t>
+                      </w:r>
+                      <w:r>
+                        <w:fldChar w:fldCharType="end"/>
+                      </w:r>
+                      <w:r>
+                        <w:t>: Arbre de décision d'un Chatbot de Menus</w:t>
+                      </w:r>
+                      <w:bookmarkEnd w:id="26"/>
+                    </w:p>
+                    <w:p>
+                      <w:pPr>
+                        <w:pStyle w:val="Lgende"/>
+                        <w:rPr>
+                          <w:rFonts w:eastAsia="LM Roman 10" w:cs="LM Roman 10"/>
+                          <w:noProof/>
+                        </w:rPr>
+                      </w:pPr>
+                      <w:r>
+                        <w:t>Source : Rodrigues dos Santos Fabio</w:t>
+                      </w:r>
+                    </w:p>
+                  </w:txbxContent>
+                </v:textbox>
+                <w10:wrap type="topAndBottom" anchorx="margin"/>
+              </v:shape>
+            </w:pict>
+          </mc:Fallback>
+        </mc:AlternateContent>
+      </w:r>
+      <w:r>
+        <w:rPr>
+          <w:noProof/>
+        </w:rPr>
+        <w:drawing>
+          <wp:anchor distT="0" distB="0" distL="114300" distR="114300" simplePos="0" relativeHeight="251664384" behindDoc="0" locked="0" layoutInCell="1" allowOverlap="1" wp14:anchorId="695D31AF" wp14:editId="7952A592">
+            <wp:simplePos x="0" y="0"/>
+            <wp:positionH relativeFrom="margin">
+              <wp:align>center</wp:align>
+            </wp:positionH>
+            <wp:positionV relativeFrom="paragraph">
+              <wp:posOffset>2208744</wp:posOffset>
+            </wp:positionV>
+            <wp:extent cx="3582670" cy="3302000"/>
+            <wp:effectExtent l="0" t="0" r="0" b="0"/>
+            <wp:wrapTopAndBottom/>
+            <wp:docPr id="536708148" name="Image 4" descr="Une image contenant capture d’écran, texte, Police, conception&#10;&#10;Description générée automatiquement"/>
+            <wp:cNvGraphicFramePr>
+              <a:graphicFrameLocks xmlns:a="http://schemas.openxmlformats.org/drawingml/2006/main" noChangeAspect="1"/>
+            </wp:cNvGraphicFramePr>
+            <a:graphic xmlns:a="http://schemas.openxmlformats.org/drawingml/2006/main">
+              <a:graphicData uri="http://schemas.openxmlformats.org/drawingml/2006/picture">
+                <pic:pic xmlns:pic="http://schemas.openxmlformats.org/drawingml/2006/picture">
+                  <pic:nvPicPr>
+                    <pic:cNvPr id="536708148" name="Image 4" descr="Une image contenant capture d’écran, texte, Police, conception&#10;&#10;Description générée automatiquement"/>
+                    <pic:cNvPicPr/>
+                  </pic:nvPicPr>
+                  <pic:blipFill>
+                    <a:blip r:embed="rId25">
+                      <a:extLst>
+                        <a:ext uri="{28A0092B-C50C-407E-A947-70E740481C1C}">
+                          <a14:useLocalDpi xmlns:a14="http://schemas.microsoft.com/office/drawing/2010/main" val="0"/>
+                        </a:ext>
+                      </a:extLst>
+                    </a:blip>
+                    <a:stretch>
+                      <a:fillRect/>
+                    </a:stretch>
+                  </pic:blipFill>
+                  <pic:spPr>
+                    <a:xfrm>
+                      <a:off x="0" y="0"/>
+                      <a:ext cx="3582670" cy="3302000"/>
+                    </a:xfrm>
+                    <a:prstGeom prst="rect">
+                      <a:avLst/>
+                    </a:prstGeom>
+                  </pic:spPr>
+                </pic:pic>
+              </a:graphicData>
+            </a:graphic>
+            <wp14:sizeRelH relativeFrom="margin">
+              <wp14:pctWidth>0</wp14:pctWidth>
+            </wp14:sizeRelH>
+            <wp14:sizeRelV relativeFrom="margin">
+              <wp14:pctHeight>0</wp14:pctHeight>
+            </wp14:sizeRelV>
+          </wp:anchor>
+        </w:drawing>
+      </w:r>
+      <w:r>
+        <w:t xml:space="preserve">La séquence de pression de boutons peut être représentée sous la forme d’un arbre de décision. </w:t>
+      </w:r>
+      <w:r>
+        <w:t>Comme le moyen d’interaction</w:t>
+      </w:r>
+      <w:r>
+        <w:t xml:space="preserve"> </w:t>
+      </w:r>
+      <w:r>
+        <w:t xml:space="preserve">usuel </w:t>
+      </w:r>
+      <w:r>
+        <w:t xml:space="preserve">de ce bot </w:t>
+      </w:r>
+      <w:r>
+        <w:t>se représente sous la forme</w:t>
+      </w:r>
+      <w:r>
+        <w:t xml:space="preserve"> de boutons cliquables, le système impose un cadre prédéfini ainsi qu’un nombre limité d’</w:t>
+      </w:r>
+      <w:r>
+        <w:t>interactions</w:t>
+      </w:r>
+      <w:r>
+        <w:t xml:space="preserve"> possibles et prohibe toute sortie de ce cadre. En effet, à chaque pression de bouton, l’utilisateur prends un des nombreux chemins existants dans cet arbre de décision jusqu’à arriver (ou non) à une réponse convenable</w:t>
+      </w:r>
+      <w:r>
+        <w:t xml:space="preserve"> et renvoyé à l’utilisateur au travers du moteur de réponses</w:t>
+      </w:r>
+      <w:r>
+        <w:t xml:space="preserve">. </w:t>
+      </w:r>
+    </w:p>
+    <w:p>
+      <w:pPr>
+        <w:pStyle w:val="Corpsdetexte15interligne"/>
+      </w:pPr>
+    </w:p>
+    <w:p>
+      <w:pPr>
+        <w:pStyle w:val="Corpsdetexte15interligne"/>
+      </w:pPr>
+      <w:r>
+        <w:t xml:space="preserve">Un des </w:t>
+      </w:r>
+      <w:r>
+        <w:t>inconvénient</w:t>
+      </w:r>
+      <w:r>
+        <w:t>s</w:t>
+      </w:r>
+      <w:r>
+        <w:t xml:space="preserve"> </w:t>
+      </w:r>
+      <w:r>
+        <w:t xml:space="preserve">possibles </w:t>
+      </w:r>
+      <w:r>
+        <w:t xml:space="preserve">de ce Bot est </w:t>
+      </w:r>
+      <w:r>
+        <w:t xml:space="preserve">en </w:t>
+      </w:r>
+      <w:r>
+        <w:t xml:space="preserve">termes de scalabilité. Plus l’on souhaite étendre </w:t>
+      </w:r>
+      <w:r>
+        <w:t>le panel de décisions possibles plus il faudra adapter l’affichage en conséquence et entre autres, un panel trop large pourrait être un désavantage plus qu’un avantage car bien que donner le plus de choix que possible à l’utilisateur semble être optimal, en avoir trop et donc obliger l’utilisateur à cliquer sur une trop grande quantité de boutons peut ruiner l’expérience utilisateur.</w:t>
+      </w:r>
+    </w:p>
+    <w:p>
+      <w:pPr>
+        <w:pStyle w:val="Corpsdetexte15interligne"/>
+      </w:pPr>
+      <w:r>
+        <w:t>Un autre inconvénient possible est que bien que dans certains cas, il est davantage souhaité d’avoir un cadre fixe, il y en a d’autant plus d’autres où l’utilisateur souhaite effectuer une requête qui ne correspond à aucune des requêtes existantes ce qui obligerait soit à créer une très grande quantité de variations dans l’arbre de décision et qui n’arrangerait pas plus le problème qu’il ne l’aggraverait.</w:t>
+      </w:r>
+    </w:p>
+    <w:p>
+      <w:pPr>
+        <w:pStyle w:val="Titre3"/>
+      </w:pPr>
+      <w:r>
+        <w:t>Les Chatbots de règles</w:t>
+      </w:r>
+    </w:p>
+    <w:p>
+      <w:pPr>
+        <w:pStyle w:val="Corpsdetexte15interligne"/>
+      </w:pPr>
+      <w:r>
+        <w:rPr>
+          <w:noProof/>
+        </w:rPr>
+        <mc:AlternateContent>
+          <mc:Choice Requires="wps">
+            <w:drawing>
+              <wp:anchor distT="0" distB="0" distL="114300" distR="114300" simplePos="0" relativeHeight="251672576" behindDoc="0" locked="0" layoutInCell="1" allowOverlap="1" wp14:anchorId="6D2D797B" wp14:editId="298B1692">
+                <wp:simplePos x="0" y="0"/>
+                <wp:positionH relativeFrom="column">
+                  <wp:posOffset>874395</wp:posOffset>
+                </wp:positionH>
+                <wp:positionV relativeFrom="paragraph">
+                  <wp:posOffset>3400425</wp:posOffset>
+                </wp:positionV>
+                <wp:extent cx="4017645" cy="768985"/>
+                <wp:effectExtent l="0" t="0" r="1905" b="0"/>
+                <wp:wrapTopAndBottom/>
+                <wp:docPr id="1573129065" name="Zone de texte 1"/>
+                <wp:cNvGraphicFramePr/>
+                <a:graphic xmlns:a="http://schemas.openxmlformats.org/drawingml/2006/main">
+                  <a:graphicData uri="http://schemas.microsoft.com/office/word/2010/wordprocessingShape">
+                    <wps:wsp>
+                      <wps:cNvSpPr txBox="1"/>
+                      <wps:spPr>
+                        <a:xfrm>
+                          <a:off x="0" y="0"/>
+                          <a:ext cx="4017645" cy="768985"/>
+                        </a:xfrm>
+                        <a:prstGeom prst="rect">
+                          <a:avLst/>
+                        </a:prstGeom>
+                        <a:solidFill>
+                          <a:prstClr val="white"/>
+                        </a:solidFill>
+                        <a:ln>
+                          <a:noFill/>
+                        </a:ln>
+                      </wps:spPr>
+                      <wps:txbx>
+                        <w:txbxContent>
+                          <w:p>
+                            <w:pPr>
+                              <w:pStyle w:val="Lgende"/>
+                            </w:pPr>
+                            <w:r>
+                              <w:t xml:space="preserve">Illustration </w:t>
+                            </w:r>
+                            <w:r>
+                              <w:fldChar w:fldCharType="begin"/>
+                            </w:r>
+                            <w:r>
+                              <w:instrText xml:space="preserve"> SEQ Illustration \* ARABIC </w:instrText>
+                            </w:r>
+                            <w:r>
+                              <w:fldChar w:fldCharType="separate"/>
+                            </w:r>
+                            <w:r>
+                              <w:rPr>
+                                <w:noProof/>
+                              </w:rPr>
+                              <w:t>4</w:t>
+                            </w:r>
+                            <w:r>
+                              <w:fldChar w:fldCharType="end"/>
+                            </w:r>
+                            <w:r>
+                              <w:t>: Graphique d'un Chatbot de règles</w:t>
+                            </w:r>
+                          </w:p>
+                          <w:p>
+                            <w:pPr>
+                              <w:pStyle w:val="Lgende"/>
+                              <w:rPr>
+                                <w:rFonts w:eastAsia="LM Roman 10" w:cs="LM Roman 10"/>
+                                <w:noProof/>
+                              </w:rPr>
+                            </w:pPr>
+                            <w:r>
+                              <w:t>Source : Rodrigues dos Santos Fabio</w:t>
+                            </w:r>
+                          </w:p>
+                        </w:txbxContent>
+                      </wps:txbx>
+                      <wps:bodyPr rot="0" spcFirstLastPara="0" vertOverflow="overflow" horzOverflow="overflow" vert="horz" wrap="square" lIns="0" tIns="0" rIns="0" bIns="0" numCol="1" spcCol="0" rtlCol="0" fromWordArt="0" anchor="t" anchorCtr="0" forceAA="0" compatLnSpc="1">
+                        <a:prstTxWarp prst="textNoShape">
+                          <a:avLst/>
+                        </a:prstTxWarp>
+                        <a:noAutofit/>
+                      </wps:bodyPr>
+                    </wps:wsp>
+                  </a:graphicData>
+                </a:graphic>
+                <wp14:sizeRelV relativeFrom="margin">
+                  <wp14:pctHeight>0</wp14:pctHeight>
+                </wp14:sizeRelV>
+              </wp:anchor>
+            </w:drawing>
+          </mc:Choice>
+          <mc:Fallback>
+            <w:pict>
+              <v:shape w14:anchorId="6D2D797B" id="_x0000_s1030" type="#_x0000_t202" style="position:absolute;left:0;text-align:left;margin-left:68.85pt;margin-top:267.75pt;width:316.35pt;height:60.55pt;z-index:251672576;visibility:visible;mso-wrap-style:square;mso-height-percent:0;mso-wrap-distance-left:9pt;mso-wrap-distance-top:0;mso-wrap-distance-right:9pt;mso-wrap-distance-bottom:0;mso-position-horizontal:absolute;mso-position-horizontal-relative:text;mso-position-vertical:absolute;mso-position-vertical-relative:text;mso-height-percent:0;mso-height-relative:margin;v-text-anchor:top" o:gfxdata="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" stroked="f">
+                <v:textbox inset="0,0,0,0">
+                  <w:txbxContent>
+                    <w:p>
+                      <w:pPr>
+                        <w:pStyle w:val="Lgende"/>
+                      </w:pPr>
+                      <w:r>
+                        <w:t xml:space="preserve">Illustration </w:t>
+                      </w:r>
+                      <w:r>
+                        <w:fldChar w:fldCharType="begin"/>
+                      </w:r>
+                      <w:r>
+                        <w:instrText xml:space="preserve"> SEQ Illustration \* ARABIC </w:instrText>
+                      </w:r>
+                      <w:r>
+                        <w:fldChar w:fldCharType="separate"/>
+                      </w:r>
+                      <w:r>
+                        <w:rPr>
+                          <w:noProof/>
+                        </w:rPr>
+                        <w:t>4</w:t>
+                      </w:r>
+                      <w:r>
+                        <w:fldChar w:fldCharType="end"/>
+                      </w:r>
+                      <w:r>
+                        <w:t>: Graphique d'un Chatbot de règles</w:t>
+                      </w:r>
+                    </w:p>
+                    <w:p>
+                      <w:pPr>
+                        <w:pStyle w:val="Lgende"/>
+                        <w:rPr>
+                          <w:rFonts w:eastAsia="LM Roman 10" w:cs="LM Roman 10"/>
+                          <w:noProof/>
+                        </w:rPr>
+                      </w:pPr>
+                      <w:r>
+                        <w:t>Source : Rodrigues dos Santos Fabio</w:t>
+                      </w:r>
+                    </w:p>
+                  </w:txbxContent>
+                </v:textbox>
+                <w10:wrap type="topAndBottom"/>
+              </v:shape>
+            </w:pict>
+          </mc:Fallback>
+        </mc:AlternateContent>
+      </w:r>
+      <w:r>
+        <w:rPr>
+          <w:noProof/>
+        </w:rPr>
+        <w:drawing>
+          <wp:anchor distT="0" distB="0" distL="114300" distR="114300" simplePos="0" relativeHeight="251670528" behindDoc="0" locked="0" layoutInCell="1" allowOverlap="1" wp14:anchorId="0C767641" wp14:editId="47212447">
+            <wp:simplePos x="0" y="0"/>
+            <wp:positionH relativeFrom="page">
+              <wp:align>center</wp:align>
+            </wp:positionH>
+            <wp:positionV relativeFrom="paragraph">
+              <wp:posOffset>929093</wp:posOffset>
+            </wp:positionV>
+            <wp:extent cx="4017991" cy="2417275"/>
+            <wp:effectExtent l="0" t="0" r="1905" b="2540"/>
+            <wp:wrapTopAndBottom/>
+            <wp:docPr id="697194240" name="Image 6" descr="Une image contenant texte, capture d’écran, Police&#10;&#10;Description générée automatiquement"/>
+            <wp:cNvGraphicFramePr>
+              <a:graphicFrameLocks xmlns:a="http://schemas.openxmlformats.org/drawingml/2006/main" noChangeAspect="1"/>
+            </wp:cNvGraphicFramePr>
+            <a:graphic xmlns:a="http://schemas.openxmlformats.org/drawingml/2006/main">
+              <a:graphicData uri="http://schemas.openxmlformats.org/drawingml/2006/picture">
+                <pic:pic xmlns:pic="http://schemas.openxmlformats.org/drawingml/2006/picture">
+                  <pic:nvPicPr>
+                    <pic:cNvPr id="697194240" name="Image 6" descr="Une image contenant texte, capture d’écran, Police&#10;&#10;Description générée automatiquement"/>
+                    <pic:cNvPicPr/>
+                  </pic:nvPicPr>
+                  <pic:blipFill>
+                    <a:blip r:embed="rId26">
+                      <a:extLst>
+                        <a:ext uri="{28A0092B-C50C-407E-A947-70E740481C1C}">
+                          <a14:useLocalDpi xmlns:a14="http://schemas.microsoft.com/office/drawing/2010/main" val="0"/>
+                        </a:ext>
+                      </a:extLst>
+                    </a:blip>
+                    <a:stretch>
+                      <a:fillRect/>
+                    </a:stretch>
+                  </pic:blipFill>
+                  <pic:spPr>
+                    <a:xfrm>
+                      <a:off x="0" y="0"/>
+                      <a:ext cx="4017991" cy="2417275"/>
+                    </a:xfrm>
+                    <a:prstGeom prst="rect">
+                      <a:avLst/>
+                    </a:prstGeom>
+                  </pic:spPr>
+                </pic:pic>
+              </a:graphicData>
+            </a:graphic>
+          </wp:anchor>
+        </w:drawing>
+      </w:r>
+      <w:r>
+        <w:t xml:space="preserve">Se trouvant un cran </w:t>
+      </w:r>
+      <w:r>
+        <w:t>au-dessus</w:t>
+      </w:r>
+      <w:r>
+        <w:t xml:space="preserve"> niveau complexité, se trouvent les Chatbots de Règles. Ces bots </w:t>
+      </w:r>
+      <w:r>
+        <w:t xml:space="preserve">ajoutent un degré de liberté qu’il n’est pas aussi aisément </w:t>
+      </w:r>
+      <w:r>
+        <w:t>trouvable</w:t>
+      </w:r>
+      <w:r>
+        <w:t xml:space="preserve"> avec un </w:t>
+      </w:r>
+      <w:r>
+        <w:t>Chatbot de menus</w:t>
+      </w:r>
+      <w:r>
+        <w:t xml:space="preserve"> grâce à l’utilisation de règles. </w:t>
+      </w:r>
+    </w:p>
+    <w:p>
+      <w:pPr>
+        <w:pStyle w:val="Corpsdetexte15interligne"/>
+      </w:pPr>
+    </w:p>
+    <w:p>
+      <w:pPr>
+        <w:pStyle w:val="Corpsdetexte15interligne"/>
+      </w:pPr>
+      <w:r>
+        <w:t xml:space="preserve">Ce type de bot est presque aussi populaire que ceux à base de menus car tout comme eux, ils répondent à des demandes similaires. Les interfaces souvent rencontrée avec ce type de bots sont soit des boutons ou cette fois-ci des champs de texte. Il est important de noter la distinction entre les </w:t>
+      </w:r>
+      <w:r>
+        <w:t>Chatbots</w:t>
+      </w:r>
+      <w:r>
+        <w:t xml:space="preserve"> de menus et de règles, car l’un possède un chemin prédéfini avec des options se succédant, alors que l’autre possède un ensemble de règles qui selon les </w:t>
+      </w:r>
+      <w:r>
+        <w:t>attributs ressortis de la requête utilisateur, la règle la plus adéquate sera sélectionnée.</w:t>
+      </w:r>
+      <w:r>
+        <w:t xml:space="preserve"> </w:t>
+      </w:r>
     </w:p>
     <w:p>
       <w:pPr>
         <w:pStyle w:val="Corpsdetexte15interligne"/>
         <w:ind w:firstLine="0"/>
-        <w:rPr>
-          <w:lang w:val="sq-AL"/>
-        </w:rPr>
-      </w:pPr>
+      </w:pPr>
+      <w:r>
+        <w:t>Un exemple pour le cas avec boutons serait qu’au lieu qu’un bouton ne fasse simplement avancer dans l’arbre de décision</w:t>
+      </w:r>
+      <w:r>
+        <w:t>, que chaque boutons soit pondéré et que même avec une succession de pressions de boutons différentes on puisse arriver à la même réponse.</w:t>
+      </w:r>
     </w:p>
     <w:p>
       <w:pPr>
         <w:pStyle w:val="Corpsdetexte15interligne"/>
-        <w:keepNext/>
-      </w:pPr>
-    </w:p>
-    <w:p>
-      <w:pPr>
-        <w:pStyle w:val="Illustration"/>
-      </w:pPr>
-      <w:bookmarkStart w:id="25" w:name="_Toc31296367"/>
-      <w:bookmarkStart w:id="26" w:name="_Toc159891436"/>
-      <w:bookmarkStart w:id="27" w:name="_Toc159950329"/>
-      <w:r>
-        <w:t xml:space="preserve">Illustration </w:t>
-      </w:r>
-      <w:r>
-        <w:fldChar w:fldCharType="begin"/>
-      </w:r>
-      <w:r>
-        <w:instrText xml:space="preserve"> SEQ Illustration \* ARABIC </w:instrText>
-      </w:r>
-      <w:r>
-        <w:fldChar w:fldCharType="separate"/>
-      </w:r>
-      <w:r>
-        <w:rPr>
-          <w:noProof/>
-        </w:rPr>
-        <w:t>3</w:t>
-      </w:r>
-      <w:r>
-        <w:rPr>
-          <w:noProof/>
-        </w:rPr>
-        <w:fldChar w:fldCharType="end"/>
-      </w:r>
-      <w:r>
-        <w:t>: diagramme machin</w:t>
-      </w:r>
-      <w:bookmarkEnd w:id="25"/>
-      <w:bookmarkEnd w:id="26"/>
-      <w:bookmarkEnd w:id="27"/>
-    </w:p>
-    <w:p>
-      <w:pPr>
-        <w:pStyle w:val="Lgendehorstable"/>
-      </w:pPr>
-      <w:r>
-        <w:t xml:space="preserve">Source : tiré de Tartempion 2010, p. 42 / tiré de ce-site.ch, </w:t>
-      </w:r>
-      <w:proofErr w:type="spellStart"/>
-      <w:r>
-        <w:t>ref</w:t>
-      </w:r>
-      <w:proofErr w:type="spellEnd"/>
-      <w:r>
-        <w:t>. URL01 / réalisé par Nom Prénom.</w:t>
-      </w:r>
-    </w:p>
-    <w:p>
-      <w:pPr>
-        <w:pStyle w:val="Corpsdetexte"/>
-      </w:pPr>
+        <w:ind w:firstLine="0"/>
+      </w:pPr>
+      <w:r>
+        <w:rPr>
+          <w:noProof/>
+        </w:rPr>
+        <mc:AlternateContent>
+          <mc:Choice Requires="wps">
+            <w:drawing>
+              <wp:anchor distT="0" distB="0" distL="114300" distR="114300" simplePos="0" relativeHeight="251669504" behindDoc="0" locked="0" layoutInCell="1" allowOverlap="1" wp14:anchorId="10B95D9C" wp14:editId="6569C24A">
+                <wp:simplePos x="0" y="0"/>
+                <wp:positionH relativeFrom="page">
+                  <wp:align>center</wp:align>
+                </wp:positionH>
+                <wp:positionV relativeFrom="paragraph">
+                  <wp:posOffset>2955051</wp:posOffset>
+                </wp:positionV>
+                <wp:extent cx="4686300" cy="635"/>
+                <wp:effectExtent l="0" t="0" r="0" b="635"/>
+                <wp:wrapTopAndBottom/>
+                <wp:docPr id="2028516598" name="Zone de texte 1"/>
+                <wp:cNvGraphicFramePr/>
+                <a:graphic xmlns:a="http://schemas.openxmlformats.org/drawingml/2006/main">
+                  <a:graphicData uri="http://schemas.microsoft.com/office/word/2010/wordprocessingShape">
+                    <wps:wsp>
+                      <wps:cNvSpPr txBox="1"/>
+                      <wps:spPr>
+                        <a:xfrm>
+                          <a:off x="0" y="0"/>
+                          <a:ext cx="4686300" cy="635"/>
+                        </a:xfrm>
+                        <a:prstGeom prst="rect">
+                          <a:avLst/>
+                        </a:prstGeom>
+                        <a:solidFill>
+                          <a:prstClr val="white"/>
+                        </a:solidFill>
+                        <a:ln>
+                          <a:noFill/>
+                        </a:ln>
+                      </wps:spPr>
+                      <wps:txbx>
+                        <w:txbxContent>
+                          <w:p>
+                            <w:pPr>
+                              <w:pStyle w:val="Lgende"/>
+                            </w:pPr>
+                            <w:bookmarkStart w:id="27" w:name="_Toc159962222"/>
+                            <w:r>
+                              <w:t xml:space="preserve">Illustration </w:t>
+                            </w:r>
+                            <w:r>
+                              <w:fldChar w:fldCharType="begin"/>
+                            </w:r>
+                            <w:r>
+                              <w:instrText xml:space="preserve"> SEQ Illustration \* ARABIC </w:instrText>
+                            </w:r>
+                            <w:r>
+                              <w:fldChar w:fldCharType="separate"/>
+                            </w:r>
+                            <w:r>
+                              <w:rPr>
+                                <w:noProof/>
+                              </w:rPr>
+                              <w:t>5</w:t>
+                            </w:r>
+                            <w:r>
+                              <w:fldChar w:fldCharType="end"/>
+                            </w:r>
+                            <w:r>
+                              <w:t>: Exemple de sélection de règle pour Chatbot par règles</w:t>
+                            </w:r>
+                            <w:bookmarkEnd w:id="27"/>
+                          </w:p>
+                          <w:p>
+                            <w:pPr>
+                              <w:pStyle w:val="Lgende"/>
+                              <w:rPr>
+                                <w:rFonts w:eastAsia="LM Roman 10" w:cs="LM Roman 10"/>
+                                <w:noProof/>
+                              </w:rPr>
+                            </w:pPr>
+                            <w:r>
+                              <w:t>Source : Rodrigues dos Santos Fabio</w:t>
+                            </w:r>
+                          </w:p>
+                        </w:txbxContent>
+                      </wps:txbx>
+                      <wps:bodyPr rot="0" spcFirstLastPara="0" vertOverflow="overflow" horzOverflow="overflow" vert="horz" wrap="square" lIns="0" tIns="0" rIns="0" bIns="0" numCol="1" spcCol="0" rtlCol="0" fromWordArt="0" anchor="t" anchorCtr="0" forceAA="0" compatLnSpc="1">
+                        <a:prstTxWarp prst="textNoShape">
+                          <a:avLst/>
+                        </a:prstTxWarp>
+                        <a:spAutoFit/>
+                      </wps:bodyPr>
+                    </wps:wsp>
+                  </a:graphicData>
+                </a:graphic>
+              </wp:anchor>
+            </w:drawing>
+          </mc:Choice>
+          <mc:Fallback>
+            <w:pict>
+              <v:shape w14:anchorId="10B95D9C" id="_x0000_s1031" type="#_x0000_t202" style="position:absolute;left:0;text-align:left;margin-left:0;margin-top:232.7pt;width:369pt;height:.05pt;z-index:251669504;visibility:visible;mso-wrap-style:square;mso-wrap-distance-left:9pt;mso-wrap-distance-top:0;mso-wrap-distance-right:9pt;mso-wrap-distance-bottom:0;mso-position-horizontal:center;mso-position-horizontal-relative:page;mso-position-vertical:absolute;mso-position-vertical-relative:text;v-text-anchor:top" o:gfxdata="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" stroked="f">
+                <v:textbox style="mso-fit-shape-to-text:t" inset="0,0,0,0">
+                  <w:txbxContent>
+                    <w:p>
+                      <w:pPr>
+                        <w:pStyle w:val="Lgende"/>
+                      </w:pPr>
+                      <w:bookmarkStart w:id="28" w:name="_Toc159962222"/>
+                      <w:r>
+                        <w:t xml:space="preserve">Illustration </w:t>
+                      </w:r>
+                      <w:r>
+                        <w:fldChar w:fldCharType="begin"/>
+                      </w:r>
+                      <w:r>
+                        <w:instrText xml:space="preserve"> SEQ Illustration \* ARABIC </w:instrText>
+                      </w:r>
+                      <w:r>
+                        <w:fldChar w:fldCharType="separate"/>
+                      </w:r>
+                      <w:r>
+                        <w:rPr>
+                          <w:noProof/>
+                        </w:rPr>
+                        <w:t>5</w:t>
+                      </w:r>
+                      <w:r>
+                        <w:fldChar w:fldCharType="end"/>
+                      </w:r>
+                      <w:r>
+                        <w:t>: Exemple de sélection de règle pour Chatbot par règles</w:t>
+                      </w:r>
+                      <w:bookmarkEnd w:id="28"/>
+                    </w:p>
+                    <w:p>
+                      <w:pPr>
+                        <w:pStyle w:val="Lgende"/>
+                        <w:rPr>
+                          <w:rFonts w:eastAsia="LM Roman 10" w:cs="LM Roman 10"/>
+                          <w:noProof/>
+                        </w:rPr>
+                      </w:pPr>
+                      <w:r>
+                        <w:t>Source : Rodrigues dos Santos Fabio</w:t>
+                      </w:r>
+                    </w:p>
+                  </w:txbxContent>
+                </v:textbox>
+                <w10:wrap type="topAndBottom" anchorx="page"/>
+              </v:shape>
+            </w:pict>
+          </mc:Fallback>
+        </mc:AlternateContent>
+      </w:r>
+      <w:r>
+        <w:rPr>
+          <w:noProof/>
+        </w:rPr>
+        <w:drawing>
+          <wp:anchor distT="0" distB="0" distL="114300" distR="114300" simplePos="0" relativeHeight="251667456" behindDoc="0" locked="0" layoutInCell="1" allowOverlap="1" wp14:anchorId="79ACB9E9" wp14:editId="56ED1AFC">
+            <wp:simplePos x="0" y="0"/>
+            <wp:positionH relativeFrom="page">
+              <wp:align>center</wp:align>
+            </wp:positionH>
+            <wp:positionV relativeFrom="paragraph">
+              <wp:posOffset>1201314</wp:posOffset>
+            </wp:positionV>
+            <wp:extent cx="4686300" cy="1705610"/>
+            <wp:effectExtent l="0" t="0" r="0" b="8890"/>
+            <wp:wrapTopAndBottom/>
+            <wp:docPr id="735628509" name="Image 5" descr="Une image contenant capture d’écran, conception&#10;&#10;Description générée automatiquement"/>
+            <wp:cNvGraphicFramePr>
+              <a:graphicFrameLocks xmlns:a="http://schemas.openxmlformats.org/drawingml/2006/main" noChangeAspect="1"/>
+            </wp:cNvGraphicFramePr>
+            <a:graphic xmlns:a="http://schemas.openxmlformats.org/drawingml/2006/main">
+              <a:graphicData uri="http://schemas.openxmlformats.org/drawingml/2006/picture">
+                <pic:pic xmlns:pic="http://schemas.openxmlformats.org/drawingml/2006/picture">
+                  <pic:nvPicPr>
+                    <pic:cNvPr id="735628509" name="Image 5" descr="Une image contenant capture d’écran, conception&#10;&#10;Description générée automatiquement"/>
+                    <pic:cNvPicPr/>
+                  </pic:nvPicPr>
+                  <pic:blipFill>
+                    <a:blip r:embed="rId27">
+                      <a:extLst>
+                        <a:ext uri="{28A0092B-C50C-407E-A947-70E740481C1C}">
+                          <a14:useLocalDpi xmlns:a14="http://schemas.microsoft.com/office/drawing/2010/main" val="0"/>
+                        </a:ext>
+                      </a:extLst>
+                    </a:blip>
+                    <a:stretch>
+                      <a:fillRect/>
+                    </a:stretch>
+                  </pic:blipFill>
+                  <pic:spPr>
+                    <a:xfrm>
+                      <a:off x="0" y="0"/>
+                      <a:ext cx="4686300" cy="1705610"/>
+                    </a:xfrm>
+                    <a:prstGeom prst="rect">
+                      <a:avLst/>
+                    </a:prstGeom>
+                  </pic:spPr>
+                </pic:pic>
+              </a:graphicData>
+            </a:graphic>
+          </wp:anchor>
+        </w:drawing>
+      </w:r>
+      <w:r>
+        <w:t>Dans le cas où l’entrée utilisateur est un texte, la méthode la plus facile et répandue est le simple parsage de mots-clés dits « Tokens ». Selon les tokens ayant été ressortis de la requête, une règle ayant un certain nombre de tokens correspondant ou tous se verra sélectionnée.</w:t>
+      </w:r>
+    </w:p>
+    <w:p>
+      <w:pPr>
+        <w:pStyle w:val="Corpsdetexte15interligne"/>
+        <w:rPr>
+          <w:rStyle w:val="Caractresdenumrotation"/>
+        </w:rPr>
+      </w:pPr>
+      <w:r>
+        <w:rPr>
+          <w:rStyle w:val="Caractresdenumrotation"/>
+        </w:rPr>
+        <w:tab/>
+        <w:t>Le travail initial de la tokenisation</w:t>
+      </w:r>
+      <w:r>
+        <w:rPr>
+          <w:rStyle w:val="Caractresdenumrotation"/>
+        </w:rPr>
+        <w:t xml:space="preserve"> est effectué par le moteur de mots-clés qui à son implémentation la plus simpliste ira vérifier dans un dictionnaire de mots-clés sur le mot courant y apparait. À noter pour le moteur de mots-clés qu’il est aussi possible</w:t>
+      </w:r>
+      <w:r>
+        <w:rPr>
+          <w:rStyle w:val="Caractresdenumrotation"/>
+        </w:rPr>
+        <w:t xml:space="preserve"> de remplacer le moteur de mots-clés par un moteur de NLP (Natural Language Processing) afin de réduire la quantité de mots-clés à ajouter dans le dictionnaire.</w:t>
+      </w:r>
+      <w:r>
+        <w:rPr>
+          <w:rStyle w:val="Caractresdenumrotation"/>
+        </w:rPr>
+        <w:t xml:space="preserve"> Selon la quantité et types de tokens trouvés à la fin du traitement</w:t>
+      </w:r>
+      <w:r>
+        <w:rPr>
+          <w:rStyle w:val="Caractresdenumrotation"/>
+        </w:rPr>
+        <w:t xml:space="preserve"> par exemple</w:t>
+      </w:r>
+      <w:r>
+        <w:rPr>
+          <w:rStyle w:val="Caractresdenumrotation"/>
+        </w:rPr>
+        <w:t xml:space="preserve">, le moteur de règles se chargera de déterminer quelle règle </w:t>
+      </w:r>
+      <w:r>
+        <w:rPr>
+          <w:rStyle w:val="Caractresdenumrotation"/>
+        </w:rPr>
+        <w:t>conviendra le mieux.</w:t>
+      </w:r>
+    </w:p>
+    <w:p>
+      <w:pPr>
+        <w:pStyle w:val="Corpsdetexte15interligne"/>
+        <w:ind w:firstLine="0"/>
+      </w:pPr>
+      <w:r>
+        <w:t xml:space="preserve"> </w:t>
+      </w:r>
     </w:p>
     <w:p>
       <w:pPr>
         <w:pStyle w:val="Titre3"/>
       </w:pPr>
-      <w:bookmarkStart w:id="28" w:name="__DdeLink__4373_815341517"/>
-      <w:bookmarkStart w:id="29" w:name="_Toc159947151"/>
-      <w:r>
-        <w:t>T</w:t>
-      </w:r>
-      <w:bookmarkEnd w:id="28"/>
-      <w:r>
-        <w:t>itre de niveau 3 (style “Titre 3”)</w:t>
-      </w:r>
+      <w:r>
+        <w:t xml:space="preserve">Les </w:t>
+      </w:r>
+      <w:r>
+        <w:t>Chatbots</w:t>
+      </w:r>
+      <w:r>
+        <w:t xml:space="preserve"> “intelligents”</w:t>
+      </w:r>
+    </w:p>
+    <w:p>
+      <w:pPr>
+        <w:pStyle w:val="Corpsdetexte15interligne"/>
+      </w:pPr>
+      <w:bookmarkStart w:id="29" w:name="__DdeLink__3396_815341517"/>
       <w:bookmarkEnd w:id="29"/>
-    </w:p>
-    <w:p>
-      <w:pPr>
-        <w:pStyle w:val="Corpsdetexte15interligne"/>
-      </w:pPr>
-      <w:bookmarkStart w:id="30" w:name="__DdeLink__3396_815341517"/>
+      <w:r>
+        <w:tab/>
+      </w:r>
+      <w:bookmarkStart w:id="30" w:name="__DdeLink__4667_815341517221"/>
+      <w:r>
+        <w:t>Votre texte</w:t>
+      </w:r>
       <w:bookmarkEnd w:id="30"/>
       <w:r>
-        <w:tab/>
-      </w:r>
-      <w:bookmarkStart w:id="31" w:name="__DdeLink__4667_815341517221"/>
+        <w:t xml:space="preserve">, </w:t>
+      </w:r>
+      <w:bookmarkStart w:id="31" w:name="__DdeLink__4670_815341517221"/>
+      <w:r>
+        <w:t>votre texte, votre texte, votre texte,</w:t>
+      </w:r>
+      <w:bookmarkEnd w:id="31"/>
+      <w:r>
+        <w:t xml:space="preserve"> votre texte, votre texte, votre texte, votre texte, votre texte, votre texte, votre texte, votre texte, votre texte, votre texte, votre texte, votre texte, votre texte, votre texte </w:t>
+      </w:r>
+      <w:bookmarkStart w:id="32" w:name="__DdeLink__4667_8153415172213"/>
       <w:r>
         <w:t>Votre texte</w:t>
       </w:r>
-      <w:bookmarkEnd w:id="31"/>
+      <w:bookmarkEnd w:id="32"/>
       <w:r>
         <w:t xml:space="preserve">, </w:t>
       </w:r>
-      <w:bookmarkStart w:id="32" w:name="__DdeLink__4670_815341517221"/>
+      <w:bookmarkStart w:id="33" w:name="__DdeLink__4670_8153415172213"/>
       <w:r>
         <w:t>votre texte, votre texte, votre texte,</w:t>
       </w:r>
-      <w:bookmarkEnd w:id="32"/>
-      <w:r>
-        <w:t xml:space="preserve"> votre texte, votre texte, votre texte, votre texte, votre texte, votre texte, votre texte, votre texte, votre texte, votre texte, </w:t>
-      </w:r>
-      <w:r>
-        <w:lastRenderedPageBreak/>
-        <w:t xml:space="preserve">votre texte, votre texte, votre texte, votre texte </w:t>
-      </w:r>
-      <w:bookmarkStart w:id="33" w:name="__DdeLink__4667_8153415172213"/>
+      <w:bookmarkEnd w:id="33"/>
+      <w:r>
+        <w:t xml:space="preserve"> votre texte, votre texte, votre texte, votre texte, votre texte, votre texte, votre texte, votre texte, votre texte, votre texte, votre texte, votre texte, votre texte, votre texte </w:t>
+      </w:r>
+      <w:bookmarkStart w:id="34" w:name="__DdeLink__4667_8153415172214"/>
       <w:r>
         <w:t>Votre texte</w:t>
       </w:r>
-      <w:bookmarkEnd w:id="33"/>
+      <w:bookmarkEnd w:id="34"/>
       <w:r>
         <w:t xml:space="preserve">, </w:t>
       </w:r>
-      <w:bookmarkStart w:id="34" w:name="__DdeLink__4670_8153415172213"/>
+      <w:bookmarkStart w:id="35" w:name="__DdeLink__4670_8153415172214"/>
       <w:r>
         <w:t>votre texte, votre texte, votre texte,</w:t>
       </w:r>
-      <w:bookmarkEnd w:id="34"/>
-      <w:r>
-        <w:t xml:space="preserve"> votre texte, votre texte, votre texte, votre texte, votre texte, votre texte, votre texte, votre texte, votre texte, votre texte, votre texte, votre texte, votre texte, votre texte </w:t>
-      </w:r>
-      <w:bookmarkStart w:id="35" w:name="__DdeLink__4667_8153415172214"/>
-      <w:r>
-        <w:t>Votre texte</w:t>
-      </w:r>
       <w:bookmarkEnd w:id="35"/>
-      <w:r>
-        <w:t xml:space="preserve">, </w:t>
-      </w:r>
-      <w:bookmarkStart w:id="36" w:name="__DdeLink__4670_8153415172214"/>
-      <w:r>
-        <w:t>votre texte, votre texte, votre texte,</w:t>
-      </w:r>
-      <w:bookmarkEnd w:id="36"/>
       <w:r>
         <w:t xml:space="preserve"> votre texte, votre texte, votre texte, votre texte, votre texte, votre texte, votre texte, votre texte, votre texte, votre texte, votre texte, votre texte, votre texte, votre texte(style « Corps de texte, interligne 1,5 »).</w:t>
       </w:r>
@@ -8113,8 +8977,8 @@
       <w:pPr>
         <w:pStyle w:val="Tableau"/>
       </w:pPr>
-      <w:bookmarkStart w:id="37" w:name="_Toc31293705"/>
-      <w:bookmarkStart w:id="38" w:name="_Toc31296373"/>
+      <w:bookmarkStart w:id="36" w:name="_Toc31293705"/>
+      <w:bookmarkStart w:id="37" w:name="_Toc31296373"/>
       <w:r>
         <w:t xml:space="preserve">Tableau </w:t>
       </w:r>
@@ -8139,23 +9003,15 @@
       <w:r>
         <w:t>: Lot de données n°1.</w:t>
       </w:r>
+      <w:bookmarkEnd w:id="36"/>
       <w:bookmarkEnd w:id="37"/>
-      <w:bookmarkEnd w:id="38"/>
     </w:p>
     <w:p>
       <w:pPr>
         <w:pStyle w:val="Lgendehorstable"/>
       </w:pPr>
       <w:r>
-        <w:t xml:space="preserve">Source : tiré de Tartempion 2010, p. 42 / tiré de ce-site.ch, </w:t>
-      </w:r>
-      <w:proofErr w:type="spellStart"/>
-      <w:r>
-        <w:t>ref</w:t>
-      </w:r>
-      <w:proofErr w:type="spellEnd"/>
-      <w:r>
-        <w:t>. URL02 / réalisé par Nom Prénom.</w:t>
+        <w:t>Source : tiré de Tartempion 2010, p. 42 / tiré de ce-site.ch, ref. URL02 / réalisé par Nom Prénom.</w:t>
       </w:r>
     </w:p>
     <w:p>
@@ -8171,11 +9027,35 @@
       <w:pPr>
         <w:pStyle w:val="Titre3"/>
       </w:pPr>
-      <w:bookmarkStart w:id="39" w:name="_Toc159947152"/>
+      <w:bookmarkStart w:id="38" w:name="_Toc159947152"/>
       <w:r>
         <w:t>Titre de niveau 3 (style “Titre 3”)</w:t>
       </w:r>
+      <w:bookmarkEnd w:id="38"/>
+    </w:p>
+    <w:p>
+      <w:pPr>
+        <w:pStyle w:val="Corpsdetexte15interligne"/>
+      </w:pPr>
+      <w:r>
+        <w:tab/>
+      </w:r>
+      <w:bookmarkStart w:id="39" w:name="__DdeLink__4667_815341517222"/>
+      <w:r>
+        <w:t>Votre texte</w:t>
+      </w:r>
       <w:bookmarkEnd w:id="39"/>
+      <w:r>
+        <w:t xml:space="preserve">, </w:t>
+      </w:r>
+      <w:bookmarkStart w:id="40" w:name="__DdeLink__4670_815341517222"/>
+      <w:r>
+        <w:t>votre texte, votre texte, votre texte,</w:t>
+      </w:r>
+      <w:bookmarkEnd w:id="40"/>
+      <w:r>
+        <w:t xml:space="preserve"> votre texte, votre texte, votre texte, votre texte, votre texte, votre texte, votre texte, votre texte, votre texte, votre texte, votre texte, votre texte, votre texte, votre texte (style « Corps de texte, interligne 1,5 »).</w:t>
+      </w:r>
     </w:p>
     <w:p>
       <w:pPr>
@@ -8184,52 +9064,28 @@
       <w:r>
         <w:tab/>
       </w:r>
-      <w:bookmarkStart w:id="40" w:name="__DdeLink__4667_815341517222"/>
+      <w:bookmarkStart w:id="41" w:name="__DdeLink__4667_8153415172221"/>
       <w:r>
         <w:t>Votre texte</w:t>
       </w:r>
-      <w:bookmarkEnd w:id="40"/>
+      <w:bookmarkEnd w:id="41"/>
       <w:r>
         <w:t xml:space="preserve">, </w:t>
       </w:r>
-      <w:bookmarkStart w:id="41" w:name="__DdeLink__4670_815341517222"/>
-      <w:r>
-        <w:t>votre texte, votre texte, votre texte,</w:t>
-      </w:r>
-      <w:bookmarkEnd w:id="41"/>
-      <w:r>
-        <w:t xml:space="preserve"> votre texte, votre texte, votre texte, votre texte, votre texte, votre texte, votre texte, votre texte, votre texte, votre texte, votre texte, votre texte, votre texte, votre texte (style « Corps de texte, interligne 1,5 »).</w:t>
-      </w:r>
-    </w:p>
-    <w:p>
-      <w:pPr>
-        <w:pStyle w:val="Corpsdetexte15interligne"/>
-      </w:pPr>
-      <w:r>
-        <w:tab/>
-      </w:r>
-      <w:bookmarkStart w:id="42" w:name="__DdeLink__4667_8153415172221"/>
-      <w:r>
-        <w:t>Votre texte</w:t>
+      <w:bookmarkStart w:id="42" w:name="__DdeLink__4670_8153415172221"/>
+      <w:r>
+        <w:t>votre texte, votre texte, votre</w:t>
+      </w:r>
+      <w:r>
+        <w:rPr>
+          <w:rStyle w:val="Ancredenotedebasdepage"/>
+        </w:rPr>
+        <w:footnoteReference w:id="1"/>
+      </w:r>
+      <w:r>
+        <w:t xml:space="preserve"> texte,</w:t>
       </w:r>
       <w:bookmarkEnd w:id="42"/>
-      <w:r>
-        <w:t xml:space="preserve">, </w:t>
-      </w:r>
-      <w:bookmarkStart w:id="43" w:name="__DdeLink__4670_8153415172221"/>
-      <w:r>
-        <w:t>votre texte, votre texte, votre</w:t>
-      </w:r>
-      <w:r>
-        <w:rPr>
-          <w:rStyle w:val="Ancredenotedebasdepage"/>
-        </w:rPr>
-        <w:footnoteReference w:id="1"/>
-      </w:r>
-      <w:r>
-        <w:t xml:space="preserve"> texte,</w:t>
-      </w:r>
-      <w:bookmarkEnd w:id="43"/>
       <w:r>
         <w:t xml:space="preserve"> votre texte, votre texte, votre texte, votre texte, votre texte, votre texte, votre texte, votre texte, votre texte, votre texte, votre texte, votre texte, votre texte, votre texte (style « Corps de texte, interligne 1,5 »).</w:t>
       </w:r>
@@ -8262,7 +9118,7 @@
                     <pic:cNvPicPr/>
                   </pic:nvPicPr>
                   <pic:blipFill>
-                    <a:blip r:embed="rId25">
+                    <a:blip r:embed="rId28">
                       <a:extLst>
                         <a:ext uri="{28A0092B-C50C-407E-A947-70E740481C1C}">
                           <a14:useLocalDpi xmlns:a14="http://schemas.microsoft.com/office/drawing/2010/main" val="0"/>
@@ -8293,9 +9149,9 @@
       <w:pPr>
         <w:pStyle w:val="Illustration"/>
       </w:pPr>
-      <w:bookmarkStart w:id="44" w:name="_Toc31296368"/>
-      <w:bookmarkStart w:id="45" w:name="_Toc159891437"/>
-      <w:bookmarkStart w:id="46" w:name="_Toc159950330"/>
+      <w:bookmarkStart w:id="43" w:name="_Toc31296368"/>
+      <w:bookmarkStart w:id="44" w:name="_Toc159891437"/>
+      <w:bookmarkStart w:id="45" w:name="_Toc159962224"/>
       <w:r>
         <w:t xml:space="preserve">Illustration </w:t>
       </w:r>
@@ -8312,7 +9168,7 @@
         <w:rPr>
           <w:noProof/>
         </w:rPr>
-        <w:t>4</w:t>
+        <w:t>7</w:t>
       </w:r>
       <w:r>
         <w:rPr>
@@ -8323,24 +9179,16 @@
       <w:r>
         <w:t>: schéma bidule</w:t>
       </w:r>
+      <w:bookmarkEnd w:id="43"/>
       <w:bookmarkEnd w:id="44"/>
       <w:bookmarkEnd w:id="45"/>
-      <w:bookmarkEnd w:id="46"/>
     </w:p>
     <w:p>
       <w:pPr>
         <w:pStyle w:val="Lgendehorstable"/>
       </w:pPr>
       <w:r>
-        <w:t xml:space="preserve">Source : tiré de Tartempion 2010, p. 42 / tiré de ce-site.ch, </w:t>
-      </w:r>
-      <w:proofErr w:type="spellStart"/>
-      <w:r>
-        <w:t>ref</w:t>
-      </w:r>
-      <w:proofErr w:type="spellEnd"/>
-      <w:r>
-        <w:t>. URL03 / réalisé par Nom Prénom.</w:t>
+        <w:t>Source : tiré de Tartempion 2010, p. 42 / tiré de ce-site.ch, ref. URL03 / réalisé par Nom Prénom.</w:t>
       </w:r>
     </w:p>
     <w:p>
@@ -8353,32 +9201,32 @@
       <w:pPr>
         <w:pStyle w:val="Titre2"/>
       </w:pPr>
-      <w:bookmarkStart w:id="47" w:name="_Toc159947153"/>
+      <w:bookmarkStart w:id="46" w:name="_Toc159947153"/>
       <w:r>
         <w:t>Titre de niveau 2 (style « Titre 2 »)</w:t>
       </w:r>
+      <w:bookmarkEnd w:id="46"/>
+    </w:p>
+    <w:p>
+      <w:pPr>
+        <w:pStyle w:val="Corpsdetexte15interligne"/>
+      </w:pPr>
+      <w:r>
+        <w:tab/>
+      </w:r>
+      <w:bookmarkStart w:id="47" w:name="__DdeLink__4667_8153415172212"/>
+      <w:r>
+        <w:t>Votre texte</w:t>
+      </w:r>
       <w:bookmarkEnd w:id="47"/>
-    </w:p>
-    <w:p>
-      <w:pPr>
-        <w:pStyle w:val="Corpsdetexte15interligne"/>
-      </w:pPr>
-      <w:r>
-        <w:tab/>
-      </w:r>
-      <w:bookmarkStart w:id="48" w:name="__DdeLink__4667_8153415172212"/>
-      <w:r>
-        <w:t>Votre texte</w:t>
+      <w:r>
+        <w:t xml:space="preserve">, </w:t>
+      </w:r>
+      <w:bookmarkStart w:id="48" w:name="__DdeLink__4670_8153415172212"/>
+      <w:r>
+        <w:t>votre texte, votre texte, votre texte,</w:t>
       </w:r>
       <w:bookmarkEnd w:id="48"/>
-      <w:r>
-        <w:t xml:space="preserve">, </w:t>
-      </w:r>
-      <w:bookmarkStart w:id="49" w:name="__DdeLink__4670_8153415172212"/>
-      <w:r>
-        <w:t>votre texte, votre texte, votre texte,</w:t>
-      </w:r>
-      <w:bookmarkEnd w:id="49"/>
       <w:r>
         <w:t xml:space="preserve"> votre texte, votre texte, votre texte, votre texte, votre texte, votre texte, votre texte, votre texte, votre texte, votre texte, votre texte, votre texte, votre texte, votre texte (style « Corps de texte, interligne 1,5 »).</w:t>
       </w:r>
@@ -8410,7 +9258,7 @@
                     <pic:cNvPicPr/>
                   </pic:nvPicPr>
                   <pic:blipFill>
-                    <a:blip r:embed="rId26" cstate="print">
+                    <a:blip r:embed="rId29" cstate="print">
                       <a:extLst>
                         <a:ext uri="{28A0092B-C50C-407E-A947-70E740481C1C}">
                           <a14:useLocalDpi xmlns:a14="http://schemas.microsoft.com/office/drawing/2010/main" val="0"/>
@@ -8441,9 +9289,9 @@
       <w:pPr>
         <w:pStyle w:val="Illustration"/>
       </w:pPr>
-      <w:bookmarkStart w:id="50" w:name="_Toc31296369"/>
-      <w:bookmarkStart w:id="51" w:name="_Toc159891438"/>
-      <w:bookmarkStart w:id="52" w:name="_Toc159950331"/>
+      <w:bookmarkStart w:id="49" w:name="_Toc31296369"/>
+      <w:bookmarkStart w:id="50" w:name="_Toc159891438"/>
+      <w:bookmarkStart w:id="51" w:name="_Toc159962225"/>
       <w:r>
         <w:t xml:space="preserve">Illustration </w:t>
       </w:r>
@@ -8460,7 +9308,7 @@
         <w:rPr>
           <w:noProof/>
         </w:rPr>
-        <w:t>5</w:t>
+        <w:t>8</w:t>
       </w:r>
       <w:r>
         <w:rPr>
@@ -8471,9 +9319,9 @@
       <w:r>
         <w:t>: Alice, Micro-ordinateur MATRA.</w:t>
       </w:r>
+      <w:bookmarkEnd w:id="49"/>
       <w:bookmarkEnd w:id="50"/>
       <w:bookmarkEnd w:id="51"/>
-      <w:bookmarkEnd w:id="52"/>
     </w:p>
     <w:p>
       <w:pPr>
@@ -8498,66 +9346,66 @@
       <w:pPr>
         <w:pStyle w:val="Titre3"/>
       </w:pPr>
-      <w:bookmarkStart w:id="53" w:name="__DdeLink__4373_8153415172"/>
-      <w:bookmarkStart w:id="54" w:name="_Toc159947154"/>
+      <w:bookmarkStart w:id="52" w:name="__DdeLink__4373_8153415172"/>
+      <w:bookmarkStart w:id="53" w:name="_Toc159947154"/>
       <w:r>
         <w:lastRenderedPageBreak/>
         <w:t>T</w:t>
       </w:r>
+      <w:bookmarkEnd w:id="52"/>
+      <w:r>
+        <w:t>itre de niveau 3 (style “Titre 3”)</w:t>
+      </w:r>
       <w:bookmarkEnd w:id="53"/>
-      <w:r>
-        <w:t>itre de niveau 3 (style “Titre 3”)</w:t>
+    </w:p>
+    <w:p>
+      <w:pPr>
+        <w:pStyle w:val="Corpsdetexte15interligne"/>
+      </w:pPr>
+      <w:bookmarkStart w:id="54" w:name="__DdeLink__4667_8153415172211"/>
+      <w:r>
+        <w:t>Votre texte</w:t>
       </w:r>
       <w:bookmarkEnd w:id="54"/>
+      <w:r>
+        <w:t xml:space="preserve">, </w:t>
+      </w:r>
+      <w:bookmarkStart w:id="55" w:name="__DdeLink__4670_8153415172211"/>
+      <w:r>
+        <w:t>votre texte, votre texte, votre texte,</w:t>
+      </w:r>
+      <w:bookmarkEnd w:id="55"/>
+      <w:r>
+        <w:t xml:space="preserve"> votre texte, votre texte, votre texte, votre texte, votre texte, votre texte, votre texte, votre texte, votre texte, votre texte, votre texte, votre texte, votre texte, votre texte (style « Corps de texte, interligne 1,5 »).</w:t>
+      </w:r>
+    </w:p>
+    <w:p>
+      <w:pPr>
+        <w:pStyle w:val="Titre3"/>
+      </w:pPr>
+      <w:bookmarkStart w:id="56" w:name="_Toc159947155"/>
+      <w:r>
+        <w:t>Titre de niveau 3 (style “Titre 3”)</w:t>
+      </w:r>
+      <w:bookmarkEnd w:id="56"/>
     </w:p>
     <w:p>
       <w:pPr>
         <w:pStyle w:val="Corpsdetexte15interligne"/>
       </w:pPr>
-      <w:bookmarkStart w:id="55" w:name="__DdeLink__4667_8153415172211"/>
+      <w:bookmarkStart w:id="57" w:name="__DdeLink__4667_8153415172222"/>
       <w:r>
         <w:t>Votre texte</w:t>
       </w:r>
-      <w:bookmarkEnd w:id="55"/>
+      <w:bookmarkEnd w:id="57"/>
       <w:r>
         <w:t xml:space="preserve">, </w:t>
       </w:r>
-      <w:bookmarkStart w:id="56" w:name="__DdeLink__4670_8153415172211"/>
+      <w:bookmarkStart w:id="58" w:name="__DdeLink__4670_8153415172222"/>
       <w:r>
         <w:t>votre texte, votre texte, votre texte,</w:t>
       </w:r>
-      <w:bookmarkEnd w:id="56"/>
-      <w:r>
-        <w:t xml:space="preserve"> votre texte, votre texte, votre texte, votre texte, votre texte, votre texte, votre texte, votre texte, votre texte, votre texte, votre texte, votre texte, votre texte, votre texte (style « Corps de texte, interligne 1,5 »).</w:t>
-      </w:r>
-    </w:p>
-    <w:p>
-      <w:pPr>
-        <w:pStyle w:val="Titre3"/>
-      </w:pPr>
-      <w:bookmarkStart w:id="57" w:name="_Toc159947155"/>
-      <w:r>
-        <w:t>Titre de niveau 3 (style “Titre 3”)</w:t>
-      </w:r>
-      <w:bookmarkEnd w:id="57"/>
-    </w:p>
-    <w:p>
-      <w:pPr>
-        <w:pStyle w:val="Corpsdetexte15interligne"/>
-      </w:pPr>
-      <w:bookmarkStart w:id="58" w:name="__DdeLink__4667_8153415172222"/>
-      <w:r>
-        <w:t>Votre texte</w:t>
-      </w:r>
       <w:bookmarkEnd w:id="58"/>
-      <w:r>
-        <w:t xml:space="preserve">, </w:t>
-      </w:r>
-      <w:bookmarkStart w:id="59" w:name="__DdeLink__4670_8153415172222"/>
-      <w:r>
-        <w:t>votre texte, votre texte, votre texte,</w:t>
-      </w:r>
-      <w:bookmarkEnd w:id="59"/>
       <w:r>
         <w:t xml:space="preserve"> votre texte, votre texte, votre texte, votre texte, votre texte, votre texte, votre texte, votre texte, votre texte, votre texte, votre texte, votre texte, votre texte, votre texte (style « Corps de texte, interligne 1,5 »).</w:t>
       </w:r>
@@ -8975,8 +9823,8 @@
       <w:pPr>
         <w:pStyle w:val="Tableau"/>
       </w:pPr>
-      <w:bookmarkStart w:id="60" w:name="_Toc31293706"/>
-      <w:bookmarkStart w:id="61" w:name="_Toc31296374"/>
+      <w:bookmarkStart w:id="59" w:name="_Toc31293706"/>
+      <w:bookmarkStart w:id="60" w:name="_Toc31296374"/>
       <w:r>
         <w:t xml:space="preserve">Tableau </w:t>
       </w:r>
@@ -9001,23 +9849,15 @@
       <w:r>
         <w:t>: Lot de données n°2.</w:t>
       </w:r>
+      <w:bookmarkEnd w:id="59"/>
       <w:bookmarkEnd w:id="60"/>
-      <w:bookmarkEnd w:id="61"/>
     </w:p>
     <w:p>
       <w:pPr>
         <w:pStyle w:val="Lgendehorstable"/>
       </w:pPr>
       <w:r>
-        <w:t xml:space="preserve">Source : tiré de Tartempion 2010, p. 42 / tiré de ce-site.ch, </w:t>
-      </w:r>
-      <w:proofErr w:type="spellStart"/>
-      <w:r>
-        <w:t>ref</w:t>
-      </w:r>
-      <w:proofErr w:type="spellEnd"/>
-      <w:r>
-        <w:t>. URL05 / réalisé par Nom Prénom.</w:t>
+        <w:t>Source : tiré de Tartempion 2010, p. 42 / tiré de ce-site.ch, ref. URL05 / réalisé par Nom Prénom.</w:t>
       </w:r>
     </w:p>
     <w:p>
@@ -9033,111 +9873,167 @@
       <w:pPr>
         <w:pStyle w:val="Corpsdetexte15interligne"/>
       </w:pPr>
-      <w:bookmarkStart w:id="62" w:name="__DdeLink__4667_81534151722211"/>
+      <w:bookmarkStart w:id="61" w:name="__DdeLink__4667_81534151722211"/>
       <w:r>
         <w:t>Votre texte</w:t>
       </w:r>
+      <w:bookmarkEnd w:id="61"/>
+      <w:r>
+        <w:t xml:space="preserve">, </w:t>
+      </w:r>
+      <w:bookmarkStart w:id="62" w:name="__DdeLink__4670_81534151722211"/>
+      <w:r>
+        <w:t>votre texte, votre texte, votre texte,</w:t>
+      </w:r>
       <w:bookmarkEnd w:id="62"/>
       <w:r>
+        <w:t xml:space="preserve"> votre texte, votre texte, votre texte, votre texte, votre texte, votre texte, votre texte, votre texte, votre texte, votre texte, votre texte, votre texte, votre texte, votre texte (style « Corps de texte, interligne 1,5 »).</w:t>
+      </w:r>
+    </w:p>
+    <w:p>
+      <w:pPr>
+        <w:pStyle w:val="Titre2"/>
+      </w:pPr>
+      <w:bookmarkStart w:id="63" w:name="__DdeLink__3386_8153415171"/>
+      <w:bookmarkStart w:id="64" w:name="_Toc159947156"/>
+      <w:r>
+        <w:t>Titre de niveau 2 (style « Titre 2 »</w:t>
+      </w:r>
+      <w:bookmarkEnd w:id="63"/>
+      <w:r>
+        <w:t>)</w:t>
+      </w:r>
+      <w:bookmarkEnd w:id="64"/>
+    </w:p>
+    <w:p>
+      <w:pPr>
+        <w:pStyle w:val="Corpsdetexte15interligne"/>
+      </w:pPr>
+      <w:bookmarkStart w:id="65" w:name="__DdeLink__4667_81534151722221"/>
+      <w:r>
+        <w:t>Votre texte</w:t>
+      </w:r>
+      <w:bookmarkEnd w:id="65"/>
+      <w:r>
         <w:t xml:space="preserve">, </w:t>
       </w:r>
-      <w:bookmarkStart w:id="63" w:name="__DdeLink__4670_81534151722211"/>
+      <w:bookmarkStart w:id="66" w:name="__DdeLink__4670_81534151722221"/>
       <w:r>
         <w:t>votre texte, votre texte, votre texte,</w:t>
       </w:r>
-      <w:bookmarkEnd w:id="63"/>
+      <w:bookmarkEnd w:id="66"/>
       <w:r>
         <w:t xml:space="preserve"> votre texte, votre texte, votre texte, votre texte, votre texte, votre texte, votre texte, votre texte, votre texte, votre texte, votre texte, votre texte, votre texte, votre texte (style « Corps de texte, interligne 1,5 »).</w:t>
       </w:r>
     </w:p>
     <w:p>
       <w:pPr>
-        <w:pStyle w:val="Titre2"/>
-      </w:pPr>
-      <w:bookmarkStart w:id="64" w:name="__DdeLink__3386_8153415171"/>
-      <w:bookmarkStart w:id="65" w:name="_Toc159947156"/>
-      <w:r>
-        <w:t>Titre de niveau 2 (style « Titre 2 »</w:t>
-      </w:r>
-      <w:bookmarkEnd w:id="64"/>
-      <w:r>
-        <w:t>)</w:t>
-      </w:r>
-      <w:bookmarkEnd w:id="65"/>
-    </w:p>
-    <w:p>
-      <w:pPr>
         <w:pStyle w:val="Corpsdetexte15interligne"/>
       </w:pPr>
-      <w:bookmarkStart w:id="66" w:name="__DdeLink__4667_81534151722221"/>
-      <w:r>
-        <w:t>Votre texte</w:t>
-      </w:r>
-      <w:bookmarkEnd w:id="66"/>
-      <w:r>
-        <w:t xml:space="preserve">, </w:t>
-      </w:r>
-      <w:bookmarkStart w:id="67" w:name="__DdeLink__4670_81534151722221"/>
-      <w:r>
-        <w:t>votre texte, votre texte, votre texte,</w:t>
-      </w:r>
-      <w:bookmarkEnd w:id="67"/>
-      <w:r>
-        <w:t xml:space="preserve"> votre texte, votre texte, votre texte, votre texte, votre texte, votre texte, votre texte, votre texte, votre texte, votre texte, votre texte, votre texte, votre texte, votre texte (style « Corps de texte, interligne 1,5 »).</w:t>
-      </w:r>
-    </w:p>
-    <w:p>
-      <w:pPr>
-        <w:pStyle w:val="Corpsdetexte15interligne"/>
-      </w:pPr>
-      <w:bookmarkStart w:id="68" w:name="__DdeLink__4667_815341517222111"/>
+      <w:bookmarkStart w:id="67" w:name="__DdeLink__4667_815341517222111"/>
       <w:r>
         <w:lastRenderedPageBreak/>
         <w:t>Votre texte</w:t>
       </w:r>
+      <w:bookmarkEnd w:id="67"/>
+      <w:r>
+        <w:t xml:space="preserve">, </w:t>
+      </w:r>
+      <w:bookmarkStart w:id="68" w:name="__DdeLink__4670_815341517222111"/>
+      <w:r>
+        <w:t>votre texte, votre texte, votre texte,</w:t>
+      </w:r>
       <w:bookmarkEnd w:id="68"/>
       <w:r>
+        <w:t xml:space="preserve"> votre texte, votre texte, votre texte, votre texte, votre texte, votre texte, votre texte, votre texte, votre texte, votre texte, votre texte, votre texte, votre texte, votre texte (style « Corps de texte, interligne 1,5 »).</w:t>
+      </w:r>
+    </w:p>
+    <w:p>
+      <w:pPr>
+        <w:pStyle w:val="Titre3"/>
+      </w:pPr>
+      <w:bookmarkStart w:id="69" w:name="__DdeLink__4373_8153415171"/>
+      <w:bookmarkStart w:id="70" w:name="__DdeLink__3396_8153415171"/>
+      <w:bookmarkStart w:id="71" w:name="_Toc159947157"/>
+      <w:r>
+        <w:t>Titre de niveau 3 (style “Titre 3”)</w:t>
+      </w:r>
+      <w:bookmarkEnd w:id="69"/>
+      <w:bookmarkEnd w:id="71"/>
+    </w:p>
+    <w:p>
+      <w:pPr>
+        <w:pStyle w:val="Corpsdetexte15interligne"/>
+      </w:pPr>
+      <w:bookmarkStart w:id="72" w:name="__DdeLink__4667_81534151722222"/>
+      <w:r>
+        <w:t>Votre texte</w:t>
+      </w:r>
+      <w:bookmarkEnd w:id="72"/>
+      <w:r>
         <w:t xml:space="preserve">, </w:t>
       </w:r>
-      <w:bookmarkStart w:id="69" w:name="__DdeLink__4670_815341517222111"/>
+      <w:bookmarkStart w:id="73" w:name="__DdeLink__4670_81534151722222"/>
       <w:r>
         <w:t>votre texte, votre texte, votre texte,</w:t>
       </w:r>
-      <w:bookmarkEnd w:id="69"/>
+      <w:bookmarkEnd w:id="73"/>
       <w:r>
         <w:t xml:space="preserve"> votre texte, votre texte, votre texte, votre texte, votre texte, votre texte, votre texte, votre texte, votre texte, votre texte, votre texte, votre texte, votre texte, votre texte (style « Corps de texte, interligne 1,5 »).</w:t>
       </w:r>
     </w:p>
     <w:p>
       <w:pPr>
+        <w:pStyle w:val="Corpsdetexte15interligne"/>
+      </w:pPr>
+      <w:r>
+        <w:tab/>
+      </w:r>
+      <w:bookmarkStart w:id="74" w:name="__DdeLink__4667_815341517222112"/>
+      <w:r>
+        <w:t>Votre texte</w:t>
+      </w:r>
+      <w:bookmarkEnd w:id="74"/>
+      <w:r>
+        <w:t xml:space="preserve">, </w:t>
+      </w:r>
+      <w:bookmarkStart w:id="75" w:name="__DdeLink__4670_815341517222112"/>
+      <w:r>
+        <w:t>votre texte, votre texte, votre texte,</w:t>
+      </w:r>
+      <w:bookmarkEnd w:id="75"/>
+      <w:r>
+        <w:t xml:space="preserve"> votre texte, votre texte, votre texte, votre texte, votre texte, votre texte, votre texte, votre texte, votre texte, votre texte, votre texte, votre texte, votre texte, votre texte (style « Corps de texte, interligne 1,5 »).</w:t>
+      </w:r>
+      <w:bookmarkEnd w:id="70"/>
+    </w:p>
+    <w:p>
+      <w:pPr>
         <w:pStyle w:val="Titre3"/>
       </w:pPr>
-      <w:bookmarkStart w:id="70" w:name="__DdeLink__4373_8153415171"/>
-      <w:bookmarkStart w:id="71" w:name="__DdeLink__3396_8153415171"/>
-      <w:bookmarkStart w:id="72" w:name="_Toc159947157"/>
+      <w:bookmarkStart w:id="76" w:name="_Toc159947158"/>
       <w:r>
         <w:t>Titre de niveau 3 (style “Titre 3”)</w:t>
       </w:r>
-      <w:bookmarkEnd w:id="70"/>
-      <w:bookmarkEnd w:id="72"/>
+      <w:bookmarkEnd w:id="76"/>
     </w:p>
     <w:p>
       <w:pPr>
         <w:pStyle w:val="Corpsdetexte15interligne"/>
       </w:pPr>
-      <w:bookmarkStart w:id="73" w:name="__DdeLink__4667_81534151722222"/>
+      <w:bookmarkStart w:id="77" w:name="__DdeLink__4667_81534151722223"/>
       <w:r>
         <w:t>Votre texte</w:t>
       </w:r>
-      <w:bookmarkEnd w:id="73"/>
+      <w:bookmarkEnd w:id="77"/>
       <w:r>
         <w:t xml:space="preserve">, </w:t>
       </w:r>
-      <w:bookmarkStart w:id="74" w:name="__DdeLink__4670_81534151722222"/>
+      <w:bookmarkStart w:id="78" w:name="__DdeLink__4670_81534151722223"/>
       <w:r>
         <w:t>votre texte, votre texte, votre texte,</w:t>
       </w:r>
-      <w:bookmarkEnd w:id="74"/>
+      <w:bookmarkEnd w:id="78"/>
       <w:r>
         <w:t xml:space="preserve"> votre texte, votre texte, votre texte, votre texte, votre texte, votre texte, votre texte, votre texte, votre texte, votre texte, votre texte, votre texte, votre texte, votre texte (style « Corps de texte, interligne 1,5 »).</w:t>
       </w:r>
@@ -9146,88 +10042,32 @@
       <w:pPr>
         <w:pStyle w:val="Corpsdetexte15interligne"/>
       </w:pPr>
-      <w:r>
-        <w:tab/>
-      </w:r>
-      <w:bookmarkStart w:id="75" w:name="__DdeLink__4667_815341517222112"/>
+      <w:bookmarkStart w:id="79" w:name="__DdeLink__4667_815341517222113"/>
       <w:r>
         <w:t>Votre texte</w:t>
       </w:r>
-      <w:bookmarkEnd w:id="75"/>
+      <w:bookmarkEnd w:id="79"/>
       <w:r>
         <w:t xml:space="preserve">, </w:t>
       </w:r>
-      <w:bookmarkStart w:id="76" w:name="__DdeLink__4670_815341517222112"/>
+      <w:bookmarkStart w:id="80" w:name="__DdeLink__4670_815341517222113"/>
       <w:r>
         <w:t>votre texte, votre texte, votre texte,</w:t>
       </w:r>
-      <w:bookmarkEnd w:id="76"/>
+      <w:bookmarkEnd w:id="80"/>
       <w:r>
         <w:t xml:space="preserve"> votre texte, votre texte, votre texte, votre texte, votre texte, votre texte, votre texte, votre texte, votre texte, votre texte, votre texte, votre texte, votre texte, votre texte (style « Corps de texte, interligne 1,5 »).</w:t>
       </w:r>
-      <w:bookmarkEnd w:id="71"/>
-    </w:p>
-    <w:p>
-      <w:pPr>
-        <w:pStyle w:val="Titre3"/>
-      </w:pPr>
-      <w:bookmarkStart w:id="77" w:name="_Toc159947158"/>
-      <w:r>
-        <w:t>Titre de niveau 3 (style “Titre 3”)</w:t>
-      </w:r>
-      <w:bookmarkEnd w:id="77"/>
     </w:p>
     <w:p>
       <w:pPr>
         <w:pStyle w:val="Corpsdetexte15interligne"/>
       </w:pPr>
-      <w:bookmarkStart w:id="78" w:name="__DdeLink__4667_81534151722223"/>
-      <w:r>
-        <w:t>Votre texte</w:t>
-      </w:r>
-      <w:bookmarkEnd w:id="78"/>
-      <w:r>
-        <w:t xml:space="preserve">, </w:t>
-      </w:r>
-      <w:bookmarkStart w:id="79" w:name="__DdeLink__4670_81534151722223"/>
-      <w:r>
-        <w:t>votre texte, votre texte, votre texte,</w:t>
-      </w:r>
-      <w:bookmarkEnd w:id="79"/>
-      <w:r>
-        <w:t xml:space="preserve"> votre texte, votre texte, votre texte, votre texte, votre texte, votre texte, votre texte, votre texte, votre texte, votre texte, votre texte, votre texte, votre texte, votre texte (style « Corps de texte, interligne 1,5 »).</w:t>
-      </w:r>
     </w:p>
     <w:p>
       <w:pPr>
         <w:pStyle w:val="Corpsdetexte15interligne"/>
       </w:pPr>
-      <w:bookmarkStart w:id="80" w:name="__DdeLink__4667_815341517222113"/>
-      <w:r>
-        <w:t>Votre texte</w:t>
-      </w:r>
-      <w:bookmarkEnd w:id="80"/>
-      <w:r>
-        <w:t xml:space="preserve">, </w:t>
-      </w:r>
-      <w:bookmarkStart w:id="81" w:name="__DdeLink__4670_815341517222113"/>
-      <w:r>
-        <w:t>votre texte, votre texte, votre texte,</w:t>
-      </w:r>
-      <w:bookmarkEnd w:id="81"/>
-      <w:r>
-        <w:t xml:space="preserve"> votre texte, votre texte, votre texte, votre texte, votre texte, votre texte, votre texte, votre texte, votre texte, votre texte, votre texte, votre texte, votre texte, votre texte (style « Corps de texte, interligne 1,5 »).</w:t>
-      </w:r>
-    </w:p>
-    <w:p>
-      <w:pPr>
-        <w:pStyle w:val="Corpsdetexte15interligne"/>
-      </w:pPr>
-    </w:p>
-    <w:p>
-      <w:pPr>
-        <w:pStyle w:val="Corpsdetexte15interligne"/>
-      </w:pPr>
       <w:r>
         <w:br w:type="page"/>
       </w:r>
@@ -9236,7 +10076,7 @@
       <w:pPr>
         <w:pStyle w:val="Titre1"/>
       </w:pPr>
-      <w:bookmarkStart w:id="82" w:name="_Toc159947159"/>
+      <w:bookmarkStart w:id="81" w:name="_Toc159947159"/>
       <w:r>
         <w:lastRenderedPageBreak/>
         <w:t xml:space="preserve">Chapitre 2 : </w:t>
@@ -9244,38 +10084,38 @@
       <w:r>
         <w:t>Étude des solutions existantes</w:t>
       </w:r>
+      <w:bookmarkEnd w:id="81"/>
+    </w:p>
+    <w:p>
+      <w:pPr>
+        <w:pStyle w:val="Titre2"/>
+      </w:pPr>
+      <w:bookmarkStart w:id="82" w:name="_Toc159947160"/>
+      <w:r>
+        <w:t>Agenda.ch</w:t>
+      </w:r>
       <w:bookmarkEnd w:id="82"/>
     </w:p>
     <w:p>
       <w:pPr>
-        <w:pStyle w:val="Titre2"/>
-      </w:pPr>
-      <w:bookmarkStart w:id="83" w:name="_Toc159947160"/>
-      <w:r>
-        <w:t>Agenda.ch</w:t>
+        <w:pStyle w:val="Corpsdetexte15interligne"/>
+      </w:pPr>
+      <w:r>
+        <w:tab/>
+      </w:r>
+      <w:bookmarkStart w:id="83" w:name="__DdeLink__4667_81534151722121"/>
+      <w:r>
+        <w:t>Votre texte</w:t>
       </w:r>
       <w:bookmarkEnd w:id="83"/>
-    </w:p>
-    <w:p>
-      <w:pPr>
-        <w:pStyle w:val="Corpsdetexte15interligne"/>
-      </w:pPr>
-      <w:r>
-        <w:tab/>
-      </w:r>
-      <w:bookmarkStart w:id="84" w:name="__DdeLink__4667_81534151722121"/>
-      <w:r>
-        <w:t>Votre texte</w:t>
+      <w:r>
+        <w:t xml:space="preserve">, </w:t>
+      </w:r>
+      <w:bookmarkStart w:id="84" w:name="__DdeLink__4670_81534151722121"/>
+      <w:r>
+        <w:t>votre texte, votre texte, votre texte,</w:t>
       </w:r>
       <w:bookmarkEnd w:id="84"/>
-      <w:r>
-        <w:t xml:space="preserve">, </w:t>
-      </w:r>
-      <w:bookmarkStart w:id="85" w:name="__DdeLink__4670_81534151722121"/>
-      <w:r>
-        <w:t>votre texte, votre texte, votre texte,</w:t>
-      </w:r>
-      <w:bookmarkEnd w:id="85"/>
       <w:r>
         <w:t xml:space="preserve"> votre texte, votre texte, votre texte, votre texte, votre texte, votre texte, votre texte, votre texte, votre texte, votre texte, votre texte, votre texte, votre texte, votre texte (style « Corps de texte, interligne 1,5 »).</w:t>
       </w:r>
@@ -9306,7 +10146,7 @@
                     <pic:cNvPicPr/>
                   </pic:nvPicPr>
                   <pic:blipFill>
-                    <a:blip r:embed="rId25">
+                    <a:blip r:embed="rId28">
                       <a:extLst>
                         <a:ext uri="{28A0092B-C50C-407E-A947-70E740481C1C}">
                           <a14:useLocalDpi xmlns:a14="http://schemas.microsoft.com/office/drawing/2010/main" val="0"/>
@@ -9337,9 +10177,9 @@
       <w:pPr>
         <w:pStyle w:val="Illustration"/>
       </w:pPr>
-      <w:bookmarkStart w:id="86" w:name="_Toc31296370"/>
-      <w:bookmarkStart w:id="87" w:name="_Toc159891439"/>
-      <w:bookmarkStart w:id="88" w:name="_Toc159950332"/>
+      <w:bookmarkStart w:id="85" w:name="_Toc31296370"/>
+      <w:bookmarkStart w:id="86" w:name="_Toc159891439"/>
+      <w:bookmarkStart w:id="87" w:name="_Toc159962226"/>
       <w:r>
         <w:t xml:space="preserve">Illustration </w:t>
       </w:r>
@@ -9356,7 +10196,7 @@
         <w:rPr>
           <w:noProof/>
         </w:rPr>
-        <w:t>6</w:t>
+        <w:t>9</w:t>
       </w:r>
       <w:r>
         <w:rPr>
@@ -9367,32 +10207,16 @@
       <w:r>
         <w:t>: diagramme Truc.</w:t>
       </w:r>
+      <w:bookmarkEnd w:id="85"/>
       <w:bookmarkEnd w:id="86"/>
       <w:bookmarkEnd w:id="87"/>
-      <w:bookmarkEnd w:id="88"/>
     </w:p>
     <w:p>
       <w:pPr>
         <w:pStyle w:val="Lgendehorstable"/>
       </w:pPr>
       <w:r>
-        <w:t xml:space="preserve">Source : Rapport d'activité 2019 de </w:t>
-      </w:r>
-      <w:proofErr w:type="spellStart"/>
-      <w:r>
-        <w:t>MonEntrepriseDeStage</w:t>
-      </w:r>
-      <w:proofErr w:type="spellEnd"/>
-      <w:r>
-        <w:t xml:space="preserve">. Source : tiré de Tartempion 2010, p. 42 / disponible sur ce-site.ch, </w:t>
-      </w:r>
-      <w:proofErr w:type="spellStart"/>
-      <w:r>
-        <w:t>ref</w:t>
-      </w:r>
-      <w:proofErr w:type="spellEnd"/>
-      <w:r>
-        <w:t>. URL06 / réalisé par Nom Prénom.</w:t>
+        <w:t>Source : Rapport d'activité 2019 de MonEntrepriseDeStage. Source : tiré de Tartempion 2010, p. 42 / disponible sur ce-site.ch, ref. URL06 / réalisé par Nom Prénom.</w:t>
       </w:r>
     </w:p>
     <w:p>
@@ -9426,7 +10250,7 @@
                     <pic:cNvPicPr/>
                   </pic:nvPicPr>
                   <pic:blipFill>
-                    <a:blip r:embed="rId25">
+                    <a:blip r:embed="rId28">
                       <a:extLst>
                         <a:ext uri="{28A0092B-C50C-407E-A947-70E740481C1C}">
                           <a14:useLocalDpi xmlns:a14="http://schemas.microsoft.com/office/drawing/2010/main" val="0"/>
@@ -9457,8 +10281,8 @@
       <w:pPr>
         <w:pStyle w:val="Lgende"/>
       </w:pPr>
-      <w:bookmarkStart w:id="89" w:name="_Toc159891440"/>
-      <w:bookmarkStart w:id="90" w:name="_Toc159950333"/>
+      <w:bookmarkStart w:id="88" w:name="_Toc159891440"/>
+      <w:bookmarkStart w:id="89" w:name="_Toc159962227"/>
       <w:r>
         <w:t xml:space="preserve">Illustration </w:t>
       </w:r>
@@ -9475,7 +10299,7 @@
         <w:rPr>
           <w:noProof/>
         </w:rPr>
-        <w:t>7</w:t>
+        <w:t>10</w:t>
       </w:r>
       <w:r>
         <w:fldChar w:fldCharType="end"/>
@@ -9483,14 +10307,14 @@
       <w:r>
         <w:t> : Mon autre diagramme</w:t>
       </w:r>
+      <w:bookmarkEnd w:id="88"/>
       <w:bookmarkEnd w:id="89"/>
-      <w:bookmarkEnd w:id="90"/>
     </w:p>
     <w:p>
       <w:pPr>
         <w:pStyle w:val="Lgende"/>
       </w:pPr>
-      <w:bookmarkStart w:id="91" w:name="_Toc159950334"/>
+      <w:bookmarkStart w:id="90" w:name="_Toc159962228"/>
       <w:r>
         <w:lastRenderedPageBreak/>
         <w:t xml:space="preserve">Illustration </w:t>
@@ -9508,20 +10332,15 @@
         <w:rPr>
           <w:noProof/>
         </w:rPr>
-        <w:t>8</w:t>
+        <w:t>11</w:t>
       </w:r>
       <w:r>
         <w:fldChar w:fldCharType="end"/>
       </w:r>
       <w:r>
-        <w:t xml:space="preserve">: Test </w:t>
-      </w:r>
-      <w:proofErr w:type="spellStart"/>
-      <w:r>
-        <w:t>diagram</w:t>
-      </w:r>
-      <w:bookmarkEnd w:id="91"/>
-      <w:proofErr w:type="spellEnd"/>
+        <w:t>: Test diagram</w:t>
+      </w:r>
+      <w:bookmarkEnd w:id="90"/>
     </w:p>
     <w:p>
       <w:pPr>
@@ -9551,7 +10370,7 @@
       <w:pPr>
         <w:pStyle w:val="Titre1"/>
       </w:pPr>
-      <w:bookmarkStart w:id="92" w:name="_Toc159947161"/>
+      <w:bookmarkStart w:id="91" w:name="_Toc159947161"/>
       <w:r>
         <w:rPr>
           <w:bCs/>
@@ -9559,38 +10378,38 @@
         <w:lastRenderedPageBreak/>
         <w:t>Chapitre 3 : Titre du chapitre (style « Titre 1 »)</w:t>
       </w:r>
+      <w:bookmarkEnd w:id="91"/>
+    </w:p>
+    <w:p>
+      <w:pPr>
+        <w:pStyle w:val="Titre2"/>
+      </w:pPr>
+      <w:bookmarkStart w:id="92" w:name="_Toc159947162"/>
+      <w:r>
+        <w:t>Titre de niveau 2 (style « Titre 2 »)</w:t>
+      </w:r>
       <w:bookmarkEnd w:id="92"/>
     </w:p>
     <w:p>
       <w:pPr>
-        <w:pStyle w:val="Titre2"/>
-      </w:pPr>
-      <w:bookmarkStart w:id="93" w:name="_Toc159947162"/>
-      <w:r>
-        <w:t>Titre de niveau 2 (style « Titre 2 »)</w:t>
+        <w:pStyle w:val="Corpsdetexte15interligne"/>
+      </w:pPr>
+      <w:r>
+        <w:tab/>
+      </w:r>
+      <w:bookmarkStart w:id="93" w:name="__DdeLink__4667_815341517221214"/>
+      <w:r>
+        <w:t>Votre texte</w:t>
       </w:r>
       <w:bookmarkEnd w:id="93"/>
-    </w:p>
-    <w:p>
-      <w:pPr>
-        <w:pStyle w:val="Corpsdetexte15interligne"/>
-      </w:pPr>
-      <w:r>
-        <w:tab/>
-      </w:r>
-      <w:bookmarkStart w:id="94" w:name="__DdeLink__4667_815341517221214"/>
-      <w:r>
-        <w:t>Votre texte</w:t>
+      <w:r>
+        <w:t xml:space="preserve">, </w:t>
+      </w:r>
+      <w:bookmarkStart w:id="94" w:name="__DdeLink__4670_815341517221214"/>
+      <w:r>
+        <w:t>votre texte, votre texte, votre texte,</w:t>
       </w:r>
       <w:bookmarkEnd w:id="94"/>
-      <w:r>
-        <w:t xml:space="preserve">, </w:t>
-      </w:r>
-      <w:bookmarkStart w:id="95" w:name="__DdeLink__4670_815341517221214"/>
-      <w:r>
-        <w:t>votre texte, votre texte, votre texte,</w:t>
-      </w:r>
-      <w:bookmarkEnd w:id="95"/>
       <w:r>
         <w:t xml:space="preserve"> votre texte, votre texte, votre texte, votre texte, votre texte, votre texte, votre texte, votre texte, votre texte, votre texte, votre texte, votre texte, votre texte, votre texte (style « Corps de texte, interligne 1,5 »).</w:t>
       </w:r>
@@ -9605,8 +10424,8 @@
         <w:pStyle w:val="Corpsdetexte15interligne"/>
         <w:keepNext/>
       </w:pPr>
-      <w:bookmarkStart w:id="96" w:name="__RefHeading___Toc5518_3207597765"/>
-      <w:bookmarkEnd w:id="96"/>
+      <w:bookmarkStart w:id="95" w:name="__RefHeading___Toc5518_3207597765"/>
+      <w:bookmarkEnd w:id="95"/>
       <w:r>
         <w:rPr>
           <w:noProof/>
@@ -9620,7 +10439,7 @@
             <wp:cNvGraphicFramePr/>
             <a:graphic xmlns:a="http://schemas.openxmlformats.org/drawingml/2006/main">
               <a:graphicData uri="http://schemas.openxmlformats.org/drawingml/2006/chart">
-                <c:chart xmlns:c="http://schemas.openxmlformats.org/drawingml/2006/chart" xmlns:r="http://schemas.openxmlformats.org/officeDocument/2006/relationships" r:id="rId27"/>
+                <c:chart xmlns:c="http://schemas.openxmlformats.org/drawingml/2006/chart" xmlns:r="http://schemas.openxmlformats.org/officeDocument/2006/relationships" r:id="rId30"/>
               </a:graphicData>
             </a:graphic>
           </wp:inline>
@@ -9631,9 +10450,9 @@
       <w:pPr>
         <w:pStyle w:val="Illustration"/>
       </w:pPr>
-      <w:bookmarkStart w:id="97" w:name="_Toc31296371"/>
-      <w:bookmarkStart w:id="98" w:name="_Toc159891441"/>
-      <w:bookmarkStart w:id="99" w:name="_Toc159950335"/>
+      <w:bookmarkStart w:id="96" w:name="_Toc31296371"/>
+      <w:bookmarkStart w:id="97" w:name="_Toc159891441"/>
+      <w:bookmarkStart w:id="98" w:name="_Toc159962229"/>
       <w:r>
         <w:t xml:space="preserve">Illustration </w:t>
       </w:r>
@@ -9650,7 +10469,7 @@
         <w:rPr>
           <w:noProof/>
         </w:rPr>
-        <w:t>9</w:t>
+        <w:t>12</w:t>
       </w:r>
       <w:r>
         <w:fldChar w:fldCharType="end"/>
@@ -9658,32 +10477,16 @@
       <w:r>
         <w:t>: diagramme Trucmuche.</w:t>
       </w:r>
+      <w:bookmarkEnd w:id="96"/>
       <w:bookmarkEnd w:id="97"/>
       <w:bookmarkEnd w:id="98"/>
-      <w:bookmarkEnd w:id="99"/>
     </w:p>
     <w:p>
       <w:pPr>
         <w:pStyle w:val="Lgendehorstable"/>
       </w:pPr>
       <w:r>
-        <w:t xml:space="preserve">Source : Rapport d'activité 2019 de </w:t>
-      </w:r>
-      <w:proofErr w:type="spellStart"/>
-      <w:r>
-        <w:t>MonEntrepriseDeStage</w:t>
-      </w:r>
-      <w:proofErr w:type="spellEnd"/>
-      <w:r>
-        <w:t xml:space="preserve">. Source : tiré de Tartempion 2010, p. 42 / tiré de ce-site.ch, </w:t>
-      </w:r>
-      <w:proofErr w:type="spellStart"/>
-      <w:r>
-        <w:t>ref</w:t>
-      </w:r>
-      <w:proofErr w:type="spellEnd"/>
-      <w:r>
-        <w:t>. URL06/ réalisé par Nom Prénom</w:t>
+        <w:t>Source : Rapport d'activité 2019 de MonEntrepriseDeStage. Source : tiré de Tartempion 2010, p. 42 / tiré de ce-site.ch, ref. URL06/ réalisé par Nom Prénom</w:t>
       </w:r>
       <w:r>
         <w:t>.</w:t>
@@ -9707,7 +10510,7 @@
       <w:pPr>
         <w:pStyle w:val="Lgende"/>
       </w:pPr>
-      <w:bookmarkStart w:id="100" w:name="_Toc159950336"/>
+      <w:bookmarkStart w:id="99" w:name="_Toc159962230"/>
       <w:r>
         <w:t xml:space="preserve">Illustration </w:t>
       </w:r>
@@ -9724,51 +10527,46 @@
         <w:rPr>
           <w:noProof/>
         </w:rPr>
-        <w:t>10</w:t>
+        <w:t>13</w:t>
       </w:r>
       <w:r>
         <w:fldChar w:fldCharType="end"/>
       </w:r>
       <w:r>
-        <w:t xml:space="preserve"> : </w:t>
-      </w:r>
-      <w:proofErr w:type="spellStart"/>
-      <w:r>
-        <w:t>digramem</w:t>
+        <w:t> : digramem</w:t>
+      </w:r>
+      <w:bookmarkEnd w:id="99"/>
+    </w:p>
+    <w:p>
+      <w:pPr>
+        <w:pStyle w:val="Lgende"/>
+      </w:pPr>
+      <w:bookmarkStart w:id="100" w:name="_Toc159962231"/>
+      <w:r>
+        <w:t xml:space="preserve">Illustration </w:t>
+      </w:r>
+      <w:r>
+        <w:fldChar w:fldCharType="begin"/>
+      </w:r>
+      <w:r>
+        <w:instrText xml:space="preserve"> SEQ Illustration \* ARABIC </w:instrText>
+      </w:r>
+      <w:r>
+        <w:fldChar w:fldCharType="separate"/>
+      </w:r>
+      <w:r>
+        <w:rPr>
+          <w:noProof/>
+        </w:rPr>
+        <w:t>14</w:t>
+      </w:r>
+      <w:r>
+        <w:fldChar w:fldCharType="end"/>
+      </w:r>
+      <w:r>
+        <w:t>: Test 2</w:t>
       </w:r>
       <w:bookmarkEnd w:id="100"/>
-      <w:proofErr w:type="spellEnd"/>
-    </w:p>
-    <w:p>
-      <w:pPr>
-        <w:pStyle w:val="Lgende"/>
-      </w:pPr>
-      <w:bookmarkStart w:id="101" w:name="_Toc159950337"/>
-      <w:r>
-        <w:t xml:space="preserve">Illustration </w:t>
-      </w:r>
-      <w:r>
-        <w:fldChar w:fldCharType="begin"/>
-      </w:r>
-      <w:r>
-        <w:instrText xml:space="preserve"> SEQ Illustration \* ARABIC </w:instrText>
-      </w:r>
-      <w:r>
-        <w:fldChar w:fldCharType="separate"/>
-      </w:r>
-      <w:r>
-        <w:rPr>
-          <w:noProof/>
-        </w:rPr>
-        <w:t>11</w:t>
-      </w:r>
-      <w:r>
-        <w:fldChar w:fldCharType="end"/>
-      </w:r>
-      <w:r>
-        <w:t>: Test 2</w:t>
-      </w:r>
-      <w:bookmarkEnd w:id="101"/>
     </w:p>
     <w:p>
       <w:pPr>
@@ -9783,43 +10581,43 @@
       <w:pPr>
         <w:pStyle w:val="Titre1non-numrot"/>
       </w:pPr>
-      <w:bookmarkStart w:id="102" w:name="_Toc159947163"/>
+      <w:bookmarkStart w:id="101" w:name="_Toc159947163"/>
       <w:r>
         <w:lastRenderedPageBreak/>
         <w:t>Conclusion (style « Titre 1 »)</w:t>
       </w:r>
+      <w:bookmarkEnd w:id="101"/>
+    </w:p>
+    <w:p>
+      <w:pPr>
+        <w:pStyle w:val="Corpsdetexte15interligne"/>
+      </w:pPr>
+      <w:bookmarkStart w:id="102" w:name="__DdeLink__4667_8153415172212141"/>
+      <w:r>
+        <w:t>Votre texte</w:t>
+      </w:r>
       <w:bookmarkEnd w:id="102"/>
+      <w:r>
+        <w:t xml:space="preserve">, </w:t>
+      </w:r>
+      <w:bookmarkStart w:id="103" w:name="__DdeLink__4670_8153415172212141"/>
+      <w:r>
+        <w:t>votre texte, votre texte, votre texte,</w:t>
+      </w:r>
+      <w:bookmarkEnd w:id="103"/>
+      <w:r>
+        <w:t xml:space="preserve"> votre texte, votre texte, votre texte, votre texte, votre texte, votre texte, votre texte, votre texte, votre texte, votre texte, votre texte, votre texte, votre texte, votre texte (style « Corps de texte, interligne 1,5 »).</w:t>
+      </w:r>
     </w:p>
     <w:p>
       <w:pPr>
         <w:pStyle w:val="Corpsdetexte15interligne"/>
       </w:pPr>
-      <w:bookmarkStart w:id="103" w:name="__DdeLink__4667_8153415172212141"/>
-      <w:r>
-        <w:t>Votre texte</w:t>
-      </w:r>
-      <w:bookmarkEnd w:id="103"/>
-      <w:r>
-        <w:t xml:space="preserve">, </w:t>
-      </w:r>
-      <w:bookmarkStart w:id="104" w:name="__DdeLink__4670_8153415172212141"/>
-      <w:r>
-        <w:t>votre texte, votre texte, votre texte,</w:t>
-      </w:r>
-      <w:bookmarkEnd w:id="104"/>
-      <w:r>
-        <w:t xml:space="preserve"> votre texte, votre texte, votre texte, votre texte, votre texte, votre texte, votre texte, votre texte, votre texte, votre texte, votre texte, votre texte, votre texte, votre texte (style « Corps de texte, interligne 1,5 »).</w:t>
-      </w:r>
     </w:p>
     <w:p>
       <w:pPr>
         <w:pStyle w:val="Corpsdetexte15interligne"/>
       </w:pPr>
-    </w:p>
-    <w:p>
-      <w:pPr>
-        <w:pStyle w:val="Corpsdetexte15interligne"/>
-      </w:pPr>
       <w:r>
         <w:br w:type="page"/>
       </w:r>
@@ -9828,7 +10626,7 @@
       <w:pPr>
         <w:pStyle w:val="Titre1non-numrot"/>
       </w:pPr>
-      <w:bookmarkStart w:id="105" w:name="_Toc159947164"/>
+      <w:bookmarkStart w:id="104" w:name="_Toc159947164"/>
       <w:r>
         <w:rPr>
           <w:szCs w:val="32"/>
@@ -9836,7 +10634,7 @@
         <w:lastRenderedPageBreak/>
         <w:t>Annexes (style « Titre 1 »)</w:t>
       </w:r>
-      <w:bookmarkEnd w:id="105"/>
+      <w:bookmarkEnd w:id="104"/>
     </w:p>
     <w:p>
       <w:pPr>
@@ -9865,14 +10663,14 @@
       <w:pPr>
         <w:pStyle w:val="Annexes"/>
       </w:pPr>
-      <w:bookmarkStart w:id="106" w:name="_Toc31296380"/>
-      <w:bookmarkStart w:id="107" w:name="_Toc159947165"/>
+      <w:bookmarkStart w:id="105" w:name="_Toc31296380"/>
+      <w:bookmarkStart w:id="106" w:name="_Toc159947165"/>
       <w:r>
         <w:lastRenderedPageBreak/>
         <w:t>Annexe 1</w:t>
       </w:r>
+      <w:bookmarkEnd w:id="105"/>
       <w:bookmarkEnd w:id="106"/>
-      <w:bookmarkEnd w:id="107"/>
       <w:r>
         <w:br w:type="page"/>
       </w:r>
@@ -9881,14 +10679,14 @@
       <w:pPr>
         <w:pStyle w:val="Annexes"/>
       </w:pPr>
-      <w:bookmarkStart w:id="108" w:name="_Toc31296381"/>
-      <w:bookmarkStart w:id="109" w:name="_Toc159947166"/>
+      <w:bookmarkStart w:id="107" w:name="_Toc31296381"/>
+      <w:bookmarkStart w:id="108" w:name="_Toc159947166"/>
       <w:r>
         <w:lastRenderedPageBreak/>
         <w:t>Annexe 2</w:t>
       </w:r>
+      <w:bookmarkEnd w:id="107"/>
       <w:bookmarkEnd w:id="108"/>
-      <w:bookmarkEnd w:id="109"/>
       <w:r>
         <w:br w:type="page"/>
       </w:r>
@@ -9897,14 +10695,14 @@
       <w:pPr>
         <w:pStyle w:val="Annexes"/>
       </w:pPr>
-      <w:bookmarkStart w:id="110" w:name="_Toc31296382"/>
-      <w:bookmarkStart w:id="111" w:name="_Toc159947167"/>
+      <w:bookmarkStart w:id="109" w:name="_Toc31296382"/>
+      <w:bookmarkStart w:id="110" w:name="_Toc159947167"/>
       <w:r>
         <w:lastRenderedPageBreak/>
         <w:t>Annexe 3</w:t>
       </w:r>
+      <w:bookmarkEnd w:id="109"/>
       <w:bookmarkEnd w:id="110"/>
-      <w:bookmarkEnd w:id="111"/>
       <w:r>
         <w:br w:type="page"/>
       </w:r>
@@ -9913,8 +10711,7 @@
       <w:pPr>
         <w:pStyle w:val="Titre1non-numrot"/>
       </w:pPr>
-      <w:bookmarkStart w:id="112" w:name="_Toc159947168"/>
-      <w:proofErr w:type="spellStart"/>
+      <w:bookmarkStart w:id="111" w:name="_Toc159947168"/>
       <w:r>
         <w:lastRenderedPageBreak/>
         <w:t>R</w:t>
@@ -9939,13 +10736,9 @@
         <w:t>É</w:t>
       </w:r>
       <w:r>
-        <w:t>rences</w:t>
-      </w:r>
-      <w:proofErr w:type="spellEnd"/>
-      <w:r>
-        <w:t xml:space="preserve"> documentaires (style « Titre 1 »)</w:t>
-      </w:r>
-      <w:bookmarkEnd w:id="112"/>
+        <w:t>rences documentaires (style « Titre 1 »)</w:t>
+      </w:r>
+      <w:bookmarkEnd w:id="111"/>
     </w:p>
     <w:p>
       <w:pPr>
@@ -9953,8 +10746,8 @@
       </w:pPr>
     </w:p>
     <w:sectPr>
-      <w:headerReference w:type="default" r:id="rId28"/>
-      <w:footerReference w:type="default" r:id="rId29"/>
+      <w:headerReference w:type="default" r:id="rId31"/>
+      <w:footerReference w:type="default" r:id="rId32"/>
       <w:pgSz w:w="11906" w:h="16838"/>
       <w:pgMar w:top="1317" w:right="1134" w:bottom="1409" w:left="1417" w:header="850" w:footer="850" w:gutter="0"/>
       <w:cols w:space="720"/>
@@ -11145,6 +11938,92 @@
     </w:lvl>
   </w:abstractNum>
   <w:abstractNum w:abstractNumId="11" w15:restartNumberingAfterBreak="0">
+    <w:nsid w:val="1C8B4272"/>
+    <w:multiLevelType w:val="hybridMultilevel"/>
+    <w:tmpl w:val="BED6AF32"/>
+    <w:lvl w:ilvl="0" w:tplc="100C000F">
+      <w:start w:val="1"/>
+      <w:numFmt w:val="decimal"/>
+      <w:lvlText w:val="%1."/>
+      <w:lvlJc w:val="left"/>
+      <w:pPr>
+        <w:ind w:left="1400" w:hanging="360"/>
+      </w:pPr>
+    </w:lvl>
+    <w:lvl w:ilvl="1" w:tplc="100C0019" w:tentative="1">
+      <w:start w:val="1"/>
+      <w:numFmt w:val="lowerLetter"/>
+      <w:lvlText w:val="%2."/>
+      <w:lvlJc w:val="left"/>
+      <w:pPr>
+        <w:ind w:left="2120" w:hanging="360"/>
+      </w:pPr>
+    </w:lvl>
+    <w:lvl w:ilvl="2" w:tplc="100C001B" w:tentative="1">
+      <w:start w:val="1"/>
+      <w:numFmt w:val="lowerRoman"/>
+      <w:lvlText w:val="%3."/>
+      <w:lvlJc w:val="right"/>
+      <w:pPr>
+        <w:ind w:left="2840" w:hanging="180"/>
+      </w:pPr>
+    </w:lvl>
+    <w:lvl w:ilvl="3" w:tplc="100C000F" w:tentative="1">
+      <w:start w:val="1"/>
+      <w:numFmt w:val="decimal"/>
+      <w:lvlText w:val="%4."/>
+      <w:lvlJc w:val="left"/>
+      <w:pPr>
+        <w:ind w:left="3560" w:hanging="360"/>
+      </w:pPr>
+    </w:lvl>
+    <w:lvl w:ilvl="4" w:tplc="100C0019" w:tentative="1">
+      <w:start w:val="1"/>
+      <w:numFmt w:val="lowerLetter"/>
+      <w:lvlText w:val="%5."/>
+      <w:lvlJc w:val="left"/>
+      <w:pPr>
+        <w:ind w:left="4280" w:hanging="360"/>
+      </w:pPr>
+    </w:lvl>
+    <w:lvl w:ilvl="5" w:tplc="100C001B" w:tentative="1">
+      <w:start w:val="1"/>
+      <w:numFmt w:val="lowerRoman"/>
+      <w:lvlText w:val="%6."/>
+      <w:lvlJc w:val="right"/>
+      <w:pPr>
+        <w:ind w:left="5000" w:hanging="180"/>
+      </w:pPr>
+    </w:lvl>
+    <w:lvl w:ilvl="6" w:tplc="100C000F" w:tentative="1">
+      <w:start w:val="1"/>
+      <w:numFmt w:val="decimal"/>
+      <w:lvlText w:val="%7."/>
+      <w:lvlJc w:val="left"/>
+      <w:pPr>
+        <w:ind w:left="5720" w:hanging="360"/>
+      </w:pPr>
+    </w:lvl>
+    <w:lvl w:ilvl="7" w:tplc="100C0019" w:tentative="1">
+      <w:start w:val="1"/>
+      <w:numFmt w:val="lowerLetter"/>
+      <w:lvlText w:val="%8."/>
+      <w:lvlJc w:val="left"/>
+      <w:pPr>
+        <w:ind w:left="6440" w:hanging="360"/>
+      </w:pPr>
+    </w:lvl>
+    <w:lvl w:ilvl="8" w:tplc="100C001B" w:tentative="1">
+      <w:start w:val="1"/>
+      <w:numFmt w:val="lowerRoman"/>
+      <w:lvlText w:val="%9."/>
+      <w:lvlJc w:val="right"/>
+      <w:pPr>
+        <w:ind w:left="7160" w:hanging="180"/>
+      </w:pPr>
+    </w:lvl>
+  </w:abstractNum>
+  <w:abstractNum w:abstractNumId="12" w15:restartNumberingAfterBreak="0">
     <w:nsid w:val="2A303DC0"/>
     <w:multiLevelType w:val="multilevel"/>
     <w:tmpl w:val="CEF05FCA"/>
@@ -11245,7 +12124,7 @@
       </w:pPr>
     </w:lvl>
   </w:abstractNum>
-  <w:abstractNum w:abstractNumId="12" w15:restartNumberingAfterBreak="0">
+  <w:abstractNum w:abstractNumId="13" w15:restartNumberingAfterBreak="0">
     <w:nsid w:val="372963AE"/>
     <w:multiLevelType w:val="multilevel"/>
     <w:tmpl w:val="040C001D"/>
@@ -11331,7 +12210,7 @@
       </w:pPr>
     </w:lvl>
   </w:abstractNum>
-  <w:abstractNum w:abstractNumId="13" w15:restartNumberingAfterBreak="0">
+  <w:abstractNum w:abstractNumId="14" w15:restartNumberingAfterBreak="0">
     <w:nsid w:val="69AE792C"/>
     <w:multiLevelType w:val="multilevel"/>
     <w:tmpl w:val="CEC4DD92"/>
@@ -11445,7 +12324,7 @@
     </w:lvl>
   </w:abstractNum>
   <w:num w:numId="1" w16cid:durableId="166748042">
-    <w:abstractNumId w:val="11"/>
+    <w:abstractNumId w:val="12"/>
   </w:num>
   <w:num w:numId="2" w16cid:durableId="893349952">
     <w:abstractNumId w:val="10"/>
@@ -11481,10 +12360,13 @@
     <w:abstractNumId w:val="9"/>
   </w:num>
   <w:num w:numId="13" w16cid:durableId="1263104138">
+    <w:abstractNumId w:val="14"/>
+  </w:num>
+  <w:num w:numId="14" w16cid:durableId="2035186205">
     <w:abstractNumId w:val="13"/>
   </w:num>
-  <w:num w:numId="14" w16cid:durableId="2035186205">
-    <w:abstractNumId w:val="12"/>
+  <w:num w:numId="15" w16cid:durableId="939221629">
+    <w:abstractNumId w:val="11"/>
   </w:num>
 </w:numbering>
 </file>
@@ -12089,7 +12971,6 @@
   <w:style w:type="character" w:default="1" w:styleId="Policepardfaut">
     <w:name w:val="Default Paragraph Font"/>
     <w:uiPriority w:val="1"/>
-    <w:semiHidden/>
     <w:unhideWhenUsed/>
   </w:style>
   <w:style w:type="table" w:default="1" w:styleId="TableauNormal">
@@ -12225,11 +13106,13 @@
     <w:name w:val="caption"/>
     <w:basedOn w:val="Normal"/>
     <w:qFormat/>
+    <w:rsid w:val="00CF29EF"/>
     <w:pPr>
       <w:suppressLineNumbers/>
       <w:spacing w:before="120" w:after="120" w:line="360" w:lineRule="auto"/>
     </w:pPr>
     <w:rPr>
+      <w:rFonts w:ascii="LM Roman 10" w:hAnsi="LM Roman 10"/>
       <w:i/>
       <w:iCs/>
     </w:rPr>

</xml_diff>

<commit_message>
début rédaction chatbots intelligents
</commit_message>
<xml_diff>
--- a/documentation/rapport_semestre.docx
+++ b/documentation/rapport_semestre.docx
@@ -871,11 +871,19 @@
                 <w:rFonts w:ascii="Arial" w:hAnsi="Arial" w:cs="Arial"/>
               </w:rPr>
             </w:pPr>
+            <w:proofErr w:type="spellStart"/>
             <w:r>
               <w:rPr>
                 <w:rFonts w:ascii="Arial" w:hAnsi="Arial" w:cs="Arial"/>
               </w:rPr>
-              <w:t>Professeur-e HES responsable</w:t>
+              <w:t>Professeur-e</w:t>
+            </w:r>
+            <w:proofErr w:type="spellEnd"/>
+            <w:r>
+              <w:rPr>
+                <w:rFonts w:ascii="Arial" w:hAnsi="Arial" w:cs="Arial"/>
+              </w:rPr>
+              <w:t xml:space="preserve"> HES responsable</w:t>
             </w:r>
           </w:p>
           <w:p>
@@ -1166,7 +1174,14 @@
           <w:iCs w:val="0"/>
         </w:rPr>
         <w:lastRenderedPageBreak/>
-        <w:t>Table des mati</w:t>
+        <w:t xml:space="preserve">Table des </w:t>
+      </w:r>
+      <w:proofErr w:type="spellStart"/>
+      <w:r>
+        <w:rPr>
+          <w:iCs w:val="0"/>
+        </w:rPr>
+        <w:t>mati</w:t>
       </w:r>
       <w:r>
         <w:rPr>
@@ -1181,13 +1196,27 @@
         <w:rPr>
           <w:iCs w:val="0"/>
         </w:rPr>
-        <w:t>res (style « Titre de table</w:t>
-      </w:r>
+        <w:t>res</w:t>
+      </w:r>
+      <w:proofErr w:type="spellEnd"/>
       <w:r>
         <w:rPr>
           <w:iCs w:val="0"/>
         </w:rPr>
-        <w:t xml:space="preserve"> des mati</w:t>
+        <w:t xml:space="preserve"> (style « Titre de table</w:t>
+      </w:r>
+      <w:r>
+        <w:rPr>
+          <w:iCs w:val="0"/>
+        </w:rPr>
+        <w:t xml:space="preserve"> des </w:t>
+      </w:r>
+      <w:proofErr w:type="spellStart"/>
+      <w:r>
+        <w:rPr>
+          <w:iCs w:val="0"/>
+        </w:rPr>
+        <w:t>mati</w:t>
       </w:r>
       <w:r>
         <w:rPr>
@@ -1202,7 +1231,14 @@
         <w:rPr>
           <w:iCs w:val="0"/>
         </w:rPr>
-        <w:t>res »</w:t>
+        <w:t>res</w:t>
+      </w:r>
+      <w:proofErr w:type="spellEnd"/>
+      <w:r>
+        <w:rPr>
+          <w:iCs w:val="0"/>
+        </w:rPr>
+        <w:t> »</w:t>
       </w:r>
       <w:r>
         <w:rPr>
@@ -4187,6 +4223,7 @@
         <w:pStyle w:val="Titre1non-numrot"/>
       </w:pPr>
       <w:bookmarkStart w:id="3" w:name="_Toc159947140"/>
+      <w:proofErr w:type="spellStart"/>
       <w:r>
         <w:lastRenderedPageBreak/>
         <w:t>R</w:t>
@@ -4208,6 +4245,7 @@
         </w:rPr>
         <w:t>É</w:t>
       </w:r>
+      <w:proofErr w:type="spellEnd"/>
       <w:r>
         <w:t xml:space="preserve"> (style « Titre 1 »)</w:t>
       </w:r>
@@ -4378,6 +4416,7 @@
               <w:jc w:val="both"/>
             </w:pPr>
             <w:bookmarkStart w:id="6" w:name="__Fieldmark__1657_1308450142"/>
+            <w:proofErr w:type="spellStart"/>
             <w:r>
               <w:rPr>
                 <w:rFonts w:cs="Liberation Serif"/>
@@ -4389,7 +4428,14 @@
               <w:rPr>
                 <w:rFonts w:cs="Liberation Serif"/>
               </w:rPr>
-              <w:t>-e :</w:t>
+              <w:t>-e</w:t>
+            </w:r>
+            <w:proofErr w:type="spellEnd"/>
+            <w:r>
+              <w:rPr>
+                <w:rFonts w:cs="Liberation Serif"/>
+              </w:rPr>
+              <w:t xml:space="preserve"> :</w:t>
             </w:r>
           </w:p>
           <w:p>
@@ -4465,11 +4511,19 @@
                 <w:rFonts w:cs="Liberation Serif"/>
               </w:rPr>
             </w:pPr>
+            <w:proofErr w:type="spellStart"/>
             <w:r>
               <w:rPr>
                 <w:rFonts w:cs="Liberation Serif"/>
               </w:rPr>
-              <w:t>Professeur-e(s) responsable(s) :</w:t>
+              <w:t>Professeur-e</w:t>
+            </w:r>
+            <w:proofErr w:type="spellEnd"/>
+            <w:r>
+              <w:rPr>
+                <w:rFonts w:cs="Liberation Serif"/>
+              </w:rPr>
+              <w:t>(s) responsable(s) :</w:t>
             </w:r>
           </w:p>
           <w:p>
@@ -4783,7 +4837,7 @@
           <w:tab w:val="right" w:leader="dot" w:pos="9345"/>
         </w:tabs>
         <w:rPr>
-          <w:rFonts w:asciiTheme="minorHAnsi" w:eastAsiaTheme="minorEastAsia" w:hAnsiTheme="minorHAnsi" w:cstheme="minorBidi" w:hint="eastAsia"/>
+          <w:rFonts w:asciiTheme="minorHAnsi" w:eastAsiaTheme="minorEastAsia" w:hAnsiTheme="minorHAnsi" w:cstheme="minorBidi"/>
           <w:noProof/>
           <w:szCs w:val="24"/>
           <w:lang w:val="fr-CH" w:eastAsia="ja-JP" w:bidi="ar-SA"/>
@@ -4848,6 +4902,7 @@
       </w:r>
       <w:r>
         <w:rPr>
+          <w:rFonts w:hint="eastAsia"/>
           <w:noProof/>
         </w:rPr>
         <w:fldChar w:fldCharType="separate"/>
@@ -4873,7 +4928,7 @@
           <w:tab w:val="right" w:leader="dot" w:pos="9345"/>
         </w:tabs>
         <w:rPr>
-          <w:rFonts w:asciiTheme="minorHAnsi" w:eastAsiaTheme="minorEastAsia" w:hAnsiTheme="minorHAnsi" w:cstheme="minorBidi" w:hint="eastAsia"/>
+          <w:rFonts w:asciiTheme="minorHAnsi" w:eastAsiaTheme="minorEastAsia" w:hAnsiTheme="minorHAnsi" w:cstheme="minorBidi"/>
           <w:noProof/>
           <w:szCs w:val="24"/>
           <w:lang w:val="fr-CH" w:eastAsia="ja-JP" w:bidi="ar-SA"/>
@@ -4929,6 +4984,7 @@
       </w:r>
       <w:r>
         <w:rPr>
+          <w:rFonts w:hint="eastAsia"/>
           <w:noProof/>
         </w:rPr>
         <w:fldChar w:fldCharType="separate"/>
@@ -4954,7 +5010,7 @@
           <w:tab w:val="right" w:leader="dot" w:pos="9345"/>
         </w:tabs>
         <w:rPr>
-          <w:rFonts w:asciiTheme="minorHAnsi" w:eastAsiaTheme="minorEastAsia" w:hAnsiTheme="minorHAnsi" w:cstheme="minorBidi" w:hint="eastAsia"/>
+          <w:rFonts w:asciiTheme="minorHAnsi" w:eastAsiaTheme="minorEastAsia" w:hAnsiTheme="minorHAnsi" w:cstheme="minorBidi"/>
           <w:noProof/>
           <w:szCs w:val="24"/>
           <w:lang w:val="fr-CH" w:eastAsia="ja-JP" w:bidi="ar-SA"/>
@@ -5024,6 +5080,7 @@
       </w:r>
       <w:r>
         <w:rPr>
+          <w:rFonts w:hint="eastAsia"/>
           <w:noProof/>
         </w:rPr>
         <w:fldChar w:fldCharType="separate"/>
@@ -5049,7 +5106,7 @@
           <w:tab w:val="right" w:leader="dot" w:pos="9345"/>
         </w:tabs>
         <w:rPr>
-          <w:rFonts w:asciiTheme="minorHAnsi" w:eastAsiaTheme="minorEastAsia" w:hAnsiTheme="minorHAnsi" w:cstheme="minorBidi" w:hint="eastAsia"/>
+          <w:rFonts w:asciiTheme="minorHAnsi" w:eastAsiaTheme="minorEastAsia" w:hAnsiTheme="minorHAnsi" w:cstheme="minorBidi"/>
           <w:noProof/>
           <w:szCs w:val="24"/>
           <w:lang w:val="fr-CH" w:eastAsia="ja-JP" w:bidi="ar-SA"/>
@@ -5147,6 +5204,7 @@
       </w:r>
       <w:r>
         <w:rPr>
+          <w:rFonts w:hint="eastAsia"/>
           <w:noProof/>
         </w:rPr>
         <w:fldChar w:fldCharType="separate"/>
@@ -5172,7 +5230,7 @@
           <w:tab w:val="right" w:leader="dot" w:pos="9345"/>
         </w:tabs>
         <w:rPr>
-          <w:rFonts w:asciiTheme="minorHAnsi" w:eastAsiaTheme="minorEastAsia" w:hAnsiTheme="minorHAnsi" w:cstheme="minorBidi" w:hint="eastAsia"/>
+          <w:rFonts w:asciiTheme="minorHAnsi" w:eastAsiaTheme="minorEastAsia" w:hAnsiTheme="minorHAnsi" w:cstheme="minorBidi"/>
           <w:noProof/>
           <w:szCs w:val="24"/>
           <w:lang w:val="fr-CH" w:eastAsia="ja-JP" w:bidi="ar-SA"/>
@@ -5228,6 +5286,7 @@
       </w:r>
       <w:r>
         <w:rPr>
+          <w:rFonts w:hint="eastAsia"/>
           <w:noProof/>
         </w:rPr>
         <w:fldChar w:fldCharType="separate"/>
@@ -5253,7 +5312,7 @@
           <w:tab w:val="right" w:leader="dot" w:pos="9345"/>
         </w:tabs>
         <w:rPr>
-          <w:rFonts w:asciiTheme="minorHAnsi" w:eastAsiaTheme="minorEastAsia" w:hAnsiTheme="minorHAnsi" w:cstheme="minorBidi" w:hint="eastAsia"/>
+          <w:rFonts w:asciiTheme="minorHAnsi" w:eastAsiaTheme="minorEastAsia" w:hAnsiTheme="minorHAnsi" w:cstheme="minorBidi"/>
           <w:noProof/>
           <w:szCs w:val="24"/>
           <w:lang w:val="fr-CH" w:eastAsia="ja-JP" w:bidi="ar-SA"/>
@@ -5323,6 +5382,7 @@
       </w:r>
       <w:r>
         <w:rPr>
+          <w:rFonts w:hint="eastAsia"/>
           <w:noProof/>
         </w:rPr>
         <w:fldChar w:fldCharType="separate"/>
@@ -5348,7 +5408,7 @@
           <w:tab w:val="right" w:leader="dot" w:pos="9345"/>
         </w:tabs>
         <w:rPr>
-          <w:rFonts w:asciiTheme="minorHAnsi" w:eastAsiaTheme="minorEastAsia" w:hAnsiTheme="minorHAnsi" w:cstheme="minorBidi" w:hint="eastAsia"/>
+          <w:rFonts w:asciiTheme="minorHAnsi" w:eastAsiaTheme="minorEastAsia" w:hAnsiTheme="minorHAnsi" w:cstheme="minorBidi"/>
           <w:noProof/>
           <w:szCs w:val="24"/>
           <w:lang w:val="fr-CH" w:eastAsia="ja-JP" w:bidi="ar-SA"/>
@@ -5404,6 +5464,7 @@
       </w:r>
       <w:r>
         <w:rPr>
+          <w:rFonts w:hint="eastAsia"/>
           <w:noProof/>
         </w:rPr>
         <w:fldChar w:fldCharType="separate"/>
@@ -5429,7 +5490,7 @@
           <w:tab w:val="right" w:leader="dot" w:pos="9345"/>
         </w:tabs>
         <w:rPr>
-          <w:rFonts w:asciiTheme="minorHAnsi" w:eastAsiaTheme="minorEastAsia" w:hAnsiTheme="minorHAnsi" w:cstheme="minorBidi" w:hint="eastAsia"/>
+          <w:rFonts w:asciiTheme="minorHAnsi" w:eastAsiaTheme="minorEastAsia" w:hAnsiTheme="minorHAnsi" w:cstheme="minorBidi"/>
           <w:noProof/>
           <w:szCs w:val="24"/>
           <w:lang w:val="fr-CH" w:eastAsia="ja-JP" w:bidi="ar-SA"/>
@@ -5485,6 +5546,7 @@
       </w:r>
       <w:r>
         <w:rPr>
+          <w:rFonts w:hint="eastAsia"/>
           <w:noProof/>
         </w:rPr>
         <w:fldChar w:fldCharType="separate"/>
@@ -5510,7 +5572,7 @@
           <w:tab w:val="right" w:leader="dot" w:pos="9345"/>
         </w:tabs>
         <w:rPr>
-          <w:rFonts w:asciiTheme="minorHAnsi" w:eastAsiaTheme="minorEastAsia" w:hAnsiTheme="minorHAnsi" w:cstheme="minorBidi" w:hint="eastAsia"/>
+          <w:rFonts w:asciiTheme="minorHAnsi" w:eastAsiaTheme="minorEastAsia" w:hAnsiTheme="minorHAnsi" w:cstheme="minorBidi"/>
           <w:noProof/>
           <w:szCs w:val="24"/>
           <w:lang w:val="fr-CH" w:eastAsia="ja-JP" w:bidi="ar-SA"/>
@@ -5566,6 +5628,7 @@
       </w:r>
       <w:r>
         <w:rPr>
+          <w:rFonts w:hint="eastAsia"/>
           <w:noProof/>
         </w:rPr>
         <w:fldChar w:fldCharType="separate"/>
@@ -5591,7 +5654,7 @@
           <w:tab w:val="right" w:leader="dot" w:pos="9345"/>
         </w:tabs>
         <w:rPr>
-          <w:rFonts w:asciiTheme="minorHAnsi" w:eastAsiaTheme="minorEastAsia" w:hAnsiTheme="minorHAnsi" w:cstheme="minorBidi" w:hint="eastAsia"/>
+          <w:rFonts w:asciiTheme="minorHAnsi" w:eastAsiaTheme="minorEastAsia" w:hAnsiTheme="minorHAnsi" w:cstheme="minorBidi"/>
           <w:noProof/>
           <w:szCs w:val="24"/>
           <w:lang w:val="fr-CH" w:eastAsia="ja-JP" w:bidi="ar-SA"/>
@@ -5647,6 +5710,7 @@
       </w:r>
       <w:r>
         <w:rPr>
+          <w:rFonts w:hint="eastAsia"/>
           <w:noProof/>
         </w:rPr>
         <w:fldChar w:fldCharType="separate"/>
@@ -5672,7 +5736,7 @@
           <w:tab w:val="right" w:leader="dot" w:pos="9345"/>
         </w:tabs>
         <w:rPr>
-          <w:rFonts w:asciiTheme="minorHAnsi" w:eastAsiaTheme="minorEastAsia" w:hAnsiTheme="minorHAnsi" w:cstheme="minorBidi" w:hint="eastAsia"/>
+          <w:rFonts w:asciiTheme="minorHAnsi" w:eastAsiaTheme="minorEastAsia" w:hAnsiTheme="minorHAnsi" w:cstheme="minorBidi"/>
           <w:noProof/>
           <w:szCs w:val="24"/>
           <w:lang w:val="fr-CH" w:eastAsia="ja-JP" w:bidi="ar-SA"/>
@@ -5728,6 +5792,7 @@
       </w:r>
       <w:r>
         <w:rPr>
+          <w:rFonts w:hint="eastAsia"/>
           <w:noProof/>
         </w:rPr>
         <w:fldChar w:fldCharType="separate"/>
@@ -5753,7 +5818,7 @@
           <w:tab w:val="right" w:leader="dot" w:pos="9345"/>
         </w:tabs>
         <w:rPr>
-          <w:rFonts w:asciiTheme="minorHAnsi" w:eastAsiaTheme="minorEastAsia" w:hAnsiTheme="minorHAnsi" w:cstheme="minorBidi" w:hint="eastAsia"/>
+          <w:rFonts w:asciiTheme="minorHAnsi" w:eastAsiaTheme="minorEastAsia" w:hAnsiTheme="minorHAnsi" w:cstheme="minorBidi"/>
           <w:noProof/>
           <w:szCs w:val="24"/>
           <w:lang w:val="fr-CH" w:eastAsia="ja-JP" w:bidi="ar-SA"/>
@@ -5809,6 +5874,7 @@
       </w:r>
       <w:r>
         <w:rPr>
+          <w:rFonts w:hint="eastAsia"/>
           <w:noProof/>
         </w:rPr>
         <w:fldChar w:fldCharType="separate"/>
@@ -5834,7 +5900,7 @@
           <w:tab w:val="right" w:leader="dot" w:pos="9345"/>
         </w:tabs>
         <w:rPr>
-          <w:rFonts w:asciiTheme="minorHAnsi" w:eastAsiaTheme="minorEastAsia" w:hAnsiTheme="minorHAnsi" w:cstheme="minorBidi" w:hint="eastAsia"/>
+          <w:rFonts w:asciiTheme="minorHAnsi" w:eastAsiaTheme="minorEastAsia" w:hAnsiTheme="minorHAnsi" w:cstheme="minorBidi"/>
           <w:noProof/>
           <w:szCs w:val="24"/>
           <w:lang w:val="fr-CH" w:eastAsia="ja-JP" w:bidi="ar-SA"/>
@@ -5890,6 +5956,7 @@
       </w:r>
       <w:r>
         <w:rPr>
+          <w:rFonts w:hint="eastAsia"/>
           <w:noProof/>
         </w:rPr>
         <w:fldChar w:fldCharType="separate"/>
@@ -5985,7 +6052,31 @@
       </w:r>
       <w:r>
         <w:tab/>
-        <w:t>ce-site.ch/bla/bli/blo/blou.html</w:t>
+        <w:t>ce-site.ch/</w:t>
+      </w:r>
+      <w:proofErr w:type="spellStart"/>
+      <w:r>
+        <w:t>bla</w:t>
+      </w:r>
+      <w:proofErr w:type="spellEnd"/>
+      <w:r>
+        <w:t>/</w:t>
+      </w:r>
+      <w:proofErr w:type="spellStart"/>
+      <w:r>
+        <w:t>bli</w:t>
+      </w:r>
+      <w:proofErr w:type="spellEnd"/>
+      <w:r>
+        <w:t>/</w:t>
+      </w:r>
+      <w:proofErr w:type="spellStart"/>
+      <w:r>
+        <w:t>blo</w:t>
+      </w:r>
+      <w:proofErr w:type="spellEnd"/>
+      <w:r>
+        <w:t>/blou.html</w:t>
       </w:r>
     </w:p>
     <w:p>
@@ -5997,7 +6088,23 @@
       </w:r>
       <w:r>
         <w:tab/>
-        <w:t>ce-site.ch/blou/bli/bla.html</w:t>
+        <w:t>ce-site.ch/</w:t>
+      </w:r>
+      <w:proofErr w:type="spellStart"/>
+      <w:r>
+        <w:t>blou</w:t>
+      </w:r>
+      <w:proofErr w:type="spellEnd"/>
+      <w:r>
+        <w:t>/</w:t>
+      </w:r>
+      <w:proofErr w:type="spellStart"/>
+      <w:r>
+        <w:t>bli</w:t>
+      </w:r>
+      <w:proofErr w:type="spellEnd"/>
+      <w:r>
+        <w:t>/bla.html</w:t>
       </w:r>
     </w:p>
     <w:p>
@@ -6266,8 +6373,37 @@
       </w:r>
       <w:r>
         <w:tab/>
-        <w:t>ce-site.ch/bli/bla/blo/blou</w:t>
-      </w:r>
+        <w:t>ce-site.ch/</w:t>
+      </w:r>
+      <w:proofErr w:type="spellStart"/>
+      <w:r>
+        <w:t>bli</w:t>
+      </w:r>
+      <w:proofErr w:type="spellEnd"/>
+      <w:r>
+        <w:t>/</w:t>
+      </w:r>
+      <w:proofErr w:type="spellStart"/>
+      <w:r>
+        <w:t>bla</w:t>
+      </w:r>
+      <w:proofErr w:type="spellEnd"/>
+      <w:r>
+        <w:t>/</w:t>
+      </w:r>
+      <w:proofErr w:type="spellStart"/>
+      <w:r>
+        <w:t>blo</w:t>
+      </w:r>
+      <w:proofErr w:type="spellEnd"/>
+      <w:r>
+        <w:t>/</w:t>
+      </w:r>
+      <w:proofErr w:type="spellStart"/>
+      <w:r>
+        <w:t>blou</w:t>
+      </w:r>
+      <w:proofErr w:type="spellEnd"/>
     </w:p>
     <w:p>
       <w:pPr>
@@ -6278,7 +6414,15 @@
       </w:r>
       <w:r>
         <w:tab/>
-        <w:t>ce-site.ch/publications/documents/ rapports/rapportsdestage/ monrapportdestage.pdf</w:t>
+        <w:t>ce-site.ch/publications/documents/ rapports/</w:t>
+      </w:r>
+      <w:proofErr w:type="spellStart"/>
+      <w:r>
+        <w:t>rapportsdestage</w:t>
+      </w:r>
+      <w:proofErr w:type="spellEnd"/>
+      <w:r>
+        <w:t>/ monrapportdestage.pdf</w:t>
       </w:r>
     </w:p>
     <w:p>
@@ -6614,7 +6758,15 @@
         <w:t xml:space="preserve">Ces sites web permettant de prendre rendez-vous se présentent très régulièrement sous la forme de boutons cliquables et de quelques champs à remplir telle que la date du rendez-vous, le nom/prénom et autres informations. </w:t>
       </w:r>
       <w:r>
-        <w:t xml:space="preserve">Cependant, il est bien plus rare qu’une alternative à cela existe et ne nécessitant pas de devoir se rendre sur une page internet quelconque. Le projet qui sera réalisé a pour optique d’apporter un autre moyen de placer une réservation se trouvant à l’intersection d’un appel téléphonique et un simple formulaire cliquable : Un Chatbot servant à prendre des rendez-vous depuis des applications de messageries telles que What’s app ou Telegram ou alors pouvant être aisément inclu dans un site web existant et qui permettra de rendre plus fluide le processus de prise de rendez-vous. </w:t>
+        <w:t xml:space="preserve">Cependant, il est bien plus rare qu’une alternative à cela existe et ne nécessitant pas de devoir se rendre sur une page internet quelconque. Le projet qui sera réalisé a pour optique d’apporter un autre moyen de placer une réservation se trouvant à l’intersection d’un appel téléphonique et un simple formulaire cliquable : Un Chatbot servant à prendre des rendez-vous depuis des applications de messageries telles que What’s app ou Telegram ou alors pouvant être aisément </w:t>
+      </w:r>
+      <w:proofErr w:type="spellStart"/>
+      <w:r>
+        <w:t>inclu</w:t>
+      </w:r>
+      <w:proofErr w:type="spellEnd"/>
+      <w:r>
+        <w:t xml:space="preserve"> dans un site web existant et qui permettra de rendre plus fluide le processus de prise de rendez-vous. </w:t>
       </w:r>
     </w:p>
     <w:p>
@@ -6689,7 +6841,15 @@
         <w:t xml:space="preserve">Ce </w:t>
       </w:r>
       <w:r>
-        <w:t xml:space="preserve">rapport précède le travail de Bachelor Informatique et Systèmes de Communications à L’Haute Ecole du Paysage, d’Ingénierie et d’Architecture de Genève et a pour objectif d’expliciter les divers concepts proéminents dans le projet, l’étude des divers technologies existantes pouvant servir à la réalisation de ce projet, l’explicitation des choix technologiques découlant de cette étude, de montrer </w:t>
+        <w:t xml:space="preserve">rapport précède le travail de </w:t>
+      </w:r>
+      <w:proofErr w:type="spellStart"/>
+      <w:r>
+        <w:t>Bachelor</w:t>
+      </w:r>
+      <w:proofErr w:type="spellEnd"/>
+      <w:r>
+        <w:t xml:space="preserve"> Informatique et Systèmes de Communications à L’Haute Ecole du Paysage, d’Ingénierie et d’Architecture de Genève et a pour objectif d’expliciter les divers concepts proéminents dans le projet, l’étude des divers technologies existantes pouvant servir à la réalisation de ce projet, l’explicitation des choix technologiques découlant de cette étude, de montrer </w:t>
       </w:r>
       <w:r>
         <w:t>des</w:t>
@@ -7255,26 +7415,14 @@
     <w:p>
       <w:pPr>
         <w:pStyle w:val="Corpsdetexte15interligne"/>
-        <w:rPr>
-          <w:lang w:val="sq-AL"/>
-        </w:rPr>
-      </w:pPr>
-      <w:r>
-        <w:rPr>
-          <w:lang w:val="sq-AL"/>
-        </w:rPr>
+      </w:pPr>
+      <w:r>
         <w:t>Une fois que l’utilisateur a exprimé sa demande au travers d’un des canaux de communications disponibles, cette demande sous forme de texte va être immédiatement acheminée au moteur de traitement de donnée</w:t>
       </w:r>
       <w:r>
-        <w:rPr>
-          <w:lang w:val="sq-AL"/>
-        </w:rPr>
         <w:t>. Les requêtes utilisateurs dans le cas où le canal de communication est un champs de texte se présentent sous la forme de suites de caractères. Ce qui est tout à fait compréhensible pour un humain mais pas pour une machine, c’est donc pourquoi un traitement se doit d’être appliqué au texte utilisateur.</w:t>
       </w:r>
       <w:r>
-        <w:rPr>
-          <w:lang w:val="sq-AL"/>
-        </w:rPr>
         <w:t xml:space="preserve"> Le texte se présentant sous formes de phrases sera verra le plus souvent mis sous la forme de mots-clés ou instructions pouvant eux être compris par la machine.</w:t>
       </w:r>
     </w:p>
@@ -7577,6 +7725,7 @@
         <w:pStyle w:val="Corpsdetexte15interligne"/>
       </w:pPr>
       <w:r>
+        <w:lastRenderedPageBreak/>
         <w:t xml:space="preserve">Les Chatbots de Menus, bien qu’étant factuellement très simplistes ne sont pour autant pas mis de </w:t>
       </w:r>
       <w:r>
@@ -7645,6 +7794,7 @@
         <w:rPr>
           <w:noProof/>
         </w:rPr>
+        <w:lastRenderedPageBreak/>
         <mc:AlternateContent>
           <mc:Choice Requires="wps">
             <w:drawing>
@@ -7934,6 +8084,7 @@
         <w:pStyle w:val="Corpsdetexte15interligne"/>
       </w:pPr>
       <w:r>
+        <w:lastRenderedPageBreak/>
         <w:t>Un autre inconvénient possible est que bien que dans certains cas, il est davantage souhaité d’avoir un cadre fixe, il y en a d’autant plus d’autres où l’utilisateur souhaite effectuer une requête qui ne correspond à aucune des requêtes existantes ce qui obligerait soit à créer une très grande quantité de variations dans l’arbre de décision et qui n’arrangerait pas plus le problème qu’il ne l’aggraverait.</w:t>
       </w:r>
     </w:p>
@@ -8050,7 +8201,7 @@
           </mc:Choice>
           <mc:Fallback>
             <w:pict>
-              <v:shape w14:anchorId="6D2D797B" id="_x0000_s1030" type="#_x0000_t202" style="position:absolute;left:0;text-align:left;margin-left:68.85pt;margin-top:267.75pt;width:316.35pt;height:60.55pt;z-index:251672576;visibility:visible;mso-wrap-style:square;mso-height-percent:0;mso-wrap-distance-left:9pt;mso-wrap-distance-top:0;mso-wrap-distance-right:9pt;mso-wrap-distance-bottom:0;mso-position-horizontal:absolute;mso-position-horizontal-relative:text;mso-position-vertical:absolute;mso-position-vertical-relative:text;mso-height-percent:0;mso-height-relative:margin;v-text-anchor:top" o:gfxdata="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" stroked="f">
+              <v:shape w14:anchorId="6D2D797B" id="_x0000_s1030" type="#_x0000_t202" style="position:absolute;left:0;text-align:left;margin-left:68.85pt;margin-top:267.75pt;width:316.35pt;height:60.55pt;z-index:251672576;visibility:visible;mso-wrap-style:square;mso-height-percent:0;mso-wrap-distance-left:9pt;mso-wrap-distance-top:0;mso-wrap-distance-right:9pt;mso-wrap-distance-bottom:0;mso-position-horizontal:absolute;mso-position-horizontal-relative:text;mso-position-vertical:absolute;mso-position-vertical-relative:text;mso-height-percent:0;mso-height-relative:margin;v-text-anchor:top" o:gfxdata="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" stroked="f">
                 <v:textbox inset="0,0,0,0">
                   <w:txbxContent>
                     <w:p>
@@ -8197,7 +8348,11 @@
         <w:t>Chatbots</w:t>
       </w:r>
       <w:r>
-        <w:t xml:space="preserve"> de menus et de règles, car l’un possède un chemin prédéfini avec des options se succédant, alors que l’autre possède un ensemble de règles qui selon les </w:t>
+        <w:t xml:space="preserve"> de menus et de règles, car l’un possède un chemin prédéfini avec des options se succédant, alors que l’autre possède un ensemble </w:t>
+      </w:r>
+      <w:r>
+        <w:lastRenderedPageBreak/>
+        <w:t xml:space="preserve">de règles qui selon les </w:t>
       </w:r>
       <w:r>
         <w:t>attributs ressortis de la requête utilisateur, la règle la plus adéquate sera sélectionnée.</w:t>
@@ -8221,8 +8376,61 @@
     <w:p>
       <w:pPr>
         <w:pStyle w:val="Corpsdetexte15interligne"/>
-        <w:ind w:firstLine="0"/>
-      </w:pPr>
+      </w:pPr>
+      <w:r>
+        <w:rPr>
+          <w:noProof/>
+        </w:rPr>
+        <w:drawing>
+          <wp:anchor distT="0" distB="0" distL="114300" distR="114300" simplePos="0" relativeHeight="251667456" behindDoc="0" locked="0" layoutInCell="1" allowOverlap="1" wp14:anchorId="79ACB9E9" wp14:editId="1E6A48C7">
+            <wp:simplePos x="0" y="0"/>
+            <wp:positionH relativeFrom="page">
+              <wp:posOffset>1437005</wp:posOffset>
+            </wp:positionH>
+            <wp:positionV relativeFrom="paragraph">
+              <wp:posOffset>1278423</wp:posOffset>
+            </wp:positionV>
+            <wp:extent cx="4686300" cy="1705610"/>
+            <wp:effectExtent l="0" t="0" r="0" b="8890"/>
+            <wp:wrapTopAndBottom/>
+            <wp:docPr id="735628509" name="Image 5" descr="Une image contenant capture d’écran, conception&#10;&#10;Description générée automatiquement"/>
+            <wp:cNvGraphicFramePr>
+              <a:graphicFrameLocks xmlns:a="http://schemas.openxmlformats.org/drawingml/2006/main" noChangeAspect="1"/>
+            </wp:cNvGraphicFramePr>
+            <a:graphic xmlns:a="http://schemas.openxmlformats.org/drawingml/2006/main">
+              <a:graphicData uri="http://schemas.openxmlformats.org/drawingml/2006/picture">
+                <pic:pic xmlns:pic="http://schemas.openxmlformats.org/drawingml/2006/picture">
+                  <pic:nvPicPr>
+                    <pic:cNvPr id="735628509" name="Image 5" descr="Une image contenant capture d’écran, conception&#10;&#10;Description générée automatiquement"/>
+                    <pic:cNvPicPr/>
+                  </pic:nvPicPr>
+                  <pic:blipFill>
+                    <a:blip r:embed="rId27">
+                      <a:extLst>
+                        <a:ext uri="{28A0092B-C50C-407E-A947-70E740481C1C}">
+                          <a14:useLocalDpi xmlns:a14="http://schemas.microsoft.com/office/drawing/2010/main" val="0"/>
+                        </a:ext>
+                      </a:extLst>
+                    </a:blip>
+                    <a:stretch>
+                      <a:fillRect/>
+                    </a:stretch>
+                  </pic:blipFill>
+                  <pic:spPr>
+                    <a:xfrm>
+                      <a:off x="0" y="0"/>
+                      <a:ext cx="4686300" cy="1705610"/>
+                    </a:xfrm>
+                    <a:prstGeom prst="rect">
+                      <a:avLst/>
+                    </a:prstGeom>
+                  </pic:spPr>
+                </pic:pic>
+              </a:graphicData>
+            </a:graphic>
+          </wp:anchor>
+        </w:drawing>
+      </w:r>
       <w:r>
         <w:rPr>
           <w:noProof/>
@@ -8230,7 +8438,7 @@
         <mc:AlternateContent>
           <mc:Choice Requires="wps">
             <w:drawing>
-              <wp:anchor distT="0" distB="0" distL="114300" distR="114300" simplePos="0" relativeHeight="251669504" behindDoc="0" locked="0" layoutInCell="1" allowOverlap="1" wp14:anchorId="10B95D9C" wp14:editId="6569C24A">
+              <wp:anchor distT="0" distB="0" distL="114300" distR="114300" simplePos="0" relativeHeight="251669504" behindDoc="0" locked="0" layoutInCell="1" allowOverlap="1" wp14:anchorId="10B95D9C" wp14:editId="3C3F3609">
                 <wp:simplePos x="0" y="0"/>
                 <wp:positionH relativeFrom="page">
                   <wp:align>center</wp:align>
@@ -8238,8 +8446,8 @@
                 <wp:positionV relativeFrom="paragraph">
                   <wp:posOffset>2955051</wp:posOffset>
                 </wp:positionV>
-                <wp:extent cx="4686300" cy="635"/>
-                <wp:effectExtent l="0" t="0" r="0" b="635"/>
+                <wp:extent cx="4686300" cy="781050"/>
+                <wp:effectExtent l="0" t="0" r="0" b="0"/>
                 <wp:wrapTopAndBottom/>
                 <wp:docPr id="2028516598" name="Zone de texte 1"/>
                 <wp:cNvGraphicFramePr/>
@@ -8250,7 +8458,7 @@
                       <wps:spPr>
                         <a:xfrm>
                           <a:off x="0" y="0"/>
-                          <a:ext cx="4686300" cy="635"/>
+                          <a:ext cx="4686300" cy="781050"/>
                         </a:xfrm>
                         <a:prstGeom prst="rect">
                           <a:avLst/>
@@ -8313,18 +8521,21 @@
                         <a:prstTxWarp prst="textNoShape">
                           <a:avLst/>
                         </a:prstTxWarp>
-                        <a:spAutoFit/>
+                        <a:noAutofit/>
                       </wps:bodyPr>
                     </wps:wsp>
                   </a:graphicData>
                 </a:graphic>
+                <wp14:sizeRelV relativeFrom="margin">
+                  <wp14:pctHeight>0</wp14:pctHeight>
+                </wp14:sizeRelV>
               </wp:anchor>
             </w:drawing>
           </mc:Choice>
           <mc:Fallback>
             <w:pict>
-              <v:shape w14:anchorId="10B95D9C" id="_x0000_s1031" type="#_x0000_t202" style="position:absolute;left:0;text-align:left;margin-left:0;margin-top:232.7pt;width:369pt;height:.05pt;z-index:251669504;visibility:visible;mso-wrap-style:square;mso-wrap-distance-left:9pt;mso-wrap-distance-top:0;mso-wrap-distance-right:9pt;mso-wrap-distance-bottom:0;mso-position-horizontal:center;mso-position-horizontal-relative:page;mso-position-vertical:absolute;mso-position-vertical-relative:text;v-text-anchor:top" o:gfxdata="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" stroked="f">
-                <v:textbox style="mso-fit-shape-to-text:t" inset="0,0,0,0">
+              <v:shape w14:anchorId="10B95D9C" id="_x0000_s1031" type="#_x0000_t202" style="position:absolute;left:0;text-align:left;margin-left:0;margin-top:232.7pt;width:369pt;height:61.5pt;z-index:251669504;visibility:visible;mso-wrap-style:square;mso-height-percent:0;mso-wrap-distance-left:9pt;mso-wrap-distance-top:0;mso-wrap-distance-right:9pt;mso-wrap-distance-bottom:0;mso-position-horizontal:center;mso-position-horizontal-relative:page;mso-position-vertical:absolute;mso-position-vertical-relative:text;mso-height-percent:0;mso-height-relative:margin;v-text-anchor:top" o:gfxdata="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" stroked="f">
+                <v:textbox inset="0,0,0,0">
                   <w:txbxContent>
                     <w:p>
                       <w:pPr>
@@ -8378,22 +8589,407 @@
         </mc:AlternateContent>
       </w:r>
       <w:r>
-        <w:rPr>
-          <w:noProof/>
-        </w:rPr>
+        <w:t>Dans le cas où l’entrée utilisateur est un texte, la méthode la plus facile et répandue est le simple parsage de mots-clés dits « Tokens ». Selon les tokens ayant été ressortis de la requête, une règle ayant un certain nombre de tokens correspondant ou tous se verra sélectionnée.</w:t>
+      </w:r>
+    </w:p>
+    <w:p>
+      <w:pPr>
+        <w:pStyle w:val="Corpsdetexte1"/>
+        <w:rPr>
+          <w:rStyle w:val="Caractresdenumrotation"/>
+        </w:rPr>
+      </w:pPr>
+      <w:r>
+        <w:rPr>
+          <w:rStyle w:val="Caractresdenumrotation"/>
+        </w:rPr>
+        <w:tab/>
+        <w:t>Il existe deux approches possibles à la tokenisation du texte</w:t>
+      </w:r>
+    </w:p>
+    <w:p>
+      <w:pPr>
+        <w:pStyle w:val="Corpsdetexte15interligne"/>
+        <w:rPr>
+          <w:rStyle w:val="Caractresdenumrotation"/>
+        </w:rPr>
+      </w:pPr>
+      <w:r>
+        <w:rPr>
+          <w:rStyle w:val="Caractresdenumrotation"/>
+        </w:rPr>
+        <w:tab/>
+        <w:t xml:space="preserve">La première consistant à </w:t>
+      </w:r>
+      <w:r>
+        <w:rPr>
+          <w:rStyle w:val="Caractresdenumrotation"/>
+        </w:rPr>
+        <w:t>faire</w:t>
+      </w:r>
+      <w:r>
+        <w:rPr>
+          <w:rStyle w:val="Caractresdenumrotation"/>
+        </w:rPr>
+        <w:t xml:space="preserve"> usage d’un dictionnaire de mots-clés établi au préalable. Lorsqu’une entrée utilisateur se voit traitée par le moteur de mots-clés, ce dernier ira simplement vérifier si le token est présent dans le dictionnaire. Si c’est le cas, alors il est ajouté à la suite de tokens qui sera envoyée au moteur de réponse.</w:t>
+      </w:r>
+    </w:p>
+    <w:p>
+      <w:pPr>
+        <w:pStyle w:val="Corpsdetexte15interligne"/>
+        <w:rPr>
+          <w:rStyle w:val="Caractresdenumrotation"/>
+        </w:rPr>
+      </w:pPr>
+      <w:r>
+        <w:rPr>
+          <w:rStyle w:val="Caractresdenumrotation"/>
+        </w:rPr>
+        <w:tab/>
+      </w:r>
+      <w:r>
+        <w:rPr>
+          <w:rStyle w:val="Caractresdenumrotation"/>
+        </w:rPr>
+        <w:t>La deuxième, elle, consiste à faire usage du NLP (Natural Language Processing) qui permet de faciliter davantage l’implémentation du dictionnaire</w:t>
+      </w:r>
+      <w:r>
+        <w:rPr>
+          <w:rStyle w:val="Caractresdenumrotation"/>
+        </w:rPr>
+        <w:t>. Car dans la première approche, une limitation qui pourrait rapidement se faire ressentir est pour commencer le fait que pour chaque tokens ajoutés dans le dictionnaire, il faut les associer à des règles et donc plus il y a de tokens, davantage il faudra créer d’associations règles-tokens. De plus, pour chaque token il peut exister une infinité de variations à cause de fautes d’orthographe ou tokens similaires en écriture et</w:t>
+      </w:r>
+      <w:r>
+        <w:rPr>
+          <w:rStyle w:val="Caractresdenumrotation"/>
+        </w:rPr>
+        <w:t xml:space="preserve">/ou </w:t>
+      </w:r>
+      <w:r>
+        <w:rPr>
+          <w:rStyle w:val="Caractresdenumrotation"/>
+        </w:rPr>
+        <w:t>sens ce qu’une simple comparaison mot à mot ne pourrait pas détecter correctement.</w:t>
+      </w:r>
+      <w:r>
+        <w:rPr>
+          <w:rStyle w:val="Caractresdenumrotation"/>
+        </w:rPr>
+        <w:t xml:space="preserve"> </w:t>
+      </w:r>
+    </w:p>
+    <w:p>
+      <w:pPr>
+        <w:pStyle w:val="Corpsdetexte15interligne"/>
+        <w:ind w:firstLine="0"/>
+        <w:rPr>
+          <w:rStyle w:val="Caractresdenumrotation"/>
+        </w:rPr>
+      </w:pPr>
+      <w:r>
+        <w:rPr>
+          <w:rStyle w:val="Caractresdenumrotation"/>
+        </w:rPr>
+        <w:t xml:space="preserve">En d’autres termes, le problème sous-jacent à une implémentation si simpliste est un de scalabilité du projet. Pour un petit projet, ce n’est pas un grand </w:t>
+      </w:r>
+      <w:r>
+        <w:rPr>
+          <w:rStyle w:val="Caractresdenumrotation"/>
+        </w:rPr>
+        <w:t xml:space="preserve">soucis </w:t>
+      </w:r>
+      <w:r>
+        <w:rPr>
+          <w:rStyle w:val="Caractresdenumrotation"/>
+        </w:rPr>
+        <w:t xml:space="preserve">mais avec le temps cela pourrait vite devenir ingérable. C’est donc pour cette raison qu’il est judicieux de faire usage d’un moteur NLP si le </w:t>
+      </w:r>
+      <w:r>
+        <w:rPr>
+          <w:rStyle w:val="Caractresdenumrotation"/>
+        </w:rPr>
+        <w:t>projet commence à prendre de l’ampleur</w:t>
+      </w:r>
+      <w:r>
+        <w:rPr>
+          <w:rStyle w:val="Caractresdenumrotation"/>
+        </w:rPr>
+        <w:t xml:space="preserve"> pour que la première approche soit viable car le NLP</w:t>
+      </w:r>
+      <w:r>
+        <w:rPr>
+          <w:rStyle w:val="Caractresdenumrotation"/>
+        </w:rPr>
+        <w:t xml:space="preserve"> </w:t>
+      </w:r>
+      <w:r>
+        <w:rPr>
+          <w:rStyle w:val="Caractresdenumrotation"/>
+        </w:rPr>
+        <w:t>permet d’éviter de devoir par exemple y inscrire toutes les variations d’un mot grâce à l’usage de divers techniques de NLP</w:t>
+      </w:r>
+      <w:r>
+        <w:rPr>
+          <w:rStyle w:val="Caractresdenumrotation"/>
+        </w:rPr>
+        <w:t xml:space="preserve"> voire de regrouper des familles de mots sous un seul type de token</w:t>
+      </w:r>
+      <w:r>
+        <w:rPr>
+          <w:rStyle w:val="Caractresdenumrotation"/>
+        </w:rPr>
+        <w:t xml:space="preserve">. De ce fait, la taille du dictionnaire final </w:t>
+      </w:r>
+      <w:r>
+        <w:rPr>
+          <w:rStyle w:val="Caractresdenumrotation"/>
+        </w:rPr>
+        <w:t>se verra</w:t>
+      </w:r>
+      <w:r>
+        <w:rPr>
+          <w:rStyle w:val="Caractresdenumrotation"/>
+        </w:rPr>
+        <w:t xml:space="preserve"> grandement réduite</w:t>
+      </w:r>
+      <w:r>
+        <w:rPr>
+          <w:rStyle w:val="Caractresdenumrotation"/>
+        </w:rPr>
+        <w:t xml:space="preserve"> et donc même avec un nombre de règles, l’application </w:t>
+      </w:r>
+      <w:r>
+        <w:rPr>
+          <w:rStyle w:val="Caractresdenumrotation"/>
+        </w:rPr>
+        <w:t>reste bien plus maintenable et scalable.</w:t>
+      </w:r>
+    </w:p>
+    <w:p>
+      <w:pPr>
+        <w:pStyle w:val="Corpsdetexte15interligne"/>
+      </w:pPr>
+      <w:r>
+        <w:rPr>
+          <w:rStyle w:val="Caractresdenumrotation"/>
+        </w:rPr>
+        <w:t>Les inconvénients à prendre en compte venant avec l’utilisation d’un Chatbot de règles est que bien qu’il permette un plus grand degré de liberté avec l’usage de champs textes et par conséquent de tokens qui élargissent le panel de possibilités à disposition de l’utilisateur en termes de requête, on reste tout de même dans un cadre restreint car tous les comportements sortant du moteur de règles doivent être implémentés au préalable et continuellement mis à jour au besoin. Ce qui donne l’illusion à l’utilisateur qu’il peut poser quelconque requête que ce soit mais il se verra vite confronté à une quantité de réponses limitées s’il sort trop du cadre initial par inadvertance.</w:t>
+      </w:r>
+    </w:p>
+    <w:p>
+      <w:pPr>
+        <w:pStyle w:val="Titre3"/>
+      </w:pPr>
+      <w:r>
+        <w:t xml:space="preserve">Les </w:t>
+      </w:r>
+      <w:r>
+        <w:t>Chatbots</w:t>
+      </w:r>
+      <w:r>
+        <w:t xml:space="preserve"> “intelligents”</w:t>
+      </w:r>
+    </w:p>
+    <w:p>
+      <w:pPr>
+        <w:pStyle w:val="Corpsdetexte15interligne"/>
+      </w:pPr>
+      <w:bookmarkStart w:id="29" w:name="__DdeLink__3396_815341517"/>
+      <w:bookmarkEnd w:id="29"/>
+      <w:r>
+        <w:tab/>
+      </w:r>
+      <w:r>
+        <w:t>Le dernier type de Chatbot étant à la fois le plus complexe et pouvant apporter le plus de qualité en termes d’expérience utilisateur sont les Chatbots dit « Intelligents ».</w:t>
+      </w:r>
+    </w:p>
+    <w:p>
+      <w:pPr>
+        <w:rPr>
+          <w:rFonts w:ascii="LM Roman 10" w:eastAsia="LM Roman 10" w:hAnsi="LM Roman 10" w:cs="LM Roman 10"/>
+        </w:rPr>
+      </w:pPr>
+      <w:r>
+        <w:br w:type="page"/>
+      </w:r>
+    </w:p>
+    <w:p>
+      <w:pPr>
+        <w:pStyle w:val="Corpsdetexte15interligne"/>
+      </w:pPr>
+      <w:r>
+        <w:rPr>
+          <w:noProof/>
+        </w:rPr>
+        <w:lastRenderedPageBreak/>
+        <mc:AlternateContent>
+          <mc:Choice Requires="wps">
+            <w:drawing>
+              <wp:anchor distT="0" distB="0" distL="114300" distR="114300" simplePos="0" relativeHeight="251675648" behindDoc="0" locked="0" layoutInCell="1" allowOverlap="1" wp14:anchorId="15E62DF2" wp14:editId="1B19F87A">
+                <wp:simplePos x="0" y="0"/>
+                <wp:positionH relativeFrom="page">
+                  <wp:align>center</wp:align>
+                </wp:positionH>
+                <wp:positionV relativeFrom="paragraph">
+                  <wp:posOffset>2298700</wp:posOffset>
+                </wp:positionV>
+                <wp:extent cx="3764280" cy="706755"/>
+                <wp:effectExtent l="0" t="0" r="7620" b="0"/>
+                <wp:wrapTopAndBottom/>
+                <wp:docPr id="112601839" name="Zone de texte 1"/>
+                <wp:cNvGraphicFramePr/>
+                <a:graphic xmlns:a="http://schemas.openxmlformats.org/drawingml/2006/main">
+                  <a:graphicData uri="http://schemas.microsoft.com/office/word/2010/wordprocessingShape">
+                    <wps:wsp>
+                      <wps:cNvSpPr txBox="1"/>
+                      <wps:spPr>
+                        <a:xfrm>
+                          <a:off x="0" y="0"/>
+                          <a:ext cx="3764280" cy="706755"/>
+                        </a:xfrm>
+                        <a:prstGeom prst="rect">
+                          <a:avLst/>
+                        </a:prstGeom>
+                        <a:solidFill>
+                          <a:prstClr val="white"/>
+                        </a:solidFill>
+                        <a:ln>
+                          <a:noFill/>
+                        </a:ln>
+                      </wps:spPr>
+                      <wps:txbx>
+                        <w:txbxContent>
+                          <w:p>
+                            <w:pPr>
+                              <w:pStyle w:val="Lgende"/>
+                            </w:pPr>
+                            <w:r>
+                              <w:t xml:space="preserve">Illustration </w:t>
+                            </w:r>
+                            <w:r>
+                              <w:fldChar w:fldCharType="begin"/>
+                            </w:r>
+                            <w:r>
+                              <w:instrText xml:space="preserve"> SEQ Illustration \* ARABIC </w:instrText>
+                            </w:r>
+                            <w:r>
+                              <w:fldChar w:fldCharType="separate"/>
+                            </w:r>
+                            <w:r>
+                              <w:rPr>
+                                <w:noProof/>
+                              </w:rPr>
+                              <w:t>6</w:t>
+                            </w:r>
+                            <w:r>
+                              <w:fldChar w:fldCharType="end"/>
+                            </w:r>
+                            <w:r>
+                              <w:t>: Graphique d'un Chatbot Intelligent</w:t>
+                            </w:r>
+                          </w:p>
+                          <w:p>
+                            <w:pPr>
+                              <w:pStyle w:val="Lgende"/>
+                              <w:rPr>
+                                <w:rFonts w:eastAsia="LM Roman 10" w:cs="LM Roman 10"/>
+                                <w:noProof/>
+                              </w:rPr>
+                            </w:pPr>
+                            <w:r>
+                              <w:t>Source : Rodrigues dos Santos Fabio</w:t>
+                            </w:r>
+                          </w:p>
+                        </w:txbxContent>
+                      </wps:txbx>
+                      <wps:bodyPr rot="0" spcFirstLastPara="0" vertOverflow="overflow" horzOverflow="overflow" vert="horz" wrap="square" lIns="0" tIns="0" rIns="0" bIns="0" numCol="1" spcCol="0" rtlCol="0" fromWordArt="0" anchor="t" anchorCtr="0" forceAA="0" compatLnSpc="1">
+                        <a:prstTxWarp prst="textNoShape">
+                          <a:avLst/>
+                        </a:prstTxWarp>
+                        <a:noAutofit/>
+                      </wps:bodyPr>
+                    </wps:wsp>
+                  </a:graphicData>
+                </a:graphic>
+                <wp14:sizeRelV relativeFrom="margin">
+                  <wp14:pctHeight>0</wp14:pctHeight>
+                </wp14:sizeRelV>
+              </wp:anchor>
+            </w:drawing>
+          </mc:Choice>
+          <mc:Fallback>
+            <w:pict>
+              <v:shape w14:anchorId="15E62DF2" id="_x0000_s1032" type="#_x0000_t202" style="position:absolute;left:0;text-align:left;margin-left:0;margin-top:181pt;width:296.4pt;height:55.65pt;z-index:251675648;visibility:visible;mso-wrap-style:square;mso-height-percent:0;mso-wrap-distance-left:9pt;mso-wrap-distance-top:0;mso-wrap-distance-right:9pt;mso-wrap-distance-bottom:0;mso-position-horizontal:center;mso-position-horizontal-relative:page;mso-position-vertical:absolute;mso-position-vertical-relative:text;mso-height-percent:0;mso-height-relative:margin;v-text-anchor:top" o:gfxdata="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" stroked="f">
+                <v:textbox inset="0,0,0,0">
+                  <w:txbxContent>
+                    <w:p>
+                      <w:pPr>
+                        <w:pStyle w:val="Lgende"/>
+                      </w:pPr>
+                      <w:r>
+                        <w:t xml:space="preserve">Illustration </w:t>
+                      </w:r>
+                      <w:r>
+                        <w:fldChar w:fldCharType="begin"/>
+                      </w:r>
+                      <w:r>
+                        <w:instrText xml:space="preserve"> SEQ Illustration \* ARABIC </w:instrText>
+                      </w:r>
+                      <w:r>
+                        <w:fldChar w:fldCharType="separate"/>
+                      </w:r>
+                      <w:r>
+                        <w:rPr>
+                          <w:noProof/>
+                        </w:rPr>
+                        <w:t>6</w:t>
+                      </w:r>
+                      <w:r>
+                        <w:fldChar w:fldCharType="end"/>
+                      </w:r>
+                      <w:r>
+                        <w:t>: Graphique d'un Chatbot Intelligent</w:t>
+                      </w:r>
+                    </w:p>
+                    <w:p>
+                      <w:pPr>
+                        <w:pStyle w:val="Lgende"/>
+                        <w:rPr>
+                          <w:rFonts w:eastAsia="LM Roman 10" w:cs="LM Roman 10"/>
+                          <w:noProof/>
+                        </w:rPr>
+                      </w:pPr>
+                      <w:r>
+                        <w:t>Source : Rodrigues dos Santos Fabio</w:t>
+                      </w:r>
+                    </w:p>
+                  </w:txbxContent>
+                </v:textbox>
+                <w10:wrap type="topAndBottom" anchorx="page"/>
+              </v:shape>
+            </w:pict>
+          </mc:Fallback>
+        </mc:AlternateContent>
+      </w:r>
+    </w:p>
+    <w:p>
+      <w:pPr>
+        <w:pStyle w:val="Corpsdetexte15interligne"/>
+      </w:pPr>
+      <w:r>
         <w:drawing>
-          <wp:anchor distT="0" distB="0" distL="114300" distR="114300" simplePos="0" relativeHeight="251667456" behindDoc="0" locked="0" layoutInCell="1" allowOverlap="1" wp14:anchorId="79ACB9E9" wp14:editId="56ED1AFC">
+          <wp:anchor distT="0" distB="0" distL="114300" distR="114300" simplePos="0" relativeHeight="251673600" behindDoc="0" locked="0" layoutInCell="1" allowOverlap="1" wp14:anchorId="098D9F38" wp14:editId="10994488">
             <wp:simplePos x="0" y="0"/>
             <wp:positionH relativeFrom="page">
               <wp:align>center</wp:align>
             </wp:positionH>
-            <wp:positionV relativeFrom="paragraph">
-              <wp:posOffset>1201314</wp:posOffset>
+            <wp:positionV relativeFrom="margin">
+              <wp:posOffset>137316</wp:posOffset>
             </wp:positionV>
-            <wp:extent cx="4686300" cy="1705610"/>
-            <wp:effectExtent l="0" t="0" r="0" b="8890"/>
+            <wp:extent cx="3529330" cy="2078355"/>
+            <wp:effectExtent l="0" t="0" r="0" b="0"/>
             <wp:wrapTopAndBottom/>
-            <wp:docPr id="735628509" name="Image 5" descr="Une image contenant capture d’écran, conception&#10;&#10;Description générée automatiquement"/>
+            <wp:docPr id="1336663405" name="Image 1" descr="Une image contenant texte, capture d’écran, Police&#10;&#10;Description générée automatiquement"/>
             <wp:cNvGraphicFramePr>
               <a:graphicFrameLocks xmlns:a="http://schemas.openxmlformats.org/drawingml/2006/main" noChangeAspect="1"/>
             </wp:cNvGraphicFramePr>
@@ -8401,11 +8997,11 @@
               <a:graphicData uri="http://schemas.openxmlformats.org/drawingml/2006/picture">
                 <pic:pic xmlns:pic="http://schemas.openxmlformats.org/drawingml/2006/picture">
                   <pic:nvPicPr>
-                    <pic:cNvPr id="735628509" name="Image 5" descr="Une image contenant capture d’écran, conception&#10;&#10;Description générée automatiquement"/>
+                    <pic:cNvPr id="1336663405" name="Image 1" descr="Une image contenant texte, capture d’écran, Police&#10;&#10;Description générée automatiquement"/>
                     <pic:cNvPicPr/>
                   </pic:nvPicPr>
                   <pic:blipFill>
-                    <a:blip r:embed="rId27">
+                    <a:blip r:embed="rId28">
                       <a:extLst>
                         <a:ext uri="{28A0092B-C50C-407E-A947-70E740481C1C}">
                           <a14:useLocalDpi xmlns:a14="http://schemas.microsoft.com/office/drawing/2010/main" val="0"/>
@@ -8419,7 +9015,7 @@
                   <pic:spPr>
                     <a:xfrm>
                       <a:off x="0" y="0"/>
-                      <a:ext cx="4686300" cy="1705610"/>
+                      <a:ext cx="3529330" cy="2078355"/>
                     </a:xfrm>
                     <a:prstGeom prst="rect">
                       <a:avLst/>
@@ -8428,62 +9024,366 @@
                 </pic:pic>
               </a:graphicData>
             </a:graphic>
+            <wp14:sizeRelH relativeFrom="margin">
+              <wp14:pctWidth>0</wp14:pctWidth>
+            </wp14:sizeRelH>
+            <wp14:sizeRelV relativeFrom="margin">
+              <wp14:pctHeight>0</wp14:pctHeight>
+            </wp14:sizeRelV>
           </wp:anchor>
         </w:drawing>
       </w:r>
       <w:r>
-        <w:t>Dans le cas où l’entrée utilisateur est un texte, la méthode la plus facile et répandue est le simple parsage de mots-clés dits « Tokens ». Selon les tokens ayant été ressortis de la requête, une règle ayant un certain nombre de tokens correspondant ou tous se verra sélectionnée.</w:t>
+        <w:t>Le</w:t>
+      </w:r>
+      <w:r>
+        <w:t>s Chatbots intelligents</w:t>
+      </w:r>
+      <w:r>
+        <w:t xml:space="preserve"> permettent de pallier le problème commun aux deux types de Chatbots précédent étant le contexte restreint. Dans le cas du Chatbot de règles, il a bien été soulevé le fait qu’ajouter de nouveaux tokens et règles rends le problème exponentiellement complexe dû à l’infinité des tournures que peut prendre une phrase. Or, un Chatbot intelligent est capable d’outrepasser ces limitations par sa capacité à comprendre le sens des mots, le contexte dans lequel ils sont employés et d’engager dans une conversation avec un utilisateur en se rappelant des informations que ce dernier a pu fournir tout au long de la discussion.</w:t>
+      </w:r>
+      <w:r>
+        <w:t xml:space="preserve"> </w:t>
+      </w:r>
+      <w:r>
+        <w:t>Étant donné</w:t>
+      </w:r>
+      <w:r>
+        <w:t xml:space="preserve"> la grande variété de modèles d’intelligence artificielle, </w:t>
+      </w:r>
+      <w:bookmarkStart w:id="30" w:name="_Toc159947152"/>
+      <w:r>
+        <w:t>il est difficile de donner un exemple d’implémentation spécifique. Le point commun entre tous cependant est qu’ils ont tous pour but de simuler une discussion fluide et dynamique avec l’utilisateur, comme s’ils discutaient avec un agent humain.</w:t>
+      </w:r>
+      <w:r>
+        <w:t xml:space="preserve"> </w:t>
       </w:r>
     </w:p>
     <w:p>
       <w:pPr>
         <w:pStyle w:val="Corpsdetexte15interligne"/>
-        <w:rPr>
-          <w:rStyle w:val="Caractresdenumrotation"/>
-        </w:rPr>
-      </w:pPr>
-      <w:r>
-        <w:rPr>
-          <w:rStyle w:val="Caractresdenumrotation"/>
-        </w:rPr>
+      </w:pPr>
+      <w:r>
+        <w:t xml:space="preserve">Ce type de Chatbot est souvent retrouvé </w:t>
+      </w:r>
+    </w:p>
+    <w:p>
+      <w:pPr>
+        <w:pStyle w:val="Corpsdetexte15interligne"/>
+      </w:pPr>
+    </w:p>
+    <w:p>
+      <w:pPr>
+        <w:pStyle w:val="Corpsdetexte15interligne"/>
+      </w:pPr>
+      <w:r>
+        <w:t>Titre de niveau 3 (style “Titre 3”)</w:t>
+      </w:r>
+      <w:bookmarkEnd w:id="30"/>
+    </w:p>
+    <w:p>
+      <w:pPr>
+        <w:pStyle w:val="Corpsdetexte15interligne"/>
+      </w:pPr>
+      <w:r>
         <w:tab/>
-        <w:t>Le travail initial de la tokenisation</w:t>
-      </w:r>
-      <w:r>
-        <w:rPr>
-          <w:rStyle w:val="Caractresdenumrotation"/>
-        </w:rPr>
-        <w:t xml:space="preserve"> est effectué par le moteur de mots-clés qui à son implémentation la plus simpliste ira vérifier dans un dictionnaire de mots-clés sur le mot courant y apparait. À noter pour le moteur de mots-clés qu’il est aussi possible</w:t>
-      </w:r>
-      <w:r>
-        <w:rPr>
-          <w:rStyle w:val="Caractresdenumrotation"/>
-        </w:rPr>
-        <w:t xml:space="preserve"> de remplacer le moteur de mots-clés par un moteur de NLP (Natural Language Processing) afin de réduire la quantité de mots-clés à ajouter dans le dictionnaire.</w:t>
-      </w:r>
-      <w:r>
-        <w:rPr>
-          <w:rStyle w:val="Caractresdenumrotation"/>
-        </w:rPr>
-        <w:t xml:space="preserve"> Selon la quantité et types de tokens trouvés à la fin du traitement</w:t>
-      </w:r>
-      <w:r>
-        <w:rPr>
-          <w:rStyle w:val="Caractresdenumrotation"/>
-        </w:rPr>
-        <w:t xml:space="preserve"> par exemple</w:t>
-      </w:r>
-      <w:r>
-        <w:rPr>
-          <w:rStyle w:val="Caractresdenumrotation"/>
-        </w:rPr>
-        <w:t xml:space="preserve">, le moteur de règles se chargera de déterminer quelle règle </w:t>
-      </w:r>
-      <w:r>
-        <w:rPr>
-          <w:rStyle w:val="Caractresdenumrotation"/>
-        </w:rPr>
-        <w:t>conviendra le mieux.</w:t>
+      </w:r>
+      <w:bookmarkStart w:id="31" w:name="__DdeLink__4667_815341517222"/>
+      <w:r>
+        <w:t>Votre texte</w:t>
+      </w:r>
+      <w:bookmarkEnd w:id="31"/>
+      <w:r>
+        <w:t xml:space="preserve">, </w:t>
+      </w:r>
+      <w:bookmarkStart w:id="32" w:name="__DdeLink__4670_815341517222"/>
+      <w:r>
+        <w:t>votre texte, votre texte, votre texte,</w:t>
+      </w:r>
+      <w:bookmarkEnd w:id="32"/>
+      <w:r>
+        <w:t xml:space="preserve"> votre texte, votre texte, votre texte, votre texte, votre texte, votre texte, votre texte, votre texte, votre texte, votre texte, votre texte, votre texte, votre texte, votre texte (style « Corps de texte, interligne 1,5 »).</w:t>
+      </w:r>
+    </w:p>
+    <w:p>
+      <w:pPr>
+        <w:pStyle w:val="Corpsdetexte15interligne"/>
+      </w:pPr>
+      <w:r>
+        <w:tab/>
+      </w:r>
+      <w:bookmarkStart w:id="33" w:name="__DdeLink__4667_8153415172221"/>
+      <w:r>
+        <w:t>Votre texte</w:t>
+      </w:r>
+      <w:bookmarkEnd w:id="33"/>
+      <w:r>
+        <w:t xml:space="preserve">, </w:t>
+      </w:r>
+      <w:bookmarkStart w:id="34" w:name="__DdeLink__4670_8153415172221"/>
+      <w:r>
+        <w:t>votre texte, votre texte, votre</w:t>
+      </w:r>
+      <w:r>
+        <w:rPr>
+          <w:rStyle w:val="Ancredenotedebasdepage"/>
+        </w:rPr>
+        <w:footnoteReference w:id="1"/>
+      </w:r>
+      <w:r>
+        <w:t xml:space="preserve"> texte,</w:t>
+      </w:r>
+      <w:bookmarkEnd w:id="34"/>
+      <w:r>
+        <w:t xml:space="preserve"> votre texte, votre texte, votre texte, votre texte, votre texte, votre texte, votre texte, votre texte, votre texte, votre texte, votre texte, votre texte, votre texte, votre texte (style « Corps de texte, interligne 1,5 »).</w:t>
+      </w:r>
+    </w:p>
+    <w:p>
+      <w:pPr>
+        <w:pStyle w:val="Corpsdetexte"/>
+        <w:keepNext/>
+        <w:ind w:firstLine="0"/>
+      </w:pPr>
+      <w:r>
+        <w:rPr>
+          <w:noProof/>
+          <w:lang w:val="fr-CH" w:eastAsia="fr-CH" w:bidi="ar-SA"/>
+        </w:rPr>
+        <w:drawing>
+          <wp:inline distT="0" distB="0" distL="0" distR="0" wp14:anchorId="30D12697" wp14:editId="62C23835">
+            <wp:extent cx="3409950" cy="1265037"/>
+            <wp:effectExtent l="0" t="0" r="0" b="0"/>
+            <wp:docPr id="44" name="Image 44"/>
+            <wp:cNvGraphicFramePr>
+              <a:graphicFrameLocks xmlns:a="http://schemas.openxmlformats.org/drawingml/2006/main" noChangeAspect="1"/>
+            </wp:cNvGraphicFramePr>
+            <a:graphic xmlns:a="http://schemas.openxmlformats.org/drawingml/2006/main">
+              <a:graphicData uri="http://schemas.openxmlformats.org/drawingml/2006/picture">
+                <pic:pic xmlns:pic="http://schemas.openxmlformats.org/drawingml/2006/picture">
+                  <pic:nvPicPr>
+                    <pic:cNvPr id="44" name="graphique.png"/>
+                    <pic:cNvPicPr/>
+                  </pic:nvPicPr>
+                  <pic:blipFill>
+                    <a:blip r:embed="rId29">
+                      <a:extLst>
+                        <a:ext uri="{28A0092B-C50C-407E-A947-70E740481C1C}">
+                          <a14:useLocalDpi xmlns:a14="http://schemas.microsoft.com/office/drawing/2010/main" val="0"/>
+                        </a:ext>
+                      </a:extLst>
+                    </a:blip>
+                    <a:stretch>
+                      <a:fillRect/>
+                    </a:stretch>
+                  </pic:blipFill>
+                  <pic:spPr>
+                    <a:xfrm>
+                      <a:off x="0" y="0"/>
+                      <a:ext cx="3428796" cy="1272029"/>
+                    </a:xfrm>
+                    <a:prstGeom prst="rect">
+                      <a:avLst/>
+                    </a:prstGeom>
+                  </pic:spPr>
+                </pic:pic>
+              </a:graphicData>
+            </a:graphic>
+          </wp:inline>
+        </w:drawing>
+      </w:r>
+    </w:p>
+    <w:p>
+      <w:pPr>
+        <w:pStyle w:val="Illustration"/>
+      </w:pPr>
+      <w:bookmarkStart w:id="35" w:name="_Toc31296368"/>
+      <w:bookmarkStart w:id="36" w:name="_Toc159891437"/>
+      <w:bookmarkStart w:id="37" w:name="_Toc159962224"/>
+      <w:r>
+        <w:t xml:space="preserve">Illustration </w:t>
+      </w:r>
+      <w:r>
+        <w:fldChar w:fldCharType="begin"/>
+      </w:r>
+      <w:r>
+        <w:instrText xml:space="preserve"> SEQ Illustration \* ARABIC </w:instrText>
+      </w:r>
+      <w:r>
+        <w:fldChar w:fldCharType="separate"/>
+      </w:r>
+      <w:r>
+        <w:rPr>
+          <w:noProof/>
+        </w:rPr>
+        <w:t>7</w:t>
+      </w:r>
+      <w:r>
+        <w:rPr>
+          <w:noProof/>
+        </w:rPr>
+        <w:fldChar w:fldCharType="end"/>
+      </w:r>
+      <w:r>
+        <w:t>: schéma bidule</w:t>
+      </w:r>
+      <w:bookmarkEnd w:id="35"/>
+      <w:bookmarkEnd w:id="36"/>
+      <w:bookmarkEnd w:id="37"/>
+    </w:p>
+    <w:p>
+      <w:pPr>
+        <w:pStyle w:val="Lgendehorstable"/>
+      </w:pPr>
+      <w:r>
+        <w:t xml:space="preserve">Source : tiré de Tartempion 2010, p. 42 / tiré de ce-site.ch, </w:t>
+      </w:r>
+      <w:proofErr w:type="spellStart"/>
+      <w:r>
+        <w:t>ref</w:t>
+      </w:r>
+      <w:proofErr w:type="spellEnd"/>
+      <w:r>
+        <w:t>. URL03 / réalisé par Nom Prénom.</w:t>
+      </w:r>
+    </w:p>
+    <w:p>
+      <w:pPr>
+        <w:pStyle w:val="Corpsdetexte"/>
+        <w:ind w:firstLine="0"/>
+      </w:pPr>
+    </w:p>
+    <w:p>
+      <w:pPr>
+        <w:pStyle w:val="Titre2"/>
+      </w:pPr>
+      <w:bookmarkStart w:id="38" w:name="_Toc159947153"/>
+      <w:r>
+        <w:t>Titre de niveau 2 (style « Titre 2 »)</w:t>
+      </w:r>
+      <w:bookmarkEnd w:id="38"/>
+    </w:p>
+    <w:p>
+      <w:pPr>
+        <w:pStyle w:val="Corpsdetexte15interligne"/>
+      </w:pPr>
+      <w:r>
+        <w:tab/>
+      </w:r>
+      <w:bookmarkStart w:id="39" w:name="__DdeLink__4667_8153415172212"/>
+      <w:r>
+        <w:t>Votre texte</w:t>
+      </w:r>
+      <w:bookmarkEnd w:id="39"/>
+      <w:r>
+        <w:t xml:space="preserve">, </w:t>
+      </w:r>
+      <w:bookmarkStart w:id="40" w:name="__DdeLink__4670_8153415172212"/>
+      <w:r>
+        <w:t>votre texte, votre texte, votre texte,</w:t>
+      </w:r>
+      <w:bookmarkEnd w:id="40"/>
+      <w:r>
+        <w:t xml:space="preserve"> votre texte, votre texte, votre texte, votre texte, votre texte, votre texte, votre texte, votre texte, votre texte, votre texte, votre texte, votre texte, votre texte, votre texte (style « Corps de texte, interligne 1,5 »).</w:t>
+      </w:r>
+    </w:p>
+    <w:p>
+      <w:pPr>
+        <w:pStyle w:val="Corpsdetexte15interligne"/>
+        <w:keepNext/>
+        <w:jc w:val="center"/>
+      </w:pPr>
+      <w:r>
+        <w:rPr>
+          <w:noProof/>
+          <w:lang w:val="fr-CH" w:eastAsia="fr-CH" w:bidi="ar-SA"/>
+        </w:rPr>
+        <w:drawing>
+          <wp:inline distT="0" distB="0" distL="0" distR="0" wp14:anchorId="4FF342C9" wp14:editId="42560AB0">
+            <wp:extent cx="3448633" cy="2299580"/>
+            <wp:effectExtent l="0" t="0" r="0" b="0"/>
+            <wp:docPr id="45" name="Image 45" descr="Une image contenant intérieur, table, plancher, assis&#10;&#10;Description générée automatiquement"/>
+            <wp:cNvGraphicFramePr>
+              <a:graphicFrameLocks xmlns:a="http://schemas.openxmlformats.org/drawingml/2006/main" noChangeAspect="1"/>
+            </wp:cNvGraphicFramePr>
+            <a:graphic xmlns:a="http://schemas.openxmlformats.org/drawingml/2006/main">
+              <a:graphicData uri="http://schemas.openxmlformats.org/drawingml/2006/picture">
+                <pic:pic xmlns:pic="http://schemas.openxmlformats.org/drawingml/2006/picture">
+                  <pic:nvPicPr>
+                    <pic:cNvPr id="45" name="2560px-Alice-IMG_0319.JPG"/>
+                    <pic:cNvPicPr/>
+                  </pic:nvPicPr>
+                  <pic:blipFill>
+                    <a:blip r:embed="rId30" cstate="print">
+                      <a:extLst>
+                        <a:ext uri="{28A0092B-C50C-407E-A947-70E740481C1C}">
+                          <a14:useLocalDpi xmlns:a14="http://schemas.microsoft.com/office/drawing/2010/main" val="0"/>
+                        </a:ext>
+                      </a:extLst>
+                    </a:blip>
+                    <a:stretch>
+                      <a:fillRect/>
+                    </a:stretch>
+                  </pic:blipFill>
+                  <pic:spPr>
+                    <a:xfrm>
+                      <a:off x="0" y="0"/>
+                      <a:ext cx="3464275" cy="2310010"/>
+                    </a:xfrm>
+                    <a:prstGeom prst="rect">
+                      <a:avLst/>
+                    </a:prstGeom>
+                  </pic:spPr>
+                </pic:pic>
+              </a:graphicData>
+            </a:graphic>
+          </wp:inline>
+        </w:drawing>
+      </w:r>
+    </w:p>
+    <w:p>
+      <w:pPr>
+        <w:pStyle w:val="Illustration"/>
+      </w:pPr>
+      <w:bookmarkStart w:id="41" w:name="_Toc31296369"/>
+      <w:bookmarkStart w:id="42" w:name="_Toc159891438"/>
+      <w:bookmarkStart w:id="43" w:name="_Toc159962225"/>
+      <w:r>
+        <w:t xml:space="preserve">Illustration </w:t>
+      </w:r>
+      <w:r>
+        <w:fldChar w:fldCharType="begin"/>
+      </w:r>
+      <w:r>
+        <w:instrText xml:space="preserve"> SEQ Illustration \* ARABIC </w:instrText>
+      </w:r>
+      <w:r>
+        <w:fldChar w:fldCharType="separate"/>
+      </w:r>
+      <w:r>
+        <w:rPr>
+          <w:noProof/>
+        </w:rPr>
+        <w:t>8</w:t>
+      </w:r>
+      <w:r>
+        <w:rPr>
+          <w:noProof/>
+        </w:rPr>
+        <w:fldChar w:fldCharType="end"/>
+      </w:r>
+      <w:r>
+        <w:t>: Alice, Micro-ordinateur MATRA.</w:t>
+      </w:r>
+      <w:bookmarkEnd w:id="41"/>
+      <w:bookmarkEnd w:id="42"/>
+      <w:bookmarkEnd w:id="43"/>
+    </w:p>
+    <w:p>
+      <w:pPr>
+        <w:pStyle w:val="Lgendehorstable"/>
+      </w:pPr>
+      <w:r>
+        <w:t>Source : réalisé par Rama, CC BY-SA, URL04</w:t>
       </w:r>
     </w:p>
     <w:p>
@@ -8491,86 +9391,87 @@
         <w:pStyle w:val="Corpsdetexte15interligne"/>
         <w:ind w:firstLine="0"/>
       </w:pPr>
-      <w:r>
-        <w:t xml:space="preserve"> </w:t>
-      </w:r>
+    </w:p>
+    <w:p>
+      <w:pPr>
+        <w:pStyle w:val="Corpsdetexte"/>
+      </w:pPr>
     </w:p>
     <w:p>
       <w:pPr>
         <w:pStyle w:val="Titre3"/>
       </w:pPr>
-      <w:r>
-        <w:t xml:space="preserve">Les </w:t>
-      </w:r>
-      <w:r>
-        <w:t>Chatbots</w:t>
-      </w:r>
-      <w:r>
-        <w:t xml:space="preserve"> “intelligents”</w:t>
-      </w:r>
+      <w:bookmarkStart w:id="44" w:name="__DdeLink__4373_8153415172"/>
+      <w:bookmarkStart w:id="45" w:name="_Toc159947154"/>
+      <w:r>
+        <w:t>T</w:t>
+      </w:r>
+      <w:bookmarkEnd w:id="44"/>
+      <w:r>
+        <w:t>itre de niveau 3 (style “Titre 3”)</w:t>
+      </w:r>
+      <w:bookmarkEnd w:id="45"/>
     </w:p>
     <w:p>
       <w:pPr>
         <w:pStyle w:val="Corpsdetexte15interligne"/>
       </w:pPr>
-      <w:bookmarkStart w:id="29" w:name="__DdeLink__3396_815341517"/>
-      <w:bookmarkEnd w:id="29"/>
-      <w:r>
-        <w:tab/>
-      </w:r>
-      <w:bookmarkStart w:id="30" w:name="__DdeLink__4667_815341517221"/>
+      <w:bookmarkStart w:id="46" w:name="__DdeLink__4667_8153415172211"/>
       <w:r>
         <w:t>Votre texte</w:t>
       </w:r>
-      <w:bookmarkEnd w:id="30"/>
+      <w:bookmarkEnd w:id="46"/>
       <w:r>
         <w:t xml:space="preserve">, </w:t>
       </w:r>
-      <w:bookmarkStart w:id="31" w:name="__DdeLink__4670_815341517221"/>
+      <w:bookmarkStart w:id="47" w:name="__DdeLink__4670_8153415172211"/>
       <w:r>
         <w:t>votre texte, votre texte, votre texte,</w:t>
       </w:r>
-      <w:bookmarkEnd w:id="31"/>
-      <w:r>
-        <w:t xml:space="preserve"> votre texte, votre texte, votre texte, votre texte, votre texte, votre texte, votre texte, votre texte, votre texte, votre texte, votre texte, votre texte, votre texte, votre texte </w:t>
-      </w:r>
-      <w:bookmarkStart w:id="32" w:name="__DdeLink__4667_8153415172213"/>
+      <w:bookmarkEnd w:id="47"/>
+      <w:r>
+        <w:t xml:space="preserve"> votre texte, votre texte, votre texte, votre texte, votre texte, votre texte, votre texte, votre texte, votre texte, votre texte, votre texte, votre texte, votre texte, votre texte (style « Corps de texte, interligne 1,5 »).</w:t>
+      </w:r>
+    </w:p>
+    <w:p>
+      <w:pPr>
+        <w:pStyle w:val="Titre3"/>
+      </w:pPr>
+      <w:bookmarkStart w:id="48" w:name="_Toc159947155"/>
+      <w:r>
+        <w:lastRenderedPageBreak/>
+        <w:t>Titre de niveau 3 (style “Titre 3”)</w:t>
+      </w:r>
+      <w:bookmarkEnd w:id="48"/>
+    </w:p>
+    <w:p>
+      <w:pPr>
+        <w:pStyle w:val="Corpsdetexte15interligne"/>
+      </w:pPr>
+      <w:bookmarkStart w:id="49" w:name="__DdeLink__4667_8153415172222"/>
       <w:r>
         <w:t>Votre texte</w:t>
       </w:r>
-      <w:bookmarkEnd w:id="32"/>
+      <w:bookmarkEnd w:id="49"/>
       <w:r>
         <w:t xml:space="preserve">, </w:t>
       </w:r>
-      <w:bookmarkStart w:id="33" w:name="__DdeLink__4670_8153415172213"/>
+      <w:bookmarkStart w:id="50" w:name="__DdeLink__4670_8153415172222"/>
       <w:r>
         <w:t>votre texte, votre texte, votre texte,</w:t>
       </w:r>
-      <w:bookmarkEnd w:id="33"/>
-      <w:r>
-        <w:t xml:space="preserve"> votre texte, votre texte, votre texte, votre texte, votre texte, votre texte, votre texte, votre texte, votre texte, votre texte, votre texte, votre texte, votre texte, votre texte </w:t>
-      </w:r>
-      <w:bookmarkStart w:id="34" w:name="__DdeLink__4667_8153415172214"/>
-      <w:r>
-        <w:t>Votre texte</w:t>
-      </w:r>
-      <w:bookmarkEnd w:id="34"/>
-      <w:r>
-        <w:t xml:space="preserve">, </w:t>
-      </w:r>
-      <w:bookmarkStart w:id="35" w:name="__DdeLink__4670_8153415172214"/>
-      <w:r>
-        <w:t>votre texte, votre texte, votre texte,</w:t>
-      </w:r>
-      <w:bookmarkEnd w:id="35"/>
-      <w:r>
-        <w:t xml:space="preserve"> votre texte, votre texte, votre texte, votre texte, votre texte, votre texte, votre texte, votre texte, votre texte, votre texte, votre texte, votre texte, votre texte, votre texte(style « Corps de texte, interligne 1,5 »).</w:t>
+      <w:bookmarkEnd w:id="50"/>
+      <w:r>
+        <w:t xml:space="preserve"> votre texte, votre texte, votre texte, votre texte, votre texte, votre texte, votre texte, votre texte, votre texte, votre texte, votre texte, votre texte, votre texte, votre texte (style « Corps de texte, interligne 1,5 »).</w:t>
       </w:r>
     </w:p>
     <w:p>
       <w:pPr>
         <w:pStyle w:val="Corpsdetexte"/>
         <w:ind w:firstLine="0"/>
+        <w:rPr>
+          <w:i/>
+        </w:rPr>
       </w:pPr>
     </w:p>
     <w:tbl>
@@ -8977,8 +9878,8 @@
       <w:pPr>
         <w:pStyle w:val="Tableau"/>
       </w:pPr>
-      <w:bookmarkStart w:id="36" w:name="_Toc31293705"/>
-      <w:bookmarkStart w:id="37" w:name="_Toc31296373"/>
+      <w:bookmarkStart w:id="51" w:name="_Toc31293706"/>
+      <w:bookmarkStart w:id="52" w:name="_Toc31296374"/>
       <w:r>
         <w:t xml:space="preserve">Tableau </w:t>
       </w:r>
@@ -8995,23 +9896,31 @@
         <w:rPr>
           <w:noProof/>
         </w:rPr>
-        <w:t>1</w:t>
+        <w:t>2</w:t>
       </w:r>
       <w:r>
         <w:fldChar w:fldCharType="end"/>
       </w:r>
       <w:r>
-        <w:t>: Lot de données n°1.</w:t>
-      </w:r>
-      <w:bookmarkEnd w:id="36"/>
-      <w:bookmarkEnd w:id="37"/>
+        <w:t>: Lot de données n°2.</w:t>
+      </w:r>
+      <w:bookmarkEnd w:id="51"/>
+      <w:bookmarkEnd w:id="52"/>
     </w:p>
     <w:p>
       <w:pPr>
         <w:pStyle w:val="Lgendehorstable"/>
       </w:pPr>
       <w:r>
-        <w:t>Source : tiré de Tartempion 2010, p. 42 / tiré de ce-site.ch, ref. URL02 / réalisé par Nom Prénom.</w:t>
+        <w:t xml:space="preserve">Source : tiré de Tartempion 2010, p. 42 / tiré de ce-site.ch, </w:t>
+      </w:r>
+      <w:proofErr w:type="spellStart"/>
+      <w:r>
+        <w:t>ref</w:t>
+      </w:r>
+      <w:proofErr w:type="spellEnd"/>
+      <w:r>
+        <w:t>. URL05 / réalisé par Nom Prénom.</w:t>
       </w:r>
     </w:p>
     <w:p>
@@ -9025,208 +9934,190 @@
     </w:p>
     <w:p>
       <w:pPr>
+        <w:pStyle w:val="Corpsdetexte15interligne"/>
+      </w:pPr>
+      <w:bookmarkStart w:id="53" w:name="__DdeLink__4667_81534151722211"/>
+      <w:r>
+        <w:t>Votre texte</w:t>
+      </w:r>
+      <w:bookmarkEnd w:id="53"/>
+      <w:r>
+        <w:t xml:space="preserve">, </w:t>
+      </w:r>
+      <w:bookmarkStart w:id="54" w:name="__DdeLink__4670_81534151722211"/>
+      <w:r>
+        <w:t>votre texte, votre texte, votre texte,</w:t>
+      </w:r>
+      <w:bookmarkEnd w:id="54"/>
+      <w:r>
+        <w:t xml:space="preserve"> votre texte, votre texte, votre texte, votre texte, votre texte, votre texte, votre texte, votre texte, votre texte, votre texte, votre texte, votre texte, votre texte, votre texte (style « Corps de texte, interligne 1,5 »).</w:t>
+      </w:r>
+    </w:p>
+    <w:p>
+      <w:pPr>
+        <w:pStyle w:val="Titre2"/>
+      </w:pPr>
+      <w:bookmarkStart w:id="55" w:name="__DdeLink__3386_8153415171"/>
+      <w:bookmarkStart w:id="56" w:name="_Toc159947156"/>
+      <w:r>
+        <w:t>Titre de niveau 2 (style « Titre 2 »</w:t>
+      </w:r>
+      <w:bookmarkEnd w:id="55"/>
+      <w:r>
+        <w:t>)</w:t>
+      </w:r>
+      <w:bookmarkEnd w:id="56"/>
+    </w:p>
+    <w:p>
+      <w:pPr>
+        <w:pStyle w:val="Corpsdetexte15interligne"/>
+      </w:pPr>
+      <w:bookmarkStart w:id="57" w:name="__DdeLink__4667_81534151722221"/>
+      <w:r>
+        <w:t>Votre texte</w:t>
+      </w:r>
+      <w:bookmarkEnd w:id="57"/>
+      <w:r>
+        <w:t xml:space="preserve">, </w:t>
+      </w:r>
+      <w:bookmarkStart w:id="58" w:name="__DdeLink__4670_81534151722221"/>
+      <w:r>
+        <w:t>votre texte, votre texte, votre texte,</w:t>
+      </w:r>
+      <w:bookmarkEnd w:id="58"/>
+      <w:r>
+        <w:t xml:space="preserve"> votre texte, votre texte, votre texte, votre texte, votre texte, votre texte, votre texte, votre texte, votre texte, votre texte, votre texte, votre texte, votre texte, votre texte (style « Corps de texte, interligne 1,5 »).</w:t>
+      </w:r>
+    </w:p>
+    <w:p>
+      <w:pPr>
+        <w:pStyle w:val="Corpsdetexte15interligne"/>
+      </w:pPr>
+      <w:bookmarkStart w:id="59" w:name="__DdeLink__4667_815341517222111"/>
+      <w:r>
+        <w:t>Votre texte</w:t>
+      </w:r>
+      <w:bookmarkEnd w:id="59"/>
+      <w:r>
+        <w:t xml:space="preserve">, </w:t>
+      </w:r>
+      <w:bookmarkStart w:id="60" w:name="__DdeLink__4670_815341517222111"/>
+      <w:r>
+        <w:t>votre texte, votre texte, votre texte,</w:t>
+      </w:r>
+      <w:bookmarkEnd w:id="60"/>
+      <w:r>
+        <w:t xml:space="preserve"> votre texte, votre texte, votre texte, votre texte, votre texte, votre texte, votre texte, votre texte, votre texte, votre texte, votre texte, votre texte, votre texte, votre texte (style « Corps de texte, interligne 1,5 »).</w:t>
+      </w:r>
+    </w:p>
+    <w:p>
+      <w:pPr>
         <w:pStyle w:val="Titre3"/>
       </w:pPr>
-      <w:bookmarkStart w:id="38" w:name="_Toc159947152"/>
-      <w:r>
+      <w:bookmarkStart w:id="61" w:name="__DdeLink__4373_8153415171"/>
+      <w:bookmarkStart w:id="62" w:name="_Toc159947157"/>
+      <w:bookmarkStart w:id="63" w:name="__DdeLink__3396_8153415171"/>
+      <w:r>
+        <w:lastRenderedPageBreak/>
         <w:t>Titre de niveau 3 (style “Titre 3”)</w:t>
       </w:r>
-      <w:bookmarkEnd w:id="38"/>
+      <w:bookmarkEnd w:id="61"/>
+      <w:bookmarkEnd w:id="62"/>
     </w:p>
     <w:p>
       <w:pPr>
         <w:pStyle w:val="Corpsdetexte15interligne"/>
       </w:pPr>
+      <w:bookmarkStart w:id="64" w:name="__DdeLink__4667_81534151722222"/>
+      <w:r>
+        <w:t>Votre texte</w:t>
+      </w:r>
+      <w:bookmarkEnd w:id="64"/>
+      <w:r>
+        <w:t xml:space="preserve">, </w:t>
+      </w:r>
+      <w:bookmarkStart w:id="65" w:name="__DdeLink__4670_81534151722222"/>
+      <w:r>
+        <w:t>votre texte, votre texte, votre texte,</w:t>
+      </w:r>
+      <w:bookmarkEnd w:id="65"/>
+      <w:r>
+        <w:t xml:space="preserve"> votre texte, votre texte, votre texte, votre texte, votre texte, votre texte, votre texte, votre texte, votre texte, votre texte, votre texte, votre texte, votre texte, votre texte (style « Corps de texte, interligne 1,5 »).</w:t>
+      </w:r>
+    </w:p>
+    <w:p>
+      <w:pPr>
+        <w:pStyle w:val="Corpsdetexte15interligne"/>
+      </w:pPr>
       <w:r>
         <w:tab/>
       </w:r>
-      <w:bookmarkStart w:id="39" w:name="__DdeLink__4667_815341517222"/>
+      <w:bookmarkStart w:id="66" w:name="__DdeLink__4667_815341517222112"/>
       <w:r>
         <w:t>Votre texte</w:t>
       </w:r>
-      <w:bookmarkEnd w:id="39"/>
+      <w:bookmarkEnd w:id="66"/>
       <w:r>
         <w:t xml:space="preserve">, </w:t>
       </w:r>
-      <w:bookmarkStart w:id="40" w:name="__DdeLink__4670_815341517222"/>
+      <w:bookmarkStart w:id="67" w:name="__DdeLink__4670_815341517222112"/>
       <w:r>
         <w:t>votre texte, votre texte, votre texte,</w:t>
       </w:r>
-      <w:bookmarkEnd w:id="40"/>
+      <w:bookmarkEnd w:id="67"/>
       <w:r>
         <w:t xml:space="preserve"> votre texte, votre texte, votre texte, votre texte, votre texte, votre texte, votre texte, votre texte, votre texte, votre texte, votre texte, votre texte, votre texte, votre texte (style « Corps de texte, interligne 1,5 »).</w:t>
       </w:r>
+      <w:bookmarkEnd w:id="63"/>
+    </w:p>
+    <w:p>
+      <w:pPr>
+        <w:pStyle w:val="Titre3"/>
+      </w:pPr>
+      <w:bookmarkStart w:id="68" w:name="_Toc159947158"/>
+      <w:r>
+        <w:t>Titre de niveau 3 (style “Titre 3”)</w:t>
+      </w:r>
+      <w:bookmarkEnd w:id="68"/>
     </w:p>
     <w:p>
       <w:pPr>
         <w:pStyle w:val="Corpsdetexte15interligne"/>
       </w:pPr>
-      <w:r>
-        <w:tab/>
-      </w:r>
-      <w:bookmarkStart w:id="41" w:name="__DdeLink__4667_8153415172221"/>
+      <w:bookmarkStart w:id="69" w:name="__DdeLink__4667_81534151722223"/>
       <w:r>
         <w:t>Votre texte</w:t>
       </w:r>
-      <w:bookmarkEnd w:id="41"/>
+      <w:bookmarkEnd w:id="69"/>
       <w:r>
         <w:t xml:space="preserve">, </w:t>
       </w:r>
-      <w:bookmarkStart w:id="42" w:name="__DdeLink__4670_8153415172221"/>
-      <w:r>
-        <w:t>votre texte, votre texte, votre</w:t>
-      </w:r>
-      <w:r>
-        <w:rPr>
-          <w:rStyle w:val="Ancredenotedebasdepage"/>
-        </w:rPr>
-        <w:footnoteReference w:id="1"/>
-      </w:r>
-      <w:r>
-        <w:t xml:space="preserve"> texte,</w:t>
-      </w:r>
-      <w:bookmarkEnd w:id="42"/>
+      <w:bookmarkStart w:id="70" w:name="__DdeLink__4670_81534151722223"/>
+      <w:r>
+        <w:t>votre texte, votre texte, votre texte,</w:t>
+      </w:r>
+      <w:bookmarkEnd w:id="70"/>
       <w:r>
         <w:t xml:space="preserve"> votre texte, votre texte, votre texte, votre texte, votre texte, votre texte, votre texte, votre texte, votre texte, votre texte, votre texte, votre texte, votre texte, votre texte (style « Corps de texte, interligne 1,5 »).</w:t>
       </w:r>
     </w:p>
     <w:p>
       <w:pPr>
-        <w:pStyle w:val="Corpsdetexte"/>
-        <w:keepNext/>
-        <w:ind w:firstLine="0"/>
-      </w:pPr>
-      <w:r>
-        <w:rPr>
-          <w:noProof/>
-          <w:lang w:val="fr-CH" w:eastAsia="fr-CH" w:bidi="ar-SA"/>
-        </w:rPr>
-        <w:lastRenderedPageBreak/>
-        <w:drawing>
-          <wp:inline distT="0" distB="0" distL="0" distR="0" wp14:anchorId="30D12697" wp14:editId="62C23835">
-            <wp:extent cx="3409950" cy="1265037"/>
-            <wp:effectExtent l="0" t="0" r="0" b="0"/>
-            <wp:docPr id="44" name="Image 44"/>
-            <wp:cNvGraphicFramePr>
-              <a:graphicFrameLocks xmlns:a="http://schemas.openxmlformats.org/drawingml/2006/main" noChangeAspect="1"/>
-            </wp:cNvGraphicFramePr>
-            <a:graphic xmlns:a="http://schemas.openxmlformats.org/drawingml/2006/main">
-              <a:graphicData uri="http://schemas.openxmlformats.org/drawingml/2006/picture">
-                <pic:pic xmlns:pic="http://schemas.openxmlformats.org/drawingml/2006/picture">
-                  <pic:nvPicPr>
-                    <pic:cNvPr id="44" name="graphique.png"/>
-                    <pic:cNvPicPr/>
-                  </pic:nvPicPr>
-                  <pic:blipFill>
-                    <a:blip r:embed="rId28">
-                      <a:extLst>
-                        <a:ext uri="{28A0092B-C50C-407E-A947-70E740481C1C}">
-                          <a14:useLocalDpi xmlns:a14="http://schemas.microsoft.com/office/drawing/2010/main" val="0"/>
-                        </a:ext>
-                      </a:extLst>
-                    </a:blip>
-                    <a:stretch>
-                      <a:fillRect/>
-                    </a:stretch>
-                  </pic:blipFill>
-                  <pic:spPr>
-                    <a:xfrm>
-                      <a:off x="0" y="0"/>
-                      <a:ext cx="3428796" cy="1272029"/>
-                    </a:xfrm>
-                    <a:prstGeom prst="rect">
-                      <a:avLst/>
-                    </a:prstGeom>
-                  </pic:spPr>
-                </pic:pic>
-              </a:graphicData>
-            </a:graphic>
-          </wp:inline>
-        </w:drawing>
-      </w:r>
-    </w:p>
-    <w:p>
-      <w:pPr>
-        <w:pStyle w:val="Illustration"/>
-      </w:pPr>
-      <w:bookmarkStart w:id="43" w:name="_Toc31296368"/>
-      <w:bookmarkStart w:id="44" w:name="_Toc159891437"/>
-      <w:bookmarkStart w:id="45" w:name="_Toc159962224"/>
-      <w:r>
-        <w:t xml:space="preserve">Illustration </w:t>
-      </w:r>
-      <w:r>
-        <w:fldChar w:fldCharType="begin"/>
-      </w:r>
-      <w:r>
-        <w:instrText xml:space="preserve"> SEQ Illustration \* ARABIC </w:instrText>
-      </w:r>
-      <w:r>
-        <w:fldChar w:fldCharType="separate"/>
-      </w:r>
-      <w:r>
-        <w:rPr>
-          <w:noProof/>
-        </w:rPr>
-        <w:t>7</w:t>
-      </w:r>
-      <w:r>
-        <w:rPr>
-          <w:noProof/>
-        </w:rPr>
-        <w:fldChar w:fldCharType="end"/>
-      </w:r>
-      <w:r>
-        <w:t>: schéma bidule</w:t>
-      </w:r>
-      <w:bookmarkEnd w:id="43"/>
-      <w:bookmarkEnd w:id="44"/>
-      <w:bookmarkEnd w:id="45"/>
-    </w:p>
-    <w:p>
-      <w:pPr>
-        <w:pStyle w:val="Lgendehorstable"/>
-      </w:pPr>
-      <w:r>
-        <w:t>Source : tiré de Tartempion 2010, p. 42 / tiré de ce-site.ch, ref. URL03 / réalisé par Nom Prénom.</w:t>
-      </w:r>
-    </w:p>
-    <w:p>
-      <w:pPr>
-        <w:pStyle w:val="Corpsdetexte"/>
-        <w:ind w:firstLine="0"/>
-      </w:pPr>
-    </w:p>
-    <w:p>
-      <w:pPr>
-        <w:pStyle w:val="Titre2"/>
-      </w:pPr>
-      <w:bookmarkStart w:id="46" w:name="_Toc159947153"/>
-      <w:r>
-        <w:t>Titre de niveau 2 (style « Titre 2 »)</w:t>
-      </w:r>
-      <w:bookmarkEnd w:id="46"/>
-    </w:p>
-    <w:p>
-      <w:pPr>
         <w:pStyle w:val="Corpsdetexte15interligne"/>
       </w:pPr>
-      <w:r>
-        <w:tab/>
-      </w:r>
-      <w:bookmarkStart w:id="47" w:name="__DdeLink__4667_8153415172212"/>
+      <w:bookmarkStart w:id="71" w:name="__DdeLink__4667_815341517222113"/>
       <w:r>
         <w:t>Votre texte</w:t>
       </w:r>
-      <w:bookmarkEnd w:id="47"/>
+      <w:bookmarkEnd w:id="71"/>
       <w:r>
         <w:t xml:space="preserve">, </w:t>
       </w:r>
-      <w:bookmarkStart w:id="48" w:name="__DdeLink__4670_8153415172212"/>
+      <w:bookmarkStart w:id="72" w:name="__DdeLink__4670_815341517222113"/>
       <w:r>
         <w:t>votre texte, votre texte, votre texte,</w:t>
       </w:r>
-      <w:bookmarkEnd w:id="48"/>
+      <w:bookmarkEnd w:id="72"/>
       <w:r>
         <w:t xml:space="preserve"> votre texte, votre texte, votre texte, votre texte, votre texte, votre texte, votre texte, votre texte, votre texte, votre texte, votre texte, votre texte, votre texte, votre texte (style « Corps de texte, interligne 1,5 »).</w:t>
       </w:r>
@@ -9234,839 +10125,11 @@
     <w:p>
       <w:pPr>
         <w:pStyle w:val="Corpsdetexte15interligne"/>
-        <w:keepNext/>
-        <w:jc w:val="center"/>
-      </w:pPr>
-      <w:r>
-        <w:rPr>
-          <w:noProof/>
-          <w:lang w:val="fr-CH" w:eastAsia="fr-CH" w:bidi="ar-SA"/>
-        </w:rPr>
-        <w:drawing>
-          <wp:inline distT="0" distB="0" distL="0" distR="0" wp14:anchorId="4FF342C9" wp14:editId="42560AB0">
-            <wp:extent cx="3448633" cy="2299580"/>
-            <wp:effectExtent l="0" t="0" r="0" b="0"/>
-            <wp:docPr id="45" name="Image 45" descr="Une image contenant intérieur, table, plancher, assis&#10;&#10;Description générée automatiquement"/>
-            <wp:cNvGraphicFramePr>
-              <a:graphicFrameLocks xmlns:a="http://schemas.openxmlformats.org/drawingml/2006/main" noChangeAspect="1"/>
-            </wp:cNvGraphicFramePr>
-            <a:graphic xmlns:a="http://schemas.openxmlformats.org/drawingml/2006/main">
-              <a:graphicData uri="http://schemas.openxmlformats.org/drawingml/2006/picture">
-                <pic:pic xmlns:pic="http://schemas.openxmlformats.org/drawingml/2006/picture">
-                  <pic:nvPicPr>
-                    <pic:cNvPr id="45" name="2560px-Alice-IMG_0319.JPG"/>
-                    <pic:cNvPicPr/>
-                  </pic:nvPicPr>
-                  <pic:blipFill>
-                    <a:blip r:embed="rId29" cstate="print">
-                      <a:extLst>
-                        <a:ext uri="{28A0092B-C50C-407E-A947-70E740481C1C}">
-                          <a14:useLocalDpi xmlns:a14="http://schemas.microsoft.com/office/drawing/2010/main" val="0"/>
-                        </a:ext>
-                      </a:extLst>
-                    </a:blip>
-                    <a:stretch>
-                      <a:fillRect/>
-                    </a:stretch>
-                  </pic:blipFill>
-                  <pic:spPr>
-                    <a:xfrm>
-                      <a:off x="0" y="0"/>
-                      <a:ext cx="3464275" cy="2310010"/>
-                    </a:xfrm>
-                    <a:prstGeom prst="rect">
-                      <a:avLst/>
-                    </a:prstGeom>
-                  </pic:spPr>
-                </pic:pic>
-              </a:graphicData>
-            </a:graphic>
-          </wp:inline>
-        </w:drawing>
-      </w:r>
-    </w:p>
-    <w:p>
-      <w:pPr>
-        <w:pStyle w:val="Illustration"/>
-      </w:pPr>
-      <w:bookmarkStart w:id="49" w:name="_Toc31296369"/>
-      <w:bookmarkStart w:id="50" w:name="_Toc159891438"/>
-      <w:bookmarkStart w:id="51" w:name="_Toc159962225"/>
-      <w:r>
-        <w:t xml:space="preserve">Illustration </w:t>
-      </w:r>
-      <w:r>
-        <w:fldChar w:fldCharType="begin"/>
-      </w:r>
-      <w:r>
-        <w:instrText xml:space="preserve"> SEQ Illustration \* ARABIC </w:instrText>
-      </w:r>
-      <w:r>
-        <w:fldChar w:fldCharType="separate"/>
-      </w:r>
-      <w:r>
-        <w:rPr>
-          <w:noProof/>
-        </w:rPr>
-        <w:t>8</w:t>
-      </w:r>
-      <w:r>
-        <w:rPr>
-          <w:noProof/>
-        </w:rPr>
-        <w:fldChar w:fldCharType="end"/>
-      </w:r>
-      <w:r>
-        <w:t>: Alice, Micro-ordinateur MATRA.</w:t>
-      </w:r>
-      <w:bookmarkEnd w:id="49"/>
-      <w:bookmarkEnd w:id="50"/>
-      <w:bookmarkEnd w:id="51"/>
-    </w:p>
-    <w:p>
-      <w:pPr>
-        <w:pStyle w:val="Lgendehorstable"/>
-      </w:pPr>
-      <w:r>
-        <w:t>Source : réalisé par Rama, CC BY-SA, URL04</w:t>
-      </w:r>
+      </w:pPr>
     </w:p>
     <w:p>
       <w:pPr>
         <w:pStyle w:val="Corpsdetexte15interligne"/>
-        <w:ind w:firstLine="0"/>
-      </w:pPr>
-    </w:p>
-    <w:p>
-      <w:pPr>
-        <w:pStyle w:val="Corpsdetexte"/>
-      </w:pPr>
-    </w:p>
-    <w:p>
-      <w:pPr>
-        <w:pStyle w:val="Titre3"/>
-      </w:pPr>
-      <w:bookmarkStart w:id="52" w:name="__DdeLink__4373_8153415172"/>
-      <w:bookmarkStart w:id="53" w:name="_Toc159947154"/>
-      <w:r>
-        <w:lastRenderedPageBreak/>
-        <w:t>T</w:t>
-      </w:r>
-      <w:bookmarkEnd w:id="52"/>
-      <w:r>
-        <w:t>itre de niveau 3 (style “Titre 3”)</w:t>
-      </w:r>
-      <w:bookmarkEnd w:id="53"/>
-    </w:p>
-    <w:p>
-      <w:pPr>
-        <w:pStyle w:val="Corpsdetexte15interligne"/>
-      </w:pPr>
-      <w:bookmarkStart w:id="54" w:name="__DdeLink__4667_8153415172211"/>
-      <w:r>
-        <w:t>Votre texte</w:t>
-      </w:r>
-      <w:bookmarkEnd w:id="54"/>
-      <w:r>
-        <w:t xml:space="preserve">, </w:t>
-      </w:r>
-      <w:bookmarkStart w:id="55" w:name="__DdeLink__4670_8153415172211"/>
-      <w:r>
-        <w:t>votre texte, votre texte, votre texte,</w:t>
-      </w:r>
-      <w:bookmarkEnd w:id="55"/>
-      <w:r>
-        <w:t xml:space="preserve"> votre texte, votre texte, votre texte, votre texte, votre texte, votre texte, votre texte, votre texte, votre texte, votre texte, votre texte, votre texte, votre texte, votre texte (style « Corps de texte, interligne 1,5 »).</w:t>
-      </w:r>
-    </w:p>
-    <w:p>
-      <w:pPr>
-        <w:pStyle w:val="Titre3"/>
-      </w:pPr>
-      <w:bookmarkStart w:id="56" w:name="_Toc159947155"/>
-      <w:r>
-        <w:t>Titre de niveau 3 (style “Titre 3”)</w:t>
-      </w:r>
-      <w:bookmarkEnd w:id="56"/>
-    </w:p>
-    <w:p>
-      <w:pPr>
-        <w:pStyle w:val="Corpsdetexte15interligne"/>
-      </w:pPr>
-      <w:bookmarkStart w:id="57" w:name="__DdeLink__4667_8153415172222"/>
-      <w:r>
-        <w:t>Votre texte</w:t>
-      </w:r>
-      <w:bookmarkEnd w:id="57"/>
-      <w:r>
-        <w:t xml:space="preserve">, </w:t>
-      </w:r>
-      <w:bookmarkStart w:id="58" w:name="__DdeLink__4670_8153415172222"/>
-      <w:r>
-        <w:t>votre texte, votre texte, votre texte,</w:t>
-      </w:r>
-      <w:bookmarkEnd w:id="58"/>
-      <w:r>
-        <w:t xml:space="preserve"> votre texte, votre texte, votre texte, votre texte, votre texte, votre texte, votre texte, votre texte, votre texte, votre texte, votre texte, votre texte, votre texte, votre texte (style « Corps de texte, interligne 1,5 »).</w:t>
-      </w:r>
-    </w:p>
-    <w:p>
-      <w:pPr>
-        <w:pStyle w:val="Corpsdetexte"/>
-        <w:ind w:firstLine="0"/>
-        <w:rPr>
-          <w:i/>
-        </w:rPr>
-      </w:pPr>
-    </w:p>
-    <w:tbl>
-      <w:tblPr>
-        <w:tblW w:w="9332" w:type="dxa"/>
-        <w:jc w:val="right"/>
-        <w:tblCellMar>
-          <w:top w:w="55" w:type="dxa"/>
-          <w:left w:w="55" w:type="dxa"/>
-          <w:bottom w:w="55" w:type="dxa"/>
-          <w:right w:w="55" w:type="dxa"/>
-        </w:tblCellMar>
-        <w:tblLook w:val="04A0" w:firstRow="1" w:lastRow="0" w:firstColumn="1" w:lastColumn="0" w:noHBand="0" w:noVBand="1"/>
-      </w:tblPr>
-      <w:tblGrid>
-        <w:gridCol w:w="2310"/>
-        <w:gridCol w:w="2340"/>
-        <w:gridCol w:w="2340"/>
-        <w:gridCol w:w="2342"/>
-      </w:tblGrid>
-      <w:tr>
-        <w:trPr>
-          <w:jc w:val="right"/>
-        </w:trPr>
-        <w:tc>
-          <w:tcPr>
-            <w:tcW w:w="2310" w:type="dxa"/>
-            <w:tcBorders>
-              <w:top w:val="single" w:sz="4" w:space="0" w:color="000000"/>
-              <w:left w:val="single" w:sz="4" w:space="0" w:color="000000"/>
-              <w:bottom w:val="single" w:sz="4" w:space="0" w:color="000000"/>
-            </w:tcBorders>
-            <w:shd w:val="clear" w:color="auto" w:fill="auto"/>
-          </w:tcPr>
-          <w:p>
-            <w:pPr>
-              <w:pStyle w:val="Contenudetableau"/>
-              <w:keepNext/>
-              <w:rPr>
-                <w:b/>
-                <w:bCs/>
-              </w:rPr>
-            </w:pPr>
-          </w:p>
-        </w:tc>
-        <w:tc>
-          <w:tcPr>
-            <w:tcW w:w="2340" w:type="dxa"/>
-            <w:tcBorders>
-              <w:top w:val="single" w:sz="4" w:space="0" w:color="000000"/>
-              <w:left w:val="single" w:sz="4" w:space="0" w:color="000000"/>
-              <w:bottom w:val="single" w:sz="4" w:space="0" w:color="000000"/>
-            </w:tcBorders>
-            <w:shd w:val="clear" w:color="auto" w:fill="auto"/>
-          </w:tcPr>
-          <w:p>
-            <w:pPr>
-              <w:pStyle w:val="Contenudetableau"/>
-              <w:jc w:val="center"/>
-              <w:rPr>
-                <w:b/>
-                <w:bCs/>
-              </w:rPr>
-            </w:pPr>
-            <w:r>
-              <w:rPr>
-                <w:b/>
-                <w:bCs/>
-              </w:rPr>
-              <w:t>Condition 1</w:t>
-            </w:r>
-          </w:p>
-        </w:tc>
-        <w:tc>
-          <w:tcPr>
-            <w:tcW w:w="2340" w:type="dxa"/>
-            <w:tcBorders>
-              <w:top w:val="single" w:sz="4" w:space="0" w:color="000000"/>
-              <w:left w:val="single" w:sz="4" w:space="0" w:color="000000"/>
-              <w:bottom w:val="single" w:sz="4" w:space="0" w:color="000000"/>
-            </w:tcBorders>
-            <w:shd w:val="clear" w:color="auto" w:fill="auto"/>
-          </w:tcPr>
-          <w:p>
-            <w:pPr>
-              <w:pStyle w:val="Contenudetableau"/>
-              <w:jc w:val="center"/>
-              <w:rPr>
-                <w:b/>
-                <w:bCs/>
-              </w:rPr>
-            </w:pPr>
-            <w:r>
-              <w:rPr>
-                <w:b/>
-                <w:bCs/>
-              </w:rPr>
-              <w:t>Condition 2</w:t>
-            </w:r>
-          </w:p>
-        </w:tc>
-        <w:tc>
-          <w:tcPr>
-            <w:tcW w:w="2342" w:type="dxa"/>
-            <w:tcBorders>
-              <w:top w:val="single" w:sz="4" w:space="0" w:color="000000"/>
-              <w:left w:val="single" w:sz="4" w:space="0" w:color="000000"/>
-              <w:bottom w:val="single" w:sz="4" w:space="0" w:color="000000"/>
-              <w:right w:val="single" w:sz="4" w:space="0" w:color="000000"/>
-            </w:tcBorders>
-            <w:shd w:val="clear" w:color="auto" w:fill="auto"/>
-          </w:tcPr>
-          <w:p>
-            <w:pPr>
-              <w:pStyle w:val="Contenudetableau"/>
-              <w:jc w:val="center"/>
-              <w:rPr>
-                <w:b/>
-                <w:bCs/>
-              </w:rPr>
-            </w:pPr>
-            <w:r>
-              <w:rPr>
-                <w:b/>
-                <w:bCs/>
-              </w:rPr>
-              <w:t>Condition 3</w:t>
-            </w:r>
-          </w:p>
-        </w:tc>
-      </w:tr>
-      <w:tr>
-        <w:trPr>
-          <w:jc w:val="right"/>
-        </w:trPr>
-        <w:tc>
-          <w:tcPr>
-            <w:tcW w:w="2310" w:type="dxa"/>
-            <w:tcBorders>
-              <w:left w:val="single" w:sz="4" w:space="0" w:color="000000"/>
-              <w:bottom w:val="single" w:sz="4" w:space="0" w:color="000000"/>
-            </w:tcBorders>
-            <w:shd w:val="clear" w:color="auto" w:fill="auto"/>
-          </w:tcPr>
-          <w:p>
-            <w:pPr>
-              <w:pStyle w:val="Contenudetableau"/>
-              <w:keepNext/>
-              <w:rPr>
-                <w:b/>
-                <w:bCs/>
-              </w:rPr>
-            </w:pPr>
-            <w:r>
-              <w:rPr>
-                <w:b/>
-                <w:bCs/>
-              </w:rPr>
-              <w:t>Test 1</w:t>
-            </w:r>
-          </w:p>
-        </w:tc>
-        <w:tc>
-          <w:tcPr>
-            <w:tcW w:w="2340" w:type="dxa"/>
-            <w:tcBorders>
-              <w:left w:val="single" w:sz="4" w:space="0" w:color="000000"/>
-              <w:bottom w:val="single" w:sz="4" w:space="0" w:color="000000"/>
-            </w:tcBorders>
-            <w:shd w:val="clear" w:color="auto" w:fill="auto"/>
-          </w:tcPr>
-          <w:p>
-            <w:pPr>
-              <w:pStyle w:val="Contenudetableau"/>
-              <w:jc w:val="center"/>
-            </w:pPr>
-            <w:r>
-              <w:t>X</w:t>
-            </w:r>
-          </w:p>
-        </w:tc>
-        <w:tc>
-          <w:tcPr>
-            <w:tcW w:w="2340" w:type="dxa"/>
-            <w:tcBorders>
-              <w:left w:val="single" w:sz="4" w:space="0" w:color="000000"/>
-              <w:bottom w:val="single" w:sz="4" w:space="0" w:color="000000"/>
-            </w:tcBorders>
-            <w:shd w:val="clear" w:color="auto" w:fill="auto"/>
-          </w:tcPr>
-          <w:p>
-            <w:pPr>
-              <w:pStyle w:val="Contenudetableau"/>
-              <w:jc w:val="center"/>
-            </w:pPr>
-            <w:r>
-              <w:t>O</w:t>
-            </w:r>
-          </w:p>
-        </w:tc>
-        <w:tc>
-          <w:tcPr>
-            <w:tcW w:w="2342" w:type="dxa"/>
-            <w:tcBorders>
-              <w:left w:val="single" w:sz="4" w:space="0" w:color="000000"/>
-              <w:bottom w:val="single" w:sz="4" w:space="0" w:color="000000"/>
-              <w:right w:val="single" w:sz="4" w:space="0" w:color="000000"/>
-            </w:tcBorders>
-            <w:shd w:val="clear" w:color="auto" w:fill="auto"/>
-          </w:tcPr>
-          <w:p>
-            <w:pPr>
-              <w:pStyle w:val="Contenudetableau"/>
-              <w:jc w:val="center"/>
-            </w:pPr>
-            <w:r>
-              <w:t>X</w:t>
-            </w:r>
-          </w:p>
-        </w:tc>
-      </w:tr>
-      <w:tr>
-        <w:trPr>
-          <w:jc w:val="right"/>
-        </w:trPr>
-        <w:tc>
-          <w:tcPr>
-            <w:tcW w:w="2310" w:type="dxa"/>
-            <w:tcBorders>
-              <w:left w:val="single" w:sz="4" w:space="0" w:color="000000"/>
-              <w:bottom w:val="single" w:sz="4" w:space="0" w:color="000000"/>
-            </w:tcBorders>
-            <w:shd w:val="clear" w:color="auto" w:fill="auto"/>
-          </w:tcPr>
-          <w:p>
-            <w:pPr>
-              <w:pStyle w:val="Contenudetableau"/>
-              <w:keepNext/>
-              <w:rPr>
-                <w:b/>
-                <w:bCs/>
-              </w:rPr>
-            </w:pPr>
-            <w:r>
-              <w:rPr>
-                <w:b/>
-                <w:bCs/>
-              </w:rPr>
-              <w:t>Test 2</w:t>
-            </w:r>
-          </w:p>
-        </w:tc>
-        <w:tc>
-          <w:tcPr>
-            <w:tcW w:w="2340" w:type="dxa"/>
-            <w:tcBorders>
-              <w:left w:val="single" w:sz="4" w:space="0" w:color="000000"/>
-              <w:bottom w:val="single" w:sz="4" w:space="0" w:color="000000"/>
-            </w:tcBorders>
-            <w:shd w:val="clear" w:color="auto" w:fill="auto"/>
-          </w:tcPr>
-          <w:p>
-            <w:pPr>
-              <w:pStyle w:val="Contenudetableau"/>
-              <w:jc w:val="center"/>
-            </w:pPr>
-            <w:r>
-              <w:t>O</w:t>
-            </w:r>
-          </w:p>
-        </w:tc>
-        <w:tc>
-          <w:tcPr>
-            <w:tcW w:w="2340" w:type="dxa"/>
-            <w:tcBorders>
-              <w:left w:val="single" w:sz="4" w:space="0" w:color="000000"/>
-              <w:bottom w:val="single" w:sz="4" w:space="0" w:color="000000"/>
-            </w:tcBorders>
-            <w:shd w:val="clear" w:color="auto" w:fill="auto"/>
-          </w:tcPr>
-          <w:p>
-            <w:pPr>
-              <w:pStyle w:val="Contenudetableau"/>
-              <w:jc w:val="center"/>
-            </w:pPr>
-            <w:r>
-              <w:t>X</w:t>
-            </w:r>
-          </w:p>
-        </w:tc>
-        <w:tc>
-          <w:tcPr>
-            <w:tcW w:w="2342" w:type="dxa"/>
-            <w:tcBorders>
-              <w:left w:val="single" w:sz="4" w:space="0" w:color="000000"/>
-              <w:bottom w:val="single" w:sz="4" w:space="0" w:color="000000"/>
-              <w:right w:val="single" w:sz="4" w:space="0" w:color="000000"/>
-            </w:tcBorders>
-            <w:shd w:val="clear" w:color="auto" w:fill="auto"/>
-          </w:tcPr>
-          <w:p>
-            <w:pPr>
-              <w:pStyle w:val="Contenudetableau"/>
-              <w:jc w:val="center"/>
-            </w:pPr>
-            <w:r>
-              <w:t>X</w:t>
-            </w:r>
-          </w:p>
-        </w:tc>
-      </w:tr>
-      <w:tr>
-        <w:trPr>
-          <w:jc w:val="right"/>
-        </w:trPr>
-        <w:tc>
-          <w:tcPr>
-            <w:tcW w:w="2310" w:type="dxa"/>
-            <w:tcBorders>
-              <w:left w:val="single" w:sz="4" w:space="0" w:color="000000"/>
-              <w:bottom w:val="single" w:sz="4" w:space="0" w:color="000000"/>
-            </w:tcBorders>
-            <w:shd w:val="clear" w:color="auto" w:fill="auto"/>
-          </w:tcPr>
-          <w:p>
-            <w:pPr>
-              <w:pStyle w:val="Contenudetableau"/>
-              <w:keepNext/>
-              <w:rPr>
-                <w:b/>
-                <w:bCs/>
-              </w:rPr>
-            </w:pPr>
-            <w:r>
-              <w:rPr>
-                <w:b/>
-                <w:bCs/>
-              </w:rPr>
-              <w:t>Test 3</w:t>
-            </w:r>
-          </w:p>
-        </w:tc>
-        <w:tc>
-          <w:tcPr>
-            <w:tcW w:w="2340" w:type="dxa"/>
-            <w:tcBorders>
-              <w:left w:val="single" w:sz="4" w:space="0" w:color="000000"/>
-              <w:bottom w:val="single" w:sz="4" w:space="0" w:color="000000"/>
-            </w:tcBorders>
-            <w:shd w:val="clear" w:color="auto" w:fill="auto"/>
-          </w:tcPr>
-          <w:p>
-            <w:pPr>
-              <w:pStyle w:val="Contenudetableau"/>
-              <w:jc w:val="center"/>
-            </w:pPr>
-            <w:r>
-              <w:t>O</w:t>
-            </w:r>
-          </w:p>
-        </w:tc>
-        <w:tc>
-          <w:tcPr>
-            <w:tcW w:w="2340" w:type="dxa"/>
-            <w:tcBorders>
-              <w:left w:val="single" w:sz="4" w:space="0" w:color="000000"/>
-              <w:bottom w:val="single" w:sz="4" w:space="0" w:color="000000"/>
-            </w:tcBorders>
-            <w:shd w:val="clear" w:color="auto" w:fill="auto"/>
-          </w:tcPr>
-          <w:p>
-            <w:pPr>
-              <w:pStyle w:val="Contenudetableau"/>
-              <w:jc w:val="center"/>
-            </w:pPr>
-            <w:r>
-              <w:t>X</w:t>
-            </w:r>
-          </w:p>
-        </w:tc>
-        <w:tc>
-          <w:tcPr>
-            <w:tcW w:w="2342" w:type="dxa"/>
-            <w:tcBorders>
-              <w:left w:val="single" w:sz="4" w:space="0" w:color="000000"/>
-              <w:bottom w:val="single" w:sz="4" w:space="0" w:color="000000"/>
-              <w:right w:val="single" w:sz="4" w:space="0" w:color="000000"/>
-            </w:tcBorders>
-            <w:shd w:val="clear" w:color="auto" w:fill="auto"/>
-          </w:tcPr>
-          <w:p>
-            <w:pPr>
-              <w:pStyle w:val="Contenudetableau"/>
-              <w:jc w:val="center"/>
-            </w:pPr>
-            <w:r>
-              <w:t>O</w:t>
-            </w:r>
-          </w:p>
-        </w:tc>
-      </w:tr>
-    </w:tbl>
-    <w:p>
-      <w:pPr>
-        <w:pStyle w:val="Tableau"/>
-      </w:pPr>
-      <w:bookmarkStart w:id="59" w:name="_Toc31293706"/>
-      <w:bookmarkStart w:id="60" w:name="_Toc31296374"/>
-      <w:r>
-        <w:t xml:space="preserve">Tableau </w:t>
-      </w:r>
-      <w:r>
-        <w:fldChar w:fldCharType="begin"/>
-      </w:r>
-      <w:r>
-        <w:instrText>SEQ Tableau \* ARABIC</w:instrText>
-      </w:r>
-      <w:r>
-        <w:fldChar w:fldCharType="separate"/>
-      </w:r>
-      <w:r>
-        <w:rPr>
-          <w:noProof/>
-        </w:rPr>
-        <w:t>2</w:t>
-      </w:r>
-      <w:r>
-        <w:fldChar w:fldCharType="end"/>
-      </w:r>
-      <w:r>
-        <w:t>: Lot de données n°2.</w:t>
-      </w:r>
-      <w:bookmarkEnd w:id="59"/>
-      <w:bookmarkEnd w:id="60"/>
-    </w:p>
-    <w:p>
-      <w:pPr>
-        <w:pStyle w:val="Lgendehorstable"/>
-      </w:pPr>
-      <w:r>
-        <w:t>Source : tiré de Tartempion 2010, p. 42 / tiré de ce-site.ch, ref. URL05 / réalisé par Nom Prénom.</w:t>
-      </w:r>
-    </w:p>
-    <w:p>
-      <w:pPr>
-        <w:pStyle w:val="Corpsdetexte"/>
-        <w:ind w:firstLine="0"/>
-        <w:rPr>
-          <w:i/>
-        </w:rPr>
-      </w:pPr>
-    </w:p>
-    <w:p>
-      <w:pPr>
-        <w:pStyle w:val="Corpsdetexte15interligne"/>
-      </w:pPr>
-      <w:bookmarkStart w:id="61" w:name="__DdeLink__4667_81534151722211"/>
-      <w:r>
-        <w:t>Votre texte</w:t>
-      </w:r>
-      <w:bookmarkEnd w:id="61"/>
-      <w:r>
-        <w:t xml:space="preserve">, </w:t>
-      </w:r>
-      <w:bookmarkStart w:id="62" w:name="__DdeLink__4670_81534151722211"/>
-      <w:r>
-        <w:t>votre texte, votre texte, votre texte,</w:t>
-      </w:r>
-      <w:bookmarkEnd w:id="62"/>
-      <w:r>
-        <w:t xml:space="preserve"> votre texte, votre texte, votre texte, votre texte, votre texte, votre texte, votre texte, votre texte, votre texte, votre texte, votre texte, votre texte, votre texte, votre texte (style « Corps de texte, interligne 1,5 »).</w:t>
-      </w:r>
-    </w:p>
-    <w:p>
-      <w:pPr>
-        <w:pStyle w:val="Titre2"/>
-      </w:pPr>
-      <w:bookmarkStart w:id="63" w:name="__DdeLink__3386_8153415171"/>
-      <w:bookmarkStart w:id="64" w:name="_Toc159947156"/>
-      <w:r>
-        <w:t>Titre de niveau 2 (style « Titre 2 »</w:t>
-      </w:r>
-      <w:bookmarkEnd w:id="63"/>
-      <w:r>
-        <w:t>)</w:t>
-      </w:r>
-      <w:bookmarkEnd w:id="64"/>
-    </w:p>
-    <w:p>
-      <w:pPr>
-        <w:pStyle w:val="Corpsdetexte15interligne"/>
-      </w:pPr>
-      <w:bookmarkStart w:id="65" w:name="__DdeLink__4667_81534151722221"/>
-      <w:r>
-        <w:t>Votre texte</w:t>
-      </w:r>
-      <w:bookmarkEnd w:id="65"/>
-      <w:r>
-        <w:t xml:space="preserve">, </w:t>
-      </w:r>
-      <w:bookmarkStart w:id="66" w:name="__DdeLink__4670_81534151722221"/>
-      <w:r>
-        <w:t>votre texte, votre texte, votre texte,</w:t>
-      </w:r>
-      <w:bookmarkEnd w:id="66"/>
-      <w:r>
-        <w:t xml:space="preserve"> votre texte, votre texte, votre texte, votre texte, votre texte, votre texte, votre texte, votre texte, votre texte, votre texte, votre texte, votre texte, votre texte, votre texte (style « Corps de texte, interligne 1,5 »).</w:t>
-      </w:r>
-    </w:p>
-    <w:p>
-      <w:pPr>
-        <w:pStyle w:val="Corpsdetexte15interligne"/>
-      </w:pPr>
-      <w:bookmarkStart w:id="67" w:name="__DdeLink__4667_815341517222111"/>
-      <w:r>
-        <w:lastRenderedPageBreak/>
-        <w:t>Votre texte</w:t>
-      </w:r>
-      <w:bookmarkEnd w:id="67"/>
-      <w:r>
-        <w:t xml:space="preserve">, </w:t>
-      </w:r>
-      <w:bookmarkStart w:id="68" w:name="__DdeLink__4670_815341517222111"/>
-      <w:r>
-        <w:t>votre texte, votre texte, votre texte,</w:t>
-      </w:r>
-      <w:bookmarkEnd w:id="68"/>
-      <w:r>
-        <w:t xml:space="preserve"> votre texte, votre texte, votre texte, votre texte, votre texte, votre texte, votre texte, votre texte, votre texte, votre texte, votre texte, votre texte, votre texte, votre texte (style « Corps de texte, interligne 1,5 »).</w:t>
-      </w:r>
-    </w:p>
-    <w:p>
-      <w:pPr>
-        <w:pStyle w:val="Titre3"/>
-      </w:pPr>
-      <w:bookmarkStart w:id="69" w:name="__DdeLink__4373_8153415171"/>
-      <w:bookmarkStart w:id="70" w:name="__DdeLink__3396_8153415171"/>
-      <w:bookmarkStart w:id="71" w:name="_Toc159947157"/>
-      <w:r>
-        <w:t>Titre de niveau 3 (style “Titre 3”)</w:t>
-      </w:r>
-      <w:bookmarkEnd w:id="69"/>
-      <w:bookmarkEnd w:id="71"/>
-    </w:p>
-    <w:p>
-      <w:pPr>
-        <w:pStyle w:val="Corpsdetexte15interligne"/>
-      </w:pPr>
-      <w:bookmarkStart w:id="72" w:name="__DdeLink__4667_81534151722222"/>
-      <w:r>
-        <w:t>Votre texte</w:t>
-      </w:r>
-      <w:bookmarkEnd w:id="72"/>
-      <w:r>
-        <w:t xml:space="preserve">, </w:t>
-      </w:r>
-      <w:bookmarkStart w:id="73" w:name="__DdeLink__4670_81534151722222"/>
-      <w:r>
-        <w:t>votre texte, votre texte, votre texte,</w:t>
-      </w:r>
-      <w:bookmarkEnd w:id="73"/>
-      <w:r>
-        <w:t xml:space="preserve"> votre texte, votre texte, votre texte, votre texte, votre texte, votre texte, votre texte, votre texte, votre texte, votre texte, votre texte, votre texte, votre texte, votre texte (style « Corps de texte, interligne 1,5 »).</w:t>
-      </w:r>
-    </w:p>
-    <w:p>
-      <w:pPr>
-        <w:pStyle w:val="Corpsdetexte15interligne"/>
-      </w:pPr>
-      <w:r>
-        <w:tab/>
-      </w:r>
-      <w:bookmarkStart w:id="74" w:name="__DdeLink__4667_815341517222112"/>
-      <w:r>
-        <w:t>Votre texte</w:t>
-      </w:r>
-      <w:bookmarkEnd w:id="74"/>
-      <w:r>
-        <w:t xml:space="preserve">, </w:t>
-      </w:r>
-      <w:bookmarkStart w:id="75" w:name="__DdeLink__4670_815341517222112"/>
-      <w:r>
-        <w:t>votre texte, votre texte, votre texte,</w:t>
-      </w:r>
-      <w:bookmarkEnd w:id="75"/>
-      <w:r>
-        <w:t xml:space="preserve"> votre texte, votre texte, votre texte, votre texte, votre texte, votre texte, votre texte, votre texte, votre texte, votre texte, votre texte, votre texte, votre texte, votre texte (style « Corps de texte, interligne 1,5 »).</w:t>
-      </w:r>
-      <w:bookmarkEnd w:id="70"/>
-    </w:p>
-    <w:p>
-      <w:pPr>
-        <w:pStyle w:val="Titre3"/>
-      </w:pPr>
-      <w:bookmarkStart w:id="76" w:name="_Toc159947158"/>
-      <w:r>
-        <w:t>Titre de niveau 3 (style “Titre 3”)</w:t>
-      </w:r>
-      <w:bookmarkEnd w:id="76"/>
-    </w:p>
-    <w:p>
-      <w:pPr>
-        <w:pStyle w:val="Corpsdetexte15interligne"/>
-      </w:pPr>
-      <w:bookmarkStart w:id="77" w:name="__DdeLink__4667_81534151722223"/>
-      <w:r>
-        <w:t>Votre texte</w:t>
-      </w:r>
-      <w:bookmarkEnd w:id="77"/>
-      <w:r>
-        <w:t xml:space="preserve">, </w:t>
-      </w:r>
-      <w:bookmarkStart w:id="78" w:name="__DdeLink__4670_81534151722223"/>
-      <w:r>
-        <w:t>votre texte, votre texte, votre texte,</w:t>
-      </w:r>
-      <w:bookmarkEnd w:id="78"/>
-      <w:r>
-        <w:t xml:space="preserve"> votre texte, votre texte, votre texte, votre texte, votre texte, votre texte, votre texte, votre texte, votre texte, votre texte, votre texte, votre texte, votre texte, votre texte (style « Corps de texte, interligne 1,5 »).</w:t>
-      </w:r>
-    </w:p>
-    <w:p>
-      <w:pPr>
-        <w:pStyle w:val="Corpsdetexte15interligne"/>
-      </w:pPr>
-      <w:bookmarkStart w:id="79" w:name="__DdeLink__4667_815341517222113"/>
-      <w:r>
-        <w:t>Votre texte</w:t>
-      </w:r>
-      <w:bookmarkEnd w:id="79"/>
-      <w:r>
-        <w:t xml:space="preserve">, </w:t>
-      </w:r>
-      <w:bookmarkStart w:id="80" w:name="__DdeLink__4670_815341517222113"/>
-      <w:r>
-        <w:t>votre texte, votre texte, votre texte,</w:t>
-      </w:r>
-      <w:bookmarkEnd w:id="80"/>
-      <w:r>
-        <w:t xml:space="preserve"> votre texte, votre texte, votre texte, votre texte, votre texte, votre texte, votre texte, votre texte, votre texte, votre texte, votre texte, votre texte, votre texte, votre texte (style « Corps de texte, interligne 1,5 »).</w:t>
-      </w:r>
-    </w:p>
-    <w:p>
-      <w:pPr>
-        <w:pStyle w:val="Corpsdetexte15interligne"/>
-      </w:pPr>
-    </w:p>
-    <w:p>
-      <w:pPr>
-        <w:pStyle w:val="Corpsdetexte15interligne"/>
       </w:pPr>
       <w:r>
         <w:br w:type="page"/>
@@ -10076,7 +10139,7 @@
       <w:pPr>
         <w:pStyle w:val="Titre1"/>
       </w:pPr>
-      <w:bookmarkStart w:id="81" w:name="_Toc159947159"/>
+      <w:bookmarkStart w:id="73" w:name="_Toc159947159"/>
       <w:r>
         <w:lastRenderedPageBreak/>
         <w:t xml:space="preserve">Chapitre 2 : </w:t>
@@ -10084,17 +10147,17 @@
       <w:r>
         <w:t>Étude des solutions existantes</w:t>
       </w:r>
-      <w:bookmarkEnd w:id="81"/>
+      <w:bookmarkEnd w:id="73"/>
     </w:p>
     <w:p>
       <w:pPr>
         <w:pStyle w:val="Titre2"/>
       </w:pPr>
-      <w:bookmarkStart w:id="82" w:name="_Toc159947160"/>
+      <w:bookmarkStart w:id="74" w:name="_Toc159947160"/>
       <w:r>
         <w:t>Agenda.ch</w:t>
       </w:r>
-      <w:bookmarkEnd w:id="82"/>
+      <w:bookmarkEnd w:id="74"/>
     </w:p>
     <w:p>
       <w:pPr>
@@ -10103,19 +10166,19 @@
       <w:r>
         <w:tab/>
       </w:r>
-      <w:bookmarkStart w:id="83" w:name="__DdeLink__4667_81534151722121"/>
+      <w:bookmarkStart w:id="75" w:name="__DdeLink__4667_81534151722121"/>
       <w:r>
         <w:t>Votre texte</w:t>
       </w:r>
-      <w:bookmarkEnd w:id="83"/>
+      <w:bookmarkEnd w:id="75"/>
       <w:r>
         <w:t xml:space="preserve">, </w:t>
       </w:r>
-      <w:bookmarkStart w:id="84" w:name="__DdeLink__4670_81534151722121"/>
+      <w:bookmarkStart w:id="76" w:name="__DdeLink__4670_81534151722121"/>
       <w:r>
         <w:t>votre texte, votre texte, votre texte,</w:t>
       </w:r>
-      <w:bookmarkEnd w:id="84"/>
+      <w:bookmarkEnd w:id="76"/>
       <w:r>
         <w:t xml:space="preserve"> votre texte, votre texte, votre texte, votre texte, votre texte, votre texte, votre texte, votre texte, votre texte, votre texte, votre texte, votre texte, votre texte, votre texte (style « Corps de texte, interligne 1,5 »).</w:t>
       </w:r>
@@ -10146,7 +10209,7 @@
                     <pic:cNvPicPr/>
                   </pic:nvPicPr>
                   <pic:blipFill>
-                    <a:blip r:embed="rId28">
+                    <a:blip r:embed="rId29">
                       <a:extLst>
                         <a:ext uri="{28A0092B-C50C-407E-A947-70E740481C1C}">
                           <a14:useLocalDpi xmlns:a14="http://schemas.microsoft.com/office/drawing/2010/main" val="0"/>
@@ -10177,9 +10240,9 @@
       <w:pPr>
         <w:pStyle w:val="Illustration"/>
       </w:pPr>
-      <w:bookmarkStart w:id="85" w:name="_Toc31296370"/>
-      <w:bookmarkStart w:id="86" w:name="_Toc159891439"/>
-      <w:bookmarkStart w:id="87" w:name="_Toc159962226"/>
+      <w:bookmarkStart w:id="77" w:name="_Toc31296370"/>
+      <w:bookmarkStart w:id="78" w:name="_Toc159891439"/>
+      <w:bookmarkStart w:id="79" w:name="_Toc159962226"/>
       <w:r>
         <w:t xml:space="preserve">Illustration </w:t>
       </w:r>
@@ -10207,16 +10270,32 @@
       <w:r>
         <w:t>: diagramme Truc.</w:t>
       </w:r>
-      <w:bookmarkEnd w:id="85"/>
-      <w:bookmarkEnd w:id="86"/>
-      <w:bookmarkEnd w:id="87"/>
+      <w:bookmarkEnd w:id="77"/>
+      <w:bookmarkEnd w:id="78"/>
+      <w:bookmarkEnd w:id="79"/>
     </w:p>
     <w:p>
       <w:pPr>
         <w:pStyle w:val="Lgendehorstable"/>
       </w:pPr>
       <w:r>
-        <w:t>Source : Rapport d'activité 2019 de MonEntrepriseDeStage. Source : tiré de Tartempion 2010, p. 42 / disponible sur ce-site.ch, ref. URL06 / réalisé par Nom Prénom.</w:t>
+        <w:t xml:space="preserve">Source : Rapport d'activité 2019 de </w:t>
+      </w:r>
+      <w:proofErr w:type="spellStart"/>
+      <w:r>
+        <w:t>MonEntrepriseDeStage</w:t>
+      </w:r>
+      <w:proofErr w:type="spellEnd"/>
+      <w:r>
+        <w:t xml:space="preserve">. Source : tiré de Tartempion 2010, p. 42 / disponible sur ce-site.ch, </w:t>
+      </w:r>
+      <w:proofErr w:type="spellStart"/>
+      <w:r>
+        <w:t>ref</w:t>
+      </w:r>
+      <w:proofErr w:type="spellEnd"/>
+      <w:r>
+        <w:t>. URL06 / réalisé par Nom Prénom.</w:t>
       </w:r>
     </w:p>
     <w:p>
@@ -10250,7 +10329,7 @@
                     <pic:cNvPicPr/>
                   </pic:nvPicPr>
                   <pic:blipFill>
-                    <a:blip r:embed="rId28">
+                    <a:blip r:embed="rId29">
                       <a:extLst>
                         <a:ext uri="{28A0092B-C50C-407E-A947-70E740481C1C}">
                           <a14:useLocalDpi xmlns:a14="http://schemas.microsoft.com/office/drawing/2010/main" val="0"/>
@@ -10281,8 +10360,8 @@
       <w:pPr>
         <w:pStyle w:val="Lgende"/>
       </w:pPr>
-      <w:bookmarkStart w:id="88" w:name="_Toc159891440"/>
-      <w:bookmarkStart w:id="89" w:name="_Toc159962227"/>
+      <w:bookmarkStart w:id="80" w:name="_Toc159891440"/>
+      <w:bookmarkStart w:id="81" w:name="_Toc159962227"/>
       <w:r>
         <w:t xml:space="preserve">Illustration </w:t>
       </w:r>
@@ -10307,14 +10386,14 @@
       <w:r>
         <w:t> : Mon autre diagramme</w:t>
       </w:r>
-      <w:bookmarkEnd w:id="88"/>
-      <w:bookmarkEnd w:id="89"/>
+      <w:bookmarkEnd w:id="80"/>
+      <w:bookmarkEnd w:id="81"/>
     </w:p>
     <w:p>
       <w:pPr>
         <w:pStyle w:val="Lgende"/>
       </w:pPr>
-      <w:bookmarkStart w:id="90" w:name="_Toc159962228"/>
+      <w:bookmarkStart w:id="82" w:name="_Toc159962228"/>
       <w:r>
         <w:lastRenderedPageBreak/>
         <w:t xml:space="preserve">Illustration </w:t>
@@ -10338,9 +10417,14 @@
         <w:fldChar w:fldCharType="end"/>
       </w:r>
       <w:r>
-        <w:t>: Test diagram</w:t>
-      </w:r>
-      <w:bookmarkEnd w:id="90"/>
+        <w:t xml:space="preserve">: Test </w:t>
+      </w:r>
+      <w:proofErr w:type="spellStart"/>
+      <w:r>
+        <w:t>diagram</w:t>
+      </w:r>
+      <w:bookmarkEnd w:id="82"/>
+      <w:proofErr w:type="spellEnd"/>
     </w:p>
     <w:p>
       <w:pPr>
@@ -10370,7 +10454,7 @@
       <w:pPr>
         <w:pStyle w:val="Titre1"/>
       </w:pPr>
-      <w:bookmarkStart w:id="91" w:name="_Toc159947161"/>
+      <w:bookmarkStart w:id="83" w:name="_Toc159947161"/>
       <w:r>
         <w:rPr>
           <w:bCs/>
@@ -10378,17 +10462,17 @@
         <w:lastRenderedPageBreak/>
         <w:t>Chapitre 3 : Titre du chapitre (style « Titre 1 »)</w:t>
       </w:r>
-      <w:bookmarkEnd w:id="91"/>
+      <w:bookmarkEnd w:id="83"/>
     </w:p>
     <w:p>
       <w:pPr>
         <w:pStyle w:val="Titre2"/>
       </w:pPr>
-      <w:bookmarkStart w:id="92" w:name="_Toc159947162"/>
+      <w:bookmarkStart w:id="84" w:name="_Toc159947162"/>
       <w:r>
         <w:t>Titre de niveau 2 (style « Titre 2 »)</w:t>
       </w:r>
-      <w:bookmarkEnd w:id="92"/>
+      <w:bookmarkEnd w:id="84"/>
     </w:p>
     <w:p>
       <w:pPr>
@@ -10397,19 +10481,19 @@
       <w:r>
         <w:tab/>
       </w:r>
-      <w:bookmarkStart w:id="93" w:name="__DdeLink__4667_815341517221214"/>
+      <w:bookmarkStart w:id="85" w:name="__DdeLink__4667_815341517221214"/>
       <w:r>
         <w:t>Votre texte</w:t>
       </w:r>
-      <w:bookmarkEnd w:id="93"/>
+      <w:bookmarkEnd w:id="85"/>
       <w:r>
         <w:t xml:space="preserve">, </w:t>
       </w:r>
-      <w:bookmarkStart w:id="94" w:name="__DdeLink__4670_815341517221214"/>
+      <w:bookmarkStart w:id="86" w:name="__DdeLink__4670_815341517221214"/>
       <w:r>
         <w:t>votre texte, votre texte, votre texte,</w:t>
       </w:r>
-      <w:bookmarkEnd w:id="94"/>
+      <w:bookmarkEnd w:id="86"/>
       <w:r>
         <w:t xml:space="preserve"> votre texte, votre texte, votre texte, votre texte, votre texte, votre texte, votre texte, votre texte, votre texte, votre texte, votre texte, votre texte, votre texte, votre texte (style « Corps de texte, interligne 1,5 »).</w:t>
       </w:r>
@@ -10424,8 +10508,8 @@
         <w:pStyle w:val="Corpsdetexte15interligne"/>
         <w:keepNext/>
       </w:pPr>
-      <w:bookmarkStart w:id="95" w:name="__RefHeading___Toc5518_3207597765"/>
-      <w:bookmarkEnd w:id="95"/>
+      <w:bookmarkStart w:id="87" w:name="__RefHeading___Toc5518_3207597765"/>
+      <w:bookmarkEnd w:id="87"/>
       <w:r>
         <w:rPr>
           <w:noProof/>
@@ -10439,7 +10523,7 @@
             <wp:cNvGraphicFramePr/>
             <a:graphic xmlns:a="http://schemas.openxmlformats.org/drawingml/2006/main">
               <a:graphicData uri="http://schemas.openxmlformats.org/drawingml/2006/chart">
-                <c:chart xmlns:c="http://schemas.openxmlformats.org/drawingml/2006/chart" xmlns:r="http://schemas.openxmlformats.org/officeDocument/2006/relationships" r:id="rId30"/>
+                <c:chart xmlns:c="http://schemas.openxmlformats.org/drawingml/2006/chart" xmlns:r="http://schemas.openxmlformats.org/officeDocument/2006/relationships" r:id="rId31"/>
               </a:graphicData>
             </a:graphic>
           </wp:inline>
@@ -10450,9 +10534,9 @@
       <w:pPr>
         <w:pStyle w:val="Illustration"/>
       </w:pPr>
-      <w:bookmarkStart w:id="96" w:name="_Toc31296371"/>
-      <w:bookmarkStart w:id="97" w:name="_Toc159891441"/>
-      <w:bookmarkStart w:id="98" w:name="_Toc159962229"/>
+      <w:bookmarkStart w:id="88" w:name="_Toc31296371"/>
+      <w:bookmarkStart w:id="89" w:name="_Toc159891441"/>
+      <w:bookmarkStart w:id="90" w:name="_Toc159962229"/>
       <w:r>
         <w:t xml:space="preserve">Illustration </w:t>
       </w:r>
@@ -10477,216 +10561,237 @@
       <w:r>
         <w:t>: diagramme Trucmuche.</w:t>
       </w:r>
+      <w:bookmarkEnd w:id="88"/>
+      <w:bookmarkEnd w:id="89"/>
+      <w:bookmarkEnd w:id="90"/>
+    </w:p>
+    <w:p>
+      <w:pPr>
+        <w:pStyle w:val="Lgendehorstable"/>
+      </w:pPr>
+      <w:r>
+        <w:t xml:space="preserve">Source : Rapport d'activité 2019 de </w:t>
+      </w:r>
+      <w:proofErr w:type="spellStart"/>
+      <w:r>
+        <w:t>MonEntrepriseDeStage</w:t>
+      </w:r>
+      <w:proofErr w:type="spellEnd"/>
+      <w:r>
+        <w:t xml:space="preserve">. Source : tiré de Tartempion 2010, p. 42 / tiré de ce-site.ch, </w:t>
+      </w:r>
+      <w:proofErr w:type="spellStart"/>
+      <w:r>
+        <w:t>ref</w:t>
+      </w:r>
+      <w:proofErr w:type="spellEnd"/>
+      <w:r>
+        <w:t>. URL06/ réalisé par Nom Prénom</w:t>
+      </w:r>
+      <w:r>
+        <w:t>.</w:t>
+      </w:r>
+    </w:p>
+    <w:p>
+      <w:pPr>
+        <w:pStyle w:val="Corpsdetexte15interligne"/>
+      </w:pPr>
+    </w:p>
+    <w:p>
+      <w:pPr>
+        <w:pStyle w:val="Illustration"/>
+        <w:keepNext/>
+      </w:pPr>
+      <w:r>
+        <w:t>Illustration 6 : digramme</w:t>
+      </w:r>
+    </w:p>
+    <w:p>
+      <w:pPr>
+        <w:pStyle w:val="Lgende"/>
+      </w:pPr>
+      <w:bookmarkStart w:id="91" w:name="_Toc159962230"/>
+      <w:r>
+        <w:t xml:space="preserve">Illustration </w:t>
+      </w:r>
+      <w:r>
+        <w:fldChar w:fldCharType="begin"/>
+      </w:r>
+      <w:r>
+        <w:instrText xml:space="preserve"> SEQ Illustration \* ARABIC </w:instrText>
+      </w:r>
+      <w:r>
+        <w:fldChar w:fldCharType="separate"/>
+      </w:r>
+      <w:r>
+        <w:rPr>
+          <w:noProof/>
+        </w:rPr>
+        <w:t>13</w:t>
+      </w:r>
+      <w:r>
+        <w:fldChar w:fldCharType="end"/>
+      </w:r>
+      <w:r>
+        <w:t xml:space="preserve"> : </w:t>
+      </w:r>
+      <w:proofErr w:type="spellStart"/>
+      <w:r>
+        <w:t>digramem</w:t>
+      </w:r>
+      <w:bookmarkEnd w:id="91"/>
+      <w:proofErr w:type="spellEnd"/>
+    </w:p>
+    <w:p>
+      <w:pPr>
+        <w:pStyle w:val="Lgende"/>
+      </w:pPr>
+      <w:bookmarkStart w:id="92" w:name="_Toc159962231"/>
+      <w:r>
+        <w:t xml:space="preserve">Illustration </w:t>
+      </w:r>
+      <w:r>
+        <w:fldChar w:fldCharType="begin"/>
+      </w:r>
+      <w:r>
+        <w:instrText xml:space="preserve"> SEQ Illustration \* ARABIC </w:instrText>
+      </w:r>
+      <w:r>
+        <w:fldChar w:fldCharType="separate"/>
+      </w:r>
+      <w:r>
+        <w:rPr>
+          <w:noProof/>
+        </w:rPr>
+        <w:t>14</w:t>
+      </w:r>
+      <w:r>
+        <w:fldChar w:fldCharType="end"/>
+      </w:r>
+      <w:r>
+        <w:t>: Test 2</w:t>
+      </w:r>
+      <w:bookmarkEnd w:id="92"/>
+    </w:p>
+    <w:p>
+      <w:pPr>
+        <w:pStyle w:val="Corpsdetexte15interligne"/>
+        <w:ind w:firstLine="0"/>
+      </w:pPr>
+      <w:r>
+        <w:br w:type="page"/>
+      </w:r>
+    </w:p>
+    <w:p>
+      <w:pPr>
+        <w:pStyle w:val="Titre1non-numrot"/>
+      </w:pPr>
+      <w:bookmarkStart w:id="93" w:name="_Toc159947163"/>
+      <w:r>
+        <w:lastRenderedPageBreak/>
+        <w:t>Conclusion (style « Titre 1 »)</w:t>
+      </w:r>
+      <w:bookmarkEnd w:id="93"/>
+    </w:p>
+    <w:p>
+      <w:pPr>
+        <w:pStyle w:val="Corpsdetexte15interligne"/>
+      </w:pPr>
+      <w:bookmarkStart w:id="94" w:name="__DdeLink__4667_8153415172212141"/>
+      <w:r>
+        <w:t>Votre texte</w:t>
+      </w:r>
+      <w:bookmarkEnd w:id="94"/>
+      <w:r>
+        <w:t xml:space="preserve">, </w:t>
+      </w:r>
+      <w:bookmarkStart w:id="95" w:name="__DdeLink__4670_8153415172212141"/>
+      <w:r>
+        <w:t>votre texte, votre texte, votre texte,</w:t>
+      </w:r>
+      <w:bookmarkEnd w:id="95"/>
+      <w:r>
+        <w:t xml:space="preserve"> votre texte, votre texte, votre texte, votre texte, votre texte, votre texte, votre texte, votre texte, votre texte, votre texte, votre texte, votre texte, votre texte, votre texte (style « Corps de texte, interligne 1,5 »).</w:t>
+      </w:r>
+    </w:p>
+    <w:p>
+      <w:pPr>
+        <w:pStyle w:val="Corpsdetexte15interligne"/>
+      </w:pPr>
+    </w:p>
+    <w:p>
+      <w:pPr>
+        <w:pStyle w:val="Corpsdetexte15interligne"/>
+      </w:pPr>
+      <w:r>
+        <w:br w:type="page"/>
+      </w:r>
+    </w:p>
+    <w:p>
+      <w:pPr>
+        <w:pStyle w:val="Titre1non-numrot"/>
+      </w:pPr>
+      <w:bookmarkStart w:id="96" w:name="_Toc159947164"/>
+      <w:r>
+        <w:rPr>
+          <w:szCs w:val="32"/>
+        </w:rPr>
+        <w:lastRenderedPageBreak/>
+        <w:t>Annexes (style « Titre 1 »)</w:t>
+      </w:r>
       <w:bookmarkEnd w:id="96"/>
+    </w:p>
+    <w:p>
+      <w:pPr>
+        <w:pStyle w:val="Corpsdetexte15interligne"/>
+      </w:pPr>
+      <w:r>
+        <w:rPr>
+          <w:iCs/>
+        </w:rPr>
+        <w:tab/>
+        <w:t>Imprimer idéalement cette page sur une page de couleur</w:t>
+      </w:r>
+    </w:p>
+    <w:p>
+      <w:pPr>
+        <w:pStyle w:val="Corpsdetexte15interligne"/>
+      </w:pPr>
+      <w:r>
+        <w:t>Chaque annexe doit commencer sur une nouvelle page et doit être numérotée : Annexe 1 puis Annexe 2, etc.</w:t>
+      </w:r>
+      <w:r>
+        <w:br w:type="page"/>
+      </w:r>
+    </w:p>
+    <w:p>
+      <w:pPr>
+        <w:pStyle w:val="Annexes"/>
+      </w:pPr>
+      <w:bookmarkStart w:id="97" w:name="_Toc31296380"/>
+      <w:bookmarkStart w:id="98" w:name="_Toc159947165"/>
+      <w:r>
+        <w:lastRenderedPageBreak/>
+        <w:t>Annexe 1</w:t>
+      </w:r>
       <w:bookmarkEnd w:id="97"/>
       <w:bookmarkEnd w:id="98"/>
-    </w:p>
-    <w:p>
-      <w:pPr>
-        <w:pStyle w:val="Lgendehorstable"/>
-      </w:pPr>
-      <w:r>
-        <w:t>Source : Rapport d'activité 2019 de MonEntrepriseDeStage. Source : tiré de Tartempion 2010, p. 42 / tiré de ce-site.ch, ref. URL06/ réalisé par Nom Prénom</w:t>
-      </w:r>
-      <w:r>
-        <w:t>.</w:t>
-      </w:r>
-    </w:p>
-    <w:p>
-      <w:pPr>
-        <w:pStyle w:val="Corpsdetexte15interligne"/>
-      </w:pPr>
-    </w:p>
-    <w:p>
-      <w:pPr>
-        <w:pStyle w:val="Illustration"/>
-        <w:keepNext/>
-      </w:pPr>
-      <w:r>
-        <w:t>Illustration 6 : digramme</w:t>
-      </w:r>
-    </w:p>
-    <w:p>
-      <w:pPr>
-        <w:pStyle w:val="Lgende"/>
-      </w:pPr>
-      <w:bookmarkStart w:id="99" w:name="_Toc159962230"/>
-      <w:r>
-        <w:t xml:space="preserve">Illustration </w:t>
-      </w:r>
-      <w:r>
-        <w:fldChar w:fldCharType="begin"/>
-      </w:r>
-      <w:r>
-        <w:instrText xml:space="preserve"> SEQ Illustration \* ARABIC </w:instrText>
-      </w:r>
-      <w:r>
-        <w:fldChar w:fldCharType="separate"/>
-      </w:r>
-      <w:r>
-        <w:rPr>
-          <w:noProof/>
-        </w:rPr>
-        <w:t>13</w:t>
-      </w:r>
-      <w:r>
-        <w:fldChar w:fldCharType="end"/>
-      </w:r>
-      <w:r>
-        <w:t> : digramem</w:t>
-      </w:r>
-      <w:bookmarkEnd w:id="99"/>
-    </w:p>
-    <w:p>
-      <w:pPr>
-        <w:pStyle w:val="Lgende"/>
-      </w:pPr>
-      <w:bookmarkStart w:id="100" w:name="_Toc159962231"/>
-      <w:r>
-        <w:t xml:space="preserve">Illustration </w:t>
-      </w:r>
-      <w:r>
-        <w:fldChar w:fldCharType="begin"/>
-      </w:r>
-      <w:r>
-        <w:instrText xml:space="preserve"> SEQ Illustration \* ARABIC </w:instrText>
-      </w:r>
-      <w:r>
-        <w:fldChar w:fldCharType="separate"/>
-      </w:r>
-      <w:r>
-        <w:rPr>
-          <w:noProof/>
-        </w:rPr>
-        <w:t>14</w:t>
-      </w:r>
-      <w:r>
-        <w:fldChar w:fldCharType="end"/>
-      </w:r>
-      <w:r>
-        <w:t>: Test 2</w:t>
-      </w:r>
-      <w:bookmarkEnd w:id="100"/>
-    </w:p>
-    <w:p>
-      <w:pPr>
-        <w:pStyle w:val="Corpsdetexte15interligne"/>
-        <w:ind w:firstLine="0"/>
-      </w:pPr>
       <w:r>
         <w:br w:type="page"/>
       </w:r>
     </w:p>
     <w:p>
       <w:pPr>
-        <w:pStyle w:val="Titre1non-numrot"/>
-      </w:pPr>
-      <w:bookmarkStart w:id="101" w:name="_Toc159947163"/>
-      <w:r>
-        <w:lastRenderedPageBreak/>
-        <w:t>Conclusion (style « Titre 1 »)</w:t>
-      </w:r>
-      <w:bookmarkEnd w:id="101"/>
-    </w:p>
-    <w:p>
-      <w:pPr>
-        <w:pStyle w:val="Corpsdetexte15interligne"/>
-      </w:pPr>
-      <w:bookmarkStart w:id="102" w:name="__DdeLink__4667_8153415172212141"/>
-      <w:r>
-        <w:t>Votre texte</w:t>
-      </w:r>
-      <w:bookmarkEnd w:id="102"/>
-      <w:r>
-        <w:t xml:space="preserve">, </w:t>
-      </w:r>
-      <w:bookmarkStart w:id="103" w:name="__DdeLink__4670_8153415172212141"/>
-      <w:r>
-        <w:t>votre texte, votre texte, votre texte,</w:t>
-      </w:r>
-      <w:bookmarkEnd w:id="103"/>
-      <w:r>
-        <w:t xml:space="preserve"> votre texte, votre texte, votre texte, votre texte, votre texte, votre texte, votre texte, votre texte, votre texte, votre texte, votre texte, votre texte, votre texte, votre texte (style « Corps de texte, interligne 1,5 »).</w:t>
-      </w:r>
-    </w:p>
-    <w:p>
-      <w:pPr>
-        <w:pStyle w:val="Corpsdetexte15interligne"/>
-      </w:pPr>
-    </w:p>
-    <w:p>
-      <w:pPr>
-        <w:pStyle w:val="Corpsdetexte15interligne"/>
-      </w:pPr>
-      <w:r>
-        <w:br w:type="page"/>
-      </w:r>
-    </w:p>
-    <w:p>
-      <w:pPr>
-        <w:pStyle w:val="Titre1non-numrot"/>
-      </w:pPr>
-      <w:bookmarkStart w:id="104" w:name="_Toc159947164"/>
-      <w:r>
-        <w:rPr>
-          <w:szCs w:val="32"/>
-        </w:rPr>
-        <w:lastRenderedPageBreak/>
-        <w:t>Annexes (style « Titre 1 »)</w:t>
-      </w:r>
-      <w:bookmarkEnd w:id="104"/>
-    </w:p>
-    <w:p>
-      <w:pPr>
-        <w:pStyle w:val="Corpsdetexte15interligne"/>
-      </w:pPr>
-      <w:r>
-        <w:rPr>
-          <w:iCs/>
-        </w:rPr>
-        <w:tab/>
-        <w:t>Imprimer idéalement cette page sur une page de couleur</w:t>
-      </w:r>
-    </w:p>
-    <w:p>
-      <w:pPr>
-        <w:pStyle w:val="Corpsdetexte15interligne"/>
-      </w:pPr>
-      <w:r>
-        <w:t>Chaque annexe doit commencer sur une nouvelle page et doit être numérotée : Annexe 1 puis Annexe 2, etc.</w:t>
-      </w:r>
-      <w:r>
-        <w:br w:type="page"/>
-      </w:r>
-    </w:p>
-    <w:p>
-      <w:pPr>
         <w:pStyle w:val="Annexes"/>
       </w:pPr>
-      <w:bookmarkStart w:id="105" w:name="_Toc31296380"/>
-      <w:bookmarkStart w:id="106" w:name="_Toc159947165"/>
-      <w:r>
-        <w:lastRenderedPageBreak/>
-        <w:t>Annexe 1</w:t>
-      </w:r>
-      <w:bookmarkEnd w:id="105"/>
-      <w:bookmarkEnd w:id="106"/>
-      <w:r>
-        <w:br w:type="page"/>
-      </w:r>
-    </w:p>
-    <w:p>
-      <w:pPr>
-        <w:pStyle w:val="Annexes"/>
-      </w:pPr>
-      <w:bookmarkStart w:id="107" w:name="_Toc31296381"/>
-      <w:bookmarkStart w:id="108" w:name="_Toc159947166"/>
+      <w:bookmarkStart w:id="99" w:name="_Toc31296381"/>
+      <w:bookmarkStart w:id="100" w:name="_Toc159947166"/>
       <w:r>
         <w:lastRenderedPageBreak/>
         <w:t>Annexe 2</w:t>
       </w:r>
-      <w:bookmarkEnd w:id="107"/>
-      <w:bookmarkEnd w:id="108"/>
+      <w:bookmarkEnd w:id="99"/>
+      <w:bookmarkEnd w:id="100"/>
       <w:r>
         <w:br w:type="page"/>
       </w:r>
@@ -10695,14 +10800,14 @@
       <w:pPr>
         <w:pStyle w:val="Annexes"/>
       </w:pPr>
-      <w:bookmarkStart w:id="109" w:name="_Toc31296382"/>
-      <w:bookmarkStart w:id="110" w:name="_Toc159947167"/>
+      <w:bookmarkStart w:id="101" w:name="_Toc31296382"/>
+      <w:bookmarkStart w:id="102" w:name="_Toc159947167"/>
       <w:r>
         <w:lastRenderedPageBreak/>
         <w:t>Annexe 3</w:t>
       </w:r>
-      <w:bookmarkEnd w:id="109"/>
-      <w:bookmarkEnd w:id="110"/>
+      <w:bookmarkEnd w:id="101"/>
+      <w:bookmarkEnd w:id="102"/>
       <w:r>
         <w:br w:type="page"/>
       </w:r>
@@ -10711,7 +10816,8 @@
       <w:pPr>
         <w:pStyle w:val="Titre1non-numrot"/>
       </w:pPr>
-      <w:bookmarkStart w:id="111" w:name="_Toc159947168"/>
+      <w:bookmarkStart w:id="103" w:name="_Toc159947168"/>
+      <w:proofErr w:type="spellStart"/>
       <w:r>
         <w:lastRenderedPageBreak/>
         <w:t>R</w:t>
@@ -10736,9 +10842,13 @@
         <w:t>É</w:t>
       </w:r>
       <w:r>
-        <w:t>rences documentaires (style « Titre 1 »)</w:t>
-      </w:r>
-      <w:bookmarkEnd w:id="111"/>
+        <w:t>rences</w:t>
+      </w:r>
+      <w:proofErr w:type="spellEnd"/>
+      <w:r>
+        <w:t xml:space="preserve"> documentaires (style « Titre 1 »)</w:t>
+      </w:r>
+      <w:bookmarkEnd w:id="103"/>
     </w:p>
     <w:p>
       <w:pPr>
@@ -10746,8 +10856,8 @@
       </w:pPr>
     </w:p>
     <w:sectPr>
-      <w:headerReference w:type="default" r:id="rId31"/>
-      <w:footerReference w:type="default" r:id="rId32"/>
+      <w:headerReference w:type="default" r:id="rId32"/>
+      <w:footerReference w:type="default" r:id="rId33"/>
       <w:pgSz w:w="11906" w:h="16838"/>
       <w:pgMar w:top="1317" w:right="1134" w:bottom="1409" w:left="1417" w:header="850" w:footer="850" w:gutter="0"/>
       <w:cols w:space="720"/>
@@ -12971,6 +13081,7 @@
   <w:style w:type="character" w:default="1" w:styleId="Policepardfaut">
     <w:name w:val="Default Paragraph Font"/>
     <w:uiPriority w:val="1"/>
+    <w:semiHidden/>
     <w:unhideWhenUsed/>
   </w:style>
   <w:style w:type="table" w:default="1" w:styleId="TableauNormal">

</xml_diff>

<commit_message>
début rédaction chap 2
</commit_message>
<xml_diff>
--- a/documentation/rapport_semestre.docx
+++ b/documentation/rapport_semestre.docx
@@ -350,21 +350,7 @@
                               <w:rPr>
                                 <w:color w:val="999999"/>
                               </w:rPr>
-                              <w:t>(</w:t>
-                            </w:r>
-                            <w:proofErr w:type="gramStart"/>
-                            <w:r>
-                              <w:rPr>
-                                <w:color w:val="999999"/>
-                              </w:rPr>
-                              <w:t>non</w:t>
-                            </w:r>
-                            <w:proofErr w:type="gramEnd"/>
-                            <w:r>
-                              <w:rPr>
-                                <w:color w:val="999999"/>
-                              </w:rPr>
-                              <w:t xml:space="preserve"> obligatoire)</w:t>
+                              <w:t>(non obligatoire)</w:t>
                             </w:r>
                           </w:p>
                         </w:txbxContent>
@@ -459,21 +445,7 @@
                         <w:rPr>
                           <w:color w:val="999999"/>
                         </w:rPr>
-                        <w:t>(</w:t>
-                      </w:r>
-                      <w:proofErr w:type="gramStart"/>
-                      <w:r>
-                        <w:rPr>
-                          <w:color w:val="999999"/>
-                        </w:rPr>
-                        <w:t>non</w:t>
-                      </w:r>
-                      <w:proofErr w:type="gramEnd"/>
-                      <w:r>
-                        <w:rPr>
-                          <w:color w:val="999999"/>
-                        </w:rPr>
-                        <w:t xml:space="preserve"> obligatoire)</w:t>
+                        <w:t>(non obligatoire)</w:t>
                       </w:r>
                     </w:p>
                   </w:txbxContent>
@@ -2466,6 +2438,12 @@
                 <w:rFonts w:ascii="LM Roman 10" w:hAnsi="LM Roman 10"/>
                 <w:noProof/>
               </w:rPr>
+            </w:r>
+            <w:r>
+              <w:rPr>
+                <w:rFonts w:ascii="LM Roman 10" w:hAnsi="LM Roman 10"/>
+                <w:noProof/>
+              </w:rPr>
               <w:fldChar w:fldCharType="separate"/>
             </w:r>
             <w:r>
@@ -4381,25 +4359,7 @@
           <w:sz w:val="32"/>
           <w:szCs w:val="32"/>
         </w:rPr>
-        <w:t>(</w:t>
-      </w:r>
-      <w:proofErr w:type="gramStart"/>
-      <w:r>
-        <w:rPr>
-          <w:rFonts w:ascii="Times New Roman" w:hAnsi="Times New Roman" w:cs="Times New Roman"/>
-          <w:sz w:val="32"/>
-          <w:szCs w:val="32"/>
-        </w:rPr>
-        <w:t>obligatoire</w:t>
-      </w:r>
-      <w:proofErr w:type="gramEnd"/>
-      <w:r>
-        <w:rPr>
-          <w:rFonts w:ascii="Times New Roman" w:hAnsi="Times New Roman" w:cs="Times New Roman"/>
-          <w:sz w:val="32"/>
-          <w:szCs w:val="32"/>
-        </w:rPr>
-        <w:t>)</w:t>
+        <w:t>(obligatoire)</w:t>
       </w:r>
     </w:p>
     <w:p>
@@ -4809,6 +4769,129 @@
     <w:p>
       <w:pPr>
         <w:pStyle w:val="Indexlexicalsparateur"/>
+      </w:pPr>
+      <w:r>
+        <w:rPr>
+          <w:b/>
+          <w:bCs/>
+        </w:rPr>
+        <w:t>NLP</w:t>
+      </w:r>
+      <w:r>
+        <w:tab/>
+      </w:r>
+      <w:r>
+        <w:rPr>
+          <w:b/>
+          <w:bCs/>
+        </w:rPr>
+        <w:t>N</w:t>
+      </w:r>
+      <w:r>
+        <w:t xml:space="preserve">atural </w:t>
+      </w:r>
+      <w:r>
+        <w:rPr>
+          <w:b/>
+          <w:bCs/>
+        </w:rPr>
+        <w:t>L</w:t>
+      </w:r>
+      <w:r>
+        <w:t xml:space="preserve">anguage </w:t>
+      </w:r>
+      <w:r>
+        <w:rPr>
+          <w:b/>
+          <w:bCs/>
+        </w:rPr>
+        <w:t>P</w:t>
+      </w:r>
+      <w:r>
+        <w:t>rocessing</w:t>
+      </w:r>
+    </w:p>
+    <w:p>
+      <w:pPr>
+        <w:pStyle w:val="Indexlexicalsparateur"/>
+      </w:pPr>
+      <w:r>
+        <w:rPr>
+          <w:b/>
+          <w:bCs/>
+        </w:rPr>
+        <w:t>NLU</w:t>
+      </w:r>
+      <w:r>
+        <w:tab/>
+      </w:r>
+      <w:r>
+        <w:rPr>
+          <w:b/>
+          <w:bCs/>
+        </w:rPr>
+        <w:t>N</w:t>
+      </w:r>
+      <w:r>
+        <w:t xml:space="preserve">atural </w:t>
+      </w:r>
+      <w:r>
+        <w:rPr>
+          <w:b/>
+          <w:bCs/>
+        </w:rPr>
+        <w:t>L</w:t>
+      </w:r>
+      <w:r>
+        <w:t xml:space="preserve">anguage </w:t>
+      </w:r>
+      <w:r>
+        <w:rPr>
+          <w:b/>
+          <w:bCs/>
+        </w:rPr>
+        <w:t>U</w:t>
+      </w:r>
+      <w:r>
+        <w:t>nderstanding</w:t>
+      </w:r>
+    </w:p>
+    <w:p>
+      <w:pPr>
+        <w:pStyle w:val="Indexlexicalsparateur"/>
+      </w:pPr>
+      <w:r>
+        <w:rPr>
+          <w:b/>
+          <w:bCs/>
+        </w:rPr>
+        <w:t>I.A.</w:t>
+      </w:r>
+      <w:r>
+        <w:rPr>
+          <w:b/>
+          <w:bCs/>
+        </w:rPr>
+        <w:tab/>
+        <w:t>I</w:t>
+      </w:r>
+      <w:r>
+        <w:t xml:space="preserve">ntelligence </w:t>
+      </w:r>
+      <w:r>
+        <w:rPr>
+          <w:b/>
+          <w:bCs/>
+        </w:rPr>
+        <w:t>A</w:t>
+      </w:r>
+      <w:r>
+        <w:t>rtificielle</w:t>
+      </w:r>
+    </w:p>
+    <w:p>
+      <w:pPr>
+        <w:pStyle w:val="Indexlexicalsparateur"/>
         <w:sectPr>
           <w:headerReference w:type="default" r:id="rId18"/>
           <w:footerReference w:type="default" r:id="rId19"/>
@@ -4825,41 +4908,31 @@
           <w:b/>
           <w:bCs/>
         </w:rPr>
-        <w:t>NLP</w:t>
-      </w:r>
-      <w:r>
-        <w:tab/>
+        <w:t>UX</w:t>
       </w:r>
       <w:r>
         <w:rPr>
           <w:b/>
           <w:bCs/>
         </w:rPr>
-        <w:t>N</w:t>
-      </w:r>
-      <w:r>
-        <w:t xml:space="preserve">atural </w:t>
-      </w:r>
+        <w:tab/>
+        <w:t>U</w:t>
+      </w:r>
+      <w:r>
+        <w:t xml:space="preserve">ser </w:t>
+      </w:r>
+      <w:proofErr w:type="spellStart"/>
       <w:r>
         <w:rPr>
           <w:b/>
           <w:bCs/>
         </w:rPr>
-        <w:t>L</w:t>
-      </w:r>
-      <w:r>
-        <w:t xml:space="preserve">anguage </w:t>
-      </w:r>
-      <w:r>
-        <w:rPr>
-          <w:b/>
-          <w:bCs/>
-        </w:rPr>
-        <w:t>P</w:t>
-      </w:r>
-      <w:r>
-        <w:t>rocessing</w:t>
-      </w:r>
+        <w:t>E</w:t>
+      </w:r>
+      <w:r>
+        <w:t>xperience</w:t>
+      </w:r>
+      <w:proofErr w:type="spellEnd"/>
     </w:p>
     <w:p>
       <w:pPr>
@@ -4879,7 +4952,7 @@
           <w:tab w:val="right" w:leader="dot" w:pos="9345"/>
         </w:tabs>
         <w:rPr>
-          <w:rFonts w:asciiTheme="minorHAnsi" w:eastAsiaTheme="minorEastAsia" w:hAnsiTheme="minorHAnsi" w:cstheme="minorBidi"/>
+          <w:rFonts w:asciiTheme="minorHAnsi" w:eastAsiaTheme="minorEastAsia" w:hAnsiTheme="minorHAnsi" w:cstheme="minorBidi" w:hint="eastAsia"/>
           <w:noProof/>
           <w:szCs w:val="24"/>
           <w:lang w:val="fr-CH" w:eastAsia="ja-JP" w:bidi="ar-SA"/>
@@ -4927,7 +5000,7 @@
         <w:rPr>
           <w:noProof/>
         </w:rPr>
-        <w:instrText>PAGEREF _Toc159962219 \h</w:instrText>
+        <w:instrText>PAGEREF _Toc160026335 \h</w:instrText>
       </w:r>
       <w:r>
         <w:rPr>
@@ -4944,7 +5017,6 @@
       </w:r>
       <w:r>
         <w:rPr>
-          <w:rFonts w:hint="eastAsia"/>
           <w:noProof/>
         </w:rPr>
         <w:fldChar w:fldCharType="separate"/>
@@ -4970,7 +5042,7 @@
           <w:tab w:val="right" w:leader="dot" w:pos="9345"/>
         </w:tabs>
         <w:rPr>
-          <w:rFonts w:asciiTheme="minorHAnsi" w:eastAsiaTheme="minorEastAsia" w:hAnsiTheme="minorHAnsi" w:cstheme="minorBidi"/>
+          <w:rFonts w:asciiTheme="minorHAnsi" w:eastAsiaTheme="minorEastAsia" w:hAnsiTheme="minorHAnsi" w:cstheme="minorBidi" w:hint="eastAsia"/>
           <w:noProof/>
           <w:szCs w:val="24"/>
           <w:lang w:val="fr-CH" w:eastAsia="ja-JP" w:bidi="ar-SA"/>
@@ -5009,7 +5081,7 @@
         <w:rPr>
           <w:noProof/>
         </w:rPr>
-        <w:instrText>PAGEREF _Toc159962220 \h</w:instrText>
+        <w:instrText>PAGEREF _Toc160026336 \h</w:instrText>
       </w:r>
       <w:r>
         <w:rPr>
@@ -5026,7 +5098,6 @@
       </w:r>
       <w:r>
         <w:rPr>
-          <w:rFonts w:hint="eastAsia"/>
           <w:noProof/>
         </w:rPr>
         <w:fldChar w:fldCharType="separate"/>
@@ -5052,7 +5123,7 @@
           <w:tab w:val="right" w:leader="dot" w:pos="9345"/>
         </w:tabs>
         <w:rPr>
-          <w:rFonts w:asciiTheme="minorHAnsi" w:eastAsiaTheme="minorEastAsia" w:hAnsiTheme="minorHAnsi" w:cstheme="minorBidi"/>
+          <w:rFonts w:asciiTheme="minorHAnsi" w:eastAsiaTheme="minorEastAsia" w:hAnsiTheme="minorHAnsi" w:cstheme="minorBidi" w:hint="eastAsia"/>
           <w:noProof/>
           <w:szCs w:val="24"/>
           <w:lang w:val="fr-CH" w:eastAsia="ja-JP" w:bidi="ar-SA"/>
@@ -5105,7 +5176,7 @@
         <w:rPr>
           <w:noProof/>
         </w:rPr>
-        <w:instrText>PAGEREF _Toc159962221 \h</w:instrText>
+        <w:instrText>PAGEREF _Toc160026337 \h</w:instrText>
       </w:r>
       <w:r>
         <w:rPr>
@@ -5122,7 +5193,6 @@
       </w:r>
       <w:r>
         <w:rPr>
-          <w:rFonts w:hint="eastAsia"/>
           <w:noProof/>
         </w:rPr>
         <w:fldChar w:fldCharType="separate"/>
@@ -5148,7 +5218,7 @@
           <w:tab w:val="right" w:leader="dot" w:pos="9345"/>
         </w:tabs>
         <w:rPr>
-          <w:rFonts w:asciiTheme="minorHAnsi" w:eastAsiaTheme="minorEastAsia" w:hAnsiTheme="minorHAnsi" w:cstheme="minorBidi"/>
+          <w:rFonts w:asciiTheme="minorHAnsi" w:eastAsiaTheme="minorEastAsia" w:hAnsiTheme="minorHAnsi" w:cstheme="minorBidi" w:hint="eastAsia"/>
           <w:noProof/>
           <w:szCs w:val="24"/>
           <w:lang w:val="fr-CH" w:eastAsia="ja-JP" w:bidi="ar-SA"/>
@@ -5160,93 +5230,64 @@
           <w:rFonts w:hint="eastAsia"/>
           <w:noProof/>
         </w:rPr>
-        <w:t>Illustration 4: Exemple de s</w:t>
+        <w:t>Illustration 4: Graphique d'un Chatbot de r</w:t>
       </w:r>
       <w:r>
         <w:rPr>
           <w:rFonts w:hint="eastAsia"/>
           <w:noProof/>
         </w:rPr>
-        <w:t>é</w:t>
+        <w:t>è</w:t>
       </w:r>
       <w:r>
         <w:rPr>
           <w:rFonts w:hint="eastAsia"/>
           <w:noProof/>
         </w:rPr>
-        <w:t>lection de r</w:t>
+        <w:t>gles</w:t>
       </w:r>
       <w:r>
         <w:rPr>
           <w:rFonts w:hint="eastAsia"/>
           <w:noProof/>
         </w:rPr>
-        <w:t>è</w:t>
+        <w:tab/>
       </w:r>
       <w:r>
         <w:rPr>
           <w:rFonts w:hint="eastAsia"/>
           <w:noProof/>
         </w:rPr>
-        <w:t>gle pour Chatbot par r</w:t>
+        <w:fldChar w:fldCharType="begin"/>
       </w:r>
       <w:r>
         <w:rPr>
           <w:rFonts w:hint="eastAsia"/>
           <w:noProof/>
         </w:rPr>
-        <w:t>è</w:t>
+        <w:instrText xml:space="preserve"> </w:instrText>
+      </w:r>
+      <w:r>
+        <w:rPr>
+          <w:noProof/>
+        </w:rPr>
+        <w:instrText>PAGEREF _Toc160026338 \h</w:instrText>
       </w:r>
       <w:r>
         <w:rPr>
           <w:rFonts w:hint="eastAsia"/>
           <w:noProof/>
         </w:rPr>
-        <w:t>gles</w:t>
+        <w:instrText xml:space="preserve"> </w:instrText>
       </w:r>
       <w:r>
         <w:rPr>
           <w:rFonts w:hint="eastAsia"/>
           <w:noProof/>
         </w:rPr>
-        <w:tab/>
-      </w:r>
-      <w:r>
-        <w:rPr>
-          <w:rFonts w:hint="eastAsia"/>
-          <w:noProof/>
-        </w:rPr>
-        <w:fldChar w:fldCharType="begin"/>
-      </w:r>
-      <w:r>
-        <w:rPr>
-          <w:rFonts w:hint="eastAsia"/>
-          <w:noProof/>
-        </w:rPr>
-        <w:instrText xml:space="preserve"> </w:instrText>
-      </w:r>
-      <w:r>
-        <w:rPr>
-          <w:noProof/>
-        </w:rPr>
-        <w:instrText>PAGEREF _Toc159962222 \h</w:instrText>
-      </w:r>
-      <w:r>
-        <w:rPr>
-          <w:rFonts w:hint="eastAsia"/>
-          <w:noProof/>
-        </w:rPr>
-        <w:instrText xml:space="preserve"> </w:instrText>
-      </w:r>
-      <w:r>
-        <w:rPr>
-          <w:rFonts w:hint="eastAsia"/>
-          <w:noProof/>
-        </w:rPr>
-      </w:r>
-      <w:r>
-        <w:rPr>
-          <w:rFonts w:hint="eastAsia"/>
+      </w:r>
+      <w:r>
+        <w:rPr>
           <w:noProof/>
         </w:rPr>
         <w:fldChar w:fldCharType="separate"/>
@@ -5255,7 +5296,7 @@
         <w:rPr>
           <w:noProof/>
         </w:rPr>
-        <w:t>10</w:t>
+        <w:t>9</w:t>
       </w:r>
       <w:r>
         <w:rPr>
@@ -5272,7 +5313,7 @@
           <w:tab w:val="right" w:leader="dot" w:pos="9345"/>
         </w:tabs>
         <w:rPr>
-          <w:rFonts w:asciiTheme="minorHAnsi" w:eastAsiaTheme="minorEastAsia" w:hAnsiTheme="minorHAnsi" w:cstheme="minorBidi"/>
+          <w:rFonts w:asciiTheme="minorHAnsi" w:eastAsiaTheme="minorEastAsia" w:hAnsiTheme="minorHAnsi" w:cstheme="minorBidi" w:hint="eastAsia"/>
           <w:noProof/>
           <w:szCs w:val="24"/>
           <w:lang w:val="fr-CH" w:eastAsia="ja-JP" w:bidi="ar-SA"/>
@@ -5284,13 +5325,55 @@
           <w:rFonts w:hint="eastAsia"/>
           <w:noProof/>
         </w:rPr>
-        <w:t>Illustration 5: diagramme machin</w:t>
+        <w:t>Illustration 5: Exemple de s</w:t>
       </w:r>
       <w:r>
         <w:rPr>
           <w:rFonts w:hint="eastAsia"/>
           <w:noProof/>
         </w:rPr>
+        <w:t>é</w:t>
+      </w:r>
+      <w:r>
+        <w:rPr>
+          <w:rFonts w:hint="eastAsia"/>
+          <w:noProof/>
+        </w:rPr>
+        <w:t>lection de r</w:t>
+      </w:r>
+      <w:r>
+        <w:rPr>
+          <w:rFonts w:hint="eastAsia"/>
+          <w:noProof/>
+        </w:rPr>
+        <w:t>è</w:t>
+      </w:r>
+      <w:r>
+        <w:rPr>
+          <w:rFonts w:hint="eastAsia"/>
+          <w:noProof/>
+        </w:rPr>
+        <w:t>gle pour Chatbot par r</w:t>
+      </w:r>
+      <w:r>
+        <w:rPr>
+          <w:rFonts w:hint="eastAsia"/>
+          <w:noProof/>
+        </w:rPr>
+        <w:t>è</w:t>
+      </w:r>
+      <w:r>
+        <w:rPr>
+          <w:rFonts w:hint="eastAsia"/>
+          <w:noProof/>
+        </w:rPr>
+        <w:t>gles</w:t>
+      </w:r>
+      <w:r>
+        <w:rPr>
+          <w:rFonts w:hint="eastAsia"/>
+          <w:noProof/>
+        </w:rPr>
         <w:tab/>
       </w:r>
       <w:r>
@@ -5311,7 +5394,7 @@
         <w:rPr>
           <w:noProof/>
         </w:rPr>
-        <w:instrText>PAGEREF _Toc159962223 \h</w:instrText>
+        <w:instrText>PAGEREF _Toc160026339 \h</w:instrText>
       </w:r>
       <w:r>
         <w:rPr>
@@ -5325,15 +5408,18 @@
           <w:rFonts w:hint="eastAsia"/>
           <w:noProof/>
         </w:rPr>
+      </w:r>
+      <w:r>
+        <w:rPr>
+          <w:noProof/>
+        </w:rPr>
         <w:fldChar w:fldCharType="separate"/>
       </w:r>
       <w:r>
         <w:rPr>
-          <w:b/>
-          <w:bCs/>
-          <w:noProof/>
-        </w:rPr>
-        <w:t>Erreur ! Signet non défini.</w:t>
+          <w:noProof/>
+        </w:rPr>
+        <w:t>10</w:t>
       </w:r>
       <w:r>
         <w:rPr>
@@ -5350,7 +5436,7 @@
           <w:tab w:val="right" w:leader="dot" w:pos="9345"/>
         </w:tabs>
         <w:rPr>
-          <w:rFonts w:asciiTheme="minorHAnsi" w:eastAsiaTheme="minorEastAsia" w:hAnsiTheme="minorHAnsi" w:cstheme="minorBidi"/>
+          <w:rFonts w:asciiTheme="minorHAnsi" w:eastAsiaTheme="minorEastAsia" w:hAnsiTheme="minorHAnsi" w:cstheme="minorBidi" w:hint="eastAsia"/>
           <w:noProof/>
           <w:szCs w:val="24"/>
           <w:lang w:val="fr-CH" w:eastAsia="ja-JP" w:bidi="ar-SA"/>
@@ -5362,65 +5448,50 @@
           <w:rFonts w:hint="eastAsia"/>
           <w:noProof/>
         </w:rPr>
-        <w:t>Illustration 6: sch</w:t>
+        <w:t>Illustration 6: Graphique d'un Chatbot Intelligent</w:t>
       </w:r>
       <w:r>
         <w:rPr>
           <w:rFonts w:hint="eastAsia"/>
           <w:noProof/>
         </w:rPr>
-        <w:t>é</w:t>
+        <w:tab/>
       </w:r>
       <w:r>
         <w:rPr>
           <w:rFonts w:hint="eastAsia"/>
           <w:noProof/>
         </w:rPr>
-        <w:t>ma bidule</w:t>
+        <w:fldChar w:fldCharType="begin"/>
       </w:r>
       <w:r>
         <w:rPr>
           <w:rFonts w:hint="eastAsia"/>
           <w:noProof/>
         </w:rPr>
-        <w:tab/>
+        <w:instrText xml:space="preserve"> </w:instrText>
+      </w:r>
+      <w:r>
+        <w:rPr>
+          <w:noProof/>
+        </w:rPr>
+        <w:instrText>PAGEREF _Toc160026340 \h</w:instrText>
       </w:r>
       <w:r>
         <w:rPr>
           <w:rFonts w:hint="eastAsia"/>
           <w:noProof/>
         </w:rPr>
-        <w:fldChar w:fldCharType="begin"/>
+        <w:instrText xml:space="preserve"> </w:instrText>
       </w:r>
       <w:r>
         <w:rPr>
           <w:rFonts w:hint="eastAsia"/>
           <w:noProof/>
         </w:rPr>
-        <w:instrText xml:space="preserve"> </w:instrText>
-      </w:r>
-      <w:r>
-        <w:rPr>
-          <w:noProof/>
-        </w:rPr>
-        <w:instrText>PAGEREF _Toc159962224 \h</w:instrText>
-      </w:r>
-      <w:r>
-        <w:rPr>
-          <w:rFonts w:hint="eastAsia"/>
-          <w:noProof/>
-        </w:rPr>
-        <w:instrText xml:space="preserve"> </w:instrText>
-      </w:r>
-      <w:r>
-        <w:rPr>
-          <w:rFonts w:hint="eastAsia"/>
-          <w:noProof/>
-        </w:rPr>
-      </w:r>
-      <w:r>
-        <w:rPr>
-          <w:rFonts w:hint="eastAsia"/>
+      </w:r>
+      <w:r>
+        <w:rPr>
           <w:noProof/>
         </w:rPr>
         <w:fldChar w:fldCharType="separate"/>
@@ -5429,7 +5500,7 @@
         <w:rPr>
           <w:noProof/>
         </w:rPr>
-        <w:t>13</w:t>
+        <w:t>12</w:t>
       </w:r>
       <w:r>
         <w:rPr>
@@ -5446,7 +5517,7 @@
           <w:tab w:val="right" w:leader="dot" w:pos="9345"/>
         </w:tabs>
         <w:rPr>
-          <w:rFonts w:asciiTheme="minorHAnsi" w:eastAsiaTheme="minorEastAsia" w:hAnsiTheme="minorHAnsi" w:cstheme="minorBidi"/>
+          <w:rFonts w:asciiTheme="minorHAnsi" w:eastAsiaTheme="minorEastAsia" w:hAnsiTheme="minorHAnsi" w:cstheme="minorBidi" w:hint="eastAsia"/>
           <w:noProof/>
           <w:szCs w:val="24"/>
           <w:lang w:val="fr-CH" w:eastAsia="ja-JP" w:bidi="ar-SA"/>
@@ -5458,13 +5529,27 @@
           <w:rFonts w:hint="eastAsia"/>
           <w:noProof/>
         </w:rPr>
-        <w:t>Illustration 7: Alice, Micro-ordinateur MATRA.</w:t>
+        <w:t>Illustration 7: sch</w:t>
       </w:r>
       <w:r>
         <w:rPr>
           <w:rFonts w:hint="eastAsia"/>
           <w:noProof/>
         </w:rPr>
+        <w:t>é</w:t>
+      </w:r>
+      <w:r>
+        <w:rPr>
+          <w:rFonts w:hint="eastAsia"/>
+          <w:noProof/>
+        </w:rPr>
+        <w:t>ma bidule</w:t>
+      </w:r>
+      <w:r>
+        <w:rPr>
+          <w:rFonts w:hint="eastAsia"/>
+          <w:noProof/>
+        </w:rPr>
         <w:tab/>
       </w:r>
       <w:r>
@@ -5485,7 +5570,7 @@
         <w:rPr>
           <w:noProof/>
         </w:rPr>
-        <w:instrText>PAGEREF _Toc159962225 \h</w:instrText>
+        <w:instrText>PAGEREF _Toc160026341 \h</w:instrText>
       </w:r>
       <w:r>
         <w:rPr>
@@ -5502,7 +5587,6 @@
       </w:r>
       <w:r>
         <w:rPr>
-          <w:rFonts w:hint="eastAsia"/>
           <w:noProof/>
         </w:rPr>
         <w:fldChar w:fldCharType="separate"/>
@@ -5511,7 +5595,7 @@
         <w:rPr>
           <w:noProof/>
         </w:rPr>
-        <w:t>14</w:t>
+        <w:t>13</w:t>
       </w:r>
       <w:r>
         <w:rPr>
@@ -5528,7 +5612,7 @@
           <w:tab w:val="right" w:leader="dot" w:pos="9345"/>
         </w:tabs>
         <w:rPr>
-          <w:rFonts w:asciiTheme="minorHAnsi" w:eastAsiaTheme="minorEastAsia" w:hAnsiTheme="minorHAnsi" w:cstheme="minorBidi"/>
+          <w:rFonts w:asciiTheme="minorHAnsi" w:eastAsiaTheme="minorEastAsia" w:hAnsiTheme="minorHAnsi" w:cstheme="minorBidi" w:hint="eastAsia"/>
           <w:noProof/>
           <w:szCs w:val="24"/>
           <w:lang w:val="fr-CH" w:eastAsia="ja-JP" w:bidi="ar-SA"/>
@@ -5540,7 +5624,7 @@
           <w:rFonts w:hint="eastAsia"/>
           <w:noProof/>
         </w:rPr>
-        <w:t>Illustration 8: diagramme Truc.</w:t>
+        <w:t>Illustration 8: Alice, Micro-ordinateur MATRA.</w:t>
       </w:r>
       <w:r>
         <w:rPr>
@@ -5567,7 +5651,7 @@
         <w:rPr>
           <w:noProof/>
         </w:rPr>
-        <w:instrText>PAGEREF _Toc159962226 \h</w:instrText>
+        <w:instrText>PAGEREF _Toc160026342 \h</w:instrText>
       </w:r>
       <w:r>
         <w:rPr>
@@ -5584,7 +5668,6 @@
       </w:r>
       <w:r>
         <w:rPr>
-          <w:rFonts w:hint="eastAsia"/>
           <w:noProof/>
         </w:rPr>
         <w:fldChar w:fldCharType="separate"/>
@@ -5593,7 +5676,7 @@
         <w:rPr>
           <w:noProof/>
         </w:rPr>
-        <w:t>17</w:t>
+        <w:t>14</w:t>
       </w:r>
       <w:r>
         <w:rPr>
@@ -5610,7 +5693,7 @@
           <w:tab w:val="right" w:leader="dot" w:pos="9345"/>
         </w:tabs>
         <w:rPr>
-          <w:rFonts w:asciiTheme="minorHAnsi" w:eastAsiaTheme="minorEastAsia" w:hAnsiTheme="minorHAnsi" w:cstheme="minorBidi"/>
+          <w:rFonts w:asciiTheme="minorHAnsi" w:eastAsiaTheme="minorEastAsia" w:hAnsiTheme="minorHAnsi" w:cstheme="minorBidi" w:hint="eastAsia"/>
           <w:noProof/>
           <w:szCs w:val="24"/>
           <w:lang w:val="fr-CH" w:eastAsia="ja-JP" w:bidi="ar-SA"/>
@@ -5622,7 +5705,7 @@
           <w:rFonts w:hint="eastAsia"/>
           <w:noProof/>
         </w:rPr>
-        <w:t>Illustration 9 : Mon autre diagramme</w:t>
+        <w:t>Illustration 9: diagramme Truc.</w:t>
       </w:r>
       <w:r>
         <w:rPr>
@@ -5649,7 +5732,7 @@
         <w:rPr>
           <w:noProof/>
         </w:rPr>
-        <w:instrText>PAGEREF _Toc159962227 \h</w:instrText>
+        <w:instrText>PAGEREF _Toc160026343 \h</w:instrText>
       </w:r>
       <w:r>
         <w:rPr>
@@ -5666,7 +5749,6 @@
       </w:r>
       <w:r>
         <w:rPr>
-          <w:rFonts w:hint="eastAsia"/>
           <w:noProof/>
         </w:rPr>
         <w:fldChar w:fldCharType="separate"/>
@@ -5692,7 +5774,7 @@
           <w:tab w:val="right" w:leader="dot" w:pos="9345"/>
         </w:tabs>
         <w:rPr>
-          <w:rFonts w:asciiTheme="minorHAnsi" w:eastAsiaTheme="minorEastAsia" w:hAnsiTheme="minorHAnsi" w:cstheme="minorBidi"/>
+          <w:rFonts w:asciiTheme="minorHAnsi" w:eastAsiaTheme="minorEastAsia" w:hAnsiTheme="minorHAnsi" w:cstheme="minorBidi" w:hint="eastAsia"/>
           <w:noProof/>
           <w:szCs w:val="24"/>
           <w:lang w:val="fr-CH" w:eastAsia="ja-JP" w:bidi="ar-SA"/>
@@ -5704,7 +5786,7 @@
           <w:rFonts w:hint="eastAsia"/>
           <w:noProof/>
         </w:rPr>
-        <w:t>Illustration 10: Test diagram</w:t>
+        <w:t>Illustration 10 : Mon autre diagramme</w:t>
       </w:r>
       <w:r>
         <w:rPr>
@@ -5731,7 +5813,7 @@
         <w:rPr>
           <w:noProof/>
         </w:rPr>
-        <w:instrText>PAGEREF _Toc159962228 \h</w:instrText>
+        <w:instrText>PAGEREF _Toc160026344 \h</w:instrText>
       </w:r>
       <w:r>
         <w:rPr>
@@ -5748,7 +5830,6 @@
       </w:r>
       <w:r>
         <w:rPr>
-          <w:rFonts w:hint="eastAsia"/>
           <w:noProof/>
         </w:rPr>
         <w:fldChar w:fldCharType="separate"/>
@@ -5757,7 +5838,7 @@
         <w:rPr>
           <w:noProof/>
         </w:rPr>
-        <w:t>18</w:t>
+        <w:t>17</w:t>
       </w:r>
       <w:r>
         <w:rPr>
@@ -5774,7 +5855,7 @@
           <w:tab w:val="right" w:leader="dot" w:pos="9345"/>
         </w:tabs>
         <w:rPr>
-          <w:rFonts w:asciiTheme="minorHAnsi" w:eastAsiaTheme="minorEastAsia" w:hAnsiTheme="minorHAnsi" w:cstheme="minorBidi"/>
+          <w:rFonts w:asciiTheme="minorHAnsi" w:eastAsiaTheme="minorEastAsia" w:hAnsiTheme="minorHAnsi" w:cstheme="minorBidi" w:hint="eastAsia"/>
           <w:noProof/>
           <w:szCs w:val="24"/>
           <w:lang w:val="fr-CH" w:eastAsia="ja-JP" w:bidi="ar-SA"/>
@@ -5786,7 +5867,7 @@
           <w:rFonts w:hint="eastAsia"/>
           <w:noProof/>
         </w:rPr>
-        <w:t>Illustration 11: diagramme Trucmuche.</w:t>
+        <w:t>Illustration 11: Test diagram</w:t>
       </w:r>
       <w:r>
         <w:rPr>
@@ -5813,7 +5894,7 @@
         <w:rPr>
           <w:noProof/>
         </w:rPr>
-        <w:instrText>PAGEREF _Toc159962229 \h</w:instrText>
+        <w:instrText>PAGEREF _Toc160026345 \h</w:instrText>
       </w:r>
       <w:r>
         <w:rPr>
@@ -5830,7 +5911,6 @@
       </w:r>
       <w:r>
         <w:rPr>
-          <w:rFonts w:hint="eastAsia"/>
           <w:noProof/>
         </w:rPr>
         <w:fldChar w:fldCharType="separate"/>
@@ -5839,7 +5919,7 @@
         <w:rPr>
           <w:noProof/>
         </w:rPr>
-        <w:t>19</w:t>
+        <w:t>18</w:t>
       </w:r>
       <w:r>
         <w:rPr>
@@ -5856,7 +5936,7 @@
           <w:tab w:val="right" w:leader="dot" w:pos="9345"/>
         </w:tabs>
         <w:rPr>
-          <w:rFonts w:asciiTheme="minorHAnsi" w:eastAsiaTheme="minorEastAsia" w:hAnsiTheme="minorHAnsi" w:cstheme="minorBidi"/>
+          <w:rFonts w:asciiTheme="minorHAnsi" w:eastAsiaTheme="minorEastAsia" w:hAnsiTheme="minorHAnsi" w:cstheme="minorBidi" w:hint="eastAsia"/>
           <w:noProof/>
           <w:szCs w:val="24"/>
           <w:lang w:val="fr-CH" w:eastAsia="ja-JP" w:bidi="ar-SA"/>
@@ -5868,7 +5948,7 @@
           <w:rFonts w:hint="eastAsia"/>
           <w:noProof/>
         </w:rPr>
-        <w:t>Illustration 12 : digramem</w:t>
+        <w:t>Illustration 12: diagramme Trucmuche.</w:t>
       </w:r>
       <w:r>
         <w:rPr>
@@ -5895,7 +5975,7 @@
         <w:rPr>
           <w:noProof/>
         </w:rPr>
-        <w:instrText>PAGEREF _Toc159962230 \h</w:instrText>
+        <w:instrText>PAGEREF _Toc160026346 \h</w:instrText>
       </w:r>
       <w:r>
         <w:rPr>
@@ -5912,7 +5992,6 @@
       </w:r>
       <w:r>
         <w:rPr>
-          <w:rFonts w:hint="eastAsia"/>
           <w:noProof/>
         </w:rPr>
         <w:fldChar w:fldCharType="separate"/>
@@ -5938,7 +6017,7 @@
           <w:tab w:val="right" w:leader="dot" w:pos="9345"/>
         </w:tabs>
         <w:rPr>
-          <w:rFonts w:asciiTheme="minorHAnsi" w:eastAsiaTheme="minorEastAsia" w:hAnsiTheme="minorHAnsi" w:cstheme="minorBidi"/>
+          <w:rFonts w:asciiTheme="minorHAnsi" w:eastAsiaTheme="minorEastAsia" w:hAnsiTheme="minorHAnsi" w:cstheme="minorBidi" w:hint="eastAsia"/>
           <w:noProof/>
           <w:szCs w:val="24"/>
           <w:lang w:val="fr-CH" w:eastAsia="ja-JP" w:bidi="ar-SA"/>
@@ -5950,7 +6029,7 @@
           <w:rFonts w:hint="eastAsia"/>
           <w:noProof/>
         </w:rPr>
-        <w:t>Illustration 13: Test 2</w:t>
+        <w:t>Illustration 13 : digramem</w:t>
       </w:r>
       <w:r>
         <w:rPr>
@@ -5977,7 +6056,7 @@
         <w:rPr>
           <w:noProof/>
         </w:rPr>
-        <w:instrText>PAGEREF _Toc159962231 \h</w:instrText>
+        <w:instrText>PAGEREF _Toc160026347 \h</w:instrText>
       </w:r>
       <w:r>
         <w:rPr>
@@ -5994,7 +6073,87 @@
       </w:r>
       <w:r>
         <w:rPr>
+          <w:noProof/>
+        </w:rPr>
+        <w:fldChar w:fldCharType="separate"/>
+      </w:r>
+      <w:r>
+        <w:rPr>
+          <w:noProof/>
+        </w:rPr>
+        <w:t>19</w:t>
+      </w:r>
+      <w:r>
+        <w:rPr>
           <w:rFonts w:hint="eastAsia"/>
+          <w:noProof/>
+        </w:rPr>
+        <w:fldChar w:fldCharType="end"/>
+      </w:r>
+    </w:p>
+    <w:p>
+      <w:pPr>
+        <w:pStyle w:val="Tabledesillustrations"/>
+        <w:tabs>
+          <w:tab w:val="right" w:leader="dot" w:pos="9345"/>
+        </w:tabs>
+        <w:rPr>
+          <w:rFonts w:asciiTheme="minorHAnsi" w:eastAsiaTheme="minorEastAsia" w:hAnsiTheme="minorHAnsi" w:cstheme="minorBidi" w:hint="eastAsia"/>
+          <w:noProof/>
+          <w:szCs w:val="24"/>
+          <w:lang w:val="fr-CH" w:eastAsia="ja-JP" w:bidi="ar-SA"/>
+          <w14:ligatures w14:val="standardContextual"/>
+        </w:rPr>
+      </w:pPr>
+      <w:r>
+        <w:rPr>
+          <w:rFonts w:hint="eastAsia"/>
+          <w:noProof/>
+        </w:rPr>
+        <w:t>Illustration 14: Test 2</w:t>
+      </w:r>
+      <w:r>
+        <w:rPr>
+          <w:rFonts w:hint="eastAsia"/>
+          <w:noProof/>
+        </w:rPr>
+        <w:tab/>
+      </w:r>
+      <w:r>
+        <w:rPr>
+          <w:rFonts w:hint="eastAsia"/>
+          <w:noProof/>
+        </w:rPr>
+        <w:fldChar w:fldCharType="begin"/>
+      </w:r>
+      <w:r>
+        <w:rPr>
+          <w:rFonts w:hint="eastAsia"/>
+          <w:noProof/>
+        </w:rPr>
+        <w:instrText xml:space="preserve"> </w:instrText>
+      </w:r>
+      <w:r>
+        <w:rPr>
+          <w:noProof/>
+        </w:rPr>
+        <w:instrText>PAGEREF _Toc160026348 \h</w:instrText>
+      </w:r>
+      <w:r>
+        <w:rPr>
+          <w:rFonts w:hint="eastAsia"/>
+          <w:noProof/>
+        </w:rPr>
+        <w:instrText xml:space="preserve"> </w:instrText>
+      </w:r>
+      <w:r>
+        <w:rPr>
+          <w:rFonts w:hint="eastAsia"/>
+          <w:noProof/>
+        </w:rPr>
+      </w:r>
+      <w:r>
+        <w:rPr>
           <w:noProof/>
         </w:rPr>
         <w:fldChar w:fldCharType="separate"/>
@@ -6254,6 +6413,12 @@
             <w:webHidden/>
           </w:rPr>
           <w:instrText xml:space="preserve"> PAGEREF _Toc31296373 \h </w:instrText>
+        </w:r>
+        <w:r>
+          <w:rPr>
+            <w:noProof/>
+            <w:webHidden/>
+          </w:rPr>
         </w:r>
         <w:r>
           <w:rPr>
@@ -6403,6 +6568,23 @@
         <w:pStyle w:val="bibliographie"/>
       </w:pPr>
       <w:r>
+        <w:t>URL01</w:t>
+      </w:r>
+      <w:r>
+        <w:tab/>
+      </w:r>
+      <w:r>
+        <w:t>https://www.ovationcxm.com/blog/3-kinds-chatbots-youll-meet</w:t>
+      </w:r>
+      <w:r>
+        <w:t xml:space="preserve"> </w:t>
+      </w:r>
+    </w:p>
+    <w:p>
+      <w:pPr>
+        <w:pStyle w:val="bibliographie"/>
+      </w:pPr>
+      <w:r>
         <w:t>URL02</w:t>
       </w:r>
       <w:r>
@@ -7215,7 +7397,7 @@
                             <w:pPr>
                               <w:pStyle w:val="Lgende"/>
                             </w:pPr>
-                            <w:bookmarkStart w:id="18" w:name="_Toc159962219"/>
+                            <w:bookmarkStart w:id="18" w:name="_Toc160026335"/>
                             <w:r>
                               <w:t xml:space="preserve">Illustration </w:t>
                             </w:r>
@@ -7280,7 +7462,7 @@
                       <w:pPr>
                         <w:pStyle w:val="Lgende"/>
                       </w:pPr>
-                      <w:bookmarkStart w:id="19" w:name="_Toc159962219"/>
+                      <w:bookmarkStart w:id="19" w:name="_Toc160026335"/>
                       <w:r>
                         <w:t xml:space="preserve">Illustration </w:t>
                       </w:r>
@@ -7575,7 +7757,7 @@
                             <w:pPr>
                               <w:pStyle w:val="Lgende"/>
                             </w:pPr>
-                            <w:bookmarkStart w:id="23" w:name="_Toc159962220"/>
+                            <w:bookmarkStart w:id="23" w:name="_Toc160026336"/>
                             <w:r>
                               <w:t xml:space="preserve">Illustration </w:t>
                             </w:r>
@@ -7638,7 +7820,7 @@
                       <w:pPr>
                         <w:pStyle w:val="Lgende"/>
                       </w:pPr>
-                      <w:bookmarkStart w:id="24" w:name="_Toc159962220"/>
+                      <w:bookmarkStart w:id="24" w:name="_Toc160026336"/>
                       <w:r>
                         <w:t xml:space="preserve">Illustration </w:t>
                       </w:r>
@@ -7870,7 +8052,7 @@
                             <w:pPr>
                               <w:pStyle w:val="Lgende"/>
                             </w:pPr>
-                            <w:bookmarkStart w:id="25" w:name="_Toc159962221"/>
+                            <w:bookmarkStart w:id="25" w:name="_Toc160026337"/>
                             <w:r>
                               <w:t xml:space="preserve">Illustration </w:t>
                             </w:r>
@@ -7935,7 +8117,7 @@
                       <w:pPr>
                         <w:pStyle w:val="Lgende"/>
                       </w:pPr>
-                      <w:bookmarkStart w:id="26" w:name="_Toc159962221"/>
+                      <w:bookmarkStart w:id="26" w:name="_Toc160026337"/>
                       <w:r>
                         <w:t xml:space="preserve">Illustration </w:t>
                       </w:r>
@@ -8179,6 +8361,7 @@
                             <w:pPr>
                               <w:pStyle w:val="Lgende"/>
                             </w:pPr>
+                            <w:bookmarkStart w:id="27" w:name="_Toc160026338"/>
                             <w:r>
                               <w:t xml:space="preserve">Illustration </w:t>
                             </w:r>
@@ -8203,6 +8386,7 @@
                             <w:r>
                               <w:t>: Graphique d'un Chatbot de règles</w:t>
                             </w:r>
+                            <w:bookmarkEnd w:id="27"/>
                           </w:p>
                           <w:p>
                             <w:pPr>
@@ -8242,6 +8426,7 @@
                       <w:pPr>
                         <w:pStyle w:val="Lgende"/>
                       </w:pPr>
+                      <w:bookmarkStart w:id="28" w:name="_Toc160026338"/>
                       <w:r>
                         <w:t xml:space="preserve">Illustration </w:t>
                       </w:r>
@@ -8266,6 +8451,7 @@
                       <w:r>
                         <w:t>: Graphique d'un Chatbot de règles</w:t>
                       </w:r>
+                      <w:bookmarkEnd w:id="28"/>
                     </w:p>
                     <w:p>
                       <w:pPr>
@@ -8376,17 +8562,35 @@
         <w:pStyle w:val="Corpsdetexte15interligne"/>
       </w:pPr>
       <w:r>
-        <w:t xml:space="preserve">Ce type de bot est presque aussi populaire que ceux à base de menus car tout comme eux, ils répondent à des demandes similaires. Les interfaces souvent rencontrée avec ce type de bots sont soit des boutons ou cette fois-ci des champs de texte. Il est important de noter la distinction entre les </w:t>
+        <w:t>Ce type de bot est presque aussi populaire que ceux à base de menus car tout comme eux, ils répondent à des demandes similaires. Les interfaces souvent rencontrée</w:t>
+      </w:r>
+      <w:r>
+        <w:t>s</w:t>
+      </w:r>
+      <w:r>
+        <w:t xml:space="preserve"> avec ce </w:t>
+      </w:r>
+      <w:r>
+        <w:t xml:space="preserve">genre </w:t>
+      </w:r>
+      <w:r>
+        <w:t xml:space="preserve">de </w:t>
+      </w:r>
+      <w:r>
+        <w:t>Chat</w:t>
+      </w:r>
+      <w:r>
+        <w:t xml:space="preserve">bots sont soit des boutons ou cette fois-ci des champs de texte. Il est important de noter la distinction entre les </w:t>
       </w:r>
       <w:r>
         <w:t>Chatbots</w:t>
       </w:r>
       <w:r>
-        <w:t xml:space="preserve"> de menus et de règles, car l’un possède un chemin prédéfini avec des options se succédant, alors que l’autre possède un ensemble </w:t>
+        <w:t xml:space="preserve"> de menus et de règles, car l’un possède un chemin prédéfini avec des options se succédant, alors que l’autre possède un </w:t>
       </w:r>
       <w:r>
         <w:lastRenderedPageBreak/>
-        <w:t xml:space="preserve">de règles qui selon les </w:t>
+        <w:t xml:space="preserve">ensemble de règles qui selon les </w:t>
       </w:r>
       <w:r>
         <w:t>attributs ressortis de la requête utilisateur, la règle la plus adéquate sera sélectionnée.</w:t>
@@ -8415,8 +8619,165 @@
         <w:rPr>
           <w:noProof/>
         </w:rPr>
+        <mc:AlternateContent>
+          <mc:Choice Requires="wps">
+            <w:drawing>
+              <wp:anchor distT="0" distB="0" distL="114300" distR="114300" simplePos="0" relativeHeight="251669504" behindDoc="0" locked="0" layoutInCell="1" allowOverlap="1" wp14:anchorId="10B95D9C" wp14:editId="2FD94B48">
+                <wp:simplePos x="0" y="0"/>
+                <wp:positionH relativeFrom="page">
+                  <wp:align>center</wp:align>
+                </wp:positionH>
+                <wp:positionV relativeFrom="paragraph">
+                  <wp:posOffset>3015040</wp:posOffset>
+                </wp:positionV>
+                <wp:extent cx="4686300" cy="781050"/>
+                <wp:effectExtent l="0" t="0" r="0" b="0"/>
+                <wp:wrapTopAndBottom/>
+                <wp:docPr id="2028516598" name="Zone de texte 1"/>
+                <wp:cNvGraphicFramePr/>
+                <a:graphic xmlns:a="http://schemas.openxmlformats.org/drawingml/2006/main">
+                  <a:graphicData uri="http://schemas.microsoft.com/office/word/2010/wordprocessingShape">
+                    <wps:wsp>
+                      <wps:cNvSpPr txBox="1"/>
+                      <wps:spPr>
+                        <a:xfrm>
+                          <a:off x="0" y="0"/>
+                          <a:ext cx="4686300" cy="781050"/>
+                        </a:xfrm>
+                        <a:prstGeom prst="rect">
+                          <a:avLst/>
+                        </a:prstGeom>
+                        <a:solidFill>
+                          <a:prstClr val="white"/>
+                        </a:solidFill>
+                        <a:ln>
+                          <a:noFill/>
+                        </a:ln>
+                      </wps:spPr>
+                      <wps:txbx>
+                        <w:txbxContent>
+                          <w:p>
+                            <w:pPr>
+                              <w:pStyle w:val="Lgende"/>
+                            </w:pPr>
+                            <w:bookmarkStart w:id="29" w:name="_Toc160026339"/>
+                            <w:r>
+                              <w:t xml:space="preserve">Illustration </w:t>
+                            </w:r>
+                            <w:r>
+                              <w:fldChar w:fldCharType="begin"/>
+                            </w:r>
+                            <w:r>
+                              <w:instrText xml:space="preserve"> SEQ Illustration \* ARABIC </w:instrText>
+                            </w:r>
+                            <w:r>
+                              <w:fldChar w:fldCharType="separate"/>
+                            </w:r>
+                            <w:r>
+                              <w:rPr>
+                                <w:noProof/>
+                              </w:rPr>
+                              <w:t>5</w:t>
+                            </w:r>
+                            <w:r>
+                              <w:fldChar w:fldCharType="end"/>
+                            </w:r>
+                            <w:r>
+                              <w:t>: Exemple de sélection de règle pour Chatbot par règles</w:t>
+                            </w:r>
+                            <w:bookmarkEnd w:id="29"/>
+                          </w:p>
+                          <w:p>
+                            <w:pPr>
+                              <w:pStyle w:val="Lgende"/>
+                              <w:rPr>
+                                <w:rFonts w:eastAsia="LM Roman 10" w:cs="LM Roman 10"/>
+                                <w:noProof/>
+                              </w:rPr>
+                            </w:pPr>
+                            <w:r>
+                              <w:t>Source : Rodrigues dos Santos Fabio</w:t>
+                            </w:r>
+                          </w:p>
+                        </w:txbxContent>
+                      </wps:txbx>
+                      <wps:bodyPr rot="0" spcFirstLastPara="0" vertOverflow="overflow" horzOverflow="overflow" vert="horz" wrap="square" lIns="0" tIns="0" rIns="0" bIns="0" numCol="1" spcCol="0" rtlCol="0" fromWordArt="0" anchor="t" anchorCtr="0" forceAA="0" compatLnSpc="1">
+                        <a:prstTxWarp prst="textNoShape">
+                          <a:avLst/>
+                        </a:prstTxWarp>
+                        <a:noAutofit/>
+                      </wps:bodyPr>
+                    </wps:wsp>
+                  </a:graphicData>
+                </a:graphic>
+                <wp14:sizeRelV relativeFrom="margin">
+                  <wp14:pctHeight>0</wp14:pctHeight>
+                </wp14:sizeRelV>
+              </wp:anchor>
+            </w:drawing>
+          </mc:Choice>
+          <mc:Fallback>
+            <w:pict>
+              <v:shape w14:anchorId="10B95D9C" id="_x0000_s1031" type="#_x0000_t202" style="position:absolute;left:0;text-align:left;margin-left:0;margin-top:237.4pt;width:369pt;height:61.5pt;z-index:251669504;visibility:visible;mso-wrap-style:square;mso-height-percent:0;mso-wrap-distance-left:9pt;mso-wrap-distance-top:0;mso-wrap-distance-right:9pt;mso-wrap-distance-bottom:0;mso-position-horizontal:center;mso-position-horizontal-relative:page;mso-position-vertical:absolute;mso-position-vertical-relative:text;mso-height-percent:0;mso-height-relative:margin;v-text-anchor:top" o:gfxdata="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" stroked="f">
+                <v:textbox inset="0,0,0,0">
+                  <w:txbxContent>
+                    <w:p>
+                      <w:pPr>
+                        <w:pStyle w:val="Lgende"/>
+                      </w:pPr>
+                      <w:bookmarkStart w:id="30" w:name="_Toc160026339"/>
+                      <w:r>
+                        <w:t xml:space="preserve">Illustration </w:t>
+                      </w:r>
+                      <w:r>
+                        <w:fldChar w:fldCharType="begin"/>
+                      </w:r>
+                      <w:r>
+                        <w:instrText xml:space="preserve"> SEQ Illustration \* ARABIC </w:instrText>
+                      </w:r>
+                      <w:r>
+                        <w:fldChar w:fldCharType="separate"/>
+                      </w:r>
+                      <w:r>
+                        <w:rPr>
+                          <w:noProof/>
+                        </w:rPr>
+                        <w:t>5</w:t>
+                      </w:r>
+                      <w:r>
+                        <w:fldChar w:fldCharType="end"/>
+                      </w:r>
+                      <w:r>
+                        <w:t>: Exemple de sélection de règle pour Chatbot par règles</w:t>
+                      </w:r>
+                      <w:bookmarkEnd w:id="30"/>
+                    </w:p>
+                    <w:p>
+                      <w:pPr>
+                        <w:pStyle w:val="Lgende"/>
+                        <w:rPr>
+                          <w:rFonts w:eastAsia="LM Roman 10" w:cs="LM Roman 10"/>
+                          <w:noProof/>
+                        </w:rPr>
+                      </w:pPr>
+                      <w:r>
+                        <w:t>Source : Rodrigues dos Santos Fabio</w:t>
+                      </w:r>
+                    </w:p>
+                  </w:txbxContent>
+                </v:textbox>
+                <w10:wrap type="topAndBottom" anchorx="page"/>
+              </v:shape>
+            </w:pict>
+          </mc:Fallback>
+        </mc:AlternateContent>
+      </w:r>
+      <w:r>
+        <w:rPr>
+          <w:noProof/>
+        </w:rPr>
         <w:drawing>
-          <wp:anchor distT="0" distB="0" distL="114300" distR="114300" simplePos="0" relativeHeight="251667456" behindDoc="0" locked="0" layoutInCell="1" allowOverlap="1" wp14:anchorId="79ACB9E9" wp14:editId="1E6A48C7">
+          <wp:anchor distT="0" distB="0" distL="114300" distR="114300" simplePos="0" relativeHeight="251667456" behindDoc="0" locked="0" layoutInCell="1" allowOverlap="1" wp14:anchorId="79ACB9E9" wp14:editId="2F3C1D5B">
             <wp:simplePos x="0" y="0"/>
             <wp:positionH relativeFrom="page">
               <wp:posOffset>1437005</wp:posOffset>
@@ -8466,169 +8827,19 @@
         </w:drawing>
       </w:r>
       <w:r>
-        <w:rPr>
-          <w:noProof/>
-        </w:rPr>
-        <mc:AlternateContent>
-          <mc:Choice Requires="wps">
-            <w:drawing>
-              <wp:anchor distT="0" distB="0" distL="114300" distR="114300" simplePos="0" relativeHeight="251669504" behindDoc="0" locked="0" layoutInCell="1" allowOverlap="1" wp14:anchorId="10B95D9C" wp14:editId="3C3F3609">
-                <wp:simplePos x="0" y="0"/>
-                <wp:positionH relativeFrom="page">
-                  <wp:align>center</wp:align>
-                </wp:positionH>
-                <wp:positionV relativeFrom="paragraph">
-                  <wp:posOffset>2955051</wp:posOffset>
-                </wp:positionV>
-                <wp:extent cx="4686300" cy="781050"/>
-                <wp:effectExtent l="0" t="0" r="0" b="0"/>
-                <wp:wrapTopAndBottom/>
-                <wp:docPr id="2028516598" name="Zone de texte 1"/>
-                <wp:cNvGraphicFramePr/>
-                <a:graphic xmlns:a="http://schemas.openxmlformats.org/drawingml/2006/main">
-                  <a:graphicData uri="http://schemas.microsoft.com/office/word/2010/wordprocessingShape">
-                    <wps:wsp>
-                      <wps:cNvSpPr txBox="1"/>
-                      <wps:spPr>
-                        <a:xfrm>
-                          <a:off x="0" y="0"/>
-                          <a:ext cx="4686300" cy="781050"/>
-                        </a:xfrm>
-                        <a:prstGeom prst="rect">
-                          <a:avLst/>
-                        </a:prstGeom>
-                        <a:solidFill>
-                          <a:prstClr val="white"/>
-                        </a:solidFill>
-                        <a:ln>
-                          <a:noFill/>
-                        </a:ln>
-                      </wps:spPr>
-                      <wps:txbx>
-                        <w:txbxContent>
-                          <w:p>
-                            <w:pPr>
-                              <w:pStyle w:val="Lgende"/>
-                            </w:pPr>
-                            <w:bookmarkStart w:id="27" w:name="_Toc159962222"/>
-                            <w:r>
-                              <w:t xml:space="preserve">Illustration </w:t>
-                            </w:r>
-                            <w:r>
-                              <w:fldChar w:fldCharType="begin"/>
-                            </w:r>
-                            <w:r>
-                              <w:instrText xml:space="preserve"> SEQ Illustration \* ARABIC </w:instrText>
-                            </w:r>
-                            <w:r>
-                              <w:fldChar w:fldCharType="separate"/>
-                            </w:r>
-                            <w:r>
-                              <w:rPr>
-                                <w:noProof/>
-                              </w:rPr>
-                              <w:t>5</w:t>
-                            </w:r>
-                            <w:r>
-                              <w:fldChar w:fldCharType="end"/>
-                            </w:r>
-                            <w:r>
-                              <w:t>: Exemple de sélection de règle pour Chatbot par règles</w:t>
-                            </w:r>
-                            <w:bookmarkEnd w:id="27"/>
-                          </w:p>
-                          <w:p>
-                            <w:pPr>
-                              <w:pStyle w:val="Lgende"/>
-                              <w:rPr>
-                                <w:rFonts w:eastAsia="LM Roman 10" w:cs="LM Roman 10"/>
-                                <w:noProof/>
-                              </w:rPr>
-                            </w:pPr>
-                            <w:r>
-                              <w:t>Source : Rodrigues dos Santos Fabio</w:t>
-                            </w:r>
-                          </w:p>
-                        </w:txbxContent>
-                      </wps:txbx>
-                      <wps:bodyPr rot="0" spcFirstLastPara="0" vertOverflow="overflow" horzOverflow="overflow" vert="horz" wrap="square" lIns="0" tIns="0" rIns="0" bIns="0" numCol="1" spcCol="0" rtlCol="0" fromWordArt="0" anchor="t" anchorCtr="0" forceAA="0" compatLnSpc="1">
-                        <a:prstTxWarp prst="textNoShape">
-                          <a:avLst/>
-                        </a:prstTxWarp>
-                        <a:noAutofit/>
-                      </wps:bodyPr>
-                    </wps:wsp>
-                  </a:graphicData>
-                </a:graphic>
-                <wp14:sizeRelV relativeFrom="margin">
-                  <wp14:pctHeight>0</wp14:pctHeight>
-                </wp14:sizeRelV>
-              </wp:anchor>
-            </w:drawing>
-          </mc:Choice>
-          <mc:Fallback>
-            <w:pict>
-              <v:shape w14:anchorId="10B95D9C" id="_x0000_s1031" type="#_x0000_t202" style="position:absolute;left:0;text-align:left;margin-left:0;margin-top:232.7pt;width:369pt;height:61.5pt;z-index:251669504;visibility:visible;mso-wrap-style:square;mso-height-percent:0;mso-wrap-distance-left:9pt;mso-wrap-distance-top:0;mso-wrap-distance-right:9pt;mso-wrap-distance-bottom:0;mso-position-horizontal:center;mso-position-horizontal-relative:page;mso-position-vertical:absolute;mso-position-vertical-relative:text;mso-height-percent:0;mso-height-relative:margin;v-text-anchor:top" o:gfxdata="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" stroked="f">
-                <v:textbox inset="0,0,0,0">
-                  <w:txbxContent>
-                    <w:p>
-                      <w:pPr>
-                        <w:pStyle w:val="Lgende"/>
-                      </w:pPr>
-                      <w:bookmarkStart w:id="28" w:name="_Toc159962222"/>
-                      <w:r>
-                        <w:t xml:space="preserve">Illustration </w:t>
-                      </w:r>
-                      <w:r>
-                        <w:fldChar w:fldCharType="begin"/>
-                      </w:r>
-                      <w:r>
-                        <w:instrText xml:space="preserve"> SEQ Illustration \* ARABIC </w:instrText>
-                      </w:r>
-                      <w:r>
-                        <w:fldChar w:fldCharType="separate"/>
-                      </w:r>
-                      <w:r>
-                        <w:rPr>
-                          <w:noProof/>
-                        </w:rPr>
-                        <w:t>5</w:t>
-                      </w:r>
-                      <w:r>
-                        <w:fldChar w:fldCharType="end"/>
-                      </w:r>
-                      <w:r>
-                        <w:t>: Exemple de sélection de règle pour Chatbot par règles</w:t>
-                      </w:r>
-                      <w:bookmarkEnd w:id="28"/>
-                    </w:p>
-                    <w:p>
-                      <w:pPr>
-                        <w:pStyle w:val="Lgende"/>
-                        <w:rPr>
-                          <w:rFonts w:eastAsia="LM Roman 10" w:cs="LM Roman 10"/>
-                          <w:noProof/>
-                        </w:rPr>
-                      </w:pPr>
-                      <w:r>
-                        <w:t>Source : Rodrigues dos Santos Fabio</w:t>
-                      </w:r>
-                    </w:p>
-                  </w:txbxContent>
-                </v:textbox>
-                <w10:wrap type="topAndBottom" anchorx="page"/>
-              </v:shape>
-            </w:pict>
-          </mc:Fallback>
-        </mc:AlternateContent>
-      </w:r>
-      <w:r>
-        <w:t>Dans le cas où l’entrée utilisateur est un texte, la méthode la plus facile et répandue est le simple parsage de mots-clés dits « Tokens ». Selon les tokens ayant été ressortis de la requête, une règle ayant un certain nombre de tokens correspondant ou tous se verra sélectionnée.</w:t>
-      </w:r>
-    </w:p>
-    <w:p>
-      <w:pPr>
-        <w:pStyle w:val="Corpsdetexte1"/>
+        <w:t xml:space="preserve">Dans le cas où l’entrée utilisateur est un texte, la méthode la plus facile et répandue est le simple parsage de mots-clés dits « Tokens ». Selon les tokens ayant été ressortis de la requête, une règle </w:t>
+      </w:r>
+      <w:r>
+        <w:t>comprenant</w:t>
+      </w:r>
+      <w:r>
+        <w:t xml:space="preserve"> un certain nombre de tokens correspondant ou tous se verra sélectionnée.</w:t>
+      </w:r>
+    </w:p>
+    <w:p>
+      <w:pPr>
+        <w:pStyle w:val="Corpsdetexte15interligne"/>
+        <w:ind w:firstLine="0"/>
         <w:rPr>
           <w:rStyle w:val="Caractresdenumrotation"/>
         </w:rPr>
@@ -8637,7 +8848,6 @@
         <w:rPr>
           <w:rStyle w:val="Caractresdenumrotation"/>
         </w:rPr>
-        <w:tab/>
         <w:t>Il existe deux approches possibles à la tokenisation du texte</w:t>
       </w:r>
     </w:p>
@@ -8691,7 +8901,26 @@
         <w:rPr>
           <w:rStyle w:val="Caractresdenumrotation"/>
         </w:rPr>
-        <w:t>. Car dans la première approche, une limitation qui pourrait rapidement se faire ressentir est pour commencer le fait que pour chaque tokens ajoutés dans le dictionnaire, il faut les associer à des règles et donc plus il y a de tokens, davantage il faudra créer d’associations règles-tokens. De plus, pour chaque token il peut exister une infinité de variations à cause de fautes d’orthographe ou tokens similaires en écriture et</w:t>
+        <w:t xml:space="preserve">. Car dans la première approche, une limitation qui pourrait rapidement se faire ressentir est pour commencer le fait que pour chaque tokens ajoutés dans le dictionnaire, il </w:t>
+      </w:r>
+      <w:r>
+        <w:rPr>
+          <w:rStyle w:val="Caractresdenumrotation"/>
+        </w:rPr>
+        <w:t>faudra</w:t>
+      </w:r>
+      <w:r>
+        <w:rPr>
+          <w:rStyle w:val="Caractresdenumrotation"/>
+        </w:rPr>
+        <w:t xml:space="preserve"> les associer à des règles et donc plus il y a de tokens, davantage il faudra créer d’associations règles-tokens. De </w:t>
+      </w:r>
+      <w:r>
+        <w:rPr>
+          <w:rStyle w:val="Caractresdenumrotation"/>
+        </w:rPr>
+        <w:lastRenderedPageBreak/>
+        <w:t>plus, pour chaque token il peut exister une infinité de variations à cause de fautes d’orthographe ou tokens similaires en écriture et</w:t>
       </w:r>
       <w:r>
         <w:rPr>
@@ -8748,13 +8977,13 @@
         <w:rPr>
           <w:rStyle w:val="Caractresdenumrotation"/>
         </w:rPr>
-        <w:t xml:space="preserve"> pour que la première approche soit viable car le NLP</w:t>
+        <w:t xml:space="preserve"> pour que la première approche soit viable car </w:t>
       </w:r>
       <w:r>
         <w:rPr>
           <w:rStyle w:val="Caractresdenumrotation"/>
         </w:rPr>
-        <w:t xml:space="preserve"> </w:t>
+        <w:t xml:space="preserve">ce dernier </w:t>
       </w:r>
       <w:r>
         <w:rPr>
@@ -8828,8 +9057,8 @@
       <w:pPr>
         <w:pStyle w:val="Corpsdetexte15interligne"/>
       </w:pPr>
-      <w:bookmarkStart w:id="29" w:name="__DdeLink__3396_815341517"/>
-      <w:bookmarkEnd w:id="29"/>
+      <w:bookmarkStart w:id="31" w:name="__DdeLink__3396_815341517"/>
+      <w:bookmarkEnd w:id="31"/>
       <w:r>
         <w:tab/>
       </w:r>
@@ -8897,6 +9126,7 @@
                             <w:pPr>
                               <w:pStyle w:val="Lgende"/>
                             </w:pPr>
+                            <w:bookmarkStart w:id="32" w:name="_Toc160026340"/>
                             <w:r>
                               <w:t xml:space="preserve">Illustration </w:t>
                             </w:r>
@@ -8921,6 +9151,7 @@
                             <w:r>
                               <w:t>: Graphique d'un Chatbot Intelligent</w:t>
                             </w:r>
+                            <w:bookmarkEnd w:id="32"/>
                           </w:p>
                           <w:p>
                             <w:pPr>
@@ -8960,6 +9191,7 @@
                       <w:pPr>
                         <w:pStyle w:val="Lgende"/>
                       </w:pPr>
+                      <w:bookmarkStart w:id="33" w:name="_Toc160026340"/>
                       <w:r>
                         <w:t xml:space="preserve">Illustration </w:t>
                       </w:r>
@@ -8984,6 +9216,7 @@
                       <w:r>
                         <w:t>: Graphique d'un Chatbot Intelligent</w:t>
                       </w:r>
+                      <w:bookmarkEnd w:id="33"/>
                     </w:p>
                     <w:p>
                       <w:pPr>
@@ -9011,6 +9244,9 @@
         <w:pStyle w:val="Corpsdetexte15interligne"/>
       </w:pPr>
       <w:r>
+        <w:rPr>
+          <w:noProof/>
+        </w:rPr>
         <w:drawing>
           <wp:anchor distT="0" distB="0" distL="114300" distR="114300" simplePos="0" relativeHeight="251673600" behindDoc="0" locked="0" layoutInCell="1" allowOverlap="1" wp14:anchorId="098D9F38" wp14:editId="10994488">
             <wp:simplePos x="0" y="0"/>
@@ -9074,18 +9310,24 @@
         <w:t>s Chatbots intelligents</w:t>
       </w:r>
       <w:r>
-        <w:t xml:space="preserve"> permettent de pallier le problème commun aux deux types de Chatbots précédent étant le contexte restreint. Dans le cas du Chatbot de règles, il a bien été soulevé le fait qu’ajouter de nouveaux tokens et règles rends le problème exponentiellement complexe dû à l’infinité des tournures que peut prendre une phrase. Or, un Chatbot intelligent est capable d’outrepasser ces limitations par sa capacité à comprendre le sens des mots, le contexte dans lequel ils sont employés et d’engager dans une conversation avec un utilisateur en se rappelant des informations que ce dernier a pu fournir tout au long de la discussion.</w:t>
+        <w:t xml:space="preserve"> permettent de pallier le problème commun aux deux types de Chatbots précédent étant le contexte restreint. Dans le cas du Chatbot de règles, il a bien été soulevé</w:t>
       </w:r>
       <w:r>
         <w:t xml:space="preserve"> </w:t>
       </w:r>
       <w:r>
+        <w:t>qu’ajouter de nouveaux tokens et règles rends le problème exponentiellement complexe dû à l’infinité des tournures que peut prendre une phrase. Or, un Chatbot intelligent est capable d’outrepasser ces limitations par sa capacité à comprendre le sens des mots, le contexte dans lequel ils sont employés et d’engager dans une conversation avec un utilisateur en se rappelant des informations que ce dernier a pu fournir tout au long de la discussion.</w:t>
+      </w:r>
+      <w:r>
+        <w:t xml:space="preserve"> </w:t>
+      </w:r>
+      <w:r>
         <w:t>Étant donné</w:t>
       </w:r>
       <w:r>
         <w:t xml:space="preserve"> la grande variété de modèles d’intelligence artificielle, </w:t>
       </w:r>
-      <w:bookmarkStart w:id="30" w:name="_Toc159947152"/>
+      <w:bookmarkStart w:id="34" w:name="_Toc159947152"/>
       <w:r>
         <w:t>il est difficile de donner un exemple d’implémentation spécifique. Le point commun entre tous cependant est qu’ils ont tous pour but de simuler une discussion fluide et dynamique avec l’utilisateur, comme s’ils discutaient avec un agent humain.</w:t>
       </w:r>
@@ -9100,20 +9342,458 @@
       <w:r>
         <w:t xml:space="preserve">Ce type de Chatbot est souvent retrouvé </w:t>
       </w:r>
+      <w:r>
+        <w:t xml:space="preserve">actuellement dans des assistants virtuels tels qu’Alexa, Google Assistant, Siri, Amazon Echo et bien d’autres. Il en existe aussi sous la forme de Chatbots web comme le très populaire ChatGPT, Google Bard, Bing AI qui lui est une intelligence artificielle de type Générative qui a pour but de générer du nouveau </w:t>
+      </w:r>
+      <w:r>
+        <w:lastRenderedPageBreak/>
+        <w:t xml:space="preserve">contenu à partir d’un contenu existant. Ce qui, bien que cela est intéressant, n’est pas le focus du projet ici. </w:t>
+      </w:r>
     </w:p>
     <w:p>
       <w:pPr>
         <w:pStyle w:val="Corpsdetexte15interligne"/>
       </w:pPr>
+      <w:r>
+        <w:t>Cependant, un aspect partagé par toutes ces I.A.</w:t>
+      </w:r>
+      <w:r>
+        <w:t xml:space="preserve"> est que dans tous leurs traitements de requêtes utilisateurs est l’usage de NLU (Natural Language Understanding). Selon le graphique présenté plus haut, une fois que l’application reçoit la requête utilisateur sous forme de texte, elle subit généralement un prétraitement grâce à l’utilisation d’un moteur NLP. Ce prétraitement peut être plus ou moins utile selon le modèle d’I.A. ou de Machine Learning utilisé car certains modèles comme des I.A. conversationnelles sont programmée pour se charger de toute la partie de Tokenisation et autres traitements NLP avant d’appliquer un traitement NLU afin de comprendre le contexte, intention et sens des phrases et mots présents dans la requête. Le tout étant finalement traité par le modèle correspondant et sa réponse renvoyée à l’utilisateur.</w:t>
+      </w:r>
     </w:p>
     <w:p>
       <w:pPr>
         <w:pStyle w:val="Corpsdetexte15interligne"/>
       </w:pPr>
       <w:r>
+        <w:t xml:space="preserve">Il est évident qu’un Chatbot de ce type apporte une grande plus-value à l’expérience utilisateur car ce dernier donne l’impression de comprendre quelconque requête que ce soit et de rendre l’expérience bien plus personnelle qu’un Chatbot avec règles ou menus pourrait fournir. Hélas, cela ne </w:t>
+      </w:r>
+      <w:r>
+        <w:t>s’obtient</w:t>
+      </w:r>
+      <w:r>
+        <w:t xml:space="preserve"> pas aussi aisément car tout comme le moteur NLP qui nécessite une certaine quantité de données pour être entrainé et </w:t>
+      </w:r>
+      <w:r>
+        <w:t>efficace, il faut une vaste quantité de données d’entraînement si l’on souhaite avoir un Chatbot capable de gérer toute situation se présentant ou alors une quantité assez large et variée pour au moins gérer la plupart des situations dans le cadre d’un projet de moins grande envergure. Cela implique qu’il n’est pas impossible de mettre en place un Chatbot intelligent pour un petit projet mais qu’il faut nécessairement assez de données à disposition. C’est pourquoi un prétraitement par un moteur NLP contribue à nécessiter le moins de données que possible si l’entrée utilisateur peut être transformée en quelque chose de plus général et moins propice à être des cas uniques non pris en compte.</w:t>
+      </w:r>
+    </w:p>
+    <w:p>
+      <w:pPr>
+        <w:rPr>
+          <w:rFonts w:ascii="LM Roman 10" w:eastAsia="LM Roman 10" w:hAnsi="LM Roman 10" w:cs="LM Roman 10"/>
+        </w:rPr>
+      </w:pPr>
+      <w:r>
+        <w:br w:type="page"/>
+      </w:r>
+    </w:p>
+    <w:p>
+      <w:pPr>
+        <w:pStyle w:val="Corpsdetexte15interligne"/>
+      </w:pPr>
+      <w:r>
+        <w:lastRenderedPageBreak/>
+        <w:tab/>
+        <w:t xml:space="preserve">L’essentiel à retirer de ces types de Chatbots </w:t>
+      </w:r>
+      <w:r>
+        <w:t>se présente ainsi :</w:t>
+      </w:r>
+    </w:p>
+    <w:p>
+      <w:pPr>
+        <w:pStyle w:val="Corpsdetexte15interligne"/>
+        <w:numPr>
+          <w:ilvl w:val="0"/>
+          <w:numId w:val="16"/>
+        </w:numPr>
+        <w:rPr>
+          <w:rStyle w:val="Sautdindex"/>
+        </w:rPr>
+      </w:pPr>
+      <w:r>
+        <w:rPr>
+          <w:rStyle w:val="Sautdindex"/>
+        </w:rPr>
+        <w:t>Les Chatbots de Menus</w:t>
+      </w:r>
+      <w:r>
+        <w:rPr>
+          <w:rStyle w:val="Sautdindex"/>
+        </w:rPr>
+        <w:t xml:space="preserve"> sont simplistes tant niveau interface que dans la manière de les utiliser. Ils permettent facilement d’arriver à une réponse en peu d’entrées utilisateur, la complexité d’implémentation étant basse les rend attractif selon le besoin, surtout si le cadre dans lequel il est utilisé est déjà un cadre restreint. Cependant, l’expérience n’est pas très personnelle et ne permet pas de sortir du cadre imposé par le menu lorsque la réponse à la requête utilisateur pourrait ne pas se trouver dans le cadre imposé par l’application.</w:t>
+      </w:r>
+      <w:r>
+        <w:rPr>
+          <w:rStyle w:val="Sautdindex"/>
+        </w:rPr>
+        <w:t xml:space="preserve"> Très utilisé quand l’on sait d’avance que l’utilisateur ne peut pas sortir du cadre imposé et que l’on souhaite avoir un Chatbot nécessitant le moins de maintenance possible.</w:t>
+      </w:r>
+    </w:p>
+    <w:p>
+      <w:pPr>
+        <w:pStyle w:val="Corpsdetexte15interligne"/>
+        <w:numPr>
+          <w:ilvl w:val="0"/>
+          <w:numId w:val="16"/>
+        </w:numPr>
+        <w:rPr>
+          <w:rStyle w:val="Sautdindex"/>
+        </w:rPr>
+      </w:pPr>
+      <w:r>
+        <w:rPr>
+          <w:rStyle w:val="Sautdindex"/>
+        </w:rPr>
+        <w:t>Les Chatbots de règles permettent de réaliser des exploits similaires à ceux d’un Chatbot de Menus mais en permettant une plus grande liberté coté utilisateur avec la possibilité de mettre un champs de texte à sa disposition. En plus d’une liberté accrue, l’expérience fournie sera plus personnelle car l’utilisateur peut formuler par ses propres mots sa requête. Or, un soucis de cadre existant persiste car ce qui définit le cadre est la quantité de règles et mots-clés gérés par le Chatbot. S’il n’y a pas assez de règles ou mots-clés pour couvrir tous les cas d’usage, cela empièterait sur l’expérience utilisateur et faire en sorte qu’aucune solution viable ne soit trouvée.</w:t>
+      </w:r>
+    </w:p>
+    <w:p>
+      <w:pPr>
+        <w:pStyle w:val="Corpsdetexte15interligne"/>
+        <w:numPr>
+          <w:ilvl w:val="0"/>
+          <w:numId w:val="16"/>
+        </w:numPr>
+        <w:rPr>
+          <w:rStyle w:val="Sautdindex"/>
+        </w:rPr>
+      </w:pPr>
+      <w:r>
+        <w:rPr>
+          <w:rStyle w:val="Sautdindex"/>
+        </w:rPr>
+        <w:t xml:space="preserve">Les Chatbots intelligents sont très prisés par beaucoup en ce moment de par leur avantages attractifs étant la personnalisation de chaque discussions, de la liberté donnée à l’utilisateur en matière de requêtes tout en gardant un cadre et que le Chatbot tentera d’y ramener l’utilisateur s’il s’en écarte trop lors d’un échange, la facilité à implémenter un système dynamique sans avoir à se préoccuper de tout l’aspect de compréhension par NLU et traitement du texte par NLP et de n’avoir qu’à donner la sortie de ces traitements au modèle pré-entrainé qui trouvera la réponse adéquate à la requête utilisateur. Mais pour y </w:t>
+      </w:r>
+      <w:r>
+        <w:rPr>
+          <w:rStyle w:val="Sautdindex"/>
+        </w:rPr>
+        <w:lastRenderedPageBreak/>
+        <w:t xml:space="preserve">parvenir le plus grand obstacle reste toujours les données utilisées lors de l’entraînement des divers composants du Chatbot qui impactent grandement sa qualité. S’il n’y en a pas assez ou qu’elles ne soient pas assez variées pour coller aux spécificités souhaitées, le bot pourrait peiner en premier lieu à comprendre l’entrée utilisateur et par la suite à trouver la solution adéquate. De plus, l’usage de modèles d’I.A. ou de Machine Learning nécessitent un plus grand niveau de compréhension de ces derniers afin de déterminer quels modèles et </w:t>
+      </w:r>
+      <w:r>
+        <w:rPr>
+          <w:rStyle w:val="Sautdindex"/>
+        </w:rPr>
+        <mc:AlternateContent>
+          <mc:Choice Requires="wps">
+            <w:drawing>
+              <wp:anchor distT="0" distB="0" distL="114300" distR="114300" simplePos="0" relativeHeight="251678720" behindDoc="0" locked="0" layoutInCell="1" allowOverlap="1" wp14:anchorId="03CACA72" wp14:editId="2C345DFD">
+                <wp:simplePos x="0" y="0"/>
+                <wp:positionH relativeFrom="margin">
+                  <wp:align>center</wp:align>
+                </wp:positionH>
+                <wp:positionV relativeFrom="paragraph">
+                  <wp:posOffset>5288280</wp:posOffset>
+                </wp:positionV>
+                <wp:extent cx="5942965" cy="635"/>
+                <wp:effectExtent l="0" t="0" r="635" b="635"/>
+                <wp:wrapTopAndBottom/>
+                <wp:docPr id="595001420" name="Zone de texte 1"/>
+                <wp:cNvGraphicFramePr/>
+                <a:graphic xmlns:a="http://schemas.openxmlformats.org/drawingml/2006/main">
+                  <a:graphicData uri="http://schemas.microsoft.com/office/word/2010/wordprocessingShape">
+                    <wps:wsp>
+                      <wps:cNvSpPr txBox="1"/>
+                      <wps:spPr>
+                        <a:xfrm>
+                          <a:off x="0" y="0"/>
+                          <a:ext cx="5942965" cy="635"/>
+                        </a:xfrm>
+                        <a:prstGeom prst="rect">
+                          <a:avLst/>
+                        </a:prstGeom>
+                        <a:solidFill>
+                          <a:prstClr val="white"/>
+                        </a:solidFill>
+                        <a:ln>
+                          <a:noFill/>
+                        </a:ln>
+                      </wps:spPr>
+                      <wps:txbx>
+                        <w:txbxContent>
+                          <w:p>
+                            <w:pPr>
+                              <w:pStyle w:val="Lgende"/>
+                            </w:pPr>
+                            <w:r>
+                              <w:t xml:space="preserve">Illustration </w:t>
+                            </w:r>
+                            <w:r>
+                              <w:fldChar w:fldCharType="begin"/>
+                            </w:r>
+                            <w:r>
+                              <w:instrText xml:space="preserve"> SEQ Illustration \* ARABIC </w:instrText>
+                            </w:r>
+                            <w:r>
+                              <w:fldChar w:fldCharType="separate"/>
+                            </w:r>
+                            <w:r>
+                              <w:rPr>
+                                <w:noProof/>
+                              </w:rPr>
+                              <w:t>7</w:t>
+                            </w:r>
+                            <w:r>
+                              <w:fldChar w:fldCharType="end"/>
+                            </w:r>
+                            <w:r>
+                              <w:t xml:space="preserve">: Pyramide de la difficulté technologique et </w:t>
+                            </w:r>
+                            <w:r>
+                              <w:t>U</w:t>
+                            </w:r>
+                            <w:r>
+                              <w:t>X selon le type de Chatbot</w:t>
+                            </w:r>
+                          </w:p>
+                          <w:p>
+                            <w:pPr>
+                              <w:pStyle w:val="Lgende"/>
+                              <w:rPr>
+                                <w:rFonts w:eastAsia="LM Roman 10" w:cs="LM Roman 10"/>
+                                <w:noProof/>
+                              </w:rPr>
+                            </w:pPr>
+                            <w:r>
+                              <w:t xml:space="preserve">Source : </w:t>
+                            </w:r>
+                            <w:proofErr w:type="spellStart"/>
+                            <w:r>
+                              <w:t>Ovationcxm</w:t>
+                            </w:r>
+                            <w:proofErr w:type="spellEnd"/>
+                            <w:r>
+                              <w:t xml:space="preserve">, </w:t>
+                            </w:r>
+                            <w:proofErr w:type="spellStart"/>
+                            <w:r>
+                              <w:t>ref</w:t>
+                            </w:r>
+                            <w:proofErr w:type="spellEnd"/>
+                            <w:r>
+                              <w:t>. : URL01</w:t>
+                            </w:r>
+                          </w:p>
+                        </w:txbxContent>
+                      </wps:txbx>
+                      <wps:bodyPr rot="0" spcFirstLastPara="0" vertOverflow="overflow" horzOverflow="overflow" vert="horz" wrap="square" lIns="0" tIns="0" rIns="0" bIns="0" numCol="1" spcCol="0" rtlCol="0" fromWordArt="0" anchor="t" anchorCtr="0" forceAA="0" compatLnSpc="1">
+                        <a:prstTxWarp prst="textNoShape">
+                          <a:avLst/>
+                        </a:prstTxWarp>
+                        <a:spAutoFit/>
+                      </wps:bodyPr>
+                    </wps:wsp>
+                  </a:graphicData>
+                </a:graphic>
+                <wp14:sizeRelH relativeFrom="margin">
+                  <wp14:pctWidth>0</wp14:pctWidth>
+                </wp14:sizeRelH>
+              </wp:anchor>
+            </w:drawing>
+          </mc:Choice>
+          <mc:Fallback>
+            <w:pict>
+              <v:shape w14:anchorId="03CACA72" id="_x0000_s1033" type="#_x0000_t202" style="position:absolute;left:0;text-align:left;margin-left:0;margin-top:416.4pt;width:467.95pt;height:.05pt;z-index:251678720;visibility:visible;mso-wrap-style:square;mso-width-percent:0;mso-wrap-distance-left:9pt;mso-wrap-distance-top:0;mso-wrap-distance-right:9pt;mso-wrap-distance-bottom:0;mso-position-horizontal:center;mso-position-horizontal-relative:margin;mso-position-vertical:absolute;mso-position-vertical-relative:text;mso-width-percent:0;mso-width-relative:margin;v-text-anchor:top" o:gfxdata="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" stroked="f">
+                <v:textbox style="mso-fit-shape-to-text:t" inset="0,0,0,0">
+                  <w:txbxContent>
+                    <w:p>
+                      <w:pPr>
+                        <w:pStyle w:val="Lgende"/>
+                      </w:pPr>
+                      <w:r>
+                        <w:t xml:space="preserve">Illustration </w:t>
+                      </w:r>
+                      <w:r>
+                        <w:fldChar w:fldCharType="begin"/>
+                      </w:r>
+                      <w:r>
+                        <w:instrText xml:space="preserve"> SEQ Illustration \* ARABIC </w:instrText>
+                      </w:r>
+                      <w:r>
+                        <w:fldChar w:fldCharType="separate"/>
+                      </w:r>
+                      <w:r>
+                        <w:rPr>
+                          <w:noProof/>
+                        </w:rPr>
+                        <w:t>7</w:t>
+                      </w:r>
+                      <w:r>
+                        <w:fldChar w:fldCharType="end"/>
+                      </w:r>
+                      <w:r>
+                        <w:t xml:space="preserve">: Pyramide de la difficulté technologique et </w:t>
+                      </w:r>
+                      <w:r>
+                        <w:t>U</w:t>
+                      </w:r>
+                      <w:r>
+                        <w:t>X selon le type de Chatbot</w:t>
+                      </w:r>
+                    </w:p>
+                    <w:p>
+                      <w:pPr>
+                        <w:pStyle w:val="Lgende"/>
+                        <w:rPr>
+                          <w:rFonts w:eastAsia="LM Roman 10" w:cs="LM Roman 10"/>
+                          <w:noProof/>
+                        </w:rPr>
+                      </w:pPr>
+                      <w:r>
+                        <w:t xml:space="preserve">Source : </w:t>
+                      </w:r>
+                      <w:proofErr w:type="spellStart"/>
+                      <w:r>
+                        <w:t>Ovationcxm</w:t>
+                      </w:r>
+                      <w:proofErr w:type="spellEnd"/>
+                      <w:r>
+                        <w:t xml:space="preserve">, </w:t>
+                      </w:r>
+                      <w:proofErr w:type="spellStart"/>
+                      <w:r>
+                        <w:t>ref</w:t>
+                      </w:r>
+                      <w:proofErr w:type="spellEnd"/>
+                      <w:r>
+                        <w:t>. : URL01</w:t>
+                      </w:r>
+                    </w:p>
+                  </w:txbxContent>
+                </v:textbox>
+                <w10:wrap type="topAndBottom" anchorx="margin"/>
+              </v:shape>
+            </w:pict>
+          </mc:Fallback>
+        </mc:AlternateContent>
+      </w:r>
+      <w:r>
+        <w:rPr>
+          <w:rStyle w:val="Sautdindex"/>
+        </w:rPr>
+        <w:t>implémentations sont les plus adéquates aux cas d’usages du projet.</w:t>
+      </w:r>
+    </w:p>
+    <w:p>
+      <w:pPr>
+        <w:pStyle w:val="Corpsdetexte15interligne"/>
+        <w:rPr>
+          <w:rStyle w:val="Sautdindex"/>
+        </w:rPr>
+      </w:pPr>
+      <w:r>
+        <w:rPr>
+          <w:noProof/>
+        </w:rPr>
+        <w:drawing>
+          <wp:anchor distT="0" distB="0" distL="114300" distR="114300" simplePos="0" relativeHeight="251676672" behindDoc="0" locked="0" layoutInCell="1" allowOverlap="1" wp14:anchorId="540D6F48" wp14:editId="5D6C4B1C">
+            <wp:simplePos x="0" y="0"/>
+            <wp:positionH relativeFrom="margin">
+              <wp:align>center</wp:align>
+            </wp:positionH>
+            <wp:positionV relativeFrom="paragraph">
+              <wp:posOffset>2947</wp:posOffset>
+            </wp:positionV>
+            <wp:extent cx="3412800" cy="2552400"/>
+            <wp:effectExtent l="0" t="0" r="0" b="635"/>
+            <wp:wrapTopAndBottom/>
+            <wp:docPr id="2124907503" name="Image 1"/>
+            <wp:cNvGraphicFramePr>
+              <a:graphicFrameLocks xmlns:a="http://schemas.openxmlformats.org/drawingml/2006/main" noChangeAspect="1"/>
+            </wp:cNvGraphicFramePr>
+            <a:graphic xmlns:a="http://schemas.openxmlformats.org/drawingml/2006/main">
+              <a:graphicData uri="http://schemas.openxmlformats.org/drawingml/2006/picture">
+                <pic:pic xmlns:pic="http://schemas.openxmlformats.org/drawingml/2006/picture">
+                  <pic:nvPicPr>
+                    <pic:cNvPr id="0" name="Picture 1"/>
+                    <pic:cNvPicPr>
+                      <a:picLocks noChangeAspect="1" noChangeArrowheads="1"/>
+                    </pic:cNvPicPr>
+                  </pic:nvPicPr>
+                  <pic:blipFill>
+                    <a:blip r:embed="rId29">
+                      <a:extLst>
+                        <a:ext uri="{28A0092B-C50C-407E-A947-70E740481C1C}">
+                          <a14:useLocalDpi xmlns:a14="http://schemas.microsoft.com/office/drawing/2010/main" val="0"/>
+                        </a:ext>
+                      </a:extLst>
+                    </a:blip>
+                    <a:srcRect/>
+                    <a:stretch>
+                      <a:fillRect/>
+                    </a:stretch>
+                  </pic:blipFill>
+                  <pic:spPr bwMode="auto">
+                    <a:xfrm>
+                      <a:off x="0" y="0"/>
+                      <a:ext cx="3412800" cy="2552400"/>
+                    </a:xfrm>
+                    <a:prstGeom prst="rect">
+                      <a:avLst/>
+                    </a:prstGeom>
+                    <a:noFill/>
+                    <a:ln>
+                      <a:noFill/>
+                    </a:ln>
+                  </pic:spPr>
+                </pic:pic>
+              </a:graphicData>
+            </a:graphic>
+            <wp14:sizeRelH relativeFrom="margin">
+              <wp14:pctWidth>0</wp14:pctWidth>
+            </wp14:sizeRelH>
+            <wp14:sizeRelV relativeFrom="margin">
+              <wp14:pctHeight>0</wp14:pctHeight>
+            </wp14:sizeRelV>
+          </wp:anchor>
+        </w:drawing>
+      </w:r>
+      <w:r>
+        <w:rPr>
+          <w:rStyle w:val="Sautdindex"/>
+        </w:rPr>
+        <w:t>L’illustration ci-dessus démontre de manière visuelle la relation entre la difficulté de la technologie elle-même dans la création de Chatbots par Menus, par Règles ou Intelligents</w:t>
+      </w:r>
+      <w:r>
+        <w:rPr>
+          <w:rStyle w:val="Sautdindex"/>
+        </w:rPr>
+        <w:t xml:space="preserve">. Il est important de noter que le choix final du type de Chatbot souhaité ne dépend pas uniquement du niveau de qualité de l’expérience utilisateur fournie car sinon seul les Chatbots intelligents seraient utilisés mais la complexité d’implémentation, </w:t>
+      </w:r>
+      <w:r>
+        <w:rPr>
+          <w:rStyle w:val="Sautdindex"/>
+        </w:rPr>
+        <w:t>l’étendue des possibles interactions (tant larges que plus restreintes), ressources à disposition et autres paramètres sont à prendre en compte afin de choisir le Chatbot répondant au mieux aux attentes du projet.</w:t>
+      </w:r>
+    </w:p>
+    <w:p>
+      <w:pPr>
+        <w:pStyle w:val="Corpsdetexte15interligne"/>
+      </w:pPr>
+    </w:p>
+    <w:p>
+      <w:pPr>
+        <w:pStyle w:val="Corpsdetexte15interligne"/>
+        <w:ind w:firstLine="0"/>
+      </w:pPr>
+    </w:p>
+    <w:p>
+      <w:pPr>
+        <w:pStyle w:val="Corpsdetexte15interligne"/>
+      </w:pPr>
+    </w:p>
+    <w:p>
+      <w:pPr>
+        <w:pStyle w:val="Corpsdetexte15interligne"/>
+      </w:pPr>
+      <w:r>
         <w:t>Titre de niveau 3 (style “Titre 3”)</w:t>
       </w:r>
-      <w:bookmarkEnd w:id="30"/>
+      <w:bookmarkEnd w:id="34"/>
     </w:p>
     <w:p>
       <w:pPr>
@@ -9122,19 +9802,19 @@
       <w:r>
         <w:tab/>
       </w:r>
-      <w:bookmarkStart w:id="31" w:name="__DdeLink__4667_815341517222"/>
+      <w:bookmarkStart w:id="35" w:name="__DdeLink__4667_815341517222"/>
       <w:r>
         <w:t>Votre texte</w:t>
       </w:r>
-      <w:bookmarkEnd w:id="31"/>
+      <w:bookmarkEnd w:id="35"/>
       <w:r>
         <w:t xml:space="preserve">, </w:t>
       </w:r>
-      <w:bookmarkStart w:id="32" w:name="__DdeLink__4670_815341517222"/>
+      <w:bookmarkStart w:id="36" w:name="__DdeLink__4670_815341517222"/>
       <w:r>
         <w:t>votre texte, votre texte, votre texte,</w:t>
       </w:r>
-      <w:bookmarkEnd w:id="32"/>
+      <w:bookmarkEnd w:id="36"/>
       <w:r>
         <w:t xml:space="preserve"> votre texte, votre texte, votre texte, votre texte, votre texte, votre texte, votre texte, votre texte, votre texte, votre texte, votre texte, votre texte, votre texte, votre texte (style « Corps de texte, interligne 1,5 »).</w:t>
       </w:r>
@@ -9146,15 +9826,15 @@
       <w:r>
         <w:tab/>
       </w:r>
-      <w:bookmarkStart w:id="33" w:name="__DdeLink__4667_8153415172221"/>
+      <w:bookmarkStart w:id="37" w:name="__DdeLink__4667_8153415172221"/>
       <w:r>
         <w:t>Votre texte</w:t>
       </w:r>
-      <w:bookmarkEnd w:id="33"/>
+      <w:bookmarkEnd w:id="37"/>
       <w:r>
         <w:t xml:space="preserve">, </w:t>
       </w:r>
-      <w:bookmarkStart w:id="34" w:name="__DdeLink__4670_8153415172221"/>
+      <w:bookmarkStart w:id="38" w:name="__DdeLink__4670_8153415172221"/>
       <w:r>
         <w:t>votre texte, votre texte, votre</w:t>
       </w:r>
@@ -9167,7 +9847,7 @@
       <w:r>
         <w:t xml:space="preserve"> texte,</w:t>
       </w:r>
-      <w:bookmarkEnd w:id="34"/>
+      <w:bookmarkEnd w:id="38"/>
       <w:r>
         <w:t xml:space="preserve"> votre texte, votre texte, votre texte, votre texte, votre texte, votre texte, votre texte, votre texte, votre texte, votre texte, votre texte, votre texte, votre texte, votre texte (style « Corps de texte, interligne 1,5 »).</w:t>
       </w:r>
@@ -9199,7 +9879,7 @@
                     <pic:cNvPicPr/>
                   </pic:nvPicPr>
                   <pic:blipFill>
-                    <a:blip r:embed="rId29">
+                    <a:blip r:embed="rId30">
                       <a:extLst>
                         <a:ext uri="{28A0092B-C50C-407E-A947-70E740481C1C}">
                           <a14:useLocalDpi xmlns:a14="http://schemas.microsoft.com/office/drawing/2010/main" val="0"/>
@@ -9230,9 +9910,9 @@
       <w:pPr>
         <w:pStyle w:val="Illustration"/>
       </w:pPr>
-      <w:bookmarkStart w:id="35" w:name="_Toc31296368"/>
-      <w:bookmarkStart w:id="36" w:name="_Toc159891437"/>
-      <w:bookmarkStart w:id="37" w:name="_Toc159962224"/>
+      <w:bookmarkStart w:id="39" w:name="_Toc31296368"/>
+      <w:bookmarkStart w:id="40" w:name="_Toc159891437"/>
+      <w:bookmarkStart w:id="41" w:name="_Toc160026341"/>
       <w:r>
         <w:t xml:space="preserve">Illustration </w:t>
       </w:r>
@@ -9249,7 +9929,7 @@
         <w:rPr>
           <w:noProof/>
         </w:rPr>
-        <w:t>7</w:t>
+        <w:t>8</w:t>
       </w:r>
       <w:r>
         <w:rPr>
@@ -9260,9 +9940,9 @@
       <w:r>
         <w:t>: schéma bidule</w:t>
       </w:r>
-      <w:bookmarkEnd w:id="35"/>
-      <w:bookmarkEnd w:id="36"/>
-      <w:bookmarkEnd w:id="37"/>
+      <w:bookmarkEnd w:id="39"/>
+      <w:bookmarkEnd w:id="40"/>
+      <w:bookmarkEnd w:id="41"/>
     </w:p>
     <w:p>
       <w:pPr>
@@ -9290,11 +9970,11 @@
       <w:pPr>
         <w:pStyle w:val="Titre2"/>
       </w:pPr>
-      <w:bookmarkStart w:id="38" w:name="_Toc159947153"/>
+      <w:bookmarkStart w:id="42" w:name="_Toc159947153"/>
       <w:r>
         <w:t>Titre de niveau 2 (style « Titre 2 »)</w:t>
       </w:r>
-      <w:bookmarkEnd w:id="38"/>
+      <w:bookmarkEnd w:id="42"/>
     </w:p>
     <w:p>
       <w:pPr>
@@ -9303,19 +9983,19 @@
       <w:r>
         <w:tab/>
       </w:r>
-      <w:bookmarkStart w:id="39" w:name="__DdeLink__4667_8153415172212"/>
+      <w:bookmarkStart w:id="43" w:name="__DdeLink__4667_8153415172212"/>
       <w:r>
         <w:t>Votre texte</w:t>
       </w:r>
-      <w:bookmarkEnd w:id="39"/>
+      <w:bookmarkEnd w:id="43"/>
       <w:r>
         <w:t xml:space="preserve">, </w:t>
       </w:r>
-      <w:bookmarkStart w:id="40" w:name="__DdeLink__4670_8153415172212"/>
+      <w:bookmarkStart w:id="44" w:name="__DdeLink__4670_8153415172212"/>
       <w:r>
         <w:t>votre texte, votre texte, votre texte,</w:t>
       </w:r>
-      <w:bookmarkEnd w:id="40"/>
+      <w:bookmarkEnd w:id="44"/>
       <w:r>
         <w:t xml:space="preserve"> votre texte, votre texte, votre texte, votre texte, votre texte, votre texte, votre texte, votre texte, votre texte, votre texte, votre texte, votre texte, votre texte, votre texte (style « Corps de texte, interligne 1,5 »).</w:t>
       </w:r>
@@ -9331,6 +10011,7 @@
           <w:noProof/>
           <w:lang w:val="fr-CH" w:eastAsia="fr-CH" w:bidi="ar-SA"/>
         </w:rPr>
+        <w:lastRenderedPageBreak/>
         <w:drawing>
           <wp:inline distT="0" distB="0" distL="0" distR="0" wp14:anchorId="4FF342C9" wp14:editId="42560AB0">
             <wp:extent cx="3448633" cy="2299580"/>
@@ -9347,7 +10028,7 @@
                     <pic:cNvPicPr/>
                   </pic:nvPicPr>
                   <pic:blipFill>
-                    <a:blip r:embed="rId30" cstate="print">
+                    <a:blip r:embed="rId31" cstate="print">
                       <a:extLst>
                         <a:ext uri="{28A0092B-C50C-407E-A947-70E740481C1C}">
                           <a14:useLocalDpi xmlns:a14="http://schemas.microsoft.com/office/drawing/2010/main" val="0"/>
@@ -9378,9 +10059,9 @@
       <w:pPr>
         <w:pStyle w:val="Illustration"/>
       </w:pPr>
-      <w:bookmarkStart w:id="41" w:name="_Toc31296369"/>
-      <w:bookmarkStart w:id="42" w:name="_Toc159891438"/>
-      <w:bookmarkStart w:id="43" w:name="_Toc159962225"/>
+      <w:bookmarkStart w:id="45" w:name="_Toc31296369"/>
+      <w:bookmarkStart w:id="46" w:name="_Toc159891438"/>
+      <w:bookmarkStart w:id="47" w:name="_Toc160026342"/>
       <w:r>
         <w:t xml:space="preserve">Illustration </w:t>
       </w:r>
@@ -9397,7 +10078,7 @@
         <w:rPr>
           <w:noProof/>
         </w:rPr>
-        <w:t>8</w:t>
+        <w:t>9</w:t>
       </w:r>
       <w:r>
         <w:rPr>
@@ -9408,9 +10089,9 @@
       <w:r>
         <w:t>: Alice, Micro-ordinateur MATRA.</w:t>
       </w:r>
-      <w:bookmarkEnd w:id="41"/>
-      <w:bookmarkEnd w:id="42"/>
-      <w:bookmarkEnd w:id="43"/>
+      <w:bookmarkEnd w:id="45"/>
+      <w:bookmarkEnd w:id="46"/>
+      <w:bookmarkEnd w:id="47"/>
     </w:p>
     <w:p>
       <w:pPr>
@@ -9435,34 +10116,34 @@
       <w:pPr>
         <w:pStyle w:val="Titre3"/>
       </w:pPr>
-      <w:bookmarkStart w:id="44" w:name="__DdeLink__4373_8153415172"/>
-      <w:bookmarkStart w:id="45" w:name="_Toc159947154"/>
+      <w:bookmarkStart w:id="48" w:name="__DdeLink__4373_8153415172"/>
+      <w:bookmarkStart w:id="49" w:name="_Toc159947154"/>
       <w:r>
         <w:t>T</w:t>
       </w:r>
-      <w:bookmarkEnd w:id="44"/>
+      <w:bookmarkEnd w:id="48"/>
       <w:r>
         <w:t>itre de niveau 3 (style “Titre 3”)</w:t>
       </w:r>
-      <w:bookmarkEnd w:id="45"/>
+      <w:bookmarkEnd w:id="49"/>
     </w:p>
     <w:p>
       <w:pPr>
         <w:pStyle w:val="Corpsdetexte15interligne"/>
       </w:pPr>
-      <w:bookmarkStart w:id="46" w:name="__DdeLink__4667_8153415172211"/>
+      <w:bookmarkStart w:id="50" w:name="__DdeLink__4667_8153415172211"/>
       <w:r>
         <w:t>Votre texte</w:t>
       </w:r>
-      <w:bookmarkEnd w:id="46"/>
+      <w:bookmarkEnd w:id="50"/>
       <w:r>
         <w:t xml:space="preserve">, </w:t>
       </w:r>
-      <w:bookmarkStart w:id="47" w:name="__DdeLink__4670_8153415172211"/>
+      <w:bookmarkStart w:id="51" w:name="__DdeLink__4670_8153415172211"/>
       <w:r>
         <w:t>votre texte, votre texte, votre texte,</w:t>
       </w:r>
-      <w:bookmarkEnd w:id="47"/>
+      <w:bookmarkEnd w:id="51"/>
       <w:r>
         <w:t xml:space="preserve"> votre texte, votre texte, votre texte, votre texte, votre texte, votre texte, votre texte, votre texte, votre texte, votre texte, votre texte, votre texte, votre texte, votre texte (style « Corps de texte, interligne 1,5 »).</w:t>
       </w:r>
@@ -9471,30 +10152,29 @@
       <w:pPr>
         <w:pStyle w:val="Titre3"/>
       </w:pPr>
-      <w:bookmarkStart w:id="48" w:name="_Toc159947155"/>
-      <w:r>
-        <w:lastRenderedPageBreak/>
+      <w:bookmarkStart w:id="52" w:name="_Toc159947155"/>
+      <w:r>
         <w:t>Titre de niveau 3 (style “Titre 3”)</w:t>
       </w:r>
-      <w:bookmarkEnd w:id="48"/>
+      <w:bookmarkEnd w:id="52"/>
     </w:p>
     <w:p>
       <w:pPr>
         <w:pStyle w:val="Corpsdetexte15interligne"/>
       </w:pPr>
-      <w:bookmarkStart w:id="49" w:name="__DdeLink__4667_8153415172222"/>
+      <w:bookmarkStart w:id="53" w:name="__DdeLink__4667_8153415172222"/>
       <w:r>
         <w:t>Votre texte</w:t>
       </w:r>
-      <w:bookmarkEnd w:id="49"/>
+      <w:bookmarkEnd w:id="53"/>
       <w:r>
         <w:t xml:space="preserve">, </w:t>
       </w:r>
-      <w:bookmarkStart w:id="50" w:name="__DdeLink__4670_8153415172222"/>
+      <w:bookmarkStart w:id="54" w:name="__DdeLink__4670_8153415172222"/>
       <w:r>
         <w:t>votre texte, votre texte, votre texte,</w:t>
       </w:r>
-      <w:bookmarkEnd w:id="50"/>
+      <w:bookmarkEnd w:id="54"/>
       <w:r>
         <w:t xml:space="preserve"> votre texte, votre texte, votre texte, votre texte, votre texte, votre texte, votre texte, votre texte, votre texte, votre texte, votre texte, votre texte, votre texte, votre texte (style « Corps de texte, interligne 1,5 »).</w:t>
       </w:r>
@@ -9912,8 +10592,8 @@
       <w:pPr>
         <w:pStyle w:val="Tableau"/>
       </w:pPr>
-      <w:bookmarkStart w:id="51" w:name="_Toc31293706"/>
-      <w:bookmarkStart w:id="52" w:name="_Toc31296374"/>
+      <w:bookmarkStart w:id="55" w:name="_Toc31293706"/>
+      <w:bookmarkStart w:id="56" w:name="_Toc31296374"/>
       <w:r>
         <w:t xml:space="preserve">Tableau </w:t>
       </w:r>
@@ -9938,14 +10618,15 @@
       <w:r>
         <w:t>: Lot de données n°2.</w:t>
       </w:r>
-      <w:bookmarkEnd w:id="51"/>
-      <w:bookmarkEnd w:id="52"/>
+      <w:bookmarkEnd w:id="55"/>
+      <w:bookmarkEnd w:id="56"/>
     </w:p>
     <w:p>
       <w:pPr>
         <w:pStyle w:val="Lgendehorstable"/>
       </w:pPr>
       <w:r>
+        <w:lastRenderedPageBreak/>
         <w:t xml:space="preserve">Source : tiré de Tartempion 2010, p. 42 / tiré de ce-site.ch, </w:t>
       </w:r>
       <w:proofErr w:type="spellStart"/>
@@ -9970,19 +10651,19 @@
       <w:pPr>
         <w:pStyle w:val="Corpsdetexte15interligne"/>
       </w:pPr>
-      <w:bookmarkStart w:id="53" w:name="__DdeLink__4667_81534151722211"/>
+      <w:bookmarkStart w:id="57" w:name="__DdeLink__4667_81534151722211"/>
       <w:r>
         <w:t>Votre texte</w:t>
       </w:r>
-      <w:bookmarkEnd w:id="53"/>
+      <w:bookmarkEnd w:id="57"/>
       <w:r>
         <w:t xml:space="preserve">, </w:t>
       </w:r>
-      <w:bookmarkStart w:id="54" w:name="__DdeLink__4670_81534151722211"/>
+      <w:bookmarkStart w:id="58" w:name="__DdeLink__4670_81534151722211"/>
       <w:r>
         <w:t>votre texte, votre texte, votre texte,</w:t>
       </w:r>
-      <w:bookmarkEnd w:id="54"/>
+      <w:bookmarkEnd w:id="58"/>
       <w:r>
         <w:t xml:space="preserve"> votre texte, votre texte, votre texte, votre texte, votre texte, votre texte, votre texte, votre texte, votre texte, votre texte, votre texte, votre texte, votre texte, votre texte (style « Corps de texte, interligne 1,5 »).</w:t>
       </w:r>
@@ -9991,34 +10672,34 @@
       <w:pPr>
         <w:pStyle w:val="Titre2"/>
       </w:pPr>
-      <w:bookmarkStart w:id="55" w:name="__DdeLink__3386_8153415171"/>
-      <w:bookmarkStart w:id="56" w:name="_Toc159947156"/>
+      <w:bookmarkStart w:id="59" w:name="__DdeLink__3386_8153415171"/>
+      <w:bookmarkStart w:id="60" w:name="_Toc159947156"/>
       <w:r>
         <w:t>Titre de niveau 2 (style « Titre 2 »</w:t>
       </w:r>
-      <w:bookmarkEnd w:id="55"/>
+      <w:bookmarkEnd w:id="59"/>
       <w:r>
         <w:t>)</w:t>
       </w:r>
-      <w:bookmarkEnd w:id="56"/>
+      <w:bookmarkEnd w:id="60"/>
     </w:p>
     <w:p>
       <w:pPr>
         <w:pStyle w:val="Corpsdetexte15interligne"/>
       </w:pPr>
-      <w:bookmarkStart w:id="57" w:name="__DdeLink__4667_81534151722221"/>
+      <w:bookmarkStart w:id="61" w:name="__DdeLink__4667_81534151722221"/>
       <w:r>
         <w:t>Votre texte</w:t>
       </w:r>
-      <w:bookmarkEnd w:id="57"/>
+      <w:bookmarkEnd w:id="61"/>
       <w:r>
         <w:t xml:space="preserve">, </w:t>
       </w:r>
-      <w:bookmarkStart w:id="58" w:name="__DdeLink__4670_81534151722221"/>
+      <w:bookmarkStart w:id="62" w:name="__DdeLink__4670_81534151722221"/>
       <w:r>
         <w:t>votre texte, votre texte, votre texte,</w:t>
       </w:r>
-      <w:bookmarkEnd w:id="58"/>
+      <w:bookmarkEnd w:id="62"/>
       <w:r>
         <w:t xml:space="preserve"> votre texte, votre texte, votre texte, votre texte, votre texte, votre texte, votre texte, votre texte, votre texte, votre texte, votre texte, votre texte, votre texte, votre texte (style « Corps de texte, interligne 1,5 »).</w:t>
       </w:r>
@@ -10027,19 +10708,19 @@
       <w:pPr>
         <w:pStyle w:val="Corpsdetexte15interligne"/>
       </w:pPr>
-      <w:bookmarkStart w:id="59" w:name="__DdeLink__4667_815341517222111"/>
+      <w:bookmarkStart w:id="63" w:name="__DdeLink__4667_815341517222111"/>
       <w:r>
         <w:t>Votre texte</w:t>
       </w:r>
-      <w:bookmarkEnd w:id="59"/>
+      <w:bookmarkEnd w:id="63"/>
       <w:r>
         <w:t xml:space="preserve">, </w:t>
       </w:r>
-      <w:bookmarkStart w:id="60" w:name="__DdeLink__4670_815341517222111"/>
+      <w:bookmarkStart w:id="64" w:name="__DdeLink__4670_815341517222111"/>
       <w:r>
         <w:t>votre texte, votre texte, votre texte,</w:t>
       </w:r>
-      <w:bookmarkEnd w:id="60"/>
+      <w:bookmarkEnd w:id="64"/>
       <w:r>
         <w:t xml:space="preserve"> votre texte, votre texte, votre texte, votre texte, votre texte, votre texte, votre texte, votre texte, votre texte, votre texte, votre texte, votre texte, votre texte, votre texte (style « Corps de texte, interligne 1,5 »).</w:t>
       </w:r>
@@ -10048,33 +10729,89 @@
       <w:pPr>
         <w:pStyle w:val="Titre3"/>
       </w:pPr>
-      <w:bookmarkStart w:id="61" w:name="__DdeLink__4373_8153415171"/>
-      <w:bookmarkStart w:id="62" w:name="_Toc159947157"/>
-      <w:bookmarkStart w:id="63" w:name="__DdeLink__3396_8153415171"/>
+      <w:bookmarkStart w:id="65" w:name="__DdeLink__4373_8153415171"/>
+      <w:bookmarkStart w:id="66" w:name="_Toc159947157"/>
+      <w:bookmarkStart w:id="67" w:name="__DdeLink__3396_8153415171"/>
+      <w:r>
+        <w:t>Titre de niveau 3 (style “Titre 3”)</w:t>
+      </w:r>
+      <w:bookmarkEnd w:id="65"/>
+      <w:bookmarkEnd w:id="66"/>
+    </w:p>
+    <w:p>
+      <w:pPr>
+        <w:pStyle w:val="Corpsdetexte15interligne"/>
+      </w:pPr>
+      <w:bookmarkStart w:id="68" w:name="__DdeLink__4667_81534151722222"/>
+      <w:r>
+        <w:t>Votre texte</w:t>
+      </w:r>
+      <w:bookmarkEnd w:id="68"/>
+      <w:r>
+        <w:t xml:space="preserve">, </w:t>
+      </w:r>
+      <w:bookmarkStart w:id="69" w:name="__DdeLink__4670_81534151722222"/>
+      <w:r>
+        <w:t>votre texte, votre texte, votre texte,</w:t>
+      </w:r>
+      <w:bookmarkEnd w:id="69"/>
+      <w:r>
+        <w:t xml:space="preserve"> votre texte, votre texte, votre texte, votre texte, votre texte, votre texte, votre texte, votre texte, votre texte, votre texte, votre texte, votre texte, votre texte, votre texte (style « Corps de texte, interligne 1,5 »).</w:t>
+      </w:r>
+    </w:p>
+    <w:p>
+      <w:pPr>
+        <w:pStyle w:val="Corpsdetexte15interligne"/>
+      </w:pPr>
+      <w:r>
+        <w:tab/>
+      </w:r>
+      <w:bookmarkStart w:id="70" w:name="__DdeLink__4667_815341517222112"/>
+      <w:r>
+        <w:t>Votre texte</w:t>
+      </w:r>
+      <w:bookmarkEnd w:id="70"/>
+      <w:r>
+        <w:t xml:space="preserve">, </w:t>
+      </w:r>
+      <w:bookmarkStart w:id="71" w:name="__DdeLink__4670_815341517222112"/>
+      <w:r>
+        <w:t>votre texte, votre texte, votre texte,</w:t>
+      </w:r>
+      <w:bookmarkEnd w:id="71"/>
+      <w:r>
+        <w:t xml:space="preserve"> votre texte, votre texte, votre texte, votre texte, votre texte, votre texte, votre texte, votre texte, votre texte, votre texte, votre texte, votre texte, votre texte, votre texte (style « Corps de texte, interligne 1,5 »).</w:t>
+      </w:r>
+      <w:bookmarkEnd w:id="67"/>
+    </w:p>
+    <w:p>
+      <w:pPr>
+        <w:pStyle w:val="Titre3"/>
+      </w:pPr>
+      <w:bookmarkStart w:id="72" w:name="_Toc159947158"/>
       <w:r>
         <w:lastRenderedPageBreak/>
         <w:t>Titre de niveau 3 (style “Titre 3”)</w:t>
       </w:r>
-      <w:bookmarkEnd w:id="61"/>
-      <w:bookmarkEnd w:id="62"/>
+      <w:bookmarkEnd w:id="72"/>
     </w:p>
     <w:p>
       <w:pPr>
         <w:pStyle w:val="Corpsdetexte15interligne"/>
       </w:pPr>
-      <w:bookmarkStart w:id="64" w:name="__DdeLink__4667_81534151722222"/>
+      <w:bookmarkStart w:id="73" w:name="__DdeLink__4667_81534151722223"/>
       <w:r>
         <w:t>Votre texte</w:t>
       </w:r>
-      <w:bookmarkEnd w:id="64"/>
+      <w:bookmarkEnd w:id="73"/>
       <w:r>
         <w:t xml:space="preserve">, </w:t>
       </w:r>
-      <w:bookmarkStart w:id="65" w:name="__DdeLink__4670_81534151722222"/>
+      <w:bookmarkStart w:id="74" w:name="__DdeLink__4670_81534151722223"/>
       <w:r>
         <w:t>votre texte, votre texte, votre texte,</w:t>
       </w:r>
-      <w:bookmarkEnd w:id="65"/>
+      <w:bookmarkEnd w:id="74"/>
       <w:r>
         <w:t xml:space="preserve"> votre texte, votre texte, votre texte, votre texte, votre texte, votre texte, votre texte, votre texte, votre texte, votre texte, votre texte, votre texte, votre texte, votre texte (style « Corps de texte, interligne 1,5 »).</w:t>
       </w:r>
@@ -10083,88 +10820,32 @@
       <w:pPr>
         <w:pStyle w:val="Corpsdetexte15interligne"/>
       </w:pPr>
-      <w:r>
-        <w:tab/>
-      </w:r>
-      <w:bookmarkStart w:id="66" w:name="__DdeLink__4667_815341517222112"/>
+      <w:bookmarkStart w:id="75" w:name="__DdeLink__4667_815341517222113"/>
       <w:r>
         <w:t>Votre texte</w:t>
       </w:r>
-      <w:bookmarkEnd w:id="66"/>
+      <w:bookmarkEnd w:id="75"/>
       <w:r>
         <w:t xml:space="preserve">, </w:t>
       </w:r>
-      <w:bookmarkStart w:id="67" w:name="__DdeLink__4670_815341517222112"/>
+      <w:bookmarkStart w:id="76" w:name="__DdeLink__4670_815341517222113"/>
       <w:r>
         <w:t>votre texte, votre texte, votre texte,</w:t>
       </w:r>
-      <w:bookmarkEnd w:id="67"/>
+      <w:bookmarkEnd w:id="76"/>
       <w:r>
         <w:t xml:space="preserve"> votre texte, votre texte, votre texte, votre texte, votre texte, votre texte, votre texte, votre texte, votre texte, votre texte, votre texte, votre texte, votre texte, votre texte (style « Corps de texte, interligne 1,5 »).</w:t>
       </w:r>
-      <w:bookmarkEnd w:id="63"/>
-    </w:p>
-    <w:p>
-      <w:pPr>
-        <w:pStyle w:val="Titre3"/>
-      </w:pPr>
-      <w:bookmarkStart w:id="68" w:name="_Toc159947158"/>
-      <w:r>
-        <w:t>Titre de niveau 3 (style “Titre 3”)</w:t>
-      </w:r>
-      <w:bookmarkEnd w:id="68"/>
     </w:p>
     <w:p>
       <w:pPr>
         <w:pStyle w:val="Corpsdetexte15interligne"/>
       </w:pPr>
-      <w:bookmarkStart w:id="69" w:name="__DdeLink__4667_81534151722223"/>
-      <w:r>
-        <w:t>Votre texte</w:t>
-      </w:r>
-      <w:bookmarkEnd w:id="69"/>
-      <w:r>
-        <w:t xml:space="preserve">, </w:t>
-      </w:r>
-      <w:bookmarkStart w:id="70" w:name="__DdeLink__4670_81534151722223"/>
-      <w:r>
-        <w:t>votre texte, votre texte, votre texte,</w:t>
-      </w:r>
-      <w:bookmarkEnd w:id="70"/>
-      <w:r>
-        <w:t xml:space="preserve"> votre texte, votre texte, votre texte, votre texte, votre texte, votre texte, votre texte, votre texte, votre texte, votre texte, votre texte, votre texte, votre texte, votre texte (style « Corps de texte, interligne 1,5 »).</w:t>
-      </w:r>
     </w:p>
     <w:p>
       <w:pPr>
         <w:pStyle w:val="Corpsdetexte15interligne"/>
       </w:pPr>
-      <w:bookmarkStart w:id="71" w:name="__DdeLink__4667_815341517222113"/>
-      <w:r>
-        <w:t>Votre texte</w:t>
-      </w:r>
-      <w:bookmarkEnd w:id="71"/>
-      <w:r>
-        <w:t xml:space="preserve">, </w:t>
-      </w:r>
-      <w:bookmarkStart w:id="72" w:name="__DdeLink__4670_815341517222113"/>
-      <w:r>
-        <w:t>votre texte, votre texte, votre texte,</w:t>
-      </w:r>
-      <w:bookmarkEnd w:id="72"/>
-      <w:r>
-        <w:t xml:space="preserve"> votre texte, votre texte, votre texte, votre texte, votre texte, votre texte, votre texte, votre texte, votre texte, votre texte, votre texte, votre texte, votre texte, votre texte (style « Corps de texte, interligne 1,5 »).</w:t>
-      </w:r>
-    </w:p>
-    <w:p>
-      <w:pPr>
-        <w:pStyle w:val="Corpsdetexte15interligne"/>
-      </w:pPr>
-    </w:p>
-    <w:p>
-      <w:pPr>
-        <w:pStyle w:val="Corpsdetexte15interligne"/>
-      </w:pPr>
       <w:r>
         <w:br w:type="page"/>
       </w:r>
@@ -10173,7 +10854,7 @@
       <w:pPr>
         <w:pStyle w:val="Titre1"/>
       </w:pPr>
-      <w:bookmarkStart w:id="73" w:name="_Toc159947159"/>
+      <w:bookmarkStart w:id="77" w:name="_Toc159947159"/>
       <w:r>
         <w:lastRenderedPageBreak/>
         <w:t xml:space="preserve">Chapitre 2 : </w:t>
@@ -10181,38 +10862,82 @@
       <w:r>
         <w:t>Étude des solutions existantes</w:t>
       </w:r>
-      <w:bookmarkEnd w:id="73"/>
+      <w:bookmarkEnd w:id="77"/>
     </w:p>
     <w:p>
       <w:pPr>
         <w:pStyle w:val="Titre2"/>
       </w:pPr>
-      <w:bookmarkStart w:id="74" w:name="_Toc159947160"/>
+      <w:bookmarkStart w:id="78" w:name="_Toc159947160"/>
       <w:r>
         <w:t>Agenda.ch</w:t>
       </w:r>
-      <w:bookmarkEnd w:id="74"/>
+      <w:bookmarkEnd w:id="78"/>
     </w:p>
     <w:p>
       <w:pPr>
         <w:pStyle w:val="Corpsdetexte15interligne"/>
       </w:pPr>
       <w:r>
+        <w:t xml:space="preserve">Agenda.ch est une application de réservation de rendez-vous Suisse basée </w:t>
+      </w:r>
+      <w:r>
+        <w:t>à</w:t>
+      </w:r>
+      <w:r>
+        <w:t xml:space="preserve"> Genève et lancée en 2011. </w:t>
+      </w:r>
+      <w:r>
+        <w:t xml:space="preserve">Agenda.ch présente actuellement </w:t>
+      </w:r>
+    </w:p>
+    <w:p>
+      <w:pPr>
+        <w:pStyle w:val="Titre2"/>
+      </w:pPr>
+      <w:r>
+        <w:t>Klara.ch</w:t>
+      </w:r>
+    </w:p>
+    <w:p>
+      <w:pPr>
+        <w:pStyle w:val="Corpsdetexte15interligne"/>
+        <w:ind w:firstLine="0"/>
+      </w:pPr>
+    </w:p>
+    <w:p>
+      <w:pPr>
+        <w:pStyle w:val="Titre2"/>
+      </w:pPr>
+      <w:r>
+        <w:t>Meetme.io</w:t>
+      </w:r>
+    </w:p>
+    <w:p>
+      <w:pPr>
+        <w:pStyle w:val="Corpsdetexte15interligne"/>
+      </w:pPr>
+    </w:p>
+    <w:p>
+      <w:pPr>
+        <w:pStyle w:val="Corpsdetexte15interligne"/>
+      </w:pPr>
+      <w:r>
         <w:tab/>
       </w:r>
-      <w:bookmarkStart w:id="75" w:name="__DdeLink__4667_81534151722121"/>
+      <w:bookmarkStart w:id="79" w:name="__DdeLink__4667_81534151722121"/>
       <w:r>
         <w:t>Votre texte</w:t>
       </w:r>
-      <w:bookmarkEnd w:id="75"/>
+      <w:bookmarkEnd w:id="79"/>
       <w:r>
         <w:t xml:space="preserve">, </w:t>
       </w:r>
-      <w:bookmarkStart w:id="76" w:name="__DdeLink__4670_81534151722121"/>
+      <w:bookmarkStart w:id="80" w:name="__DdeLink__4670_81534151722121"/>
       <w:r>
         <w:t>votre texte, votre texte, votre texte,</w:t>
       </w:r>
-      <w:bookmarkEnd w:id="76"/>
+      <w:bookmarkEnd w:id="80"/>
       <w:r>
         <w:t xml:space="preserve"> votre texte, votre texte, votre texte, votre texte, votre texte, votre texte, votre texte, votre texte, votre texte, votre texte, votre texte, votre texte, votre texte, votre texte (style « Corps de texte, interligne 1,5 »).</w:t>
       </w:r>
@@ -10243,7 +10968,7 @@
                     <pic:cNvPicPr/>
                   </pic:nvPicPr>
                   <pic:blipFill>
-                    <a:blip r:embed="rId29">
+                    <a:blip r:embed="rId30">
                       <a:extLst>
                         <a:ext uri="{28A0092B-C50C-407E-A947-70E740481C1C}">
                           <a14:useLocalDpi xmlns:a14="http://schemas.microsoft.com/office/drawing/2010/main" val="0"/>
@@ -10274,9 +10999,9 @@
       <w:pPr>
         <w:pStyle w:val="Illustration"/>
       </w:pPr>
-      <w:bookmarkStart w:id="77" w:name="_Toc31296370"/>
-      <w:bookmarkStart w:id="78" w:name="_Toc159891439"/>
-      <w:bookmarkStart w:id="79" w:name="_Toc159962226"/>
+      <w:bookmarkStart w:id="81" w:name="_Toc31296370"/>
+      <w:bookmarkStart w:id="82" w:name="_Toc159891439"/>
+      <w:bookmarkStart w:id="83" w:name="_Toc160026343"/>
       <w:r>
         <w:t xml:space="preserve">Illustration </w:t>
       </w:r>
@@ -10293,7 +11018,7 @@
         <w:rPr>
           <w:noProof/>
         </w:rPr>
-        <w:t>9</w:t>
+        <w:t>10</w:t>
       </w:r>
       <w:r>
         <w:rPr>
@@ -10304,9 +11029,9 @@
       <w:r>
         <w:t>: diagramme Truc.</w:t>
       </w:r>
-      <w:bookmarkEnd w:id="77"/>
-      <w:bookmarkEnd w:id="78"/>
-      <w:bookmarkEnd w:id="79"/>
+      <w:bookmarkEnd w:id="81"/>
+      <w:bookmarkEnd w:id="82"/>
+      <w:bookmarkEnd w:id="83"/>
     </w:p>
     <w:p>
       <w:pPr>
@@ -10363,7 +11088,7 @@
                     <pic:cNvPicPr/>
                   </pic:nvPicPr>
                   <pic:blipFill>
-                    <a:blip r:embed="rId29">
+                    <a:blip r:embed="rId30">
                       <a:extLst>
                         <a:ext uri="{28A0092B-C50C-407E-A947-70E740481C1C}">
                           <a14:useLocalDpi xmlns:a14="http://schemas.microsoft.com/office/drawing/2010/main" val="0"/>
@@ -10394,8 +11119,8 @@
       <w:pPr>
         <w:pStyle w:val="Lgende"/>
       </w:pPr>
-      <w:bookmarkStart w:id="80" w:name="_Toc159891440"/>
-      <w:bookmarkStart w:id="81" w:name="_Toc159962227"/>
+      <w:bookmarkStart w:id="84" w:name="_Toc159891440"/>
+      <w:bookmarkStart w:id="85" w:name="_Toc160026344"/>
       <w:r>
         <w:t xml:space="preserve">Illustration </w:t>
       </w:r>
@@ -10412,7 +11137,7 @@
         <w:rPr>
           <w:noProof/>
         </w:rPr>
-        <w:t>10</w:t>
+        <w:t>11</w:t>
       </w:r>
       <w:r>
         <w:fldChar w:fldCharType="end"/>
@@ -10420,16 +11145,15 @@
       <w:r>
         <w:t> : Mon autre diagramme</w:t>
       </w:r>
-      <w:bookmarkEnd w:id="80"/>
-      <w:bookmarkEnd w:id="81"/>
+      <w:bookmarkEnd w:id="84"/>
+      <w:bookmarkEnd w:id="85"/>
     </w:p>
     <w:p>
       <w:pPr>
         <w:pStyle w:val="Lgende"/>
       </w:pPr>
-      <w:bookmarkStart w:id="82" w:name="_Toc159962228"/>
-      <w:r>
-        <w:lastRenderedPageBreak/>
+      <w:bookmarkStart w:id="86" w:name="_Toc160026345"/>
+      <w:r>
         <w:t xml:space="preserve">Illustration </w:t>
       </w:r>
       <w:r>
@@ -10445,7 +11169,7 @@
         <w:rPr>
           <w:noProof/>
         </w:rPr>
-        <w:t>11</w:t>
+        <w:t>12</w:t>
       </w:r>
       <w:r>
         <w:fldChar w:fldCharType="end"/>
@@ -10457,7 +11181,7 @@
       <w:r>
         <w:t>diagram</w:t>
       </w:r>
-      <w:bookmarkEnd w:id="82"/>
+      <w:bookmarkEnd w:id="86"/>
       <w:proofErr w:type="spellEnd"/>
     </w:p>
     <w:p>
@@ -10488,7 +11212,7 @@
       <w:pPr>
         <w:pStyle w:val="Titre1"/>
       </w:pPr>
-      <w:bookmarkStart w:id="83" w:name="_Toc159947161"/>
+      <w:bookmarkStart w:id="87" w:name="_Toc159947161"/>
       <w:r>
         <w:rPr>
           <w:bCs/>
@@ -10496,17 +11220,17 @@
         <w:lastRenderedPageBreak/>
         <w:t>Chapitre 3 : Titre du chapitre (style « Titre 1 »)</w:t>
       </w:r>
-      <w:bookmarkEnd w:id="83"/>
+      <w:bookmarkEnd w:id="87"/>
     </w:p>
     <w:p>
       <w:pPr>
         <w:pStyle w:val="Titre2"/>
       </w:pPr>
-      <w:bookmarkStart w:id="84" w:name="_Toc159947162"/>
+      <w:bookmarkStart w:id="88" w:name="_Toc159947162"/>
       <w:r>
         <w:t>Titre de niveau 2 (style « Titre 2 »)</w:t>
       </w:r>
-      <w:bookmarkEnd w:id="84"/>
+      <w:bookmarkEnd w:id="88"/>
     </w:p>
     <w:p>
       <w:pPr>
@@ -10515,19 +11239,19 @@
       <w:r>
         <w:tab/>
       </w:r>
-      <w:bookmarkStart w:id="85" w:name="__DdeLink__4667_815341517221214"/>
+      <w:bookmarkStart w:id="89" w:name="__DdeLink__4667_815341517221214"/>
       <w:r>
         <w:t>Votre texte</w:t>
       </w:r>
-      <w:bookmarkEnd w:id="85"/>
+      <w:bookmarkEnd w:id="89"/>
       <w:r>
         <w:t xml:space="preserve">, </w:t>
       </w:r>
-      <w:bookmarkStart w:id="86" w:name="__DdeLink__4670_815341517221214"/>
+      <w:bookmarkStart w:id="90" w:name="__DdeLink__4670_815341517221214"/>
       <w:r>
         <w:t>votre texte, votre texte, votre texte,</w:t>
       </w:r>
-      <w:bookmarkEnd w:id="86"/>
+      <w:bookmarkEnd w:id="90"/>
       <w:r>
         <w:t xml:space="preserve"> votre texte, votre texte, votre texte, votre texte, votre texte, votre texte, votre texte, votre texte, votre texte, votre texte, votre texte, votre texte, votre texte, votre texte (style « Corps de texte, interligne 1,5 »).</w:t>
       </w:r>
@@ -10542,8 +11266,8 @@
         <w:pStyle w:val="Corpsdetexte15interligne"/>
         <w:keepNext/>
       </w:pPr>
-      <w:bookmarkStart w:id="87" w:name="__RefHeading___Toc5518_3207597765"/>
-      <w:bookmarkEnd w:id="87"/>
+      <w:bookmarkStart w:id="91" w:name="__RefHeading___Toc5518_3207597765"/>
+      <w:bookmarkEnd w:id="91"/>
       <w:r>
         <w:rPr>
           <w:noProof/>
@@ -10557,7 +11281,7 @@
             <wp:cNvGraphicFramePr/>
             <a:graphic xmlns:a="http://schemas.openxmlformats.org/drawingml/2006/main">
               <a:graphicData uri="http://schemas.openxmlformats.org/drawingml/2006/chart">
-                <c:chart xmlns:c="http://schemas.openxmlformats.org/drawingml/2006/chart" xmlns:r="http://schemas.openxmlformats.org/officeDocument/2006/relationships" r:id="rId31"/>
+                <c:chart xmlns:c="http://schemas.openxmlformats.org/drawingml/2006/chart" xmlns:r="http://schemas.openxmlformats.org/officeDocument/2006/relationships" r:id="rId32"/>
               </a:graphicData>
             </a:graphic>
           </wp:inline>
@@ -10568,9 +11292,9 @@
       <w:pPr>
         <w:pStyle w:val="Illustration"/>
       </w:pPr>
-      <w:bookmarkStart w:id="88" w:name="_Toc31296371"/>
-      <w:bookmarkStart w:id="89" w:name="_Toc159891441"/>
-      <w:bookmarkStart w:id="90" w:name="_Toc159962229"/>
+      <w:bookmarkStart w:id="92" w:name="_Toc31296371"/>
+      <w:bookmarkStart w:id="93" w:name="_Toc159891441"/>
+      <w:bookmarkStart w:id="94" w:name="_Toc160026346"/>
       <w:r>
         <w:t xml:space="preserve">Illustration </w:t>
       </w:r>
@@ -10587,7 +11311,7 @@
         <w:rPr>
           <w:noProof/>
         </w:rPr>
-        <w:t>12</w:t>
+        <w:t>13</w:t>
       </w:r>
       <w:r>
         <w:fldChar w:fldCharType="end"/>
@@ -10595,9 +11319,9 @@
       <w:r>
         <w:t>: diagramme Trucmuche.</w:t>
       </w:r>
-      <w:bookmarkEnd w:id="88"/>
-      <w:bookmarkEnd w:id="89"/>
-      <w:bookmarkEnd w:id="90"/>
+      <w:bookmarkEnd w:id="92"/>
+      <w:bookmarkEnd w:id="93"/>
+      <w:bookmarkEnd w:id="94"/>
     </w:p>
     <w:p>
       <w:pPr>
@@ -10644,7 +11368,7 @@
       <w:pPr>
         <w:pStyle w:val="Lgende"/>
       </w:pPr>
-      <w:bookmarkStart w:id="91" w:name="_Toc159962230"/>
+      <w:bookmarkStart w:id="95" w:name="_Toc160026347"/>
       <w:r>
         <w:t xml:space="preserve">Illustration </w:t>
       </w:r>
@@ -10661,7 +11385,7 @@
         <w:rPr>
           <w:noProof/>
         </w:rPr>
-        <w:t>13</w:t>
+        <w:t>14</w:t>
       </w:r>
       <w:r>
         <w:fldChar w:fldCharType="end"/>
@@ -10673,14 +11397,14 @@
       <w:r>
         <w:t>digramem</w:t>
       </w:r>
-      <w:bookmarkEnd w:id="91"/>
+      <w:bookmarkEnd w:id="95"/>
       <w:proofErr w:type="spellEnd"/>
     </w:p>
     <w:p>
       <w:pPr>
         <w:pStyle w:val="Lgende"/>
       </w:pPr>
-      <w:bookmarkStart w:id="92" w:name="_Toc159962231"/>
+      <w:bookmarkStart w:id="96" w:name="_Toc160026348"/>
       <w:r>
         <w:t xml:space="preserve">Illustration </w:t>
       </w:r>
@@ -10697,7 +11421,7 @@
         <w:rPr>
           <w:noProof/>
         </w:rPr>
-        <w:t>14</w:t>
+        <w:t>15</w:t>
       </w:r>
       <w:r>
         <w:fldChar w:fldCharType="end"/>
@@ -10705,7 +11429,7 @@
       <w:r>
         <w:t>: Test 2</w:t>
       </w:r>
-      <w:bookmarkEnd w:id="92"/>
+      <w:bookmarkEnd w:id="96"/>
     </w:p>
     <w:p>
       <w:pPr>
@@ -10720,30 +11444,30 @@
       <w:pPr>
         <w:pStyle w:val="Titre1non-numrot"/>
       </w:pPr>
-      <w:bookmarkStart w:id="93" w:name="_Toc159947163"/>
+      <w:bookmarkStart w:id="97" w:name="_Toc159947163"/>
       <w:r>
         <w:lastRenderedPageBreak/>
         <w:t>Conclusion (style « Titre 1 »)</w:t>
       </w:r>
-      <w:bookmarkEnd w:id="93"/>
+      <w:bookmarkEnd w:id="97"/>
     </w:p>
     <w:p>
       <w:pPr>
         <w:pStyle w:val="Corpsdetexte15interligne"/>
       </w:pPr>
-      <w:bookmarkStart w:id="94" w:name="__DdeLink__4667_8153415172212141"/>
+      <w:bookmarkStart w:id="98" w:name="__DdeLink__4667_8153415172212141"/>
       <w:r>
         <w:t>Votre texte</w:t>
       </w:r>
-      <w:bookmarkEnd w:id="94"/>
+      <w:bookmarkEnd w:id="98"/>
       <w:r>
         <w:t xml:space="preserve">, </w:t>
       </w:r>
-      <w:bookmarkStart w:id="95" w:name="__DdeLink__4670_8153415172212141"/>
+      <w:bookmarkStart w:id="99" w:name="__DdeLink__4670_8153415172212141"/>
       <w:r>
         <w:t>votre texte, votre texte, votre texte,</w:t>
       </w:r>
-      <w:bookmarkEnd w:id="95"/>
+      <w:bookmarkEnd w:id="99"/>
       <w:r>
         <w:t xml:space="preserve"> votre texte, votre texte, votre texte, votre texte, votre texte, votre texte, votre texte, votre texte, votre texte, votre texte, votre texte, votre texte, votre texte, votre texte (style « Corps de texte, interligne 1,5 »).</w:t>
       </w:r>
@@ -10765,7 +11489,7 @@
       <w:pPr>
         <w:pStyle w:val="Titre1non-numrot"/>
       </w:pPr>
-      <w:bookmarkStart w:id="96" w:name="_Toc159947164"/>
+      <w:bookmarkStart w:id="100" w:name="_Toc159947164"/>
       <w:r>
         <w:rPr>
           <w:szCs w:val="32"/>
@@ -10773,7 +11497,7 @@
         <w:lastRenderedPageBreak/>
         <w:t>Annexes (style « Titre 1 »)</w:t>
       </w:r>
-      <w:bookmarkEnd w:id="96"/>
+      <w:bookmarkEnd w:id="100"/>
     </w:p>
     <w:p>
       <w:pPr>
@@ -10802,14 +11526,14 @@
       <w:pPr>
         <w:pStyle w:val="Annexes"/>
       </w:pPr>
-      <w:bookmarkStart w:id="97" w:name="_Toc31296380"/>
-      <w:bookmarkStart w:id="98" w:name="_Toc159947165"/>
+      <w:bookmarkStart w:id="101" w:name="_Toc31296380"/>
+      <w:bookmarkStart w:id="102" w:name="_Toc159947165"/>
       <w:r>
         <w:lastRenderedPageBreak/>
         <w:t>Annexe 1</w:t>
       </w:r>
-      <w:bookmarkEnd w:id="97"/>
-      <w:bookmarkEnd w:id="98"/>
+      <w:bookmarkEnd w:id="101"/>
+      <w:bookmarkEnd w:id="102"/>
       <w:r>
         <w:br w:type="page"/>
       </w:r>
@@ -10818,14 +11542,14 @@
       <w:pPr>
         <w:pStyle w:val="Annexes"/>
       </w:pPr>
-      <w:bookmarkStart w:id="99" w:name="_Toc31296381"/>
-      <w:bookmarkStart w:id="100" w:name="_Toc159947166"/>
+      <w:bookmarkStart w:id="103" w:name="_Toc31296381"/>
+      <w:bookmarkStart w:id="104" w:name="_Toc159947166"/>
       <w:r>
         <w:lastRenderedPageBreak/>
         <w:t>Annexe 2</w:t>
       </w:r>
-      <w:bookmarkEnd w:id="99"/>
-      <w:bookmarkEnd w:id="100"/>
+      <w:bookmarkEnd w:id="103"/>
+      <w:bookmarkEnd w:id="104"/>
       <w:r>
         <w:br w:type="page"/>
       </w:r>
@@ -10834,14 +11558,14 @@
       <w:pPr>
         <w:pStyle w:val="Annexes"/>
       </w:pPr>
-      <w:bookmarkStart w:id="101" w:name="_Toc31296382"/>
-      <w:bookmarkStart w:id="102" w:name="_Toc159947167"/>
+      <w:bookmarkStart w:id="105" w:name="_Toc31296382"/>
+      <w:bookmarkStart w:id="106" w:name="_Toc159947167"/>
       <w:r>
         <w:lastRenderedPageBreak/>
         <w:t>Annexe 3</w:t>
       </w:r>
-      <w:bookmarkEnd w:id="101"/>
-      <w:bookmarkEnd w:id="102"/>
+      <w:bookmarkEnd w:id="105"/>
+      <w:bookmarkEnd w:id="106"/>
       <w:r>
         <w:br w:type="page"/>
       </w:r>
@@ -10850,7 +11574,7 @@
       <w:pPr>
         <w:pStyle w:val="Titre1non-numrot"/>
       </w:pPr>
-      <w:bookmarkStart w:id="103" w:name="_Toc159947168"/>
+      <w:bookmarkStart w:id="107" w:name="_Toc159947168"/>
       <w:proofErr w:type="spellStart"/>
       <w:r>
         <w:lastRenderedPageBreak/>
@@ -10882,7 +11606,7 @@
       <w:r>
         <w:t xml:space="preserve"> documentaires (style « Titre 1 »)</w:t>
       </w:r>
-      <w:bookmarkEnd w:id="103"/>
+      <w:bookmarkEnd w:id="107"/>
     </w:p>
     <w:p>
       <w:pPr>
@@ -10890,8 +11614,8 @@
       </w:pPr>
     </w:p>
     <w:sectPr>
-      <w:headerReference w:type="default" r:id="rId32"/>
-      <w:footerReference w:type="default" r:id="rId33"/>
+      <w:headerReference w:type="default" r:id="rId33"/>
+      <w:footerReference w:type="default" r:id="rId34"/>
       <w:pgSz w:w="11906" w:h="16838"/>
       <w:pgMar w:top="1317" w:right="1134" w:bottom="1409" w:left="1417" w:header="850" w:footer="850" w:gutter="0"/>
       <w:cols w:space="720"/>
@@ -12355,6 +13079,119 @@
     </w:lvl>
   </w:abstractNum>
   <w:abstractNum w:abstractNumId="14" w15:restartNumberingAfterBreak="0">
+    <w:nsid w:val="3A4B0083"/>
+    <w:multiLevelType w:val="hybridMultilevel"/>
+    <w:tmpl w:val="68BA49AA"/>
+    <w:lvl w:ilvl="0" w:tplc="70F28FE2">
+      <w:start w:val="1"/>
+      <w:numFmt w:val="bullet"/>
+      <w:lvlText w:val="-"/>
+      <w:lvlJc w:val="left"/>
+      <w:pPr>
+        <w:ind w:left="1040" w:hanging="360"/>
+      </w:pPr>
+      <w:rPr>
+        <w:rStyle w:val="Puces"/>
+      </w:rPr>
+    </w:lvl>
+    <w:lvl w:ilvl="1" w:tplc="100C0003" w:tentative="1">
+      <w:start w:val="1"/>
+      <w:numFmt w:val="bullet"/>
+      <w:lvlText w:val="o"/>
+      <w:lvlJc w:val="left"/>
+      <w:pPr>
+        <w:ind w:left="1760" w:hanging="360"/>
+      </w:pPr>
+      <w:rPr>
+        <w:rFonts w:ascii="Courier New" w:hAnsi="Courier New" w:cs="Courier New" w:hint="default"/>
+      </w:rPr>
+    </w:lvl>
+    <w:lvl w:ilvl="2" w:tplc="100C0005" w:tentative="1">
+      <w:start w:val="1"/>
+      <w:numFmt w:val="bullet"/>
+      <w:lvlText w:val=""/>
+      <w:lvlJc w:val="left"/>
+      <w:pPr>
+        <w:ind w:left="2480" w:hanging="360"/>
+      </w:pPr>
+      <w:rPr>
+        <w:rFonts w:ascii="Wingdings" w:hAnsi="Wingdings" w:hint="default"/>
+      </w:rPr>
+    </w:lvl>
+    <w:lvl w:ilvl="3" w:tplc="100C0001" w:tentative="1">
+      <w:start w:val="1"/>
+      <w:numFmt w:val="bullet"/>
+      <w:lvlText w:val=""/>
+      <w:lvlJc w:val="left"/>
+      <w:pPr>
+        <w:ind w:left="3200" w:hanging="360"/>
+      </w:pPr>
+      <w:rPr>
+        <w:rFonts w:ascii="Symbol" w:hAnsi="Symbol" w:hint="default"/>
+      </w:rPr>
+    </w:lvl>
+    <w:lvl w:ilvl="4" w:tplc="100C0003" w:tentative="1">
+      <w:start w:val="1"/>
+      <w:numFmt w:val="bullet"/>
+      <w:lvlText w:val="o"/>
+      <w:lvlJc w:val="left"/>
+      <w:pPr>
+        <w:ind w:left="3920" w:hanging="360"/>
+      </w:pPr>
+      <w:rPr>
+        <w:rFonts w:ascii="Courier New" w:hAnsi="Courier New" w:cs="Courier New" w:hint="default"/>
+      </w:rPr>
+    </w:lvl>
+    <w:lvl w:ilvl="5" w:tplc="100C0005" w:tentative="1">
+      <w:start w:val="1"/>
+      <w:numFmt w:val="bullet"/>
+      <w:lvlText w:val=""/>
+      <w:lvlJc w:val="left"/>
+      <w:pPr>
+        <w:ind w:left="4640" w:hanging="360"/>
+      </w:pPr>
+      <w:rPr>
+        <w:rFonts w:ascii="Wingdings" w:hAnsi="Wingdings" w:hint="default"/>
+      </w:rPr>
+    </w:lvl>
+    <w:lvl w:ilvl="6" w:tplc="100C0001" w:tentative="1">
+      <w:start w:val="1"/>
+      <w:numFmt w:val="bullet"/>
+      <w:lvlText w:val=""/>
+      <w:lvlJc w:val="left"/>
+      <w:pPr>
+        <w:ind w:left="5360" w:hanging="360"/>
+      </w:pPr>
+      <w:rPr>
+        <w:rFonts w:ascii="Symbol" w:hAnsi="Symbol" w:hint="default"/>
+      </w:rPr>
+    </w:lvl>
+    <w:lvl w:ilvl="7" w:tplc="100C0003" w:tentative="1">
+      <w:start w:val="1"/>
+      <w:numFmt w:val="bullet"/>
+      <w:lvlText w:val="o"/>
+      <w:lvlJc w:val="left"/>
+      <w:pPr>
+        <w:ind w:left="6080" w:hanging="360"/>
+      </w:pPr>
+      <w:rPr>
+        <w:rFonts w:ascii="Courier New" w:hAnsi="Courier New" w:cs="Courier New" w:hint="default"/>
+      </w:rPr>
+    </w:lvl>
+    <w:lvl w:ilvl="8" w:tplc="100C0005" w:tentative="1">
+      <w:start w:val="1"/>
+      <w:numFmt w:val="bullet"/>
+      <w:lvlText w:val=""/>
+      <w:lvlJc w:val="left"/>
+      <w:pPr>
+        <w:ind w:left="6800" w:hanging="360"/>
+      </w:pPr>
+      <w:rPr>
+        <w:rFonts w:ascii="Wingdings" w:hAnsi="Wingdings" w:hint="default"/>
+      </w:rPr>
+    </w:lvl>
+  </w:abstractNum>
+  <w:abstractNum w:abstractNumId="15" w15:restartNumberingAfterBreak="0">
     <w:nsid w:val="69AE792C"/>
     <w:multiLevelType w:val="multilevel"/>
     <w:tmpl w:val="CEC4DD92"/>
@@ -12504,13 +13341,16 @@
     <w:abstractNumId w:val="9"/>
   </w:num>
   <w:num w:numId="13" w16cid:durableId="1263104138">
-    <w:abstractNumId w:val="14"/>
+    <w:abstractNumId w:val="15"/>
   </w:num>
   <w:num w:numId="14" w16cid:durableId="2035186205">
     <w:abstractNumId w:val="13"/>
   </w:num>
   <w:num w:numId="15" w16cid:durableId="939221629">
     <w:abstractNumId w:val="11"/>
+  </w:num>
+  <w:num w:numId="16" w16cid:durableId="278686395">
+    <w:abstractNumId w:val="14"/>
   </w:num>
 </w:numbering>
 </file>
@@ -13115,7 +13955,6 @@
   <w:style w:type="character" w:default="1" w:styleId="Policepardfaut">
     <w:name w:val="Default Paragraph Font"/>
     <w:uiPriority w:val="1"/>
-    <w:semiHidden/>
     <w:unhideWhenUsed/>
   </w:style>
   <w:style w:type="table" w:default="1" w:styleId="TableauNormal">
@@ -14133,6 +14972,18 @@
       <w:szCs w:val="21"/>
     </w:rPr>
   </w:style>
+  <w:style w:type="character" w:styleId="Mentionnonrsolue">
+    <w:name w:val="Unresolved Mention"/>
+    <w:basedOn w:val="Policepardfaut"/>
+    <w:uiPriority w:val="99"/>
+    <w:semiHidden/>
+    <w:unhideWhenUsed/>
+    <w:rsid w:val="00233FFF"/>
+    <w:rPr>
+      <w:color w:val="605E5C"/>
+      <w:shd w:val="clear" w:color="auto" w:fill="E1DFDD"/>
+    </w:rPr>
+  </w:style>
 </w:styles>
 </file>
 

</xml_diff>

<commit_message>
continuation rédac sur étude soluce + ajout lien vers Forms Rasa
</commit_message>
<xml_diff>
--- a/documentation/rapport_semestre.docx
+++ b/documentation/rapport_semestre.docx
@@ -350,7 +350,21 @@
                               <w:rPr>
                                 <w:color w:val="999999"/>
                               </w:rPr>
-                              <w:t>(non obligatoire)</w:t>
+                              <w:t>(</w:t>
+                            </w:r>
+                            <w:proofErr w:type="gramStart"/>
+                            <w:r>
+                              <w:rPr>
+                                <w:color w:val="999999"/>
+                              </w:rPr>
+                              <w:t>non</w:t>
+                            </w:r>
+                            <w:proofErr w:type="gramEnd"/>
+                            <w:r>
+                              <w:rPr>
+                                <w:color w:val="999999"/>
+                              </w:rPr>
+                              <w:t xml:space="preserve"> obligatoire)</w:t>
                             </w:r>
                           </w:p>
                         </w:txbxContent>
@@ -445,7 +459,21 @@
                         <w:rPr>
                           <w:color w:val="999999"/>
                         </w:rPr>
-                        <w:t>(non obligatoire)</w:t>
+                        <w:t>(</w:t>
+                      </w:r>
+                      <w:proofErr w:type="gramStart"/>
+                      <w:r>
+                        <w:rPr>
+                          <w:color w:val="999999"/>
+                        </w:rPr>
+                        <w:t>non</w:t>
+                      </w:r>
+                      <w:proofErr w:type="gramEnd"/>
+                      <w:r>
+                        <w:rPr>
+                          <w:color w:val="999999"/>
+                        </w:rPr>
+                        <w:t xml:space="preserve"> obligatoire)</w:t>
                       </w:r>
                     </w:p>
                   </w:txbxContent>
@@ -4359,7 +4387,25 @@
           <w:sz w:val="32"/>
           <w:szCs w:val="32"/>
         </w:rPr>
-        <w:t>(obligatoire)</w:t>
+        <w:t>(</w:t>
+      </w:r>
+      <w:proofErr w:type="gramStart"/>
+      <w:r>
+        <w:rPr>
+          <w:rFonts w:ascii="Times New Roman" w:hAnsi="Times New Roman" w:cs="Times New Roman"/>
+          <w:sz w:val="32"/>
+          <w:szCs w:val="32"/>
+        </w:rPr>
+        <w:t>obligatoire</w:t>
+      </w:r>
+      <w:proofErr w:type="gramEnd"/>
+      <w:r>
+        <w:rPr>
+          <w:rFonts w:ascii="Times New Roman" w:hAnsi="Times New Roman" w:cs="Times New Roman"/>
+          <w:sz w:val="32"/>
+          <w:szCs w:val="32"/>
+        </w:rPr>
+        <w:t>)</w:t>
       </w:r>
     </w:p>
     <w:p>
@@ -10890,13 +10936,146 @@
       <w:r>
         <w:t xml:space="preserve">Agenda.ch présente actuellement </w:t>
       </w:r>
-    </w:p>
-    <w:p>
-      <w:pPr>
-        <w:pStyle w:val="Titre2"/>
-      </w:pPr>
-      <w:r>
-        <w:t>Klara.ch</w:t>
+      <w:r>
+        <w:t xml:space="preserve">5 services dédiés et 1 personnalisable à la demande. Les services à disposition sont : </w:t>
+      </w:r>
+    </w:p>
+    <w:p>
+      <w:pPr>
+        <w:pStyle w:val="Indexdobjets1"/>
+        <w:numPr>
+          <w:ilvl w:val="0"/>
+          <w:numId w:val="17"/>
+        </w:numPr>
+      </w:pPr>
+      <w:r>
+        <w:t>Application dédiée aux physiothérapeutes</w:t>
+      </w:r>
+    </w:p>
+    <w:p>
+      <w:pPr>
+        <w:pStyle w:val="Indexdobjets1"/>
+        <w:numPr>
+          <w:ilvl w:val="0"/>
+          <w:numId w:val="17"/>
+        </w:numPr>
+      </w:pPr>
+      <w:r>
+        <w:t>Application dédiée aux thérapeutes et autres services médicaux</w:t>
+      </w:r>
+    </w:p>
+    <w:p>
+      <w:pPr>
+        <w:pStyle w:val="Indexdobjets1"/>
+        <w:numPr>
+          <w:ilvl w:val="0"/>
+          <w:numId w:val="17"/>
+        </w:numPr>
+      </w:pPr>
+      <w:r>
+        <w:t>Application dédiée aux centres de beauté et Bien-être</w:t>
+      </w:r>
+    </w:p>
+    <w:p>
+      <w:pPr>
+        <w:pStyle w:val="Indexdobjets1"/>
+        <w:numPr>
+          <w:ilvl w:val="0"/>
+          <w:numId w:val="17"/>
+        </w:numPr>
+      </w:pPr>
+      <w:r>
+        <w:t>Application dédiée aux centres sportifs et loisirs</w:t>
+      </w:r>
+    </w:p>
+    <w:p>
+      <w:pPr>
+        <w:pStyle w:val="Indexdobjets1"/>
+        <w:numPr>
+          <w:ilvl w:val="0"/>
+          <w:numId w:val="17"/>
+        </w:numPr>
+      </w:pPr>
+      <w:r>
+        <w:t>Application à visée d’administration publique</w:t>
+      </w:r>
+    </w:p>
+    <w:p>
+      <w:pPr>
+        <w:pStyle w:val="Corpsdetexte15interligne"/>
+        <w:ind w:left="360" w:firstLine="0"/>
+      </w:pPr>
+      <w:r>
+        <w:t>Fondamentalement, Agenda.ch fourni une application qui peut s’apparenter à un Chatbot de Menus. Peu importe la forme, elle permet de réserver des ressources étant une salle de sport, une heure pour un rendez-vous médical, une séance pour une coupe de cheveux, etc., de choisir son créneau horaire et finalement tout autre information complémentaire.</w:t>
+      </w:r>
+    </w:p>
+    <w:p>
+      <w:pPr>
+        <w:pStyle w:val="Corpsdetexte15interligne"/>
+        <w:ind w:left="360" w:firstLine="0"/>
+      </w:pPr>
+      <w:r>
+        <w:t>L’aspect Chatbot n’est pas le seul utilitaire fourni par cette entreprise :</w:t>
+      </w:r>
+    </w:p>
+    <w:p>
+      <w:pPr>
+        <w:pStyle w:val="Corpsdetexte15interligne"/>
+        <w:numPr>
+          <w:ilvl w:val="0"/>
+          <w:numId w:val="16"/>
+        </w:numPr>
+      </w:pPr>
+      <w:r>
+        <w:t>L’application n’est pas fournie sous forme d’un module à intégrer ou d’une API à appeler mais elle est disponible chez les serveurs loués par Agenda.ch et tout l’aspect de réservation est mis en place chez Agenda.ch et non chez le client.</w:t>
+      </w:r>
+    </w:p>
+    <w:p>
+      <w:pPr>
+        <w:pStyle w:val="Corpsdetexte15interligne"/>
+        <w:numPr>
+          <w:ilvl w:val="0"/>
+          <w:numId w:val="16"/>
+        </w:numPr>
+      </w:pPr>
+      <w:r>
+        <w:t>Selon le type de service fourni, il est possible de stocker une multitude de fichiers pertinente à la réservation des clients sur les serveurs d’Agenda.ch</w:t>
+      </w:r>
+    </w:p>
+    <w:p>
+      <w:pPr>
+        <w:pStyle w:val="Corpsdetexte15interligne"/>
+        <w:numPr>
+          <w:ilvl w:val="0"/>
+          <w:numId w:val="16"/>
+        </w:numPr>
+      </w:pPr>
+      <w:r>
+        <w:t>Selon le type de service fourni, un grand panel de fonctionnalités sont disponibles.</w:t>
+      </w:r>
+    </w:p>
+    <w:p>
+      <w:pPr>
+        <w:pStyle w:val="Corpsdetexte15interligne"/>
+        <w:numPr>
+          <w:ilvl w:val="0"/>
+          <w:numId w:val="16"/>
+        </w:numPr>
+      </w:pPr>
+      <w:r>
+        <w:lastRenderedPageBreak/>
+        <w:t>La possibilité de configurer des messages envoyés automatiquement aux clients pour des rappels de réservations, informations, newsletter, etc.</w:t>
+      </w:r>
+    </w:p>
+    <w:p>
+      <w:pPr>
+        <w:pStyle w:val="Corpsdetexte15interligne"/>
+      </w:pPr>
+      <w:r>
+        <w:t>Ce qui ressort de l’analyse de l’application d’Agenda.ch est qu</w:t>
+      </w:r>
+      <w:r>
+        <w:t>’elle ne demande aucune implémentation par le client lui-même et fourni l’ensemble de ses services depuis leur site web que ce soit la configuration ou l’utilisation même du système de réservations. L’application est donc détachée du site web du client ce qui peut être vu comme un avantage étant donné que cela facilite son usage car il ne suffit que d’intégrer un simple bouton « réserver » sur le site.</w:t>
       </w:r>
     </w:p>
     <w:p>
@@ -10904,12 +11083,52 @@
         <w:pStyle w:val="Corpsdetexte15interligne"/>
         <w:ind w:firstLine="0"/>
       </w:pPr>
+      <w:r>
+        <w:tab/>
+        <w:t>Si l’on se penche sur les tarifs, on remarque qu’il y en a trois. Un à 35 CHF</w:t>
+      </w:r>
+      <w:r>
+        <w:t xml:space="preserve">/mois </w:t>
+      </w:r>
+      <w:r>
+        <w:t>qui n’offre pratiquement que le système de calendrier et de rappel aux clients d’une réservation. Ce n’est qu’à partir de 60 CHF</w:t>
+      </w:r>
+      <w:r>
+        <w:t>/mois</w:t>
+      </w:r>
+      <w:r>
+        <w:t xml:space="preserve"> que l’on obtient les fonctionnalités telles qu’un mini-site permettant aux clients d’effectuer leurs réservations dessus ainsi que d’avantages de fonctionnalités </w:t>
+      </w:r>
+      <w:r>
+        <w:t>en ligne pour facilité l’aspect réservation. Le dernier tarif étant à 80 CHF/mois propose principalement des systèmes de gestion de documents et ressources diverses directement effectuées par Agenda.ch, pratique si l’on ne possède pas de grande infrastructure ou que l’on ne souhaite pas avoir à se préoccuper d’en gérer une soi-même. Il existe évidemment des modules supplémentaires ou agendas supplémentaires selon des coûts additionnels variables.</w:t>
+      </w:r>
     </w:p>
     <w:p>
       <w:pPr>
         <w:pStyle w:val="Titre2"/>
       </w:pPr>
       <w:r>
+        <w:t>Klara.ch</w:t>
+      </w:r>
+    </w:p>
+    <w:p>
+      <w:pPr>
+        <w:pStyle w:val="Corpsdetexte15interligne"/>
+        <w:ind w:firstLine="0"/>
+      </w:pPr>
+      <w:r>
+        <w:t xml:space="preserve">Klara.ch est une entreprise Suisse fondée en 2016 et a pour but de fournir un panel varié d’outils d’administration. </w:t>
+      </w:r>
+      <w:r>
+        <w:t xml:space="preserve">Contrairement à la solution précédente, Klara.ch ne se spécialise pas uniquement dans la mise en place d’un système de réservations mais d’une panoplie d’outils d’administration comme : Des gestionnaires de client, gestionnaires de budget, gestionnaires d’inventaire, création de shop en ligne, mise en place d’un système de réservations et bien d’autres. </w:t>
+      </w:r>
+    </w:p>
+    <w:p>
+      <w:pPr>
+        <w:pStyle w:val="Titre2"/>
+      </w:pPr>
+      <w:r>
+        <w:lastRenderedPageBreak/>
         <w:t>Meetme.io</w:t>
       </w:r>
     </w:p>
@@ -11154,6 +11373,7 @@
       </w:pPr>
       <w:bookmarkStart w:id="86" w:name="_Toc160026345"/>
       <w:r>
+        <w:lastRenderedPageBreak/>
         <w:t xml:space="preserve">Illustration </w:t>
       </w:r>
       <w:r>
@@ -13192,6 +13412,95 @@
     </w:lvl>
   </w:abstractNum>
   <w:abstractNum w:abstractNumId="15" w15:restartNumberingAfterBreak="0">
+    <w:nsid w:val="45A17E40"/>
+    <w:multiLevelType w:val="hybridMultilevel"/>
+    <w:tmpl w:val="90B04E76"/>
+    <w:lvl w:ilvl="0" w:tplc="100C000F">
+      <w:start w:val="1"/>
+      <w:numFmt w:val="decimal"/>
+      <w:lvlText w:val="%1."/>
+      <w:lvlJc w:val="left"/>
+      <w:pPr>
+        <w:ind w:left="720" w:hanging="360"/>
+      </w:pPr>
+      <w:rPr>
+        <w:rFonts w:hint="default"/>
+      </w:rPr>
+    </w:lvl>
+    <w:lvl w:ilvl="1" w:tplc="100C0019" w:tentative="1">
+      <w:start w:val="1"/>
+      <w:numFmt w:val="lowerLetter"/>
+      <w:lvlText w:val="%2."/>
+      <w:lvlJc w:val="left"/>
+      <w:pPr>
+        <w:ind w:left="1440" w:hanging="360"/>
+      </w:pPr>
+    </w:lvl>
+    <w:lvl w:ilvl="2" w:tplc="100C001B" w:tentative="1">
+      <w:start w:val="1"/>
+      <w:numFmt w:val="lowerRoman"/>
+      <w:lvlText w:val="%3."/>
+      <w:lvlJc w:val="right"/>
+      <w:pPr>
+        <w:ind w:left="2160" w:hanging="180"/>
+      </w:pPr>
+    </w:lvl>
+    <w:lvl w:ilvl="3" w:tplc="100C000F" w:tentative="1">
+      <w:start w:val="1"/>
+      <w:numFmt w:val="decimal"/>
+      <w:lvlText w:val="%4."/>
+      <w:lvlJc w:val="left"/>
+      <w:pPr>
+        <w:ind w:left="2880" w:hanging="360"/>
+      </w:pPr>
+    </w:lvl>
+    <w:lvl w:ilvl="4" w:tplc="100C0019" w:tentative="1">
+      <w:start w:val="1"/>
+      <w:numFmt w:val="lowerLetter"/>
+      <w:lvlText w:val="%5."/>
+      <w:lvlJc w:val="left"/>
+      <w:pPr>
+        <w:ind w:left="3600" w:hanging="360"/>
+      </w:pPr>
+    </w:lvl>
+    <w:lvl w:ilvl="5" w:tplc="100C001B" w:tentative="1">
+      <w:start w:val="1"/>
+      <w:numFmt w:val="lowerRoman"/>
+      <w:lvlText w:val="%6."/>
+      <w:lvlJc w:val="right"/>
+      <w:pPr>
+        <w:ind w:left="4320" w:hanging="180"/>
+      </w:pPr>
+    </w:lvl>
+    <w:lvl w:ilvl="6" w:tplc="100C000F" w:tentative="1">
+      <w:start w:val="1"/>
+      <w:numFmt w:val="decimal"/>
+      <w:lvlText w:val="%7."/>
+      <w:lvlJc w:val="left"/>
+      <w:pPr>
+        <w:ind w:left="5040" w:hanging="360"/>
+      </w:pPr>
+    </w:lvl>
+    <w:lvl w:ilvl="7" w:tplc="100C0019" w:tentative="1">
+      <w:start w:val="1"/>
+      <w:numFmt w:val="lowerLetter"/>
+      <w:lvlText w:val="%8."/>
+      <w:lvlJc w:val="left"/>
+      <w:pPr>
+        <w:ind w:left="5760" w:hanging="360"/>
+      </w:pPr>
+    </w:lvl>
+    <w:lvl w:ilvl="8" w:tplc="100C001B" w:tentative="1">
+      <w:start w:val="1"/>
+      <w:numFmt w:val="lowerRoman"/>
+      <w:lvlText w:val="%9."/>
+      <w:lvlJc w:val="right"/>
+      <w:pPr>
+        <w:ind w:left="6480" w:hanging="180"/>
+      </w:pPr>
+    </w:lvl>
+  </w:abstractNum>
+  <w:abstractNum w:abstractNumId="16" w15:restartNumberingAfterBreak="0">
     <w:nsid w:val="69AE792C"/>
     <w:multiLevelType w:val="multilevel"/>
     <w:tmpl w:val="CEC4DD92"/>
@@ -13341,7 +13650,7 @@
     <w:abstractNumId w:val="9"/>
   </w:num>
   <w:num w:numId="13" w16cid:durableId="1263104138">
-    <w:abstractNumId w:val="15"/>
+    <w:abstractNumId w:val="16"/>
   </w:num>
   <w:num w:numId="14" w16cid:durableId="2035186205">
     <w:abstractNumId w:val="13"/>
@@ -13351,6 +13660,9 @@
   </w:num>
   <w:num w:numId="16" w16cid:durableId="278686395">
     <w:abstractNumId w:val="14"/>
+  </w:num>
+  <w:num w:numId="17" w16cid:durableId="1909412777">
+    <w:abstractNumId w:val="15"/>
   </w:num>
 </w:numbering>
 </file>

</xml_diff>

<commit_message>
Fin d'écriture étude solutions existantes
Nécessite peut-être de réécrire la comparaison à mon projet
</commit_message>
<xml_diff>
--- a/documentation/rapport_semestre.docx
+++ b/documentation/rapport_semestre.docx
@@ -2466,12 +2466,6 @@
                 <w:rFonts w:ascii="LM Roman 10" w:hAnsi="LM Roman 10"/>
                 <w:noProof/>
               </w:rPr>
-            </w:r>
-            <w:r>
-              <w:rPr>
-                <w:rFonts w:ascii="LM Roman 10" w:hAnsi="LM Roman 10"/>
-                <w:noProof/>
-              </w:rPr>
               <w:fldChar w:fldCharType="separate"/>
             </w:r>
             <w:r>
@@ -2673,7 +2667,7 @@
                 <w:rFonts w:ascii="LM Roman 10" w:hAnsi="LM Roman 10"/>
                 <w:noProof/>
               </w:rPr>
-              <w:t>13</w:t>
+              <w:t>16</w:t>
             </w:r>
             <w:r>
               <w:rPr>
@@ -2767,7 +2761,7 @@
                 <w:rFonts w:ascii="LM Roman 10" w:hAnsi="LM Roman 10"/>
                 <w:noProof/>
               </w:rPr>
-              <w:t>14</w:t>
+              <w:t>17</w:t>
             </w:r>
             <w:r>
               <w:rPr>
@@ -2861,7 +2855,7 @@
                 <w:rFonts w:ascii="LM Roman 10" w:hAnsi="LM Roman 10"/>
                 <w:noProof/>
               </w:rPr>
-              <w:t>14</w:t>
+              <w:t>17</w:t>
             </w:r>
             <w:r>
               <w:rPr>
@@ -2959,7 +2953,7 @@
                 <w:rFonts w:ascii="LM Roman 10" w:hAnsi="LM Roman 10"/>
                 <w:noProof/>
               </w:rPr>
-              <w:t>15</w:t>
+              <w:t>18</w:t>
             </w:r>
             <w:r>
               <w:rPr>
@@ -3053,7 +3047,7 @@
                 <w:rFonts w:ascii="LM Roman 10" w:hAnsi="LM Roman 10"/>
                 <w:noProof/>
               </w:rPr>
-              <w:t>15</w:t>
+              <w:t>18</w:t>
             </w:r>
             <w:r>
               <w:rPr>
@@ -3147,7 +3141,7 @@
                 <w:rFonts w:ascii="LM Roman 10" w:hAnsi="LM Roman 10"/>
                 <w:noProof/>
               </w:rPr>
-              <w:t>16</w:t>
+              <w:t>19</w:t>
             </w:r>
             <w:r>
               <w:rPr>
@@ -3245,7 +3239,7 @@
                 <w:rFonts w:ascii="LM Roman 10" w:hAnsi="LM Roman 10"/>
                 <w:noProof/>
               </w:rPr>
-              <w:t>17</w:t>
+              <w:t>20</w:t>
             </w:r>
             <w:r>
               <w:rPr>
@@ -3343,7 +3337,7 @@
                 <w:rFonts w:ascii="LM Roman 10" w:hAnsi="LM Roman 10"/>
                 <w:noProof/>
               </w:rPr>
-              <w:t>17</w:t>
+              <w:t>20</w:t>
             </w:r>
             <w:r>
               <w:rPr>
@@ -3441,7 +3435,7 @@
                 <w:rFonts w:ascii="LM Roman 10" w:hAnsi="LM Roman 10"/>
                 <w:noProof/>
               </w:rPr>
-              <w:t>19</w:t>
+              <w:t>25</w:t>
             </w:r>
             <w:r>
               <w:rPr>
@@ -3539,7 +3533,7 @@
                 <w:rFonts w:ascii="LM Roman 10" w:hAnsi="LM Roman 10"/>
                 <w:noProof/>
               </w:rPr>
-              <w:t>19</w:t>
+              <w:t>25</w:t>
             </w:r>
             <w:r>
               <w:rPr>
@@ -3615,7 +3609,7 @@
                 <w:rFonts w:ascii="LM Roman 10" w:hAnsi="LM Roman 10"/>
                 <w:noProof/>
               </w:rPr>
-              <w:t>20</w:t>
+              <w:t>26</w:t>
             </w:r>
             <w:r>
               <w:rPr>
@@ -3691,7 +3685,7 @@
                 <w:rFonts w:ascii="LM Roman 10" w:hAnsi="LM Roman 10"/>
                 <w:noProof/>
               </w:rPr>
-              <w:t>21</w:t>
+              <w:t>27</w:t>
             </w:r>
             <w:r>
               <w:rPr>
@@ -3767,7 +3761,7 @@
                 <w:rFonts w:ascii="LM Roman 10" w:hAnsi="LM Roman 10"/>
                 <w:noProof/>
               </w:rPr>
-              <w:t>22</w:t>
+              <w:t>28</w:t>
             </w:r>
             <w:r>
               <w:rPr>
@@ -3843,7 +3837,7 @@
                 <w:rFonts w:ascii="LM Roman 10" w:hAnsi="LM Roman 10"/>
                 <w:noProof/>
               </w:rPr>
-              <w:t>23</w:t>
+              <w:t>29</w:t>
             </w:r>
             <w:r>
               <w:rPr>
@@ -3919,7 +3913,7 @@
                 <w:rFonts w:ascii="LM Roman 10" w:hAnsi="LM Roman 10"/>
                 <w:noProof/>
               </w:rPr>
-              <w:t>24</w:t>
+              <w:t>30</w:t>
             </w:r>
             <w:r>
               <w:rPr>
@@ -4027,7 +4021,7 @@
                 <w:rFonts w:ascii="LM Roman 10" w:hAnsi="LM Roman 10"/>
                 <w:noProof/>
               </w:rPr>
-              <w:t>25</w:t>
+              <w:t>31</w:t>
             </w:r>
             <w:r>
               <w:rPr>
@@ -5641,7 +5635,7 @@
         <w:rPr>
           <w:noProof/>
         </w:rPr>
-        <w:t>13</w:t>
+        <w:t>16</w:t>
       </w:r>
       <w:r>
         <w:rPr>
@@ -5722,7 +5716,7 @@
         <w:rPr>
           <w:noProof/>
         </w:rPr>
-        <w:t>14</w:t>
+        <w:t>17</w:t>
       </w:r>
       <w:r>
         <w:rPr>
@@ -5803,7 +5797,7 @@
         <w:rPr>
           <w:noProof/>
         </w:rPr>
-        <w:t>17</w:t>
+        <w:t>23</w:t>
       </w:r>
       <w:r>
         <w:rPr>
@@ -5884,7 +5878,7 @@
         <w:rPr>
           <w:noProof/>
         </w:rPr>
-        <w:t>17</w:t>
+        <w:t>24</w:t>
       </w:r>
       <w:r>
         <w:rPr>
@@ -5965,7 +5959,7 @@
         <w:rPr>
           <w:noProof/>
         </w:rPr>
-        <w:t>18</w:t>
+        <w:t>24</w:t>
       </w:r>
       <w:r>
         <w:rPr>
@@ -6046,7 +6040,7 @@
         <w:rPr>
           <w:noProof/>
         </w:rPr>
-        <w:t>19</w:t>
+        <w:t>25</w:t>
       </w:r>
       <w:r>
         <w:rPr>
@@ -6127,7 +6121,7 @@
         <w:rPr>
           <w:noProof/>
         </w:rPr>
-        <w:t>19</w:t>
+        <w:t>25</w:t>
       </w:r>
       <w:r>
         <w:rPr>
@@ -6208,7 +6202,7 @@
         <w:rPr>
           <w:noProof/>
         </w:rPr>
-        <w:t>19</w:t>
+        <w:t>25</w:t>
       </w:r>
       <w:r>
         <w:rPr>
@@ -6459,12 +6453,6 @@
             <w:webHidden/>
           </w:rPr>
           <w:instrText xml:space="preserve"> PAGEREF _Toc31296373 \h </w:instrText>
-        </w:r>
-        <w:r>
-          <w:rPr>
-            <w:noProof/>
-            <w:webHidden/>
-          </w:rPr>
         </w:r>
         <w:r>
           <w:rPr>
@@ -6552,7 +6540,7 @@
             <w:noProof/>
             <w:webHidden/>
           </w:rPr>
-          <w:t>14</w:t>
+          <w:t>17</w:t>
         </w:r>
         <w:r>
           <w:rPr>
@@ -6793,7 +6781,7 @@
             <w:noProof/>
             <w:webHidden/>
           </w:rPr>
-          <w:t>22</w:t>
+          <w:t>28</w:t>
         </w:r>
         <w:r>
           <w:rPr>
@@ -6865,7 +6853,7 @@
             <w:noProof/>
             <w:webHidden/>
           </w:rPr>
-          <w:t>23</w:t>
+          <w:t>29</w:t>
         </w:r>
         <w:r>
           <w:rPr>
@@ -6937,7 +6925,7 @@
             <w:noProof/>
             <w:webHidden/>
           </w:rPr>
-          <w:t>24</w:t>
+          <w:t>30</w:t>
         </w:r>
         <w:r>
           <w:rPr>
@@ -11117,25 +11105,127 @@
         <w:ind w:firstLine="0"/>
       </w:pPr>
       <w:r>
-        <w:t xml:space="preserve">Klara.ch est une entreprise Suisse fondée en 2016 et a pour but de fournir un panel varié d’outils d’administration. </w:t>
+        <w:t xml:space="preserve">Klara.ch est une entreprise Suisse fondée en 2016 </w:t>
+      </w:r>
+      <w:r>
+        <w:t xml:space="preserve">basé à Berne </w:t>
+      </w:r>
+      <w:r>
+        <w:t xml:space="preserve">et a pour but de fournir un panel varié d’outils d’administration. </w:t>
       </w:r>
       <w:r>
         <w:t xml:space="preserve">Contrairement à la solution précédente, Klara.ch ne se spécialise pas uniquement dans la mise en place d’un système de réservations mais d’une panoplie d’outils d’administration comme : Des gestionnaires de client, gestionnaires de budget, gestionnaires d’inventaire, création de shop en ligne, mise en place d’un système de réservations et bien d’autres. </w:t>
       </w:r>
+      <w:r>
+        <w:t xml:space="preserve">L’application de réservation en ligne ainsi que les autres fonctionnent sous forme de widgets soit des modules applicatifs que le </w:t>
+      </w:r>
+      <w:r>
+        <w:lastRenderedPageBreak/>
+        <w:t>client intègre directement à son site web. La configuration de ce dernier se fait directement au travers du panneau de configuration Klara. Le système de réservation se présente sous la forme d’un Chatbot de Menus, similaire à celui d’Agenda.ch. Le tarif pour le widget de réservation en ligne est de 39 CHF/mois.</w:t>
+      </w:r>
+    </w:p>
+    <w:p>
+      <w:pPr>
+        <w:pStyle w:val="Corpsdetexte15interligne"/>
+        <w:ind w:firstLine="0"/>
+      </w:pPr>
+      <w:r>
+        <w:t xml:space="preserve">La solution de Klara.ch semple intéressante </w:t>
+      </w:r>
+      <w:proofErr w:type="gramStart"/>
+      <w:r>
+        <w:t>de par</w:t>
+      </w:r>
+      <w:proofErr w:type="gramEnd"/>
+      <w:r>
+        <w:t xml:space="preserve"> son coût réduit par rapport à Agenda.ch et permet d’avoir l’ensemble des fonctionnalités disponibles sur le site client et ne nécessitant pas de devoir naviguer sur une autre page internet.</w:t>
+      </w:r>
+      <w:r>
+        <w:t xml:space="preserve"> Cependant le degré de customisation et de fonctionnalités supplémentaires spécifiques à certains services ne semble pas comparable à celui d’Agenda.ch, expliquant ainsi son coût plus élevé.</w:t>
+      </w:r>
     </w:p>
     <w:p>
       <w:pPr>
         <w:pStyle w:val="Titre2"/>
       </w:pPr>
       <w:r>
+        <w:t>Meetme.io</w:t>
+      </w:r>
+    </w:p>
+    <w:p>
+      <w:pPr>
+        <w:pStyle w:val="Corpsdetexte15interligne"/>
+      </w:pPr>
+      <w:r>
+        <w:t xml:space="preserve">Meetme.io est une application de réservation de rendez-vous Suisse basée à Lausanne et </w:t>
+      </w:r>
+      <w:r>
+        <w:t>ayant pour objectif de fournir un service de réservation en ligne et de gestion d’agenda grâce à une application ou depuis un panneau d’informations. Meetme.io possède un catalogue de fonctionnalités bien plus réduit comparé aux solutions précédentes ne fournissant uniquement un système de formulaire similaire à celui d’Agenda.ch dans le sens où il n’est accessible uniquement par un lien qui amène le client sur le site de meetme.io à l’url du formulaire de réservation du service souhaité</w:t>
+      </w:r>
+      <w:r>
+        <w:t xml:space="preserve"> et un système de rappel par sms</w:t>
+      </w:r>
+      <w:r>
+        <w:t>.</w:t>
+      </w:r>
+      <w:r>
+        <w:t xml:space="preserve"> Similairement aux solutions précédentes, le formulaire de </w:t>
+      </w:r>
+      <w:proofErr w:type="spellStart"/>
+      <w:r>
+        <w:t>Meetme</w:t>
+      </w:r>
+      <w:proofErr w:type="spellEnd"/>
+      <w:r>
+        <w:t xml:space="preserve"> est comparable à un Chatbot de Menus. Le tarif pour avoir une quantité raisonnable réservation disponibles s’élève à 69 CHF/mois. </w:t>
+      </w:r>
+    </w:p>
+    <w:p>
+      <w:pPr>
+        <w:pStyle w:val="Titre2"/>
+      </w:pPr>
+      <w:r>
+        <w:t>Comparaison à ce projet</w:t>
+      </w:r>
+    </w:p>
+    <w:p>
+      <w:pPr>
+        <w:pStyle w:val="Corpsdetexte15interligne"/>
+        <w:ind w:firstLine="0"/>
+      </w:pPr>
+      <w:r>
+        <w:t xml:space="preserve">Après analyse de quelques solutions Suisses disponibles sur le marché actuellement, il est clair qu’il y a une tendance à réaliser un système de réservation par internet. Tous partagent le point commun que le système fonctionne sous la forme d’un formulaire étant </w:t>
+      </w:r>
+      <w:r>
         <w:lastRenderedPageBreak/>
-        <w:t>Meetme.io</w:t>
-      </w:r>
-    </w:p>
-    <w:p>
-      <w:pPr>
-        <w:pStyle w:val="Corpsdetexte15interligne"/>
-      </w:pPr>
+        <w:t xml:space="preserve">ici l’équivalent d’un Chatbot de </w:t>
+      </w:r>
+      <w:r>
+        <w:t xml:space="preserve">Menus. Bien que certaines solutions offrent parfois plus de fonctionnalités que simplement un système de réservation ou proposent des systèmes de réservation avec des fonctionnalités étendues et spécifiques à certains secteurs, aucun ne propose de solution par téléphone uniquement. C’est donc </w:t>
+      </w:r>
+      <w:r>
+        <w:t>ici que va se placer la solution que je vais proposer étant donné qu’elle permettra de placer des réservations depuis un simple échange par texte avec un Chatbot</w:t>
+      </w:r>
+      <w:r>
+        <w:t xml:space="preserve"> par téléphone</w:t>
+      </w:r>
+      <w:r>
+        <w:t xml:space="preserve"> et d’ensuite permettre de récupérer </w:t>
+      </w:r>
+      <w:r>
+        <w:t xml:space="preserve">facilement l’ensemble des réservation </w:t>
+      </w:r>
+      <w:r>
+        <w:t xml:space="preserve">sous format </w:t>
+      </w:r>
+      <w:proofErr w:type="spellStart"/>
+      <w:r>
+        <w:t>Caldav</w:t>
+      </w:r>
+      <w:proofErr w:type="spellEnd"/>
+      <w:r>
+        <w:t xml:space="preserve"> ou calendrier google.</w:t>
+      </w:r>
     </w:p>
     <w:p>
       <w:pPr>
@@ -11291,6 +11381,7 @@
           <w:noProof/>
           <w:lang w:val="fr-CH" w:eastAsia="fr-CH" w:bidi="ar-SA"/>
         </w:rPr>
+        <w:lastRenderedPageBreak/>
         <w:drawing>
           <wp:inline distT="0" distB="0" distL="0" distR="0" wp14:anchorId="7890C361" wp14:editId="64A46562">
             <wp:extent cx="5377040" cy="2344847"/>
@@ -11373,7 +11464,6 @@
       </w:pPr>
       <w:bookmarkStart w:id="86" w:name="_Toc160026345"/>
       <w:r>
-        <w:lastRenderedPageBreak/>
         <w:t xml:space="preserve">Illustration </w:t>
       </w:r>
       <w:r>

</xml_diff>

<commit_message>
Ajout chap 3 moitié
</commit_message>
<xml_diff>
--- a/documentation/rapport_semestre.docx
+++ b/documentation/rapport_semestre.docx
@@ -3989,7 +3989,7 @@
               <w:rPr>
                 <w:noProof/>
               </w:rPr>
-              <w:t>24</w:t>
+              <w:t>25</w:t>
             </w:r>
             <w:r>
               <w:rPr>
@@ -4094,7 +4094,7 @@
               <w:rPr>
                 <w:noProof/>
               </w:rPr>
-              <w:t>25</w:t>
+              <w:t>26</w:t>
             </w:r>
             <w:r>
               <w:rPr>
@@ -4205,7 +4205,7 @@
               <w:rPr>
                 <w:noProof/>
               </w:rPr>
-              <w:t>25</w:t>
+              <w:t>26</w:t>
             </w:r>
             <w:r>
               <w:rPr>
@@ -4310,7 +4310,7 @@
               <w:rPr>
                 <w:noProof/>
               </w:rPr>
-              <w:t>26</w:t>
+              <w:t>27</w:t>
             </w:r>
             <w:r>
               <w:rPr>
@@ -4415,7 +4415,7 @@
               <w:rPr>
                 <w:noProof/>
               </w:rPr>
-              <w:t>26</w:t>
+              <w:t>27</w:t>
             </w:r>
             <w:r>
               <w:rPr>
@@ -4524,7 +4524,7 @@
               <w:rPr>
                 <w:noProof/>
               </w:rPr>
-              <w:t>26</w:t>
+              <w:t>27</w:t>
             </w:r>
             <w:r>
               <w:rPr>
@@ -4633,7 +4633,7 @@
               <w:rPr>
                 <w:noProof/>
               </w:rPr>
-              <w:t>26</w:t>
+              <w:t>27</w:t>
             </w:r>
             <w:r>
               <w:rPr>
@@ -4720,7 +4720,7 @@
               <w:rPr>
                 <w:noProof/>
               </w:rPr>
-              <w:t>27</w:t>
+              <w:t>28</w:t>
             </w:r>
             <w:r>
               <w:rPr>
@@ -4807,7 +4807,7 @@
               <w:rPr>
                 <w:noProof/>
               </w:rPr>
-              <w:t>28</w:t>
+              <w:t>29</w:t>
             </w:r>
             <w:r>
               <w:rPr>
@@ -4894,7 +4894,7 @@
               <w:rPr>
                 <w:noProof/>
               </w:rPr>
-              <w:t>29</w:t>
+              <w:t>30</w:t>
             </w:r>
             <w:r>
               <w:rPr>
@@ -4981,7 +4981,7 @@
               <w:rPr>
                 <w:noProof/>
               </w:rPr>
-              <w:t>30</w:t>
+              <w:t>31</w:t>
             </w:r>
             <w:r>
               <w:rPr>
@@ -5068,7 +5068,7 @@
               <w:rPr>
                 <w:noProof/>
               </w:rPr>
-              <w:t>31</w:t>
+              <w:t>32</w:t>
             </w:r>
             <w:r>
               <w:rPr>
@@ -5187,7 +5187,7 @@
               <w:rPr>
                 <w:noProof/>
               </w:rPr>
-              <w:t>32</w:t>
+              <w:t>33</w:t>
             </w:r>
             <w:r>
               <w:rPr>
@@ -7081,7 +7081,7 @@
         <w:rPr>
           <w:noProof/>
         </w:rPr>
-        <w:t>20</w:t>
+        <w:t>21</w:t>
       </w:r>
       <w:r>
         <w:rPr>
@@ -7176,7 +7176,7 @@
         <w:rPr>
           <w:noProof/>
         </w:rPr>
-        <w:t>24</w:t>
+        <w:t>25</w:t>
       </w:r>
       <w:r>
         <w:rPr>
@@ -7256,7 +7256,7 @@
         <w:tab/>
       </w:r>
       <w:r>
-        <w:t>https://www.geeksforgeeks.org/natural-language-processing-nlp-tutorial/</w:t>
+        <w:t>https://www.javatpoint.com/nlp</w:t>
       </w:r>
     </w:p>
     <w:p>
@@ -7689,7 +7689,7 @@
             <w:noProof/>
             <w:webHidden/>
           </w:rPr>
-          <w:t>29</w:t>
+          <w:t>30</w:t>
         </w:r>
         <w:r>
           <w:rPr>
@@ -7761,7 +7761,7 @@
             <w:noProof/>
             <w:webHidden/>
           </w:rPr>
-          <w:t>30</w:t>
+          <w:t>31</w:t>
         </w:r>
         <w:r>
           <w:rPr>
@@ -7833,7 +7833,7 @@
             <w:noProof/>
             <w:webHidden/>
           </w:rPr>
-          <w:t>31</w:t>
+          <w:t>32</w:t>
         </w:r>
         <w:r>
           <w:rPr>
@@ -11277,13 +11277,13 @@
         <mc:AlternateContent>
           <mc:Choice Requires="wps">
             <w:drawing>
-              <wp:anchor distT="0" distB="0" distL="114300" distR="114300" simplePos="0" relativeHeight="251681792" behindDoc="0" locked="0" layoutInCell="1" allowOverlap="1" wp14:anchorId="4EB6FF7F" wp14:editId="368040F7">
+              <wp:anchor distT="0" distB="0" distL="114300" distR="114300" simplePos="0" relativeHeight="251681792" behindDoc="0" locked="0" layoutInCell="1" allowOverlap="1" wp14:anchorId="4EB6FF7F" wp14:editId="2D07683E">
                 <wp:simplePos x="0" y="0"/>
                 <wp:positionH relativeFrom="margin">
                   <wp:align>center</wp:align>
                 </wp:positionH>
                 <wp:positionV relativeFrom="page">
-                  <wp:posOffset>9069705</wp:posOffset>
+                  <wp:posOffset>5736992</wp:posOffset>
                 </wp:positionV>
                 <wp:extent cx="4163060" cy="875665"/>
                 <wp:effectExtent l="0" t="0" r="8890" b="635"/>
@@ -11351,7 +11351,13 @@
                               </w:rPr>
                             </w:pPr>
                             <w:r>
-                              <w:t xml:space="preserve">Source : geeksforgeeks.org, </w:t>
+                              <w:t xml:space="preserve">Source : </w:t>
+                            </w:r>
+                            <w:r>
+                              <w:t>javapoint.com</w:t>
+                            </w:r>
+                            <w:r>
+                              <w:t xml:space="preserve">, </w:t>
                             </w:r>
                             <w:proofErr w:type="spellStart"/>
                             <w:r>
@@ -11378,7 +11384,7 @@
           </mc:Choice>
           <mc:Fallback>
             <w:pict>
-              <v:shape w14:anchorId="4EB6FF7F" id="_x0000_s1034" type="#_x0000_t202" style="position:absolute;left:0;text-align:left;margin-left:0;margin-top:714.15pt;width:327.8pt;height:68.95pt;z-index:251681792;visibility:visible;mso-wrap-style:square;mso-wrap-distance-left:9pt;mso-wrap-distance-top:0;mso-wrap-distance-right:9pt;mso-wrap-distance-bottom:0;mso-position-horizontal:center;mso-position-horizontal-relative:margin;mso-position-vertical:absolute;mso-position-vertical-relative:page;v-text-anchor:top" o:gfxdata="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" stroked="f">
+              <v:shape w14:anchorId="4EB6FF7F" id="_x0000_s1034" type="#_x0000_t202" style="position:absolute;left:0;text-align:left;margin-left:0;margin-top:451.75pt;width:327.8pt;height:68.95pt;z-index:251681792;visibility:visible;mso-wrap-style:square;mso-wrap-distance-left:9pt;mso-wrap-distance-top:0;mso-wrap-distance-right:9pt;mso-wrap-distance-bottom:0;mso-position-horizontal:center;mso-position-horizontal-relative:margin;mso-position-vertical:absolute;mso-position-vertical-relative:page;v-text-anchor:top" o:gfxdata="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" stroked="f">
                 <v:textbox style="mso-fit-shape-to-text:t" inset="0,0,0,0">
                   <w:txbxContent>
                     <w:p>
@@ -11421,7 +11427,13 @@
                         </w:rPr>
                       </w:pPr>
                       <w:r>
-                        <w:t xml:space="preserve">Source : geeksforgeeks.org, </w:t>
+                        <w:t xml:space="preserve">Source : </w:t>
+                      </w:r>
+                      <w:r>
+                        <w:t>javapoint.com</w:t>
+                      </w:r>
+                      <w:r>
+                        <w:t xml:space="preserve">, </w:t>
                       </w:r>
                       <w:proofErr w:type="spellStart"/>
                       <w:r>
@@ -11445,18 +11457,18 @@
           <w:noProof/>
         </w:rPr>
         <w:drawing>
-          <wp:anchor distT="0" distB="0" distL="114300" distR="114300" simplePos="0" relativeHeight="251679744" behindDoc="0" locked="0" layoutInCell="1" allowOverlap="1" wp14:anchorId="3A17BE65" wp14:editId="75B94C41">
+          <wp:anchor distT="0" distB="0" distL="114300" distR="114300" simplePos="0" relativeHeight="251685888" behindDoc="0" locked="0" layoutInCell="1" allowOverlap="1" wp14:anchorId="29021152" wp14:editId="0DC0EFA0">
             <wp:simplePos x="0" y="0"/>
             <wp:positionH relativeFrom="margin">
               <wp:align>center</wp:align>
             </wp:positionH>
             <wp:positionV relativeFrom="margin">
-              <wp:posOffset>6734684</wp:posOffset>
+              <wp:posOffset>1059255</wp:posOffset>
             </wp:positionV>
-            <wp:extent cx="4163060" cy="1802765"/>
-            <wp:effectExtent l="0" t="0" r="8890" b="6985"/>
+            <wp:extent cx="3070800" cy="3812400"/>
+            <wp:effectExtent l="0" t="0" r="0" b="0"/>
             <wp:wrapTopAndBottom/>
-            <wp:docPr id="1829426555" name="Image 1" descr="Une image contenant texte&#10;&#10;Description générée automatiquement"/>
+            <wp:docPr id="1611487360" name="Image 5" descr="Une image contenant texte, capture d’écran, Police, ligne&#10;&#10;Description générée automatiquement"/>
             <wp:cNvGraphicFramePr>
               <a:graphicFrameLocks xmlns:a="http://schemas.openxmlformats.org/drawingml/2006/main" noChangeAspect="1"/>
             </wp:cNvGraphicFramePr>
@@ -11464,8 +11476,10 @@
               <a:graphicData uri="http://schemas.openxmlformats.org/drawingml/2006/picture">
                 <pic:pic xmlns:pic="http://schemas.openxmlformats.org/drawingml/2006/picture">
                   <pic:nvPicPr>
-                    <pic:cNvPr id="1829426555" name="Image 1" descr="Une image contenant texte&#10;&#10;Description générée automatiquement"/>
-                    <pic:cNvPicPr/>
+                    <pic:cNvPr id="1611487360" name="Image 5" descr="Une image contenant texte, capture d’écran, Police, ligne&#10;&#10;Description générée automatiquement"/>
+                    <pic:cNvPicPr>
+                      <a:picLocks noChangeAspect="1" noChangeArrowheads="1"/>
+                    </pic:cNvPicPr>
                   </pic:nvPicPr>
                   <pic:blipFill>
                     <a:blip r:embed="rId30">
@@ -11475,18 +11489,23 @@
                         </a:ext>
                       </a:extLst>
                     </a:blip>
+                    <a:srcRect/>
                     <a:stretch>
                       <a:fillRect/>
                     </a:stretch>
                   </pic:blipFill>
-                  <pic:spPr>
+                  <pic:spPr bwMode="auto">
                     <a:xfrm>
                       <a:off x="0" y="0"/>
-                      <a:ext cx="4163060" cy="1802765"/>
+                      <a:ext cx="3070800" cy="3812400"/>
                     </a:xfrm>
                     <a:prstGeom prst="rect">
                       <a:avLst/>
                     </a:prstGeom>
+                    <a:noFill/>
+                    <a:ln>
+                      <a:noFill/>
+                    </a:ln>
                   </pic:spPr>
                 </pic:pic>
               </a:graphicData>
@@ -11512,6 +11531,9 @@
         </w:rPr>
         <w:t>De manière générale, tout traitement NLP suit globalement cette séquence :</w:t>
       </w:r>
+      <w:r>
+        <w:t xml:space="preserve"> </w:t>
+      </w:r>
     </w:p>
     <w:p>
       <w:pPr>
@@ -11526,6 +11548,14 @@
         </w:rPr>
         <w:t>Pour chaque étapes il existe une grande quantité de traitements divers, cependant je ne vais ici qu’en présenter une liste non exhaustive :</w:t>
       </w:r>
+    </w:p>
+    <w:p>
+      <w:pPr>
+        <w:pStyle w:val="Corpsdetexte15interligne"/>
+        <w:rPr>
+          <w:rStyle w:val="Character20style"/>
+        </w:rPr>
+      </w:pPr>
     </w:p>
     <w:p>
       <w:pPr>
@@ -11652,7 +11682,21 @@
           <w:rStyle w:val="Character20style"/>
           <w:lang w:val="fr-CH"/>
         </w:rPr>
-        <w:t xml:space="preserve">être appliquée à un texte donné. Cette dernière </w:t>
+        <w:t>être appliqué</w:t>
+      </w:r>
+      <w:r>
+        <w:rPr>
+          <w:rStyle w:val="Character20style"/>
+          <w:lang w:val="fr-CH"/>
+        </w:rPr>
+        <w:t>e</w:t>
+      </w:r>
+      <w:r>
+        <w:rPr>
+          <w:rStyle w:val="Character20style"/>
+          <w:lang w:val="fr-CH"/>
+        </w:rPr>
+        <w:t xml:space="preserve"> à un texte donné. Cette dernière </w:t>
       </w:r>
       <w:r>
         <w:rPr>
@@ -12266,12 +12310,21 @@
           <w:bCs/>
           <w:lang w:val="fr-CH"/>
         </w:rPr>
-        <w:t>Analyse Pragmatique</w:t>
+        <w:t>Intégration</w:t>
+      </w:r>
+      <w:r>
+        <w:rPr>
+          <w:b/>
+          <w:bCs/>
+          <w:lang w:val="fr-CH"/>
+        </w:rPr>
+        <w:t xml:space="preserve"> de données</w:t>
       </w:r>
     </w:p>
     <w:p>
       <w:pPr>
         <w:pStyle w:val="Corpsdetexte15interligne"/>
+        <w:ind w:left="720" w:firstLine="0"/>
         <w:rPr>
           <w:lang w:val="fr-CH"/>
         </w:rPr>
@@ -12280,27 +12333,82 @@
         <w:rPr>
           <w:lang w:val="fr-CH"/>
         </w:rPr>
-        <w:t xml:space="preserve">L’analyse Pragmatique n’indique pas spécialement une technique en particulier mais consiste davantage en la combinaison des techniques précédemment utilisées afin de </w:t>
+        <w:t>L</w:t>
       </w:r>
       <w:r>
         <w:rPr>
           <w:lang w:val="fr-CH"/>
         </w:rPr>
-        <w:t xml:space="preserve">déterminer le contexte global du texte. L’ensemble des tokens et labels ressortis précédemment vont, une fois comparés entre eux à l’aide de dictionnaires et autre </w:t>
-      </w:r>
-      <w:proofErr w:type="spellStart"/>
+        <w:t xml:space="preserve">’intégration des données est </w:t>
+      </w:r>
       <w:r>
         <w:rPr>
           <w:lang w:val="fr-CH"/>
         </w:rPr>
-        <w:t>datasets</w:t>
-      </w:r>
-      <w:proofErr w:type="spellEnd"/>
+        <w:t>le simple fait de prendre les textes précédemment analysés tant dans la même session ou dans un</w:t>
+      </w:r>
       <w:r>
         <w:rPr>
           <w:lang w:val="fr-CH"/>
         </w:rPr>
-        <w:t xml:space="preserve"> permettant d’aider à la définition du lien entre eux, de donner un contexte.</w:t>
+        <w:t xml:space="preserve"> jeu de donnée</w:t>
+      </w:r>
+      <w:r>
+        <w:rPr>
+          <w:lang w:val="fr-CH"/>
+        </w:rPr>
+        <w:t xml:space="preserve"> existant</w:t>
+      </w:r>
+      <w:r>
+        <w:rPr>
+          <w:lang w:val="fr-CH"/>
+        </w:rPr>
+        <w:t xml:space="preserve"> et de comparer les diverses analyses précédemment effectués </w:t>
+      </w:r>
+      <w:r>
+        <w:rPr>
+          <w:lang w:val="fr-CH"/>
+        </w:rPr>
+        <w:t xml:space="preserve">à celles réalisés sur le texte courant </w:t>
+      </w:r>
+      <w:r>
+        <w:rPr>
+          <w:lang w:val="fr-CH"/>
+        </w:rPr>
+        <w:t xml:space="preserve">et selon le niveau de ressemblance en dégager un </w:t>
+      </w:r>
+      <w:r>
+        <w:rPr>
+          <w:lang w:val="fr-CH"/>
+        </w:rPr>
+        <w:t>sens/</w:t>
+      </w:r>
+      <w:r>
+        <w:rPr>
+          <w:lang w:val="fr-CH"/>
+        </w:rPr>
+        <w:t xml:space="preserve">contexte qui sera donné </w:t>
+      </w:r>
+      <w:r>
+        <w:rPr>
+          <w:lang w:val="fr-CH"/>
+        </w:rPr>
+        <w:t>à ce dernier.</w:t>
+      </w:r>
+    </w:p>
+    <w:p>
+      <w:pPr>
+        <w:pStyle w:val="Corpsdetexte15interligne"/>
+        <w:ind w:left="720" w:firstLine="0"/>
+        <w:rPr>
+          <w:lang w:val="fr-CH"/>
+        </w:rPr>
+      </w:pPr>
+      <w:r>
+        <w:rPr>
+          <w:lang w:val="fr-CH"/>
+        </w:rPr>
+        <w:t>Un exemple serait que si l’on analyse une multitude de phrases ayant mentionné initialement un personnage homme et un personnage femme dans un livre et que par la suite le nom du personnage homme ne soit plus mentionné mais qu’à la place le pronom « il » est utilisé, par analyse des phrases précédentes il sera défini que les « il » font référence au personnage masculin.</w:t>
       </w:r>
     </w:p>
     <w:p>
@@ -12322,12 +12430,13 @@
           <w:bCs/>
           <w:lang w:val="fr-CH"/>
         </w:rPr>
-        <w:t>Intégration des données</w:t>
+        <w:t>Analyse Pragmatique</w:t>
       </w:r>
     </w:p>
     <w:p>
       <w:pPr>
         <w:pStyle w:val="Corpsdetexte15interligne"/>
+        <w:ind w:left="720" w:firstLine="698"/>
         <w:rPr>
           <w:lang w:val="fr-CH"/>
         </w:rPr>
@@ -12336,8 +12445,45 @@
         <w:rPr>
           <w:lang w:val="fr-CH"/>
         </w:rPr>
-        <w:t>Cette dernière étape, l’intégration des données, est vitale dans le cadre d’autres techniques NLP comme la récupération d’information présente dans le texte, génération de résumé de textes ou l’extraction d’information présente de manière non structurée dans le texte.</w:t>
-      </w:r>
+        <w:t xml:space="preserve">L’analyse Pragmatique n’indique pas spécialement une technique en particulier mais consiste davantage en la combinaison des techniques précédemment utilisées afin de déterminer le contexte global du texte. L’ensemble des tokens et labels ressortis précédemment vont, une fois comparés entre eux à l’aide de dictionnaires et autre </w:t>
+      </w:r>
+      <w:proofErr w:type="spellStart"/>
+      <w:r>
+        <w:rPr>
+          <w:lang w:val="fr-CH"/>
+        </w:rPr>
+        <w:t>datasets</w:t>
+      </w:r>
+      <w:proofErr w:type="spellEnd"/>
+      <w:r>
+        <w:rPr>
+          <w:lang w:val="fr-CH"/>
+        </w:rPr>
+        <w:t xml:space="preserve"> permettant d’aider à la définition du lien entre eux, de donner un contexte</w:t>
+      </w:r>
+      <w:r>
+        <w:rPr>
+          <w:lang w:val="fr-CH"/>
+        </w:rPr>
+        <w:t xml:space="preserve"> et sens au texte courant</w:t>
+      </w:r>
+      <w:r>
+        <w:rPr>
+          <w:lang w:val="fr-CH"/>
+        </w:rPr>
+        <w:t>.</w:t>
+      </w:r>
+    </w:p>
+    <w:p>
+      <w:pPr>
+        <w:pStyle w:val="Indexdobjets1"/>
+        <w:ind w:left="720"/>
+        <w:rPr>
+          <w:b/>
+          <w:bCs/>
+          <w:lang w:val="fr-CH"/>
+        </w:rPr>
+      </w:pPr>
     </w:p>
     <w:p>
       <w:pPr>
@@ -12635,7 +12781,19 @@
         <w:rPr>
           <w:lang w:val="sq-AL"/>
         </w:rPr>
-        <w:t>Selon Datasolut, “Le domaine du NLU s’occupe de la compréhension du langage naturel. Diverses méthodes de compréhension de texte sont utilisées à cet effet. Spécifiquement, la grammaire et le contexte de paires de mots ou mots uniques sont analysés afin d’en ressortir la signification de ces derniers et de la phrase. En outre, la sémantique, syntaxe, intention et émotion dégagée par un text sont examinés.”</w:t>
+        <w:t>Selon Datasolut, “Le domaine du NLU s’occupe de la compréhension du langage naturel. Diverses méthodes de compréhension de texte sont utilisées à cet effet. Spécifiquement, la grammaire et le contexte de paires de mots ou mots uniques sont analysés afin d’en ressortir la signification de ces derniers et de la phrase. En outre, la sémantique, syntaxe, intention et émotion dégagée par un text</w:t>
+      </w:r>
+      <w:r>
+        <w:rPr>
+          <w:lang w:val="sq-AL"/>
+        </w:rPr>
+        <w:t>e</w:t>
+      </w:r>
+      <w:r>
+        <w:rPr>
+          <w:lang w:val="sq-AL"/>
+        </w:rPr>
+        <w:t xml:space="preserve"> sont examinés.”</w:t>
       </w:r>
       <w:r>
         <w:rPr>
@@ -12736,6 +12894,12 @@
           <w:lang w:val="sq-AL"/>
         </w:rPr>
       </w:pPr>
+      <w:r>
+        <w:rPr>
+          <w:lang w:val="sq-AL"/>
+        </w:rPr>
+        <w:t xml:space="preserve">Le NLG est le </w:t>
+      </w:r>
     </w:p>
     <w:p>
       <w:pPr>

</xml_diff>

<commit_message>
Modif prototype Rasa + écriture stories chap 4
</commit_message>
<xml_diff>
--- a/documentation/rapport_semestre.docx
+++ b/documentation/rapport_semestre.docx
@@ -350,21 +350,7 @@
                               <w:rPr>
                                 <w:color w:val="999999"/>
                               </w:rPr>
-                              <w:t>(</w:t>
-                            </w:r>
-                            <w:proofErr w:type="gramStart"/>
-                            <w:r>
-                              <w:rPr>
-                                <w:color w:val="999999"/>
-                              </w:rPr>
-                              <w:t>non</w:t>
-                            </w:r>
-                            <w:proofErr w:type="gramEnd"/>
-                            <w:r>
-                              <w:rPr>
-                                <w:color w:val="999999"/>
-                              </w:rPr>
-                              <w:t xml:space="preserve"> obligatoire)</w:t>
+                              <w:t>(non obligatoire)</w:t>
                             </w:r>
                           </w:p>
                         </w:txbxContent>
@@ -899,19 +885,11 @@
                 <w:rFonts w:ascii="Arial" w:hAnsi="Arial" w:cs="Arial"/>
               </w:rPr>
             </w:pPr>
-            <w:proofErr w:type="spellStart"/>
             <w:r>
               <w:rPr>
                 <w:rFonts w:ascii="Arial" w:hAnsi="Arial" w:cs="Arial"/>
               </w:rPr>
-              <w:t>Professeur-e</w:t>
-            </w:r>
-            <w:proofErr w:type="spellEnd"/>
-            <w:r>
-              <w:rPr>
-                <w:rFonts w:ascii="Arial" w:hAnsi="Arial" w:cs="Arial"/>
-              </w:rPr>
-              <w:t xml:space="preserve"> HES responsable</w:t>
+              <w:t>Professeur-e HES responsable</w:t>
             </w:r>
           </w:p>
           <w:p>
@@ -1209,15 +1187,7 @@
           <w:rFonts w:ascii="LM Roman 10" w:hAnsi="LM Roman 10"/>
           <w:iCs w:val="0"/>
         </w:rPr>
-        <w:t xml:space="preserve">able des </w:t>
-      </w:r>
-      <w:proofErr w:type="spellStart"/>
-      <w:r>
-        <w:rPr>
-          <w:rFonts w:ascii="LM Roman 10" w:hAnsi="LM Roman 10"/>
-          <w:iCs w:val="0"/>
-        </w:rPr>
-        <w:t>mati</w:t>
+        <w:t>able des mati</w:t>
       </w:r>
       <w:r>
         <w:rPr>
@@ -1233,15 +1203,7 @@
           <w:rFonts w:ascii="LM Roman 10" w:hAnsi="LM Roman 10"/>
           <w:iCs w:val="0"/>
         </w:rPr>
-        <w:t>res</w:t>
-      </w:r>
-      <w:proofErr w:type="spellEnd"/>
-      <w:r>
-        <w:rPr>
-          <w:rFonts w:ascii="LM Roman 10" w:hAnsi="LM Roman 10"/>
-          <w:iCs w:val="0"/>
-        </w:rPr>
-        <w:t xml:space="preserve"> </w:t>
+        <w:t xml:space="preserve">res </w:t>
       </w:r>
     </w:p>
     <w:sdt>
@@ -6346,7 +6308,6 @@
         <w:pStyle w:val="Titre1non-numrot"/>
       </w:pPr>
       <w:bookmarkStart w:id="3" w:name="_Toc160379505"/>
-      <w:proofErr w:type="spellStart"/>
       <w:r>
         <w:lastRenderedPageBreak/>
         <w:t>R</w:t>
@@ -6368,7 +6329,6 @@
         </w:rPr>
         <w:t>É</w:t>
       </w:r>
-      <w:proofErr w:type="spellEnd"/>
       <w:r>
         <w:t xml:space="preserve"> (style « Titre 1 »)</w:t>
       </w:r>
@@ -6480,25 +6440,7 @@
           <w:sz w:val="32"/>
           <w:szCs w:val="32"/>
         </w:rPr>
-        <w:t>(</w:t>
-      </w:r>
-      <w:proofErr w:type="gramStart"/>
-      <w:r>
-        <w:rPr>
-          <w:rFonts w:ascii="Times New Roman" w:hAnsi="Times New Roman" w:cs="Times New Roman"/>
-          <w:sz w:val="32"/>
-          <w:szCs w:val="32"/>
-        </w:rPr>
-        <w:t>obligatoire</w:t>
-      </w:r>
-      <w:proofErr w:type="gramEnd"/>
-      <w:r>
-        <w:rPr>
-          <w:rFonts w:ascii="Times New Roman" w:hAnsi="Times New Roman" w:cs="Times New Roman"/>
-          <w:sz w:val="32"/>
-          <w:szCs w:val="32"/>
-        </w:rPr>
-        <w:t>)</w:t>
+        <w:t>(obligatoire)</w:t>
       </w:r>
     </w:p>
     <w:p>
@@ -6557,7 +6499,6 @@
               <w:jc w:val="both"/>
             </w:pPr>
             <w:bookmarkStart w:id="6" w:name="__Fieldmark__1657_1308450142"/>
-            <w:proofErr w:type="spellStart"/>
             <w:r>
               <w:rPr>
                 <w:rFonts w:cs="Liberation Serif"/>
@@ -6569,14 +6510,7 @@
               <w:rPr>
                 <w:rFonts w:cs="Liberation Serif"/>
               </w:rPr>
-              <w:t>-e</w:t>
-            </w:r>
-            <w:proofErr w:type="spellEnd"/>
-            <w:r>
-              <w:rPr>
-                <w:rFonts w:cs="Liberation Serif"/>
-              </w:rPr>
-              <w:t xml:space="preserve"> :</w:t>
+              <w:t>-e :</w:t>
             </w:r>
           </w:p>
           <w:p>
@@ -6652,19 +6586,11 @@
                 <w:rFonts w:cs="Liberation Serif"/>
               </w:rPr>
             </w:pPr>
-            <w:proofErr w:type="spellStart"/>
             <w:r>
               <w:rPr>
                 <w:rFonts w:cs="Liberation Serif"/>
               </w:rPr>
-              <w:t>Professeur-e</w:t>
-            </w:r>
-            <w:proofErr w:type="spellEnd"/>
-            <w:r>
-              <w:rPr>
-                <w:rFonts w:cs="Liberation Serif"/>
-              </w:rPr>
-              <w:t>(s) responsable(s) :</w:t>
+              <w:t>Professeur-e(s) responsable(s) :</w:t>
             </w:r>
           </w:p>
           <w:p>
@@ -7024,20 +6950,11 @@
           <w:b/>
           <w:bCs/>
         </w:rPr>
-        <w:t xml:space="preserve"> </w:t>
-      </w:r>
-      <w:proofErr w:type="spellStart"/>
-      <w:r>
-        <w:rPr>
-          <w:b/>
-          <w:bCs/>
-        </w:rPr>
-        <w:t>G</w:t>
+        <w:t xml:space="preserve"> G</w:t>
       </w:r>
       <w:r>
         <w:t>eneration</w:t>
       </w:r>
-      <w:proofErr w:type="spellEnd"/>
     </w:p>
     <w:p>
       <w:pPr>
@@ -7102,7 +7019,6 @@
         </w:rPr>
         <w:pgNum/>
       </w:r>
-      <w:proofErr w:type="spellStart"/>
       <w:r>
         <w:rPr>
           <w:b/>
@@ -7113,7 +7029,6 @@
       <w:r>
         <w:t>xperience</w:t>
       </w:r>
-      <w:proofErr w:type="spellEnd"/>
     </w:p>
     <w:p>
       <w:pPr>
@@ -7242,20 +7157,20 @@
       <w:pPr>
         <w:pStyle w:val="Indexlexicalsparateur"/>
         <w:rPr>
-          <w:lang w:val="fr-CH"/>
+          <w:lang w:val="en-US"/>
         </w:rPr>
       </w:pPr>
       <w:r>
         <w:rPr>
           <w:b/>
           <w:bCs/>
-          <w:lang w:val="fr-CH"/>
+          <w:lang w:val="en-US"/>
         </w:rPr>
         <w:t>LLM</w:t>
       </w:r>
       <w:r>
         <w:rPr>
-          <w:lang w:val="fr-CH"/>
+          <w:lang w:val="en-US"/>
         </w:rPr>
         <w:tab/>
       </w:r>
@@ -7263,13 +7178,13 @@
         <w:rPr>
           <w:b/>
           <w:bCs/>
-          <w:lang w:val="fr-CH"/>
+          <w:lang w:val="en-US"/>
         </w:rPr>
         <w:t>L</w:t>
       </w:r>
       <w:r>
         <w:rPr>
-          <w:lang w:val="fr-CH"/>
+          <w:lang w:val="en-US"/>
         </w:rPr>
         <w:t xml:space="preserve">arge </w:t>
       </w:r>
@@ -7277,13 +7192,13 @@
         <w:rPr>
           <w:b/>
           <w:bCs/>
-          <w:lang w:val="fr-CH"/>
+          <w:lang w:val="en-US"/>
         </w:rPr>
         <w:t>L</w:t>
       </w:r>
       <w:r>
         <w:rPr>
-          <w:lang w:val="fr-CH"/>
+          <w:lang w:val="en-US"/>
         </w:rPr>
         <w:t xml:space="preserve">anguage </w:t>
       </w:r>
@@ -7291,13 +7206,13 @@
         <w:rPr>
           <w:b/>
           <w:bCs/>
-          <w:lang w:val="fr-CH"/>
+          <w:lang w:val="en-US"/>
         </w:rPr>
         <w:t>M</w:t>
       </w:r>
       <w:r>
         <w:rPr>
-          <w:lang w:val="fr-CH"/>
+          <w:lang w:val="en-US"/>
         </w:rPr>
         <w:t>odel</w:t>
       </w:r>
@@ -7306,14 +7221,14 @@
       <w:pPr>
         <w:pStyle w:val="Indexlexicalsparateur"/>
         <w:rPr>
-          <w:lang w:val="fr-CH"/>
+          <w:lang w:val="en-US"/>
         </w:rPr>
       </w:pPr>
       <w:r>
         <w:rPr>
           <w:b/>
           <w:bCs/>
-          <w:lang w:val="fr-CH"/>
+          <w:lang w:val="en-US"/>
         </w:rPr>
         <w:t>TAPAS</w:t>
       </w:r>
@@ -7321,70 +7236,51 @@
         <w:rPr>
           <w:b/>
           <w:bCs/>
-          <w:lang w:val="fr-CH"/>
+          <w:lang w:val="en-US"/>
         </w:rPr>
         <w:tab/>
-      </w:r>
-      <w:proofErr w:type="spellStart"/>
-      <w:proofErr w:type="gramStart"/>
+        <w:t>TA</w:t>
+      </w:r>
+      <w:r>
+        <w:rPr>
+          <w:lang w:val="en-US"/>
+        </w:rPr>
+        <w:t xml:space="preserve">ble  </w:t>
+      </w:r>
       <w:r>
         <w:rPr>
           <w:b/>
           <w:bCs/>
-          <w:lang w:val="fr-CH"/>
-        </w:rPr>
-        <w:t>TA</w:t>
-      </w:r>
-      <w:r>
-        <w:rPr>
-          <w:lang w:val="fr-CH"/>
-        </w:rPr>
-        <w:t>ble</w:t>
-      </w:r>
-      <w:proofErr w:type="spellEnd"/>
-      <w:r>
-        <w:rPr>
-          <w:lang w:val="fr-CH"/>
-        </w:rPr>
-        <w:t xml:space="preserve">  </w:t>
-      </w:r>
-      <w:proofErr w:type="spellStart"/>
+          <w:lang w:val="en-US"/>
+        </w:rPr>
+        <w:t>PA</w:t>
+      </w:r>
+      <w:r>
+        <w:rPr>
+          <w:lang w:val="en-US"/>
+        </w:rPr>
+        <w:t>r</w:t>
+      </w:r>
       <w:r>
         <w:rPr>
           <w:b/>
           <w:bCs/>
-          <w:lang w:val="fr-CH"/>
-        </w:rPr>
-        <w:t>PA</w:t>
-      </w:r>
-      <w:r>
-        <w:rPr>
-          <w:lang w:val="fr-CH"/>
-        </w:rPr>
-        <w:t>r</w:t>
-      </w:r>
-      <w:r>
-        <w:rPr>
-          <w:b/>
-          <w:bCs/>
-          <w:lang w:val="fr-CH"/>
+          <w:lang w:val="en-US"/>
         </w:rPr>
         <w:t>S</w:t>
       </w:r>
       <w:r>
         <w:rPr>
-          <w:lang w:val="fr-CH"/>
+          <w:lang w:val="en-US"/>
         </w:rPr>
         <w:t>ing</w:t>
       </w:r>
-      <w:proofErr w:type="spellEnd"/>
-      <w:proofErr w:type="gramEnd"/>
     </w:p>
     <w:p>
       <w:pPr>
         <w:pStyle w:val="Indexlexicalsparateur"/>
         <w:rPr>
-          <w:lang w:val="fr-CH"/>
+          <w:lang w:val="en-US"/>
         </w:rPr>
         <w:sectPr>
           <w:headerReference w:type="default" r:id="rId18"/>
@@ -7401,7 +7297,7 @@
         <w:rPr>
           <w:b/>
           <w:bCs/>
-          <w:lang w:val="fr-CH"/>
+          <w:lang w:val="en-US"/>
         </w:rPr>
         <w:t>SDK</w:t>
       </w:r>
@@ -7409,14 +7305,14 @@
         <w:rPr>
           <w:b/>
           <w:bCs/>
-          <w:lang w:val="fr-CH"/>
+          <w:lang w:val="en-US"/>
         </w:rPr>
         <w:tab/>
         <w:t>S</w:t>
       </w:r>
       <w:r>
         <w:rPr>
-          <w:lang w:val="fr-CH"/>
+          <w:lang w:val="en-US"/>
         </w:rPr>
         <w:t>oftware</w:t>
       </w:r>
@@ -7424,37 +7320,27 @@
         <w:rPr>
           <w:b/>
           <w:bCs/>
-          <w:lang w:val="fr-CH"/>
-        </w:rPr>
-        <w:t xml:space="preserve"> </w:t>
-      </w:r>
-      <w:proofErr w:type="spellStart"/>
+          <w:lang w:val="en-US"/>
+        </w:rPr>
+        <w:t xml:space="preserve"> D</w:t>
+      </w:r>
+      <w:r>
+        <w:rPr>
+          <w:lang w:val="en-US"/>
+        </w:rPr>
+        <w:t>evelopment</w:t>
+      </w:r>
       <w:r>
         <w:rPr>
           <w:b/>
           <w:bCs/>
-          <w:lang w:val="fr-CH"/>
-        </w:rPr>
-        <w:t>D</w:t>
-      </w:r>
-      <w:r>
-        <w:rPr>
-          <w:lang w:val="fr-CH"/>
-        </w:rPr>
-        <w:t>evelopment</w:t>
-      </w:r>
-      <w:proofErr w:type="spellEnd"/>
-      <w:r>
-        <w:rPr>
-          <w:b/>
-          <w:bCs/>
-          <w:lang w:val="fr-CH"/>
+          <w:lang w:val="en-US"/>
         </w:rPr>
         <w:t xml:space="preserve"> K</w:t>
       </w:r>
       <w:r>
         <w:rPr>
-          <w:lang w:val="fr-CH"/>
+          <w:lang w:val="en-US"/>
         </w:rPr>
         <w:t>it</w:t>
       </w:r>
@@ -9142,37 +9028,8 @@
       </w:r>
       <w:r>
         <w:tab/>
-        <w:t>ce-site.ch/</w:t>
-      </w:r>
-      <w:proofErr w:type="spellStart"/>
-      <w:r>
-        <w:t>bli</w:t>
-      </w:r>
-      <w:proofErr w:type="spellEnd"/>
-      <w:r>
-        <w:t>/</w:t>
-      </w:r>
-      <w:proofErr w:type="spellStart"/>
-      <w:r>
-        <w:t>bla</w:t>
-      </w:r>
-      <w:proofErr w:type="spellEnd"/>
-      <w:r>
-        <w:t>/</w:t>
-      </w:r>
-      <w:proofErr w:type="spellStart"/>
-      <w:r>
-        <w:t>blo</w:t>
-      </w:r>
-      <w:proofErr w:type="spellEnd"/>
-      <w:r>
-        <w:t>/</w:t>
-      </w:r>
-      <w:proofErr w:type="spellStart"/>
-      <w:r>
-        <w:t>blou</w:t>
-      </w:r>
-      <w:proofErr w:type="spellEnd"/>
+        <w:t>ce-site.ch/bli/bla/blo/blou</w:t>
+      </w:r>
     </w:p>
     <w:p>
       <w:pPr>
@@ -9183,15 +9040,7 @@
       </w:r>
       <w:r>
         <w:tab/>
-        <w:t>ce-site.ch/publications/documents/ rapports/</w:t>
-      </w:r>
-      <w:proofErr w:type="spellStart"/>
-      <w:r>
-        <w:t>rapportsdestage</w:t>
-      </w:r>
-      <w:proofErr w:type="spellEnd"/>
-      <w:r>
-        <w:t>/ monrapportdestage.pdf</w:t>
+        <w:t>ce-site.ch/publications/documents/ rapports/rapportsdestage/ monrapportdestage.pdf</w:t>
       </w:r>
     </w:p>
     <w:p>
@@ -9527,15 +9376,7 @@
         <w:t xml:space="preserve">Ces sites web permettant de prendre rendez-vous se présentent très régulièrement sous la forme de boutons cliquables et de quelques champs à remplir telle que la date du rendez-vous, le nom/prénom et autres informations. </w:t>
       </w:r>
       <w:r>
-        <w:t xml:space="preserve">Cependant, il est bien plus rare qu’une alternative à cela existe et ne nécessitant pas de devoir se rendre sur une page internet quelconque. Le projet qui sera réalisé a pour optique d’apporter un autre moyen de placer une réservation se trouvant à l’intersection d’un appel téléphonique et un simple formulaire cliquable : Un Chatbot servant à prendre des rendez-vous depuis des applications de messageries telles que What’s app ou Telegram ou alors pouvant être aisément </w:t>
-      </w:r>
-      <w:proofErr w:type="spellStart"/>
-      <w:r>
-        <w:t>inclu</w:t>
-      </w:r>
-      <w:proofErr w:type="spellEnd"/>
-      <w:r>
-        <w:t xml:space="preserve"> dans un site web existant et qui permettra de rendre plus fluide le processus de prise de rendez-vous. </w:t>
+        <w:t xml:space="preserve">Cependant, il est bien plus rare qu’une alternative à cela existe et ne nécessitant pas de devoir se rendre sur une page internet quelconque. Le projet qui sera réalisé a pour optique d’apporter un autre moyen de placer une réservation se trouvant à l’intersection d’un appel téléphonique et un simple formulaire cliquable : Un Chatbot servant à prendre des rendez-vous depuis des applications de messageries telles que What’s app ou Telegram ou alors pouvant être aisément inclu dans un site web existant et qui permettra de rendre plus fluide le processus de prise de rendez-vous. </w:t>
       </w:r>
     </w:p>
     <w:p>
@@ -9605,15 +9446,7 @@
         <w:t>s</w:t>
       </w:r>
       <w:r>
-        <w:t xml:space="preserve"> d’architecture particulière que simplement un moyen d’incorporer une boîte de dialogue ou champ textuel </w:t>
-      </w:r>
-      <w:proofErr w:type="spellStart"/>
-      <w:r>
-        <w:t>quelque</w:t>
-      </w:r>
-      <w:proofErr w:type="spellEnd"/>
-      <w:r>
-        <w:t xml:space="preserve"> soit la plateforme choisie faciliterait grandement son utilisation par les particuliers de tout secteurs et qui fournirait une alternative viable aux appels et sites web.</w:t>
+        <w:t xml:space="preserve"> d’architecture particulière que simplement un moyen d’incorporer une boîte de dialogue ou champ textuel quelque soit la plateforme choisie faciliterait grandement son utilisation par les particuliers de tout secteurs et qui fournirait une alternative viable aux appels et sites web.</w:t>
       </w:r>
     </w:p>
     <w:p>
@@ -9624,15 +9457,7 @@
         <w:t xml:space="preserve">Ce </w:t>
       </w:r>
       <w:r>
-        <w:t xml:space="preserve">rapport précède le travail de </w:t>
-      </w:r>
-      <w:proofErr w:type="spellStart"/>
-      <w:r>
-        <w:t>Bachelor</w:t>
-      </w:r>
-      <w:proofErr w:type="spellEnd"/>
-      <w:r>
-        <w:t xml:space="preserve"> Informatique et Systèmes de Communications à L’Haute Ecole du Paysage, d’Ingénierie et d’Architecture de Genève et a pour objectif d’expliciter les divers concepts proéminents dans le projet, l’étude des divers technologies existantes pouvant servir à la réalisation de ce projet, l’explicitation des choix technologiques découlant de cette étude, de montrer </w:t>
+        <w:t xml:space="preserve">rapport précède le travail de Bachelor Informatique et Systèmes de Communications à L’Haute Ecole du Paysage, d’Ingénierie et d’Architecture de Genève et a pour objectif d’expliciter les divers concepts proéminents dans le projet, l’étude des divers technologies existantes pouvant servir à la réalisation de ce projet, l’explicitation des choix technologiques découlant de cette étude, de montrer </w:t>
       </w:r>
       <w:r>
         <w:t>des</w:t>
@@ -9885,6 +9710,7 @@
         </w:rPr>
       </w:pPr>
     </w:p>
+    <w:bookmarkStart w:id="17" w:name="_Toc160379512"/>
     <w:p>
       <w:pPr>
         <w:pStyle w:val="Titre2"/>
@@ -9892,7 +9718,6 @@
           <w:lang w:val="fr-CH"/>
         </w:rPr>
       </w:pPr>
-      <w:bookmarkStart w:id="17" w:name="_Toc160379512"/>
       <w:r>
         <w:rPr>
           <w:noProof/>
@@ -10124,11 +9949,11 @@
       <w:pPr>
         <w:pStyle w:val="Titre3"/>
       </w:pPr>
-      <w:bookmarkStart w:id="20" w:name="_Toc160379513"/>
+      <w:bookmarkStart w:id="19" w:name="_Toc160379513"/>
       <w:r>
         <w:t>L’interface</w:t>
       </w:r>
-      <w:bookmarkEnd w:id="20"/>
+      <w:bookmarkEnd w:id="19"/>
       <w:r>
         <w:t xml:space="preserve"> </w:t>
       </w:r>
@@ -10183,11 +10008,11 @@
       <w:pPr>
         <w:pStyle w:val="Titre3"/>
       </w:pPr>
-      <w:bookmarkStart w:id="21" w:name="_Toc160379514"/>
+      <w:bookmarkStart w:id="20" w:name="_Toc160379514"/>
       <w:r>
         <w:t>Le moteur de traitement de données</w:t>
       </w:r>
-      <w:bookmarkEnd w:id="21"/>
+      <w:bookmarkEnd w:id="20"/>
     </w:p>
     <w:p>
       <w:pPr>
@@ -10211,11 +10036,11 @@
       <w:pPr>
         <w:pStyle w:val="Titre3"/>
       </w:pPr>
-      <w:bookmarkStart w:id="22" w:name="_Toc160379515"/>
+      <w:bookmarkStart w:id="21" w:name="_Toc160379515"/>
       <w:r>
         <w:t>Le moteur de réponses</w:t>
       </w:r>
-      <w:bookmarkEnd w:id="22"/>
+      <w:bookmarkEnd w:id="21"/>
     </w:p>
     <w:p>
       <w:pPr>
@@ -10238,38 +10063,38 @@
       <w:pPr>
         <w:pStyle w:val="Titre2"/>
       </w:pPr>
-      <w:bookmarkStart w:id="23" w:name="_Toc160379516"/>
+      <w:bookmarkStart w:id="22" w:name="_Toc160379516"/>
       <w:r>
         <w:t>trois types de Chatbots</w:t>
       </w:r>
+      <w:bookmarkEnd w:id="22"/>
+    </w:p>
+    <w:p>
+      <w:pPr>
+        <w:pStyle w:val="Corpsdetexte15interligne"/>
+      </w:pPr>
+      <w:r>
+        <w:tab/>
+      </w:r>
+      <w:r>
+        <w:t>Ce simple cycle d’échange de données expliqué ci-dessus permet à présent de diviser cette fois les Chatbots en trois catégories distinctes étant les variantes de Chatbots les plus communes.</w:t>
+      </w:r>
+    </w:p>
+    <w:p>
+      <w:pPr>
+        <w:pStyle w:val="Titre3"/>
+      </w:pPr>
+      <w:bookmarkStart w:id="23" w:name="_Toc160379517"/>
+      <w:r>
+        <w:t xml:space="preserve">Les </w:t>
+      </w:r>
+      <w:r>
+        <w:t>Chatbots</w:t>
+      </w:r>
+      <w:r>
+        <w:t xml:space="preserve"> de Menus</w:t>
+      </w:r>
       <w:bookmarkEnd w:id="23"/>
-    </w:p>
-    <w:p>
-      <w:pPr>
-        <w:pStyle w:val="Corpsdetexte15interligne"/>
-      </w:pPr>
-      <w:r>
-        <w:tab/>
-      </w:r>
-      <w:r>
-        <w:t>Ce simple cycle d’échange de données expliqué ci-dessus permet à présent de diviser cette fois les Chatbots en trois catégories distinctes étant les variantes de Chatbots les plus communes.</w:t>
-      </w:r>
-    </w:p>
-    <w:p>
-      <w:pPr>
-        <w:pStyle w:val="Titre3"/>
-      </w:pPr>
-      <w:bookmarkStart w:id="24" w:name="_Toc160379517"/>
-      <w:r>
-        <w:t xml:space="preserve">Les </w:t>
-      </w:r>
-      <w:r>
-        <w:t>Chatbots</w:t>
-      </w:r>
-      <w:r>
-        <w:t xml:space="preserve"> de Menus</w:t>
-      </w:r>
-      <w:bookmarkEnd w:id="24"/>
     </w:p>
     <w:p>
       <w:pPr>
@@ -10336,7 +10161,7 @@
                             <w:pPr>
                               <w:pStyle w:val="Lgende"/>
                             </w:pPr>
-                            <w:bookmarkStart w:id="25" w:name="_Toc160370592"/>
+                            <w:bookmarkStart w:id="24" w:name="_Toc160370592"/>
                             <w:r>
                               <w:t xml:space="preserve">Illustration </w:t>
                             </w:r>
@@ -10361,7 +10186,7 @@
                             <w:r>
                               <w:t>: Graphique d'un Chatbot de Menus</w:t>
                             </w:r>
-                            <w:bookmarkEnd w:id="25"/>
+                            <w:bookmarkEnd w:id="24"/>
                           </w:p>
                           <w:p>
                             <w:pPr>
@@ -10619,7 +10444,7 @@
                             <w:pPr>
                               <w:pStyle w:val="Lgende"/>
                             </w:pPr>
-                            <w:bookmarkStart w:id="27" w:name="_Toc160370593"/>
+                            <w:bookmarkStart w:id="25" w:name="_Toc160370593"/>
                             <w:r>
                               <w:t xml:space="preserve">Illustration </w:t>
                             </w:r>
@@ -10644,7 +10469,7 @@
                             <w:r>
                               <w:t>: Arbre de décision d'un Chatbot de Menus</w:t>
                             </w:r>
-                            <w:bookmarkEnd w:id="27"/>
+                            <w:bookmarkEnd w:id="25"/>
                           </w:p>
                           <w:p>
                             <w:pPr>
@@ -10870,11 +10695,11 @@
       <w:pPr>
         <w:pStyle w:val="Titre3"/>
       </w:pPr>
-      <w:bookmarkStart w:id="29" w:name="_Toc160379518"/>
+      <w:bookmarkStart w:id="26" w:name="_Toc160379518"/>
       <w:r>
         <w:t>Les Chatbots de règles</w:t>
       </w:r>
-      <w:bookmarkEnd w:id="29"/>
+      <w:bookmarkEnd w:id="26"/>
     </w:p>
     <w:p>
       <w:pPr>
@@ -10925,7 +10750,7 @@
                             <w:pPr>
                               <w:pStyle w:val="Lgende"/>
                             </w:pPr>
-                            <w:bookmarkStart w:id="30" w:name="_Toc160370594"/>
+                            <w:bookmarkStart w:id="27" w:name="_Toc160370594"/>
                             <w:r>
                               <w:t xml:space="preserve">Illustration </w:t>
                             </w:r>
@@ -10950,7 +10775,7 @@
                             <w:r>
                               <w:t>: Graphique d'un Chatbot de règles</w:t>
                             </w:r>
-                            <w:bookmarkEnd w:id="30"/>
+                            <w:bookmarkEnd w:id="27"/>
                           </w:p>
                           <w:p>
                             <w:pPr>
@@ -11216,7 +11041,7 @@
                             <w:pPr>
                               <w:pStyle w:val="Lgende"/>
                             </w:pPr>
-                            <w:bookmarkStart w:id="32" w:name="_Toc160370595"/>
+                            <w:bookmarkStart w:id="28" w:name="_Toc160370595"/>
                             <w:r>
                               <w:t xml:space="preserve">Illustration </w:t>
                             </w:r>
@@ -11241,7 +11066,7 @@
                             <w:r>
                               <w:t>: Exemple de sélection de règle pour Chatbot par règles</w:t>
                             </w:r>
-                            <w:bookmarkEnd w:id="32"/>
+                            <w:bookmarkEnd w:id="28"/>
                           </w:p>
                           <w:p>
                             <w:pPr>
@@ -11599,7 +11424,7 @@
       <w:pPr>
         <w:pStyle w:val="Titre3"/>
       </w:pPr>
-      <w:bookmarkStart w:id="34" w:name="_Toc160379519"/>
+      <w:bookmarkStart w:id="29" w:name="_Toc160379519"/>
       <w:r>
         <w:t xml:space="preserve">Les </w:t>
       </w:r>
@@ -11609,14 +11434,14 @@
       <w:r>
         <w:t xml:space="preserve"> “intelligents”</w:t>
       </w:r>
-      <w:bookmarkEnd w:id="34"/>
+      <w:bookmarkEnd w:id="29"/>
     </w:p>
     <w:p>
       <w:pPr>
         <w:pStyle w:val="Corpsdetexte15interligne"/>
       </w:pPr>
-      <w:bookmarkStart w:id="35" w:name="__DdeLink__3396_815341517"/>
-      <w:bookmarkEnd w:id="35"/>
+      <w:bookmarkStart w:id="30" w:name="__DdeLink__3396_815341517"/>
+      <w:bookmarkEnd w:id="30"/>
       <w:r>
         <w:tab/>
       </w:r>
@@ -11684,7 +11509,7 @@
                             <w:pPr>
                               <w:pStyle w:val="Lgende"/>
                             </w:pPr>
-                            <w:bookmarkStart w:id="36" w:name="_Toc160370596"/>
+                            <w:bookmarkStart w:id="31" w:name="_Toc160370596"/>
                             <w:r>
                               <w:t xml:space="preserve">Illustration </w:t>
                             </w:r>
@@ -11709,7 +11534,7 @@
                             <w:r>
                               <w:t>: Graphique d'un Chatbot Intelligent</w:t>
                             </w:r>
-                            <w:bookmarkEnd w:id="36"/>
+                            <w:bookmarkEnd w:id="31"/>
                           </w:p>
                           <w:p>
                             <w:pPr>
@@ -12068,7 +11893,7 @@
                             <w:pPr>
                               <w:pStyle w:val="Lgende"/>
                             </w:pPr>
-                            <w:bookmarkStart w:id="38" w:name="_Toc160370597"/>
+                            <w:bookmarkStart w:id="32" w:name="_Toc160370597"/>
                             <w:r>
                               <w:t xml:space="preserve">Illustration </w:t>
                             </w:r>
@@ -12099,7 +11924,7 @@
                             <w:r>
                               <w:t>X selon le type de Chatbot</w:t>
                             </w:r>
-                            <w:bookmarkEnd w:id="38"/>
+                            <w:bookmarkEnd w:id="32"/>
                           </w:p>
                           <w:p>
                             <w:pPr>
@@ -12112,21 +11937,8 @@
                             <w:r>
                               <w:t xml:space="preserve">Source : </w:t>
                             </w:r>
-                            <w:proofErr w:type="spellStart"/>
                             <w:r>
-                              <w:t>Ovationcxm</w:t>
-                            </w:r>
-                            <w:proofErr w:type="spellEnd"/>
-                            <w:r>
-                              <w:t xml:space="preserve">, </w:t>
-                            </w:r>
-                            <w:proofErr w:type="spellStart"/>
-                            <w:r>
-                              <w:t>ref</w:t>
-                            </w:r>
-                            <w:proofErr w:type="spellEnd"/>
-                            <w:r>
-                              <w:t>. : URL01</w:t>
+                              <w:t>Ovationcxm, ref. : URL01</w:t>
                             </w:r>
                           </w:p>
                         </w:txbxContent>
@@ -12325,7 +12137,7 @@
       <w:pPr>
         <w:pStyle w:val="Titre1"/>
       </w:pPr>
-      <w:bookmarkStart w:id="40" w:name="_Toc160379520"/>
+      <w:bookmarkStart w:id="33" w:name="_Toc160379520"/>
       <w:r>
         <w:lastRenderedPageBreak/>
         <w:t xml:space="preserve">Chapitre 2 : </w:t>
@@ -12333,17 +12145,17 @@
       <w:r>
         <w:t>Étude des solutions existantes</w:t>
       </w:r>
-      <w:bookmarkEnd w:id="40"/>
+      <w:bookmarkEnd w:id="33"/>
     </w:p>
     <w:p>
       <w:pPr>
         <w:pStyle w:val="Titre2"/>
       </w:pPr>
-      <w:bookmarkStart w:id="41" w:name="_Toc160379521"/>
+      <w:bookmarkStart w:id="34" w:name="_Toc160379521"/>
       <w:r>
         <w:t>Agenda.ch</w:t>
       </w:r>
-      <w:bookmarkEnd w:id="41"/>
+      <w:bookmarkEnd w:id="34"/>
     </w:p>
     <w:p>
       <w:pPr>
@@ -12538,11 +12350,11 @@
       <w:pPr>
         <w:pStyle w:val="Titre2"/>
       </w:pPr>
-      <w:bookmarkStart w:id="42" w:name="_Toc160379522"/>
+      <w:bookmarkStart w:id="35" w:name="_Toc160379522"/>
       <w:r>
         <w:t>Klara.ch</w:t>
       </w:r>
-      <w:bookmarkEnd w:id="42"/>
+      <w:bookmarkEnd w:id="35"/>
     </w:p>
     <w:p>
       <w:pPr>
@@ -12575,15 +12387,7 @@
         <w:ind w:firstLine="0"/>
       </w:pPr>
       <w:r>
-        <w:t xml:space="preserve">La solution de Klara.ch semple intéressante </w:t>
-      </w:r>
-      <w:proofErr w:type="gramStart"/>
-      <w:r>
-        <w:t>de par</w:t>
-      </w:r>
-      <w:proofErr w:type="gramEnd"/>
-      <w:r>
-        <w:t xml:space="preserve"> son coût réduit par rapport à Agenda.ch et permet d’avoir l’ensemble des fonctionnalités disponibles sur le site client et ne nécessitant pas de devoir naviguer sur une autre page internet.</w:t>
+        <w:t>La solution de Klara.ch semple intéressante de par son coût réduit par rapport à Agenda.ch et permet d’avoir l’ensemble des fonctionnalités disponibles sur le site client et ne nécessitant pas de devoir naviguer sur une autre page internet.</w:t>
       </w:r>
       <w:r>
         <w:t xml:space="preserve"> Cependant le degré de customisation et de fonctionnalités supplémentaires spécifiques à certains services ne semble pas comparable à celui d’Agenda.ch, expliquant ainsi son coût plus élevé.</w:t>
@@ -12593,11 +12397,11 @@
       <w:pPr>
         <w:pStyle w:val="Titre2"/>
       </w:pPr>
-      <w:bookmarkStart w:id="43" w:name="_Toc160379523"/>
+      <w:bookmarkStart w:id="36" w:name="_Toc160379523"/>
       <w:r>
         <w:t>Meetme.io</w:t>
       </w:r>
-      <w:bookmarkEnd w:id="43"/>
+      <w:bookmarkEnd w:id="36"/>
     </w:p>
     <w:p>
       <w:pPr>
@@ -12616,26 +12420,18 @@
         <w:t>.</w:t>
       </w:r>
       <w:r>
-        <w:t xml:space="preserve"> Similairement aux solutions précédentes, le formulaire de </w:t>
-      </w:r>
-      <w:proofErr w:type="spellStart"/>
-      <w:r>
-        <w:t>Meetme</w:t>
-      </w:r>
-      <w:proofErr w:type="spellEnd"/>
-      <w:r>
-        <w:t xml:space="preserve"> est comparable à un Chatbot de Menus. Le tarif pour avoir une quantité raisonnable réservation disponibles s’élève à 69 CHF/mois. </w:t>
+        <w:t xml:space="preserve"> Similairement aux solutions précédentes, le formulaire de Meetme est comparable à un Chatbot de Menus. Le tarif pour avoir une quantité raisonnable réservation disponibles s’élève à 69 CHF/mois. </w:t>
       </w:r>
     </w:p>
     <w:p>
       <w:pPr>
         <w:pStyle w:val="Titre2"/>
       </w:pPr>
-      <w:bookmarkStart w:id="44" w:name="_Toc160379524"/>
+      <w:bookmarkStart w:id="37" w:name="_Toc160379524"/>
       <w:r>
         <w:t>Comparaison à ce projet</w:t>
       </w:r>
-      <w:bookmarkEnd w:id="44"/>
+      <w:bookmarkEnd w:id="37"/>
     </w:p>
     <w:p>
       <w:pPr>
@@ -12671,15 +12467,7 @@
         <w:t xml:space="preserve">facilement l’ensemble des réservation </w:t>
       </w:r>
       <w:r>
-        <w:t xml:space="preserve">sous format </w:t>
-      </w:r>
-      <w:proofErr w:type="spellStart"/>
-      <w:r>
-        <w:t>Caldav</w:t>
-      </w:r>
-      <w:proofErr w:type="spellEnd"/>
-      <w:r>
-        <w:t xml:space="preserve"> </w:t>
+        <w:t xml:space="preserve">sous format Caldav </w:t>
       </w:r>
       <w:r>
         <w:t xml:space="preserve">ou d’exporter le tout en tant que </w:t>
@@ -12698,7 +12486,7 @@
           <w:bCs/>
         </w:rPr>
       </w:pPr>
-      <w:bookmarkStart w:id="45" w:name="_Toc160379525"/>
+      <w:bookmarkStart w:id="38" w:name="_Toc160379525"/>
       <w:r>
         <w:rPr>
           <w:bCs/>
@@ -12718,7 +12506,7 @@
         </w:rPr>
         <w:t xml:space="preserve"> technologique</w:t>
       </w:r>
-      <w:bookmarkEnd w:id="45"/>
+      <w:bookmarkEnd w:id="38"/>
     </w:p>
     <w:p>
       <w:pPr>
@@ -12738,11 +12526,11 @@
       <w:pPr>
         <w:pStyle w:val="Titre2"/>
       </w:pPr>
-      <w:bookmarkStart w:id="46" w:name="_Toc160379526"/>
+      <w:bookmarkStart w:id="39" w:name="_Toc160379526"/>
       <w:r>
         <w:t>Natural Language Processing</w:t>
       </w:r>
-      <w:bookmarkEnd w:id="46"/>
+      <w:bookmarkEnd w:id="39"/>
     </w:p>
     <w:p>
       <w:pPr>
@@ -12797,21 +12585,7 @@
         <w:rPr>
           <w:rStyle w:val="Character20style"/>
         </w:rPr>
-        <w:t xml:space="preserve">rocessing (Traitement du langage naturel) (NLP). Cette technologie est une pierre angulaire au sein du domaine du machine </w:t>
-      </w:r>
-      <w:proofErr w:type="spellStart"/>
-      <w:r>
-        <w:rPr>
-          <w:rStyle w:val="Character20style"/>
-        </w:rPr>
-        <w:t>learning</w:t>
-      </w:r>
-      <w:proofErr w:type="spellEnd"/>
-      <w:r>
-        <w:rPr>
-          <w:rStyle w:val="Character20style"/>
-        </w:rPr>
-        <w:t xml:space="preserve"> et de l’intelligence artificielle. En effet, le principal intérêt de ce dernier est de permettre de prendre quelconque texte et d’appliquer divers traitements</w:t>
+        <w:t>rocessing (Traitement du langage naturel) (NLP). Cette technologie est une pierre angulaire au sein du domaine du machine learning et de l’intelligence artificielle. En effet, le principal intérêt de ce dernier est de permettre de prendre quelconque texte et d’appliquer divers traitements</w:t>
       </w:r>
       <w:r>
         <w:rPr>
@@ -12909,7 +12683,7 @@
                             <w:pPr>
                               <w:pStyle w:val="Lgende"/>
                             </w:pPr>
-                            <w:bookmarkStart w:id="47" w:name="_Toc160370598"/>
+                            <w:bookmarkStart w:id="40" w:name="_Toc160370598"/>
                             <w:r>
                               <w:t xml:space="preserve">Illustration </w:t>
                             </w:r>
@@ -12934,7 +12708,7 @@
                             <w:r>
                               <w:t>: Séquence de traitement NLP</w:t>
                             </w:r>
-                            <w:bookmarkEnd w:id="47"/>
+                            <w:bookmarkEnd w:id="40"/>
                           </w:p>
                           <w:p>
                             <w:pPr>
@@ -12951,15 +12725,7 @@
                               <w:t>javapoint.com</w:t>
                             </w:r>
                             <w:r>
-                              <w:t xml:space="preserve">, </w:t>
-                            </w:r>
-                            <w:proofErr w:type="spellStart"/>
-                            <w:r>
-                              <w:t>ref</w:t>
-                            </w:r>
-                            <w:proofErr w:type="spellEnd"/>
-                            <w:r>
-                              <w:t>. : URL02</w:t>
+                              <w:t>, ref. : URL02</w:t>
                             </w:r>
                           </w:p>
                         </w:txbxContent>
@@ -13187,7 +12953,6 @@
           <w:lang w:val="en-US"/>
         </w:rPr>
       </w:pPr>
-      <w:proofErr w:type="spellStart"/>
       <w:r>
         <w:rPr>
           <w:rStyle w:val="Character20style"/>
@@ -13197,7 +12962,6 @@
         </w:rPr>
         <w:t>Tokenisation</w:t>
       </w:r>
-      <w:proofErr w:type="spellEnd"/>
     </w:p>
     <w:p>
       <w:pPr>
@@ -13369,19 +13133,8 @@
           <w:iCs/>
           <w:lang w:val="fr-CH"/>
         </w:rPr>
-        <w:t xml:space="preserve"> et </w:t>
-      </w:r>
-      <w:proofErr w:type="spellStart"/>
-      <w:r>
-        <w:rPr>
-          <w:rStyle w:val="Character20style"/>
-          <w:i/>
-          <w:iCs/>
-          <w:lang w:val="fr-CH"/>
-        </w:rPr>
-        <w:t>Stemming</w:t>
-      </w:r>
-      <w:proofErr w:type="spellEnd"/>
+        <w:t xml:space="preserve"> et Stemming</w:t>
+      </w:r>
     </w:p>
     <w:p>
       <w:pPr>
@@ -13411,80 +13164,81 @@
           <w:rStyle w:val="Character20style"/>
           <w:lang w:val="fr-CH"/>
         </w:rPr>
-        <w:t xml:space="preserve"> et le </w:t>
-      </w:r>
-      <w:proofErr w:type="spellStart"/>
+        <w:t xml:space="preserve"> et le Stemming sont présentés ensemble car ils ont </w:t>
+      </w:r>
       <w:r>
         <w:rPr>
           <w:rStyle w:val="Character20style"/>
           <w:lang w:val="fr-CH"/>
         </w:rPr>
-        <w:t>Stemming</w:t>
-      </w:r>
-      <w:proofErr w:type="spellEnd"/>
+        <w:t>un</w:t>
+      </w:r>
       <w:r>
         <w:rPr>
           <w:rStyle w:val="Character20style"/>
           <w:lang w:val="fr-CH"/>
         </w:rPr>
-        <w:t xml:space="preserve"> sont présentés ensemble car ils ont </w:t>
+        <w:t xml:space="preserve"> but très semblables </w:t>
       </w:r>
       <w:r>
         <w:rPr>
           <w:rStyle w:val="Character20style"/>
           <w:lang w:val="fr-CH"/>
         </w:rPr>
-        <w:t>un</w:t>
-      </w:r>
-      <w:r>
+        <w:t>étant de prendre un mot et de le réduire à une forme commune.</w:t>
+      </w:r>
+    </w:p>
+    <w:p>
+      <w:pPr>
+        <w:pStyle w:val="Corpsdetexte15interligne"/>
+        <w:ind w:left="720"/>
         <w:rPr>
           <w:rStyle w:val="Character20style"/>
           <w:lang w:val="fr-CH"/>
         </w:rPr>
-        <w:t xml:space="preserve"> but très semblables </w:t>
-      </w:r>
+      </w:pPr>
       <w:r>
         <w:rPr>
           <w:rStyle w:val="Character20style"/>
           <w:lang w:val="fr-CH"/>
         </w:rPr>
-        <w:t>étant de prendre un mot et de le réduire à une forme commune.</w:t>
-      </w:r>
-    </w:p>
-    <w:p>
-      <w:pPr>
-        <w:pStyle w:val="Corpsdetexte15interligne"/>
-        <w:ind w:left="720"/>
+        <w:t xml:space="preserve">Pour se faire, la </w:t>
+      </w:r>
+      <w:r>
         <w:rPr>
           <w:rStyle w:val="Character20style"/>
           <w:lang w:val="fr-CH"/>
         </w:rPr>
-      </w:pPr>
+        <w:t>Lemmatisation</w:t>
+      </w:r>
       <w:r>
         <w:rPr>
           <w:rStyle w:val="Character20style"/>
           <w:lang w:val="fr-CH"/>
         </w:rPr>
-        <w:t xml:space="preserve">Pour se faire, la </w:t>
-      </w:r>
-      <w:r>
+        <w:t xml:space="preserve"> va faire usage d’un dictionnaire de mots comprenant des groupes de mots similaires et étant tous lié par une même racine commune.</w:t>
+      </w:r>
+    </w:p>
+    <w:p>
+      <w:pPr>
+        <w:pStyle w:val="Corpsdetexte15interligne"/>
         <w:rPr>
           <w:rStyle w:val="Character20style"/>
           <w:lang w:val="fr-CH"/>
         </w:rPr>
-        <w:t>Lemmatisation</w:t>
-      </w:r>
+      </w:pPr>
       <w:r>
         <w:rPr>
           <w:rStyle w:val="Character20style"/>
           <w:lang w:val="fr-CH"/>
         </w:rPr>
-        <w:t xml:space="preserve"> va faire usage d’un dictionnaire de mots comprenant des groupes de mots similaires et étant tous lié par une même racine commune.</w:t>
+        <w:t>Par exemple : « Jouer, Joueur, Jeu, joué, … » vont avoir pour mot racine « Jeu »</w:t>
       </w:r>
     </w:p>
     <w:p>
       <w:pPr>
         <w:pStyle w:val="Corpsdetexte15interligne"/>
+        <w:ind w:left="680" w:firstLine="750"/>
         <w:rPr>
           <w:rStyle w:val="Character20style"/>
           <w:lang w:val="fr-CH"/>
@@ -13495,131 +13249,66 @@
           <w:rStyle w:val="Character20style"/>
           <w:lang w:val="fr-CH"/>
         </w:rPr>
-        <w:t>Par exemple : « Jouer, Joueur, Jeu, joué, … » vont avoir pour mot racine « Jeu »</w:t>
-      </w:r>
-    </w:p>
-    <w:p>
-      <w:pPr>
-        <w:pStyle w:val="Corpsdetexte15interligne"/>
-        <w:ind w:left="680" w:firstLine="750"/>
+        <w:t>Ensuite, le Stemming lui,</w:t>
+      </w:r>
+      <w:r>
         <w:rPr>
           <w:rStyle w:val="Character20style"/>
           <w:lang w:val="fr-CH"/>
         </w:rPr>
-      </w:pPr>
+        <w:t xml:space="preserve"> de par la signification du mot en anglais Stem voulant dire tige</w:t>
+      </w:r>
       <w:r>
         <w:rPr>
           <w:rStyle w:val="Character20style"/>
           <w:lang w:val="fr-CH"/>
         </w:rPr>
-        <w:t xml:space="preserve">Ensuite, le </w:t>
-      </w:r>
-      <w:proofErr w:type="spellStart"/>
+        <w:t xml:space="preserve"> d’une plante et étant la base de cette dernière</w:t>
+      </w:r>
       <w:r>
         <w:rPr>
           <w:rStyle w:val="Character20style"/>
           <w:lang w:val="fr-CH"/>
         </w:rPr>
-        <w:t>Stemming</w:t>
-      </w:r>
-      <w:proofErr w:type="spellEnd"/>
+        <w:t>, consiste à prendre chaque mot</w:t>
+      </w:r>
       <w:r>
         <w:rPr>
           <w:rStyle w:val="Character20style"/>
           <w:lang w:val="fr-CH"/>
         </w:rPr>
-        <w:t xml:space="preserve"> lui,</w:t>
+        <w:t xml:space="preserve"> </w:t>
       </w:r>
       <w:r>
         <w:rPr>
           <w:rStyle w:val="Character20style"/>
           <w:lang w:val="fr-CH"/>
         </w:rPr>
-        <w:t xml:space="preserve"> </w:t>
-      </w:r>
-      <w:proofErr w:type="gramStart"/>
+        <w:t>et de</w:t>
+      </w:r>
       <w:r>
         <w:rPr>
           <w:rStyle w:val="Character20style"/>
           <w:lang w:val="fr-CH"/>
         </w:rPr>
-        <w:t>de par</w:t>
-      </w:r>
-      <w:proofErr w:type="gramEnd"/>
-      <w:r>
+        <w:t xml:space="preserve"> les séparer en deux parties. Comme des mots de la même famille possèdent une base commune, retirer l’excès de lettres faisant permets d’en dégager une racine commune.</w:t>
+      </w:r>
+    </w:p>
+    <w:p>
+      <w:pPr>
+        <w:pStyle w:val="Corpsdetexte15interligne"/>
+        <w:ind w:left="680" w:firstLine="0"/>
         <w:rPr>
           <w:rStyle w:val="Character20style"/>
           <w:lang w:val="fr-CH"/>
         </w:rPr>
-        <w:t xml:space="preserve"> la signification du mot en anglais Stem voulant dire tige</w:t>
-      </w:r>
+      </w:pPr>
       <w:r>
         <w:rPr>
           <w:rStyle w:val="Character20style"/>
           <w:lang w:val="fr-CH"/>
         </w:rPr>
-        <w:t xml:space="preserve"> d’une plante et étant la base de cette dernière</w:t>
-      </w:r>
-      <w:r>
-        <w:rPr>
-          <w:rStyle w:val="Character20style"/>
-          <w:lang w:val="fr-CH"/>
-        </w:rPr>
-        <w:t>, consiste à prendre chaque mot</w:t>
-      </w:r>
-      <w:r>
-        <w:rPr>
-          <w:rStyle w:val="Character20style"/>
-          <w:lang w:val="fr-CH"/>
-        </w:rPr>
-        <w:t xml:space="preserve"> </w:t>
-      </w:r>
-      <w:r>
-        <w:rPr>
-          <w:rStyle w:val="Character20style"/>
-          <w:lang w:val="fr-CH"/>
-        </w:rPr>
-        <w:t>et de</w:t>
-      </w:r>
-      <w:r>
-        <w:rPr>
-          <w:rStyle w:val="Character20style"/>
-          <w:lang w:val="fr-CH"/>
-        </w:rPr>
-        <w:t xml:space="preserve"> les séparer en deux parties. Comme des mots de la même famille possèdent une base commune, retirer l’excès de lettres faisant permets d’en dégager une racine commune.</w:t>
-      </w:r>
-    </w:p>
-    <w:p>
-      <w:pPr>
-        <w:pStyle w:val="Corpsdetexte15interligne"/>
-        <w:ind w:left="680" w:firstLine="0"/>
-        <w:rPr>
-          <w:rStyle w:val="Character20style"/>
-          <w:lang w:val="fr-CH"/>
-        </w:rPr>
-      </w:pPr>
-      <w:r>
-        <w:rPr>
-          <w:rStyle w:val="Character20style"/>
-          <w:lang w:val="fr-CH"/>
-        </w:rPr>
-        <w:t>Par exemple : « Concourût, Concourir, Concourant, Concours » vont se voir réduits à « </w:t>
-      </w:r>
-      <w:proofErr w:type="spellStart"/>
-      <w:r>
-        <w:rPr>
-          <w:rStyle w:val="Character20style"/>
-          <w:lang w:val="fr-CH"/>
-        </w:rPr>
-        <w:t>Concour</w:t>
-      </w:r>
-      <w:proofErr w:type="spellEnd"/>
-      <w:r>
-        <w:rPr>
-          <w:rStyle w:val="Character20style"/>
-          <w:lang w:val="fr-CH"/>
-        </w:rPr>
-        <w:t> ».</w:t>
+        <w:t>Par exemple : « Concourût, Concourir, Concourant, Concours » vont se voir réduits à « Concour ».</w:t>
       </w:r>
     </w:p>
     <w:p>
@@ -13692,21 +13381,7 @@
         <w:rPr>
           <w:rStyle w:val="Character20style"/>
         </w:rPr>
-        <w:t xml:space="preserve">Le POS </w:t>
-      </w:r>
-      <w:proofErr w:type="spellStart"/>
-      <w:r>
-        <w:rPr>
-          <w:rStyle w:val="Character20style"/>
-        </w:rPr>
-        <w:t>Tagging</w:t>
-      </w:r>
-      <w:proofErr w:type="spellEnd"/>
-      <w:r>
-        <w:rPr>
-          <w:rStyle w:val="Character20style"/>
-        </w:rPr>
-        <w:t xml:space="preserve"> permet de donner un tag/label à chaque mots dans un texte afin de lui assigner </w:t>
+        <w:t xml:space="preserve">Le POS Tagging permet de donner un tag/label à chaque mots dans un texte afin de lui assigner </w:t>
       </w:r>
       <w:r>
         <w:rPr>
@@ -13728,21 +13403,7 @@
           <w:rStyle w:val="Character20style"/>
         </w:rPr>
         <w:lastRenderedPageBreak/>
-        <w:t xml:space="preserve">Par exemple : « Je me rends au pied de la montagne », les labels de POS </w:t>
-      </w:r>
-      <w:proofErr w:type="spellStart"/>
-      <w:r>
-        <w:rPr>
-          <w:rStyle w:val="Character20style"/>
-        </w:rPr>
-        <w:t>tagging</w:t>
-      </w:r>
-      <w:proofErr w:type="spellEnd"/>
-      <w:r>
-        <w:rPr>
-          <w:rStyle w:val="Character20style"/>
-        </w:rPr>
-        <w:t xml:space="preserve"> correspondants seraient « (Je, Pronom), (me, Pronom), (rends, Verbe), (au, Préposition), (pied, Nom), (de, Préposition), (la, Déterminant), (Montagne, Nom) ».</w:t>
+        <w:t>Par exemple : « Je me rends au pied de la montagne », les labels de POS tagging correspondants seraient « (Je, Pronom), (me, Pronom), (rends, Verbe), (au, Préposition), (pied, Nom), (de, Préposition), (la, Déterminant), (Montagne, Nom) ».</w:t>
       </w:r>
     </w:p>
     <w:p>
@@ -13828,41 +13489,13 @@
           <w:lang w:val="fr-CH"/>
         </w:rPr>
       </w:pPr>
-      <w:proofErr w:type="spellStart"/>
       <w:r>
         <w:rPr>
           <w:i/>
           <w:iCs/>
           <w:lang w:val="fr-CH"/>
         </w:rPr>
-        <w:t>Named</w:t>
-      </w:r>
-      <w:proofErr w:type="spellEnd"/>
-      <w:r>
-        <w:rPr>
-          <w:i/>
-          <w:iCs/>
-          <w:lang w:val="fr-CH"/>
-        </w:rPr>
-        <w:t xml:space="preserve"> </w:t>
-      </w:r>
-      <w:proofErr w:type="spellStart"/>
-      <w:r>
-        <w:rPr>
-          <w:i/>
-          <w:iCs/>
-          <w:lang w:val="fr-CH"/>
-        </w:rPr>
-        <w:t>Entity</w:t>
-      </w:r>
-      <w:proofErr w:type="spellEnd"/>
-      <w:r>
-        <w:rPr>
-          <w:i/>
-          <w:iCs/>
-          <w:lang w:val="fr-CH"/>
-        </w:rPr>
-        <w:t xml:space="preserve"> Recognition</w:t>
+        <w:t>Named Entity Recognition</w:t>
       </w:r>
     </w:p>
     <w:p>
@@ -14041,21 +13674,7 @@
         <w:rPr>
           <w:lang w:val="fr-CH"/>
         </w:rPr>
-        <w:t xml:space="preserve">L’analyse Pragmatique n’indique pas spécialement une technique en particulier mais consiste davantage en la combinaison des techniques précédemment utilisées afin de déterminer le contexte global du texte. L’ensemble des tokens et labels ressortis précédemment vont, une fois comparés entre eux à l’aide de dictionnaires et autre </w:t>
-      </w:r>
-      <w:proofErr w:type="spellStart"/>
-      <w:r>
-        <w:rPr>
-          <w:lang w:val="fr-CH"/>
-        </w:rPr>
-        <w:t>datasets</w:t>
-      </w:r>
-      <w:proofErr w:type="spellEnd"/>
-      <w:r>
-        <w:rPr>
-          <w:lang w:val="fr-CH"/>
-        </w:rPr>
-        <w:t xml:space="preserve"> permettant d’aider à la définition du lien entre eux, de donner un contexte</w:t>
+        <w:t>L’analyse Pragmatique n’indique pas spécialement une technique en particulier mais consiste davantage en la combinaison des techniques précédemment utilisées afin de déterminer le contexte global du texte. L’ensemble des tokens et labels ressortis précédemment vont, une fois comparés entre eux à l’aide de dictionnaires et autre datasets permettant d’aider à la définition du lien entre eux, de donner un contexte</w:t>
       </w:r>
       <w:r>
         <w:rPr>
@@ -14089,23 +13708,7 @@
         <w:t xml:space="preserve">Le NLP en tant que tel sert principalement à traiter du texte de manière générale pour être utilisé par la suite par d’autre algorithmes. Le NLP peut être vu comme </w:t>
       </w:r>
       <w:r>
-        <w:t xml:space="preserve">la catégorie principale en matière de traitement de texte, cependant il existe deux sous catégories au NLP étant le Natural </w:t>
-      </w:r>
-      <w:proofErr w:type="spellStart"/>
-      <w:r>
-        <w:t>language</w:t>
-      </w:r>
-      <w:proofErr w:type="spellEnd"/>
-      <w:r>
-        <w:t xml:space="preserve"> Understanding ou Compréhension de langage Naturel (NLU) et le Natural Language </w:t>
-      </w:r>
-      <w:proofErr w:type="spellStart"/>
-      <w:r>
-        <w:t>Generation</w:t>
-      </w:r>
-      <w:proofErr w:type="spellEnd"/>
-      <w:r>
-        <w:t xml:space="preserve"> ou Génération de langage Naturel (NLG)</w:t>
+        <w:t>la catégorie principale en matière de traitement de texte, cependant il existe deux sous catégories au NLP étant le Natural language Understanding ou Compréhension de langage Naturel (NLU) et le Natural Language Generation ou Génération de langage Naturel (NLG)</w:t>
       </w:r>
       <w:r>
         <w:t>.</w:t>
@@ -14161,7 +13764,7 @@
                             <w:pPr>
                               <w:pStyle w:val="Lgende"/>
                             </w:pPr>
-                            <w:bookmarkStart w:id="49" w:name="_Toc160370599"/>
+                            <w:bookmarkStart w:id="41" w:name="_Toc160370599"/>
                             <w:r>
                               <w:t xml:space="preserve">Illustration </w:t>
                             </w:r>
@@ -14186,7 +13789,7 @@
                             <w:r>
                               <w:t>: Représentation de la relation NLP, NLU et NLG</w:t>
                             </w:r>
-                            <w:bookmarkEnd w:id="49"/>
+                            <w:bookmarkEnd w:id="41"/>
                           </w:p>
                           <w:p>
                             <w:pPr>
@@ -14197,23 +13800,7 @@
                               </w:rPr>
                             </w:pPr>
                             <w:r>
-                              <w:t xml:space="preserve">Source : </w:t>
-                            </w:r>
-                            <w:proofErr w:type="spellStart"/>
-                            <w:r>
-                              <w:t>Datasolut</w:t>
-                            </w:r>
-                            <w:proofErr w:type="spellEnd"/>
-                            <w:r>
-                              <w:t xml:space="preserve">, </w:t>
-                            </w:r>
-                            <w:proofErr w:type="spellStart"/>
-                            <w:r>
-                              <w:t>ref</w:t>
-                            </w:r>
-                            <w:proofErr w:type="spellEnd"/>
-                            <w:r>
-                              <w:t>. : URL03</w:t>
+                              <w:t>Source : Datasolut, ref. : URL03</w:t>
                             </w:r>
                           </w:p>
                         </w:txbxContent>
@@ -14310,7 +13897,7 @@
           <w:noProof/>
         </w:rPr>
         <w:drawing>
-          <wp:anchor distT="0" distB="0" distL="114300" distR="114300" simplePos="0" relativeHeight="251682816" behindDoc="0" locked="0" layoutInCell="1" allowOverlap="1" wp14:anchorId="2F2F2BE6" wp14:editId="68A8E243">
+          <wp:anchor distT="0" distB="0" distL="114300" distR="114300" simplePos="0" relativeHeight="251682816" behindDoc="0" locked="0" layoutInCell="1" allowOverlap="1" wp14:anchorId="2F2F2BE6" wp14:editId="4819E666">
             <wp:simplePos x="0" y="0"/>
             <wp:positionH relativeFrom="margin">
               <wp:align>right</wp:align>
@@ -14364,11 +13951,11 @@
       <w:pPr>
         <w:pStyle w:val="Titre3"/>
       </w:pPr>
-      <w:bookmarkStart w:id="51" w:name="_Toc160379527"/>
+      <w:bookmarkStart w:id="42" w:name="_Toc160379527"/>
       <w:r>
         <w:t>Natural Language Understanding</w:t>
       </w:r>
-      <w:bookmarkEnd w:id="51"/>
+      <w:bookmarkEnd w:id="42"/>
     </w:p>
     <w:p>
       <w:pPr>
@@ -14497,11 +14084,11 @@
       <w:pPr>
         <w:pStyle w:val="Titre3"/>
       </w:pPr>
-      <w:bookmarkStart w:id="52" w:name="_Toc160379528"/>
+      <w:bookmarkStart w:id="43" w:name="_Toc160379528"/>
       <w:r>
         <w:t>Natural Language Generation</w:t>
       </w:r>
-      <w:bookmarkEnd w:id="52"/>
+      <w:bookmarkEnd w:id="43"/>
     </w:p>
     <w:p>
       <w:pPr>
@@ -14919,14 +14506,14 @@
           <w:lang w:val="sq-AL"/>
         </w:rPr>
       </w:pPr>
-      <w:bookmarkStart w:id="53" w:name="_Toc160379529"/>
+      <w:bookmarkStart w:id="44" w:name="_Toc160379529"/>
       <w:r>
         <w:rPr>
           <w:lang w:val="sq-AL"/>
         </w:rPr>
         <w:t>TAPAS</w:t>
       </w:r>
-      <w:bookmarkEnd w:id="53"/>
+      <w:bookmarkEnd w:id="44"/>
     </w:p>
     <w:p>
       <w:pPr>
@@ -15127,11 +14714,11 @@
       <w:pPr>
         <w:pStyle w:val="Titre3"/>
       </w:pPr>
-      <w:bookmarkStart w:id="54" w:name="_Toc160379530"/>
+      <w:bookmarkStart w:id="45" w:name="_Toc160379530"/>
       <w:r>
         <w:t>Transformers</w:t>
       </w:r>
-      <w:bookmarkEnd w:id="54"/>
+      <w:bookmarkEnd w:id="45"/>
     </w:p>
     <w:p>
       <w:pPr>
@@ -15221,11 +14808,11 @@
       <w:pPr>
         <w:pStyle w:val="Titre3"/>
       </w:pPr>
-      <w:bookmarkStart w:id="55" w:name="_Toc160379531"/>
+      <w:bookmarkStart w:id="46" w:name="_Toc160379531"/>
       <w:r>
         <w:t>BERT</w:t>
       </w:r>
-      <w:bookmarkEnd w:id="55"/>
+      <w:bookmarkEnd w:id="46"/>
     </w:p>
     <w:p>
       <w:pPr>
@@ -15394,7 +14981,7 @@
                             <w:pPr>
                               <w:pStyle w:val="Lgende"/>
                             </w:pPr>
-                            <w:bookmarkStart w:id="56" w:name="_Toc160370600"/>
+                            <w:bookmarkStart w:id="47" w:name="_Toc160370600"/>
                             <w:r>
                               <w:t xml:space="preserve">Illustration </w:t>
                             </w:r>
@@ -15425,7 +15012,7 @@
                             <w:r>
                               <w:t>utilisant BERT</w:t>
                             </w:r>
-                            <w:bookmarkEnd w:id="56"/>
+                            <w:bookmarkEnd w:id="47"/>
                           </w:p>
                           <w:p>
                             <w:pPr>
@@ -15435,7 +15022,6 @@
                                 <w:lang w:val="sq-AL"/>
                               </w:rPr>
                             </w:pPr>
-                            <w:proofErr w:type="gramStart"/>
                             <w:r>
                               <w:rPr>
                                 <w:lang w:val="en-US"/>
@@ -15452,28 +15038,7 @@
                               <w:rPr>
                                 <w:lang w:val="en-US"/>
                               </w:rPr>
-                              <w:t>:</w:t>
-                            </w:r>
-                            <w:proofErr w:type="gramEnd"/>
-                            <w:r>
-                              <w:rPr>
-                                <w:lang w:val="en-US"/>
-                              </w:rPr>
-                              <w:t xml:space="preserve"> Language processing with BERT by Jay </w:t>
-                            </w:r>
-                            <w:proofErr w:type="spellStart"/>
-                            <w:r>
-                              <w:rPr>
-                                <w:lang w:val="en-US"/>
-                              </w:rPr>
-                              <w:t>Alammar</w:t>
-                            </w:r>
-                            <w:proofErr w:type="spellEnd"/>
-                            <w:r>
-                              <w:rPr>
-                                <w:lang w:val="en-US"/>
-                              </w:rPr>
-                              <w:t>, ref. :URL04</w:t>
+                              <w:t>: Language processing with BERT by Jay Alammar, ref. :URL04</w:t>
                             </w:r>
                           </w:p>
                           <w:p>
@@ -15686,13 +15251,8 @@
         <w:pStyle w:val="Corpsdetexte15interligne"/>
       </w:pPr>
       <w:r>
-        <w:t xml:space="preserve">Un exemple plus concret de BERT en application est donné par </w:t>
-      </w:r>
-      <w:proofErr w:type="spellStart"/>
-      <w:r>
-        <w:t>Techtarget</w:t>
-      </w:r>
-      <w:proofErr w:type="spellEnd"/>
+        <w:t>Un exemple plus concret de BERT en application est donné par Techtarget</w:t>
+      </w:r>
       <w:r>
         <w:rPr>
           <w:rStyle w:val="Appelnotedebasdep"/>
@@ -15714,103 +15274,19 @@
         <w:rPr>
           <w:lang w:val="en-US"/>
         </w:rPr>
-        <w:t xml:space="preserve">La phrase que BERT </w:t>
-      </w:r>
-      <w:proofErr w:type="spellStart"/>
+        <w:t>La phrase que BERT va recevoir ici est « The animal didn’t cross the street because it was too wid</w:t>
+      </w:r>
       <w:r>
         <w:rPr>
           <w:lang w:val="en-US"/>
         </w:rPr>
-        <w:t>va</w:t>
-      </w:r>
-      <w:proofErr w:type="spellEnd"/>
-      <w:r>
-        <w:rPr>
-          <w:lang w:val="en-US"/>
-        </w:rPr>
-        <w:t xml:space="preserve"> </w:t>
-      </w:r>
-      <w:proofErr w:type="spellStart"/>
-      <w:r>
-        <w:rPr>
-          <w:lang w:val="en-US"/>
-        </w:rPr>
-        <w:t>recevoir</w:t>
-      </w:r>
-      <w:proofErr w:type="spellEnd"/>
-      <w:r>
-        <w:rPr>
-          <w:lang w:val="en-US"/>
-        </w:rPr>
-        <w:t xml:space="preserve"> </w:t>
-      </w:r>
-      <w:proofErr w:type="spellStart"/>
-      <w:r>
-        <w:rPr>
-          <w:lang w:val="en-US"/>
-        </w:rPr>
-        <w:t>ici</w:t>
-      </w:r>
-      <w:proofErr w:type="spellEnd"/>
-      <w:r>
-        <w:rPr>
-          <w:lang w:val="en-US"/>
-        </w:rPr>
-        <w:t xml:space="preserve"> </w:t>
-      </w:r>
-      <w:proofErr w:type="spellStart"/>
-      <w:r>
-        <w:rPr>
-          <w:lang w:val="en-US"/>
-        </w:rPr>
-        <w:t>est</w:t>
-      </w:r>
-      <w:proofErr w:type="spellEnd"/>
-      <w:r>
-        <w:rPr>
-          <w:lang w:val="en-US"/>
-        </w:rPr>
-        <w:t xml:space="preserve"> « The animal didn’t cross the street because it was too wid</w:t>
-      </w:r>
-      <w:r>
-        <w:rPr>
-          <w:lang w:val="en-US"/>
-        </w:rPr>
-        <w:t>e</w:t>
-      </w:r>
-      <w:proofErr w:type="gramStart"/>
-      <w:r>
-        <w:rPr>
-          <w:lang w:val="en-US"/>
-        </w:rPr>
-        <w:t>”.</w:t>
-      </w:r>
-      <w:proofErr w:type="gramEnd"/>
-      <w:r>
-        <w:rPr>
-          <w:lang w:val="en-US"/>
-        </w:rPr>
-        <w:t xml:space="preserve"> </w:t>
+        <w:t xml:space="preserve">e”. </w:t>
       </w:r>
       <w:r>
         <w:rPr>
           <w:lang w:val="fr-CH"/>
         </w:rPr>
-        <w:t>À un moment donné le mot “</w:t>
-      </w:r>
-      <w:proofErr w:type="spellStart"/>
-      <w:r>
-        <w:rPr>
-          <w:lang w:val="fr-CH"/>
-        </w:rPr>
-        <w:t>it</w:t>
-      </w:r>
-      <w:proofErr w:type="spellEnd"/>
-      <w:r>
-        <w:rPr>
-          <w:lang w:val="fr-CH"/>
-        </w:rPr>
-        <w:t>” sera sélectionné l</w:t>
+        <w:t>À un moment donné le mot “it” sera sélectionné l</w:t>
       </w:r>
       <w:r>
         <w:rPr>
@@ -15859,21 +15335,7 @@
         <w:rPr>
           <w:lang w:val="fr-CH"/>
         </w:rPr>
-        <w:t>« </w:t>
-      </w:r>
-      <w:proofErr w:type="gramStart"/>
-      <w:r>
-        <w:rPr>
-          <w:lang w:val="fr-CH"/>
-        </w:rPr>
-        <w:t>animal</w:t>
-      </w:r>
-      <w:proofErr w:type="gramEnd"/>
-      <w:r>
-        <w:rPr>
-          <w:lang w:val="fr-CH"/>
-        </w:rPr>
-        <w:t> »</w:t>
+        <w:t>« animal »</w:t>
       </w:r>
     </w:p>
     <w:p>
@@ -15891,23 +15353,7 @@
         <w:rPr>
           <w:lang w:val="fr-CH"/>
         </w:rPr>
-        <w:t>« </w:t>
-      </w:r>
-      <w:proofErr w:type="spellStart"/>
-      <w:proofErr w:type="gramStart"/>
-      <w:r>
-        <w:rPr>
-          <w:lang w:val="fr-CH"/>
-        </w:rPr>
-        <w:t>street</w:t>
-      </w:r>
-      <w:proofErr w:type="spellEnd"/>
-      <w:proofErr w:type="gramEnd"/>
-      <w:r>
-        <w:rPr>
-          <w:lang w:val="fr-CH"/>
-        </w:rPr>
-        <w:t> »</w:t>
+        <w:t>« street »</w:t>
       </w:r>
     </w:p>
     <w:p>
@@ -15929,15 +15375,7 @@
         <w:pStyle w:val="Corpsdetexte15interligne"/>
       </w:pPr>
       <w:r>
-        <w:t xml:space="preserve">Grâce à la lecture bidirectionnelle utilisée par BERT, le modèle est donc capable de donner un sens à des mots, phrases ou textes entiers selon la façon dont les mots sont employés et </w:t>
-      </w:r>
-      <w:proofErr w:type="gramStart"/>
-      <w:r>
-        <w:t>de par</w:t>
-      </w:r>
-      <w:proofErr w:type="gramEnd"/>
-      <w:r>
-        <w:t xml:space="preserve"> quelle manière chaque phrases sont formées. Sens qui est donné au travers de tags qui permettent à BERT d’être utilisé dans le cadre de :</w:t>
+        <w:t>Grâce à la lecture bidirectionnelle utilisée par BERT, le modèle est donc capable de donner un sens à des mots, phrases ou textes entiers selon la façon dont les mots sont employés et de par quelle manière chaque phrases sont formées. Sens qui est donné au travers de tags qui permettent à BERT d’être utilisé dans le cadre de :</w:t>
       </w:r>
     </w:p>
     <w:p>
@@ -16050,7 +15488,7 @@
                             <w:pPr>
                               <w:pStyle w:val="Lgende"/>
                             </w:pPr>
-                            <w:bookmarkStart w:id="58" w:name="_Toc160370601"/>
+                            <w:bookmarkStart w:id="48" w:name="_Toc160370601"/>
                             <w:r>
                               <w:t xml:space="preserve">Illustration </w:t>
                             </w:r>
@@ -16075,7 +15513,7 @@
                             <w:r>
                               <w:t>: Représentation de l'entrée du modèle BERT</w:t>
                             </w:r>
-                            <w:bookmarkEnd w:id="58"/>
+                            <w:bookmarkEnd w:id="48"/>
                           </w:p>
                           <w:p>
                             <w:pPr>
@@ -16086,23 +15524,7 @@
                               </w:rPr>
                             </w:pPr>
                             <w:r>
-                              <w:t xml:space="preserve">Source : Humboldt </w:t>
-                            </w:r>
-                            <w:proofErr w:type="spellStart"/>
-                            <w:r>
-                              <w:t>Universität</w:t>
-                            </w:r>
-                            <w:proofErr w:type="spellEnd"/>
-                            <w:r>
-                              <w:t xml:space="preserve">, </w:t>
-                            </w:r>
-                            <w:proofErr w:type="spellStart"/>
-                            <w:r>
-                              <w:t>ref</w:t>
-                            </w:r>
-                            <w:proofErr w:type="spellEnd"/>
-                            <w:r>
-                              <w:t>. : URL05</w:t>
+                              <w:t>Source : Humboldt Universität, ref. : URL05</w:t>
                             </w:r>
                           </w:p>
                         </w:txbxContent>
@@ -16199,7 +15621,7 @@
           <w:noProof/>
         </w:rPr>
         <w:drawing>
-          <wp:anchor distT="0" distB="0" distL="114300" distR="114300" simplePos="0" relativeHeight="251686912" behindDoc="0" locked="0" layoutInCell="1" allowOverlap="1" wp14:anchorId="4C30A982" wp14:editId="3142BF12">
+          <wp:anchor distT="0" distB="0" distL="114300" distR="114300" simplePos="0" relativeHeight="251686912" behindDoc="0" locked="0" layoutInCell="1" allowOverlap="1" wp14:anchorId="4C30A982" wp14:editId="5A45F020">
             <wp:simplePos x="0" y="0"/>
             <wp:positionH relativeFrom="margin">
               <wp:align>center</wp:align>
@@ -16290,15 +15712,7 @@
         <w:t>SEP</w:t>
       </w:r>
       <w:r>
-        <w:t xml:space="preserve">] pour marquer la fin de la première partie et le début de la deuxième et marqué pour finir d’un nouveau séparateur et ainsi de suite. Cette suite de tokens est le Token </w:t>
-      </w:r>
-      <w:proofErr w:type="spellStart"/>
-      <w:r>
-        <w:t>Embedding</w:t>
-      </w:r>
-      <w:proofErr w:type="spellEnd"/>
-      <w:r>
-        <w:t xml:space="preserve">. </w:t>
+        <w:t xml:space="preserve">] pour marquer la fin de la première partie et le début de la deuxième et marqué pour finir d’un nouveau séparateur et ainsi de suite. Cette suite de tokens est le Token Embedding. </w:t>
       </w:r>
     </w:p>
     <w:p>
@@ -16306,15 +15720,7 @@
         <w:pStyle w:val="Corpsdetexte15interligne"/>
       </w:pPr>
       <w:r>
-        <w:t xml:space="preserve">Ensuite une autre couche est ajoutée étant le Segment </w:t>
-      </w:r>
-      <w:proofErr w:type="spellStart"/>
-      <w:r>
-        <w:t>Embedding</w:t>
-      </w:r>
-      <w:proofErr w:type="spellEnd"/>
-      <w:r>
-        <w:t>. Ce dernier consiste à définir quels tokens appartiennent, dans le cas présent, à la première ou deuxième moitié du texte.</w:t>
+        <w:t>Ensuite une autre couche est ajoutée étant le Segment Embedding. Ce dernier consiste à définir quels tokens appartiennent, dans le cas présent, à la première ou deuxième moitié du texte.</w:t>
       </w:r>
     </w:p>
     <w:p>
@@ -16322,27 +15728,19 @@
         <w:pStyle w:val="Corpsdetexte15interligne"/>
       </w:pPr>
       <w:r>
-        <w:t xml:space="preserve">Pour finir, une dernière couche est ajoutée étant le Position </w:t>
-      </w:r>
-      <w:proofErr w:type="spellStart"/>
-      <w:r>
-        <w:t>Embedding</w:t>
-      </w:r>
-      <w:proofErr w:type="spellEnd"/>
-      <w:r>
-        <w:t xml:space="preserve"> qui permet de donner un index à chaque tokens.</w:t>
+        <w:t>Pour finir, une dernière couche est ajoutée étant le Position Embedding qui permet de donner un index à chaque tokens.</w:t>
       </w:r>
     </w:p>
     <w:p>
       <w:pPr>
         <w:pStyle w:val="Titre3"/>
       </w:pPr>
-      <w:bookmarkStart w:id="60" w:name="_Toc160379532"/>
+      <w:bookmarkStart w:id="49" w:name="_Toc160379532"/>
       <w:r>
         <w:lastRenderedPageBreak/>
         <w:t>TAPAS : Fonctionnement</w:t>
       </w:r>
-      <w:bookmarkEnd w:id="60"/>
+      <w:bookmarkEnd w:id="49"/>
     </w:p>
     <w:p>
       <w:pPr>
@@ -16396,7 +15794,7 @@
                             <w:pPr>
                               <w:pStyle w:val="Lgende"/>
                             </w:pPr>
-                            <w:bookmarkStart w:id="61" w:name="_Toc160370602"/>
+                            <w:bookmarkStart w:id="50" w:name="_Toc160370602"/>
                             <w:r>
                               <w:t xml:space="preserve">Illustration </w:t>
                             </w:r>
@@ -16421,7 +15819,7 @@
                             <w:r>
                               <w:t>: Entrée du modèle TAPAS</w:t>
                             </w:r>
-                            <w:bookmarkEnd w:id="61"/>
+                            <w:bookmarkEnd w:id="50"/>
                           </w:p>
                           <w:p>
                             <w:pPr>
@@ -16436,7 +15834,6 @@
                                 <w:lang w:val="en-US"/>
                               </w:rPr>
                             </w:pPr>
-                            <w:proofErr w:type="gramStart"/>
                             <w:r>
                               <w:rPr>
                                 <w:lang w:val="en-US"/>
@@ -16453,14 +15850,7 @@
                               <w:rPr>
                                 <w:lang w:val="en-US"/>
                               </w:rPr>
-                              <w:t>:</w:t>
-                            </w:r>
-                            <w:proofErr w:type="gramEnd"/>
-                            <w:r>
-                              <w:rPr>
-                                <w:lang w:val="en-US"/>
-                              </w:rPr>
-                              <w:t xml:space="preserve"> TAPAS: Weakly Supervised Table Parsing via Pre-training</w:t>
+                              <w:t>: TAPAS: Weakly Supervised Table Parsing via Pre-training</w:t>
                             </w:r>
                             <w:r>
                               <w:rPr>
@@ -16857,7 +16247,7 @@
         <w:pStyle w:val="Tableau"/>
         <w:jc w:val="center"/>
       </w:pPr>
-      <w:bookmarkStart w:id="63" w:name="_Toc160366488"/>
+      <w:bookmarkStart w:id="51" w:name="_Toc160366488"/>
       <w:r>
         <w:t xml:space="preserve">Tableau </w:t>
       </w:r>
@@ -16883,57 +16273,33 @@
         <w:rPr>
           <w:rFonts w:hint="eastAsia"/>
         </w:rPr>
-        <w:t xml:space="preserve">: </w:t>
-      </w:r>
-      <w:proofErr w:type="spellStart"/>
+        <w:t>: Repr</w:t>
+      </w:r>
       <w:r>
         <w:rPr>
           <w:rFonts w:hint="eastAsia"/>
         </w:rPr>
-        <w:t>Repr</w:t>
-      </w:r>
-      <w:proofErr w:type="spellEnd"/>
+        <w:t>é</w:t>
+      </w:r>
       <w:r>
         <w:rPr>
           <w:rFonts w:hint="eastAsia"/>
         </w:rPr>
+        <w:t>sentation du tableau fourni en entr</w:t>
+      </w:r>
+      <w:r>
+        <w:rPr>
+          <w:rFonts w:hint="eastAsia"/>
+        </w:rPr>
         <w:t>é</w:t>
       </w:r>
-      <w:proofErr w:type="spellStart"/>
       <w:r>
         <w:rPr>
           <w:rFonts w:hint="eastAsia"/>
         </w:rPr>
-        <w:t>sentation</w:t>
-      </w:r>
-      <w:proofErr w:type="spellEnd"/>
-      <w:r>
-        <w:rPr>
-          <w:rFonts w:hint="eastAsia"/>
-        </w:rPr>
-        <w:t xml:space="preserve"> du tableau fourni en </w:t>
-      </w:r>
-      <w:proofErr w:type="spellStart"/>
-      <w:r>
-        <w:rPr>
-          <w:rFonts w:hint="eastAsia"/>
-        </w:rPr>
-        <w:t>entr</w:t>
-      </w:r>
-      <w:proofErr w:type="spellEnd"/>
-      <w:r>
-        <w:rPr>
-          <w:rFonts w:hint="eastAsia"/>
-        </w:rPr>
-        <w:t>é</w:t>
-      </w:r>
-      <w:r>
-        <w:rPr>
-          <w:rFonts w:hint="eastAsia"/>
-        </w:rPr>
         <w:t>e de TAPAS</w:t>
       </w:r>
-      <w:bookmarkEnd w:id="63"/>
+      <w:bookmarkEnd w:id="51"/>
     </w:p>
     <w:p>
       <w:pPr>
@@ -16953,23 +16319,7 @@
         <w:ind w:firstLine="0"/>
       </w:pPr>
       <w:r>
-        <w:t xml:space="preserve">La couche Position </w:t>
-      </w:r>
-      <w:proofErr w:type="spellStart"/>
-      <w:r>
-        <w:t>Embeddings</w:t>
-      </w:r>
-      <w:proofErr w:type="spellEnd"/>
-      <w:r>
-        <w:t xml:space="preserve"> est fonctionnellement </w:t>
-      </w:r>
-      <w:proofErr w:type="spellStart"/>
-      <w:r>
-        <w:t>identiue</w:t>
-      </w:r>
-      <w:proofErr w:type="spellEnd"/>
-      <w:r>
-        <w:t xml:space="preserve"> à celle de BERT, servant à donner des indexes à chaque tokens.</w:t>
+        <w:t>La couche Position Embeddings est fonctionnellement identiue à celle de BERT, servant à donner des indexes à chaque tokens.</w:t>
       </w:r>
     </w:p>
     <w:p>
@@ -16979,15 +16329,7 @@
       </w:pPr>
       <w:r>
         <w:lastRenderedPageBreak/>
-        <w:t xml:space="preserve">La couche Segment </w:t>
-      </w:r>
-      <w:proofErr w:type="spellStart"/>
-      <w:r>
-        <w:t>Embeddings</w:t>
-      </w:r>
-      <w:proofErr w:type="spellEnd"/>
-      <w:r>
-        <w:t xml:space="preserve"> permet de définir si un token appartient à la requête ou au tableau.</w:t>
+        <w:t>La couche Segment Embeddings permet de définir si un token appartient à la requête ou au tableau.</w:t>
       </w:r>
     </w:p>
     <w:p>
@@ -16996,23 +16338,7 @@
         <w:ind w:firstLine="0"/>
       </w:pPr>
       <w:r>
-        <w:t xml:space="preserve">La couche </w:t>
-      </w:r>
-      <w:proofErr w:type="spellStart"/>
-      <w:r>
-        <w:t>Column</w:t>
-      </w:r>
-      <w:proofErr w:type="spellEnd"/>
-      <w:r>
-        <w:t xml:space="preserve"> et Row </w:t>
-      </w:r>
-      <w:proofErr w:type="spellStart"/>
-      <w:r>
-        <w:t>Embeddings</w:t>
-      </w:r>
-      <w:proofErr w:type="spellEnd"/>
-      <w:r>
-        <w:t xml:space="preserve"> ont pour but de spécifier dans l’entrée même si une donnée provient d’une colonne et ligne donnée afin de ne pas perdre la structure initiale du tableau.</w:t>
+        <w:t>La couche Column et Row Embeddings ont pour but de spécifier dans l’entrée même si une donnée provient d’une colonne et ligne donnée afin de ne pas perdre la structure initiale du tableau.</w:t>
       </w:r>
     </w:p>
     <w:p>
@@ -17021,23 +16347,7 @@
         <w:ind w:firstLine="0"/>
       </w:pPr>
       <w:r>
-        <w:t xml:space="preserve">La dernière couche, Rank </w:t>
-      </w:r>
-      <w:proofErr w:type="spellStart"/>
-      <w:r>
-        <w:t>Embeddings</w:t>
-      </w:r>
-      <w:proofErr w:type="spellEnd"/>
-      <w:r>
-        <w:t xml:space="preserve">, permet de donner un ordre aux divers tokens présents. Un type d’ordre peut simplement être un ordre numérique croissant comme ici : Si les tokens présents sont “3”, “4”, “2” et “7”, le </w:t>
-      </w:r>
-      <w:proofErr w:type="spellStart"/>
-      <w:r>
-        <w:t>rank</w:t>
-      </w:r>
-      <w:proofErr w:type="spellEnd"/>
-      <w:r>
-        <w:t xml:space="preserve"> correspondant à chaque tokens serait de l’ordre de “2”, “3”, “1” et “4”</w:t>
+        <w:t>La dernière couche, Rank Embeddings, permet de donner un ordre aux divers tokens présents. Un type d’ordre peut simplement être un ordre numérique croissant comme ici : Si les tokens présents sont “3”, “4”, “2” et “7”, le rank correspondant à chaque tokens serait de l’ordre de “2”, “3”, “1” et “4”</w:t>
       </w:r>
       <w:r>
         <w:t>.</w:t>
@@ -17155,7 +16465,7 @@
                             <w:pPr>
                               <w:pStyle w:val="Lgende"/>
                             </w:pPr>
-                            <w:bookmarkStart w:id="64" w:name="_Toc160370603"/>
+                            <w:bookmarkStart w:id="52" w:name="_Toc160370603"/>
                             <w:r>
                               <w:t xml:space="preserve">Illustration </w:t>
                             </w:r>
@@ -17180,7 +16490,7 @@
                             <w:r>
                               <w:t>: Schéma de fonctionnement du modèle TAPAS</w:t>
                             </w:r>
-                            <w:bookmarkEnd w:id="64"/>
+                            <w:bookmarkEnd w:id="52"/>
                           </w:p>
                           <w:p>
                             <w:pPr>
@@ -17410,15 +16720,7 @@
         <w:ind w:firstLine="0"/>
       </w:pPr>
       <w:r>
-        <w:t xml:space="preserve">Afin de choisir les bonnes cases et opérations, un </w:t>
-      </w:r>
-      <w:proofErr w:type="spellStart"/>
-      <w:r>
-        <w:t>softmax</w:t>
-      </w:r>
-      <w:proofErr w:type="spellEnd"/>
-      <w:r>
-        <w:t xml:space="preserve"> (Chaque choix possible va se voir recevoir un pourcentage basé sur la cohérence avec la requête) est appliqué sur chaque cases et ensuite de même pour les opérateurs afin de trouver ce qui répond au mieux à la requête initiale.</w:t>
+        <w:t>Afin de choisir les bonnes cases et opérations, un softmax (Chaque choix possible va se voir recevoir un pourcentage basé sur la cohérence avec la requête) est appliqué sur chaque cases et ensuite de même pour les opérateurs afin de trouver ce qui répond au mieux à la requête initiale.</w:t>
       </w:r>
     </w:p>
     <w:p>
@@ -17477,15 +16779,7 @@
         <w:ind w:firstLine="0"/>
       </w:pPr>
       <w:r>
-        <w:t xml:space="preserve">La seule particularité est quand l’on peut avoir une solution ambigüe qui nécessite un traitement particulier car le résultat ne se trouve pas explicitement dans le tableau comme dans le cas d’un comptage de cellules. Pour se faire, un </w:t>
-      </w:r>
-      <w:proofErr w:type="spellStart"/>
-      <w:r>
-        <w:t>softmax</w:t>
-      </w:r>
-      <w:proofErr w:type="spellEnd"/>
-      <w:r>
-        <w:t xml:space="preserve"> sur les deux possibilités étant une sélection de cellules ou une agrégation sera appliquée pour déterminer la solution optimale.</w:t>
+        <w:t>La seule particularité est quand l’on peut avoir une solution ambigüe qui nécessite un traitement particulier car le résultat ne se trouve pas explicitement dans le tableau comme dans le cas d’un comptage de cellules. Pour se faire, un softmax sur les deux possibilités étant une sélection de cellules ou une agrégation sera appliquée pour déterminer la solution optimale.</w:t>
       </w:r>
     </w:p>
     <w:p>
@@ -17502,12 +16796,12 @@
       <w:pPr>
         <w:pStyle w:val="Titre1"/>
       </w:pPr>
-      <w:bookmarkStart w:id="66" w:name="_Toc160379533"/>
+      <w:bookmarkStart w:id="53" w:name="_Toc160379533"/>
       <w:r>
         <w:lastRenderedPageBreak/>
         <w:t>Chapitre 4 : Étalage des technologies existantes</w:t>
       </w:r>
-      <w:bookmarkEnd w:id="66"/>
+      <w:bookmarkEnd w:id="53"/>
     </w:p>
     <w:p>
       <w:pPr>
@@ -17538,16 +16832,19 @@
     </w:p>
     <w:p>
       <w:pPr>
+        <w:pStyle w:val="Corpsdetexte15interligne"/>
+      </w:pPr>
+      <w:r>
+        <w:t>À noter que les terminologies explicités ci-dessous sont des termes trouvés principalement dans des Chatbots créés avec Rasa Open Source.</w:t>
+      </w:r>
+    </w:p>
+    <w:p>
+      <w:pPr>
         <w:pStyle w:val="Titre3"/>
       </w:pPr>
       <w:r>
-        <w:t xml:space="preserve">Les </w:t>
-      </w:r>
-      <w:proofErr w:type="spellStart"/>
-      <w:r>
-        <w:t>intents</w:t>
-      </w:r>
-      <w:proofErr w:type="spellEnd"/>
+        <w:t>Les intents</w:t>
+      </w:r>
     </w:p>
     <w:p>
       <w:pPr>
@@ -17556,7 +16853,6 @@
       <w:r>
         <w:t>Le manière dont fonctionne des Chatbots par NLU commence premièrement par la détection d’</w:t>
       </w:r>
-      <w:proofErr w:type="spellStart"/>
       <w:r>
         <w:rPr>
           <w:b/>
@@ -17564,7 +16860,6 @@
         </w:rPr>
         <w:t>intents</w:t>
       </w:r>
-      <w:proofErr w:type="spellEnd"/>
       <w:r>
         <w:t>.</w:t>
       </w:r>
@@ -17575,23 +16870,7 @@
         <w:ind w:firstLine="0"/>
       </w:pPr>
       <w:r>
-        <w:t xml:space="preserve">Un </w:t>
-      </w:r>
-      <w:proofErr w:type="spellStart"/>
-      <w:r>
-        <w:t>intent</w:t>
-      </w:r>
-      <w:proofErr w:type="spellEnd"/>
-      <w:r>
-        <w:t xml:space="preserve">, soit une intention en Français, est généralement un type d’action </w:t>
-      </w:r>
-      <w:proofErr w:type="spellStart"/>
-      <w:r>
-        <w:t>pré-défini</w:t>
-      </w:r>
-      <w:proofErr w:type="spellEnd"/>
-      <w:r>
-        <w:t xml:space="preserve"> dans le modèle d’I.A. utilisé par le Chatbot et servant à démarquer toutes les possibles actions que pourrait entreprendre l’utilisateur.</w:t>
+        <w:t>Un intent, soit une intention en Français, est généralement un type d’action pré-défini dans le modèle d’I.A. utilisé par le Chatbot et servant à démarquer toutes les possibles actions que pourrait entreprendre l’utilisateur.</w:t>
       </w:r>
     </w:p>
     <w:p>
@@ -17600,15 +16879,7 @@
         <w:ind w:firstLine="0"/>
       </w:pPr>
       <w:r>
-        <w:t xml:space="preserve">Un exemple </w:t>
-      </w:r>
-      <w:proofErr w:type="spellStart"/>
-      <w:r>
-        <w:t>d’intent</w:t>
-      </w:r>
-      <w:proofErr w:type="spellEnd"/>
-      <w:r>
-        <w:t xml:space="preserve"> peut être « </w:t>
+        <w:t>Un exemple d’intent peut être « </w:t>
       </w:r>
       <w:r>
         <w:rPr>
@@ -17644,15 +16915,7 @@
         <w:t>&gt;</w:t>
       </w:r>
       <w:r>
-        <w:t xml:space="preserve"> ». </w:t>
-      </w:r>
-      <w:proofErr w:type="spellStart"/>
-      <w:r>
-        <w:t>L’intent</w:t>
-      </w:r>
-      <w:proofErr w:type="spellEnd"/>
-      <w:r>
-        <w:t xml:space="preserve"> qui sera dégagé ici sera très probablement </w:t>
+        <w:t xml:space="preserve"> ». L’intent qui sera dégagé ici sera très probablement </w:t>
       </w:r>
       <w:r>
         <w:rPr>
@@ -17662,25 +16925,17 @@
         <w:t>RESTAURANT_RESERVATION</w:t>
       </w:r>
       <w:r>
-        <w:t xml:space="preserve"> car dans ce dernier on pourrait définir que le fait de trouver les mots suivants par l’usage de techniques de NLP : « &lt;</w:t>
-      </w:r>
-      <w:proofErr w:type="spellStart"/>
-      <w:r>
-        <w:t>nom_restaurant</w:t>
-      </w:r>
-      <w:proofErr w:type="spellEnd"/>
-      <w:r>
-        <w:t>&gt; » et « réserver »</w:t>
-      </w:r>
-      <w:r>
-        <w:t xml:space="preserve"> consisterait à indiquer l’intention de l’utilisateur à réserver une table dans un restaurant. Ensuite il est possible de faire en sorte que le </w:t>
-      </w:r>
-      <w:r>
-        <w:t xml:space="preserve">bot demande à l’utilisateur des précisions sur sa réservation et si l’utilisateur fourni les </w:t>
+        <w:t xml:space="preserve"> car dans ce dernier on pourrait définir que le fait de trouver les mots suivants par l’usage de techniques de NLP : « &lt;nom_restaurant&gt; » et « réserver »</w:t>
+      </w:r>
+      <w:r>
+        <w:t xml:space="preserve"> consisterait à indiquer l’intention de l’utilisateur </w:t>
       </w:r>
       <w:r>
         <w:lastRenderedPageBreak/>
-        <w:t xml:space="preserve">paramètres de la réservation attendus par le bot, l’intention </w:t>
+        <w:t xml:space="preserve">à réserver une table dans un restaurant. Ensuite il est possible de faire en sorte que le </w:t>
+      </w:r>
+      <w:r>
+        <w:t xml:space="preserve">bot demande à l’utilisateur des précisions sur sa réservation et si l’utilisateur fourni les paramètres de la réservation attendus par le bot, l’intention </w:t>
       </w:r>
       <w:r>
         <w:rPr>
@@ -17703,6 +16958,35 @@
     </w:p>
     <w:p>
       <w:pPr>
+        <w:pStyle w:val="Corpsdetexte15interligne"/>
+        <w:rPr>
+          <w:lang w:val="sq-AL"/>
+        </w:rPr>
+      </w:pPr>
+      <w:r>
+        <w:rPr>
+          <w:lang w:val="sq-AL"/>
+        </w:rPr>
+        <w:t>Un élément important composant bien souvent des intents sont les Entités ou Entities. Les entités peuvent être définies de multiples manières dans le contexte de dévelopment de Chatbot par NLU mais elles sont généralement représentées par une liste de mots étant associés à une entité en particulier.</w:t>
+      </w:r>
+    </w:p>
+    <w:p>
+      <w:pPr>
+        <w:pStyle w:val="Corpsdetexte15interligne"/>
+        <w:ind w:firstLine="0"/>
+        <w:rPr>
+          <w:lang w:val="sq-AL"/>
+        </w:rPr>
+      </w:pPr>
+      <w:r>
+        <w:rPr>
+          <w:lang w:val="sq-AL"/>
+        </w:rPr>
+        <w:t>Par exemple, une entité définie comme “légumes” pourrait être trouvée lors de l’analyse de textes si les mots “Patate”, “Carrote”, “Choux blancs”, “Poivron” et bien d’autres, soient détectés.</w:t>
+      </w:r>
+    </w:p>
+    <w:p>
+      <w:pPr>
         <w:pStyle w:val="Titre3"/>
       </w:pPr>
       <w:r>
@@ -17711,6 +16995,159 @@
     </w:p>
     <w:p>
       <w:pPr>
+        <w:pStyle w:val="Corpsdetexte15interligne"/>
+        <w:rPr>
+          <w:lang w:val="sq-AL"/>
+        </w:rPr>
+      </w:pPr>
+      <w:r>
+        <w:rPr>
+          <w:lang w:val="sq-AL"/>
+        </w:rPr>
+        <w:t xml:space="preserve">Afin de faire sens d’une multitude d’intents, l’usage de stories est </w:t>
+      </w:r>
+      <w:r>
+        <w:rPr>
+          <w:lang w:val="sq-AL"/>
+        </w:rPr>
+        <w:t>primordiale pour parvenir à mettre en place un flux logique de conversation et principalement pour l’entraînement du Chatbot qui sans stories, ne aurait de la peine à associer correctement les divers intents détectés à une action donnée par exemple.</w:t>
+      </w:r>
+    </w:p>
+    <w:p>
+      <w:pPr>
+        <w:pStyle w:val="Corpsdetexte15interligne"/>
+        <w:ind w:firstLine="0"/>
+        <w:rPr>
+          <w:lang w:val="sq-AL"/>
+        </w:rPr>
+      </w:pPr>
+      <w:r>
+        <w:rPr>
+          <w:lang w:val="sq-AL"/>
+        </w:rPr>
+        <w:t>Par exemple, si l’on a deux stories définies comme:</w:t>
+      </w:r>
+    </w:p>
+    <w:p>
+      <w:pPr>
+        <w:pStyle w:val="Corpsdetexte15interligne"/>
+        <w:numPr>
+          <w:ilvl w:val="0"/>
+          <w:numId w:val="16"/>
+        </w:numPr>
+        <w:rPr>
+          <w:lang w:val="sq-AL"/>
+        </w:rPr>
+      </w:pPr>
+      <w:r>
+        <w:rPr>
+          <w:lang w:val="sq-AL"/>
+        </w:rPr>
+        <w:t>Story 1</w:t>
+      </w:r>
+    </w:p>
+    <w:p>
+      <w:pPr>
+        <w:pStyle w:val="Corpsdetexte15interligne"/>
+        <w:numPr>
+          <w:ilvl w:val="1"/>
+          <w:numId w:val="16"/>
+        </w:numPr>
+        <w:rPr>
+          <w:lang w:val="sq-AL"/>
+        </w:rPr>
+      </w:pPr>
+      <w:r>
+        <w:rPr>
+          <w:lang w:val="sq-AL"/>
+        </w:rPr>
+        <w:t>Intent: intent_1</w:t>
+      </w:r>
+    </w:p>
+    <w:p>
+      <w:pPr>
+        <w:pStyle w:val="Corpsdetexte15interligne"/>
+        <w:numPr>
+          <w:ilvl w:val="1"/>
+          <w:numId w:val="16"/>
+        </w:numPr>
+        <w:rPr>
+          <w:lang w:val="sq-AL"/>
+        </w:rPr>
+      </w:pPr>
+      <w:r>
+        <w:rPr>
+          <w:lang w:val="sq-AL"/>
+        </w:rPr>
+        <w:t>Intent: intent_2</w:t>
+      </w:r>
+    </w:p>
+    <w:p>
+      <w:pPr>
+        <w:pStyle w:val="Corpsdetexte15interligne"/>
+        <w:numPr>
+          <w:ilvl w:val="1"/>
+          <w:numId w:val="16"/>
+        </w:numPr>
+        <w:rPr>
+          <w:lang w:val="sq-AL"/>
+        </w:rPr>
+      </w:pPr>
+      <w:r>
+        <w:rPr>
+          <w:lang w:val="sq-AL"/>
+        </w:rPr>
+        <w:t>Action: bonjour</w:t>
+      </w:r>
+    </w:p>
+    <w:p>
+      <w:pPr>
+        <w:pStyle w:val="Corpsdetexte15interligne"/>
+        <w:ind w:firstLine="0"/>
+      </w:pPr>
+      <w:r>
+        <w:lastRenderedPageBreak/>
+        <w:t>Et</w:t>
+      </w:r>
+    </w:p>
+    <w:p>
+      <w:pPr>
+        <w:pStyle w:val="Corpsdetexte15interligne"/>
+        <w:numPr>
+          <w:ilvl w:val="0"/>
+          <w:numId w:val="16"/>
+        </w:numPr>
+      </w:pPr>
+      <w:r>
+        <w:t>Story 2</w:t>
+      </w:r>
+    </w:p>
+    <w:p>
+      <w:pPr>
+        <w:pStyle w:val="Corpsdetexte15interligne"/>
+        <w:numPr>
+          <w:ilvl w:val="1"/>
+          <w:numId w:val="16"/>
+        </w:numPr>
+      </w:pPr>
+      <w:r>
+        <w:t>Intent: intent_2</w:t>
+      </w:r>
+    </w:p>
+    <w:p>
+      <w:pPr>
+        <w:pStyle w:val="Corpsdetexte15interligne"/>
+        <w:numPr>
+          <w:ilvl w:val="1"/>
+          <w:numId w:val="16"/>
+        </w:numPr>
+      </w:pPr>
+      <w:r>
+        <w:t>Action: bienvenue</w:t>
+      </w:r>
+    </w:p>
+    <w:p>
+      <w:pPr>
         <w:pStyle w:val="Titre3"/>
       </w:pPr>
       <w:r>
@@ -17753,11 +17190,11 @@
       <w:pPr>
         <w:pStyle w:val="Titre2"/>
       </w:pPr>
-      <w:bookmarkStart w:id="67" w:name="_Toc160379534"/>
+      <w:bookmarkStart w:id="54" w:name="_Toc160379534"/>
       <w:r>
         <w:t>Rasa</w:t>
       </w:r>
-      <w:bookmarkEnd w:id="67"/>
+      <w:bookmarkEnd w:id="54"/>
     </w:p>
     <w:p>
       <w:pPr>
@@ -17767,23 +17204,7 @@
         <w:t>Un</w:t>
       </w:r>
       <w:r>
-        <w:t xml:space="preserve">e des premières est dans le cadre de la réalisation d’un Chatbot. Rasa est un </w:t>
-      </w:r>
-      <w:proofErr w:type="spellStart"/>
-      <w:r>
-        <w:t>framework</w:t>
-      </w:r>
-      <w:proofErr w:type="spellEnd"/>
-      <w:r>
-        <w:t xml:space="preserve"> de création d’assistants conversationnels intelligents à l’aide de diverses techniques de machine </w:t>
-      </w:r>
-      <w:proofErr w:type="spellStart"/>
-      <w:r>
-        <w:t>learning</w:t>
-      </w:r>
-      <w:proofErr w:type="spellEnd"/>
-      <w:r>
-        <w:t xml:space="preserve"> crée en 2016.</w:t>
+        <w:t>e des premières est dans le cadre de la réalisation d’un Chatbot. Rasa est un framework de création d’assistants conversationnels intelligents à l’aide de diverses techniques de machine learning crée en 2016.</w:t>
       </w:r>
     </w:p>
     <w:p>
@@ -17817,7 +17238,19 @@
         <w:rPr>
           <w:lang w:val="sq-AL"/>
         </w:rPr>
-        <w:t xml:space="preserve"> pertinent de mentionner qu’il existe un moyen d’entrainer, paramétrer et tester des chatbots crées avec </w:t>
+        <w:t xml:space="preserve"> pertinent de mentionner qu’il existe un moyen d’entrainer, paramétrer et tester des chatbots cré</w:t>
+      </w:r>
+      <w:r>
+        <w:rPr>
+          <w:lang w:val="sq-AL"/>
+        </w:rPr>
+        <w:t>é</w:t>
+      </w:r>
+      <w:r>
+        <w:rPr>
+          <w:lang w:val="sq-AL"/>
+        </w:rPr>
+        <w:t xml:space="preserve">s avec </w:t>
       </w:r>
       <w:r>
         <w:rPr>
@@ -17936,15 +17369,7 @@
                               <w:pStyle w:val="Lgende"/>
                             </w:pPr>
                             <w:r>
-                              <w:t xml:space="preserve">Source : Rasa.com, </w:t>
-                            </w:r>
-                            <w:proofErr w:type="spellStart"/>
-                            <w:r>
-                              <w:t>ref</w:t>
-                            </w:r>
-                            <w:proofErr w:type="spellEnd"/>
-                            <w:r>
-                              <w:t xml:space="preserve">. : </w:t>
+                              <w:t xml:space="preserve">Source : Rasa.com, ref. : </w:t>
                             </w:r>
                             <w:r>
                               <w:t>URL07</w:t>
@@ -18301,15 +17726,7 @@
                               </w:rPr>
                             </w:pPr>
                             <w:r>
-                              <w:t xml:space="preserve">Source : Rasa.com, </w:t>
-                            </w:r>
-                            <w:proofErr w:type="spellStart"/>
-                            <w:r>
-                              <w:t>ref</w:t>
-                            </w:r>
-                            <w:proofErr w:type="spellEnd"/>
-                            <w:r>
-                              <w:t>. : URL09</w:t>
+                              <w:t>Source : Rasa.com, ref. : URL09</w:t>
                             </w:r>
                           </w:p>
                         </w:txbxContent>
@@ -18515,15 +17932,7 @@
                               <w:fldChar w:fldCharType="end"/>
                             </w:r>
                             <w:r>
-                              <w:t xml:space="preserve">: Example de conversation </w:t>
-                            </w:r>
-                            <w:proofErr w:type="spellStart"/>
-                            <w:r>
-                              <w:t>parmis</w:t>
-                            </w:r>
-                            <w:proofErr w:type="spellEnd"/>
-                            <w:r>
-                              <w:t xml:space="preserve"> l'historique des conversations</w:t>
+                              <w:t>: Example de conversation parmis l'historique des conversations</w:t>
                             </w:r>
                           </w:p>
                           <w:p>
@@ -18539,15 +17948,7 @@
                               </w:rPr>
                             </w:pPr>
                             <w:r>
-                              <w:t xml:space="preserve">Source : Rasa.com, </w:t>
-                            </w:r>
-                            <w:proofErr w:type="spellStart"/>
-                            <w:r>
-                              <w:t>ref</w:t>
-                            </w:r>
-                            <w:proofErr w:type="spellEnd"/>
-                            <w:r>
-                              <w:t>. : URL08</w:t>
+                              <w:t>Source : Rasa.com, ref. : URL08</w:t>
                             </w:r>
                           </w:p>
                         </w:txbxContent>
@@ -18699,23 +18100,7 @@
         </w:drawing>
       </w:r>
       <w:r>
-        <w:t xml:space="preserve">Ci-dessus se trouve un exemple de conversation entre l’utilisateur et le </w:t>
-      </w:r>
-      <w:proofErr w:type="spellStart"/>
-      <w:r>
-        <w:t>chatbot</w:t>
-      </w:r>
-      <w:proofErr w:type="spellEnd"/>
-      <w:r>
-        <w:t xml:space="preserve"> et on peut apercevoir qu’il est possible de corriger presque en temps réel les prédictions faites par pas le bot si </w:t>
-      </w:r>
-      <w:proofErr w:type="spellStart"/>
-      <w:r>
-        <w:t>l’intent</w:t>
-      </w:r>
-      <w:proofErr w:type="spellEnd"/>
-      <w:r>
-        <w:t xml:space="preserve"> trouvé est erroné et d’autres paramètres tels que les slots.</w:t>
+        <w:t>Ci-dessus se trouve un exemple de conversation entre l’utilisateur et le chatbot et on peut apercevoir qu’il est possible de corriger presque en temps réel les prédictions faites par pas le bot si l’intent trouvé est erroné et d’autres paramètres tels que les slots.</w:t>
       </w:r>
     </w:p>
     <w:p>
@@ -18732,11 +18117,11 @@
       <w:pPr>
         <w:pStyle w:val="Titre3"/>
       </w:pPr>
-      <w:bookmarkStart w:id="68" w:name="_Toc160379535"/>
+      <w:bookmarkStart w:id="55" w:name="_Toc160379535"/>
       <w:r>
         <w:t>Rasa Open Source</w:t>
       </w:r>
-      <w:bookmarkEnd w:id="68"/>
+      <w:bookmarkEnd w:id="55"/>
     </w:p>
     <w:p>
       <w:pPr>
@@ -18777,11 +18162,11 @@
       <w:pPr>
         <w:pStyle w:val="Titre3"/>
       </w:pPr>
-      <w:bookmarkStart w:id="69" w:name="_Toc160379536"/>
+      <w:bookmarkStart w:id="56" w:name="_Toc160379536"/>
       <w:r>
         <w:t>Rasa Pro</w:t>
       </w:r>
-      <w:bookmarkEnd w:id="69"/>
+      <w:bookmarkEnd w:id="56"/>
     </w:p>
     <w:p>
       <w:pPr>
@@ -18798,14 +18183,14 @@
           <w:lang w:val="sq-AL"/>
         </w:rPr>
       </w:pPr>
-      <w:bookmarkStart w:id="70" w:name="_Toc160379537"/>
+      <w:bookmarkStart w:id="57" w:name="_Toc160379537"/>
       <w:r>
         <w:rPr>
           <w:lang w:val="sq-AL"/>
         </w:rPr>
         <w:t>Botpress</w:t>
       </w:r>
-      <w:bookmarkEnd w:id="70"/>
+      <w:bookmarkEnd w:id="57"/>
     </w:p>
     <w:p>
       <w:pPr>
@@ -18814,14 +18199,14 @@
           <w:lang w:val="sq-AL"/>
         </w:rPr>
       </w:pPr>
-      <w:bookmarkStart w:id="71" w:name="_Toc160379538"/>
+      <w:bookmarkStart w:id="58" w:name="_Toc160379538"/>
       <w:r>
         <w:rPr>
           <w:lang w:val="sq-AL"/>
         </w:rPr>
         <w:t>Microsoft Bot Framework</w:t>
       </w:r>
-      <w:bookmarkEnd w:id="71"/>
+      <w:bookmarkEnd w:id="58"/>
     </w:p>
     <w:p>
       <w:pPr>
@@ -18830,14 +18215,14 @@
           <w:lang w:val="sq-AL"/>
         </w:rPr>
       </w:pPr>
-      <w:bookmarkStart w:id="72" w:name="_Toc160379539"/>
+      <w:bookmarkStart w:id="59" w:name="_Toc160379539"/>
       <w:r>
         <w:rPr>
           <w:lang w:val="sq-AL"/>
         </w:rPr>
         <w:t>NLTK</w:t>
       </w:r>
-      <w:bookmarkEnd w:id="72"/>
+      <w:bookmarkEnd w:id="59"/>
     </w:p>
     <w:p>
       <w:pPr>
@@ -18846,14 +18231,14 @@
           <w:lang w:val="sq-AL"/>
         </w:rPr>
       </w:pPr>
-      <w:bookmarkStart w:id="73" w:name="_Toc160379540"/>
+      <w:bookmarkStart w:id="60" w:name="_Toc160379540"/>
       <w:r>
         <w:rPr>
           <w:lang w:val="sq-AL"/>
         </w:rPr>
         <w:t>OpenNLP</w:t>
       </w:r>
-      <w:bookmarkEnd w:id="73"/>
+      <w:bookmarkEnd w:id="60"/>
     </w:p>
     <w:p>
       <w:pPr>
@@ -18870,7 +18255,7 @@
           <w:lang w:val="sq-AL"/>
         </w:rPr>
       </w:pPr>
-      <w:bookmarkStart w:id="74" w:name="_Toc160379541"/>
+      <w:bookmarkStart w:id="61" w:name="_Toc160379541"/>
       <w:r>
         <w:rPr>
           <w:lang w:val="sq-AL"/>
@@ -18878,7 +18263,7 @@
         <w:lastRenderedPageBreak/>
         <w:t>Présentation des prototypes</w:t>
       </w:r>
-      <w:bookmarkEnd w:id="74"/>
+      <w:bookmarkEnd w:id="61"/>
     </w:p>
     <w:p>
       <w:pPr>
@@ -18888,40 +18273,40 @@
         <w:lastRenderedPageBreak/>
         <w:br w:type="page"/>
       </w:r>
-      <w:bookmarkStart w:id="75" w:name="_Toc160379542"/>
+      <w:bookmarkStart w:id="62" w:name="_Toc160379542"/>
       <w:r>
         <w:lastRenderedPageBreak/>
         <w:t>Choix technologiques</w:t>
       </w:r>
-      <w:bookmarkEnd w:id="75"/>
+      <w:bookmarkEnd w:id="62"/>
     </w:p>
     <w:p>
       <w:pPr>
         <w:pStyle w:val="Titre1non-numrot"/>
       </w:pPr>
-      <w:bookmarkStart w:id="76" w:name="_Toc160379543"/>
+      <w:bookmarkStart w:id="63" w:name="_Toc160379543"/>
       <w:r>
         <w:t>Conclusion (style « Titre 1 »)</w:t>
       </w:r>
-      <w:bookmarkEnd w:id="76"/>
+      <w:bookmarkEnd w:id="63"/>
     </w:p>
     <w:p>
       <w:pPr>
         <w:pStyle w:val="Corpsdetexte15interligne"/>
       </w:pPr>
-      <w:bookmarkStart w:id="77" w:name="__DdeLink__4667_8153415172212141"/>
+      <w:bookmarkStart w:id="64" w:name="__DdeLink__4667_8153415172212141"/>
       <w:r>
         <w:t>Votre texte</w:t>
       </w:r>
-      <w:bookmarkEnd w:id="77"/>
+      <w:bookmarkEnd w:id="64"/>
       <w:r>
         <w:t xml:space="preserve">, </w:t>
       </w:r>
-      <w:bookmarkStart w:id="78" w:name="__DdeLink__4670_8153415172212141"/>
+      <w:bookmarkStart w:id="65" w:name="__DdeLink__4670_8153415172212141"/>
       <w:r>
         <w:t>votre texte, votre texte, votre texte,</w:t>
       </w:r>
-      <w:bookmarkEnd w:id="78"/>
+      <w:bookmarkEnd w:id="65"/>
       <w:r>
         <w:t xml:space="preserve"> votre texte, votre texte, votre texte, votre texte, votre texte, votre texte, votre texte, votre texte, votre texte, votre texte, votre texte, votre texte, votre texte, votre texte (style « Corps de texte, interligne 1,5 »).</w:t>
       </w:r>
@@ -18943,7 +18328,7 @@
       <w:pPr>
         <w:pStyle w:val="Titre1non-numrot"/>
       </w:pPr>
-      <w:bookmarkStart w:id="79" w:name="_Toc160379544"/>
+      <w:bookmarkStart w:id="66" w:name="_Toc160379544"/>
       <w:r>
         <w:rPr>
           <w:szCs w:val="32"/>
@@ -18951,7 +18336,7 @@
         <w:lastRenderedPageBreak/>
         <w:t>Annexes (style « Titre 1 »)</w:t>
       </w:r>
-      <w:bookmarkEnd w:id="79"/>
+      <w:bookmarkEnd w:id="66"/>
     </w:p>
     <w:p>
       <w:pPr>
@@ -18980,14 +18365,14 @@
       <w:pPr>
         <w:pStyle w:val="Annexes"/>
       </w:pPr>
-      <w:bookmarkStart w:id="80" w:name="_Toc31296380"/>
-      <w:bookmarkStart w:id="81" w:name="_Toc160379545"/>
+      <w:bookmarkStart w:id="67" w:name="_Toc31296380"/>
+      <w:bookmarkStart w:id="68" w:name="_Toc160379545"/>
       <w:r>
         <w:lastRenderedPageBreak/>
         <w:t>Annexe 1</w:t>
       </w:r>
-      <w:bookmarkEnd w:id="80"/>
-      <w:bookmarkEnd w:id="81"/>
+      <w:bookmarkEnd w:id="67"/>
+      <w:bookmarkEnd w:id="68"/>
       <w:r>
         <w:br w:type="page"/>
       </w:r>
@@ -18996,14 +18381,14 @@
       <w:pPr>
         <w:pStyle w:val="Annexes"/>
       </w:pPr>
-      <w:bookmarkStart w:id="82" w:name="_Toc31296381"/>
-      <w:bookmarkStart w:id="83" w:name="_Toc160379546"/>
+      <w:bookmarkStart w:id="69" w:name="_Toc31296381"/>
+      <w:bookmarkStart w:id="70" w:name="_Toc160379546"/>
       <w:r>
         <w:lastRenderedPageBreak/>
         <w:t>Annexe 2</w:t>
       </w:r>
-      <w:bookmarkEnd w:id="82"/>
-      <w:bookmarkEnd w:id="83"/>
+      <w:bookmarkEnd w:id="69"/>
+      <w:bookmarkEnd w:id="70"/>
       <w:r>
         <w:br w:type="page"/>
       </w:r>
@@ -19012,14 +18397,14 @@
       <w:pPr>
         <w:pStyle w:val="Annexes"/>
       </w:pPr>
-      <w:bookmarkStart w:id="84" w:name="_Toc31296382"/>
-      <w:bookmarkStart w:id="85" w:name="_Toc160379547"/>
+      <w:bookmarkStart w:id="71" w:name="_Toc31296382"/>
+      <w:bookmarkStart w:id="72" w:name="_Toc160379547"/>
       <w:r>
         <w:lastRenderedPageBreak/>
         <w:t>Annexe 3</w:t>
       </w:r>
-      <w:bookmarkEnd w:id="84"/>
-      <w:bookmarkEnd w:id="85"/>
+      <w:bookmarkEnd w:id="71"/>
+      <w:bookmarkEnd w:id="72"/>
       <w:r>
         <w:br w:type="page"/>
       </w:r>
@@ -19028,8 +18413,7 @@
       <w:pPr>
         <w:pStyle w:val="Titre1non-numrot"/>
       </w:pPr>
-      <w:bookmarkStart w:id="86" w:name="_Toc160379548"/>
-      <w:proofErr w:type="spellStart"/>
+      <w:bookmarkStart w:id="73" w:name="_Toc160379548"/>
       <w:r>
         <w:lastRenderedPageBreak/>
         <w:t>R</w:t>
@@ -19054,13 +18438,9 @@
         <w:t>É</w:t>
       </w:r>
       <w:r>
-        <w:t>rences</w:t>
-      </w:r>
-      <w:proofErr w:type="spellEnd"/>
-      <w:r>
-        <w:t xml:space="preserve"> documentaires (style « Titre 1 »)</w:t>
-      </w:r>
-      <w:bookmarkEnd w:id="86"/>
+        <w:t>rences documentaires (style « Titre 1 »)</w:t>
+      </w:r>
+      <w:bookmarkEnd w:id="73"/>
     </w:p>
     <w:p>
       <w:pPr>
@@ -19406,23 +18786,7 @@
           <w:rStyle w:val="Rfrencelgre"/>
           <w:rFonts w:ascii="Times New Roman" w:hAnsi="Times New Roman" w:cs="Times New Roman"/>
         </w:rPr>
-        <w:t xml:space="preserve">WUTTKE, </w:t>
-      </w:r>
-      <w:proofErr w:type="spellStart"/>
-      <w:r>
-        <w:rPr>
-          <w:rStyle w:val="Rfrencelgre"/>
-          <w:rFonts w:ascii="Times New Roman" w:hAnsi="Times New Roman" w:cs="Times New Roman"/>
-        </w:rPr>
-        <w:t>Laurenz</w:t>
-      </w:r>
-      <w:proofErr w:type="spellEnd"/>
-      <w:r>
-        <w:rPr>
-          <w:rStyle w:val="Rfrencelgre"/>
-          <w:rFonts w:ascii="Times New Roman" w:hAnsi="Times New Roman" w:cs="Times New Roman"/>
-        </w:rPr>
-        <w:t xml:space="preserve">, 2023. NLP vs. NLU vs. </w:t>
+        <w:t xml:space="preserve">WUTTKE, Laurenz, 2023. NLP vs. NLU vs. </w:t>
       </w:r>
       <w:r>
         <w:rPr>
@@ -19430,89 +18794,7 @@
           <w:rFonts w:ascii="Times New Roman" w:hAnsi="Times New Roman" w:cs="Times New Roman"/>
           <w:lang w:val="de-CH"/>
         </w:rPr>
-        <w:t xml:space="preserve">NLG: Unterschiede, Funktionen und Beispiele. </w:t>
-      </w:r>
-      <w:proofErr w:type="spellStart"/>
-      <w:r>
-        <w:rPr>
-          <w:rStyle w:val="Rfrencelgre"/>
-          <w:rFonts w:ascii="Times New Roman" w:hAnsi="Times New Roman" w:cs="Times New Roman"/>
-          <w:lang w:val="de-CH"/>
-        </w:rPr>
-        <w:t>datasolut</w:t>
-      </w:r>
-      <w:proofErr w:type="spellEnd"/>
-      <w:r>
-        <w:rPr>
-          <w:rStyle w:val="Rfrencelgre"/>
-          <w:rFonts w:ascii="Times New Roman" w:hAnsi="Times New Roman" w:cs="Times New Roman"/>
-          <w:lang w:val="de-CH"/>
-        </w:rPr>
-        <w:t xml:space="preserve"> GmbH [en </w:t>
-      </w:r>
-      <w:proofErr w:type="spellStart"/>
-      <w:r>
-        <w:rPr>
-          <w:rStyle w:val="Rfrencelgre"/>
-          <w:rFonts w:ascii="Times New Roman" w:hAnsi="Times New Roman" w:cs="Times New Roman"/>
-          <w:lang w:val="de-CH"/>
-        </w:rPr>
-        <w:t>ligne</w:t>
-      </w:r>
-      <w:proofErr w:type="spellEnd"/>
-      <w:r>
-        <w:rPr>
-          <w:rStyle w:val="Rfrencelgre"/>
-          <w:rFonts w:ascii="Times New Roman" w:hAnsi="Times New Roman" w:cs="Times New Roman"/>
-          <w:lang w:val="de-CH"/>
-        </w:rPr>
-        <w:t>]. 24 </w:t>
-      </w:r>
-      <w:proofErr w:type="spellStart"/>
-      <w:r>
-        <w:rPr>
-          <w:rStyle w:val="Rfrencelgre"/>
-          <w:rFonts w:ascii="Times New Roman" w:hAnsi="Times New Roman" w:cs="Times New Roman"/>
-          <w:lang w:val="de-CH"/>
-        </w:rPr>
-        <w:t>mai</w:t>
-      </w:r>
-      <w:proofErr w:type="spellEnd"/>
-      <w:r>
-        <w:rPr>
-          <w:rStyle w:val="Rfrencelgre"/>
-          <w:rFonts w:ascii="Times New Roman" w:hAnsi="Times New Roman" w:cs="Times New Roman"/>
-          <w:lang w:val="de-CH"/>
-        </w:rPr>
-        <w:t xml:space="preserve"> 2023. Disponible à </w:t>
-      </w:r>
-      <w:proofErr w:type="spellStart"/>
-      <w:proofErr w:type="gramStart"/>
-      <w:r>
-        <w:rPr>
-          <w:rStyle w:val="Rfrencelgre"/>
-          <w:rFonts w:ascii="Times New Roman" w:hAnsi="Times New Roman" w:cs="Times New Roman"/>
-          <w:lang w:val="de-CH"/>
-        </w:rPr>
-        <w:t>l’adresse</w:t>
-      </w:r>
-      <w:proofErr w:type="spellEnd"/>
-      <w:r>
-        <w:rPr>
-          <w:rStyle w:val="Rfrencelgre"/>
-          <w:rFonts w:ascii="Times New Roman" w:hAnsi="Times New Roman" w:cs="Times New Roman"/>
-          <w:lang w:val="de-CH"/>
-        </w:rPr>
-        <w:t> :</w:t>
-      </w:r>
-      <w:proofErr w:type="gramEnd"/>
-      <w:r>
-        <w:rPr>
-          <w:rStyle w:val="Rfrencelgre"/>
-          <w:rFonts w:ascii="Times New Roman" w:hAnsi="Times New Roman" w:cs="Times New Roman"/>
-          <w:lang w:val="de-CH"/>
-        </w:rPr>
-        <w:t xml:space="preserve"> </w:t>
+        <w:t xml:space="preserve">NLG: Unterschiede, Funktionen und Beispiele. datasolut GmbH [en ligne]. 24 mai 2023. Disponible à l’adresse : </w:t>
       </w:r>
       <w:hyperlink r:id="rId1" w:history="1">
         <w:r>
@@ -19530,43 +18812,7 @@
           <w:rFonts w:ascii="Times New Roman" w:hAnsi="Times New Roman" w:cs="Times New Roman"/>
           <w:lang w:val="de-CH"/>
         </w:rPr>
-        <w:t xml:space="preserve"> [</w:t>
-      </w:r>
-      <w:proofErr w:type="spellStart"/>
-      <w:r>
-        <w:rPr>
-          <w:rStyle w:val="Rfrencelgre"/>
-          <w:rFonts w:ascii="Times New Roman" w:hAnsi="Times New Roman" w:cs="Times New Roman"/>
-          <w:lang w:val="de-CH"/>
-        </w:rPr>
-        <w:t>consulté</w:t>
-      </w:r>
-      <w:proofErr w:type="spellEnd"/>
-      <w:r>
-        <w:rPr>
-          <w:rStyle w:val="Rfrencelgre"/>
-          <w:rFonts w:ascii="Times New Roman" w:hAnsi="Times New Roman" w:cs="Times New Roman"/>
-          <w:lang w:val="de-CH"/>
-        </w:rPr>
-        <w:t xml:space="preserve"> le 1 </w:t>
-      </w:r>
-      <w:proofErr w:type="spellStart"/>
-      <w:r>
-        <w:rPr>
-          <w:rStyle w:val="Rfrencelgre"/>
-          <w:rFonts w:ascii="Times New Roman" w:hAnsi="Times New Roman" w:cs="Times New Roman"/>
-          <w:lang w:val="de-CH"/>
-        </w:rPr>
-        <w:t>mars</w:t>
-      </w:r>
-      <w:proofErr w:type="spellEnd"/>
-      <w:r>
-        <w:rPr>
-          <w:rStyle w:val="Rfrencelgre"/>
-          <w:rFonts w:ascii="Times New Roman" w:hAnsi="Times New Roman" w:cs="Times New Roman"/>
-          <w:lang w:val="de-CH"/>
-        </w:rPr>
-        <w:t xml:space="preserve"> 2024]. </w:t>
+        <w:t xml:space="preserve"> [consulté le 1 mars 2024]. </w:t>
       </w:r>
     </w:p>
     <w:p>
@@ -19611,61 +18857,7 @@
           <w:rFonts w:ascii="Times New Roman" w:hAnsi="Times New Roman" w:cs="Times New Roman"/>
           <w:lang w:val="fr-CH"/>
         </w:rPr>
-        <w:t xml:space="preserve">| </w:t>
-      </w:r>
-      <w:proofErr w:type="spellStart"/>
-      <w:r>
-        <w:rPr>
-          <w:rStyle w:val="Rfrencelgre"/>
-          <w:rFonts w:ascii="Times New Roman" w:hAnsi="Times New Roman" w:cs="Times New Roman"/>
-          <w:lang w:val="fr-CH"/>
-        </w:rPr>
-        <w:t>Definition</w:t>
-      </w:r>
-      <w:proofErr w:type="spellEnd"/>
-      <w:r>
-        <w:rPr>
-          <w:rStyle w:val="Rfrencelgre"/>
-          <w:rFonts w:ascii="Times New Roman" w:hAnsi="Times New Roman" w:cs="Times New Roman"/>
-          <w:lang w:val="fr-CH"/>
-        </w:rPr>
-        <w:t xml:space="preserve"> </w:t>
-      </w:r>
-      <w:proofErr w:type="spellStart"/>
-      <w:r>
-        <w:rPr>
-          <w:rStyle w:val="Rfrencelgre"/>
-          <w:rFonts w:ascii="Times New Roman" w:hAnsi="Times New Roman" w:cs="Times New Roman"/>
-          <w:lang w:val="fr-CH"/>
-        </w:rPr>
-        <w:t>from</w:t>
-      </w:r>
-      <w:proofErr w:type="spellEnd"/>
-      <w:r>
-        <w:rPr>
-          <w:rStyle w:val="Rfrencelgre"/>
-          <w:rFonts w:ascii="Times New Roman" w:hAnsi="Times New Roman" w:cs="Times New Roman"/>
-          <w:lang w:val="fr-CH"/>
-        </w:rPr>
-        <w:t xml:space="preserve"> </w:t>
-      </w:r>
-      <w:proofErr w:type="spellStart"/>
-      <w:r>
-        <w:rPr>
-          <w:rStyle w:val="Rfrencelgre"/>
-          <w:rFonts w:ascii="Times New Roman" w:hAnsi="Times New Roman" w:cs="Times New Roman"/>
-          <w:lang w:val="fr-CH"/>
-        </w:rPr>
-        <w:t>TechTarget</w:t>
-      </w:r>
-      <w:proofErr w:type="spellEnd"/>
-      <w:r>
-        <w:rPr>
-          <w:rStyle w:val="Rfrencelgre"/>
-          <w:rFonts w:ascii="Times New Roman" w:hAnsi="Times New Roman" w:cs="Times New Roman"/>
-          <w:lang w:val="fr-CH"/>
-        </w:rPr>
-        <w:t xml:space="preserve">, Enterprise AI [en ligne]. Disponible à l’adresse : </w:t>
+        <w:t xml:space="preserve">| Definition from TechTarget, Enterprise AI [en ligne]. Disponible à l’adresse : </w:t>
       </w:r>
       <w:hyperlink r:id="rId2" w:history="1">
         <w:r>
@@ -19798,23 +18990,7 @@
           <w:rStyle w:val="Rfrencelgre"/>
           <w:lang w:val="en-US"/>
         </w:rPr>
-        <w:t xml:space="preserve">HERZIG, Jonathan et al., 2020. TAPAS: Weakly Supervised Table Parsing via Pre-training. </w:t>
-      </w:r>
-      <w:proofErr w:type="gramStart"/>
-      <w:r>
-        <w:rPr>
-          <w:rStyle w:val="Rfrencelgre"/>
-          <w:lang w:val="en-US"/>
-        </w:rPr>
-        <w:t>In :</w:t>
-      </w:r>
-      <w:proofErr w:type="gramEnd"/>
-      <w:r>
-        <w:rPr>
-          <w:rStyle w:val="Rfrencelgre"/>
-          <w:lang w:val="en-US"/>
-        </w:rPr>
-        <w:t xml:space="preserve"> Proceedings of the 58th Annual Meeting of the Association for Computational Linguistics, pp. 4320</w:t>
+        <w:t>HERZIG, Jonathan et al., 2020. TAPAS: Weakly Supervised Table Parsing via Pre-training. In : Proceedings of the 58th Annual Meeting of the Association for Computational Linguistics, pp. 4320</w:t>
       </w:r>
       <w:r>
         <w:rPr>
@@ -19881,71 +19057,14 @@
           <w:rStyle w:val="Rfrencelgre"/>
           <w:lang w:val="en-US"/>
         </w:rPr>
-        <w:t>The Ultimate Guide to Transformer Deep Learning, [</w:t>
-      </w:r>
-      <w:proofErr w:type="spellStart"/>
+        <w:t xml:space="preserve">The Ultimate Guide to Transformer Deep Learning, [en ligne]. </w:t>
+      </w:r>
       <w:r>
         <w:rPr>
           <w:rStyle w:val="Rfrencelgre"/>
           <w:lang w:val="en-US"/>
         </w:rPr>
-        <w:t>en</w:t>
-      </w:r>
-      <w:proofErr w:type="spellEnd"/>
-      <w:r>
-        <w:rPr>
-          <w:rStyle w:val="Rfrencelgre"/>
-          <w:lang w:val="en-US"/>
-        </w:rPr>
-        <w:t> </w:t>
-      </w:r>
-      <w:proofErr w:type="spellStart"/>
-      <w:r>
-        <w:rPr>
-          <w:rStyle w:val="Rfrencelgre"/>
-          <w:lang w:val="en-US"/>
-        </w:rPr>
-        <w:t>ligne</w:t>
-      </w:r>
-      <w:proofErr w:type="spellEnd"/>
-      <w:r>
-        <w:rPr>
-          <w:rStyle w:val="Rfrencelgre"/>
-          <w:lang w:val="en-US"/>
-        </w:rPr>
-        <w:t xml:space="preserve">]. </w:t>
-      </w:r>
-      <w:r>
-        <w:rPr>
-          <w:rStyle w:val="Rfrencelgre"/>
-          <w:lang w:val="en-US"/>
-        </w:rPr>
-        <w:t xml:space="preserve">Disponible à </w:t>
-      </w:r>
-      <w:proofErr w:type="spellStart"/>
-      <w:proofErr w:type="gramStart"/>
-      <w:r>
-        <w:rPr>
-          <w:rStyle w:val="Rfrencelgre"/>
-          <w:lang w:val="en-US"/>
-        </w:rPr>
-        <w:t>l’adresse</w:t>
-      </w:r>
-      <w:proofErr w:type="spellEnd"/>
-      <w:r>
-        <w:rPr>
-          <w:rStyle w:val="Rfrencelgre"/>
-          <w:lang w:val="en-US"/>
-        </w:rPr>
-        <w:t> :</w:t>
-      </w:r>
-      <w:proofErr w:type="gramEnd"/>
-      <w:r>
-        <w:rPr>
-          <w:rStyle w:val="Rfrencelgre"/>
-          <w:lang w:val="en-US"/>
-        </w:rPr>
-        <w:t xml:space="preserve"> </w:t>
+        <w:t xml:space="preserve">Disponible à l’adresse : </w:t>
       </w:r>
       <w:hyperlink r:id="rId5" w:history="1">
         <w:r>
@@ -19961,108 +19080,44 @@
           <w:rStyle w:val="Rfrencelgre"/>
           <w:lang w:val="en-US"/>
         </w:rPr>
-        <w:t xml:space="preserve"> [</w:t>
-      </w:r>
-      <w:proofErr w:type="spellStart"/>
+        <w:t xml:space="preserve"> [consulté le 2 mars 2024].</w:t>
+      </w:r>
+      <w:r>
+        <w:rPr>
+          <w:lang w:val="en-US"/>
+        </w:rPr>
+        <w:t xml:space="preserve"> </w:t>
+      </w:r>
+    </w:p>
+    <w:p>
+      <w:pPr>
+        <w:pStyle w:val="Notedebasdepage"/>
+        <w:rPr>
+          <w:lang w:val="en-US"/>
+        </w:rPr>
+      </w:pPr>
+    </w:p>
+  </w:footnote>
+  <w:footnote w:id="6">
+    <w:p>
+      <w:r>
+        <w:rPr>
+          <w:rStyle w:val="Appelnotedebasdep"/>
+        </w:rPr>
+        <w:footnoteRef/>
+      </w:r>
+      <w:r>
+        <w:rPr>
+          <w:lang w:val="en-US"/>
+        </w:rPr>
+        <w:t xml:space="preserve"> </w:t>
+      </w:r>
       <w:r>
         <w:rPr>
           <w:rStyle w:val="Rfrencelgre"/>
           <w:lang w:val="en-US"/>
         </w:rPr>
-        <w:t>consulté</w:t>
-      </w:r>
-      <w:proofErr w:type="spellEnd"/>
-      <w:r>
-        <w:rPr>
-          <w:rStyle w:val="Rfrencelgre"/>
-          <w:lang w:val="en-US"/>
-        </w:rPr>
-        <w:t xml:space="preserve"> le 2 mars 2024].</w:t>
-      </w:r>
-      <w:r>
-        <w:rPr>
-          <w:lang w:val="en-US"/>
-        </w:rPr>
-        <w:t xml:space="preserve"> </w:t>
-      </w:r>
-    </w:p>
-    <w:p>
-      <w:pPr>
-        <w:pStyle w:val="Notedebasdepage"/>
-        <w:rPr>
-          <w:lang w:val="en-US"/>
-        </w:rPr>
-      </w:pPr>
-    </w:p>
-  </w:footnote>
-  <w:footnote w:id="6">
-    <w:p>
-      <w:r>
-        <w:rPr>
-          <w:rStyle w:val="Appelnotedebasdep"/>
-        </w:rPr>
-        <w:footnoteRef/>
-      </w:r>
-      <w:r>
-        <w:rPr>
-          <w:lang w:val="en-US"/>
-        </w:rPr>
-        <w:t xml:space="preserve"> </w:t>
-      </w:r>
-      <w:r>
-        <w:rPr>
-          <w:rStyle w:val="Rfrencelgre"/>
-          <w:lang w:val="en-US"/>
-        </w:rPr>
-        <w:t xml:space="preserve">What is BERT (Language Model) and How Does It </w:t>
-      </w:r>
-      <w:proofErr w:type="gramStart"/>
-      <w:r>
-        <w:rPr>
-          <w:rStyle w:val="Rfrencelgre"/>
-          <w:lang w:val="en-US"/>
-        </w:rPr>
-        <w:t>Work?,</w:t>
-      </w:r>
-      <w:proofErr w:type="gramEnd"/>
-      <w:r>
-        <w:rPr>
-          <w:rStyle w:val="Rfrencelgre"/>
-          <w:lang w:val="en-US"/>
-        </w:rPr>
-        <w:t xml:space="preserve"> Enterprise AI [</w:t>
-      </w:r>
-      <w:proofErr w:type="spellStart"/>
-      <w:r>
-        <w:rPr>
-          <w:rStyle w:val="Rfrencelgre"/>
-          <w:lang w:val="en-US"/>
-        </w:rPr>
-        <w:t>en</w:t>
-      </w:r>
-      <w:proofErr w:type="spellEnd"/>
-      <w:r>
-        <w:rPr>
-          <w:rStyle w:val="Rfrencelgre"/>
-          <w:lang w:val="en-US"/>
-        </w:rPr>
-        <w:t> </w:t>
-      </w:r>
-      <w:proofErr w:type="spellStart"/>
-      <w:r>
-        <w:rPr>
-          <w:rStyle w:val="Rfrencelgre"/>
-          <w:lang w:val="en-US"/>
-        </w:rPr>
-        <w:t>ligne</w:t>
-      </w:r>
-      <w:proofErr w:type="spellEnd"/>
-      <w:r>
-        <w:rPr>
-          <w:rStyle w:val="Rfrencelgre"/>
-          <w:lang w:val="en-US"/>
-        </w:rPr>
-        <w:t xml:space="preserve">]. </w:t>
+        <w:t xml:space="preserve">What is BERT (Language Model) and How Does It Work?, Enterprise AI [en ligne]. </w:t>
       </w:r>
       <w:r>
         <w:rPr>
@@ -20109,35 +19164,7 @@
         <w:rPr>
           <w:rStyle w:val="Rfrencelgre"/>
         </w:rPr>
-        <w:t>google-</w:t>
-      </w:r>
-      <w:proofErr w:type="spellStart"/>
-      <w:r>
-        <w:rPr>
-          <w:rStyle w:val="Rfrencelgre"/>
-        </w:rPr>
-        <w:t>research</w:t>
-      </w:r>
-      <w:proofErr w:type="spellEnd"/>
-      <w:r>
-        <w:rPr>
-          <w:rStyle w:val="Rfrencelgre"/>
-        </w:rPr>
-        <w:t xml:space="preserve">/tapas [logiciel] [en ligne]. 29 février 2024. Google </w:t>
-      </w:r>
-      <w:proofErr w:type="spellStart"/>
-      <w:r>
-        <w:rPr>
-          <w:rStyle w:val="Rfrencelgre"/>
-        </w:rPr>
-        <w:t>Research</w:t>
-      </w:r>
-      <w:proofErr w:type="spellEnd"/>
-      <w:r>
-        <w:rPr>
-          <w:rStyle w:val="Rfrencelgre"/>
-        </w:rPr>
-        <w:t xml:space="preserve">. [consulté le 3 mars 2024]. Disponible à l’adresse : </w:t>
+        <w:t xml:space="preserve">google-research/tapas [logiciel] [en ligne]. 29 février 2024. Google Research. [consulté le 3 mars 2024]. Disponible à l’adresse : </w:t>
       </w:r>
       <w:hyperlink r:id="rId7" w:history="1">
         <w:r>
@@ -20182,39 +19209,7 @@
           <w:rStyle w:val="Rfrencelgre"/>
           <w:lang w:val="en-US"/>
         </w:rPr>
-        <w:t>Getting Started with Rasa X as an Existing Rasa User | Rasa Blog, Rasa [</w:t>
-      </w:r>
-      <w:proofErr w:type="spellStart"/>
-      <w:r>
-        <w:rPr>
-          <w:rStyle w:val="Rfrencelgre"/>
-          <w:lang w:val="en-US"/>
-        </w:rPr>
-        <w:t>en</w:t>
-      </w:r>
-      <w:proofErr w:type="spellEnd"/>
-      <w:r>
-        <w:rPr>
-          <w:rStyle w:val="Rfrencelgre"/>
-          <w:lang w:val="en-US"/>
-        </w:rPr>
-        <w:t> </w:t>
-      </w:r>
-      <w:proofErr w:type="spellStart"/>
-      <w:r>
-        <w:rPr>
-          <w:rStyle w:val="Rfrencelgre"/>
-          <w:lang w:val="en-US"/>
-        </w:rPr>
-        <w:t>ligne</w:t>
-      </w:r>
-      <w:proofErr w:type="spellEnd"/>
-      <w:r>
-        <w:rPr>
-          <w:rStyle w:val="Rfrencelgre"/>
-          <w:lang w:val="en-US"/>
-        </w:rPr>
-        <w:t xml:space="preserve">]. </w:t>
+        <w:t xml:space="preserve">Getting Started with Rasa X as an Existing Rasa User | Rasa Blog, Rasa [en ligne]. </w:t>
       </w:r>
       <w:r>
         <w:rPr>
@@ -22880,6 +21875,7 @@
   <w:style w:type="character" w:default="1" w:styleId="Policepardfaut">
     <w:name w:val="Default Paragraph Font"/>
     <w:uiPriority w:val="1"/>
+    <w:semiHidden/>
     <w:unhideWhenUsed/>
   </w:style>
   <w:style w:type="table" w:default="1" w:styleId="TableauNormal">

</xml_diff>

<commit_message>
Fix erreur dans partie OpenNLP
</commit_message>
<xml_diff>
--- a/documentation/rapport_semestre.docx
+++ b/documentation/rapport_semestre.docx
@@ -23143,7 +23143,7 @@
         <w:rPr>
           <w:lang w:val="sq-AL"/>
         </w:rPr>
-        <w:t xml:space="preserve">OpenNLP est, comme NLTK, un package </w:t>
+        <w:t xml:space="preserve">OpenNLP un package </w:t>
       </w:r>
       <w:r>
         <w:rPr>
@@ -23155,7 +23155,19 @@
         <w:rPr>
           <w:lang w:val="sq-AL"/>
         </w:rPr>
-        <w:t>ayant pour principale utilisation l’usage des divers outils NLP qu’il propose. Cependant, il est important de noter que contrairement à NLTK qui est en Python, NLTK ne peut être qu’utilisé en Java et langages supportant l’interoperabilité avec Java comme Scala ou Kotlin.</w:t>
+        <w:t>ayant pour principale utilisation</w:t>
+      </w:r>
+      <w:r>
+        <w:rPr>
+          <w:lang w:val="sq-AL"/>
+        </w:rPr>
+        <w:t xml:space="preserve">, comme NLTK, </w:t>
+      </w:r>
+      <w:r>
+        <w:rPr>
+          <w:lang w:val="sq-AL"/>
+        </w:rPr>
+        <w:t>l’usage des divers outils NLP qu’il propose. Cependant, il est important de noter que contrairement à NLTK qui est en Python, NLTK ne peut être qu’utilisé en Java et langages supportant l’interoperabilité avec Java comme Scala ou Kotlin.</w:t>
       </w:r>
       <w:r>
         <w:rPr>

</xml_diff>

<commit_message>
Fix quelques problèmes syntaxiques
</commit_message>
<xml_diff>
--- a/documentation/rapport_semestre.docx
+++ b/documentation/rapport_semestre.docx
@@ -377,7 +377,7 @@
                                     </pic:cNvPicPr>
                                   </pic:nvPicPr>
                                   <pic:blipFill>
-                                    <a:blip r:embed="rId11">
+                                    <a:blip r:embed="rId10">
                                       <a:extLst>
                                         <a:ext uri="{28A0092B-C50C-407E-A947-70E740481C1C}">
                                           <a14:useLocalDpi xmlns:a14="http://schemas.microsoft.com/office/drawing/2010/main" val="0"/>
@@ -6150,7 +6150,7 @@
               <w:rPr>
                 <w:noProof/>
               </w:rPr>
-              <w:t>62</w:t>
+              <w:t>63</w:t>
             </w:r>
             <w:r>
               <w:rPr>
@@ -8245,8 +8245,8 @@
       <w:pPr>
         <w:pStyle w:val="Corpsdetexte"/>
         <w:sectPr>
-          <w:headerReference w:type="default" r:id="rId12"/>
-          <w:footerReference w:type="default" r:id="rId13"/>
+          <w:headerReference w:type="default" r:id="rId11"/>
+          <w:footerReference w:type="default" r:id="rId12"/>
           <w:pgSz w:w="11906" w:h="16838"/>
           <w:pgMar w:top="1416" w:right="1134" w:bottom="1416" w:left="1417" w:header="850" w:footer="850" w:gutter="0"/>
           <w:pgNumType w:fmt="lowerRoman"/>
@@ -8302,8 +8302,8 @@
         <w:pStyle w:val="Corpsdetexte"/>
         <w:jc w:val="right"/>
         <w:sectPr>
-          <w:headerReference w:type="default" r:id="rId14"/>
-          <w:footerReference w:type="default" r:id="rId15"/>
+          <w:headerReference w:type="default" r:id="rId13"/>
+          <w:footerReference w:type="default" r:id="rId14"/>
           <w:pgSz w:w="11906" w:h="16838"/>
           <w:pgMar w:top="1416" w:right="1134" w:bottom="1416" w:left="1417" w:header="850" w:footer="850" w:gutter="0"/>
           <w:pgNumType w:fmt="lowerRoman"/>
@@ -8356,8 +8356,8 @@
       <w:pPr>
         <w:pStyle w:val="Corpsdetexte15interligne"/>
         <w:sectPr>
-          <w:headerReference w:type="default" r:id="rId16"/>
-          <w:footerReference w:type="default" r:id="rId17"/>
+          <w:headerReference w:type="default" r:id="rId15"/>
+          <w:footerReference w:type="default" r:id="rId16"/>
           <w:pgSz w:w="11906" w:h="16838"/>
           <w:pgMar w:top="850" w:right="1134" w:bottom="850" w:left="1417" w:header="0" w:footer="0" w:gutter="0"/>
           <w:pgNumType w:fmt="lowerRoman"/>
@@ -8412,7 +8412,7 @@
           <w:szCs w:val="32"/>
         </w:rPr>
         <w:drawing>
-          <wp:anchor distT="0" distB="0" distL="114300" distR="114300" simplePos="0" relativeHeight="251731968" behindDoc="0" locked="0" layoutInCell="1" allowOverlap="1" wp14:anchorId="3F07DB73" wp14:editId="6A7384D7">
+          <wp:anchor distT="0" distB="0" distL="114300" distR="114300" simplePos="0" relativeHeight="251731968" behindDoc="0" locked="0" layoutInCell="1" allowOverlap="1" wp14:anchorId="3F07DB73" wp14:editId="66F24A4E">
             <wp:simplePos x="0" y="0"/>
             <wp:positionH relativeFrom="margin">
               <wp:align>center</wp:align>
@@ -8435,7 +8435,7 @@
                     <pic:cNvPicPr/>
                   </pic:nvPicPr>
                   <pic:blipFill>
-                    <a:blip r:embed="rId18" cstate="print">
+                    <a:blip r:embed="rId17" cstate="print">
                       <a:extLst>
                         <a:ext uri="{28A0092B-C50C-407E-A947-70E740481C1C}">
                           <a14:useLocalDpi xmlns:a14="http://schemas.microsoft.com/office/drawing/2010/main" val="0"/>
@@ -8468,10 +8468,103 @@
         </w:drawing>
       </w:r>
       <w:r>
+        <w:t xml:space="preserve"> </w:t>
+      </w:r>
+      <w:r>
         <w:rPr>
           <w:rFonts w:ascii="Times New Roman" w:hAnsi="Times New Roman" w:cs="Times New Roman"/>
         </w:rPr>
-        <w:t xml:space="preserve">La majorité des moyens de réservation de nos jours sont soit au travers de formulaires sur une page web, d'appels téléphoniques ou de prendre rendez-vous en personne. Il existe parfois la possibilité de réserver par téléphone mais ces cas sont rares et nécessitent l'intervention d'un opérateur humain. C'est donc dans ce cadre-ci que le projet qui sera réalisé prochainement portera sur la réalisation d'un Chatbot éventuellement disponible sur divers canaux de communications tels que Telegram ou What's app afin de fournir un nouvel outil qui permettrait de donner un entre-deux aux clients ne souhaitant pas passer par des pages web mais ne voulant pas non plus passer des appels téléphoniques. Or, afin de mener à bien ce projet, il a été dans un premier temps nécessaire de comprendre quels composants sont nécessaires au fonctionnement d'un Chatbot et </w:t>
+        <w:t>La majorité des moyens de réservation de nos jours sont soit au travers de formulaires sur</w:t>
+      </w:r>
+      <w:r>
+        <w:rPr>
+          <w:rFonts w:ascii="Times New Roman" w:hAnsi="Times New Roman" w:cs="Times New Roman"/>
+        </w:rPr>
+        <w:t xml:space="preserve"> </w:t>
+      </w:r>
+      <w:r>
+        <w:rPr>
+          <w:rFonts w:ascii="Times New Roman" w:hAnsi="Times New Roman" w:cs="Times New Roman"/>
+        </w:rPr>
+        <w:t>une page web, d'appels téléphoniques ou de prendre rendez-vous en personne. Il existe parfois la</w:t>
+      </w:r>
+      <w:r>
+        <w:rPr>
+          <w:rFonts w:ascii="Times New Roman" w:hAnsi="Times New Roman" w:cs="Times New Roman"/>
+        </w:rPr>
+        <w:t xml:space="preserve"> </w:t>
+      </w:r>
+      <w:r>
+        <w:rPr>
+          <w:rFonts w:ascii="Times New Roman" w:hAnsi="Times New Roman" w:cs="Times New Roman"/>
+        </w:rPr>
+        <w:t>possibilité de réserver par téléphone mais ces cas sont rares et nécessitent l'intervention d'un</w:t>
+      </w:r>
+      <w:r>
+        <w:rPr>
+          <w:rFonts w:ascii="Times New Roman" w:hAnsi="Times New Roman" w:cs="Times New Roman"/>
+        </w:rPr>
+        <w:t xml:space="preserve"> </w:t>
+      </w:r>
+      <w:r>
+        <w:rPr>
+          <w:rFonts w:ascii="Times New Roman" w:hAnsi="Times New Roman" w:cs="Times New Roman"/>
+        </w:rPr>
+        <w:t>opérateur humain. C'est donc dans ce cadre-ci que le projet sur la réalisation d'un Chatbot se place afin d'éventuellement être disponible sur divers canaux de communications</w:t>
+      </w:r>
+      <w:r>
+        <w:rPr>
+          <w:rFonts w:ascii="Times New Roman" w:hAnsi="Times New Roman" w:cs="Times New Roman"/>
+        </w:rPr>
+        <w:t xml:space="preserve"> </w:t>
+      </w:r>
+      <w:r>
+        <w:rPr>
+          <w:rFonts w:ascii="Times New Roman" w:hAnsi="Times New Roman" w:cs="Times New Roman"/>
+        </w:rPr>
+        <w:t>tels que Telegram ou What's app. Le but premier étant de fournir un nouvel outil qui permettrait de donner un entre-</w:t>
+      </w:r>
+      <w:r>
+        <w:rPr>
+          <w:rFonts w:ascii="Times New Roman" w:hAnsi="Times New Roman" w:cs="Times New Roman"/>
+        </w:rPr>
+        <w:t xml:space="preserve"> </w:t>
+      </w:r>
+      <w:r>
+        <w:rPr>
+          <w:rFonts w:ascii="Times New Roman" w:hAnsi="Times New Roman" w:cs="Times New Roman"/>
+        </w:rPr>
+        <w:t>deux aux clients ne souhaitant pas passer par des pages web mais ne voulant pas non plus passer</w:t>
+      </w:r>
+      <w:r>
+        <w:rPr>
+          <w:rFonts w:ascii="Times New Roman" w:hAnsi="Times New Roman" w:cs="Times New Roman"/>
+        </w:rPr>
+        <w:t xml:space="preserve"> </w:t>
+      </w:r>
+      <w:r>
+        <w:rPr>
+          <w:rFonts w:ascii="Times New Roman" w:hAnsi="Times New Roman" w:cs="Times New Roman"/>
+        </w:rPr>
+        <w:t>des appels téléphoniques. Or, afin de mener à bien ce projet, il a été dans un premier temps</w:t>
+      </w:r>
+      <w:r>
+        <w:rPr>
+          <w:rFonts w:ascii="Times New Roman" w:hAnsi="Times New Roman" w:cs="Times New Roman"/>
+        </w:rPr>
+        <w:t xml:space="preserve"> </w:t>
+      </w:r>
+      <w:r>
+        <w:rPr>
+          <w:rFonts w:ascii="Times New Roman" w:hAnsi="Times New Roman" w:cs="Times New Roman"/>
+        </w:rPr>
+        <w:t>nécessaire de comprendre quels composants sont nécessaires au fonctionnement d'un Chatbot et</w:t>
+      </w:r>
+      <w:r>
+        <w:rPr>
+          <w:rFonts w:ascii="Times New Roman" w:hAnsi="Times New Roman" w:cs="Times New Roman"/>
+        </w:rPr>
+        <w:t xml:space="preserve"> </w:t>
       </w:r>
       <w:proofErr w:type="gramStart"/>
       <w:r>
@@ -8485,19 +8578,79 @@
         <w:rPr>
           <w:rFonts w:ascii="Times New Roman" w:hAnsi="Times New Roman" w:cs="Times New Roman"/>
         </w:rPr>
-        <w:t xml:space="preserve"> ce modèle, quels types de Chatbots existent et surtout comment sont-ils implémentés. Un concept important étant le langage naturel et comment est-il traité dans un contexte d'automatisation d'un opérateur conversationnel afin que ce dernier soit capable de comprendre ce qu'il lui est dit et ainsi de pouvoir répondre correctement à sa requête. Afin de trouver la technologie la plus pertinente à la réalisation de ce Chatbot, une multitude de prototypes </w:t>
+        <w:t xml:space="preserve"> ce modèle, quels types de Chatbots existent et surtout comment sont-ils implémentés. Un</w:t>
       </w:r>
       <w:r>
         <w:rPr>
           <w:rFonts w:ascii="Times New Roman" w:hAnsi="Times New Roman" w:cs="Times New Roman"/>
         </w:rPr>
-        <w:t>concernant</w:t>
+        <w:t xml:space="preserve"> </w:t>
       </w:r>
       <w:r>
         <w:rPr>
           <w:rFonts w:ascii="Times New Roman" w:hAnsi="Times New Roman" w:cs="Times New Roman"/>
         </w:rPr>
-        <w:t xml:space="preserve"> divers aspects du bot ont été réalisés et étudiés afin de finalement pouvoir, </w:t>
+        <w:t xml:space="preserve">concept important étant le langage naturel et comment </w:t>
+      </w:r>
+      <w:r>
+        <w:rPr>
+          <w:rFonts w:ascii="Times New Roman" w:hAnsi="Times New Roman" w:cs="Times New Roman"/>
+        </w:rPr>
+        <w:t>il est</w:t>
+      </w:r>
+      <w:r>
+        <w:rPr>
+          <w:rFonts w:ascii="Times New Roman" w:hAnsi="Times New Roman" w:cs="Times New Roman"/>
+        </w:rPr>
+        <w:t xml:space="preserve"> traité dans un contexte</w:t>
+      </w:r>
+      <w:r>
+        <w:rPr>
+          <w:rFonts w:ascii="Times New Roman" w:hAnsi="Times New Roman" w:cs="Times New Roman"/>
+        </w:rPr>
+        <w:t xml:space="preserve"> </w:t>
+      </w:r>
+      <w:r>
+        <w:rPr>
+          <w:rFonts w:ascii="Times New Roman" w:hAnsi="Times New Roman" w:cs="Times New Roman"/>
+        </w:rPr>
+        <w:t>d'automatisation d'un opérateur conversationnel afin que ce dernier soit capable de comprendre ce</w:t>
+      </w:r>
+      <w:r>
+        <w:rPr>
+          <w:rFonts w:ascii="Times New Roman" w:hAnsi="Times New Roman" w:cs="Times New Roman"/>
+        </w:rPr>
+        <w:t xml:space="preserve"> </w:t>
+      </w:r>
+      <w:r>
+        <w:rPr>
+          <w:rFonts w:ascii="Times New Roman" w:hAnsi="Times New Roman" w:cs="Times New Roman"/>
+        </w:rPr>
+        <w:t>qu'il lui est dit et ainsi de pouvoir répondre correctement à sa requête. Afin de trouver la</w:t>
+      </w:r>
+      <w:r>
+        <w:rPr>
+          <w:rFonts w:ascii="Times New Roman" w:hAnsi="Times New Roman" w:cs="Times New Roman"/>
+        </w:rPr>
+        <w:t xml:space="preserve"> </w:t>
+      </w:r>
+      <w:r>
+        <w:rPr>
+          <w:rFonts w:ascii="Times New Roman" w:hAnsi="Times New Roman" w:cs="Times New Roman"/>
+        </w:rPr>
+        <w:t>technologie la plus pertinente à la réalisation de ce Chatbot, une multitude de prototypes</w:t>
+      </w:r>
+      <w:r>
+        <w:rPr>
+          <w:rFonts w:ascii="Times New Roman" w:hAnsi="Times New Roman" w:cs="Times New Roman"/>
+        </w:rPr>
+        <w:t xml:space="preserve"> </w:t>
+      </w:r>
+      <w:r>
+        <w:rPr>
+          <w:rFonts w:ascii="Times New Roman" w:hAnsi="Times New Roman" w:cs="Times New Roman"/>
+        </w:rPr>
+        <w:t xml:space="preserve">concernant divers aspects du bot ont été réalisés et étudiés afin de finalement pouvoir, </w:t>
       </w:r>
       <w:proofErr w:type="gramStart"/>
       <w:r>
@@ -8511,19 +8664,31 @@
         <w:rPr>
           <w:rFonts w:ascii="Times New Roman" w:hAnsi="Times New Roman" w:cs="Times New Roman"/>
         </w:rPr>
-        <w:t xml:space="preserve"> l'ensemble des éléments étudiés dans ce rapport, pouvoir prochainement conceptualiser et </w:t>
+        <w:t xml:space="preserve"> </w:t>
       </w:r>
       <w:r>
         <w:rPr>
           <w:rFonts w:ascii="Times New Roman" w:hAnsi="Times New Roman" w:cs="Times New Roman"/>
         </w:rPr>
-        <w:t>planifier</w:t>
+        <w:t>l'ensemble des éléments étudiés dans ce rapport, pouvoir prochainement conceptualiser et planifier</w:t>
       </w:r>
       <w:r>
         <w:rPr>
           <w:rFonts w:ascii="Times New Roman" w:hAnsi="Times New Roman" w:cs="Times New Roman"/>
         </w:rPr>
-        <w:t xml:space="preserve"> la réalisation du Chatbot qui sera créé dans le cadre du projet de Bachelor associé.</w:t>
+        <w:t xml:space="preserve"> </w:t>
+      </w:r>
+      <w:r>
+        <w:rPr>
+          <w:rFonts w:ascii="Times New Roman" w:hAnsi="Times New Roman" w:cs="Times New Roman"/>
+        </w:rPr>
+        <w:t>la réalisation du Chatbot qui sera créé dans le cadre du projet de Bachelor associé</w:t>
+      </w:r>
+      <w:r>
+        <w:rPr>
+          <w:rFonts w:ascii="Times New Roman" w:hAnsi="Times New Roman" w:cs="Times New Roman"/>
+        </w:rPr>
+        <w:t>.</w:t>
       </w:r>
     </w:p>
     <w:p>
@@ -8533,10 +8698,6 @@
           <w:rFonts w:ascii="Times New Roman" w:hAnsi="Times New Roman" w:cs="Times New Roman"/>
         </w:rPr>
       </w:pPr>
-      <w:bookmarkStart w:id="3" w:name="__DdeLink__1928_2063594322"/>
-      <w:bookmarkStart w:id="4" w:name="__DdeLink__1930_2063594322"/>
-      <w:bookmarkEnd w:id="3"/>
-      <w:bookmarkEnd w:id="4"/>
     </w:p>
     <w:p>
       <w:pPr>
@@ -8577,7 +8738,7 @@
             <w:pPr>
               <w:jc w:val="both"/>
             </w:pPr>
-            <w:bookmarkStart w:id="5" w:name="__Fieldmark__1657_1308450142"/>
+            <w:bookmarkStart w:id="3" w:name="__Fieldmark__1657_1308450142"/>
             <w:proofErr w:type="spellStart"/>
             <w:r>
               <w:rPr>
@@ -8585,7 +8746,7 @@
               </w:rPr>
               <w:t>Candidat</w:t>
             </w:r>
-            <w:bookmarkEnd w:id="5"/>
+            <w:bookmarkEnd w:id="3"/>
             <w:r>
               <w:rPr>
                 <w:rFonts w:cs="Liberation Serif"/>
@@ -8810,7 +8971,7 @@
           <w:rFonts w:cs="Segoe UI"/>
         </w:rPr>
       </w:pPr>
-      <w:bookmarkStart w:id="6" w:name="_Toc160792331"/>
+      <w:bookmarkStart w:id="4" w:name="_Toc160792331"/>
       <w:r>
         <w:rPr>
           <w:rFonts w:cs="Segoe UI"/>
@@ -8818,7 +8979,7 @@
         <w:lastRenderedPageBreak/>
         <w:t>Liste des acronymes</w:t>
       </w:r>
-      <w:bookmarkEnd w:id="6"/>
+      <w:bookmarkEnd w:id="4"/>
     </w:p>
     <w:p>
       <w:pPr>
@@ -9515,8 +9676,8 @@
           <w:lang w:val="fr-CH"/>
         </w:rPr>
         <w:sectPr>
-          <w:headerReference w:type="default" r:id="rId19"/>
-          <w:footerReference w:type="default" r:id="rId20"/>
+          <w:headerReference w:type="default" r:id="rId18"/>
+          <w:footerReference w:type="default" r:id="rId19"/>
           <w:pgSz w:w="11906" w:h="16838"/>
           <w:pgMar w:top="1276" w:right="1134" w:bottom="1416" w:left="1417" w:header="850" w:footer="850" w:gutter="0"/>
           <w:pgNumType w:fmt="lowerRoman"/>
@@ -9572,12 +9733,12 @@
       <w:pPr>
         <w:pStyle w:val="Titre1non-numrot"/>
       </w:pPr>
-      <w:bookmarkStart w:id="7" w:name="_Toc160792332"/>
+      <w:bookmarkStart w:id="5" w:name="_Toc160792332"/>
       <w:r>
         <w:lastRenderedPageBreak/>
         <w:t>Liste des illustrations</w:t>
       </w:r>
-      <w:bookmarkEnd w:id="7"/>
+      <w:bookmarkEnd w:id="5"/>
     </w:p>
     <w:p>
       <w:pPr>
@@ -11320,7 +11481,7 @@
       <w:r>
         <w:tab/>
       </w:r>
-      <w:hyperlink r:id="rId21" w:history="1">
+      <w:hyperlink r:id="rId20" w:history="1">
         <w:r>
           <w:t>https://humboldt-wi.github.io/blog/research/information_systems_1920/bert_blog_post</w:t>
         </w:r>
@@ -11336,7 +11497,7 @@
       <w:r>
         <w:tab/>
       </w:r>
-      <w:hyperlink r:id="rId22" w:history="1">
+      <w:hyperlink r:id="rId21" w:history="1">
         <w:r>
           <w:t>http://arxiv.org/abs/2004.02349</w:t>
         </w:r>
@@ -11353,7 +11514,7 @@
       <w:r>
         <w:tab/>
       </w:r>
-      <w:hyperlink r:id="rId23" w:history="1">
+      <w:hyperlink r:id="rId22" w:history="1">
         <w:r>
           <w:t>https://www.datocms-assets.com/30881/1608730961-screenshot-2019-05-21-at-12-46-37.png</w:t>
         </w:r>
@@ -11369,7 +11530,7 @@
       <w:r>
         <w:tab/>
       </w:r>
-      <w:hyperlink r:id="rId24" w:history="1">
+      <w:hyperlink r:id="rId23" w:history="1">
         <w:r>
           <w:t>https://www.datocms-assets.com/30881/1608730956-screenshot-2019-05-21-at-12-44-11.png</w:t>
         </w:r>
@@ -11385,7 +11546,7 @@
       <w:r>
         <w:tab/>
       </w:r>
-      <w:hyperlink r:id="rId25" w:history="1">
+      <w:hyperlink r:id="rId24" w:history="1">
         <w:r>
           <w:t>https://www.datocms-assets.com/30881/1608730966-screenshot-2019-05-21-at-12-48-34.png</w:t>
         </w:r>
@@ -11422,11 +11583,11 @@
       <w:pPr>
         <w:pStyle w:val="Titre1non-numrot"/>
       </w:pPr>
-      <w:bookmarkStart w:id="8" w:name="_Toc160792333"/>
+      <w:bookmarkStart w:id="6" w:name="_Toc160792333"/>
       <w:r>
         <w:t>Liste des tableaux</w:t>
       </w:r>
-      <w:bookmarkEnd w:id="8"/>
+      <w:bookmarkEnd w:id="6"/>
     </w:p>
     <w:p>
       <w:pPr>
@@ -11654,7 +11815,7 @@
             <w:noProof/>
             <w:webHidden/>
           </w:rPr>
-          <w:t>62</w:t>
+          <w:t>63</w:t>
         </w:r>
         <w:r>
           <w:rPr>
@@ -11906,7 +12067,7 @@
         </w:rPr>
         <w:tab/>
       </w:r>
-      <w:hyperlink r:id="rId26" w:history="1">
+      <w:hyperlink r:id="rId25" w:history="1">
         <w:r>
           <w:t>https://github.com/facebook/duckling</w:t>
         </w:r>
@@ -11939,15 +12100,15 @@
       <w:pPr>
         <w:pStyle w:val="Titre1non-numrot"/>
       </w:pPr>
-      <w:bookmarkStart w:id="9" w:name="_Toc160792334"/>
+      <w:bookmarkStart w:id="7" w:name="_Toc160792334"/>
       <w:r>
         <w:lastRenderedPageBreak/>
         <w:t>Introduction</w:t>
       </w:r>
-      <w:bookmarkStart w:id="10" w:name="__DdeLink__4537_815341517"/>
-      <w:bookmarkEnd w:id="9"/>
-    </w:p>
-    <w:bookmarkEnd w:id="10"/>
+      <w:bookmarkStart w:id="8" w:name="__DdeLink__4537_815341517"/>
+      <w:bookmarkEnd w:id="7"/>
+    </w:p>
+    <w:bookmarkEnd w:id="8"/>
     <w:p>
       <w:pPr>
         <w:pStyle w:val="Corpsdetexte1"/>
@@ -12239,7 +12400,7 @@
       <w:pPr>
         <w:pStyle w:val="Titre1"/>
       </w:pPr>
-      <w:bookmarkStart w:id="11" w:name="_Toc160792335"/>
+      <w:bookmarkStart w:id="9" w:name="_Toc160792335"/>
       <w:r>
         <w:lastRenderedPageBreak/>
         <w:t>D</w:t>
@@ -12250,48 +12411,48 @@
       <w:r>
         <w:t>finition de Chatbot</w:t>
       </w:r>
+      <w:bookmarkEnd w:id="9"/>
+    </w:p>
+    <w:p>
+      <w:pPr>
+        <w:pStyle w:val="Corpsdetexte15interligne"/>
+        <w:rPr>
+          <w:lang w:val="fr-CH"/>
+        </w:rPr>
+      </w:pPr>
+      <w:r>
+        <w:t xml:space="preserve">Avant même de commencer à parler technologies, il est important </w:t>
+      </w:r>
+      <w:r>
+        <w:t>d’expliciter</w:t>
+      </w:r>
+      <w:r>
+        <w:t xml:space="preserve"> concrètement ce qu’est un Chatbot</w:t>
+      </w:r>
+      <w:r>
+        <w:t>.</w:t>
+      </w:r>
+      <w:r>
+        <w:t xml:space="preserve"> </w:t>
+      </w:r>
+    </w:p>
+    <w:p>
+      <w:pPr>
+        <w:pStyle w:val="Titre2"/>
+      </w:pPr>
+      <w:bookmarkStart w:id="10" w:name="__DdeLink__3386_815341517"/>
+      <w:bookmarkStart w:id="11" w:name="_Toc160792336"/>
+      <w:r>
+        <w:t xml:space="preserve">Un </w:t>
+      </w:r>
+      <w:r>
+        <w:t>Chatbot</w:t>
+      </w:r>
+      <w:r>
+        <w:t>, qu’est-ce ?</w:t>
+      </w:r>
+      <w:bookmarkEnd w:id="10"/>
       <w:bookmarkEnd w:id="11"/>
-    </w:p>
-    <w:p>
-      <w:pPr>
-        <w:pStyle w:val="Corpsdetexte15interligne"/>
-        <w:rPr>
-          <w:lang w:val="fr-CH"/>
-        </w:rPr>
-      </w:pPr>
-      <w:r>
-        <w:t xml:space="preserve">Avant même de commencer à parler technologies, il est important </w:t>
-      </w:r>
-      <w:r>
-        <w:t>d’expliciter</w:t>
-      </w:r>
-      <w:r>
-        <w:t xml:space="preserve"> concrètement ce qu’est un Chatbot</w:t>
-      </w:r>
-      <w:r>
-        <w:t>.</w:t>
-      </w:r>
-      <w:r>
-        <w:t xml:space="preserve"> </w:t>
-      </w:r>
-    </w:p>
-    <w:p>
-      <w:pPr>
-        <w:pStyle w:val="Titre2"/>
-      </w:pPr>
-      <w:bookmarkStart w:id="12" w:name="__DdeLink__3386_815341517"/>
-      <w:bookmarkStart w:id="13" w:name="_Toc160792336"/>
-      <w:r>
-        <w:t xml:space="preserve">Un </w:t>
-      </w:r>
-      <w:r>
-        <w:t>Chatbot</w:t>
-      </w:r>
-      <w:r>
-        <w:t>, qu’est-ce ?</w:t>
-      </w:r>
-      <w:bookmarkEnd w:id="12"/>
-      <w:bookmarkEnd w:id="13"/>
     </w:p>
     <w:p>
       <w:pPr>
@@ -12346,7 +12507,7 @@
                             <w:pPr>
                               <w:pStyle w:val="Lgende"/>
                             </w:pPr>
-                            <w:bookmarkStart w:id="14" w:name="_Toc160729547"/>
+                            <w:bookmarkStart w:id="12" w:name="_Toc160729547"/>
                             <w:r>
                               <w:t xml:space="preserve">Illustration </w:t>
                             </w:r>
@@ -12371,7 +12532,7 @@
                             <w:r>
                               <w:t>: Graphique de la relation entre les trois composants de base</w:t>
                             </w:r>
-                            <w:bookmarkEnd w:id="14"/>
+                            <w:bookmarkEnd w:id="12"/>
                           </w:p>
                           <w:p>
                             <w:pPr>
@@ -12404,18 +12565,14 @@
           </mc:Choice>
           <mc:Fallback>
             <w:pict>
-              <v:shapetype w14:anchorId="3AC9CE58" id="_x0000_t202" coordsize="21600,21600" o:spt="202" path="m,l,21600r21600,l21600,xe">
-                <v:stroke joinstyle="miter"/>
-                <v:path gradientshapeok="t" o:connecttype="rect"/>
-              </v:shapetype>
-              <v:shape id="Zone de texte 1" o:spid="_x0000_s1027" type="#_x0000_t202" style="position:absolute;left:0;text-align:left;margin-left:0;margin-top:439.55pt;width:357.3pt;height:77.7pt;z-index:251660288;visibility:visible;mso-wrap-style:square;mso-height-percent:0;mso-wrap-distance-left:9pt;mso-wrap-distance-top:0;mso-wrap-distance-right:9pt;mso-wrap-distance-bottom:0;mso-position-horizontal:center;mso-position-horizontal-relative:margin;mso-position-vertical:absolute;mso-position-vertical-relative:text;mso-height-percent:0;mso-height-relative:margin;v-text-anchor:top" o:gfxdata="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" stroked="f">
+              <v:shape w14:anchorId="3AC9CE58" id="Zone de texte 1" o:spid="_x0000_s1027" type="#_x0000_t202" style="position:absolute;left:0;text-align:left;margin-left:0;margin-top:439.55pt;width:357.3pt;height:77.7pt;z-index:251660288;visibility:visible;mso-wrap-style:square;mso-height-percent:0;mso-wrap-distance-left:9pt;mso-wrap-distance-top:0;mso-wrap-distance-right:9pt;mso-wrap-distance-bottom:0;mso-position-horizontal:center;mso-position-horizontal-relative:margin;mso-position-vertical:absolute;mso-position-vertical-relative:text;mso-height-percent:0;mso-height-relative:margin;v-text-anchor:top" o:gfxdata="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" stroked="f">
                 <v:textbox inset="0,0,0,0">
                   <w:txbxContent>
                     <w:p>
                       <w:pPr>
                         <w:pStyle w:val="Lgende"/>
                       </w:pPr>
-                      <w:bookmarkStart w:id="15" w:name="_Toc160729547"/>
+                      <w:bookmarkStart w:id="13" w:name="_Toc160729547"/>
                       <w:r>
                         <w:t xml:space="preserve">Illustration </w:t>
                       </w:r>
@@ -12440,7 +12597,7 @@
                       <w:r>
                         <w:t>: Graphique de la relation entre les trois composants de base</w:t>
                       </w:r>
-                      <w:bookmarkEnd w:id="15"/>
+                      <w:bookmarkEnd w:id="13"/>
                     </w:p>
                     <w:p>
                       <w:pPr>
@@ -12491,7 +12648,7 @@
                     <pic:cNvPicPr/>
                   </pic:nvPicPr>
                   <pic:blipFill>
-                    <a:blip r:embed="rId27">
+                    <a:blip r:embed="rId26">
                       <a:extLst>
                         <a:ext uri="{28A0092B-C50C-407E-A947-70E740481C1C}">
                           <a14:useLocalDpi xmlns:a14="http://schemas.microsoft.com/office/drawing/2010/main" val="0"/>
@@ -12564,7 +12721,7 @@
           <w:lang w:val="fr-CH"/>
         </w:rPr>
       </w:pPr>
-      <w:bookmarkStart w:id="15" w:name="_Toc160792337"/>
+      <w:bookmarkStart w:id="14" w:name="_Toc160792337"/>
       <w:r>
         <w:rPr>
           <w:lang w:val="fr-CH"/>
@@ -12572,17 +12729,17 @@
         <w:lastRenderedPageBreak/>
         <w:t>Trois composants d’un Chatbot</w:t>
       </w:r>
+      <w:bookmarkEnd w:id="14"/>
+    </w:p>
+    <w:p>
+      <w:pPr>
+        <w:pStyle w:val="Titre3"/>
+      </w:pPr>
+      <w:bookmarkStart w:id="15" w:name="_Toc160792338"/>
+      <w:r>
+        <w:t>L’interface</w:t>
+      </w:r>
       <w:bookmarkEnd w:id="15"/>
-    </w:p>
-    <w:p>
-      <w:pPr>
-        <w:pStyle w:val="Titre3"/>
-      </w:pPr>
-      <w:bookmarkStart w:id="16" w:name="_Toc160792338"/>
-      <w:r>
-        <w:t>L’interface</w:t>
-      </w:r>
-      <w:bookmarkEnd w:id="16"/>
       <w:r>
         <w:t xml:space="preserve"> </w:t>
       </w:r>
@@ -12637,35 +12794,35 @@
       <w:pPr>
         <w:pStyle w:val="Titre3"/>
       </w:pPr>
-      <w:bookmarkStart w:id="17" w:name="_Toc160792339"/>
+      <w:bookmarkStart w:id="16" w:name="_Toc160792339"/>
       <w:r>
         <w:t>Le moteur de traitement de données</w:t>
       </w:r>
+      <w:bookmarkEnd w:id="16"/>
+    </w:p>
+    <w:p>
+      <w:pPr>
+        <w:pStyle w:val="Corpsdetexte15interligne"/>
+      </w:pPr>
+      <w:r>
+        <w:t>Une fois que l’utilisateur a exprimé sa demande au travers d’un des canaux de communications disponibles, cette demande sous forme de texte va être immédiatement acheminée au moteur de traitement de donnée</w:t>
+      </w:r>
+      <w:r>
+        <w:t>. Les requêtes utilisateurs dans le cas où le canal de communication est un champs de texte se présentent sous la forme de suites de caractères. Ce qui est tout à fait compréhensible pour un humain mais pas pour une machine, c’est donc pourquoi un traitement se doit d’être appliqué au texte utilisateur.</w:t>
+      </w:r>
+      <w:r>
+        <w:t xml:space="preserve"> Le texte se présentant sous formes de phrases sera verra le plus souvent mis sous la forme de mots-clés ou instructions pouvant eux être compris par la machine.</w:t>
+      </w:r>
+    </w:p>
+    <w:p>
+      <w:pPr>
+        <w:pStyle w:val="Titre3"/>
+      </w:pPr>
+      <w:bookmarkStart w:id="17" w:name="_Toc160792340"/>
+      <w:r>
+        <w:t>Le moteur de réponses</w:t>
+      </w:r>
       <w:bookmarkEnd w:id="17"/>
-    </w:p>
-    <w:p>
-      <w:pPr>
-        <w:pStyle w:val="Corpsdetexte15interligne"/>
-      </w:pPr>
-      <w:r>
-        <w:t>Une fois que l’utilisateur a exprimé sa demande au travers d’un des canaux de communications disponibles, cette demande sous forme de texte va être immédiatement acheminée au moteur de traitement de donnée</w:t>
-      </w:r>
-      <w:r>
-        <w:t>. Les requêtes utilisateurs dans le cas où le canal de communication est un champs de texte se présentent sous la forme de suites de caractères. Ce qui est tout à fait compréhensible pour un humain mais pas pour une machine, c’est donc pourquoi un traitement se doit d’être appliqué au texte utilisateur.</w:t>
-      </w:r>
-      <w:r>
-        <w:t xml:space="preserve"> Le texte se présentant sous formes de phrases sera verra le plus souvent mis sous la forme de mots-clés ou instructions pouvant eux être compris par la machine.</w:t>
-      </w:r>
-    </w:p>
-    <w:p>
-      <w:pPr>
-        <w:pStyle w:val="Titre3"/>
-      </w:pPr>
-      <w:bookmarkStart w:id="18" w:name="_Toc160792340"/>
-      <w:r>
-        <w:t>Le moteur de réponses</w:t>
-      </w:r>
-      <w:bookmarkEnd w:id="18"/>
     </w:p>
     <w:p>
       <w:pPr>
@@ -12689,11 +12846,11 @@
       <w:pPr>
         <w:pStyle w:val="Titre2"/>
       </w:pPr>
-      <w:bookmarkStart w:id="19" w:name="_Toc160792341"/>
+      <w:bookmarkStart w:id="18" w:name="_Toc160792341"/>
       <w:r>
         <w:t>trois types de Chatbots</w:t>
       </w:r>
-      <w:bookmarkEnd w:id="19"/>
+      <w:bookmarkEnd w:id="18"/>
     </w:p>
     <w:p>
       <w:pPr>
@@ -12744,7 +12901,7 @@
                             <w:pPr>
                               <w:pStyle w:val="Lgende"/>
                             </w:pPr>
-                            <w:bookmarkStart w:id="20" w:name="_Toc160729548"/>
+                            <w:bookmarkStart w:id="19" w:name="_Toc160729548"/>
                             <w:r>
                               <w:t xml:space="preserve">Illustration </w:t>
                             </w:r>
@@ -12769,7 +12926,7 @@
                             <w:r>
                               <w:t>: Graphique d'un Chatbot de Menus</w:t>
                             </w:r>
-                            <w:bookmarkEnd w:id="20"/>
+                            <w:bookmarkEnd w:id="19"/>
                           </w:p>
                           <w:p>
                             <w:pPr>
@@ -12807,7 +12964,7 @@
                       <w:pPr>
                         <w:pStyle w:val="Lgende"/>
                       </w:pPr>
-                      <w:bookmarkStart w:id="22" w:name="_Toc160729548"/>
+                      <w:bookmarkStart w:id="20" w:name="_Toc160729548"/>
                       <w:r>
                         <w:t xml:space="preserve">Illustration </w:t>
                       </w:r>
@@ -12832,7 +12989,7 @@
                       <w:r>
                         <w:t>: Graphique d'un Chatbot de Menus</w:t>
                       </w:r>
-                      <w:bookmarkEnd w:id="22"/>
+                      <w:bookmarkEnd w:id="20"/>
                     </w:p>
                     <w:p>
                       <w:pPr>
@@ -12884,7 +13041,7 @@
                     <pic:cNvPicPr/>
                   </pic:nvPicPr>
                   <pic:blipFill>
-                    <a:blip r:embed="rId28">
+                    <a:blip r:embed="rId27">
                       <a:extLst>
                         <a:ext uri="{28A0092B-C50C-407E-A947-70E740481C1C}">
                           <a14:useLocalDpi xmlns:a14="http://schemas.microsoft.com/office/drawing/2010/main" val="0"/>
@@ -13137,7 +13294,7 @@
                       <w:pPr>
                         <w:pStyle w:val="Lgende"/>
                       </w:pPr>
-                      <w:bookmarkStart w:id="25" w:name="_Toc160729549"/>
+                      <w:bookmarkStart w:id="23" w:name="_Toc160729549"/>
                       <w:r>
                         <w:t xml:space="preserve">Illustration </w:t>
                       </w:r>
@@ -13162,7 +13319,7 @@
                       <w:r>
                         <w:t>: Arbre de décision d'un Chatbot de Menus</w:t>
                       </w:r>
-                      <w:bookmarkEnd w:id="25"/>
+                      <w:bookmarkEnd w:id="23"/>
                     </w:p>
                     <w:p>
                       <w:pPr>
@@ -13212,7 +13369,7 @@
                     <pic:cNvPicPr/>
                   </pic:nvPicPr>
                   <pic:blipFill>
-                    <a:blip r:embed="rId29">
+                    <a:blip r:embed="rId28">
                       <a:extLst>
                         <a:ext uri="{28A0092B-C50C-407E-A947-70E740481C1C}">
                           <a14:useLocalDpi xmlns:a14="http://schemas.microsoft.com/office/drawing/2010/main" val="0"/>
@@ -13326,11 +13483,11 @@
       <w:pPr>
         <w:pStyle w:val="Titre3"/>
       </w:pPr>
-      <w:bookmarkStart w:id="23" w:name="_Toc160792343"/>
+      <w:bookmarkStart w:id="24" w:name="_Toc160792343"/>
       <w:r>
         <w:t>Les Chatbots de règles</w:t>
       </w:r>
-      <w:bookmarkEnd w:id="23"/>
+      <w:bookmarkEnd w:id="24"/>
     </w:p>
     <w:p>
       <w:pPr>
@@ -13411,7 +13568,7 @@
                             <w:pPr>
                               <w:pStyle w:val="Lgende"/>
                             </w:pPr>
-                            <w:bookmarkStart w:id="24" w:name="_Toc160729550"/>
+                            <w:bookmarkStart w:id="25" w:name="_Toc160729550"/>
                             <w:r>
                               <w:t xml:space="preserve">Illustration </w:t>
                             </w:r>
@@ -13436,7 +13593,7 @@
                             <w:r>
                               <w:t>: Graphique d'un Chatbot de règles</w:t>
                             </w:r>
-                            <w:bookmarkEnd w:id="24"/>
+                            <w:bookmarkEnd w:id="25"/>
                           </w:p>
                           <w:p>
                             <w:pPr>
@@ -13476,7 +13633,7 @@
                       <w:pPr>
                         <w:pStyle w:val="Lgende"/>
                       </w:pPr>
-                      <w:bookmarkStart w:id="28" w:name="_Toc160729550"/>
+                      <w:bookmarkStart w:id="26" w:name="_Toc160729550"/>
                       <w:r>
                         <w:t xml:space="preserve">Illustration </w:t>
                       </w:r>
@@ -13501,7 +13658,7 @@
                       <w:r>
                         <w:t>: Graphique d'un Chatbot de règles</w:t>
                       </w:r>
-                      <w:bookmarkEnd w:id="28"/>
+                      <w:bookmarkEnd w:id="26"/>
                     </w:p>
                     <w:p>
                       <w:pPr>
@@ -13551,7 +13708,7 @@
                     <pic:cNvPicPr/>
                   </pic:nvPicPr>
                   <pic:blipFill>
-                    <a:blip r:embed="rId30">
+                    <a:blip r:embed="rId29">
                       <a:extLst>
                         <a:ext uri="{28A0092B-C50C-407E-A947-70E740481C1C}">
                           <a14:useLocalDpi xmlns:a14="http://schemas.microsoft.com/office/drawing/2010/main" val="0"/>
@@ -13673,7 +13830,7 @@
                             <w:pPr>
                               <w:pStyle w:val="Lgende"/>
                             </w:pPr>
-                            <w:bookmarkStart w:id="25" w:name="_Toc160729551"/>
+                            <w:bookmarkStart w:id="27" w:name="_Toc160729551"/>
                             <w:r>
                               <w:t xml:space="preserve">Illustration </w:t>
                             </w:r>
@@ -13698,7 +13855,7 @@
                             <w:r>
                               <w:t>: Exemple de sélection de règle pour Chatbot par règles</w:t>
                             </w:r>
-                            <w:bookmarkEnd w:id="25"/>
+                            <w:bookmarkEnd w:id="27"/>
                           </w:p>
                           <w:p>
                             <w:pPr>
@@ -13738,7 +13895,7 @@
                       <w:pPr>
                         <w:pStyle w:val="Lgende"/>
                       </w:pPr>
-                      <w:bookmarkStart w:id="30" w:name="_Toc160729551"/>
+                      <w:bookmarkStart w:id="28" w:name="_Toc160729551"/>
                       <w:r>
                         <w:t xml:space="preserve">Illustration </w:t>
                       </w:r>
@@ -13763,7 +13920,7 @@
                       <w:r>
                         <w:t>: Exemple de sélection de règle pour Chatbot par règles</w:t>
                       </w:r>
-                      <w:bookmarkEnd w:id="30"/>
+                      <w:bookmarkEnd w:id="28"/>
                     </w:p>
                     <w:p>
                       <w:pPr>
@@ -13813,7 +13970,7 @@
                     <pic:cNvPicPr/>
                   </pic:nvPicPr>
                   <pic:blipFill>
-                    <a:blip r:embed="rId31">
+                    <a:blip r:embed="rId30">
                       <a:extLst>
                         <a:ext uri="{28A0092B-C50C-407E-A947-70E740481C1C}">
                           <a14:useLocalDpi xmlns:a14="http://schemas.microsoft.com/office/drawing/2010/main" val="0"/>
@@ -14056,7 +14213,7 @@
       <w:pPr>
         <w:pStyle w:val="Titre3"/>
       </w:pPr>
-      <w:bookmarkStart w:id="26" w:name="_Toc160792344"/>
+      <w:bookmarkStart w:id="29" w:name="_Toc160792344"/>
       <w:r>
         <w:t xml:space="preserve">Les </w:t>
       </w:r>
@@ -14066,14 +14223,14 @@
       <w:r>
         <w:t xml:space="preserve"> “intelligents”</w:t>
       </w:r>
-      <w:bookmarkEnd w:id="26"/>
+      <w:bookmarkEnd w:id="29"/>
     </w:p>
     <w:p>
       <w:pPr>
         <w:pStyle w:val="Corpsdetexte15interligne"/>
       </w:pPr>
-      <w:bookmarkStart w:id="27" w:name="__DdeLink__3396_815341517"/>
-      <w:bookmarkEnd w:id="27"/>
+      <w:bookmarkStart w:id="30" w:name="__DdeLink__3396_815341517"/>
+      <w:bookmarkEnd w:id="30"/>
       <w:r>
         <w:tab/>
       </w:r>
@@ -14141,7 +14298,7 @@
                             <w:pPr>
                               <w:pStyle w:val="Lgende"/>
                             </w:pPr>
-                            <w:bookmarkStart w:id="28" w:name="_Toc160729552"/>
+                            <w:bookmarkStart w:id="31" w:name="_Toc160729552"/>
                             <w:r>
                               <w:t xml:space="preserve">Illustration </w:t>
                             </w:r>
@@ -14166,7 +14323,7 @@
                             <w:r>
                               <w:t>: Graphique d'un Chatbot Intelligent</w:t>
                             </w:r>
-                            <w:bookmarkEnd w:id="28"/>
+                            <w:bookmarkEnd w:id="31"/>
                           </w:p>
                           <w:p>
                             <w:pPr>
@@ -14206,7 +14363,7 @@
                       <w:pPr>
                         <w:pStyle w:val="Lgende"/>
                       </w:pPr>
-                      <w:bookmarkStart w:id="34" w:name="_Toc160729552"/>
+                      <w:bookmarkStart w:id="32" w:name="_Toc160729552"/>
                       <w:r>
                         <w:t xml:space="preserve">Illustration </w:t>
                       </w:r>
@@ -14231,7 +14388,7 @@
                       <w:r>
                         <w:t>: Graphique d'un Chatbot Intelligent</w:t>
                       </w:r>
-                      <w:bookmarkEnd w:id="34"/>
+                      <w:bookmarkEnd w:id="32"/>
                     </w:p>
                     <w:p>
                       <w:pPr>
@@ -14281,7 +14438,7 @@
                     <pic:cNvPicPr/>
                   </pic:nvPicPr>
                   <pic:blipFill>
-                    <a:blip r:embed="rId32">
+                    <a:blip r:embed="rId31">
                       <a:extLst>
                         <a:ext uri="{28A0092B-C50C-407E-A947-70E740481C1C}">
                           <a14:useLocalDpi xmlns:a14="http://schemas.microsoft.com/office/drawing/2010/main" val="0"/>
@@ -14525,7 +14682,7 @@
                             <w:pPr>
                               <w:pStyle w:val="Lgende"/>
                             </w:pPr>
-                            <w:bookmarkStart w:id="29" w:name="_Toc160729553"/>
+                            <w:bookmarkStart w:id="33" w:name="_Toc160729553"/>
                             <w:r>
                               <w:t xml:space="preserve">Illustration </w:t>
                             </w:r>
@@ -14556,7 +14713,7 @@
                             <w:r>
                               <w:t>X selon le type de Chatbot</w:t>
                             </w:r>
-                            <w:bookmarkEnd w:id="29"/>
+                            <w:bookmarkEnd w:id="33"/>
                           </w:p>
                           <w:p>
                             <w:pPr>
@@ -14610,7 +14767,7 @@
                       <w:pPr>
                         <w:pStyle w:val="Lgende"/>
                       </w:pPr>
-                      <w:bookmarkStart w:id="36" w:name="_Toc160729553"/>
+                      <w:bookmarkStart w:id="34" w:name="_Toc160729553"/>
                       <w:r>
                         <w:t xml:space="preserve">Illustration </w:t>
                       </w:r>
@@ -14641,7 +14798,7 @@
                       <w:r>
                         <w:t>X selon le type de Chatbot</w:t>
                       </w:r>
-                      <w:bookmarkEnd w:id="36"/>
+                      <w:bookmarkEnd w:id="34"/>
                     </w:p>
                     <w:p>
                       <w:pPr>
@@ -14718,7 +14875,7 @@
                     </pic:cNvPicPr>
                   </pic:nvPicPr>
                   <pic:blipFill>
-                    <a:blip r:embed="rId33">
+                    <a:blip r:embed="rId32">
                       <a:extLst>
                         <a:ext uri="{28A0092B-C50C-407E-A947-70E740481C1C}">
                           <a14:useLocalDpi xmlns:a14="http://schemas.microsoft.com/office/drawing/2010/main" val="0"/>
@@ -14778,22 +14935,22 @@
       <w:pPr>
         <w:pStyle w:val="Titre1"/>
       </w:pPr>
-      <w:bookmarkStart w:id="30" w:name="_Toc160792345"/>
+      <w:bookmarkStart w:id="35" w:name="_Toc160792345"/>
       <w:r>
         <w:lastRenderedPageBreak/>
         <w:t>Étude des solutions existantes</w:t>
       </w:r>
-      <w:bookmarkEnd w:id="30"/>
+      <w:bookmarkEnd w:id="35"/>
     </w:p>
     <w:p>
       <w:pPr>
         <w:pStyle w:val="Titre2"/>
       </w:pPr>
-      <w:bookmarkStart w:id="31" w:name="_Toc160792346"/>
+      <w:bookmarkStart w:id="36" w:name="_Toc160792346"/>
       <w:r>
         <w:t>Agenda.ch</w:t>
       </w:r>
-      <w:bookmarkEnd w:id="31"/>
+      <w:bookmarkEnd w:id="36"/>
     </w:p>
     <w:p>
       <w:pPr>
@@ -14988,11 +15145,11 @@
       <w:pPr>
         <w:pStyle w:val="Titre2"/>
       </w:pPr>
-      <w:bookmarkStart w:id="32" w:name="_Toc160792347"/>
+      <w:bookmarkStart w:id="37" w:name="_Toc160792347"/>
       <w:r>
         <w:t>Klara.ch</w:t>
       </w:r>
-      <w:bookmarkEnd w:id="32"/>
+      <w:bookmarkEnd w:id="37"/>
     </w:p>
     <w:p>
       <w:pPr>
@@ -15025,7 +15182,13 @@
         <w:ind w:firstLine="0"/>
       </w:pPr>
       <w:r>
-        <w:t xml:space="preserve">La solution de Klara.ch semple intéressante </w:t>
+        <w:t>La solution de Klara.ch</w:t>
+      </w:r>
+      <w:r>
+        <w:t xml:space="preserve"> est</w:t>
+      </w:r>
+      <w:r>
+        <w:t xml:space="preserve"> intéressante </w:t>
       </w:r>
       <w:proofErr w:type="gramStart"/>
       <w:r>
@@ -15043,11 +15206,11 @@
       <w:pPr>
         <w:pStyle w:val="Titre2"/>
       </w:pPr>
-      <w:bookmarkStart w:id="33" w:name="_Toc160792348"/>
+      <w:bookmarkStart w:id="38" w:name="_Toc160792348"/>
       <w:r>
         <w:t>Meetme.io</w:t>
       </w:r>
-      <w:bookmarkEnd w:id="33"/>
+      <w:bookmarkEnd w:id="38"/>
     </w:p>
     <w:p>
       <w:pPr>
@@ -15081,11 +15244,11 @@
       <w:pPr>
         <w:pStyle w:val="Titre2"/>
       </w:pPr>
-      <w:bookmarkStart w:id="34" w:name="_Toc160792349"/>
+      <w:bookmarkStart w:id="39" w:name="_Toc160792349"/>
       <w:r>
         <w:t>Comparaison à ce projet</w:t>
       </w:r>
-      <w:bookmarkEnd w:id="34"/>
+      <w:bookmarkEnd w:id="39"/>
     </w:p>
     <w:p>
       <w:pPr>
@@ -15145,7 +15308,7 @@
       <w:pPr>
         <w:pStyle w:val="Titre1"/>
       </w:pPr>
-      <w:bookmarkStart w:id="35" w:name="_Toc160792350"/>
+      <w:bookmarkStart w:id="40" w:name="_Toc160792350"/>
       <w:r>
         <w:lastRenderedPageBreak/>
         <w:t>Détail</w:t>
@@ -15153,7 +15316,7 @@
       <w:r>
         <w:t xml:space="preserve"> technologique</w:t>
       </w:r>
-      <w:bookmarkEnd w:id="35"/>
+      <w:bookmarkEnd w:id="40"/>
     </w:p>
     <w:p>
       <w:pPr>
@@ -15173,11 +15336,11 @@
       <w:pPr>
         <w:pStyle w:val="Titre2"/>
       </w:pPr>
-      <w:bookmarkStart w:id="36" w:name="_Toc160792351"/>
+      <w:bookmarkStart w:id="41" w:name="_Toc160792351"/>
       <w:r>
         <w:t>Natural Language Processing</w:t>
       </w:r>
-      <w:bookmarkEnd w:id="36"/>
+      <w:bookmarkEnd w:id="41"/>
     </w:p>
     <w:p>
       <w:pPr>
@@ -15344,7 +15507,7 @@
                             <w:pPr>
                               <w:pStyle w:val="Lgende"/>
                             </w:pPr>
-                            <w:bookmarkStart w:id="37" w:name="_Toc160729554"/>
+                            <w:bookmarkStart w:id="42" w:name="_Toc160729554"/>
                             <w:r>
                               <w:t xml:space="preserve">Illustration </w:t>
                             </w:r>
@@ -15369,7 +15532,7 @@
                             <w:r>
                               <w:t>: Séquence de traitement NLP</w:t>
                             </w:r>
-                            <w:bookmarkEnd w:id="37"/>
+                            <w:bookmarkEnd w:id="42"/>
                           </w:p>
                           <w:p>
                             <w:pPr>
@@ -15418,7 +15581,7 @@
                       <w:pPr>
                         <w:pStyle w:val="Lgende"/>
                       </w:pPr>
-                      <w:bookmarkStart w:id="45" w:name="_Toc160729554"/>
+                      <w:bookmarkStart w:id="43" w:name="_Toc160729554"/>
                       <w:r>
                         <w:t xml:space="preserve">Illustration </w:t>
                       </w:r>
@@ -15443,7 +15606,7 @@
                       <w:r>
                         <w:t>: Séquence de traitement NLP</w:t>
                       </w:r>
-                      <w:bookmarkEnd w:id="45"/>
+                      <w:bookmarkEnd w:id="43"/>
                     </w:p>
                     <w:p>
                       <w:pPr>
@@ -15507,7 +15670,7 @@
                     </pic:cNvPicPr>
                   </pic:nvPicPr>
                   <pic:blipFill>
-                    <a:blip r:embed="rId34">
+                    <a:blip r:embed="rId33">
                       <a:extLst>
                         <a:ext uri="{28A0092B-C50C-407E-A947-70E740481C1C}">
                           <a14:useLocalDpi xmlns:a14="http://schemas.microsoft.com/office/drawing/2010/main" val="0"/>
@@ -16580,7 +16743,7 @@
                             <w:pPr>
                               <w:pStyle w:val="Lgende"/>
                             </w:pPr>
-                            <w:bookmarkStart w:id="38" w:name="_Toc160729555"/>
+                            <w:bookmarkStart w:id="44" w:name="_Toc160729555"/>
                             <w:r>
                               <w:t xml:space="preserve">Illustration </w:t>
                             </w:r>
@@ -16605,7 +16768,7 @@
                             <w:r>
                               <w:t>: Représentation de la relation NLP, NLU et NLG</w:t>
                             </w:r>
-                            <w:bookmarkEnd w:id="38"/>
+                            <w:bookmarkEnd w:id="44"/>
                           </w:p>
                           <w:p>
                             <w:pPr>
@@ -16659,7 +16822,7 @@
                       <w:pPr>
                         <w:pStyle w:val="Lgende"/>
                       </w:pPr>
-                      <w:bookmarkStart w:id="47" w:name="_Toc160729555"/>
+                      <w:bookmarkStart w:id="45" w:name="_Toc160729555"/>
                       <w:r>
                         <w:t xml:space="preserve">Illustration </w:t>
                       </w:r>
@@ -16684,7 +16847,7 @@
                       <w:r>
                         <w:t>: Représentation de la relation NLP, NLU et NLG</w:t>
                       </w:r>
-                      <w:bookmarkEnd w:id="47"/>
+                      <w:bookmarkEnd w:id="45"/>
                     </w:p>
                     <w:p>
                       <w:pPr>
@@ -16725,7 +16888,7 @@
           <w:noProof/>
         </w:rPr>
         <w:drawing>
-          <wp:anchor distT="0" distB="0" distL="114300" distR="114300" simplePos="0" relativeHeight="251682816" behindDoc="0" locked="0" layoutInCell="1" allowOverlap="1" wp14:anchorId="2F2F2BE6" wp14:editId="32BBD1FC">
+          <wp:anchor distT="0" distB="0" distL="114300" distR="114300" simplePos="0" relativeHeight="251682816" behindDoc="0" locked="0" layoutInCell="1" allowOverlap="1" wp14:anchorId="2F2F2BE6" wp14:editId="2BBF5A27">
             <wp:simplePos x="0" y="0"/>
             <wp:positionH relativeFrom="margin">
               <wp:align>right</wp:align>
@@ -16748,7 +16911,7 @@
                     <pic:cNvPicPr/>
                   </pic:nvPicPr>
                   <pic:blipFill>
-                    <a:blip r:embed="rId35" cstate="print">
+                    <a:blip r:embed="rId34" cstate="print">
                       <a:extLst>
                         <a:ext uri="{28A0092B-C50C-407E-A947-70E740481C1C}">
                           <a14:useLocalDpi xmlns:a14="http://schemas.microsoft.com/office/drawing/2010/main" val="0"/>
@@ -16779,11 +16942,11 @@
       <w:pPr>
         <w:pStyle w:val="Titre3"/>
       </w:pPr>
-      <w:bookmarkStart w:id="39" w:name="_Toc160792352"/>
+      <w:bookmarkStart w:id="46" w:name="_Toc160792352"/>
       <w:r>
         <w:t>Natural Language Understanding</w:t>
       </w:r>
-      <w:bookmarkEnd w:id="39"/>
+      <w:bookmarkEnd w:id="46"/>
     </w:p>
     <w:p>
       <w:pPr>
@@ -16912,11 +17075,11 @@
       <w:pPr>
         <w:pStyle w:val="Titre3"/>
       </w:pPr>
-      <w:bookmarkStart w:id="40" w:name="_Toc160792353"/>
+      <w:bookmarkStart w:id="47" w:name="_Toc160792353"/>
       <w:r>
         <w:t>Natural Language Generation</w:t>
       </w:r>
-      <w:bookmarkEnd w:id="40"/>
+      <w:bookmarkEnd w:id="47"/>
     </w:p>
     <w:p>
       <w:pPr>
@@ -17334,14 +17497,14 @@
           <w:lang w:val="sq-AL"/>
         </w:rPr>
       </w:pPr>
-      <w:bookmarkStart w:id="41" w:name="_Toc160792354"/>
+      <w:bookmarkStart w:id="48" w:name="_Toc160792354"/>
       <w:r>
         <w:rPr>
           <w:lang w:val="sq-AL"/>
         </w:rPr>
         <w:t>TAPAS</w:t>
       </w:r>
-      <w:bookmarkEnd w:id="41"/>
+      <w:bookmarkEnd w:id="48"/>
     </w:p>
     <w:p>
       <w:pPr>
@@ -17542,11 +17705,11 @@
       <w:pPr>
         <w:pStyle w:val="Titre3"/>
       </w:pPr>
-      <w:bookmarkStart w:id="42" w:name="_Toc160792355"/>
+      <w:bookmarkStart w:id="49" w:name="_Toc160792355"/>
       <w:r>
         <w:t>Transformers</w:t>
       </w:r>
-      <w:bookmarkEnd w:id="42"/>
+      <w:bookmarkEnd w:id="49"/>
     </w:p>
     <w:p>
       <w:pPr>
@@ -17636,11 +17799,11 @@
       <w:pPr>
         <w:pStyle w:val="Titre3"/>
       </w:pPr>
-      <w:bookmarkStart w:id="43" w:name="_Toc160792356"/>
+      <w:bookmarkStart w:id="50" w:name="_Toc160792356"/>
       <w:r>
         <w:t>BERT</w:t>
       </w:r>
-      <w:bookmarkEnd w:id="43"/>
+      <w:bookmarkEnd w:id="50"/>
     </w:p>
     <w:p>
       <w:pPr>
@@ -17684,7 +17847,7 @@
                     </pic:cNvPicPr>
                   </pic:nvPicPr>
                   <pic:blipFill>
-                    <a:blip r:embed="rId36" cstate="print">
+                    <a:blip r:embed="rId35" cstate="print">
                       <a:extLst>
                         <a:ext uri="{28A0092B-C50C-407E-A947-70E740481C1C}">
                           <a14:useLocalDpi xmlns:a14="http://schemas.microsoft.com/office/drawing/2010/main" val="0"/>
@@ -17809,7 +17972,7 @@
                             <w:pPr>
                               <w:pStyle w:val="Lgende"/>
                             </w:pPr>
-                            <w:bookmarkStart w:id="44" w:name="_Toc160729556"/>
+                            <w:bookmarkStart w:id="51" w:name="_Toc160729556"/>
                             <w:r>
                               <w:t xml:space="preserve">Illustration </w:t>
                             </w:r>
@@ -17840,7 +18003,7 @@
                             <w:r>
                               <w:t>utilisant BERT</w:t>
                             </w:r>
-                            <w:bookmarkEnd w:id="44"/>
+                            <w:bookmarkEnd w:id="51"/>
                           </w:p>
                           <w:p>
                             <w:pPr>
@@ -17943,7 +18106,7 @@
                       <w:pPr>
                         <w:pStyle w:val="Lgende"/>
                       </w:pPr>
-                      <w:bookmarkStart w:id="54" w:name="_Toc160729556"/>
+                      <w:bookmarkStart w:id="52" w:name="_Toc160729556"/>
                       <w:r>
                         <w:t xml:space="preserve">Illustration </w:t>
                       </w:r>
@@ -17974,7 +18137,7 @@
                       <w:r>
                         <w:t>utilisant BERT</w:t>
                       </w:r>
-                      <w:bookmarkEnd w:id="54"/>
+                      <w:bookmarkEnd w:id="52"/>
                     </w:p>
                     <w:p>
                       <w:pPr>
@@ -18475,7 +18638,7 @@
                             <w:pPr>
                               <w:pStyle w:val="Lgende"/>
                             </w:pPr>
-                            <w:bookmarkStart w:id="45" w:name="_Toc160729557"/>
+                            <w:bookmarkStart w:id="53" w:name="_Toc160729557"/>
                             <w:r>
                               <w:t xml:space="preserve">Illustration </w:t>
                             </w:r>
@@ -18500,7 +18663,7 @@
                             <w:r>
                               <w:t>: Représentation de l'entrée du modèle BERT</w:t>
                             </w:r>
-                            <w:bookmarkEnd w:id="45"/>
+                            <w:bookmarkEnd w:id="53"/>
                           </w:p>
                           <w:p>
                             <w:pPr>
@@ -18554,7 +18717,7 @@
                       <w:pPr>
                         <w:pStyle w:val="Lgende"/>
                       </w:pPr>
-                      <w:bookmarkStart w:id="56" w:name="_Toc160729557"/>
+                      <w:bookmarkStart w:id="54" w:name="_Toc160729557"/>
                       <w:r>
                         <w:t xml:space="preserve">Illustration </w:t>
                       </w:r>
@@ -18579,7 +18742,7 @@
                       <w:r>
                         <w:t>: Représentation de l'entrée du modèle BERT</w:t>
                       </w:r>
-                      <w:bookmarkEnd w:id="56"/>
+                      <w:bookmarkEnd w:id="54"/>
                     </w:p>
                     <w:p>
                       <w:pPr>
@@ -18620,7 +18783,7 @@
           <w:noProof/>
         </w:rPr>
         <w:drawing>
-          <wp:anchor distT="0" distB="0" distL="114300" distR="114300" simplePos="0" relativeHeight="251686912" behindDoc="0" locked="0" layoutInCell="1" allowOverlap="1" wp14:anchorId="4C30A982" wp14:editId="79C26C25">
+          <wp:anchor distT="0" distB="0" distL="114300" distR="114300" simplePos="0" relativeHeight="251686912" behindDoc="0" locked="0" layoutInCell="1" allowOverlap="1" wp14:anchorId="4C30A982" wp14:editId="2593A220">
             <wp:simplePos x="0" y="0"/>
             <wp:positionH relativeFrom="margin">
               <wp:align>center</wp:align>
@@ -18645,7 +18808,7 @@
                     </pic:cNvPicPr>
                   </pic:nvPicPr>
                   <pic:blipFill>
-                    <a:blip r:embed="rId37" cstate="print">
+                    <a:blip r:embed="rId36" cstate="print">
                       <a:extLst>
                         <a:ext uri="{28A0092B-C50C-407E-A947-70E740481C1C}">
                           <a14:useLocalDpi xmlns:a14="http://schemas.microsoft.com/office/drawing/2010/main" val="0"/>
@@ -18758,12 +18921,12 @@
       <w:pPr>
         <w:pStyle w:val="Titre3"/>
       </w:pPr>
-      <w:bookmarkStart w:id="46" w:name="_Toc160792357"/>
+      <w:bookmarkStart w:id="55" w:name="_Toc160792357"/>
       <w:r>
         <w:lastRenderedPageBreak/>
         <w:t>TAPAS : Fonctionnement</w:t>
       </w:r>
-      <w:bookmarkEnd w:id="46"/>
+      <w:bookmarkEnd w:id="55"/>
     </w:p>
     <w:p>
       <w:pPr>
@@ -18817,7 +18980,7 @@
                             <w:pPr>
                               <w:pStyle w:val="Lgende"/>
                             </w:pPr>
-                            <w:bookmarkStart w:id="47" w:name="_Toc160729558"/>
+                            <w:bookmarkStart w:id="56" w:name="_Toc160729558"/>
                             <w:r>
                               <w:t xml:space="preserve">Illustration </w:t>
                             </w:r>
@@ -18842,7 +19005,7 @@
                             <w:r>
                               <w:t>: Entrée du modèle TAPAS</w:t>
                             </w:r>
-                            <w:bookmarkEnd w:id="47"/>
+                            <w:bookmarkEnd w:id="56"/>
                           </w:p>
                           <w:p>
                             <w:pPr>
@@ -18925,7 +19088,7 @@
                       <w:pPr>
                         <w:pStyle w:val="Lgende"/>
                       </w:pPr>
-                      <w:bookmarkStart w:id="59" w:name="_Toc160729558"/>
+                      <w:bookmarkStart w:id="57" w:name="_Toc160729558"/>
                       <w:r>
                         <w:t xml:space="preserve">Illustration </w:t>
                       </w:r>
@@ -18950,7 +19113,7 @@
                       <w:r>
                         <w:t>: Entrée du modèle TAPAS</w:t>
                       </w:r>
-                      <w:bookmarkEnd w:id="59"/>
+                      <w:bookmarkEnd w:id="57"/>
                     </w:p>
                     <w:p>
                       <w:pPr>
@@ -19053,7 +19216,7 @@
                     </pic:cNvPicPr>
                   </pic:nvPicPr>
                   <pic:blipFill>
-                    <a:blip r:embed="rId38">
+                    <a:blip r:embed="rId37">
                       <a:extLst>
                         <a:ext uri="{28A0092B-C50C-407E-A947-70E740481C1C}">
                           <a14:useLocalDpi xmlns:a14="http://schemas.microsoft.com/office/drawing/2010/main" val="0"/>
@@ -19302,7 +19465,7 @@
         <w:pStyle w:val="Tableau"/>
         <w:jc w:val="center"/>
       </w:pPr>
-      <w:bookmarkStart w:id="48" w:name="_Toc160573704"/>
+      <w:bookmarkStart w:id="58" w:name="_Toc160573704"/>
       <w:r>
         <w:t xml:space="preserve">Tableau </w:t>
       </w:r>
@@ -19378,7 +19541,7 @@
         </w:rPr>
         <w:t>e de TAPAS</w:t>
       </w:r>
-      <w:bookmarkEnd w:id="48"/>
+      <w:bookmarkEnd w:id="58"/>
     </w:p>
     <w:p>
       <w:pPr>
@@ -19521,7 +19684,7 @@
                     <pic:cNvPicPr/>
                   </pic:nvPicPr>
                   <pic:blipFill>
-                    <a:blip r:embed="rId39">
+                    <a:blip r:embed="rId38">
                       <a:extLst>
                         <a:ext uri="{28A0092B-C50C-407E-A947-70E740481C1C}">
                           <a14:useLocalDpi xmlns:a14="http://schemas.microsoft.com/office/drawing/2010/main" val="0"/>
@@ -19598,7 +19761,7 @@
                             <w:pPr>
                               <w:pStyle w:val="Lgende"/>
                             </w:pPr>
-                            <w:bookmarkStart w:id="49" w:name="_Toc160729559"/>
+                            <w:bookmarkStart w:id="59" w:name="_Toc160729559"/>
                             <w:r>
                               <w:t xml:space="preserve">Illustration </w:t>
                             </w:r>
@@ -19623,7 +19786,7 @@
                             <w:r>
                               <w:t>: Schéma de fonctionnement du modèle TAPAS</w:t>
                             </w:r>
-                            <w:bookmarkEnd w:id="49"/>
+                            <w:bookmarkEnd w:id="59"/>
                           </w:p>
                           <w:p>
                             <w:pPr>
@@ -19660,7 +19823,7 @@
                       <w:pPr>
                         <w:pStyle w:val="Lgende"/>
                       </w:pPr>
-                      <w:bookmarkStart w:id="62" w:name="_Toc160729559"/>
+                      <w:bookmarkStart w:id="60" w:name="_Toc160729559"/>
                       <w:r>
                         <w:t xml:space="preserve">Illustration </w:t>
                       </w:r>
@@ -19685,7 +19848,7 @@
                       <w:r>
                         <w:t>: Schéma de fonctionnement du modèle TAPAS</w:t>
                       </w:r>
-                      <w:bookmarkEnd w:id="62"/>
+                      <w:bookmarkEnd w:id="60"/>
                     </w:p>
                     <w:p>
                       <w:pPr>
@@ -19945,12 +20108,12 @@
       <w:pPr>
         <w:pStyle w:val="Titre1"/>
       </w:pPr>
-      <w:bookmarkStart w:id="50" w:name="_Toc160792358"/>
+      <w:bookmarkStart w:id="61" w:name="_Toc160792358"/>
       <w:r>
         <w:lastRenderedPageBreak/>
         <w:t>Étalage des technologies existantes</w:t>
       </w:r>
-      <w:bookmarkEnd w:id="50"/>
+      <w:bookmarkEnd w:id="61"/>
     </w:p>
     <w:p>
       <w:pPr>
@@ -19975,11 +20138,11 @@
       <w:pPr>
         <w:pStyle w:val="Titre2"/>
       </w:pPr>
-      <w:bookmarkStart w:id="51" w:name="_Toc160792359"/>
+      <w:bookmarkStart w:id="62" w:name="_Toc160792359"/>
       <w:r>
         <w:t>Chatbots par NLU</w:t>
       </w:r>
-      <w:bookmarkEnd w:id="51"/>
+      <w:bookmarkEnd w:id="62"/>
     </w:p>
     <w:p>
       <w:pPr>
@@ -19993,11 +20156,11 @@
       <w:pPr>
         <w:pStyle w:val="Titre3"/>
       </w:pPr>
-      <w:bookmarkStart w:id="52" w:name="_Toc160792360"/>
+      <w:bookmarkStart w:id="63" w:name="_Toc160792360"/>
       <w:r>
         <w:t>Les intents</w:t>
       </w:r>
-      <w:bookmarkEnd w:id="52"/>
+      <w:bookmarkEnd w:id="63"/>
     </w:p>
     <w:p>
       <w:pPr>
@@ -20145,11 +20308,11 @@
       <w:pPr>
         <w:pStyle w:val="Titre3"/>
       </w:pPr>
-      <w:bookmarkStart w:id="53" w:name="_Toc160792361"/>
+      <w:bookmarkStart w:id="64" w:name="_Toc160792361"/>
       <w:r>
         <w:t>Les Entités</w:t>
       </w:r>
-      <w:bookmarkEnd w:id="53"/>
+      <w:bookmarkEnd w:id="64"/>
     </w:p>
     <w:p>
       <w:pPr>
@@ -20184,11 +20347,11 @@
       <w:pPr>
         <w:pStyle w:val="Titre3"/>
       </w:pPr>
-      <w:bookmarkStart w:id="54" w:name="_Toc160792362"/>
+      <w:bookmarkStart w:id="65" w:name="_Toc160792362"/>
       <w:r>
         <w:t>Les Stories</w:t>
       </w:r>
-      <w:bookmarkEnd w:id="54"/>
+      <w:bookmarkEnd w:id="65"/>
     </w:p>
     <w:p>
       <w:pPr>
@@ -20368,11 +20531,11 @@
       <w:pPr>
         <w:pStyle w:val="Titre3"/>
       </w:pPr>
-      <w:bookmarkStart w:id="55" w:name="_Toc160792363"/>
+      <w:bookmarkStart w:id="66" w:name="_Toc160792363"/>
       <w:r>
         <w:t>Les Actions</w:t>
       </w:r>
-      <w:bookmarkEnd w:id="55"/>
+      <w:bookmarkEnd w:id="66"/>
     </w:p>
     <w:p>
       <w:pPr>
@@ -20404,11 +20567,11 @@
       <w:pPr>
         <w:pStyle w:val="Titre3"/>
       </w:pPr>
-      <w:bookmarkStart w:id="56" w:name="_Toc160792364"/>
+      <w:bookmarkStart w:id="67" w:name="_Toc160792364"/>
       <w:r>
         <w:t>Les Règles</w:t>
       </w:r>
-      <w:bookmarkEnd w:id="56"/>
+      <w:bookmarkEnd w:id="67"/>
     </w:p>
     <w:p>
       <w:pPr>
@@ -20507,14 +20670,14 @@
       <w:pPr>
         <w:pStyle w:val="Titre3"/>
       </w:pPr>
-      <w:bookmarkStart w:id="57" w:name="_Toc160792365"/>
+      <w:bookmarkStart w:id="68" w:name="_Toc160792365"/>
       <w:r>
         <w:t xml:space="preserve">Les </w:t>
       </w:r>
       <w:r>
         <w:t>Slots</w:t>
       </w:r>
-      <w:bookmarkEnd w:id="57"/>
+      <w:bookmarkEnd w:id="68"/>
     </w:p>
     <w:p>
       <w:pPr>
@@ -20541,11 +20704,11 @@
       <w:pPr>
         <w:pStyle w:val="Titre3"/>
       </w:pPr>
-      <w:bookmarkStart w:id="58" w:name="_Toc160792366"/>
+      <w:bookmarkStart w:id="69" w:name="_Toc160792366"/>
       <w:r>
         <w:t>Les Lookup Tables</w:t>
       </w:r>
-      <w:bookmarkEnd w:id="58"/>
+      <w:bookmarkEnd w:id="69"/>
     </w:p>
     <w:p>
       <w:pPr>
@@ -20580,14 +20743,14 @@
       <w:pPr>
         <w:pStyle w:val="Titre3"/>
       </w:pPr>
-      <w:bookmarkStart w:id="59" w:name="_Toc160792367"/>
+      <w:bookmarkStart w:id="70" w:name="_Toc160792367"/>
       <w:r>
         <w:t xml:space="preserve">Les </w:t>
       </w:r>
       <w:r>
         <w:t>Forms</w:t>
       </w:r>
-      <w:bookmarkEnd w:id="59"/>
+      <w:bookmarkEnd w:id="70"/>
     </w:p>
     <w:p>
       <w:pPr>
@@ -20647,11 +20810,11 @@
       <w:pPr>
         <w:pStyle w:val="Titre2"/>
       </w:pPr>
-      <w:bookmarkStart w:id="60" w:name="_Toc160792368"/>
+      <w:bookmarkStart w:id="71" w:name="_Toc160792368"/>
       <w:r>
         <w:t>Rasa</w:t>
       </w:r>
-      <w:bookmarkEnd w:id="60"/>
+      <w:bookmarkEnd w:id="71"/>
     </w:p>
     <w:p>
       <w:pPr>
@@ -20685,11 +20848,11 @@
       <w:pPr>
         <w:pStyle w:val="Titre3"/>
       </w:pPr>
-      <w:bookmarkStart w:id="61" w:name="_Toc160792369"/>
+      <w:bookmarkStart w:id="72" w:name="_Toc160792369"/>
       <w:r>
         <w:t>Rasa X</w:t>
       </w:r>
-      <w:bookmarkEnd w:id="61"/>
+      <w:bookmarkEnd w:id="72"/>
     </w:p>
     <w:p>
       <w:pPr>
@@ -20814,7 +20977,7 @@
                             <w:pPr>
                               <w:pStyle w:val="Lgende"/>
                             </w:pPr>
-                            <w:bookmarkStart w:id="62" w:name="_Toc160729560"/>
+                            <w:bookmarkStart w:id="73" w:name="_Toc160729560"/>
                             <w:r>
                               <w:t xml:space="preserve">Illustration </w:t>
                             </w:r>
@@ -20839,7 +21002,7 @@
                             <w:r>
                               <w:t>: Interface contenant le menu de Rasa X</w:t>
                             </w:r>
-                            <w:bookmarkEnd w:id="62"/>
+                            <w:bookmarkEnd w:id="73"/>
                           </w:p>
                           <w:p>
                             <w:pPr>
@@ -20881,7 +21044,7 @@
                       <w:pPr>
                         <w:pStyle w:val="Lgende"/>
                       </w:pPr>
-                      <w:bookmarkStart w:id="76" w:name="_Toc160729560"/>
+                      <w:bookmarkStart w:id="74" w:name="_Toc160729560"/>
                       <w:r>
                         <w:t xml:space="preserve">Illustration </w:t>
                       </w:r>
@@ -20906,7 +21069,7 @@
                       <w:r>
                         <w:t>: Interface contenant le menu de Rasa X</w:t>
                       </w:r>
-                      <w:bookmarkEnd w:id="76"/>
+                      <w:bookmarkEnd w:id="74"/>
                     </w:p>
                     <w:p>
                       <w:pPr>
@@ -20963,7 +21126,7 @@
                     </pic:cNvPicPr>
                   </pic:nvPicPr>
                   <pic:blipFill>
-                    <a:blip r:embed="rId40" cstate="print">
+                    <a:blip r:embed="rId39" cstate="print">
                       <a:extLst>
                         <a:ext uri="{28A0092B-C50C-407E-A947-70E740481C1C}">
                           <a14:useLocalDpi xmlns:a14="http://schemas.microsoft.com/office/drawing/2010/main" val="0"/>
@@ -21176,7 +21339,7 @@
                             <w:pPr>
                               <w:pStyle w:val="Lgende"/>
                             </w:pPr>
-                            <w:bookmarkStart w:id="63" w:name="_Toc160729561"/>
+                            <w:bookmarkStart w:id="75" w:name="_Toc160729561"/>
                             <w:r>
                               <w:t xml:space="preserve">Illustration </w:t>
                             </w:r>
@@ -21201,7 +21364,7 @@
                             <w:r>
                               <w:t>: Page de gestion des modèles avec Rasa X</w:t>
                             </w:r>
-                            <w:bookmarkEnd w:id="63"/>
+                            <w:bookmarkEnd w:id="75"/>
                           </w:p>
                           <w:p>
                             <w:pPr>
@@ -21244,7 +21407,7 @@
                       <w:pPr>
                         <w:pStyle w:val="Lgende"/>
                       </w:pPr>
-                      <w:bookmarkStart w:id="78" w:name="_Toc160729561"/>
+                      <w:bookmarkStart w:id="76" w:name="_Toc160729561"/>
                       <w:r>
                         <w:t xml:space="preserve">Illustration </w:t>
                       </w:r>
@@ -21269,7 +21432,7 @@
                       <w:r>
                         <w:t>: Page de gestion des modèles avec Rasa X</w:t>
                       </w:r>
-                      <w:bookmarkEnd w:id="78"/>
+                      <w:bookmarkEnd w:id="76"/>
                     </w:p>
                     <w:p>
                       <w:pPr>
@@ -21325,7 +21488,7 @@
                     <pic:cNvPicPr/>
                   </pic:nvPicPr>
                   <pic:blipFill>
-                    <a:blip r:embed="rId41" cstate="print">
+                    <a:blip r:embed="rId40" cstate="print">
                       <a:extLst>
                         <a:ext uri="{28A0092B-C50C-407E-A947-70E740481C1C}">
                           <a14:useLocalDpi xmlns:a14="http://schemas.microsoft.com/office/drawing/2010/main" val="0"/>
@@ -21402,7 +21565,7 @@
                             <w:pPr>
                               <w:pStyle w:val="Lgende"/>
                             </w:pPr>
-                            <w:bookmarkStart w:id="64" w:name="_Toc160729562"/>
+                            <w:bookmarkStart w:id="77" w:name="_Toc160729562"/>
                             <w:r>
                               <w:t xml:space="preserve">Illustration </w:t>
                             </w:r>
@@ -21433,7 +21596,7 @@
                             <w:r>
                               <w:t xml:space="preserve"> l'historique des conversations</w:t>
                             </w:r>
-                            <w:bookmarkEnd w:id="64"/>
+                            <w:bookmarkEnd w:id="77"/>
                           </w:p>
                           <w:p>
                             <w:pPr>
@@ -21480,7 +21643,7 @@
                       <w:pPr>
                         <w:pStyle w:val="Lgende"/>
                       </w:pPr>
-                      <w:bookmarkStart w:id="80" w:name="_Toc160729562"/>
+                      <w:bookmarkStart w:id="78" w:name="_Toc160729562"/>
                       <w:r>
                         <w:t xml:space="preserve">Illustration </w:t>
                       </w:r>
@@ -21511,7 +21674,7 @@
                       <w:r>
                         <w:t xml:space="preserve"> l'historique des conversations</w:t>
                       </w:r>
-                      <w:bookmarkEnd w:id="80"/>
+                      <w:bookmarkEnd w:id="78"/>
                     </w:p>
                     <w:p>
                       <w:pPr>
@@ -21571,7 +21734,7 @@
                     <pic:cNvPicPr/>
                   </pic:nvPicPr>
                   <pic:blipFill>
-                    <a:blip r:embed="rId42" cstate="print">
+                    <a:blip r:embed="rId41" cstate="print">
                       <a:extLst>
                         <a:ext uri="{28A0092B-C50C-407E-A947-70E740481C1C}">
                           <a14:useLocalDpi xmlns:a14="http://schemas.microsoft.com/office/drawing/2010/main" val="0"/>
@@ -21636,12 +21799,12 @@
       <w:pPr>
         <w:pStyle w:val="Titre3"/>
       </w:pPr>
-      <w:bookmarkStart w:id="65" w:name="_Toc160792370"/>
+      <w:bookmarkStart w:id="79" w:name="_Toc160792370"/>
       <w:r>
         <w:lastRenderedPageBreak/>
         <w:t>Rasa Open Source</w:t>
       </w:r>
-      <w:bookmarkEnd w:id="65"/>
+      <w:bookmarkEnd w:id="79"/>
     </w:p>
     <w:p>
       <w:pPr>
@@ -21675,7 +21838,7 @@
         <w:rPr>
           <w:lang w:val="sq-AL"/>
         </w:rPr>
-        <w:t>Rasa Open Source mets à disposition un wiki très détaillé quand à l’usage du SDK</w:t>
+        <w:t>Rasa Open Source met à disposition un wiki très détaillé quand à l’usage du SDK</w:t>
       </w:r>
       <w:r>
         <w:rPr>
@@ -21741,7 +21904,19 @@
         <w:rPr>
           <w:lang w:val="sq-AL"/>
         </w:rPr>
-        <w:t>Le deuxième, le Rasa Core, correspond au moteur de réponses défini plus tôt dans la définition d’un Chatbot. Le Core va avoir pour rôle de gérer tout l’aspect conversationnel en intégrant les entités et intents extraites par le Rasa NLU et de les intégrer au système de dialogues définis par les stories et règles configurées au préalable.</w:t>
+        <w:t xml:space="preserve">Le deuxième, le Rasa Core, correspond au moteur de réponses défini plus tôt dans la définition d’un Chatbot. Le Core </w:t>
+      </w:r>
+      <w:r>
+        <w:rPr>
+          <w:lang w:val="sq-AL"/>
+        </w:rPr>
+        <w:t>gère</w:t>
+      </w:r>
+      <w:r>
+        <w:rPr>
+          <w:lang w:val="sq-AL"/>
+        </w:rPr>
+        <w:t xml:space="preserve"> tout l’aspect conversationnel en intégrant les entités et intents extraites par le Rasa NLU et de les intégrer au système de dialogues définis par les stories et règles configurées au préalable.</w:t>
       </w:r>
     </w:p>
     <w:p>
@@ -21756,8 +21931,38 @@
         <w:rPr>
           <w:lang w:val="sq-AL"/>
         </w:rPr>
-        <w:t>La troisième, L’agent Rasa, permet de fournir l’interface logicielle qui permet d’intérager avec les deux composants précédents. L’agent permet de démarrer un entraînement de modèle, gérer la réception de messages, le chargement de modèles de dialogue, la réception d’actions et la gestion de canaux externes afin de permettre au Chatbot Rasa de communiquer directement sur des applications de messageries connues comme Facebook Messenger, Slack, Mattermost et même de mettre en place une intégration sur son propre site personnel.</w:t>
-      </w:r>
+        <w:t xml:space="preserve">La troisième, L’agent Rasa, permet de fournir l’interface logicielle qui permet </w:t>
+      </w:r>
+      <w:r>
+        <w:rPr>
+          <w:lang w:val="sq-AL"/>
+        </w:rPr>
+        <w:t>d’intéragir</w:t>
+      </w:r>
+      <w:r>
+        <w:rPr>
+          <w:lang w:val="sq-AL"/>
+        </w:rPr>
+        <w:t xml:space="preserve"> avec les deux composants précédents. L’agent permet de démarrer un entraînement de modèle, gérer la réception de messages, le chargement de modèles de dialogue, la réception d’actions et la gestion de canaux externes afin de permettre au Chatbot Rasa de communiquer directement sur des applications de messageries connues comme Facebook Messenger, Slack, Mattermost et même de mettre en place une intégration sur son propre site personnel.</w:t>
+      </w:r>
+    </w:p>
+    <w:p>
+      <w:pPr>
+        <w:pStyle w:val="Corpsdetexte15interligne"/>
+        <w:ind w:firstLine="0"/>
+        <w:rPr>
+          <w:lang w:val="sq-AL"/>
+        </w:rPr>
+      </w:pPr>
+    </w:p>
+    <w:p>
+      <w:pPr>
+        <w:pStyle w:val="Corpsdetexte15interligne"/>
+        <w:ind w:firstLine="0"/>
+        <w:rPr>
+          <w:lang w:val="sq-AL"/>
+        </w:rPr>
+      </w:pPr>
     </w:p>
     <w:p>
       <w:pPr>
@@ -21775,13 +21980,13 @@
         <mc:AlternateContent>
           <mc:Choice Requires="wps">
             <w:drawing>
-              <wp:anchor distT="0" distB="0" distL="114300" distR="114300" simplePos="0" relativeHeight="251710464" behindDoc="0" locked="0" layoutInCell="1" allowOverlap="1" wp14:anchorId="36C46BB6" wp14:editId="164263E8">
+              <wp:anchor distT="0" distB="0" distL="114300" distR="114300" simplePos="0" relativeHeight="251710464" behindDoc="0" locked="0" layoutInCell="1" allowOverlap="1" wp14:anchorId="36C46BB6" wp14:editId="206009A7">
                 <wp:simplePos x="0" y="0"/>
-                <wp:positionH relativeFrom="page">
-                  <wp:posOffset>1788160</wp:posOffset>
+                <wp:positionH relativeFrom="margin">
+                  <wp:align>center</wp:align>
                 </wp:positionH>
                 <wp:positionV relativeFrom="paragraph">
-                  <wp:posOffset>2971800</wp:posOffset>
+                  <wp:posOffset>2986932</wp:posOffset>
                 </wp:positionV>
                 <wp:extent cx="3978910" cy="1496695"/>
                 <wp:effectExtent l="0" t="0" r="2540" b="8255"/>
@@ -21813,7 +22018,7 @@
                             <w:pPr>
                               <w:pStyle w:val="Lgende"/>
                             </w:pPr>
-                            <w:bookmarkStart w:id="66" w:name="_Toc160729563"/>
+                            <w:bookmarkStart w:id="80" w:name="_Toc160729563"/>
                             <w:r>
                               <w:t xml:space="preserve">Illustration </w:t>
                             </w:r>
@@ -21838,7 +22043,7 @@
                             <w:r>
                               <w:t>: Architecture Rasa</w:t>
                             </w:r>
-                            <w:bookmarkEnd w:id="66"/>
+                            <w:bookmarkEnd w:id="80"/>
                           </w:p>
                           <w:p>
                             <w:pPr>
@@ -21932,14 +22137,14 @@
           </mc:Choice>
           <mc:Fallback>
             <w:pict>
-              <v:shape w14:anchorId="36C46BB6" id="_x0000_s1043" type="#_x0000_t202" style="position:absolute;left:0;text-align:left;margin-left:140.8pt;margin-top:234pt;width:313.3pt;height:117.85pt;z-index:251710464;visibility:visible;mso-wrap-style:square;mso-width-percent:0;mso-height-percent:0;mso-wrap-distance-left:9pt;mso-wrap-distance-top:0;mso-wrap-distance-right:9pt;mso-wrap-distance-bottom:0;mso-position-horizontal:absolute;mso-position-horizontal-relative:page;mso-position-vertical:absolute;mso-position-vertical-relative:text;mso-width-percent:0;mso-height-percent:0;mso-width-relative:margin;mso-height-relative:margin;v-text-anchor:top" o:gfxdata="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" stroked="f">
+              <v:shape w14:anchorId="36C46BB6" id="_x0000_s1043" type="#_x0000_t202" style="position:absolute;left:0;text-align:left;margin-left:0;margin-top:235.2pt;width:313.3pt;height:117.85pt;z-index:251710464;visibility:visible;mso-wrap-style:square;mso-width-percent:0;mso-height-percent:0;mso-wrap-distance-left:9pt;mso-wrap-distance-top:0;mso-wrap-distance-right:9pt;mso-wrap-distance-bottom:0;mso-position-horizontal:center;mso-position-horizontal-relative:margin;mso-position-vertical:absolute;mso-position-vertical-relative:text;mso-width-percent:0;mso-height-percent:0;mso-width-relative:margin;mso-height-relative:margin;v-text-anchor:top" o:gfxdata="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" stroked="f">
                 <v:textbox inset="0,0,0,0">
                   <w:txbxContent>
                     <w:p>
                       <w:pPr>
                         <w:pStyle w:val="Lgende"/>
                       </w:pPr>
-                      <w:bookmarkStart w:id="83" w:name="_Toc160729563"/>
+                      <w:bookmarkStart w:id="81" w:name="_Toc160729563"/>
                       <w:r>
                         <w:t xml:space="preserve">Illustration </w:t>
                       </w:r>
@@ -21964,7 +22169,7 @@
                       <w:r>
                         <w:t>: Architecture Rasa</w:t>
                       </w:r>
-                      <w:bookmarkEnd w:id="83"/>
+                      <w:bookmarkEnd w:id="81"/>
                     </w:p>
                     <w:p>
                       <w:pPr>
@@ -22038,7 +22243,7 @@
                     </w:p>
                   </w:txbxContent>
                 </v:textbox>
-                <w10:wrap type="topAndBottom" anchorx="page"/>
+                <w10:wrap type="topAndBottom" anchorx="margin"/>
               </v:shape>
             </w:pict>
           </mc:Fallback>
@@ -22050,13 +22255,13 @@
           <w:lang w:val="sq-AL"/>
         </w:rPr>
         <w:drawing>
-          <wp:anchor distT="0" distB="0" distL="114300" distR="114300" simplePos="0" relativeHeight="251708416" behindDoc="0" locked="0" layoutInCell="1" allowOverlap="1" wp14:anchorId="57BD2291" wp14:editId="04F9AF30">
+          <wp:anchor distT="0" distB="0" distL="114300" distR="114300" simplePos="0" relativeHeight="251708416" behindDoc="0" locked="0" layoutInCell="1" allowOverlap="1" wp14:anchorId="57BD2291" wp14:editId="5EF480EB">
             <wp:simplePos x="0" y="0"/>
-            <wp:positionH relativeFrom="page">
-              <wp:posOffset>1326264</wp:posOffset>
+            <wp:positionH relativeFrom="margin">
+              <wp:align>center</wp:align>
             </wp:positionH>
             <wp:positionV relativeFrom="paragraph">
-              <wp:posOffset>0</wp:posOffset>
+              <wp:posOffset>444</wp:posOffset>
             </wp:positionV>
             <wp:extent cx="4823174" cy="2953643"/>
             <wp:effectExtent l="0" t="0" r="0" b="0"/>
@@ -22073,7 +22278,7 @@
                     <pic:cNvPicPr/>
                   </pic:nvPicPr>
                   <pic:blipFill>
-                    <a:blip r:embed="rId43" cstate="print">
+                    <a:blip r:embed="rId42" cstate="print">
                       <a:extLst>
                         <a:ext uri="{28A0092B-C50C-407E-A947-70E740481C1C}">
                           <a14:useLocalDpi xmlns:a14="http://schemas.microsoft.com/office/drawing/2010/main" val="0"/>
@@ -22109,19 +22314,7 @@
         <w:rPr>
           <w:lang w:val="sq-AL"/>
         </w:rPr>
-        <w:t xml:space="preserve">Un </w:t>
-      </w:r>
-      <w:r>
-        <w:rPr>
-          <w:lang w:val="sq-AL"/>
-        </w:rPr>
-        <w:t>quatrième</w:t>
-      </w:r>
-      <w:r>
-        <w:rPr>
-          <w:lang w:val="sq-AL"/>
-        </w:rPr>
-        <w:t xml:space="preserve"> composant que l’on peut faire usage est un Rasa Action Server qui lui utilise le SDK Rasa en python mis à disposition et qui permet fonctionnellement d’utiliser les mêmes actions implicites comme explicites que les diverses commandes Rasa peuvent faire ainsi que les instructions définies dans les configurations du Chatbot comme des Stories, affectations de slots, lancement d’évènement, etc. Le Rasa Action Server est utilisé dans le cas où l’on souhaite intégrer des actions personnalisées qui doivent, par exemple, intéragir avec une API ou effectuer une multitude d’actions qui ne peuvent pas simplement être définies dans les fichier YAML du projet Rasa.</w:t>
+        <w:t>En plus de ces trois composants, il est possible d’en ajouter quelques autres afin de rendre le Chatbot le plus modulable, efficace et maintenable :</w:t>
       </w:r>
     </w:p>
     <w:p>
@@ -22136,32 +22329,87 @@
         <w:rPr>
           <w:lang w:val="sq-AL"/>
         </w:rPr>
-        <w:t xml:space="preserve">Un </w:t>
-      </w:r>
-      <w:r>
-        <w:rPr>
-          <w:lang w:val="sq-AL"/>
-        </w:rPr>
-        <w:t>cinquième</w:t>
-      </w:r>
-      <w:r>
-        <w:rPr>
-          <w:lang w:val="sq-AL"/>
-        </w:rPr>
-        <w:t xml:space="preserve"> composant </w:t>
-      </w:r>
-      <w:r>
-        <w:rPr>
-          <w:lang w:val="sq-AL"/>
-        </w:rPr>
-        <w:t xml:space="preserve">est Rasa Tracker Store. Un élément récurrent lors du développement avec le SDK de Rasa est le Tracker. Le Tracker est en pratique, la mémoire du Chatbot. Par défaut, le Tracker enregistre l’ensemble des conversations et évènements passés. Comme le Tracker enregistre le tout en mémoire, si le bot est redémarré, l’ensemble des données seront perdues. C’est dans ce cas qu’il est possible d’utiliser un Tracker Store </w:t>
-      </w:r>
-      <w:r>
-        <w:rPr>
-          <w:lang w:val="sq-AL"/>
-        </w:rPr>
-        <w:lastRenderedPageBreak/>
-        <w:t>qui permet de lier le Tracker Rasa à une base de donnée pour stocker toutes ces informations.</w:t>
+        <w:t>Un quatrième composant</w:t>
+      </w:r>
+      <w:r>
+        <w:rPr>
+          <w:lang w:val="sq-AL"/>
+        </w:rPr>
+        <w:t xml:space="preserve"> dont on</w:t>
+      </w:r>
+      <w:r>
+        <w:rPr>
+          <w:lang w:val="sq-AL"/>
+        </w:rPr>
+        <w:t xml:space="preserve"> peut </w:t>
+      </w:r>
+      <w:r>
+        <w:rPr>
+          <w:lang w:val="sq-AL"/>
+        </w:rPr>
+        <w:t xml:space="preserve">faire usage </w:t>
+      </w:r>
+      <w:r>
+        <w:rPr>
+          <w:lang w:val="sq-AL"/>
+        </w:rPr>
+        <w:t xml:space="preserve">est un Rasa Action Server. Ce dernier utilise le Rasa SDK en python et permet fonctionnellement parlant d’utiliser les mêmes actions implicites comme explicites que les diverses commandes Rasa peuvent effectuer telles que : </w:t>
+      </w:r>
+    </w:p>
+    <w:p>
+      <w:pPr>
+        <w:pStyle w:val="Corpsdetexte15interligne"/>
+        <w:rPr>
+          <w:lang w:val="sq-AL"/>
+        </w:rPr>
+      </w:pPr>
+      <w:r>
+        <w:rPr>
+          <w:lang w:val="sq-AL"/>
+        </w:rPr>
+        <w:t>- des Stories</w:t>
+      </w:r>
+    </w:p>
+    <w:p>
+      <w:pPr>
+        <w:pStyle w:val="Corpsdetexte15interligne"/>
+        <w:rPr>
+          <w:lang w:val="sq-AL"/>
+        </w:rPr>
+      </w:pPr>
+      <w:r>
+        <w:rPr>
+          <w:lang w:val="sq-AL"/>
+        </w:rPr>
+        <w:t>- affectations de slots</w:t>
+      </w:r>
+    </w:p>
+    <w:p>
+      <w:pPr>
+        <w:pStyle w:val="Corpsdetexte15interligne"/>
+        <w:rPr>
+          <w:lang w:val="sq-AL"/>
+        </w:rPr>
+      </w:pPr>
+      <w:r>
+        <w:rPr>
+          <w:lang w:val="sq-AL"/>
+        </w:rPr>
+        <w:t>- lancement d’évènement</w:t>
+      </w:r>
+    </w:p>
+    <w:p>
+      <w:pPr>
+        <w:pStyle w:val="Corpsdetexte15interligne"/>
+        <w:rPr>
+          <w:lang w:val="sq-AL"/>
+        </w:rPr>
+      </w:pPr>
+      <w:r>
+        <w:rPr>
+          <w:lang w:val="sq-AL"/>
+        </w:rPr>
+        <w:t>- Définition de checkpoints</w:t>
       </w:r>
     </w:p>
     <w:p>
@@ -22176,7 +22424,8 @@
         <w:rPr>
           <w:lang w:val="sq-AL"/>
         </w:rPr>
-        <w:t>Un dernier composant pouvant être utilisé est le Rasa NLG Server. Lors de l’entraînement du Chatbot, l’ensemble des réponses sont sauvegardées dans le modèle. Ainsi, si l’on souhaite modifier ne serait-ce qu’un caractère dans une réponse, il sera nécessaire de réentrainer l’ensemble du modèle. Afin d’éviter de perdre du temps à réentrainer le modèle constamment, on peut faire usage d’un NLG Server qui aura pour but de renseigner le Chatbot la réponse qu’il cherche. Et comme elle se trouve sur le serveur NLG, il ne suffit que de le redémarrer pour mettre à jour les réponses pouvant être retournées à l’utilisateur par le Chatbot.</w:t>
+        <w:lastRenderedPageBreak/>
+        <w:t>Le Rasa Action Server est utilisé dans le cas où l’on souhaite intégrer des actions personnalisées qui doivent, par exemple, intéragir avec une API ou effectuer une multitude d’actions qui ne peuvent pas être simplement définies dans des fichiers YAML.</w:t>
       </w:r>
     </w:p>
     <w:p>
@@ -22191,6 +22440,90 @@
         <w:rPr>
           <w:lang w:val="sq-AL"/>
         </w:rPr>
+        <w:t xml:space="preserve">Un </w:t>
+      </w:r>
+      <w:r>
+        <w:rPr>
+          <w:lang w:val="sq-AL"/>
+        </w:rPr>
+        <w:t>cinquième</w:t>
+      </w:r>
+      <w:r>
+        <w:rPr>
+          <w:lang w:val="sq-AL"/>
+        </w:rPr>
+        <w:t xml:space="preserve"> composant </w:t>
+      </w:r>
+      <w:r>
+        <w:rPr>
+          <w:lang w:val="sq-AL"/>
+        </w:rPr>
+        <w:t>est Rasa Tracker Store. Un élément récurrent lors du développement avec le SDK de Rasa est le Tracker. Le Tracker est en pratique, la mémoire du Chatbot. Par défaut, le Tracker enregistre l’ensemble des conversations et évènements passés. Comme le Tracker enregistre le tout en mémoire, si le bot est redémarré, l’ensemble des données seront perdues. C’est dans ce cas qu’il est possible d’utiliser un Tracker Store qui permet de lier le Tracker Rasa à une base de donnée pour stocker toutes ces informations.</w:t>
+      </w:r>
+    </w:p>
+    <w:p>
+      <w:pPr>
+        <w:pStyle w:val="Corpsdetexte15interligne"/>
+        <w:ind w:firstLine="0"/>
+        <w:rPr>
+          <w:lang w:val="sq-AL"/>
+        </w:rPr>
+      </w:pPr>
+      <w:r>
+        <w:rPr>
+          <w:lang w:val="sq-AL"/>
+        </w:rPr>
+        <w:t>Un dernier composant pouvant être utilisé est le Rasa NLG Server. Lors de l’entraînement du Chatbot, l’ensemble des réponses sont sauvegardées dans le modèle. Ainsi, si l’on souhaite modifier ne serait-ce qu’un caractère dans une réponse, il sera</w:t>
+      </w:r>
+      <w:r>
+        <w:rPr>
+          <w:lang w:val="sq-AL"/>
+        </w:rPr>
+        <w:t>it</w:t>
+      </w:r>
+      <w:r>
+        <w:rPr>
+          <w:lang w:val="sq-AL"/>
+        </w:rPr>
+        <w:t xml:space="preserve"> nécessaire de réentrainer l’ensemble du modèle. Afin d’éviter de perdre du temps à réentrainer le modèle constamment, on peut faire usage d’un NLG Server qui aura pour but </w:t>
+      </w:r>
+      <w:r>
+        <w:rPr>
+          <w:lang w:val="sq-AL"/>
+        </w:rPr>
+        <w:t>de fournir les réponses à la requête utilisateur selon divers paramètres, séparant ainsi l’aspect de gestion de conversations et de gestion de réponses</w:t>
+      </w:r>
+      <w:r>
+        <w:rPr>
+          <w:lang w:val="sq-AL"/>
+        </w:rPr>
+        <w:t xml:space="preserve">. </w:t>
+      </w:r>
+      <w:r>
+        <w:rPr>
+          <w:lang w:val="sq-AL"/>
+        </w:rPr>
+        <w:t xml:space="preserve">Comme l’ensemble des réponses </w:t>
+      </w:r>
+      <w:r>
+        <w:rPr>
+          <w:lang w:val="sq-AL"/>
+        </w:rPr>
+        <w:t>se trouve sur le serveur NLG, il ne suffit que de le redémarrer pour mettre à jour les réponses pouvant être retournées à l’utilisateur par le Chatbot.</w:t>
+      </w:r>
+    </w:p>
+    <w:p>
+      <w:pPr>
+        <w:pStyle w:val="Corpsdetexte15interligne"/>
+        <w:ind w:firstLine="0"/>
+        <w:rPr>
+          <w:lang w:val="sq-AL"/>
+        </w:rPr>
+      </w:pPr>
+      <w:r>
+        <w:rPr>
+          <w:lang w:val="sq-AL"/>
+        </w:rPr>
         <w:tab/>
         <w:t>Les divers composants présentés ci-dessus sont une liste non exhaustive des composants mis à disposition par l’outil Rasa et grâce à ceux-ci, on peut déjà si l’on le souhaite mettre en place un Chatbot bien assez robuste et efficace.</w:t>
       </w:r>
@@ -22199,11 +22532,11 @@
       <w:pPr>
         <w:pStyle w:val="Titre3"/>
       </w:pPr>
-      <w:bookmarkStart w:id="67" w:name="_Toc160792371"/>
+      <w:bookmarkStart w:id="82" w:name="_Toc160792371"/>
       <w:r>
         <w:t>Rasa Pro</w:t>
       </w:r>
-      <w:bookmarkEnd w:id="67"/>
+      <w:bookmarkEnd w:id="82"/>
     </w:p>
     <w:p>
       <w:pPr>
@@ -22222,7 +22555,14 @@
         <w:rPr>
           <w:lang w:val="sq-AL"/>
         </w:rPr>
-        <w:t>est elle Open Core. Open Core dans ce cas-ci voulant dire que toutes les fonctionnalités de Rasa Open Source sont utilisables par les usagers de Rasa Pro. Sauf que les usagers de Rasa Pro possèdent des fonctionnalités supplémentaires et propriétaires.</w:t>
+        <w:t xml:space="preserve">est elle Open Core. Open Core dans ce cas-ci voulant dire que toutes les </w:t>
+      </w:r>
+      <w:r>
+        <w:rPr>
+          <w:lang w:val="sq-AL"/>
+        </w:rPr>
+        <w:lastRenderedPageBreak/>
+        <w:t>fonctionnalités de Rasa Open Source sont utilisables par les usagers de Rasa Pro. Sauf que les usagers de Rasa Pro possèdent des fonctionnalités supplémentaires et propriétaires.</w:t>
       </w:r>
     </w:p>
     <w:p>
@@ -22236,7 +22576,49 @@
         <w:rPr>
           <w:lang w:val="sq-AL"/>
         </w:rPr>
-        <w:t>De ce que j’ai pu découvrir au long de mes recherches sur Rasa Pro, ce service fourni principalement un produit étant l’usage de CALM au sein de Chatbots Rasa.</w:t>
+        <w:t>Ce qui est ressorti au long de mes recherches</w:t>
+      </w:r>
+      <w:r>
+        <w:rPr>
+          <w:lang w:val="sq-AL"/>
+        </w:rPr>
+        <w:t xml:space="preserve"> sur Rasa Pro</w:t>
+      </w:r>
+      <w:r>
+        <w:rPr>
+          <w:lang w:val="sq-AL"/>
+        </w:rPr>
+        <w:t xml:space="preserve"> est que</w:t>
+      </w:r>
+      <w:r>
+        <w:rPr>
+          <w:lang w:val="sq-AL"/>
+        </w:rPr>
+        <w:t xml:space="preserve"> ce service fourni</w:t>
+      </w:r>
+      <w:r>
+        <w:rPr>
+          <w:lang w:val="sq-AL"/>
+        </w:rPr>
+        <w:t>t</w:t>
+      </w:r>
+      <w:r>
+        <w:rPr>
+          <w:lang w:val="sq-AL"/>
+        </w:rPr>
+        <w:t xml:space="preserve"> principalement un produit </w:t>
+      </w:r>
+      <w:r>
+        <w:rPr>
+          <w:lang w:val="sq-AL"/>
+        </w:rPr>
+        <w:t>: CALM</w:t>
+      </w:r>
+      <w:r>
+        <w:rPr>
+          <w:lang w:val="sq-AL"/>
+        </w:rPr>
+        <w:t>.</w:t>
       </w:r>
     </w:p>
     <w:p>
@@ -22351,7 +22733,6 @@
         <w:rPr>
           <w:lang w:val="sq-AL"/>
         </w:rPr>
-        <w:lastRenderedPageBreak/>
         <w:t>CALM permet de se débarasser du système d’entités et de stories et de faire à la place usage d’un couplage entre des Flows et un LLM au choix.</w:t>
       </w:r>
     </w:p>
@@ -22381,7 +22762,19 @@
         <w:rPr>
           <w:lang w:val="sq-AL"/>
         </w:rPr>
-        <w:t xml:space="preserve"> qui sera utilisée lors de la communication du message de l’utilisateur au LLM afin de pouvoir déterminer l’action devant être entreprise ensuite. Il est aussi possible de faire usage de </w:t>
+        <w:t xml:space="preserve"> qui sera utilisée lors de la communication du message de l’utilisateur au LLM afin de pouvoir déterminer l’action</w:t>
+      </w:r>
+      <w:r>
+        <w:rPr>
+          <w:lang w:val="sq-AL"/>
+        </w:rPr>
+        <w:t xml:space="preserve"> à exécuter ensuite</w:t>
+      </w:r>
+      <w:r>
+        <w:rPr>
+          <w:lang w:val="sq-AL"/>
+        </w:rPr>
+        <w:t xml:space="preserve">. Il est aussi possible de faire usage de </w:t>
       </w:r>
       <w:r>
         <w:rPr>
@@ -22409,7 +22802,19 @@
         <w:rPr>
           <w:lang w:val="sq-AL"/>
         </w:rPr>
-        <w:t xml:space="preserve"> pouvant être appliqués sur ces slots selon l’état de ces derniers. Similairement à des Forms il est possible de faire usage de </w:t>
+        <w:t xml:space="preserve"> </w:t>
+      </w:r>
+      <w:r>
+        <w:rPr>
+          <w:lang w:val="sq-AL"/>
+        </w:rPr>
+        <w:t xml:space="preserve">qui seront ensuite appliqués </w:t>
+      </w:r>
+      <w:r>
+        <w:rPr>
+          <w:lang w:val="sq-AL"/>
+        </w:rPr>
+        <w:t xml:space="preserve">sur ces slots selon l’état de ces derniers. Similairement à des Forms il est possible de faire usage de </w:t>
       </w:r>
       <w:r>
         <w:rPr>
@@ -22438,7 +22843,7 @@
         <w:rPr>
           <w:lang w:val="sq-AL"/>
         </w:rPr>
-        <w:t xml:space="preserve">Il existe à actuellement des limitations aux Flows qui sont dûs à la taille des contextes mis à disposition par les divers LLMs </w:t>
+        <w:t xml:space="preserve">Il existe actuellement des limitations aux Flows qui sont dûs à la taille des contextes mis à disposition par les divers LLMs </w:t>
       </w:r>
       <w:r>
         <w:t>disponibles</w:t>
@@ -22447,7 +22852,19 @@
         <w:rPr>
           <w:lang w:val="sq-AL"/>
         </w:rPr>
-        <w:t>. La quantité de Flows pouvant être gérés par Rasa Pro dépends de :</w:t>
+        <w:t>. La quantité de Flows pouvant être gérés par Rasa Pro dépend</w:t>
+      </w:r>
+      <w:r>
+        <w:rPr>
+          <w:lang w:val="sq-AL"/>
+        </w:rPr>
+        <w:t xml:space="preserve"> </w:t>
+      </w:r>
+      <w:r>
+        <w:rPr>
+          <w:lang w:val="sq-AL"/>
+        </w:rPr>
+        <w:t>de :</w:t>
       </w:r>
     </w:p>
     <w:p>
@@ -22471,7 +22888,7 @@
         <w:rPr>
           <w:lang w:val="sq-AL"/>
         </w:rPr>
-        <w:t>des Flows</w:t>
+        <w:t>des Flow</w:t>
       </w:r>
     </w:p>
     <w:p>
@@ -22489,7 +22906,7 @@
         <w:rPr>
           <w:lang w:val="sq-AL"/>
         </w:rPr>
-        <w:t>Le nombre de slots dans chaque Flows</w:t>
+        <w:t>Le nombre de slots dans chaque Flow</w:t>
       </w:r>
     </w:p>
     <w:p>
@@ -22507,7 +22924,7 @@
         <w:rPr>
           <w:lang w:val="sq-AL"/>
         </w:rPr>
-        <w:t>La longueur de la description de chaque slots</w:t>
+        <w:t>La longueur de la description de chaque slot</w:t>
       </w:r>
     </w:p>
     <w:p>
@@ -22525,6 +22942,7 @@
         <w:rPr>
           <w:lang w:val="sq-AL"/>
         </w:rPr>
+        <w:lastRenderedPageBreak/>
         <w:t>Les types de slots et nombres de valeurs autorisées</w:t>
       </w:r>
     </w:p>
@@ -22582,7 +23000,6 @@
         <w:rPr>
           <w:lang w:val="sq-AL"/>
         </w:rPr>
-        <w:lastRenderedPageBreak/>
         <w:t xml:space="preserve">Il n’existe pas de prix fixe pour faire l’acquisition de Rasa Pro car le coût va varier selon le client et ce qu’il cherche à </w:t>
       </w:r>
       <w:r>
@@ -22620,11 +23037,11 @@
       <w:pPr>
         <w:pStyle w:val="Titre3"/>
       </w:pPr>
-      <w:bookmarkStart w:id="68" w:name="_Toc160792372"/>
+      <w:bookmarkStart w:id="83" w:name="_Toc160792372"/>
       <w:r>
         <w:t>Duckling</w:t>
       </w:r>
-      <w:bookmarkEnd w:id="68"/>
+      <w:bookmarkEnd w:id="83"/>
     </w:p>
     <w:p>
       <w:pPr>
@@ -22866,6 +23283,7 @@
               <w:rPr>
                 <w:lang w:val="sq-AL"/>
               </w:rPr>
+              <w:lastRenderedPageBreak/>
               <w:t>Numéro de carte de crédit</w:t>
             </w:r>
           </w:p>
@@ -23070,7 +23488,7 @@
               <w:pStyle w:val="Corpsdetexte15interligne"/>
               <w:ind w:firstLine="0"/>
             </w:pPr>
-            <w:hyperlink r:id="rId44" w:history="1">
+            <w:hyperlink r:id="rId43" w:history="1">
               <w:r>
                 <w:rPr>
                   <w:rStyle w:val="Lienhypertexte"/>
@@ -23122,7 +23540,6 @@
               <w:rPr>
                 <w:lang w:val="sq-AL"/>
               </w:rPr>
-              <w:lastRenderedPageBreak/>
               <w:t>Nombre</w:t>
             </w:r>
           </w:p>
@@ -23433,7 +23850,7 @@
                 <w:lang w:val="sq-AL"/>
               </w:rPr>
             </w:pPr>
-            <w:hyperlink r:id="rId45" w:history="1">
+            <w:hyperlink r:id="rId44" w:history="1">
               <w:r>
                 <w:rPr>
                   <w:rStyle w:val="Lienhypertexte"/>
@@ -23772,8 +24189,9 @@
       <w:pPr>
         <w:pStyle w:val="Tableau"/>
       </w:pPr>
-      <w:bookmarkStart w:id="69" w:name="_Toc160573705"/>
-      <w:r>
+      <w:bookmarkStart w:id="84" w:name="_Toc160573705"/>
+      <w:r>
+        <w:lastRenderedPageBreak/>
         <w:t xml:space="preserve">Tableau </w:t>
       </w:r>
       <w:r>
@@ -23801,7 +24219,7 @@
       <w:r>
         <w:t>Duckling</w:t>
       </w:r>
-      <w:bookmarkEnd w:id="69"/>
+      <w:bookmarkEnd w:id="84"/>
       <w:proofErr w:type="spellEnd"/>
     </w:p>
     <w:p>
@@ -23834,14 +24252,14 @@
           <w:lang w:val="sq-AL"/>
         </w:rPr>
       </w:pPr>
-      <w:bookmarkStart w:id="70" w:name="_Toc160792373"/>
+      <w:bookmarkStart w:id="85" w:name="_Toc160792373"/>
       <w:r>
         <w:rPr>
           <w:lang w:val="sq-AL"/>
         </w:rPr>
         <w:t>Chatterbot</w:t>
       </w:r>
-      <w:bookmarkEnd w:id="70"/>
+      <w:bookmarkEnd w:id="85"/>
     </w:p>
     <w:p>
       <w:pPr>
@@ -23854,7 +24272,6 @@
         <w:rPr>
           <w:lang w:val="sq-AL"/>
         </w:rPr>
-        <w:lastRenderedPageBreak/>
         <w:t>Chatterbot est une librairie Python</w:t>
       </w:r>
       <w:r>
@@ -23913,14 +24330,14 @@
           <w:lang w:val="sq-AL"/>
         </w:rPr>
       </w:pPr>
-      <w:bookmarkStart w:id="71" w:name="_Toc160792374"/>
+      <w:bookmarkStart w:id="86" w:name="_Toc160792374"/>
       <w:r>
         <w:rPr>
           <w:lang w:val="sq-AL"/>
         </w:rPr>
         <w:t>Microsoft Bot Framework</w:t>
       </w:r>
-      <w:bookmarkEnd w:id="71"/>
+      <w:bookmarkEnd w:id="86"/>
     </w:p>
     <w:p>
       <w:pPr>
@@ -24059,6 +24476,7 @@
         <w:rPr>
           <w:lang w:val="sq-AL"/>
         </w:rPr>
+        <w:lastRenderedPageBreak/>
         <w:t>Gestion de Dialogues et Conversations</w:t>
       </w:r>
     </w:p>
@@ -24110,14 +24528,7 @@
         <w:rPr>
           <w:lang w:val="sq-AL"/>
         </w:rPr>
-        <w:t xml:space="preserve">Ce framework n’est hélas pas open source ou gratuit et nécessite un abonnement pour en faire usage pleinement. Il existe cependant un modèle gratuit mais avec des fonctionnalités </w:t>
-      </w:r>
-      <w:r>
-        <w:rPr>
-          <w:lang w:val="sq-AL"/>
-        </w:rPr>
-        <w:lastRenderedPageBreak/>
-        <w:t>réduites et un nombre de messages pouvant être envoyés aux divers canaux de messageries limité.</w:t>
+        <w:t>Ce framework n’est hélas pas open source ou gratuit et nécessite un abonnement pour en faire usage pleinement. Il existe cependant un modèle gratuit mais avec des fonctionnalités réduites et un nombre de messages pouvant être envoyés aux divers canaux de messageries limité.</w:t>
       </w:r>
     </w:p>
     <w:p>
@@ -24127,14 +24538,14 @@
           <w:lang w:val="sq-AL"/>
         </w:rPr>
       </w:pPr>
-      <w:bookmarkStart w:id="72" w:name="_Toc160792375"/>
+      <w:bookmarkStart w:id="87" w:name="_Toc160792375"/>
       <w:r>
         <w:rPr>
           <w:lang w:val="sq-AL"/>
         </w:rPr>
         <w:t>NLTK</w:t>
       </w:r>
-      <w:bookmarkEnd w:id="72"/>
+      <w:bookmarkEnd w:id="87"/>
     </w:p>
     <w:p>
       <w:pPr>
@@ -24163,14 +24574,14 @@
           <w:lang w:val="sq-AL"/>
         </w:rPr>
       </w:pPr>
-      <w:bookmarkStart w:id="73" w:name="_Toc160792376"/>
+      <w:bookmarkStart w:id="88" w:name="_Toc160792376"/>
       <w:r>
         <w:rPr>
           <w:lang w:val="sq-AL"/>
         </w:rPr>
         <w:t>OpenNLP</w:t>
       </w:r>
-      <w:bookmarkEnd w:id="73"/>
+      <w:bookmarkEnd w:id="88"/>
     </w:p>
     <w:p>
       <w:pPr>
@@ -24231,7 +24642,7 @@
           <w:lang w:val="sq-AL"/>
         </w:rPr>
       </w:pPr>
-      <w:bookmarkStart w:id="74" w:name="_Toc160792377"/>
+      <w:bookmarkStart w:id="89" w:name="_Toc160792377"/>
       <w:r>
         <w:rPr>
           <w:lang w:val="sq-AL"/>
@@ -24239,7 +24650,7 @@
         <w:lastRenderedPageBreak/>
         <w:t>Présentation des prototypes</w:t>
       </w:r>
-      <w:bookmarkEnd w:id="74"/>
+      <w:bookmarkEnd w:id="89"/>
     </w:p>
     <w:p>
       <w:pPr>
@@ -24262,14 +24673,14 @@
           <w:lang w:val="sq-AL"/>
         </w:rPr>
       </w:pPr>
-      <w:bookmarkStart w:id="75" w:name="_Toc160792378"/>
+      <w:bookmarkStart w:id="90" w:name="_Toc160792378"/>
       <w:r>
         <w:rPr>
           <w:lang w:val="sq-AL"/>
         </w:rPr>
         <w:t>Prototypes NLP</w:t>
       </w:r>
-      <w:bookmarkEnd w:id="75"/>
+      <w:bookmarkEnd w:id="90"/>
     </w:p>
     <w:p>
       <w:pPr>
@@ -24316,11 +24727,11 @@
       <w:pPr>
         <w:pStyle w:val="Titre3"/>
       </w:pPr>
-      <w:bookmarkStart w:id="76" w:name="_Toc160792379"/>
+      <w:bookmarkStart w:id="91" w:name="_Toc160792379"/>
       <w:r>
         <w:t>Java</w:t>
       </w:r>
-      <w:bookmarkEnd w:id="76"/>
+      <w:bookmarkEnd w:id="91"/>
     </w:p>
     <w:p>
       <w:pPr>
@@ -24557,11 +24968,11 @@
       <w:pPr>
         <w:pStyle w:val="Titre3"/>
       </w:pPr>
-      <w:bookmarkStart w:id="77" w:name="_Toc160792380"/>
+      <w:bookmarkStart w:id="92" w:name="_Toc160792380"/>
       <w:r>
         <w:t>Python</w:t>
       </w:r>
-      <w:bookmarkEnd w:id="77"/>
+      <w:bookmarkEnd w:id="92"/>
     </w:p>
     <w:p>
       <w:pPr>
@@ -25018,14 +25429,14 @@
           <w:lang w:val="sq-AL"/>
         </w:rPr>
       </w:pPr>
-      <w:bookmarkStart w:id="78" w:name="_Toc160792381"/>
+      <w:bookmarkStart w:id="93" w:name="_Toc160792381"/>
       <w:r>
         <w:rPr>
           <w:lang w:val="sq-AL"/>
         </w:rPr>
         <w:t>Prototype TAPAS</w:t>
       </w:r>
-      <w:bookmarkEnd w:id="78"/>
+      <w:bookmarkEnd w:id="93"/>
     </w:p>
     <w:p>
       <w:pPr>
@@ -25115,11 +25526,11 @@
       <w:pPr>
         <w:pStyle w:val="Titre3"/>
       </w:pPr>
-      <w:bookmarkStart w:id="79" w:name="_Toc160792382"/>
+      <w:bookmarkStart w:id="94" w:name="_Toc160792382"/>
       <w:r>
         <w:t>Données de test</w:t>
       </w:r>
-      <w:bookmarkEnd w:id="79"/>
+      <w:bookmarkEnd w:id="94"/>
     </w:p>
     <w:p>
       <w:pPr>
@@ -25581,7 +25992,7 @@
         <w:pStyle w:val="Tableau"/>
         <w:jc w:val="center"/>
       </w:pPr>
-      <w:bookmarkStart w:id="80" w:name="_Toc160573706"/>
+      <w:bookmarkStart w:id="95" w:name="_Toc160573706"/>
       <w:r>
         <w:t xml:space="preserve">Tableau </w:t>
       </w:r>
@@ -25606,7 +26017,7 @@
       <w:r>
         <w:t>: Extrait de Terrains.csv</w:t>
       </w:r>
-      <w:bookmarkEnd w:id="80"/>
+      <w:bookmarkEnd w:id="95"/>
     </w:p>
     <w:p>
       <w:pPr>
@@ -26160,7 +26571,7 @@
         <w:pStyle w:val="Tableau"/>
         <w:jc w:val="center"/>
       </w:pPr>
-      <w:bookmarkStart w:id="81" w:name="_Toc160573707"/>
+      <w:bookmarkStart w:id="96" w:name="_Toc160573707"/>
       <w:r>
         <w:t xml:space="preserve">Tableau </w:t>
       </w:r>
@@ -26185,7 +26596,7 @@
       <w:r>
         <w:t>: Contenu de Horaires.csv</w:t>
       </w:r>
-      <w:bookmarkEnd w:id="81"/>
+      <w:bookmarkEnd w:id="96"/>
     </w:p>
     <w:p>
       <w:pPr>
@@ -26200,12 +26611,12 @@
       <w:pPr>
         <w:pStyle w:val="Titre3"/>
       </w:pPr>
-      <w:bookmarkStart w:id="82" w:name="_Toc160792383"/>
+      <w:bookmarkStart w:id="97" w:name="_Toc160792383"/>
       <w:r>
         <w:lastRenderedPageBreak/>
         <w:t>Résultats</w:t>
       </w:r>
-      <w:bookmarkEnd w:id="82"/>
+      <w:bookmarkEnd w:id="97"/>
     </w:p>
     <w:p>
       <w:pPr>
@@ -26544,11 +26955,11 @@
       <w:pPr>
         <w:pStyle w:val="Titre3"/>
       </w:pPr>
-      <w:bookmarkStart w:id="83" w:name="_Toc160792384"/>
+      <w:bookmarkStart w:id="98" w:name="_Toc160792384"/>
       <w:r>
         <w:t>Conclusion</w:t>
       </w:r>
-      <w:bookmarkEnd w:id="83"/>
+      <w:bookmarkEnd w:id="98"/>
     </w:p>
     <w:p>
       <w:pPr>
@@ -26595,14 +27006,14 @@
           <w:lang w:val="sq-AL"/>
         </w:rPr>
       </w:pPr>
-      <w:bookmarkStart w:id="84" w:name="_Toc160792385"/>
+      <w:bookmarkStart w:id="99" w:name="_Toc160792385"/>
       <w:r>
         <w:rPr>
           <w:lang w:val="sq-AL"/>
         </w:rPr>
         <w:t>Prototype Chatbot</w:t>
       </w:r>
-      <w:bookmarkEnd w:id="84"/>
+      <w:bookmarkEnd w:id="99"/>
     </w:p>
     <w:p>
       <w:pPr>
@@ -26645,11 +27056,11 @@
         <w:t>Tout d’abord, afin de pouvoir réaliser le Chatbot il faut des données pour l’entraînement du gestionnaire de dialogues afin que le Chatbot soit capable de les reconnaître par la suite.</w:t>
       </w:r>
     </w:p>
-    <w:bookmarkStart w:id="85" w:name="_Toc160792386"/>
     <w:p>
       <w:pPr>
         <w:pStyle w:val="Titre3"/>
       </w:pPr>
+      <w:bookmarkStart w:id="100" w:name="_Toc160792386"/>
       <w:r>
         <w:rPr>
           <w:noProof/>
@@ -30858,7 +31269,7 @@
       <w:r>
         <w:t>Données d’entraînement</w:t>
       </w:r>
-      <w:bookmarkEnd w:id="85"/>
+      <w:bookmarkEnd w:id="100"/>
     </w:p>
     <w:p>
       <w:pPr>
@@ -35413,11 +35824,11 @@
         <w:t>Une fois qu’une des deux manières de réserver est effectuée, le bot demandera une confirmation de la réservation et le client pourra accepter ou l’annuler.</w:t>
       </w:r>
     </w:p>
-    <w:bookmarkStart w:id="86" w:name="_Toc160792387"/>
     <w:p>
       <w:pPr>
         <w:pStyle w:val="Titre3"/>
       </w:pPr>
+      <w:bookmarkStart w:id="101" w:name="_Toc160792387"/>
       <w:r>
         <w:rPr>
           <w:noProof/>
@@ -36062,7 +36473,7 @@
       <w:r>
         <w:t>Exemple de conversation</w:t>
       </w:r>
-      <w:bookmarkEnd w:id="86"/>
+      <w:bookmarkEnd w:id="101"/>
     </w:p>
     <w:p>
       <w:pPr>
@@ -37010,11 +37421,11 @@
       <w:pPr>
         <w:pStyle w:val="Titre3"/>
       </w:pPr>
-      <w:bookmarkStart w:id="87" w:name="_Toc160792388"/>
+      <w:bookmarkStart w:id="102" w:name="_Toc160792388"/>
       <w:r>
         <w:t>Conclusion</w:t>
       </w:r>
-      <w:bookmarkEnd w:id="87"/>
+      <w:bookmarkEnd w:id="102"/>
     </w:p>
     <w:p>
       <w:pPr>
@@ -37067,11 +37478,11 @@
       <w:pPr>
         <w:pStyle w:val="Titre2"/>
       </w:pPr>
-      <w:bookmarkStart w:id="88" w:name="_Toc160792389"/>
+      <w:bookmarkStart w:id="103" w:name="_Toc160792389"/>
       <w:r>
         <w:t>Réflexion sur l’ensemble des Prototypes</w:t>
       </w:r>
-      <w:bookmarkEnd w:id="88"/>
+      <w:bookmarkEnd w:id="103"/>
     </w:p>
     <w:p>
       <w:pPr>
@@ -37086,13 +37497,88 @@
         <w:pStyle w:val="Corpsdetexte15interligne"/>
       </w:pPr>
       <w:r>
-        <w:t xml:space="preserve">Premièrement, concernant les prototypes NLP, j’étais initialement de l’avis que si je devais implémenter quelque chose faisant usage de Machine Learning </w:t>
-      </w:r>
-      <w:r>
-        <w:t xml:space="preserve">que j’irais avec le langage Python mais j’ai tout de même décidé d’essayer ce que programmer avec un package NLP en Java donnerait et bien qu’il soit tout à fait performant et capable d’atteindre des résultats cohérents, il n’en reste néanmoins pas aussi facile à utiliser et mettre en place que compère en Python dû au simple fait qu’une grande majorité des travaux de Machine Learning sont réalisés en Python et que la conséquence de cela est que beaucoup de modèles de Machine Learning et librairies se trouvent en Python et que pour réaliser un même projet en Java et Python, il faudra réaliser bien plus de modèles soi-même de zéro ainsi que créer davantage de jeux de données pour le projet Java que Python. </w:t>
-      </w:r>
-      <w:r>
-        <w:t xml:space="preserve"> Le prototype Python reste très pertinent même par la suite car comme précisé lors de la définition de ce qu’est un Chatbot, avant d’arriver à l’étape moteur de réponses, il y a toujours un traitement NLP qui se fait et avoir un moyen d’en appliquer soi-même à l’aide d’une librairie est toujours un plus.</w:t>
+        <w:t>En premier lieu, concernant les prototypes NLP, j’étais de l'avis que si j'allais réaliser un programme faisant usage de Machine Learning que je le coderais en Python. Mais, dans l'optique de proposer une solution dans un langage pas d'habitude utilisé pour ce type de prototypes, j'ai tout de même décidé d’essayer d'en faire un en java. Bien que le prototype soit tout à fait performant et capable d’atteindre des résultats cohérents, il ne reste néanmoins pas aussi facile à utiliser et mettre en place que son compère en Python</w:t>
+      </w:r>
+      <w:r>
+        <w:t xml:space="preserve"> pour les raisons qui suivent :</w:t>
+      </w:r>
+    </w:p>
+    <w:p>
+      <w:pPr>
+        <w:pStyle w:val="Corpsdetexte15interligne"/>
+        <w:numPr>
+          <w:ilvl w:val="0"/>
+          <w:numId w:val="16"/>
+        </w:numPr>
+      </w:pPr>
+      <w:r>
+        <w:t xml:space="preserve">Davantage de solutions et librairies sont uniquement </w:t>
+      </w:r>
+      <w:r>
+        <w:t>créées</w:t>
+      </w:r>
+      <w:r>
+        <w:t xml:space="preserve"> en Python dû à sa popularité dans ce domaine.</w:t>
+      </w:r>
+    </w:p>
+    <w:p>
+      <w:pPr>
+        <w:pStyle w:val="Corpsdetexte15interligne"/>
+        <w:numPr>
+          <w:ilvl w:val="0"/>
+          <w:numId w:val="16"/>
+        </w:numPr>
+      </w:pPr>
+      <w:r>
+        <w:t>Pour la même raison qu’au-dessus, il y a bien moins de modèles pré-entraînés de disponibles et compatibles avec les librairies Java de NLP</w:t>
+      </w:r>
+      <w:r>
+        <w:t>. Nécessitant ainsi de réaliser une plus grande portion des jeux de donnés utilisés soi-même.</w:t>
+      </w:r>
+    </w:p>
+    <w:p>
+      <w:pPr>
+        <w:pStyle w:val="Corpsdetexte15interligne"/>
+        <w:numPr>
+          <w:ilvl w:val="0"/>
+          <w:numId w:val="16"/>
+        </w:numPr>
+      </w:pPr>
+      <w:r>
+        <w:t>Une certaine quantité de techniques NLP ou autres fonctionnalités sont manquantes en Java alors que très présentes en python.</w:t>
+      </w:r>
+    </w:p>
+    <w:p>
+      <w:pPr>
+        <w:pStyle w:val="Corpsdetexte15interligne"/>
+      </w:pPr>
+      <w:r>
+        <w:lastRenderedPageBreak/>
+        <w:t xml:space="preserve"> </w:t>
+      </w:r>
+      <w:r>
+        <w:t xml:space="preserve">Le prototype Python reste </w:t>
+      </w:r>
+      <w:r>
+        <w:t xml:space="preserve">lui </w:t>
+      </w:r>
+      <w:r>
+        <w:t>pertinent car comme précisé lors de la définition de ce qu’est un Chatbot, il y a toujours un traitement NLP qui se fait</w:t>
+      </w:r>
+      <w:r>
+        <w:t xml:space="preserve"> avant de procéder vers le moteur de réponses</w:t>
+      </w:r>
+      <w:r>
+        <w:t xml:space="preserve"> et </w:t>
+      </w:r>
+      <w:r>
+        <w:t xml:space="preserve">pouvoir </w:t>
+      </w:r>
+      <w:r>
+        <w:t>en appliquer soi-même à l’aide d’une librairie est toujours un plus.</w:t>
+      </w:r>
+      <w:r>
+        <w:t xml:space="preserve"> </w:t>
       </w:r>
     </w:p>
     <w:p>
@@ -37101,7 +37587,6 @@
         <w:ind w:firstLine="0"/>
       </w:pPr>
       <w:r>
-        <w:lastRenderedPageBreak/>
         <w:tab/>
         <w:t xml:space="preserve">Deuxièmement, concernant le prototype TAPAS, je pense que mes attentes de ce modèle étaient bien au-delà de mes espérances initiales et que j’ai donc bien fait de réaliser un prototype initial afin de mettre à l’épreuve ce modèle afin de ne pas me retrouver bloquer par la suite. TAPAS est un très bon modèle dans ce qu’il fait étant la recherche de données dans un tableau à l’aide de langage naturel. Hélas, les obstacles tels que la langue par le fait que beaucoup plus de requêtes reçoivent des résultats erronés après mise en place du modèle qu’en anglais, ce qui nécessiterait davantage de Fine tuning et ajout de jeux de données pour compléter le modèle avec ses données de langue Française. Un autre obstacle est </w:t>
       </w:r>
@@ -37141,12 +37626,12 @@
       <w:pPr>
         <w:pStyle w:val="Titre1non-numrot"/>
       </w:pPr>
-      <w:bookmarkStart w:id="89" w:name="_Toc160792390"/>
+      <w:bookmarkStart w:id="104" w:name="_Toc160792390"/>
       <w:r>
         <w:lastRenderedPageBreak/>
         <w:t>Conclusion</w:t>
       </w:r>
-      <w:bookmarkEnd w:id="89"/>
+      <w:bookmarkEnd w:id="104"/>
     </w:p>
     <w:p>
       <w:pPr>
@@ -37288,7 +37773,7 @@
       <w:pPr>
         <w:pStyle w:val="Titre1non-numrot"/>
       </w:pPr>
-      <w:bookmarkStart w:id="90" w:name="_Toc160792391"/>
+      <w:bookmarkStart w:id="105" w:name="_Toc160792391"/>
       <w:r>
         <w:lastRenderedPageBreak/>
         <w:t>Références</w:t>
@@ -37296,7 +37781,7 @@
       <w:r>
         <w:t xml:space="preserve"> documentaires</w:t>
       </w:r>
-      <w:bookmarkEnd w:id="90"/>
+      <w:bookmarkEnd w:id="105"/>
     </w:p>
     <w:p>
       <w:pPr>
@@ -40418,8 +40903,8 @@
       </w:pPr>
     </w:p>
     <w:sectPr>
-      <w:headerReference w:type="default" r:id="rId46"/>
-      <w:footerReference w:type="default" r:id="rId47"/>
+      <w:headerReference w:type="default" r:id="rId45"/>
+      <w:footerReference w:type="default" r:id="rId46"/>
       <w:pgSz w:w="11906" w:h="16838"/>
       <w:pgMar w:top="1317" w:right="1134" w:bottom="1409" w:left="1417" w:header="850" w:footer="850" w:gutter="0"/>
       <w:cols w:space="720"/>
@@ -40722,7 +41207,35 @@
           <w:rFonts w:ascii="Times New Roman" w:hAnsi="Times New Roman" w:cs="Times New Roman"/>
           <w:lang w:val="de-CH"/>
         </w:rPr>
-        <w:t xml:space="preserve">NLG: Unterschiede, Funktionen und Beispiele. datasolut GmbH [en ligne]. 24 mai 2023. Disponible à l’adresse : </w:t>
+        <w:t xml:space="preserve">NLG: Unterschiede, Funktionen und Beispiele. datasolut GmbH [en ligne]. 24 mai 2023. Disponible à </w:t>
+      </w:r>
+      <w:proofErr w:type="spellStart"/>
+      <w:proofErr w:type="gramStart"/>
+      <w:r>
+        <w:rPr>
+          <w:rStyle w:val="Rfrencelgre"/>
+          <w:rFonts w:ascii="Times New Roman" w:hAnsi="Times New Roman" w:cs="Times New Roman"/>
+          <w:lang w:val="de-CH"/>
+        </w:rPr>
+        <w:t>l’adresse</w:t>
+      </w:r>
+      <w:proofErr w:type="spellEnd"/>
+      <w:r>
+        <w:rPr>
+          <w:rStyle w:val="Rfrencelgre"/>
+          <w:rFonts w:ascii="Times New Roman" w:hAnsi="Times New Roman" w:cs="Times New Roman"/>
+          <w:lang w:val="de-CH"/>
+        </w:rPr>
+        <w:t> :</w:t>
+      </w:r>
+      <w:proofErr w:type="gramEnd"/>
+      <w:r>
+        <w:rPr>
+          <w:rStyle w:val="Rfrencelgre"/>
+          <w:rFonts w:ascii="Times New Roman" w:hAnsi="Times New Roman" w:cs="Times New Roman"/>
+          <w:lang w:val="de-CH"/>
+        </w:rPr>
+        <w:t xml:space="preserve"> </w:t>
       </w:r>
       <w:hyperlink r:id="rId1" w:history="1">
         <w:r>
@@ -40740,7 +41253,43 @@
           <w:rFonts w:ascii="Times New Roman" w:hAnsi="Times New Roman" w:cs="Times New Roman"/>
           <w:lang w:val="de-CH"/>
         </w:rPr>
-        <w:t xml:space="preserve"> [consulté le 1 mars 2024]. </w:t>
+        <w:t xml:space="preserve"> [</w:t>
+      </w:r>
+      <w:proofErr w:type="spellStart"/>
+      <w:r>
+        <w:rPr>
+          <w:rStyle w:val="Rfrencelgre"/>
+          <w:rFonts w:ascii="Times New Roman" w:hAnsi="Times New Roman" w:cs="Times New Roman"/>
+          <w:lang w:val="de-CH"/>
+        </w:rPr>
+        <w:t>consulté</w:t>
+      </w:r>
+      <w:proofErr w:type="spellEnd"/>
+      <w:r>
+        <w:rPr>
+          <w:rStyle w:val="Rfrencelgre"/>
+          <w:rFonts w:ascii="Times New Roman" w:hAnsi="Times New Roman" w:cs="Times New Roman"/>
+          <w:lang w:val="de-CH"/>
+        </w:rPr>
+        <w:t xml:space="preserve"> le 1 </w:t>
+      </w:r>
+      <w:proofErr w:type="spellStart"/>
+      <w:r>
+        <w:rPr>
+          <w:rStyle w:val="Rfrencelgre"/>
+          <w:rFonts w:ascii="Times New Roman" w:hAnsi="Times New Roman" w:cs="Times New Roman"/>
+          <w:lang w:val="de-CH"/>
+        </w:rPr>
+        <w:t>mars</w:t>
+      </w:r>
+      <w:proofErr w:type="spellEnd"/>
+      <w:r>
+        <w:rPr>
+          <w:rStyle w:val="Rfrencelgre"/>
+          <w:rFonts w:ascii="Times New Roman" w:hAnsi="Times New Roman" w:cs="Times New Roman"/>
+          <w:lang w:val="de-CH"/>
+        </w:rPr>
+        <w:t xml:space="preserve"> 2024]. </w:t>
       </w:r>
     </w:p>
     <w:p>
@@ -40992,7 +41541,23 @@
           <w:rStyle w:val="Rfrencelgre"/>
           <w:lang w:val="en-US"/>
         </w:rPr>
-        <w:t xml:space="preserve">Disponible à l’adresse : </w:t>
+        <w:t xml:space="preserve">Disponible à </w:t>
+      </w:r>
+      <w:proofErr w:type="spellStart"/>
+      <w:r>
+        <w:rPr>
+          <w:rStyle w:val="Rfrencelgre"/>
+          <w:lang w:val="en-US"/>
+        </w:rPr>
+        <w:t>l’adresse</w:t>
+      </w:r>
+      <w:proofErr w:type="spellEnd"/>
+      <w:r>
+        <w:rPr>
+          <w:rStyle w:val="Rfrencelgre"/>
+          <w:lang w:val="en-US"/>
+        </w:rPr>
+        <w:t xml:space="preserve"> : </w:t>
       </w:r>
       <w:hyperlink r:id="rId5" w:history="1">
         <w:r>
@@ -41008,7 +41573,23 @@
           <w:rStyle w:val="Rfrencelgre"/>
           <w:lang w:val="en-US"/>
         </w:rPr>
-        <w:t xml:space="preserve"> [consulté le 2 mars 2024].</w:t>
+        <w:t xml:space="preserve"> [</w:t>
+      </w:r>
+      <w:proofErr w:type="spellStart"/>
+      <w:r>
+        <w:rPr>
+          <w:rStyle w:val="Rfrencelgre"/>
+          <w:lang w:val="en-US"/>
+        </w:rPr>
+        <w:t>consulté</w:t>
+      </w:r>
+      <w:proofErr w:type="spellEnd"/>
+      <w:r>
+        <w:rPr>
+          <w:rStyle w:val="Rfrencelgre"/>
+          <w:lang w:val="en-US"/>
+        </w:rPr>
+        <w:t xml:space="preserve"> le 2 mars 2024].</w:t>
       </w:r>
       <w:r>
         <w:rPr>
@@ -44064,7 +44645,6 @@
   <w:style w:type="character" w:default="1" w:styleId="Policepardfaut">
     <w:name w:val="Default Paragraph Font"/>
     <w:uiPriority w:val="1"/>
-    <w:semiHidden/>
     <w:unhideWhenUsed/>
   </w:style>
   <w:style w:type="table" w:default="1" w:styleId="TableauNormal">

</xml_diff>

<commit_message>
correction de soucis encore
</commit_message>
<xml_diff>
--- a/documentation/rapport_semestre.docx
+++ b/documentation/rapport_semestre.docx
@@ -8386,7 +8386,7 @@
           <w:szCs w:val="32"/>
         </w:rPr>
         <w:drawing>
-          <wp:anchor distT="0" distB="0" distL="114300" distR="114300" simplePos="0" relativeHeight="251731968" behindDoc="0" locked="0" layoutInCell="1" allowOverlap="1" wp14:anchorId="3F07DB73" wp14:editId="6FC6F937">
+          <wp:anchor distT="0" distB="0" distL="114300" distR="114300" simplePos="0" relativeHeight="251731968" behindDoc="0" locked="0" layoutInCell="1" allowOverlap="1" wp14:anchorId="3F07DB73" wp14:editId="2CA55A57">
             <wp:simplePos x="0" y="0"/>
             <wp:positionH relativeFrom="margin">
               <wp:align>center</wp:align>
@@ -16597,7 +16597,7 @@
           <w:noProof/>
         </w:rPr>
         <w:drawing>
-          <wp:anchor distT="0" distB="0" distL="114300" distR="114300" simplePos="0" relativeHeight="251682816" behindDoc="0" locked="0" layoutInCell="1" allowOverlap="1" wp14:anchorId="2F2F2BE6" wp14:editId="3709030E">
+          <wp:anchor distT="0" distB="0" distL="114300" distR="114300" simplePos="0" relativeHeight="251682816" behindDoc="0" locked="0" layoutInCell="1" allowOverlap="1" wp14:anchorId="2F2F2BE6" wp14:editId="673D1040">
             <wp:simplePos x="0" y="0"/>
             <wp:positionH relativeFrom="margin">
               <wp:align>right</wp:align>
@@ -18319,7 +18319,7 @@
           <w:noProof/>
         </w:rPr>
         <w:drawing>
-          <wp:anchor distT="0" distB="0" distL="114300" distR="114300" simplePos="0" relativeHeight="251686912" behindDoc="0" locked="0" layoutInCell="1" allowOverlap="1" wp14:anchorId="4C30A982" wp14:editId="5D91A237">
+          <wp:anchor distT="0" distB="0" distL="114300" distR="114300" simplePos="0" relativeHeight="251686912" behindDoc="0" locked="0" layoutInCell="1" allowOverlap="1" wp14:anchorId="4C30A982" wp14:editId="297777D6">
             <wp:simplePos x="0" y="0"/>
             <wp:positionH relativeFrom="margin">
               <wp:align>center</wp:align>
@@ -19531,7 +19531,13 @@
         <w:t xml:space="preserve">Après avoir énoncé et approfondi </w:t>
       </w:r>
       <w:r>
-        <w:t>quelques technologies, je m’apprête à présent à présenter quelques implémentations de ces technologies qui pourraient servir à la réalisation du projet final.</w:t>
+        <w:t xml:space="preserve">quelques technologies, je m’apprête à présent à présenter quelques </w:t>
+      </w:r>
+      <w:r>
+        <w:t>prototypes implémentés afin d’évaluer les modèles étudiés les plus prometteurs</w:t>
+      </w:r>
+      <w:r>
+        <w:t>.</w:t>
       </w:r>
     </w:p>
     <w:p>
@@ -19575,7 +19581,13 @@
         <w:pStyle w:val="Corpsdetexte15interligne"/>
       </w:pPr>
       <w:r>
-        <w:t>Le manière dont fonctionne des Chatbots par NLU commence premièrement par la détection d’</w:t>
+        <w:t xml:space="preserve">Le </w:t>
+      </w:r>
+      <w:r>
+        <w:t xml:space="preserve">fonctionnement </w:t>
+      </w:r>
+      <w:r>
+        <w:t>des Chatbots par NLU commence premièrement par la détection d’</w:t>
       </w:r>
       <w:r>
         <w:rPr>
@@ -19594,7 +19606,13 @@
         <w:ind w:firstLine="0"/>
       </w:pPr>
       <w:r>
-        <w:t xml:space="preserve">Un intent, soit une intention en Français, est généralement un type d’action </w:t>
+        <w:t xml:space="preserve">Un intent, soit une intention en </w:t>
+      </w:r>
+      <w:r>
+        <w:t>f</w:t>
+      </w:r>
+      <w:r>
+        <w:t xml:space="preserve">rançais, est généralement un type d’action </w:t>
       </w:r>
       <w:r>
         <w:t>prédéfini</w:t>
@@ -19636,7 +19654,13 @@
         <w:t xml:space="preserve"> RESTAURANT_RESERVATION</w:t>
       </w:r>
       <w:r>
-        <w:t xml:space="preserve"> ». Dans un premier lieu, l’utilisateur va démarrer la conversation avec le Chatbot et à un certain point il pourrait dire quelque chose de la sorte : « J’aimerais réserver une </w:t>
+        <w:t xml:space="preserve"> ». Dans un premier lieu, l’utilisateur </w:t>
+      </w:r>
+      <w:r>
+        <w:t xml:space="preserve">démarre </w:t>
+      </w:r>
+      <w:r>
+        <w:t xml:space="preserve">la conversation avec le Chatbot et à un certain point il pourrait dire quelque chose de la sorte : « J’aimerais réserver une </w:t>
       </w:r>
       <w:r>
         <w:t>table chez &lt;Nom restaurant</w:t>
@@ -19665,7 +19689,13 @@
       </w:r>
       <w:r>
         <w:lastRenderedPageBreak/>
-        <w:t xml:space="preserve">demande à l’utilisateur des précisions sur sa réservation et si l’utilisateur fourni les paramètres de la réservation attendus par le bot, l’intention </w:t>
+        <w:t>demande à l’utilisateur des précisions sur sa réservation et si l’utilisateur fourni</w:t>
+      </w:r>
+      <w:r>
+        <w:t>t</w:t>
+      </w:r>
+      <w:r>
+        <w:t xml:space="preserve"> les paramètres de la réservation attendus par le bot, l’intention </w:t>
       </w:r>
       <w:r>
         <w:rPr>
@@ -19714,7 +19744,31 @@
         <w:rPr>
           <w:lang w:val="sq-AL"/>
         </w:rPr>
-        <w:t>Par exemple, une entité définie comme “légumes” pourrait être trouvée lors de l’analyse de textes si les mots “Patate”, “Carrote”, “Choux blancs”, “Poivron” et bien d’autres, soient détectés.</w:t>
+        <w:t>Par exemple, une entité définie comme “légumes” pourrait être trouvée lors de l’analyse de textes si les mots “</w:t>
+      </w:r>
+      <w:r>
+        <w:rPr>
+          <w:lang w:val="sq-AL"/>
+        </w:rPr>
+        <w:t>Oignon</w:t>
+      </w:r>
+      <w:r>
+        <w:rPr>
+          <w:lang w:val="sq-AL"/>
+        </w:rPr>
+        <w:t xml:space="preserve">”, “Carrote”, “Choux blancs”, “Poivron” et bien d’autres, </w:t>
+      </w:r>
+      <w:r>
+        <w:rPr>
+          <w:lang w:val="sq-AL"/>
+        </w:rPr>
+        <w:t>sont</w:t>
+      </w:r>
+      <w:r>
+        <w:rPr>
+          <w:lang w:val="sq-AL"/>
+        </w:rPr>
+        <w:t xml:space="preserve"> détectés.</w:t>
       </w:r>
     </w:p>
     <w:p>
@@ -19744,7 +19798,7 @@
         <w:rPr>
           <w:lang w:val="sq-AL"/>
         </w:rPr>
-        <w:t>primordiale pour parvenir à mettre en place un flux logique de conversation et principalement pour l’entraînement du Chatbot qui sans stories, ne aurait de la peine à associer correctement les divers intents détectés à une action donnée par exemple.</w:t>
+        <w:t>primordiale pour parvenir à mettre en place un flux logique de conversation et principalement pour l’entraînement du Chatbot qui sans stories, aurait de la peine à associer correctement les divers intents détectés à une action donnée.</w:t>
       </w:r>
     </w:p>
     <w:p>
@@ -19889,10 +19943,43 @@
         <w:ind w:firstLine="0"/>
       </w:pPr>
       <w:r>
-        <w:t xml:space="preserve">Et qu’ensuite l’utilisateur effectue une </w:t>
-      </w:r>
-      <w:r>
-        <w:t>requête au Chatbot et que cette dernière après inspection contient l’intent_1 uniquement, la story 2 sera celle sélectionnée, sinon s’il y a aussi l’intent_2, la story 1 sera celle sélectionnée</w:t>
+        <w:t>Et qu’ensuite</w:t>
+      </w:r>
+      <w:r>
+        <w:t>, quand l’utilisateur</w:t>
+      </w:r>
+      <w:r>
+        <w:t xml:space="preserve"> </w:t>
+      </w:r>
+      <w:r>
+        <w:t xml:space="preserve">envoie au </w:t>
+      </w:r>
+      <w:r>
+        <w:t xml:space="preserve">Chatbot </w:t>
+      </w:r>
+      <w:r>
+        <w:t xml:space="preserve">une requête contenant </w:t>
+      </w:r>
+      <w:r>
+        <w:t xml:space="preserve">l’intent_1 uniquement, </w:t>
+      </w:r>
+      <w:r>
+        <w:t xml:space="preserve">celui-ci sélectionne </w:t>
+      </w:r>
+      <w:r>
+        <w:t>la story 2</w:t>
+      </w:r>
+      <w:r>
+        <w:t xml:space="preserve">. Si la requête contient également </w:t>
+      </w:r>
+      <w:r>
+        <w:t>l’intent_2,</w:t>
+      </w:r>
+      <w:r>
+        <w:t xml:space="preserve"> alors</w:t>
+      </w:r>
+      <w:r>
+        <w:t xml:space="preserve"> la story 1 sera sélectionnée</w:t>
       </w:r>
       <w:r>
         <w:t xml:space="preserve"> en fin de compte</w:t>
@@ -19922,7 +20009,37 @@
         <w:rPr>
           <w:lang w:val="sq-AL"/>
         </w:rPr>
-        <w:t>Un élément présent dans l’explication des stories est la présence d’actions. Une action comme son nom l’indique est une suite d’instructions qui sera, dans le cas actuel, appelée lorsque la Story courante lui fait appel</w:t>
+        <w:t xml:space="preserve">Un élément </w:t>
+      </w:r>
+      <w:r>
+        <w:rPr>
+          <w:lang w:val="sq-AL"/>
+        </w:rPr>
+        <w:t xml:space="preserve">aparaissant </w:t>
+      </w:r>
+      <w:r>
+        <w:rPr>
+          <w:lang w:val="sq-AL"/>
+        </w:rPr>
+        <w:t xml:space="preserve">dans l’explication des stories </w:t>
+      </w:r>
+      <w:r>
+        <w:rPr>
+          <w:lang w:val="sq-AL"/>
+        </w:rPr>
+        <w:t xml:space="preserve">ci-dessus sont les </w:t>
+      </w:r>
+      <w:r>
+        <w:rPr>
+          <w:lang w:val="sq-AL"/>
+        </w:rPr>
+        <w:t xml:space="preserve">actions. Une action comme son nom l’indique est une suite d’instructions </w:t>
+      </w:r>
+      <w:r>
+        <w:rPr>
+          <w:lang w:val="sq-AL"/>
+        </w:rPr>
+        <w:t>auquelles la story courante fait appel</w:t>
       </w:r>
       <w:r>
         <w:rPr>
@@ -19958,7 +20075,13 @@
         <w:rPr>
           <w:lang w:val="sq-AL"/>
         </w:rPr>
-        <w:t xml:space="preserve">Les règles sont des suites d’actions qui seront </w:t>
+        <w:t>Les règles sont des suites d’actions</w:t>
+      </w:r>
+      <w:r>
+        <w:rPr>
+          <w:lang w:val="sq-AL"/>
+        </w:rPr>
+        <w:t xml:space="preserve"> qui sont </w:t>
       </w:r>
       <w:r>
         <w:rPr>
@@ -19988,7 +20111,31 @@
         <w:rPr>
           <w:lang w:val="sq-AL"/>
         </w:rPr>
-        <w:t xml:space="preserve"> Les règles sont similaires fonctionnellement parlant aux stories mais avec la différence qu’elles sont activées même si l’on est déjà à l’intérieur d’une story.</w:t>
+        <w:t xml:space="preserve"> Les règles sont similaires fonctionnellement parlant aux stories mais avec la différence qu’elles </w:t>
+      </w:r>
+      <w:r>
+        <w:rPr>
+          <w:lang w:val="sq-AL"/>
+        </w:rPr>
+        <w:t>s’a</w:t>
+      </w:r>
+      <w:r>
+        <w:rPr>
+          <w:lang w:val="sq-AL"/>
+        </w:rPr>
+        <w:t>ctiv</w:t>
+      </w:r>
+      <w:r>
+        <w:rPr>
+          <w:lang w:val="sq-AL"/>
+        </w:rPr>
+        <w:t>ent</w:t>
+      </w:r>
+      <w:r>
+        <w:rPr>
+          <w:lang w:val="sq-AL"/>
+        </w:rPr>
+        <w:t xml:space="preserve"> même si l’on est déjà à l’intérieur d’une story.</w:t>
       </w:r>
     </w:p>
     <w:p>
@@ -20003,7 +20150,13 @@
         <w:rPr>
           <w:lang w:val="sq-AL"/>
         </w:rPr>
-        <w:t xml:space="preserve">Par exemple, si une règle est définie quand </w:t>
+        <w:t>Par exemple, si une règle défini</w:t>
+      </w:r>
+      <w:r>
+        <w:rPr>
+          <w:lang w:val="sq-AL"/>
+        </w:rPr>
+        <w:t>t que lorsqu’</w:t>
       </w:r>
       <w:r>
         <w:rPr>
@@ -20017,7 +20170,31 @@
         <w:rPr>
           <w:lang w:val="sq-AL"/>
         </w:rPr>
-        <w:t xml:space="preserve"> est détecté et est sensé afficher un message, si l’on se trouve dans quelconque story et qu’</w:t>
+        <w:t xml:space="preserve"> est détecté</w:t>
+      </w:r>
+      <w:r>
+        <w:rPr>
+          <w:lang w:val="sq-AL"/>
+        </w:rPr>
+        <w:t>, un message doit être affiché.</w:t>
+      </w:r>
+      <w:r>
+        <w:rPr>
+          <w:lang w:val="sq-AL"/>
+        </w:rPr>
+        <w:t xml:space="preserve"> </w:t>
+      </w:r>
+      <w:r>
+        <w:rPr>
+          <w:lang w:val="sq-AL"/>
+        </w:rPr>
+        <w:t>S</w:t>
+      </w:r>
+      <w:r>
+        <w:rPr>
+          <w:lang w:val="sq-AL"/>
+        </w:rPr>
+        <w:t>i l’on se trouve dans quelconque story et qu’</w:t>
       </w:r>
       <w:r>
         <w:rPr>
@@ -20031,7 +20208,43 @@
         <w:rPr>
           <w:lang w:val="sq-AL"/>
         </w:rPr>
-        <w:t xml:space="preserve"> est trouvé, le message sera immédiatement envoyé en plus des autres possibles messages du Chatbot</w:t>
+        <w:t xml:space="preserve"> est </w:t>
+      </w:r>
+      <w:r>
+        <w:rPr>
+          <w:lang w:val="sq-AL"/>
+        </w:rPr>
+        <w:t xml:space="preserve">donc </w:t>
+      </w:r>
+      <w:r>
+        <w:rPr>
+          <w:lang w:val="sq-AL"/>
+        </w:rPr>
+        <w:t xml:space="preserve">trouvé, le </w:t>
+      </w:r>
+      <w:r>
+        <w:rPr>
+          <w:lang w:val="sq-AL"/>
+        </w:rPr>
+        <w:t xml:space="preserve">message est </w:t>
+      </w:r>
+      <w:r>
+        <w:rPr>
+          <w:lang w:val="sq-AL"/>
+        </w:rPr>
+        <w:t xml:space="preserve">immédiatement envoyé en plus des autres messages </w:t>
+      </w:r>
+      <w:r>
+        <w:rPr>
+          <w:lang w:val="sq-AL"/>
+        </w:rPr>
+        <w:t xml:space="preserve">éventuels </w:t>
+      </w:r>
+      <w:r>
+        <w:rPr>
+          <w:lang w:val="sq-AL"/>
+        </w:rPr>
+        <w:t>du Chatbot</w:t>
       </w:r>
       <w:r>
         <w:rPr>
@@ -20064,14 +20277,14 @@
         <w:rPr>
           <w:lang w:val="sq-AL"/>
         </w:rPr>
-        <w:t xml:space="preserve">Lorsque la conversation avec l’utilisateur progresse, il est possible que des informations fournies par l’utilisateur se doivent d’être stockées afin d’influencer le reste </w:t>
+        <w:t xml:space="preserve">Lorsque la conversation avec l’utilisateur progresse, il est possible que des informations fournies par l’utilisateur doivent être stockées afin d’influencer le reste de la conversation. C’est dans ce cas présent que les slots entrent en jeu. Les slots sont une </w:t>
       </w:r>
       <w:r>
         <w:rPr>
           <w:lang w:val="sq-AL"/>
         </w:rPr>
         <w:lastRenderedPageBreak/>
-        <w:t>de la conversation. C’est dans ce cas présent que les slots entrent en jeu. Les slots sont une façon pour le Chatbot d’enregistrer en mémoire le temps d’une conversation avec un utilisateur donné le contenu d’entités ou de tout autre type d’information.</w:t>
+        <w:t>façon pour le Chatbot d’enregistrer en mémoire le temps d’une conversation avec un utilisateur donné le contenu d’entités ou de tout autre type d’information.</w:t>
       </w:r>
     </w:p>
     <w:p>
@@ -20196,10 +20409,22 @@
       </w:pPr>
       <w:r>
         <w:lastRenderedPageBreak/>
-        <w:t>Un</w:t>
-      </w:r>
-      <w:r>
-        <w:t>e des premières est dans le cadre de la réalisation d’un Chatbot. Rasa est un framework de création d’assistants conversationnels intelligents à l’aide de diverses techniques de machine learning crée en 2016.</w:t>
+        <w:t xml:space="preserve">La première technologie pouvant servir </w:t>
+      </w:r>
+      <w:r>
+        <w:t>dans le cadre de la réalisation d’un Chatbot</w:t>
+      </w:r>
+      <w:r>
+        <w:t xml:space="preserve"> est</w:t>
+      </w:r>
+      <w:r>
+        <w:t xml:space="preserve"> Rasa</w:t>
+      </w:r>
+      <w:r>
+        <w:t xml:space="preserve">. Rasa est </w:t>
+      </w:r>
+      <w:r>
+        <w:t>un framework de création d’assistants conversationnels intelligents à l’aide de diverses techniques de machine learning crée en 2016.</w:t>
       </w:r>
     </w:p>
     <w:p>
@@ -20223,19 +20448,19 @@
         <w:rPr>
           <w:lang w:val="sq-AL"/>
         </w:rPr>
-        <w:t xml:space="preserve">Avant toute chose, je </w:t>
-      </w:r>
-      <w:r>
-        <w:rPr>
-          <w:lang w:val="sq-AL"/>
-        </w:rPr>
-        <w:t>trouve</w:t>
-      </w:r>
-      <w:r>
-        <w:rPr>
-          <w:lang w:val="sq-AL"/>
-        </w:rPr>
-        <w:t xml:space="preserve"> pertinent de mentionner qu’il existe un moyen d’entrainer, paramétrer et tester des chatbots cré</w:t>
+        <w:t xml:space="preserve">Avant toute chose, </w:t>
+      </w:r>
+      <w:r>
+        <w:rPr>
+          <w:lang w:val="sq-AL"/>
+        </w:rPr>
+        <w:t xml:space="preserve">il est </w:t>
+      </w:r>
+      <w:r>
+        <w:rPr>
+          <w:lang w:val="sq-AL"/>
+        </w:rPr>
+        <w:t>pertinent de mentionner qu’il existe un moyen d’entrainer, paramétrer et tester des chatbots cré</w:t>
       </w:r>
       <w:r>
         <w:rPr>
@@ -20267,7 +20492,25 @@
         <w:rPr>
           <w:lang w:val="sq-AL"/>
         </w:rPr>
-        <w:t>Un bref aperçu nous est montré grâce à un tutoriel disponible sur la section blog de Rasa</w:t>
+        <w:t>Voici à présent ci-dessous u</w:t>
+      </w:r>
+      <w:r>
+        <w:rPr>
+          <w:lang w:val="sq-AL"/>
+        </w:rPr>
+        <w:t xml:space="preserve">n bref aperçu </w:t>
+      </w:r>
+      <w:r>
+        <w:rPr>
+          <w:lang w:val="sq-AL"/>
+        </w:rPr>
+        <w:t xml:space="preserve">de son utilisation </w:t>
+      </w:r>
+      <w:r>
+        <w:rPr>
+          <w:lang w:val="sq-AL"/>
+        </w:rPr>
+        <w:t>grâce à un tutoriel disponible sur la section blog de Rasa</w:t>
       </w:r>
       <w:r>
         <w:rPr>
@@ -21565,7 +21808,7 @@
           <w:lang w:val="sq-AL"/>
         </w:rPr>
         <w:drawing>
-          <wp:anchor distT="0" distB="0" distL="114300" distR="114300" simplePos="0" relativeHeight="251708416" behindDoc="0" locked="0" layoutInCell="1" allowOverlap="1" wp14:anchorId="57BD2291" wp14:editId="73CEBF66">
+          <wp:anchor distT="0" distB="0" distL="114300" distR="114300" simplePos="0" relativeHeight="251708416" behindDoc="0" locked="0" layoutInCell="1" allowOverlap="1" wp14:anchorId="57BD2291" wp14:editId="6A96779B">
             <wp:simplePos x="0" y="0"/>
             <wp:positionH relativeFrom="margin">
               <wp:align>center</wp:align>
@@ -25929,8 +26172,7 @@
           </mc:Choice>
           <mc:Fallback>
             <w:pict>
-              <v:shape w14:anchorId="58A26DCF" id="_x0000_s1044" type="#_x0000_t202" style="position:absolute;left:0;text-align:left;margin-left:0;margin-top:83.45pt;width:469.3pt;height:40.05pt;z-index:251735040;visibility:visible;mso-wrap-style:square;mso-width-percent:0;mso-height-percent:0;mso-wrap-distance-left:9pt;mso-wrap-distance-top:0;mso-wrap-distance-right:9pt;mso-wrap-distance-bottom:0;mso-position-horizontal:left;mso-position-horizontal-relative:margin;mso-position-vertical:absolute;mso-position-vertical-relative:text;mso-width-percent:0;mso-height-percent:0;mso-width-relative:margin;mso-height-relative:margin;v-text-anchor:top" o:gfxdata="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" filled="f" strokeweight=".5pt">
-                <v:fill o:detectmouseclick="t"/>
+              <v:shape w14:anchorId="58A26DCF" id="_x0000_s1044" type="#_x0000_t202" style="position:absolute;left:0;text-align:left;margin-left:0;margin-top:83.45pt;width:469.3pt;height:40.05pt;z-index:251735040;visibility:visible;mso-wrap-style:square;mso-width-percent:0;mso-height-percent:0;mso-wrap-distance-left:9pt;mso-wrap-distance-top:0;mso-wrap-distance-right:9pt;mso-wrap-distance-bottom:0;mso-position-horizontal:left;mso-position-horizontal-relative:margin;mso-position-vertical:absolute;mso-position-vertical-relative:text;mso-width-percent:0;mso-height-percent:0;mso-width-relative:margin;mso-height-relative:margin;v-text-anchor:top" o:gfxdata="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" filled="f" strokeweight=".5pt">
                 <v:textbox>
                   <w:txbxContent>
                     <w:p>
@@ -26112,17 +26354,7 @@
                                 <w:szCs w:val="21"/>
                                 <w:lang w:val="fr-CH" w:eastAsia="ja-JP" w:bidi="ar-SA"/>
                               </w:rPr>
-                              <w:t xml:space="preserve">Dataframe </w:t>
-                            </w:r>
-                            <w:r>
-                              <w:rPr>
-                                <w:rFonts w:ascii="Courier New" w:eastAsia="Times New Roman" w:hAnsi="Courier New" w:cs="Courier New"/>
-                                <w:kern w:val="0"/>
-                                <w:sz w:val="21"/>
-                                <w:szCs w:val="21"/>
-                                <w:lang w:val="fr-CH" w:eastAsia="ja-JP" w:bidi="ar-SA"/>
-                              </w:rPr>
-                              <w:t>id sport nom terrain horaire</w:t>
+                              <w:t>Dataframe id sport nom terrain horaire</w:t>
                             </w:r>
                           </w:p>
                           <w:p>
@@ -26275,7 +26507,7 @@
           </mc:Choice>
           <mc:Fallback>
             <w:pict>
-              <v:shape w14:anchorId="6019239D" id="_x0000_s1045" type="#_x0000_t202" style="position:absolute;left:0;text-align:left;margin-left:0;margin-top:90.35pt;width:275.05pt;height:120.2pt;z-index:251732992;visibility:visible;mso-wrap-style:square;mso-width-percent:0;mso-height-percent:0;mso-wrap-distance-left:9pt;mso-wrap-distance-top:0;mso-wrap-distance-right:9pt;mso-wrap-distance-bottom:0;mso-position-horizontal:center;mso-position-horizontal-relative:margin;mso-position-vertical:absolute;mso-position-vertical-relative:text;mso-width-percent:0;mso-height-percent:0;mso-width-relative:margin;mso-height-relative:margin;v-text-anchor:top" o:gfxdata="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" fillcolor="white [3201]" strokeweight=".5pt">
+              <v:shape w14:anchorId="6019239D" id="_x0000_s1045" type="#_x0000_t202" style="position:absolute;left:0;text-align:left;margin-left:0;margin-top:90.35pt;width:275.05pt;height:120.2pt;z-index:251732992;visibility:visible;mso-wrap-style:square;mso-width-percent:0;mso-height-percent:0;mso-wrap-distance-left:9pt;mso-wrap-distance-top:0;mso-wrap-distance-right:9pt;mso-wrap-distance-bottom:0;mso-position-horizontal:center;mso-position-horizontal-relative:margin;mso-position-vertical:absolute;mso-position-vertical-relative:text;mso-width-percent:0;mso-height-percent:0;mso-width-relative:margin;mso-height-relative:margin;v-text-anchor:top" o:gfxdata="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" fillcolor="white [3201]" strokeweight=".5pt">
                 <v:textbox>
                   <w:txbxContent>
                     <w:p>
@@ -26317,17 +26549,7 @@
                           <w:szCs w:val="21"/>
                           <w:lang w:val="fr-CH" w:eastAsia="ja-JP" w:bidi="ar-SA"/>
                         </w:rPr>
-                        <w:t xml:space="preserve">Dataframe </w:t>
-                      </w:r>
-                      <w:r>
-                        <w:rPr>
-                          <w:rFonts w:ascii="Courier New" w:eastAsia="Times New Roman" w:hAnsi="Courier New" w:cs="Courier New"/>
-                          <w:kern w:val="0"/>
-                          <w:sz w:val="21"/>
-                          <w:szCs w:val="21"/>
-                          <w:lang w:val="fr-CH" w:eastAsia="ja-JP" w:bidi="ar-SA"/>
-                        </w:rPr>
-                        <w:t>id sport nom terrain horaire</w:t>
+                        <w:t>Dataframe id sport nom terrain horaire</w:t>
                       </w:r>
                     </w:p>
                     <w:p>
@@ -26527,7 +26749,11 @@
       </w:pPr>
       <w:r>
         <w:tab/>
-        <w:t>Bien que dans le cadre de ces requêtes allant de simples à un niveau de complexité supérieur, une problématique principale posée par TAPAS est que le modèle n’est pas capable, comme une base de données traditionnelle, de faire usage de clés étrangères et de références à d’autres tableaux par un identifiant unique. De ce fait, nous sommes contraints d’appliquer des traitements supplémentaires entre chaque requêtes.</w:t>
+        <w:t xml:space="preserve">Bien que dans le cadre de ces requêtes allant de simples à un niveau de complexité supérieur, une problématique principale posée par TAPAS est que le modèle n’est pas capable, comme une base de données traditionnelle, de faire usage de clés étrangères et </w:t>
+      </w:r>
+      <w:r>
+        <w:lastRenderedPageBreak/>
+        <w:t>de références à d’autres tableaux par un identifiant unique. De ce fait, nous sommes contraints d’appliquer des traitements supplémentaires entre chaque requêtes.</w:t>
       </w:r>
     </w:p>
     <w:p>
@@ -26536,7 +26762,6 @@
         <w:ind w:firstLine="0"/>
       </w:pPr>
       <w:r>
-        <w:lastRenderedPageBreak/>
         <w:t xml:space="preserve"> De plus, la raison pour laquelle les requêtes ci-dessus sont en anglais est que bien que le modèle soit capable de comprendre les requêtes effectuées en Français, il lui arrive bien plus souvent de ne pas comprendre assez clairement la nature de la demande et de ne pas retourner le résultat attendu. </w:t>
       </w:r>
     </w:p>
@@ -26609,6 +26834,7 @@
         <w:ind w:left="1040" w:firstLine="0"/>
       </w:pPr>
       <w:r>
+        <w:lastRenderedPageBreak/>
         <w:t>Un moyen de palier à ce problème serait de rédiger une certaine quantité de requêtes au préalable avec lesquelles on est sûrs que TAPAS nous retournera le résultat attendu. Mais cela ajoute un nouveau niveau de complexité car ces requêtes peuvent varier grandement selon le cas d’usage.</w:t>
       </w:r>
     </w:p>
@@ -27000,7 +27226,7 @@
           </mc:Choice>
           <mc:Fallback>
             <w:pict>
-              <v:shape w14:anchorId="55EFA3A7" id="Zone de texte 2" o:spid="_x0000_s1046" type="#_x0000_t202" style="position:absolute;left:0;text-align:left;margin-left:415.45pt;margin-top:360.25pt;width:466.65pt;height:107.3pt;z-index:251718656;visibility:visible;mso-wrap-style:square;mso-width-percent:0;mso-height-percent:0;mso-wrap-distance-left:9pt;mso-wrap-distance-top:3.6pt;mso-wrap-distance-right:9pt;mso-wrap-distance-bottom:3.6pt;mso-position-horizontal:right;mso-position-horizontal-relative:margin;mso-position-vertical:absolute;mso-position-vertical-relative:text;mso-width-percent:0;mso-height-percent:0;mso-width-relative:margin;mso-height-relative:margin;v-text-anchor:top" o:gfxdata="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">
+              <v:shape w14:anchorId="55EFA3A7" id="Zone de texte 2" o:spid="_x0000_s1046" type="#_x0000_t202" style="position:absolute;left:0;text-align:left;margin-left:415.45pt;margin-top:360.25pt;width:466.65pt;height:107.3pt;z-index:251718656;visibility:visible;mso-wrap-style:square;mso-width-percent:0;mso-height-percent:0;mso-wrap-distance-left:9pt;mso-wrap-distance-top:3.6pt;mso-wrap-distance-right:9pt;mso-wrap-distance-bottom:3.6pt;mso-position-horizontal:right;mso-position-horizontal-relative:margin;mso-position-vertical:absolute;mso-position-vertical-relative:text;mso-width-percent:0;mso-height-percent:0;mso-width-relative:margin;mso-height-relative:margin;v-text-anchor:top" o:gfxdata="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">
                 <v:textbox>
                   <w:txbxContent>
                     <w:p>
@@ -27706,7 +27932,7 @@
           </mc:Choice>
           <mc:Fallback>
             <w:pict>
-              <v:shape w14:anchorId="2EAE0DA2" id="_x0000_s1047" type="#_x0000_t202" style="position:absolute;left:0;text-align:left;margin-left:189.65pt;margin-top:43.35pt;width:240.85pt;height:293.85pt;z-index:251714560;visibility:visible;mso-wrap-style:square;mso-width-percent:0;mso-height-percent:0;mso-wrap-distance-left:9pt;mso-wrap-distance-top:3.6pt;mso-wrap-distance-right:9pt;mso-wrap-distance-bottom:3.6pt;mso-position-horizontal:right;mso-position-horizontal-relative:margin;mso-position-vertical:absolute;mso-position-vertical-relative:text;mso-width-percent:0;mso-height-percent:0;mso-width-relative:margin;mso-height-relative:margin;v-text-anchor:top" o:gfxdata="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">
+              <v:shape w14:anchorId="2EAE0DA2" id="_x0000_s1047" type="#_x0000_t202" style="position:absolute;left:0;text-align:left;margin-left:189.65pt;margin-top:43.35pt;width:240.85pt;height:293.85pt;z-index:251714560;visibility:visible;mso-wrap-style:square;mso-width-percent:0;mso-height-percent:0;mso-wrap-distance-left:9pt;mso-wrap-distance-top:3.6pt;mso-wrap-distance-right:9pt;mso-wrap-distance-bottom:3.6pt;mso-position-horizontal:right;mso-position-horizontal-relative:margin;mso-position-vertical:absolute;mso-position-vertical-relative:text;mso-width-percent:0;mso-height-percent:0;mso-width-relative:margin;mso-height-relative:margin;v-text-anchor:top" o:gfxdata="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">
                 <v:textbox>
                   <w:txbxContent>
                     <w:p>
@@ -28596,7 +28822,7 @@
           </mc:Choice>
           <mc:Fallback>
             <w:pict>
-              <v:shape w14:anchorId="1FD7390B" id="_x0000_s1048" type="#_x0000_t202" style="position:absolute;left:0;text-align:left;margin-left:0;margin-top:24.8pt;width:185.9pt;height:180.65pt;z-index:251712512;visibility:visible;mso-wrap-style:square;mso-width-percent:400;mso-height-percent:0;mso-wrap-distance-left:9pt;mso-wrap-distance-top:3.6pt;mso-wrap-distance-right:9pt;mso-wrap-distance-bottom:3.6pt;mso-position-horizontal:left;mso-position-horizontal-relative:margin;mso-position-vertical:absolute;mso-position-vertical-relative:text;mso-width-percent:400;mso-height-percent:0;mso-width-relative:margin;mso-height-relative:margin;v-text-anchor:top" o:gfxdata="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">
+              <v:shape w14:anchorId="1FD7390B" id="_x0000_s1048" type="#_x0000_t202" style="position:absolute;left:0;text-align:left;margin-left:0;margin-top:24.8pt;width:185.9pt;height:180.65pt;z-index:251712512;visibility:visible;mso-wrap-style:square;mso-width-percent:400;mso-height-percent:0;mso-wrap-distance-left:9pt;mso-wrap-distance-top:3.6pt;mso-wrap-distance-right:9pt;mso-wrap-distance-bottom:3.6pt;mso-position-horizontal:left;mso-position-horizontal-relative:margin;mso-position-vertical:absolute;mso-position-vertical-relative:text;mso-width-percent:400;mso-height-percent:0;mso-width-relative:margin;mso-height-relative:margin;v-text-anchor:top" o:gfxdata="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">
                 <v:textbox>
                   <w:txbxContent>
                     <w:p>
@@ -29435,7 +29661,7 @@
           </mc:Choice>
           <mc:Fallback>
             <w:pict>
-              <v:shape w14:anchorId="72B7089C" id="_x0000_s1049" type="#_x0000_t202" style="position:absolute;left:0;text-align:left;margin-left:0;margin-top:216.8pt;width:185.9pt;height:137.45pt;z-index:251716608;visibility:visible;mso-wrap-style:square;mso-width-percent:400;mso-height-percent:0;mso-wrap-distance-left:9pt;mso-wrap-distance-top:3.6pt;mso-wrap-distance-right:9pt;mso-wrap-distance-bottom:3.6pt;mso-position-horizontal:left;mso-position-horizontal-relative:margin;mso-position-vertical:absolute;mso-position-vertical-relative:text;mso-width-percent:400;mso-height-percent:0;mso-width-relative:margin;mso-height-relative:margin;v-text-anchor:top" o:gfxdata="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">
+              <v:shape w14:anchorId="72B7089C" id="_x0000_s1049" type="#_x0000_t202" style="position:absolute;left:0;text-align:left;margin-left:0;margin-top:216.8pt;width:185.9pt;height:137.45pt;z-index:251716608;visibility:visible;mso-wrap-style:square;mso-width-percent:400;mso-height-percent:0;mso-wrap-distance-left:9pt;mso-wrap-distance-top:3.6pt;mso-wrap-distance-right:9pt;mso-wrap-distance-bottom:3.6pt;mso-position-horizontal:left;mso-position-horizontal-relative:margin;mso-position-vertical:absolute;mso-position-vertical-relative:text;mso-width-percent:400;mso-height-percent:0;mso-width-relative:margin;mso-height-relative:margin;v-text-anchor:top" o:gfxdata="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">
                 <v:textbox>
                   <w:txbxContent>
                     <w:p>
@@ -30359,7 +30585,7 @@
           </mc:Choice>
           <mc:Fallback>
             <w:pict>
-              <v:shape w14:anchorId="6297640B" id="_x0000_s1050" type="#_x0000_t202" style="position:absolute;left:0;text-align:left;margin-left:237.7pt;margin-top:496.95pt;width:246.1pt;height:94.25pt;z-index:251722752;visibility:visible;mso-wrap-style:square;mso-width-percent:0;mso-height-percent:0;mso-wrap-distance-left:9pt;mso-wrap-distance-top:3.6pt;mso-wrap-distance-right:9pt;mso-wrap-distance-bottom:3.6pt;mso-position-horizontal:absolute;mso-position-horizontal-relative:margin;mso-position-vertical:absolute;mso-position-vertical-relative:text;mso-width-percent:0;mso-height-percent:0;mso-width-relative:margin;mso-height-relative:margin;v-text-anchor:top" o:gfxdata="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">
+              <v:shape w14:anchorId="6297640B" id="_x0000_s1050" type="#_x0000_t202" style="position:absolute;left:0;text-align:left;margin-left:237.7pt;margin-top:496.95pt;width:246.1pt;height:94.25pt;z-index:251722752;visibility:visible;mso-wrap-style:square;mso-width-percent:0;mso-height-percent:0;mso-wrap-distance-left:9pt;mso-wrap-distance-top:3.6pt;mso-wrap-distance-right:9pt;mso-wrap-distance-bottom:3.6pt;mso-position-horizontal:absolute;mso-position-horizontal-relative:margin;mso-position-vertical:absolute;mso-position-vertical-relative:text;mso-width-percent:0;mso-height-percent:0;mso-width-relative:margin;mso-height-relative:margin;v-text-anchor:top" o:gfxdata="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">
                 <v:textbox>
                   <w:txbxContent>
                     <w:p>
@@ -31542,7 +31768,7 @@
           </mc:Choice>
           <mc:Fallback>
             <w:pict>
-              <v:shape w14:anchorId="2BC5C7D3" id="_x0000_s1051" type="#_x0000_t202" style="position:absolute;margin-left:9.6pt;margin-top:24.9pt;width:225.15pt;height:106pt;z-index:251720704;visibility:visible;mso-wrap-style:square;mso-width-percent:0;mso-height-percent:0;mso-wrap-distance-left:9pt;mso-wrap-distance-top:3.6pt;mso-wrap-distance-right:9pt;mso-wrap-distance-bottom:3.6pt;mso-position-horizontal:absolute;mso-position-horizontal-relative:margin;mso-position-vertical:absolute;mso-position-vertical-relative:text;mso-width-percent:0;mso-height-percent:0;mso-width-relative:margin;mso-height-relative:margin;v-text-anchor:top" o:gfxdata="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">
+              <v:shape w14:anchorId="2BC5C7D3" id="_x0000_s1051" type="#_x0000_t202" style="position:absolute;margin-left:9.6pt;margin-top:24.9pt;width:225.15pt;height:106pt;z-index:251720704;visibility:visible;mso-wrap-style:square;mso-width-percent:0;mso-height-percent:0;mso-wrap-distance-left:9pt;mso-wrap-distance-top:3.6pt;mso-wrap-distance-right:9pt;mso-wrap-distance-bottom:3.6pt;mso-position-horizontal:absolute;mso-position-horizontal-relative:margin;mso-position-vertical:absolute;mso-position-vertical-relative:text;mso-width-percent:0;mso-height-percent:0;mso-width-relative:margin;mso-height-relative:margin;v-text-anchor:top" o:gfxdata="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">
                 <v:textbox>
                   <w:txbxContent>
                     <w:p>
@@ -32737,7 +32963,7 @@
           </mc:Choice>
           <mc:Fallback>
             <w:pict>
-              <v:shape w14:anchorId="072E422D" id="_x0000_s1052" type="#_x0000_t202" style="position:absolute;left:0;text-align:left;margin-left:173.95pt;margin-top:.3pt;width:225.15pt;height:120.4pt;z-index:251724800;visibility:visible;mso-wrap-style:square;mso-width-percent:0;mso-height-percent:0;mso-wrap-distance-left:9pt;mso-wrap-distance-top:3.6pt;mso-wrap-distance-right:9pt;mso-wrap-distance-bottom:3.6pt;mso-position-horizontal:right;mso-position-horizontal-relative:margin;mso-position-vertical:absolute;mso-position-vertical-relative:text;mso-width-percent:0;mso-height-percent:0;mso-width-relative:margin;mso-height-relative:margin;v-text-anchor:top" o:gfxdata="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">
+              <v:shape w14:anchorId="072E422D" id="_x0000_s1052" type="#_x0000_t202" style="position:absolute;left:0;text-align:left;margin-left:173.95pt;margin-top:.3pt;width:225.15pt;height:120.4pt;z-index:251724800;visibility:visible;mso-wrap-style:square;mso-width-percent:0;mso-height-percent:0;mso-wrap-distance-left:9pt;mso-wrap-distance-top:3.6pt;mso-wrap-distance-right:9pt;mso-wrap-distance-bottom:3.6pt;mso-position-horizontal:right;mso-position-horizontal-relative:margin;mso-position-vertical:absolute;mso-position-vertical-relative:text;mso-width-percent:0;mso-height-percent:0;mso-width-relative:margin;mso-height-relative:margin;v-text-anchor:top" o:gfxdata="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">
                 <v:textbox>
                   <w:txbxContent>
                     <w:p>
@@ -33722,7 +33948,7 @@
           </mc:Choice>
           <mc:Fallback>
             <w:pict>
-              <v:shape w14:anchorId="2615FAED" id="_x0000_s1053" type="#_x0000_t202" style="position:absolute;left:0;text-align:left;margin-left:1.8pt;margin-top:1.2pt;width:238.9pt;height:87pt;z-index:251726848;visibility:visible;mso-wrap-style:square;mso-width-percent:0;mso-height-percent:0;mso-wrap-distance-left:9pt;mso-wrap-distance-top:3.6pt;mso-wrap-distance-right:9pt;mso-wrap-distance-bottom:3.6pt;mso-position-horizontal:absolute;mso-position-horizontal-relative:margin;mso-position-vertical:absolute;mso-position-vertical-relative:text;mso-width-percent:0;mso-height-percent:0;mso-width-relative:margin;mso-height-relative:margin;v-text-anchor:top" o:gfxdata="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">
+              <v:shape w14:anchorId="2615FAED" id="_x0000_s1053" type="#_x0000_t202" style="position:absolute;left:0;text-align:left;margin-left:1.8pt;margin-top:1.2pt;width:238.9pt;height:87pt;z-index:251726848;visibility:visible;mso-wrap-style:square;mso-width-percent:0;mso-height-percent:0;mso-wrap-distance-left:9pt;mso-wrap-distance-top:3.6pt;mso-wrap-distance-right:9pt;mso-wrap-distance-bottom:3.6pt;mso-position-horizontal:absolute;mso-position-horizontal-relative:margin;mso-position-vertical:absolute;mso-position-vertical-relative:text;mso-width-percent:0;mso-height-percent:0;mso-width-relative:margin;mso-height-relative:margin;v-text-anchor:top" o:gfxdata="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">
                 <v:textbox>
                   <w:txbxContent>
                     <w:p>
@@ -34418,7 +34644,7 @@
           </mc:Choice>
           <mc:Fallback>
             <w:pict>
-              <v:shape w14:anchorId="00255A18" id="_x0000_s1054" type="#_x0000_t202" style="position:absolute;left:0;text-align:left;margin-left:414pt;margin-top:177.5pt;width:465.2pt;height:120.25pt;z-index:251728896;visibility:visible;mso-wrap-style:square;mso-width-percent:0;mso-height-percent:0;mso-wrap-distance-left:9pt;mso-wrap-distance-top:3.6pt;mso-wrap-distance-right:9pt;mso-wrap-distance-bottom:3.6pt;mso-position-horizontal:right;mso-position-horizontal-relative:margin;mso-position-vertical:absolute;mso-position-vertical-relative:text;mso-width-percent:0;mso-height-percent:0;mso-width-relative:margin;mso-height-relative:margin;v-text-anchor:top" o:gfxdata="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">
+              <v:shape w14:anchorId="00255A18" id="_x0000_s1054" type="#_x0000_t202" style="position:absolute;left:0;text-align:left;margin-left:414pt;margin-top:177.5pt;width:465.2pt;height:120.25pt;z-index:251728896;visibility:visible;mso-wrap-style:square;mso-width-percent:0;mso-height-percent:0;mso-wrap-distance-left:9pt;mso-wrap-distance-top:3.6pt;mso-wrap-distance-right:9pt;mso-wrap-distance-bottom:3.6pt;mso-position-horizontal:right;mso-position-horizontal-relative:margin;mso-position-vertical:absolute;mso-position-vertical-relative:text;mso-width-percent:0;mso-height-percent:0;mso-width-relative:margin;mso-height-relative:margin;v-text-anchor:top" o:gfxdata="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">
                 <v:textbox>
                   <w:txbxContent>
                     <w:p>
@@ -34712,7 +34938,7 @@
           </mc:Choice>
           <mc:Fallback>
             <w:pict>
-              <v:shape w14:anchorId="63A8C30B" id="_x0000_s1055" type="#_x0000_t202" style="position:absolute;left:0;text-align:left;margin-left:414pt;margin-top:0;width:465.2pt;height:110.6pt;z-index:251730944;visibility:visible;mso-wrap-style:square;mso-width-percent:0;mso-height-percent:200;mso-wrap-distance-left:9pt;mso-wrap-distance-top:3.6pt;mso-wrap-distance-right:9pt;mso-wrap-distance-bottom:3.6pt;mso-position-horizontal:right;mso-position-horizontal-relative:margin;mso-position-vertical:absolute;mso-position-vertical-relative:text;mso-width-percent:0;mso-height-percent:200;mso-width-relative:margin;mso-height-relative:margin;v-text-anchor:top" o:gfxdata="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">
+              <v:shape w14:anchorId="63A8C30B" id="_x0000_s1055" type="#_x0000_t202" style="position:absolute;left:0;text-align:left;margin-left:414pt;margin-top:0;width:465.2pt;height:110.6pt;z-index:251730944;visibility:visible;mso-wrap-style:square;mso-width-percent:0;mso-height-percent:200;mso-wrap-distance-left:9pt;mso-wrap-distance-top:3.6pt;mso-wrap-distance-right:9pt;mso-wrap-distance-bottom:3.6pt;mso-position-horizontal:right;mso-position-horizontal-relative:margin;mso-position-vertical:absolute;mso-position-vertical-relative:text;mso-width-percent:0;mso-height-percent:200;mso-width-relative:margin;mso-height-relative:margin;v-text-anchor:top" o:gfxdata="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">
                 <v:textbox style="mso-fit-shape-to-text:t">
                   <w:txbxContent>
                     <w:p>
@@ -34978,34 +35204,7 @@
       </w:pPr>
       <w:r>
         <w:lastRenderedPageBreak/>
-        <w:t xml:space="preserve">En plus de son fonctionnement actuel, il y a la possibilité de lui ajouter diverses </w:t>
-      </w:r>
-      <w:r>
-        <w:t>interactions</w:t>
-      </w:r>
-      <w:r>
-        <w:t xml:space="preserve"> avec une API, base de </w:t>
-      </w:r>
-      <w:r>
-        <w:t>données</w:t>
-      </w:r>
-      <w:r>
-        <w:t xml:space="preserve">, système externe, etc. L'implémentation d'une ou </w:t>
-      </w:r>
-      <w:r>
-        <w:t>plusieurs</w:t>
-      </w:r>
-      <w:r>
-        <w:t xml:space="preserve"> de ces actions agrandirait largement la quantité de branchements et </w:t>
-      </w:r>
-      <w:r>
-        <w:t>interactions</w:t>
-      </w:r>
-      <w:r>
-        <w:t xml:space="preserve"> complexes pouvant être effectuées avec le </w:t>
-      </w:r>
-      <w:r>
-        <w:t>bot.</w:t>
+        <w:t>En plus de son fonctionnement actuel, il y a la possibilité de lui ajouter diverses interactions avec une API, base de données, système externe, etc. L'implémentation d'une ou plusieurs de ces actions agrandirait largement la quantité de branchements et interactions complexes pouvant être effectuées avec le bot.</w:t>
       </w:r>
       <w:r>
         <w:t xml:space="preserve"> Avec</w:t>
@@ -35159,10 +35358,7 @@
         </w:numPr>
       </w:pPr>
       <w:r>
-        <w:t>La</w:t>
-      </w:r>
-      <w:r>
-        <w:t xml:space="preserve"> langue, par le fait que beaucoup plus de requêtes reçoivent des résultats erronés après mise en place du modèle Français qu’en anglais, ce qui nécessiterait davantage de Fine tuning et ajout de jeux de données pour compléter le modèle avec ses données de langue Française.</w:t>
+        <w:t>La langue, par le fait que beaucoup plus de requêtes reçoivent des résultats erronés après mise en place du modèle Français qu’en anglais, ce qui nécessiterait davantage de Fine tuning et ajout de jeux de données pour compléter le modèle avec ses données de langue Française.</w:t>
       </w:r>
     </w:p>
     <w:p>
@@ -35174,10 +35370,7 @@
         </w:numPr>
       </w:pPr>
       <w:r>
-        <w:t>L’impossibilité</w:t>
-      </w:r>
-      <w:r>
-        <w:t xml:space="preserve"> de faire usage de multiples tables à la fois sans avoir à faire recourt à une combinaison de tables et quand bien même j’ai essayé d’en combiner, les résultats étaient rarement fructueux. </w:t>
+        <w:t xml:space="preserve">L’impossibilité de faire usage de multiples tables à la fois sans avoir à faire recourt à une combinaison de tables et quand bien même j’ai essayé d’en combiner, les résultats étaient rarement fructueux. </w:t>
       </w:r>
     </w:p>
     <w:p>
@@ -36330,25 +36523,25 @@
       </w:pPr>
       <w:r>
         <w:rPr>
-          <w:lang w:val="en-US"/>
+          <w:lang w:val="fr-CH"/>
         </w:rPr>
         <w:t>JABLONSKI</w:t>
       </w:r>
       <w:r>
         <w:rPr>
-          <w:lang w:val="en-US"/>
+          <w:lang w:val="fr-CH"/>
         </w:rPr>
         <w:t xml:space="preserve">, </w:t>
       </w:r>
       <w:r>
         <w:rPr>
-          <w:lang w:val="en-US"/>
+          <w:lang w:val="fr-CH"/>
         </w:rPr>
         <w:t>Joanna</w:t>
       </w:r>
       <w:r>
         <w:rPr>
-          <w:lang w:val="en-US"/>
+          <w:lang w:val="fr-CH"/>
         </w:rPr>
         <w:t xml:space="preserve">. </w:t>
       </w:r>
@@ -40654,6 +40847,7 @@
   <w:style w:type="character" w:default="1" w:styleId="Policepardfaut">
     <w:name w:val="Default Paragraph Font"/>
     <w:uiPriority w:val="1"/>
+    <w:semiHidden/>
     <w:unhideWhenUsed/>
   </w:style>
   <w:style w:type="table" w:default="1" w:styleId="TableauNormal">

</xml_diff>

<commit_message>
modif numérotation pages + bibliographie style
</commit_message>
<xml_diff>
--- a/documentation/rapport_semestre.docx
+++ b/documentation/rapport_semestre.docx
@@ -6753,6 +6753,7 @@
       </w:pPr>
       <w:bookmarkStart w:id="1" w:name="_Toc161787552"/>
       <w:r>
+        <w:lastRenderedPageBreak/>
         <w:t>Remerciements</w:t>
       </w:r>
       <w:bookmarkEnd w:id="1"/>
@@ -6770,7 +6771,13 @@
         <w:tab/>
       </w:r>
       <w:r>
-        <w:t>Je remercie avant toute chose mon professeur attiré et m’ayant suivi tout au long de la réalisation de ce projet et mes camarades avec qui j’ai fait face à maintes épreuves tout au long de ces trois années.</w:t>
+        <w:t>Je remercie avant toute chose mon professeur attiré</w:t>
+      </w:r>
+      <w:r>
+        <w:t>, M. Niklaus Eggenberg,</w:t>
+      </w:r>
+      <w:r>
+        <w:t xml:space="preserve"> m’ayant suivi tout au long de la réalisation de ce projet et mes camarades avec qui j’ai fait face à maintes épreuves tout au long de ces trois années.</w:t>
       </w:r>
     </w:p>
     <w:p>
@@ -6798,6 +6805,7 @@
       <w:bookmarkStart w:id="2" w:name="_Toc161787553"/>
       <w:proofErr w:type="spellStart"/>
       <w:r>
+        <w:lastRenderedPageBreak/>
         <w:t>R</w:t>
       </w:r>
       <w:r>
@@ -6832,7 +6840,7 @@
           <w:szCs w:val="32"/>
         </w:rPr>
         <w:drawing>
-          <wp:anchor distT="0" distB="0" distL="114300" distR="114300" simplePos="0" relativeHeight="251731968" behindDoc="0" locked="0" layoutInCell="1" allowOverlap="1" wp14:anchorId="3F07DB73" wp14:editId="1BFCE4D4">
+          <wp:anchor distT="0" distB="0" distL="114300" distR="114300" simplePos="0" relativeHeight="251731968" behindDoc="0" locked="0" layoutInCell="1" allowOverlap="1" wp14:anchorId="3F07DB73" wp14:editId="7F86189B">
             <wp:simplePos x="0" y="0"/>
             <wp:positionH relativeFrom="margin">
               <wp:align>center</wp:align>
@@ -7396,6 +7404,7 @@
         <w:rPr>
           <w:rFonts w:cs="Segoe UI"/>
         </w:rPr>
+        <w:lastRenderedPageBreak/>
         <w:t>Liste des acronymes</w:t>
       </w:r>
       <w:bookmarkEnd w:id="4"/>
@@ -8154,6 +8163,7 @@
       </w:pPr>
       <w:bookmarkStart w:id="5" w:name="_Toc161787555"/>
       <w:r>
+        <w:lastRenderedPageBreak/>
         <w:t>Liste des illustrations</w:t>
       </w:r>
       <w:bookmarkEnd w:id="5"/>
@@ -9269,6 +9279,10 @@
     <w:p>
       <w:pPr>
         <w:pStyle w:val="bibliographie"/>
+        <w:numPr>
+          <w:ilvl w:val="0"/>
+          <w:numId w:val="0"/>
+        </w:numPr>
       </w:pPr>
       <w:r>
         <w:t>URL01</w:t>
@@ -9283,6 +9297,10 @@
     <w:p>
       <w:pPr>
         <w:pStyle w:val="bibliographie"/>
+        <w:numPr>
+          <w:ilvl w:val="0"/>
+          <w:numId w:val="0"/>
+        </w:numPr>
       </w:pPr>
       <w:r>
         <w:t>URL02</w:t>
@@ -9297,6 +9315,10 @@
     <w:p>
       <w:pPr>
         <w:pStyle w:val="bibliographie"/>
+        <w:numPr>
+          <w:ilvl w:val="0"/>
+          <w:numId w:val="0"/>
+        </w:numPr>
       </w:pPr>
       <w:r>
         <w:t>URL03</w:t>
@@ -9311,6 +9333,10 @@
     <w:p>
       <w:pPr>
         <w:pStyle w:val="bibliographie"/>
+        <w:numPr>
+          <w:ilvl w:val="0"/>
+          <w:numId w:val="0"/>
+        </w:numPr>
       </w:pPr>
       <w:r>
         <w:t>URL04</w:t>
@@ -9325,6 +9351,10 @@
     <w:p>
       <w:pPr>
         <w:pStyle w:val="bibliographie"/>
+        <w:numPr>
+          <w:ilvl w:val="0"/>
+          <w:numId w:val="0"/>
+        </w:numPr>
       </w:pPr>
       <w:r>
         <w:t>URL0</w:t>
@@ -9344,6 +9374,10 @@
     <w:p>
       <w:pPr>
         <w:pStyle w:val="bibliographie"/>
+        <w:numPr>
+          <w:ilvl w:val="0"/>
+          <w:numId w:val="0"/>
+        </w:numPr>
       </w:pPr>
       <w:r>
         <w:t>URL06</w:t>
@@ -9360,8 +9394,14 @@
     <w:p>
       <w:pPr>
         <w:pStyle w:val="bibliographie"/>
-      </w:pPr>
-      <w:r>
+        <w:numPr>
+          <w:ilvl w:val="0"/>
+          <w:numId w:val="0"/>
+        </w:numPr>
+        <w:ind w:left="360"/>
+      </w:pPr>
+      <w:r>
+        <w:lastRenderedPageBreak/>
         <w:t>URL07</w:t>
       </w:r>
       <w:r>
@@ -9376,6 +9416,11 @@
     <w:p>
       <w:pPr>
         <w:pStyle w:val="bibliographie"/>
+        <w:numPr>
+          <w:ilvl w:val="0"/>
+          <w:numId w:val="0"/>
+        </w:numPr>
+        <w:ind w:left="360"/>
       </w:pPr>
       <w:r>
         <w:t>URL08</w:t>
@@ -9392,6 +9437,11 @@
     <w:p>
       <w:pPr>
         <w:pStyle w:val="bibliographie"/>
+        <w:numPr>
+          <w:ilvl w:val="0"/>
+          <w:numId w:val="0"/>
+        </w:numPr>
+        <w:ind w:left="360"/>
       </w:pPr>
       <w:r>
         <w:t>URL09</w:t>
@@ -9408,6 +9458,11 @@
     <w:p>
       <w:pPr>
         <w:pStyle w:val="bibliographie"/>
+        <w:numPr>
+          <w:ilvl w:val="0"/>
+          <w:numId w:val="0"/>
+        </w:numPr>
+        <w:ind w:left="360"/>
       </w:pPr>
       <w:r>
         <w:t>URL10</w:t>
@@ -9424,20 +9479,11 @@
     </w:p>
     <w:p>
       <w:pPr>
-        <w:pStyle w:val="bibliographie"/>
-      </w:pPr>
-    </w:p>
-    <w:p>
-      <w:pPr>
-        <w:pStyle w:val="Corpsdetexte"/>
-      </w:pPr>
-    </w:p>
-    <w:p>
-      <w:pPr>
         <w:pStyle w:val="Titre1non-numrot"/>
       </w:pPr>
       <w:bookmarkStart w:id="6" w:name="_Toc161787556"/>
       <w:r>
+        <w:lastRenderedPageBreak/>
         <w:t>Liste des tableaux</w:t>
       </w:r>
       <w:bookmarkEnd w:id="6"/>
@@ -9784,6 +9830,10 @@
     <w:p>
       <w:pPr>
         <w:pStyle w:val="bibliographie"/>
+        <w:numPr>
+          <w:ilvl w:val="0"/>
+          <w:numId w:val="0"/>
+        </w:numPr>
         <w:rPr>
           <w:lang w:val="fr-CH"/>
         </w:rPr>
@@ -9809,16 +9859,11 @@
     <w:p>
       <w:pPr>
         <w:pStyle w:val="bibliographie"/>
-      </w:pPr>
-    </w:p>
-    <w:p>
-      <w:pPr>
-        <w:pStyle w:val="bibliographie"/>
-      </w:pPr>
-    </w:p>
-    <w:p>
-      <w:pPr>
-        <w:pStyle w:val="Titre1non-numrot"/>
+        <w:numPr>
+          <w:ilvl w:val="0"/>
+          <w:numId w:val="0"/>
+        </w:numPr>
+        <w:ind w:left="720"/>
         <w:sectPr>
           <w:pgSz w:w="11906" w:h="16838"/>
           <w:pgMar w:top="1416" w:right="1134" w:bottom="1416" w:left="1417" w:header="850" w:footer="850" w:gutter="0"/>
@@ -9835,6 +9880,7 @@
       </w:pPr>
       <w:bookmarkStart w:id="7" w:name="_Toc161787557"/>
       <w:r>
+        <w:lastRenderedPageBreak/>
         <w:t>Introduction</w:t>
       </w:r>
       <w:bookmarkStart w:id="8" w:name="__DdeLink__4537_815341517"/>
@@ -9915,6 +9961,7 @@
         <w:ind w:firstLine="0"/>
       </w:pPr>
       <w:r>
+        <w:lastRenderedPageBreak/>
         <w:tab/>
       </w:r>
       <w:r>
@@ -10051,7 +10098,11 @@
         <w:t>Niklaus Eggenberg</w:t>
       </w:r>
       <w:r>
-        <w:t>. Afin de réaliser ce rapport, l’outil Git a servi à versionner et stocker les divers prototypes réalisés pour tester les technologies ainsi que le journal de bord tenu à jour régulièrement pour faire compte du travail effectué à chaque session de travail.</w:t>
+        <w:t xml:space="preserve">. Afin de réaliser ce rapport, l’outil Git a servi à versionner et stocker les divers prototypes réalisés pour tester les technologies ainsi que le journal de bord tenu à jour régulièrement pour faire compte du </w:t>
+      </w:r>
+      <w:r>
+        <w:lastRenderedPageBreak/>
+        <w:t>travail effectué à chaque session de travail.</w:t>
       </w:r>
       <w:r>
         <w:t xml:space="preserve"> D’ailleurs une copie du rapport a été régulièrement mise à jour sur Google Drive.</w:t>
@@ -10191,6 +10242,7 @@
       </w:pPr>
       <w:bookmarkStart w:id="9" w:name="_Toc161787558"/>
       <w:r>
+        <w:lastRenderedPageBreak/>
         <w:t>D</w:t>
       </w:r>
       <w:r>
@@ -10538,6 +10590,7 @@
         <w:rPr>
           <w:lang w:val="fr-CH"/>
         </w:rPr>
+        <w:lastRenderedPageBreak/>
         <w:t>Trois composants d’un Chatbot</w:t>
       </w:r>
       <w:bookmarkEnd w:id="14"/>
@@ -10661,6 +10714,7 @@
         <w:ind w:firstLine="0"/>
       </w:pPr>
       <w:r>
+        <w:lastRenderedPageBreak/>
         <w:t>Ces trois composants, une fois mis ensemble forment un Chatbot fonctionnel capable de recevoir des requêtes d’utilisateurs, de les rendre compréhensibles par le système et d’en sortir la réponse adéquate à l’utilisateur et ce ainsi de suite jusqu’à ce que l’échange prenne fin.</w:t>
       </w:r>
     </w:p>
@@ -11007,7 +11061,11 @@
         <w:t>Chatbot à menus</w:t>
       </w:r>
       <w:r>
-        <w:t xml:space="preserve"> permet d’éviter tout soucis qui pourrai</w:t>
+        <w:t xml:space="preserve"> permet d’éviter tout soucis qui </w:t>
+      </w:r>
+      <w:r>
+        <w:lastRenderedPageBreak/>
+        <w:t>pourrai</w:t>
       </w:r>
       <w:r>
         <w:t xml:space="preserve">ent advenir lors de </w:t>
@@ -11135,6 +11193,7 @@
         <w:rPr>
           <w:noProof/>
         </w:rPr>
+        <w:lastRenderedPageBreak/>
         <w:drawing>
           <wp:anchor distT="0" distB="0" distL="114300" distR="114300" simplePos="0" relativeHeight="251664384" behindDoc="0" locked="0" layoutInCell="1" allowOverlap="1" wp14:anchorId="695D31AF" wp14:editId="2E0E2242">
             <wp:simplePos x="0" y="0"/>
@@ -11425,6 +11484,7 @@
         <w:pStyle w:val="Corpsdetexte15interligne"/>
       </w:pPr>
       <w:r>
+        <w:lastRenderedPageBreak/>
         <w:t xml:space="preserve">Un autre inconvénient possible est que bien que dans certains cas, il est davantage souhaité d’avoir un cadre fixe, il y en a d’autant plus d’autres où l’utilisateur souhaite effectuer une requête qui ne correspond à aucune des </w:t>
       </w:r>
       <w:r>
@@ -11782,6 +11842,7 @@
         <w:ind w:firstLine="0"/>
       </w:pPr>
       <w:r>
+        <w:lastRenderedPageBreak/>
         <w:t>Un exemple pour le cas avec boutons serait qu’au lieu qu’un bouton ne fasse simplement avancer dans l’arbre de décision</w:t>
       </w:r>
       <w:r>
@@ -12111,7 +12172,14 @@
         <w:rPr>
           <w:rStyle w:val="Caractresdenumrotation"/>
         </w:rPr>
-        <w:t xml:space="preserve"> les associer à des règles et donc plus il y a de token, davantage il faudra créer d’associations règles-tokens. De plus, pour chaque token il peut exister une infinité de variations à cause de fautes d’orthographe ou tokens similaires en écriture et</w:t>
+        <w:t xml:space="preserve"> les associer à des règles et donc plus il y a de token, davantage il faudra créer d’associations règles-tokens. De plus, pour chaque token il peut exister une infinité de variations à cause de fautes d’orthographe </w:t>
+      </w:r>
+      <w:r>
+        <w:rPr>
+          <w:rStyle w:val="Caractresdenumrotation"/>
+        </w:rPr>
+        <w:lastRenderedPageBreak/>
+        <w:t>ou tokens similaires en écriture et</w:t>
       </w:r>
       <w:r>
         <w:rPr>
@@ -12337,6 +12405,7 @@
         <w:rPr>
           <w:noProof/>
         </w:rPr>
+        <w:lastRenderedPageBreak/>
         <mc:AlternateContent>
           <mc:Choice Requires="wps">
             <w:drawing>
@@ -12611,6 +12680,7 @@
         <w:pStyle w:val="Corpsdetexte15interligne"/>
       </w:pPr>
       <w:r>
+        <w:lastRenderedPageBreak/>
         <w:t xml:space="preserve">Cependant, un </w:t>
       </w:r>
       <w:r>
@@ -12676,6 +12746,7 @@
         <w:pStyle w:val="Corpsdetexte15interligne"/>
       </w:pPr>
       <w:r>
+        <w:lastRenderedPageBreak/>
         <w:tab/>
         <w:t xml:space="preserve">L’essentiel à retirer de ces types de Chatbots </w:t>
       </w:r>
@@ -12826,7 +12897,14 @@
         <w:rPr>
           <w:rStyle w:val="Sautdindex"/>
         </w:rPr>
-        <w:t xml:space="preserve"> de n’avoir qu’à donner la sortie de ces traitements au modèle pré-entrainé qui trouvera la réponse adéquate à la requête utilisateur. Mais pour y parvenir le plus grand obstacle reste toujours les données utilisées lors de l’entraînement des divers composants du Chatbot qui impactent grandement sa qualité. S’il n’y en a pas assez ou qu’elles ne soient pas assez variées pour coller aux spécificités souhaitées, le bot pourrait peiner en premier lieu à comprendre l’entrée utilisateur et par la suite à trouver la solution adéquate. De plus, l’usage de modèles d’I.A. ou de Machine Learning nécessitent un plus grand niveau de compréhension de ces derniers afin de déterminer quels modèles et </w:t>
+        <w:t xml:space="preserve"> de n’avoir qu’à donner la sortie de ces traitements au modèle pré-entrainé qui trouvera la réponse adéquate à la requête </w:t>
+      </w:r>
+      <w:r>
+        <w:rPr>
+          <w:rStyle w:val="Sautdindex"/>
+        </w:rPr>
+        <w:lastRenderedPageBreak/>
+        <w:t xml:space="preserve">utilisateur. Mais pour y parvenir le plus grand obstacle reste toujours les données utilisées lors de l’entraînement des divers composants du Chatbot qui impactent grandement sa qualité. S’il n’y en a pas assez ou qu’elles ne soient pas assez variées pour coller aux spécificités souhaitées, le bot pourrait peiner en premier lieu à comprendre l’entrée utilisateur et par la suite à trouver la solution adéquate. De plus, l’usage de modèles d’I.A. ou de Machine Learning nécessitent un plus grand niveau de compréhension de ces derniers afin de déterminer quels modèles et </w:t>
       </w:r>
       <w:r>
         <w:rPr>
@@ -13129,6 +13207,7 @@
       </w:pPr>
       <w:bookmarkStart w:id="35" w:name="_Toc161787568"/>
       <w:r>
+        <w:lastRenderedPageBreak/>
         <w:t>Étude des solutions existantes</w:t>
       </w:r>
       <w:bookmarkEnd w:id="35"/>
@@ -13322,6 +13401,7 @@
         </w:numPr>
       </w:pPr>
       <w:r>
+        <w:lastRenderedPageBreak/>
         <w:t>Selon le type de service fourni, un grand panel de fonctionnalités sont disponibles.</w:t>
       </w:r>
     </w:p>
@@ -13422,7 +13502,11 @@
         <w:t xml:space="preserve">et a pour but de fournir un panel varié d’outils d’administration. </w:t>
       </w:r>
       <w:r>
-        <w:t xml:space="preserve">Contrairement à la solution précédente, Klara.ch ne se spécialise pas uniquement dans la mise en place d’un système de réservations mais d’une panoplie d’outils d’administration comme : </w:t>
+        <w:t xml:space="preserve">Contrairement à la solution précédente, Klara.ch </w:t>
+      </w:r>
+      <w:r>
+        <w:lastRenderedPageBreak/>
+        <w:t xml:space="preserve">ne se spécialise pas uniquement dans la mise en place d’un système de réservations mais d’une panoplie d’outils d’administration comme : </w:t>
       </w:r>
       <w:r>
         <w:t>d</w:t>
@@ -13535,10 +13619,7 @@
         <w:t xml:space="preserve"> le client sur le site de </w:t>
       </w:r>
       <w:r>
-        <w:t>Meetme.io</w:t>
-      </w:r>
-      <w:r>
-        <w:t xml:space="preserve"> </w:t>
+        <w:t xml:space="preserve">Meetme.io </w:t>
       </w:r>
       <w:r>
         <w:t>à l’url du formulaire de réservation du service souhaité</w:t>
@@ -13556,10 +13637,7 @@
         <w:t xml:space="preserve"> Similairement aux solutions précédentes, le formulaire de </w:t>
       </w:r>
       <w:r>
-        <w:t>Meetme</w:t>
-      </w:r>
-      <w:r>
-        <w:t xml:space="preserve">.io </w:t>
+        <w:t xml:space="preserve">Meetme.io </w:t>
       </w:r>
       <w:r>
         <w:t xml:space="preserve">est comparable à un </w:t>
@@ -13583,6 +13661,7 @@
       </w:pPr>
       <w:bookmarkStart w:id="39" w:name="_Toc161787572"/>
       <w:r>
+        <w:lastRenderedPageBreak/>
         <w:t>Comparaison à ce projet</w:t>
       </w:r>
       <w:bookmarkEnd w:id="39"/>
@@ -13673,6 +13752,7 @@
       </w:pPr>
       <w:bookmarkStart w:id="40" w:name="_Toc161787573"/>
       <w:r>
+        <w:lastRenderedPageBreak/>
         <w:t>Détail</w:t>
       </w:r>
       <w:r>
@@ -13875,6 +13955,7 @@
         <w:rPr>
           <w:noProof/>
         </w:rPr>
+        <w:lastRenderedPageBreak/>
         <mc:AlternateContent>
           <mc:Choice Requires="wps">
             <w:drawing>
@@ -14303,6 +14384,7 @@
           <w:rStyle w:val="Character20style"/>
           <w:lang w:val="fr-CH"/>
         </w:rPr>
+        <w:lastRenderedPageBreak/>
         <w:t xml:space="preserve">Un exemple de </w:t>
       </w:r>
       <w:r>
@@ -14714,6 +14796,7 @@
         <w:rPr>
           <w:rStyle w:val="Character20style"/>
         </w:rPr>
+        <w:lastRenderedPageBreak/>
         <w:t xml:space="preserve">Par exemple : « Je me rends au pied de la montagne », les labels de POS </w:t>
       </w:r>
       <w:proofErr w:type="spellStart"/>
@@ -14972,6 +15055,7 @@
           <w:bCs/>
           <w:lang w:val="fr-CH"/>
         </w:rPr>
+        <w:lastRenderedPageBreak/>
         <w:t>Intégration</w:t>
       </w:r>
       <w:r>
@@ -15227,6 +15311,7 @@
         <w:rPr>
           <w:noProof/>
         </w:rPr>
+        <w:lastRenderedPageBreak/>
         <mc:AlternateContent>
           <mc:Choice Requires="wps">
             <w:drawing>
@@ -15413,7 +15498,7 @@
           <w:noProof/>
         </w:rPr>
         <w:drawing>
-          <wp:anchor distT="0" distB="0" distL="114300" distR="114300" simplePos="0" relativeHeight="251682816" behindDoc="0" locked="0" layoutInCell="1" allowOverlap="1" wp14:anchorId="2F2F2BE6" wp14:editId="313366D6">
+          <wp:anchor distT="0" distB="0" distL="114300" distR="114300" simplePos="0" relativeHeight="251682816" behindDoc="0" locked="0" layoutInCell="1" allowOverlap="1" wp14:anchorId="2F2F2BE6" wp14:editId="54DEB9AE">
             <wp:simplePos x="0" y="0"/>
             <wp:positionH relativeFrom="margin">
               <wp:align>right</wp:align>
@@ -15517,6 +15602,7 @@
         <w:pStyle w:val="Corpsdetexte15interligne"/>
       </w:pPr>
       <w:r>
+        <w:lastRenderedPageBreak/>
         <w:tab/>
       </w:r>
       <w:r>
@@ -15699,6 +15785,7 @@
         <w:rPr>
           <w:lang w:val="sq-AL"/>
         </w:rPr>
+        <w:lastRenderedPageBreak/>
         <w:t>Le fonctionnement du NLG</w:t>
       </w:r>
       <w:r>
@@ -15982,6 +16069,7 @@
         </w:rPr>
       </w:pPr>
       <w:r>
+        <w:lastRenderedPageBreak/>
         <w:t>Lexicalisation : Cette étape du processus de NL</w:t>
       </w:r>
       <w:r>
@@ -16192,7 +16280,11 @@
         <w:t>une quelconque phrase</w:t>
       </w:r>
       <w:r>
-        <w:t>, il faut tout d’abord comprendre les données à la disposition du modèle afin de les assembler en une phrase éligible et faisant sens.</w:t>
+        <w:t xml:space="preserve">, il faut </w:t>
+      </w:r>
+      <w:r>
+        <w:lastRenderedPageBreak/>
+        <w:t>tout d’abord comprendre les données à la disposition du modèle afin de les assembler en une phrase éligible et faisant sens.</w:t>
       </w:r>
     </w:p>
     <w:p>
@@ -16519,7 +16611,14 @@
         <w:rPr>
           <w:lang w:val="sq-AL"/>
         </w:rPr>
-        <w:t>que lors d’une requête de parsage de table de donnée, au lieu de chercher le label qui correspond exactement à celui fourni par l’utilisateur dans sa requête, on va chercher les données correspondant à un label s’approchant le plus de ce dernier sans pour autant chercher une exactitude forte. Or, cette approche reste tout de même couteuse car nécessitant la génération de moules logiques même pour ces labels.</w:t>
+        <w:t xml:space="preserve">que lors d’une requête de parsage de table de donnée, au lieu de chercher le label qui correspond exactement à celui fourni par l’utilisateur dans sa requête, on va chercher les données correspondant à un label s’approchant le plus de ce dernier sans pour </w:t>
+      </w:r>
+      <w:r>
+        <w:rPr>
+          <w:lang w:val="sq-AL"/>
+        </w:rPr>
+        <w:lastRenderedPageBreak/>
+        <w:t>autant chercher une exactitude forte. Or, cette approche reste tout de même couteuse car nécessitant la génération de moules logiques même pour ces labels.</w:t>
       </w:r>
     </w:p>
     <w:p>
@@ -16737,7 +16836,14 @@
         <w:rPr>
           <w:lang w:val="sq-AL"/>
         </w:rPr>
-        <w:t>permettre de générer la séquence résultat selon le contexte dérivé de la valeur d’attention propre à chaque tokens.</w:t>
+        <w:t xml:space="preserve">permettre de générer </w:t>
+      </w:r>
+      <w:r>
+        <w:rPr>
+          <w:lang w:val="sq-AL"/>
+        </w:rPr>
+        <w:lastRenderedPageBreak/>
+        <w:t>la séquence résultat selon le contexte dérivé de la valeur d’attention propre à chaque tokens.</w:t>
       </w:r>
     </w:p>
     <w:p>
@@ -17206,6 +17312,7 @@
         <w:rPr>
           <w:lang w:val="sq-AL"/>
         </w:rPr>
+        <w:lastRenderedPageBreak/>
         <w:t>Récupération de similarité d’encodage de texte</w:t>
       </w:r>
       <w:r>
@@ -17597,6 +17704,7 @@
         <w:rPr>
           <w:lang w:val="fr-CH"/>
         </w:rPr>
+        <w:lastRenderedPageBreak/>
         <w:t>« </w:t>
       </w:r>
       <w:proofErr w:type="spellStart"/>
@@ -17928,7 +18036,7 @@
           <w:noProof/>
         </w:rPr>
         <w:drawing>
-          <wp:anchor distT="0" distB="0" distL="114300" distR="114300" simplePos="0" relativeHeight="251686912" behindDoc="0" locked="0" layoutInCell="1" allowOverlap="1" wp14:anchorId="4C30A982" wp14:editId="6BBD2F7C">
+          <wp:anchor distT="0" distB="0" distL="114300" distR="114300" simplePos="0" relativeHeight="251686912" behindDoc="0" locked="0" layoutInCell="1" allowOverlap="1" wp14:anchorId="4C30A982" wp14:editId="1F45D3E5">
             <wp:simplePos x="0" y="0"/>
             <wp:positionH relativeFrom="margin">
               <wp:align>center</wp:align>
@@ -17999,6 +18107,7 @@
         <w:pStyle w:val="Corpsdetexte15interligne"/>
       </w:pPr>
       <w:r>
+        <w:lastRenderedPageBreak/>
         <w:t>Dans un input, le premier token est toujours un token de Classification [</w:t>
       </w:r>
       <w:r>
@@ -18483,6 +18592,7 @@
         <w:rPr>
           <w:lang w:val="sq-AL"/>
         </w:rPr>
+        <w:lastRenderedPageBreak/>
         <w:t>Si l’on devait créer le tableau que l’on a dans l’exemple il ressemblerait à cela :</w:t>
       </w:r>
     </w:p>
@@ -18867,6 +18977,7 @@
         <w:rPr>
           <w:noProof/>
         </w:rPr>
+        <w:lastRenderedPageBreak/>
         <mc:AlternateContent>
           <mc:Choice Requires="wps">
             <w:drawing>
@@ -19234,6 +19345,7 @@
         </w:numPr>
       </w:pPr>
       <w:r>
+        <w:lastRenderedPageBreak/>
         <w:t>Moyenne, on calcule la moyenne de toutes les cellules</w:t>
       </w:r>
       <w:r>
@@ -19395,7 +19507,11 @@
       </w:r>
       <w:proofErr w:type="spellEnd"/>
       <w:r>
-        <w:t xml:space="preserve"> sur les deux possibilités étant une sélection de cellules ou une agrégation sera appliquée pour déterminer la solution optimale.</w:t>
+        <w:t xml:space="preserve"> sur les deux possibilités </w:t>
+      </w:r>
+      <w:r>
+        <w:lastRenderedPageBreak/>
+        <w:t>étant une sélection de cellules ou une agrégation sera appliquée pour déterminer la solution optimale.</w:t>
       </w:r>
     </w:p>
     <w:p>
@@ -19414,6 +19530,7 @@
       </w:pPr>
       <w:bookmarkStart w:id="61" w:name="_Toc161787581"/>
       <w:r>
+        <w:lastRenderedPageBreak/>
         <w:t>Étalage des technologies existantes</w:t>
       </w:r>
       <w:bookmarkEnd w:id="61"/>
@@ -19614,7 +19731,11 @@
         <w:t xml:space="preserve"> consisterait à indiquer l’intention de l’utilisateur à réserver une table dans un restaurant. Ensuite il est possible de faire en sorte que le </w:t>
       </w:r>
       <w:r>
-        <w:t>bot demande à l’utilisateur des précisions sur sa réservation et si l’utilisateur fourni</w:t>
+        <w:t xml:space="preserve">bot </w:t>
+      </w:r>
+      <w:r>
+        <w:lastRenderedPageBreak/>
+        <w:t>demande à l’utilisateur des précisions sur sa réservation et si l’utilisateur fourni</w:t>
       </w:r>
       <w:r>
         <w:t>t</w:t>
@@ -19831,6 +19952,7 @@
         </w:numPr>
       </w:pPr>
       <w:r>
+        <w:lastRenderedPageBreak/>
         <w:t>Story 2</w:t>
       </w:r>
     </w:p>
@@ -20201,7 +20323,14 @@
         <w:rPr>
           <w:lang w:val="sq-AL"/>
         </w:rPr>
-        <w:t>Lorsque la conversation avec l’utilisateur progresse, il est possible que des informations fournies par l’utilisateur doivent être stockées afin d’influencer le reste de la conversation. C’est dans ce cas présent que les slots entrent en jeu. Les slots sont une façon pour le Chatbot d’enregistrer en mémoire</w:t>
+        <w:t xml:space="preserve">Lorsque la conversation avec l’utilisateur progresse, il est possible que des informations fournies par l’utilisateur doivent être stockées afin d’influencer le reste de la conversation. C’est dans ce cas présent que les slots entrent en jeu. Les slots sont une </w:t>
+      </w:r>
+      <w:r>
+        <w:rPr>
+          <w:lang w:val="sq-AL"/>
+        </w:rPr>
+        <w:lastRenderedPageBreak/>
+        <w:t>façon pour le Chatbot d’enregistrer en mémoire</w:t>
       </w:r>
       <w:r>
         <w:rPr>
@@ -20433,7 +20562,11 @@
         <w:t>Dans le domaine du Machine Learning, une pipeline est la description d’une suite de traitements par lesquels passent des données allant de l’entrée à la sortie du modèle</w:t>
       </w:r>
       <w:r>
-        <w:t xml:space="preserve">. Dans le cadre </w:t>
+        <w:t xml:space="preserve">. </w:t>
+      </w:r>
+      <w:r>
+        <w:lastRenderedPageBreak/>
+        <w:t xml:space="preserve">Dans le cadre </w:t>
       </w:r>
       <w:r>
         <w:t>du NLU</w:t>
@@ -20835,6 +20968,7 @@
         <w:rPr>
           <w:lang w:val="sq-AL"/>
         </w:rPr>
+        <w:lastRenderedPageBreak/>
         <w:t>Lorsque l’on démarre Rasa X, le menu que l’on voit ci-dessus présente les divers</w:t>
       </w:r>
       <w:r>
@@ -20988,6 +21122,7 @@
         <w:rPr>
           <w:noProof/>
         </w:rPr>
+        <w:lastRenderedPageBreak/>
         <w:drawing>
           <wp:anchor distT="0" distB="0" distL="114300" distR="114300" simplePos="0" relativeHeight="251705344" behindDoc="0" locked="0" layoutInCell="1" allowOverlap="1" wp14:anchorId="05E491AF" wp14:editId="2E32E944">
             <wp:simplePos x="0" y="0"/>
@@ -21488,6 +21623,7 @@
         <w:ind w:firstLine="0"/>
       </w:pPr>
       <w:r>
+        <w:lastRenderedPageBreak/>
         <w:t>Cette dernière image démontre la facilité de gestion des modèles existant</w:t>
       </w:r>
       <w:r>
@@ -21955,7 +22091,7 @@
           <w:lang w:val="sq-AL"/>
         </w:rPr>
         <w:drawing>
-          <wp:anchor distT="0" distB="0" distL="114300" distR="114300" simplePos="0" relativeHeight="251708416" behindDoc="0" locked="0" layoutInCell="1" allowOverlap="1" wp14:anchorId="57BD2291" wp14:editId="5E4E62ED">
+          <wp:anchor distT="0" distB="0" distL="114300" distR="114300" simplePos="0" relativeHeight="251708416" behindDoc="0" locked="0" layoutInCell="1" allowOverlap="1" wp14:anchorId="57BD2291" wp14:editId="5F501BC2">
             <wp:simplePos x="0" y="0"/>
             <wp:positionH relativeFrom="margin">
               <wp:align>center</wp:align>
@@ -22124,6 +22260,7 @@
         <w:rPr>
           <w:lang w:val="sq-AL"/>
         </w:rPr>
+        <w:lastRenderedPageBreak/>
         <w:t>Le Rasa Action Server est utilisé dans le cas où l’on souhaite intégrer des actions personnalisées qui doivent, par exemple, intéragir avec une API ou effectuer une multitude d’actions qui ne peuvent pas être simplement définies dans des fichiers YAML.</w:t>
       </w:r>
     </w:p>
@@ -22254,7 +22391,14 @@
         <w:rPr>
           <w:lang w:val="sq-AL"/>
         </w:rPr>
-        <w:t>est elle Open Core. Open Core dans ce cas-ci voulant dire que toutes les fonctionnalités de Rasa Open Source sont utilisables par les usagers de Rasa Pro. Sauf que les usagers de Rasa Pro possèdent des fonctionnalités supplémentaires et propriétaires.</w:t>
+        <w:t xml:space="preserve">est elle Open Core. Open Core dans ce cas-ci voulant dire que toutes les </w:t>
+      </w:r>
+      <w:r>
+        <w:rPr>
+          <w:lang w:val="sq-AL"/>
+        </w:rPr>
+        <w:lastRenderedPageBreak/>
+        <w:t>fonctionnalités de Rasa Open Source sont utilisables par les usagers de Rasa Pro. Sauf que les usagers de Rasa Pro possèdent des fonctionnalités supplémentaires et propriétaires.</w:t>
       </w:r>
     </w:p>
     <w:p>
@@ -22656,6 +22800,7 @@
         <w:rPr>
           <w:lang w:val="sq-AL"/>
         </w:rPr>
+        <w:lastRenderedPageBreak/>
         <w:t>Le nombre de slots dans chaque Flow</w:t>
       </w:r>
     </w:p>
@@ -22998,6 +23143,7 @@
               <w:rPr>
                 <w:lang w:val="sq-AL"/>
               </w:rPr>
+              <w:lastRenderedPageBreak/>
               <w:t>Quantité d’argent</w:t>
             </w:r>
           </w:p>
@@ -23276,6 +23422,7 @@
               <w:r>
                 <w:rPr>
                   <w:rStyle w:val="Lienhypertexte"/>
+                  <w:color w:val="auto"/>
                 </w:rPr>
                 <w:t>duckling-team@fb.com</w:t>
               </w:r>
@@ -23870,6 +24017,7 @@
               <w:rPr>
                 <w:lang w:val="sq-AL"/>
               </w:rPr>
+              <w:lastRenderedPageBreak/>
               <w:t>Temps</w:t>
             </w:r>
           </w:p>
@@ -24253,6 +24401,7 @@
         <w:rPr>
           <w:lang w:val="sq-AL"/>
         </w:rPr>
+        <w:lastRenderedPageBreak/>
         <w:t>Un SDK de création de Bot</w:t>
       </w:r>
     </w:p>
@@ -24542,7 +24691,14 @@
         <w:rPr>
           <w:lang w:val="sq-AL"/>
         </w:rPr>
-        <w:t>l’usage des divers outils NLP qu’il propose. Cependant, il est important de noter que contrairement à NLTK qui est en Python, NLTK ne peut être qu’utilisé en Java et langages supportant l’interoperabilité avec Java comme Scala ou Kotlin.</w:t>
+        <w:t xml:space="preserve">l’usage des divers outils NLP qu’il propose. Cependant, il est important de noter que contrairement à NLTK qui est en Python, NLTK ne peut être qu’utilisé en Java et langages supportant l’interoperabilité avec Java comme </w:t>
+      </w:r>
+      <w:r>
+        <w:rPr>
+          <w:lang w:val="sq-AL"/>
+        </w:rPr>
+        <w:lastRenderedPageBreak/>
+        <w:t>Scala ou Kotlin.</w:t>
       </w:r>
       <w:r>
         <w:rPr>
@@ -24583,6 +24739,7 @@
         <w:rPr>
           <w:lang w:val="sq-AL"/>
         </w:rPr>
+        <w:lastRenderedPageBreak/>
         <w:t>Présentation des prototypes</w:t>
       </w:r>
       <w:bookmarkEnd w:id="90"/>
@@ -24903,6 +25060,7 @@
         <w:ind w:firstLine="0"/>
       </w:pPr>
       <w:r>
+        <w:lastRenderedPageBreak/>
         <w:t xml:space="preserve">Comme on le remarque, la sortie de ce programme est bien la phrase </w:t>
       </w:r>
       <w:r>
@@ -25160,6 +25318,7 @@
       </w:pPr>
       <w:proofErr w:type="spellStart"/>
       <w:r>
+        <w:lastRenderedPageBreak/>
         <w:t>Punkt</w:t>
       </w:r>
       <w:proofErr w:type="spellEnd"/>
@@ -25458,6 +25617,7 @@
         <w:pStyle w:val="Corpsdetexte15interligne"/>
       </w:pPr>
       <w:r>
+        <w:lastRenderedPageBreak/>
         <w:t>Ce prototype fut intéressant car il m’a permis de prendre en main diverses techniques de NLP et de mieux assimiler leur fonctionnement afin de pouvoir davantage me projeter dans la bonne direction quant à l’usage de NLP pour la réalisation de mon Chatbot. Or, je l’ai vite compris que mon Chatbot ne serait pas réalisé de zéro avec seulement des librairies NLP pour réaliser un Chatbot de règles.</w:t>
       </w:r>
     </w:p>
@@ -25572,6 +25732,7 @@
         <w:rPr>
           <w:lang w:val="sq-AL"/>
         </w:rPr>
+        <w:lastRenderedPageBreak/>
         <w:t>L’exemple</w:t>
       </w:r>
       <w:r>
@@ -38572,54 +38733,44 @@
     <w:p>
       <w:pPr>
         <w:pStyle w:val="bibliographie"/>
-      </w:pPr>
-      <w:r>
-        <w:rPr>
-          <w:lang w:val="fr-CH"/>
-        </w:rPr>
-        <w:t xml:space="preserve">A </w:t>
+        <w:numPr>
+          <w:ilvl w:val="0"/>
+          <w:numId w:val="27"/>
+        </w:numPr>
+      </w:pPr>
+      <w:r>
+        <w:rPr>
+          <w:lang w:val="en-US"/>
+        </w:rPr>
+        <w:t>A Beginner’s Introduction to NER (Named Entity Recognition), [</w:t>
       </w:r>
       <w:proofErr w:type="spellStart"/>
       <w:r>
         <w:rPr>
-          <w:lang w:val="fr-CH"/>
-        </w:rPr>
-        <w:t>Beginner’s</w:t>
+          <w:lang w:val="en-US"/>
+        </w:rPr>
+        <w:t>en</w:t>
       </w:r>
       <w:proofErr w:type="spellEnd"/>
       <w:r>
         <w:rPr>
-          <w:lang w:val="fr-CH"/>
-        </w:rPr>
-        <w:t xml:space="preserve"> Introduction to NER (</w:t>
+          <w:lang w:val="en-US"/>
+        </w:rPr>
+        <w:t> </w:t>
       </w:r>
       <w:proofErr w:type="spellStart"/>
       <w:r>
         <w:rPr>
-          <w:lang w:val="fr-CH"/>
-        </w:rPr>
-        <w:t>Named</w:t>
+          <w:lang w:val="en-US"/>
+        </w:rPr>
+        <w:t>ligne</w:t>
       </w:r>
       <w:proofErr w:type="spellEnd"/>
       <w:r>
         <w:rPr>
-          <w:lang w:val="fr-CH"/>
-        </w:rPr>
-        <w:t xml:space="preserve"> </w:t>
-      </w:r>
-      <w:proofErr w:type="spellStart"/>
-      <w:r>
-        <w:rPr>
-          <w:lang w:val="fr-CH"/>
-        </w:rPr>
-        <w:t>Entity</w:t>
-      </w:r>
-      <w:proofErr w:type="spellEnd"/>
-      <w:r>
-        <w:rPr>
-          <w:lang w:val="fr-CH"/>
-        </w:rPr>
-        <w:t xml:space="preserve"> Recognition), [en ligne]. </w:t>
+          <w:lang w:val="en-US"/>
+        </w:rPr>
+        <w:t xml:space="preserve">]. </w:t>
       </w:r>
       <w:r>
         <w:t xml:space="preserve">Disponible à l’adresse : https://www.analyticsvidhya.com/blog/2021/11/a-beginners-introduction-to-ner-named-entity-recognition/ [consulté le 4 janvier 2024]. </w:t>
@@ -39396,7 +39547,6 @@
         <w:rPr>
           <w:lang w:val="en-US"/>
         </w:rPr>
-        <w:lastRenderedPageBreak/>
         <w:t xml:space="preserve">How do Chatbots work? A Guide to the Chatbot Architecture, </w:t>
       </w:r>
       <w:r>
@@ -39463,6 +39613,7 @@
         <w:rPr>
           <w:lang w:val="en-US"/>
         </w:rPr>
+        <w:lastRenderedPageBreak/>
         <w:t>How Menu-Based Chatbots Can Streamline Your Business Processes, 2023 [</w:t>
       </w:r>
       <w:proofErr w:type="spellStart"/>
@@ -39688,11 +39839,7 @@
         <w:t xml:space="preserve"> Technologies</w:t>
       </w:r>
       <w:r>
-        <w:t xml:space="preserve"> [en ligne]. 31 octobre 2022. Disponible à l’adresse : </w:t>
-      </w:r>
-      <w:r>
-        <w:lastRenderedPageBreak/>
-        <w:t xml:space="preserve">https://www.claysys.com/blog/types-of-chatbots/ [consulté le 4 janvier 2024]. </w:t>
+        <w:t xml:space="preserve"> [en ligne]. 31 octobre 2022. Disponible à l’adresse : https://www.claysys.com/blog/types-of-chatbots/ [consulté le 4 janvier 2024]. </w:t>
       </w:r>
     </w:p>
     <w:p>
@@ -39713,7 +39860,11 @@
         <w:t>IBM Blog</w:t>
       </w:r>
       <w:r>
-        <w:t xml:space="preserve"> [en ligne]. 12 novembre 2020. Disponible à l’adresse : https://www.ibm.com/blog/nlp-vs-nlu-vs-nlg-the-differences-between-three-natural-language-processing-concepts/www.ibm.com/blog/nlp-vs-nlu-vs-nlg-the-differences-between-three-natural-language-processing-concepts [consulté le 28 février 2024]. </w:t>
+        <w:t xml:space="preserve"> [en ligne]. 12 novembre 2020. Disponible à l’adresse : https://www.ibm.com/blog/nlp-vs-nlu-vs-nlg-the-differences-between-three-natural-language-processing-</w:t>
+      </w:r>
+      <w:r>
+        <w:lastRenderedPageBreak/>
+        <w:t xml:space="preserve">concepts/www.ibm.com/blog/nlp-vs-nlu-vs-nlg-the-differences-between-three-natural-language-processing-concepts [consulté le 28 février 2024]. </w:t>
       </w:r>
     </w:p>
     <w:p>
@@ -39849,7 +40000,6 @@
         <w:rPr>
           <w:lang w:val="en-US"/>
         </w:rPr>
-        <w:lastRenderedPageBreak/>
         <w:t xml:space="preserve">MEHTA, Ansh et al., 2021. SPELL CORRECTION AND SUGGESTION USING LEVENSHTEIN DISTANCE. . </w:t>
       </w:r>
       <w:r>
@@ -39955,6 +40105,7 @@
         <w:rPr>
           <w:lang w:val="en-US"/>
         </w:rPr>
+        <w:lastRenderedPageBreak/>
         <w:t>Named Entity Recognition, 2021</w:t>
       </w:r>
       <w:r>
@@ -40203,7 +40354,6 @@
         <w:rPr>
           <w:lang w:val="en-US"/>
         </w:rPr>
-        <w:lastRenderedPageBreak/>
         <w:t xml:space="preserve">PIRGE, </w:t>
       </w:r>
       <w:proofErr w:type="spellStart"/>
@@ -40298,25 +40448,26 @@
       </w:pPr>
       <w:r>
         <w:rPr>
-          <w:lang w:val="fr-CH"/>
-        </w:rPr>
+          <w:lang w:val="en-US"/>
+        </w:rPr>
+        <w:lastRenderedPageBreak/>
         <w:t>JABLONSKI</w:t>
       </w:r>
       <w:r>
         <w:rPr>
-          <w:lang w:val="fr-CH"/>
+          <w:lang w:val="en-US"/>
         </w:rPr>
         <w:t xml:space="preserve">, </w:t>
       </w:r>
       <w:r>
         <w:rPr>
-          <w:lang w:val="fr-CH"/>
+          <w:lang w:val="en-US"/>
         </w:rPr>
         <w:t>Joanna</w:t>
       </w:r>
       <w:r>
         <w:rPr>
-          <w:lang w:val="fr-CH"/>
+          <w:lang w:val="en-US"/>
         </w:rPr>
         <w:t xml:space="preserve">. </w:t>
       </w:r>
@@ -40450,7 +40601,6 @@
         <w:rPr>
           <w:lang w:val="en-US"/>
         </w:rPr>
-        <w:lastRenderedPageBreak/>
         <w:t xml:space="preserve">RasaRestaurantBot/README.md at master · </w:t>
       </w:r>
       <w:proofErr w:type="spellStart"/>
@@ -40597,6 +40747,7 @@
         <w:rPr>
           <w:lang w:val="en-US"/>
         </w:rPr>
+        <w:lastRenderedPageBreak/>
         <w:t xml:space="preserve">RODRIGUEZ, Jesus, 2020. Google TAPAS is a BERT-Based Model to Query Tabular Data Using Natural Language. </w:t>
       </w:r>
       <w:proofErr w:type="spellStart"/>
@@ -40676,7 +40827,6 @@
         <w:rPr>
           <w:lang w:val="en-US"/>
         </w:rPr>
-        <w:lastRenderedPageBreak/>
         <w:t>SHILEDARBAXI, Nikita, 2021. Guide To TAPAS (</w:t>
       </w:r>
       <w:proofErr w:type="spellStart"/>
@@ -40779,6 +40929,7 @@
         <w:rPr>
           <w:lang w:val="en-US"/>
         </w:rPr>
+        <w:lastRenderedPageBreak/>
         <w:t>Software - The Stanford Natural Language Processing Group, [</w:t>
       </w:r>
       <w:proofErr w:type="spellStart"/>
@@ -40919,158 +41070,158 @@
         <w:pStyle w:val="bibliographie"/>
       </w:pPr>
       <w:r>
+        <w:t xml:space="preserve">TAPAS, [en ligne]. Disponible à l’adresse : https://huggingface.co/docs/transformers/model_doc/tapas [consulté le 4 janvier 2024]. </w:t>
+      </w:r>
+    </w:p>
+    <w:p>
+      <w:pPr>
+        <w:pStyle w:val="bibliographie"/>
+      </w:pPr>
+      <w:r>
+        <w:rPr>
+          <w:lang w:val="en-US"/>
+        </w:rPr>
+        <w:t xml:space="preserve">The 3 Kinds of Chatbots You’ll Meet | </w:t>
+      </w:r>
+      <w:proofErr w:type="spellStart"/>
+      <w:r>
+        <w:rPr>
+          <w:lang w:val="en-US"/>
+        </w:rPr>
+        <w:t>OvationCXM</w:t>
+      </w:r>
+      <w:proofErr w:type="spellEnd"/>
+      <w:r>
+        <w:rPr>
+          <w:lang w:val="en-US"/>
+        </w:rPr>
+        <w:t>, [</w:t>
+      </w:r>
+      <w:proofErr w:type="spellStart"/>
+      <w:r>
+        <w:rPr>
+          <w:lang w:val="en-US"/>
+        </w:rPr>
+        <w:t>en</w:t>
+      </w:r>
+      <w:proofErr w:type="spellEnd"/>
+      <w:r>
+        <w:rPr>
+          <w:lang w:val="en-US"/>
+        </w:rPr>
+        <w:t> </w:t>
+      </w:r>
+      <w:proofErr w:type="spellStart"/>
+      <w:r>
+        <w:rPr>
+          <w:lang w:val="en-US"/>
+        </w:rPr>
+        <w:t>ligne</w:t>
+      </w:r>
+      <w:proofErr w:type="spellEnd"/>
+      <w:r>
+        <w:rPr>
+          <w:lang w:val="en-US"/>
+        </w:rPr>
+        <w:t xml:space="preserve">]. </w:t>
+      </w:r>
+      <w:r>
+        <w:t xml:space="preserve">Disponible à l’adresse : https://www.ovationcxm.com/blog/3-kinds-chatbots-youll-meet [consulté le 4 janvier 2024]. </w:t>
+      </w:r>
+    </w:p>
+    <w:p>
+      <w:pPr>
+        <w:pStyle w:val="bibliographie"/>
+      </w:pPr>
+      <w:r>
+        <w:rPr>
+          <w:lang w:val="en-US"/>
+        </w:rPr>
+        <w:t>The Stanford Natural Language Processing Group, [</w:t>
+      </w:r>
+      <w:proofErr w:type="spellStart"/>
+      <w:r>
+        <w:rPr>
+          <w:lang w:val="en-US"/>
+        </w:rPr>
+        <w:t>en</w:t>
+      </w:r>
+      <w:proofErr w:type="spellEnd"/>
+      <w:r>
+        <w:rPr>
+          <w:lang w:val="en-US"/>
+        </w:rPr>
+        <w:t> </w:t>
+      </w:r>
+      <w:proofErr w:type="spellStart"/>
+      <w:r>
+        <w:rPr>
+          <w:lang w:val="en-US"/>
+        </w:rPr>
+        <w:t>ligne</w:t>
+      </w:r>
+      <w:proofErr w:type="spellEnd"/>
+      <w:r>
+        <w:rPr>
+          <w:lang w:val="en-US"/>
+        </w:rPr>
+        <w:t xml:space="preserve">]. </w:t>
+      </w:r>
+      <w:r>
+        <w:t xml:space="preserve">Disponible à l’adresse : https://nlp.stanford.edu/software/tagger.shtml [consulté le 5 mars 2024 a]. </w:t>
+      </w:r>
+    </w:p>
+    <w:p>
+      <w:pPr>
+        <w:pStyle w:val="bibliographie"/>
+      </w:pPr>
+      <w:r>
+        <w:rPr>
+          <w:lang w:val="en-US"/>
+        </w:rPr>
+        <w:t>The Stanford Natural Language Processing Group, [</w:t>
+      </w:r>
+      <w:proofErr w:type="spellStart"/>
+      <w:r>
+        <w:rPr>
+          <w:lang w:val="en-US"/>
+        </w:rPr>
+        <w:t>en</w:t>
+      </w:r>
+      <w:proofErr w:type="spellEnd"/>
+      <w:r>
+        <w:rPr>
+          <w:lang w:val="en-US"/>
+        </w:rPr>
+        <w:t> </w:t>
+      </w:r>
+      <w:proofErr w:type="spellStart"/>
+      <w:r>
+        <w:rPr>
+          <w:lang w:val="en-US"/>
+        </w:rPr>
+        <w:t>ligne</w:t>
+      </w:r>
+      <w:proofErr w:type="spellEnd"/>
+      <w:r>
+        <w:rPr>
+          <w:lang w:val="en-US"/>
+        </w:rPr>
+        <w:t xml:space="preserve">]. </w:t>
+      </w:r>
+      <w:r>
+        <w:t xml:space="preserve">Disponible à l’adresse : https://nlp.stanford.edu/software/tagger.shtml [consulté le 11 février 2024 b]. </w:t>
+      </w:r>
+    </w:p>
+    <w:p>
+      <w:pPr>
+        <w:pStyle w:val="bibliographie"/>
+      </w:pPr>
+      <w:r>
+        <w:rPr>
+          <w:lang w:val="en-US"/>
+        </w:rPr>
         <w:lastRenderedPageBreak/>
-        <w:t xml:space="preserve">TAPAS, [en ligne]. Disponible à l’adresse : https://huggingface.co/docs/transformers/model_doc/tapas [consulté le 4 janvier 2024]. </w:t>
-      </w:r>
-    </w:p>
-    <w:p>
-      <w:pPr>
-        <w:pStyle w:val="bibliographie"/>
-      </w:pPr>
-      <w:r>
-        <w:rPr>
-          <w:lang w:val="en-US"/>
-        </w:rPr>
-        <w:t xml:space="preserve">The 3 Kinds of Chatbots You’ll Meet | </w:t>
-      </w:r>
-      <w:proofErr w:type="spellStart"/>
-      <w:r>
-        <w:rPr>
-          <w:lang w:val="en-US"/>
-        </w:rPr>
-        <w:t>OvationCXM</w:t>
-      </w:r>
-      <w:proofErr w:type="spellEnd"/>
-      <w:r>
-        <w:rPr>
-          <w:lang w:val="en-US"/>
-        </w:rPr>
-        <w:t>, [</w:t>
-      </w:r>
-      <w:proofErr w:type="spellStart"/>
-      <w:r>
-        <w:rPr>
-          <w:lang w:val="en-US"/>
-        </w:rPr>
-        <w:t>en</w:t>
-      </w:r>
-      <w:proofErr w:type="spellEnd"/>
-      <w:r>
-        <w:rPr>
-          <w:lang w:val="en-US"/>
-        </w:rPr>
-        <w:t> </w:t>
-      </w:r>
-      <w:proofErr w:type="spellStart"/>
-      <w:r>
-        <w:rPr>
-          <w:lang w:val="en-US"/>
-        </w:rPr>
-        <w:t>ligne</w:t>
-      </w:r>
-      <w:proofErr w:type="spellEnd"/>
-      <w:r>
-        <w:rPr>
-          <w:lang w:val="en-US"/>
-        </w:rPr>
-        <w:t xml:space="preserve">]. </w:t>
-      </w:r>
-      <w:r>
-        <w:t xml:space="preserve">Disponible à l’adresse : https://www.ovationcxm.com/blog/3-kinds-chatbots-youll-meet [consulté le 4 janvier 2024]. </w:t>
-      </w:r>
-    </w:p>
-    <w:p>
-      <w:pPr>
-        <w:pStyle w:val="bibliographie"/>
-      </w:pPr>
-      <w:r>
-        <w:rPr>
-          <w:lang w:val="en-US"/>
-        </w:rPr>
-        <w:t>The Stanford Natural Language Processing Group, [</w:t>
-      </w:r>
-      <w:proofErr w:type="spellStart"/>
-      <w:r>
-        <w:rPr>
-          <w:lang w:val="en-US"/>
-        </w:rPr>
-        <w:t>en</w:t>
-      </w:r>
-      <w:proofErr w:type="spellEnd"/>
-      <w:r>
-        <w:rPr>
-          <w:lang w:val="en-US"/>
-        </w:rPr>
-        <w:t> </w:t>
-      </w:r>
-      <w:proofErr w:type="spellStart"/>
-      <w:r>
-        <w:rPr>
-          <w:lang w:val="en-US"/>
-        </w:rPr>
-        <w:t>ligne</w:t>
-      </w:r>
-      <w:proofErr w:type="spellEnd"/>
-      <w:r>
-        <w:rPr>
-          <w:lang w:val="en-US"/>
-        </w:rPr>
-        <w:t xml:space="preserve">]. </w:t>
-      </w:r>
-      <w:r>
-        <w:t xml:space="preserve">Disponible à l’adresse : https://nlp.stanford.edu/software/tagger.shtml [consulté le 5 mars 2024 a]. </w:t>
-      </w:r>
-    </w:p>
-    <w:p>
-      <w:pPr>
-        <w:pStyle w:val="bibliographie"/>
-      </w:pPr>
-      <w:r>
-        <w:rPr>
-          <w:lang w:val="en-US"/>
-        </w:rPr>
-        <w:t>The Stanford Natural Language Processing Group, [</w:t>
-      </w:r>
-      <w:proofErr w:type="spellStart"/>
-      <w:r>
-        <w:rPr>
-          <w:lang w:val="en-US"/>
-        </w:rPr>
-        <w:t>en</w:t>
-      </w:r>
-      <w:proofErr w:type="spellEnd"/>
-      <w:r>
-        <w:rPr>
-          <w:lang w:val="en-US"/>
-        </w:rPr>
-        <w:t> </w:t>
-      </w:r>
-      <w:proofErr w:type="spellStart"/>
-      <w:r>
-        <w:rPr>
-          <w:lang w:val="en-US"/>
-        </w:rPr>
-        <w:t>ligne</w:t>
-      </w:r>
-      <w:proofErr w:type="spellEnd"/>
-      <w:r>
-        <w:rPr>
-          <w:lang w:val="en-US"/>
-        </w:rPr>
-        <w:t xml:space="preserve">]. </w:t>
-      </w:r>
-      <w:r>
-        <w:t xml:space="preserve">Disponible à l’adresse : https://nlp.stanford.edu/software/tagger.shtml [consulté le 11 février 2024 b]. </w:t>
-      </w:r>
-    </w:p>
-    <w:p>
-      <w:pPr>
-        <w:pStyle w:val="bibliographie"/>
-      </w:pPr>
-      <w:r>
-        <w:rPr>
-          <w:lang w:val="en-US"/>
-        </w:rPr>
         <w:t>The Ultimate Guide to Transformer Deep Learning, [</w:t>
       </w:r>
       <w:proofErr w:type="spellStart"/>
@@ -41207,11 +41358,7 @@
         <w:t>GitHub</w:t>
       </w:r>
       <w:r>
-        <w:t xml:space="preserve"> [en ligne]. Disponible à l’adresse : https://github.com/christianversloot/machine-learning-</w:t>
-      </w:r>
-      <w:r>
-        <w:lastRenderedPageBreak/>
-        <w:t xml:space="preserve">articles/blob/main/easy-table-parsing-with-tapas-machine-learning-and-huggingface-transformers.md [consulté le 5 mars 2024]. </w:t>
+        <w:t xml:space="preserve"> [en ligne]. Disponible à l’adresse : https://github.com/christianversloot/machine-learning-articles/blob/main/easy-table-parsing-with-tapas-machine-learning-and-huggingface-transformers.md [consulté le 5 mars 2024]. </w:t>
       </w:r>
     </w:p>
     <w:p>
@@ -41376,6 +41523,7 @@
         <w:rPr>
           <w:lang w:val="en-US"/>
         </w:rPr>
+        <w:lastRenderedPageBreak/>
         <w:t>What Is Natural Language Processing, 2020</w:t>
       </w:r>
       <w:r>
@@ -41536,7 +41684,6 @@
         <w:rPr>
           <w:lang w:val="de-CH"/>
         </w:rPr>
-        <w:lastRenderedPageBreak/>
         <w:t xml:space="preserve">WUTTKE, Laurenz, 2023. NLP vs. NLU vs. NLG: Unterschiede, Funktionen und Beispiele. </w:t>
       </w:r>
       <w:proofErr w:type="spellStart"/>
@@ -41693,6 +41840,7 @@
       <w:footerReference w:type="default" r:id="rId46"/>
       <w:pgSz w:w="11906" w:h="16838"/>
       <w:pgMar w:top="1317" w:right="1134" w:bottom="1409" w:left="1417" w:header="850" w:footer="850" w:gutter="0"/>
+      <w:pgNumType w:start="1"/>
       <w:cols w:space="720"/>
       <w:formProt w:val="0"/>
       <w:docGrid w:linePitch="600" w:charSpace="32768"/>
@@ -43017,15 +43165,11 @@
         <w:footnoteRef/>
       </w:r>
       <w:r>
-        <w:rPr>
-          <w:lang w:val="en-US"/>
-        </w:rPr>
         <w:t xml:space="preserve"> </w:t>
       </w:r>
       <w:r>
         <w:rPr>
           <w:rStyle w:val="Rfrencelgre"/>
-          <w:lang w:val="en-US"/>
         </w:rPr>
         <w:t xml:space="preserve">The Stanford Natural Language Processing Group, [en ligne]. </w:t>
       </w:r>
@@ -43717,6 +43861,93 @@
     </w:lvl>
   </w:abstractNum>
   <w:abstractNum w:abstractNumId="10" w15:restartNumberingAfterBreak="0">
+    <w:nsid w:val="09F105AC"/>
+    <w:multiLevelType w:val="hybridMultilevel"/>
+    <w:tmpl w:val="5456E702"/>
+    <w:lvl w:ilvl="0" w:tplc="5E7C31F0">
+      <w:start w:val="1"/>
+      <w:numFmt w:val="decimal"/>
+      <w:pStyle w:val="bibliographie"/>
+      <w:lvlText w:val="%1."/>
+      <w:lvlJc w:val="left"/>
+      <w:pPr>
+        <w:ind w:left="720" w:hanging="360"/>
+      </w:pPr>
+    </w:lvl>
+    <w:lvl w:ilvl="1" w:tplc="100C0019" w:tentative="1">
+      <w:start w:val="1"/>
+      <w:numFmt w:val="lowerLetter"/>
+      <w:lvlText w:val="%2."/>
+      <w:lvlJc w:val="left"/>
+      <w:pPr>
+        <w:ind w:left="1440" w:hanging="360"/>
+      </w:pPr>
+    </w:lvl>
+    <w:lvl w:ilvl="2" w:tplc="100C001B" w:tentative="1">
+      <w:start w:val="1"/>
+      <w:numFmt w:val="lowerRoman"/>
+      <w:lvlText w:val="%3."/>
+      <w:lvlJc w:val="right"/>
+      <w:pPr>
+        <w:ind w:left="2160" w:hanging="180"/>
+      </w:pPr>
+    </w:lvl>
+    <w:lvl w:ilvl="3" w:tplc="100C000F" w:tentative="1">
+      <w:start w:val="1"/>
+      <w:numFmt w:val="decimal"/>
+      <w:lvlText w:val="%4."/>
+      <w:lvlJc w:val="left"/>
+      <w:pPr>
+        <w:ind w:left="2880" w:hanging="360"/>
+      </w:pPr>
+    </w:lvl>
+    <w:lvl w:ilvl="4" w:tplc="100C0019" w:tentative="1">
+      <w:start w:val="1"/>
+      <w:numFmt w:val="lowerLetter"/>
+      <w:lvlText w:val="%5."/>
+      <w:lvlJc w:val="left"/>
+      <w:pPr>
+        <w:ind w:left="3600" w:hanging="360"/>
+      </w:pPr>
+    </w:lvl>
+    <w:lvl w:ilvl="5" w:tplc="100C001B" w:tentative="1">
+      <w:start w:val="1"/>
+      <w:numFmt w:val="lowerRoman"/>
+      <w:lvlText w:val="%6."/>
+      <w:lvlJc w:val="right"/>
+      <w:pPr>
+        <w:ind w:left="4320" w:hanging="180"/>
+      </w:pPr>
+    </w:lvl>
+    <w:lvl w:ilvl="6" w:tplc="100C000F" w:tentative="1">
+      <w:start w:val="1"/>
+      <w:numFmt w:val="decimal"/>
+      <w:lvlText w:val="%7."/>
+      <w:lvlJc w:val="left"/>
+      <w:pPr>
+        <w:ind w:left="5040" w:hanging="360"/>
+      </w:pPr>
+    </w:lvl>
+    <w:lvl w:ilvl="7" w:tplc="100C0019" w:tentative="1">
+      <w:start w:val="1"/>
+      <w:numFmt w:val="lowerLetter"/>
+      <w:lvlText w:val="%8."/>
+      <w:lvlJc w:val="left"/>
+      <w:pPr>
+        <w:ind w:left="5760" w:hanging="360"/>
+      </w:pPr>
+    </w:lvl>
+    <w:lvl w:ilvl="8" w:tplc="100C001B" w:tentative="1">
+      <w:start w:val="1"/>
+      <w:numFmt w:val="lowerRoman"/>
+      <w:lvlText w:val="%9."/>
+      <w:lvlJc w:val="right"/>
+      <w:pPr>
+        <w:ind w:left="6480" w:hanging="180"/>
+      </w:pPr>
+    </w:lvl>
+  </w:abstractNum>
+  <w:abstractNum w:abstractNumId="11" w15:restartNumberingAfterBreak="0">
     <w:nsid w:val="0A005842"/>
     <w:multiLevelType w:val="multilevel"/>
     <w:tmpl w:val="CEF05FCA"/>
@@ -43808,7 +44039,7 @@
       </w:pPr>
     </w:lvl>
   </w:abstractNum>
-  <w:abstractNum w:abstractNumId="11" w15:restartNumberingAfterBreak="0">
+  <w:abstractNum w:abstractNumId="12" w15:restartNumberingAfterBreak="0">
     <w:nsid w:val="125212FF"/>
     <w:multiLevelType w:val="multilevel"/>
     <w:tmpl w:val="F2507180"/>
@@ -43948,7 +44179,7 @@
       </w:rPr>
     </w:lvl>
   </w:abstractNum>
-  <w:abstractNum w:abstractNumId="12" w15:restartNumberingAfterBreak="0">
+  <w:abstractNum w:abstractNumId="13" w15:restartNumberingAfterBreak="0">
     <w:nsid w:val="165F6D5D"/>
     <w:multiLevelType w:val="hybridMultilevel"/>
     <w:tmpl w:val="6F825AD2"/>
@@ -44037,7 +44268,7 @@
       </w:pPr>
     </w:lvl>
   </w:abstractNum>
-  <w:abstractNum w:abstractNumId="13" w15:restartNumberingAfterBreak="0">
+  <w:abstractNum w:abstractNumId="14" w15:restartNumberingAfterBreak="0">
     <w:nsid w:val="1C8B4272"/>
     <w:multiLevelType w:val="hybridMultilevel"/>
     <w:tmpl w:val="BED6AF32"/>
@@ -44123,7 +44354,7 @@
       </w:pPr>
     </w:lvl>
   </w:abstractNum>
-  <w:abstractNum w:abstractNumId="14" w15:restartNumberingAfterBreak="0">
+  <w:abstractNum w:abstractNumId="15" w15:restartNumberingAfterBreak="0">
     <w:nsid w:val="276B5B32"/>
     <w:multiLevelType w:val="hybridMultilevel"/>
     <w:tmpl w:val="7E8667C6"/>
@@ -44212,7 +44443,7 @@
       </w:pPr>
     </w:lvl>
   </w:abstractNum>
-  <w:abstractNum w:abstractNumId="15" w15:restartNumberingAfterBreak="0">
+  <w:abstractNum w:abstractNumId="16" w15:restartNumberingAfterBreak="0">
     <w:nsid w:val="2A303DC0"/>
     <w:multiLevelType w:val="multilevel"/>
     <w:tmpl w:val="EB4C7FF4"/>
@@ -44316,7 +44547,7 @@
       </w:pPr>
     </w:lvl>
   </w:abstractNum>
-  <w:abstractNum w:abstractNumId="16" w15:restartNumberingAfterBreak="0">
+  <w:abstractNum w:abstractNumId="17" w15:restartNumberingAfterBreak="0">
     <w:nsid w:val="372963AE"/>
     <w:multiLevelType w:val="multilevel"/>
     <w:tmpl w:val="040C001D"/>
@@ -44402,7 +44633,7 @@
       </w:pPr>
     </w:lvl>
   </w:abstractNum>
-  <w:abstractNum w:abstractNumId="17" w15:restartNumberingAfterBreak="0">
+  <w:abstractNum w:abstractNumId="18" w15:restartNumberingAfterBreak="0">
     <w:nsid w:val="378C4179"/>
     <w:multiLevelType w:val="hybridMultilevel"/>
     <w:tmpl w:val="099272DC"/>
@@ -44491,7 +44722,7 @@
       </w:pPr>
     </w:lvl>
   </w:abstractNum>
-  <w:abstractNum w:abstractNumId="18" w15:restartNumberingAfterBreak="0">
+  <w:abstractNum w:abstractNumId="19" w15:restartNumberingAfterBreak="0">
     <w:nsid w:val="3A4B0083"/>
     <w:multiLevelType w:val="hybridMultilevel"/>
     <w:tmpl w:val="68BA49AA"/>
@@ -44601,7 +44832,7 @@
       </w:rPr>
     </w:lvl>
   </w:abstractNum>
-  <w:abstractNum w:abstractNumId="19" w15:restartNumberingAfterBreak="0">
+  <w:abstractNum w:abstractNumId="20" w15:restartNumberingAfterBreak="0">
     <w:nsid w:val="45A17E40"/>
     <w:multiLevelType w:val="hybridMultilevel"/>
     <w:tmpl w:val="90B04E76"/>
@@ -44690,7 +44921,7 @@
       </w:pPr>
     </w:lvl>
   </w:abstractNum>
-  <w:abstractNum w:abstractNumId="20" w15:restartNumberingAfterBreak="0">
+  <w:abstractNum w:abstractNumId="21" w15:restartNumberingAfterBreak="0">
     <w:nsid w:val="4DEC2F6A"/>
     <w:multiLevelType w:val="hybridMultilevel"/>
     <w:tmpl w:val="014AF3E6"/>
@@ -44779,7 +45010,7 @@
       </w:pPr>
     </w:lvl>
   </w:abstractNum>
-  <w:abstractNum w:abstractNumId="21" w15:restartNumberingAfterBreak="0">
+  <w:abstractNum w:abstractNumId="22" w15:restartNumberingAfterBreak="0">
     <w:nsid w:val="51346FD7"/>
     <w:multiLevelType w:val="hybridMultilevel"/>
     <w:tmpl w:val="67B863AC"/>
@@ -44868,7 +45099,7 @@
       </w:pPr>
     </w:lvl>
   </w:abstractNum>
-  <w:abstractNum w:abstractNumId="22" w15:restartNumberingAfterBreak="0">
+  <w:abstractNum w:abstractNumId="23" w15:restartNumberingAfterBreak="0">
     <w:nsid w:val="5A70546F"/>
     <w:multiLevelType w:val="hybridMultilevel"/>
     <w:tmpl w:val="BE66DA4E"/>
@@ -44960,7 +45191,7 @@
       </w:pPr>
     </w:lvl>
   </w:abstractNum>
-  <w:abstractNum w:abstractNumId="23" w15:restartNumberingAfterBreak="0">
+  <w:abstractNum w:abstractNumId="24" w15:restartNumberingAfterBreak="0">
     <w:nsid w:val="69AE792C"/>
     <w:multiLevelType w:val="multilevel"/>
     <w:tmpl w:val="CEC4DD92"/>
@@ -45073,7 +45304,7 @@
       </w:rPr>
     </w:lvl>
   </w:abstractNum>
-  <w:abstractNum w:abstractNumId="24" w15:restartNumberingAfterBreak="0">
+  <w:abstractNum w:abstractNumId="25" w15:restartNumberingAfterBreak="0">
     <w:nsid w:val="6AAA50AC"/>
     <w:multiLevelType w:val="hybridMultilevel"/>
     <w:tmpl w:val="3DF8BFAC"/>
@@ -45163,10 +45394,10 @@
     </w:lvl>
   </w:abstractNum>
   <w:num w:numId="1" w16cid:durableId="166748042">
-    <w:abstractNumId w:val="15"/>
+    <w:abstractNumId w:val="16"/>
   </w:num>
   <w:num w:numId="2" w16cid:durableId="893349952">
-    <w:abstractNumId w:val="11"/>
+    <w:abstractNumId w:val="12"/>
   </w:num>
   <w:num w:numId="3" w16cid:durableId="1912959048">
     <w:abstractNumId w:val="3"/>
@@ -45196,46 +45427,55 @@
     <w:abstractNumId w:val="7"/>
   </w:num>
   <w:num w:numId="12" w16cid:durableId="931666753">
-    <w:abstractNumId w:val="10"/>
+    <w:abstractNumId w:val="11"/>
   </w:num>
   <w:num w:numId="13" w16cid:durableId="1263104138">
+    <w:abstractNumId w:val="24"/>
+  </w:num>
+  <w:num w:numId="14" w16cid:durableId="2035186205">
+    <w:abstractNumId w:val="17"/>
+  </w:num>
+  <w:num w:numId="15" w16cid:durableId="939221629">
+    <w:abstractNumId w:val="14"/>
+  </w:num>
+  <w:num w:numId="16" w16cid:durableId="278686395">
+    <w:abstractNumId w:val="19"/>
+  </w:num>
+  <w:num w:numId="17" w16cid:durableId="1909412777">
+    <w:abstractNumId w:val="20"/>
+  </w:num>
+  <w:num w:numId="18" w16cid:durableId="1168788540">
     <w:abstractNumId w:val="23"/>
   </w:num>
-  <w:num w:numId="14" w16cid:durableId="2035186205">
-    <w:abstractNumId w:val="16"/>
+  <w:num w:numId="19" w16cid:durableId="2124768606">
+    <w:abstractNumId w:val="25"/>
   </w:num>
-  <w:num w:numId="15" w16cid:durableId="939221629">
+  <w:num w:numId="20" w16cid:durableId="1471824437">
     <w:abstractNumId w:val="13"/>
   </w:num>
-  <w:num w:numId="16" w16cid:durableId="278686395">
-    <w:abstractNumId w:val="18"/>
-  </w:num>
-  <w:num w:numId="17" w16cid:durableId="1909412777">
-    <w:abstractNumId w:val="19"/>
-  </w:num>
-  <w:num w:numId="18" w16cid:durableId="1168788540">
-    <w:abstractNumId w:val="22"/>
-  </w:num>
-  <w:num w:numId="19" w16cid:durableId="2124768606">
-    <w:abstractNumId w:val="24"/>
-  </w:num>
-  <w:num w:numId="20" w16cid:durableId="1471824437">
-    <w:abstractNumId w:val="12"/>
-  </w:num>
   <w:num w:numId="21" w16cid:durableId="2045904488">
-    <w:abstractNumId w:val="20"/>
+    <w:abstractNumId w:val="21"/>
   </w:num>
   <w:num w:numId="22" w16cid:durableId="1980333522">
-    <w:abstractNumId w:val="21"/>
+    <w:abstractNumId w:val="22"/>
   </w:num>
   <w:num w:numId="23" w16cid:durableId="284045310">
     <w:abstractNumId w:val="9"/>
   </w:num>
   <w:num w:numId="24" w16cid:durableId="1077751584">
-    <w:abstractNumId w:val="17"/>
+    <w:abstractNumId w:val="18"/>
   </w:num>
   <w:num w:numId="25" w16cid:durableId="839655981">
-    <w:abstractNumId w:val="14"/>
+    <w:abstractNumId w:val="15"/>
+  </w:num>
+  <w:num w:numId="26" w16cid:durableId="655426559">
+    <w:abstractNumId w:val="10"/>
+  </w:num>
+  <w:num w:numId="27" w16cid:durableId="722170279">
+    <w:abstractNumId w:val="10"/>
+    <w:lvlOverride w:ilvl="0">
+      <w:startOverride w:val="1"/>
+    </w:lvlOverride>
   </w:num>
 </w:numbering>
 </file>
@@ -45842,6 +46082,7 @@
   <w:style w:type="character" w:default="1" w:styleId="Policepardfaut">
     <w:name w:val="Default Paragraph Font"/>
     <w:uiPriority w:val="1"/>
+    <w:semiHidden/>
     <w:unhideWhenUsed/>
   </w:style>
   <w:style w:type="table" w:default="1" w:styleId="TableauNormal">
@@ -46674,10 +46915,12 @@
     <w:basedOn w:val="Corpsdetexte15interligne"/>
     <w:qFormat/>
     <w:pPr>
+      <w:numPr>
+        <w:numId w:val="26"/>
+      </w:numPr>
       <w:tabs>
         <w:tab w:val="left" w:pos="3402"/>
       </w:tabs>
-      <w:ind w:left="1701" w:hanging="1701"/>
       <w:jc w:val="left"/>
     </w:pPr>
   </w:style>

</xml_diff>